<commit_message>
Work on ch 2
</commit_message>
<xml_diff>
--- a/ch2_groucho.docx
+++ b/ch2_groucho.docx
@@ -94,7 +94,15 @@
         <w:t>out</w:t>
       </w:r>
       <w:r>
-        <w:t xml:space="preserve"> larval and pupal stages.</w:t>
+        <w:t xml:space="preserve"> larval and </w:t>
+      </w:r>
+      <w:proofErr w:type="spellStart"/>
+      <w:r>
+        <w:t>pupal</w:t>
+      </w:r>
+      <w:proofErr w:type="spellEnd"/>
+      <w:r>
+        <w:t xml:space="preserve"> stages.</w:t>
       </w:r>
       <w:r>
         <w:t xml:space="preserve"> </w:t>
@@ -173,10 +181,26 @@
         <w:t xml:space="preserve">fly </w:t>
       </w:r>
       <w:r>
-        <w:t xml:space="preserve">developmental regulatory network. To this end, we have adopted a multi-omics approach to identify Groucho target genes with high-confidence and at discrete times in early Drosophila development. </w:t>
-      </w:r>
-      <w:r>
-        <w:t>The timepoints used for the analysis were chosen to overlap significant even</w:t>
+        <w:t>developmental regulatory network. To this end, we have adopted a multi-</w:t>
+      </w:r>
+      <w:proofErr w:type="spellStart"/>
+      <w:r>
+        <w:t>omics</w:t>
+      </w:r>
+      <w:proofErr w:type="spellEnd"/>
+      <w:r>
+        <w:t xml:space="preserve"> approach to identify Groucho target genes with high-confidence and at discrete times in early Drosophila development. </w:t>
+      </w:r>
+      <w:r>
+        <w:t xml:space="preserve">The </w:t>
+      </w:r>
+      <w:proofErr w:type="spellStart"/>
+      <w:r>
+        <w:t>timepoints</w:t>
+      </w:r>
+      <w:proofErr w:type="spellEnd"/>
+      <w:r>
+        <w:t xml:space="preserve"> used for the analysis were chosen to overlap significant even</w:t>
       </w:r>
       <w:r>
         <w:t>t</w:t>
@@ -197,7 +221,23 @@
         <w:t xml:space="preserve">The first timepoint (1.5 – 4 hours post deposition) encompasses </w:t>
       </w:r>
       <w:r>
-        <w:t>formation of the syncytial blastoderm and subsequent cellularization. It is during this stage that the expression patterns of the pair-rule and segment polarity genes (including engrailed, a Groucho interacting TF) are establ</w:t>
+        <w:t xml:space="preserve">formation of the syncytial </w:t>
+      </w:r>
+      <w:proofErr w:type="spellStart"/>
+      <w:r>
+        <w:t>blastoderm</w:t>
+      </w:r>
+      <w:proofErr w:type="spellEnd"/>
+      <w:r>
+        <w:t xml:space="preserve"> and subsequent </w:t>
+      </w:r>
+      <w:proofErr w:type="spellStart"/>
+      <w:r>
+        <w:t>cellularization</w:t>
+      </w:r>
+      <w:proofErr w:type="spellEnd"/>
+      <w:r>
+        <w:t>. It is during this stage that the expression patterns of the pair-rule and segment polarity genes (including engrailed, a Groucho interacting TF) are establ</w:t>
       </w:r>
       <w:r>
         <w:t xml:space="preserve">ished. </w:t>
@@ -209,7 +249,23 @@
         <w:t>5 hours) encompasses</w:t>
       </w:r>
       <w:r>
-        <w:t xml:space="preserve"> the growth and segmentation of the germ band, including the formation of neuroblasts. Timepoint 3 (6.5 – 9 hours) encompasses retraction of the germ band and fusion of the anterior and posterior midgut.</w:t>
+        <w:t xml:space="preserve"> the growth and segmentation of the germ band, including the formation of </w:t>
+      </w:r>
+      <w:proofErr w:type="spellStart"/>
+      <w:r>
+        <w:t>neuroblasts</w:t>
+      </w:r>
+      <w:proofErr w:type="spellEnd"/>
+      <w:r>
+        <w:t xml:space="preserve">. Timepoint 3 (6.5 – 9 hours) encompasses retraction of the germ band and fusion of the anterior and posterior </w:t>
+      </w:r>
+      <w:proofErr w:type="spellStart"/>
+      <w:r>
+        <w:t>midgut</w:t>
+      </w:r>
+      <w:proofErr w:type="spellEnd"/>
+      <w:r>
+        <w:t>.</w:t>
       </w:r>
     </w:p>
     <w:p>
@@ -290,8 +346,21 @@
         <w:spacing w:line="480" w:lineRule="auto"/>
         <w:ind w:firstLine="720"/>
       </w:pPr>
-      <w:r>
-        <w:t xml:space="preserve">ChIP-seq was performed in duplicate on fly embryos collected at three timepoints </w:t>
+      <w:proofErr w:type="spellStart"/>
+      <w:r>
+        <w:t>ChIP-seq</w:t>
+      </w:r>
+      <w:proofErr w:type="spellEnd"/>
+      <w:r>
+        <w:t xml:space="preserve"> was performed in duplicate on fly embryos collected at three </w:t>
+      </w:r>
+      <w:proofErr w:type="spellStart"/>
+      <w:r>
+        <w:t>timepoints</w:t>
+      </w:r>
+      <w:proofErr w:type="spellEnd"/>
+      <w:r>
+        <w:t xml:space="preserve"> </w:t>
       </w:r>
       <w:r>
         <w:t>using</w:t>
@@ -306,16 +375,37 @@
         <w:t xml:space="preserve"> polyclonal Groucho antibody. </w:t>
       </w:r>
       <w:r>
-        <w:t xml:space="preserve">Sequencing libraries were sequenced to a depth that provided at minimum 5M uniquely mappable reads, </w:t>
+        <w:t xml:space="preserve">Sequencing libraries were sequenced to a depth that provided at minimum 5M uniquely </w:t>
+      </w:r>
+      <w:proofErr w:type="spellStart"/>
+      <w:r>
+        <w:t>mappable</w:t>
+      </w:r>
+      <w:proofErr w:type="spellEnd"/>
+      <w:r>
+        <w:t xml:space="preserve"> reads, </w:t>
       </w:r>
       <w:r>
         <w:t xml:space="preserve">far in excess of the minimum recommended by </w:t>
       </w:r>
+      <w:proofErr w:type="spellStart"/>
       <w:r>
         <w:t>mo</w:t>
       </w:r>
       <w:r>
-        <w:t>dENCODE ChIP-seq best-</w:t>
+        <w:t>dENCODE</w:t>
+      </w:r>
+      <w:proofErr w:type="spellEnd"/>
+      <w:r>
+        <w:t xml:space="preserve"> </w:t>
+      </w:r>
+      <w:proofErr w:type="spellStart"/>
+      <w:r>
+        <w:t>ChIP-seq</w:t>
+      </w:r>
+      <w:proofErr w:type="spellEnd"/>
+      <w:r>
+        <w:t xml:space="preserve"> best-</w:t>
       </w:r>
       <w:r>
         <w:t>practices</w:t>
@@ -327,7 +417,15 @@
         <w:t xml:space="preserve"> </w:t>
       </w:r>
       <w:r>
-        <w:t>{Landt, 2012 #308}</w:t>
+        <w:t>{</w:t>
+      </w:r>
+      <w:proofErr w:type="spellStart"/>
+      <w:r>
+        <w:t>Landt</w:t>
+      </w:r>
+      <w:proofErr w:type="spellEnd"/>
+      <w:r>
+        <w:t>, 2012 #308}</w:t>
       </w:r>
       <w:r>
         <w:t xml:space="preserve">. </w:t>
@@ -393,8 +491,13 @@
         <w:t>recruiting</w:t>
       </w:r>
       <w:r>
-        <w:t xml:space="preserve"> Groucho at all timepoints</w:t>
-      </w:r>
+        <w:t xml:space="preserve"> Groucho at all </w:t>
+      </w:r>
+      <w:proofErr w:type="spellStart"/>
+      <w:r>
+        <w:t>timepoints</w:t>
+      </w:r>
+      <w:proofErr w:type="spellEnd"/>
       <w:r>
         <w:t xml:space="preserve">, and therefore potentially participating in Grouch-mediated repression in at least one cell type or tissue throughout </w:t>
       </w:r>
@@ -431,7 +534,23 @@
         <w:t xml:space="preserve">that persist into timepoint 2 continue to persist into timepoint 3, indicating that </w:t>
       </w:r>
       <w:r>
-        <w:t xml:space="preserve">some Groucho binding sites are utilized throughout early development. Interestingly, no sites are occupied in only the first and third timepoints, indicating that Groucho occupied sites during the first timepoint tend to either be utilized at all timepoints, or are only utilized very early in development and not utilized again. </w:t>
+        <w:t xml:space="preserve">some Groucho binding sites are utilized throughout early development. Interestingly, no sites are occupied in only the first and third </w:t>
+      </w:r>
+      <w:proofErr w:type="spellStart"/>
+      <w:r>
+        <w:t>timepoints</w:t>
+      </w:r>
+      <w:proofErr w:type="spellEnd"/>
+      <w:r>
+        <w:t xml:space="preserve">, indicating that Groucho occupied sites during the first timepoint tend to either be utilized at all </w:t>
+      </w:r>
+      <w:proofErr w:type="spellStart"/>
+      <w:r>
+        <w:t>timepoints</w:t>
+      </w:r>
+      <w:proofErr w:type="spellEnd"/>
+      <w:r>
+        <w:t xml:space="preserve">, or are only utilized very early in development and not utilized again. </w:t>
       </w:r>
     </w:p>
     <w:p>
@@ -506,13 +625,37 @@
         <w:t>alf of all Grouch-associated genes have two or more Groucho peaks in relative proximity (Fig. 2-d//B).</w:t>
       </w:r>
       <w:r>
-        <w:t xml:space="preserve"> These peaks have median widths in the 500 – 700 bp range, indicative of point source peak, as commonly seen for sequence-specific transcription factors, rather than the broad peaks typical of polymeric factors or histone </w:t>
-      </w:r>
-      <w:r>
-        <w:t>marks. However, at all three timepoints, the distribution of peak widths exhibits a prominent tail of much wider peaks in the 1.5 to 2.5 kb range. This indicates that, consistent with previously proposed models of Groucho binding, it may be capable of spreading over relatively large regions of the genome, but this does not appear to be a common mode of chromatin association.</w:t>
-      </w:r>
-      <w:r>
-        <w:t xml:space="preserve"> Average Grouch peak widths slightly increase at later timepoints, though whether this is indicative of a time-dependent change in the way Groucho interacts with chromatin, or slight differences in library composition, is unclear.</w:t>
+        <w:t xml:space="preserve"> These peaks have median widths in the 500 – 700 </w:t>
+      </w:r>
+      <w:proofErr w:type="spellStart"/>
+      <w:r>
+        <w:t>bp</w:t>
+      </w:r>
+      <w:proofErr w:type="spellEnd"/>
+      <w:r>
+        <w:t xml:space="preserve"> range, indicative of point source peak, as commonly seen for sequence-specific transcription factors, rather than the broad peaks typical of polymeric factors or histone </w:t>
+      </w:r>
+      <w:r>
+        <w:t xml:space="preserve">marks. However, at all three </w:t>
+      </w:r>
+      <w:proofErr w:type="spellStart"/>
+      <w:r>
+        <w:t>timepoints</w:t>
+      </w:r>
+      <w:proofErr w:type="spellEnd"/>
+      <w:r>
+        <w:t>, the distribution of peak widths exhibits a prominent tail of much wider peaks in the 1.5 to 2.5 kb range. This indicates that, consistent with previously proposed models of Groucho binding, it may be capable of spreading over relatively large regions of the genome, but this does not appear to be a common mode of chromatin association.</w:t>
+      </w:r>
+      <w:r>
+        <w:t xml:space="preserve"> Average Grouch peak widths slightly increase at later </w:t>
+      </w:r>
+      <w:proofErr w:type="spellStart"/>
+      <w:r>
+        <w:t>timepoints</w:t>
+      </w:r>
+      <w:proofErr w:type="spellEnd"/>
+      <w:r>
+        <w:t>, though whether this is indicative of a time-dependent change in the way Groucho interacts with chromatin, or slight differences in library composition, is unclear.</w:t>
       </w:r>
     </w:p>
     <w:p>
@@ -524,16 +667,45 @@
         <w:t xml:space="preserve">Groucho binding is enriched in </w:t>
       </w:r>
       <w:r>
-        <w:t>promoter regions within 500bp of transcription start sites (Fig. 2-e//A). Regions further upstream (20 kb to 2 kb) are depleted for Gro occupancy, and intermediate range regions (2 kb to 500 bp) show neither depletion or enrichment. Binding within introns and 5’ UTRs is enriched. This pattern of occupancy is at odds with the traditional view that Groucho is pri</w:t>
-      </w:r>
-      <w:r>
-        <w:t>marily a long-range corepressor</w:t>
-      </w:r>
+        <w:t xml:space="preserve">promoter regions within 500bp of transcription start sites (Fig. 2-e//A). Regions further upstream (20 kb to 2 kb) are depleted for </w:t>
+      </w:r>
+      <w:proofErr w:type="spellStart"/>
+      <w:r>
+        <w:t>Gro</w:t>
+      </w:r>
+      <w:proofErr w:type="spellEnd"/>
+      <w:r>
+        <w:t xml:space="preserve"> occupancy, and intermediate range regions (2 kb to 500 </w:t>
+      </w:r>
+      <w:proofErr w:type="spellStart"/>
+      <w:r>
+        <w:t>bp</w:t>
+      </w:r>
+      <w:proofErr w:type="spellEnd"/>
+      <w:r>
+        <w:t>) show neither depletion or enrichment. Binding within introns and 5’ UTRs is enriched. This pattern of occupancy is at odds with the traditional view that Groucho is pri</w:t>
+      </w:r>
+      <w:r>
+        <w:t xml:space="preserve">marily a long-range </w:t>
+      </w:r>
+      <w:proofErr w:type="spellStart"/>
+      <w:r>
+        <w:t>corepressor</w:t>
+      </w:r>
+      <w:proofErr w:type="spellEnd"/>
       <w:r>
         <w:t xml:space="preserve"> </w:t>
       </w:r>
       <w:r>
-        <w:t>{Dubnicoff, 1997 #2366}</w:t>
+        <w:t>{</w:t>
+      </w:r>
+      <w:proofErr w:type="spellStart"/>
+      <w:r>
+        <w:t>Dubnicoff</w:t>
+      </w:r>
+      <w:proofErr w:type="spellEnd"/>
+      <w:r>
+        <w:t>, 1997 #2366}</w:t>
       </w:r>
       <w:r>
         <w:t xml:space="preserve"> </w:t>
@@ -542,13 +714,34 @@
         <w:t>{Barolo, 1997 #2365}</w:t>
       </w:r>
       <w:r>
-        <w:t>, capable of repressing genes several kilobases away from its recruitment site, though it has also been shown to be capable of short-range repression through recruitment by additional transcription factors, such as knirps</w:t>
-      </w:r>
+        <w:t xml:space="preserve">, capable of repressing genes several </w:t>
+      </w:r>
+      <w:proofErr w:type="spellStart"/>
+      <w:r>
+        <w:t>kilobases</w:t>
+      </w:r>
+      <w:proofErr w:type="spellEnd"/>
+      <w:r>
+        <w:t xml:space="preserve"> away from its recruitment site, though it has also been shown to be capable of short-range repression through recruitment by additional transcription factors, such as </w:t>
+      </w:r>
+      <w:proofErr w:type="spellStart"/>
+      <w:r>
+        <w:t>knirps</w:t>
+      </w:r>
+      <w:proofErr w:type="spellEnd"/>
       <w:r>
         <w:t xml:space="preserve"> </w:t>
       </w:r>
       <w:r>
-        <w:t>{Payankaulam, 2009 #2955}</w:t>
+        <w:t>{</w:t>
+      </w:r>
+      <w:proofErr w:type="spellStart"/>
+      <w:r>
+        <w:t>Payankaulam</w:t>
+      </w:r>
+      <w:proofErr w:type="spellEnd"/>
+      <w:r>
+        <w:t>, 2009 #2955}</w:t>
       </w:r>
       <w:r>
         <w:t>. Our data</w:t>
@@ -557,10 +750,23 @@
         <w:t xml:space="preserve"> indicates that it preferentially associates near TSSs and within genes.</w:t>
       </w:r>
       <w:r>
-        <w:t xml:space="preserve"> Groucho sites exhibit a strong preference for binding within genes, with approximately 50% of peaks occurring within gene bodies across all timepoints (Fig. 2-e//B). A small fraction of binding overlaps start sites (3 – 10%), and </w:t>
-      </w:r>
-      <w:r>
-        <w:t>intergenic binding</w:t>
+        <w:t xml:space="preserve"> Groucho sites exhibit a strong preference for binding within genes, with approximately 50% of peaks occurring within gene bodies across all </w:t>
+      </w:r>
+      <w:proofErr w:type="spellStart"/>
+      <w:r>
+        <w:t>timepoints</w:t>
+      </w:r>
+      <w:proofErr w:type="spellEnd"/>
+      <w:r>
+        <w:t xml:space="preserve"> (Fig. 2-e//B). A small fraction of binding overlaps start sites (3 – 10%), and </w:t>
+      </w:r>
+      <w:proofErr w:type="spellStart"/>
+      <w:r>
+        <w:t>intergenic</w:t>
+      </w:r>
+      <w:proofErr w:type="spellEnd"/>
+      <w:r>
+        <w:t xml:space="preserve"> binding</w:t>
       </w:r>
       <w:r>
         <w:t xml:space="preserve"> is </w:t>
@@ -569,7 +775,15 @@
         <w:t xml:space="preserve">nearly </w:t>
       </w:r>
       <w:r>
-        <w:t>evenly split between binding upstream and downstream of the nearest feature. Due to the complexity of enhancer-gene interactions, it is difficult to assign these intergenic binding sites accurately to a regulatory target, if such a target even exists for each peak.</w:t>
+        <w:t xml:space="preserve">evenly split between binding upstream and downstream of the nearest feature. Due to the complexity of enhancer-gene interactions, it is difficult to assign these </w:t>
+      </w:r>
+      <w:proofErr w:type="spellStart"/>
+      <w:r>
+        <w:t>intergenic</w:t>
+      </w:r>
+      <w:proofErr w:type="spellEnd"/>
+      <w:r>
+        <w:t xml:space="preserve"> binding sites accurately to a regulatory target, if such a target even exists for each peak.</w:t>
       </w:r>
     </w:p>
     <w:p>
@@ -638,7 +852,15 @@
         <w:t xml:space="preserve"> </w:t>
       </w:r>
       <w:r>
-        <w:t>{Bradnam, 2008 #3034}.</w:t>
+        <w:t>{</w:t>
+      </w:r>
+      <w:proofErr w:type="spellStart"/>
+      <w:r>
+        <w:t>Bradnam</w:t>
+      </w:r>
+      <w:proofErr w:type="spellEnd"/>
+      <w:r>
+        <w:t>, 2008 #3034}.</w:t>
       </w:r>
     </w:p>
     <w:p>
@@ -646,17 +868,165 @@
         <w:spacing w:line="480" w:lineRule="auto"/>
         <w:ind w:firstLine="720"/>
       </w:pPr>
-    </w:p>
-    <w:p>
-      <w:pPr>
-        <w:spacing w:line="480" w:lineRule="auto"/>
-        <w:rPr>
-          <w:i/>
-        </w:rPr>
-      </w:pPr>
+      <w:r>
+        <w:t>However, it is not known whether Groucho peaks arising inside genes are the result of direct recruitment of Groucho to those sites by</w:t>
+      </w:r>
+      <w:r>
+        <w:t xml:space="preserve"> interaction with</w:t>
+      </w:r>
+      <w:r>
+        <w:t xml:space="preserve"> sequence-specific transcription factors, or if Groucho is recruited </w:t>
+      </w:r>
+      <w:r>
+        <w:t xml:space="preserve">to </w:t>
+      </w:r>
+      <w:proofErr w:type="spellStart"/>
+      <w:r>
+        <w:t>intergenic</w:t>
+      </w:r>
+      <w:proofErr w:type="spellEnd"/>
+      <w:r>
+        <w:t xml:space="preserve"> enhancer regions which are brought into contact with these introns</w:t>
+      </w:r>
+      <w:r>
+        <w:t xml:space="preserve"> through looping or a simila</w:t>
+      </w:r>
+      <w:r>
+        <w:t>r rearrangement of the local topology</w:t>
+      </w:r>
+      <w:r>
+        <w:t xml:space="preserve">, resulting in </w:t>
+      </w:r>
+      <w:proofErr w:type="spellStart"/>
+      <w:r>
+        <w:t>immunoprecipation</w:t>
+      </w:r>
+      <w:proofErr w:type="spellEnd"/>
+      <w:r>
+        <w:t xml:space="preserve"> of these regions.</w:t>
+      </w:r>
+      <w:r>
+        <w:t xml:space="preserve"> </w:t>
+      </w:r>
+      <w:r>
+        <w:t>However, i</w:t>
+      </w:r>
+      <w:r>
+        <w:t>t does appear that the interaction of Groucho with these introns</w:t>
+      </w:r>
+      <w:r>
+        <w:t xml:space="preserve"> is specific due to the </w:t>
+      </w:r>
+      <w:r>
+        <w:t xml:space="preserve">restricted </w:t>
+      </w:r>
+      <w:r>
+        <w:t>siz</w:t>
+      </w:r>
+      <w:r>
+        <w:t>e of the intronic binding sites. The</w:t>
+      </w:r>
+      <w:r>
+        <w:t xml:space="preserve"> median width of intronic sites is identical to </w:t>
+      </w:r>
+      <w:proofErr w:type="spellStart"/>
+      <w:r>
+        <w:t>intergenic</w:t>
+      </w:r>
+      <w:proofErr w:type="spellEnd"/>
+      <w:r>
+        <w:t xml:space="preserve"> sites (403 vs 402 </w:t>
+      </w:r>
+      <w:proofErr w:type="spellStart"/>
+      <w:r>
+        <w:t>bp</w:t>
+      </w:r>
+      <w:proofErr w:type="spellEnd"/>
+      <w:r>
+        <w:t>, respectively). Therefore, some property of the intron is directing Groucho to associate with specific points within. Whether that property is a protein interaction with another intron-associated factor, or a topological property of the surround chromatin, is not known.</w:t>
+      </w:r>
+    </w:p>
+    <w:p>
+      <w:pPr>
+        <w:spacing w:line="480" w:lineRule="auto"/>
+        <w:ind w:firstLine="720"/>
+      </w:pPr>
+      <w:r>
+        <w:t xml:space="preserve">Motif analysis of the intronic Groucho recruitment sites </w:t>
+      </w:r>
+      <w:r>
+        <w:t>identifies a small number of transcription factor biding motifs enriched at each timepoint, including some know Groucho-associated factors, including twist</w:t>
+      </w:r>
+      <w:r>
+        <w:t xml:space="preserve"> (</w:t>
+      </w:r>
+      <w:proofErr w:type="spellStart"/>
+      <w:r>
+        <w:t>twi</w:t>
+      </w:r>
+      <w:proofErr w:type="spellEnd"/>
+      <w:r>
+        <w:t>)</w:t>
+      </w:r>
+      <w:r>
+        <w:t xml:space="preserve">, </w:t>
+      </w:r>
+      <w:proofErr w:type="spellStart"/>
+      <w:r>
+        <w:t>tinman</w:t>
+      </w:r>
+      <w:proofErr w:type="spellEnd"/>
+      <w:r>
+        <w:t xml:space="preserve"> (tin)</w:t>
+      </w:r>
+      <w:r>
+        <w:t>, and pannier</w:t>
+      </w:r>
+      <w:r>
+        <w:t xml:space="preserve"> (pnr)</w:t>
+      </w:r>
       <w:bookmarkStart w:id="0" w:name="_GoBack"/>
       <w:bookmarkEnd w:id="0"/>
       <w:r>
+        <w:t xml:space="preserve">, and previously unassociated factors, including </w:t>
+      </w:r>
+      <w:proofErr w:type="spellStart"/>
+      <w:r>
+        <w:t>vielfältig</w:t>
+      </w:r>
+      <w:proofErr w:type="spellEnd"/>
+      <w:r>
+        <w:t xml:space="preserve"> (</w:t>
+      </w:r>
+      <w:proofErr w:type="spellStart"/>
+      <w:r>
+        <w:t>vlf</w:t>
+      </w:r>
+      <w:proofErr w:type="spellEnd"/>
+      <w:r>
+        <w:t>)</w:t>
+      </w:r>
+    </w:p>
+    <w:p>
+      <w:pPr>
+        <w:spacing w:line="480" w:lineRule="auto"/>
+        <w:ind w:firstLine="720"/>
+      </w:pPr>
+    </w:p>
+    <w:p>
+      <w:pPr>
+        <w:spacing w:line="480" w:lineRule="auto"/>
+        <w:ind w:firstLine="720"/>
+      </w:pPr>
+    </w:p>
+    <w:p>
+      <w:pPr>
+        <w:spacing w:line="480" w:lineRule="auto"/>
+        <w:rPr>
+          <w:i/>
+        </w:rPr>
+      </w:pPr>
+      <w:r>
         <w:rPr>
           <w:i/>
         </w:rPr>
@@ -671,164 +1041,614 @@
     <w:p>
       <w:pPr>
         <w:spacing w:line="480" w:lineRule="auto"/>
-      </w:pPr>
-      <w:r>
-        <w:t xml:space="preserve">Groucho is a crucial regulator of gene expression </w:t>
-      </w:r>
-      <w:r>
-        <w:t>throughout</w:t>
+        <w:ind w:firstLine="720"/>
+      </w:pPr>
+      <w:r>
+        <w:t xml:space="preserve">While </w:t>
+      </w:r>
+      <w:proofErr w:type="spellStart"/>
+      <w:r>
+        <w:t>ChIP-seq</w:t>
+      </w:r>
+      <w:proofErr w:type="spellEnd"/>
+      <w:r>
+        <w:t xml:space="preserve"> provides a genome-wide picture of how Groucho is associated with various genes, and how these dynamics change over time, it is does not provide evidence that Grouc</w:t>
+      </w:r>
+      <w:r>
+        <w:t>ho is actively involved in regulating</w:t>
+      </w:r>
+      <w:r>
+        <w:t xml:space="preserve"> the expression of </w:t>
+      </w:r>
+      <w:r>
+        <w:t xml:space="preserve">those </w:t>
+      </w:r>
+      <w:r>
+        <w:t xml:space="preserve">genes it is binding within or adjacent to. The </w:t>
+      </w:r>
+      <w:r>
+        <w:t xml:space="preserve">accurate </w:t>
+      </w:r>
+      <w:r>
+        <w:t xml:space="preserve">assignment of </w:t>
+      </w:r>
+      <w:r>
+        <w:t xml:space="preserve">a binding region detected by </w:t>
+      </w:r>
+      <w:proofErr w:type="spellStart"/>
+      <w:r>
+        <w:t>ChIP-seq</w:t>
+      </w:r>
+      <w:proofErr w:type="spellEnd"/>
+      <w:r>
+        <w:t xml:space="preserve"> to a </w:t>
+      </w:r>
+      <w:r>
+        <w:t>specific regulatory target (or targets)</w:t>
+      </w:r>
+      <w:r>
+        <w:t xml:space="preserve"> is a long standing problem in these types of binding studies; a problem that becomes even more significant when considering enhancer-binding factors, as genomic complexity often makes assignment of </w:t>
+      </w:r>
+      <w:r>
+        <w:t>enhancer/gene interactions</w:t>
+      </w:r>
+      <w:r>
+        <w:t xml:space="preserve"> uncertain. </w:t>
+      </w:r>
+      <w:r>
+        <w:t xml:space="preserve">In order to incorporate our picture of Groucho binding into a framework of Groucho-mediated </w:t>
+      </w:r>
+      <w:r>
+        <w:t>repression</w:t>
+      </w:r>
+      <w:r>
+        <w:t xml:space="preserve">, we analyzed the transcriptomes of staged embryos </w:t>
+      </w:r>
+      <w:r>
+        <w:t>expressing multiple dosages of Groucho</w:t>
+      </w:r>
+      <w:r>
+        <w:t>. These included fly lines maternally overexpressing Groucho</w:t>
+      </w:r>
+      <w:r>
+        <w:t xml:space="preserve"> at two levels,</w:t>
+      </w:r>
+      <w:r>
+        <w:t xml:space="preserve"> two-fold and four-fold</w:t>
+      </w:r>
+      <w:r>
+        <w:t xml:space="preserve"> higher than endo</w:t>
+      </w:r>
+      <w:r>
+        <w:t>genous</w:t>
+      </w:r>
+      <w:r>
+        <w:t xml:space="preserve">, as well as </w:t>
+      </w:r>
+      <w:r>
+        <w:t xml:space="preserve">a line </w:t>
+      </w:r>
+      <w:r>
+        <w:t>overexpressing a Groucho deletion mutant lacking the central SP domain</w:t>
+      </w:r>
+      <w:r>
+        <w:t xml:space="preserve"> (</w:t>
+      </w:r>
+      <w:proofErr w:type="spellStart"/>
+      <w:r>
+        <w:t>Gro∆SP</w:t>
+      </w:r>
+      <w:proofErr w:type="spellEnd"/>
+      <w:r>
+        <w:t>)</w:t>
+      </w:r>
+      <w:r>
+        <w:t xml:space="preserve">. Additionally, we analyzed the transcriptome of embryos </w:t>
+      </w:r>
+      <w:r>
+        <w:t xml:space="preserve">lacking maternally-contributed </w:t>
+      </w:r>
+      <w:r>
+        <w:t xml:space="preserve">functional </w:t>
+      </w:r>
+      <w:r>
+        <w:t xml:space="preserve">Groucho. These embryos </w:t>
+      </w:r>
+      <w:r>
+        <w:t>possess</w:t>
+      </w:r>
+      <w:r>
+        <w:t xml:space="preserve"> a severely truncated and non-functional form of Groucho.</w:t>
+      </w:r>
+    </w:p>
+    <w:p>
+      <w:pPr>
+        <w:spacing w:line="480" w:lineRule="auto"/>
+        <w:ind w:firstLine="720"/>
+      </w:pPr>
+      <w:r>
+        <w:t xml:space="preserve">Perturbation of Groucho levels results in the </w:t>
+      </w:r>
+      <w:proofErr w:type="spellStart"/>
+      <w:r>
+        <w:t>misregulation</w:t>
+      </w:r>
+      <w:proofErr w:type="spellEnd"/>
+      <w:r>
+        <w:t xml:space="preserve"> of a significant proportion of the Drosophila genome over each timespan (</w:t>
+      </w:r>
+      <w:r>
+        <w:t>Fig</w:t>
+      </w:r>
+      <w:r>
+        <w:t xml:space="preserve"> 2-k</w:t>
+      </w:r>
+      <w:r>
+        <w:t>). The Groucho loss-of-function phenotype was more severe than that obtained from overexpression,</w:t>
+      </w:r>
+      <w:r>
+        <w:t xml:space="preserve"> with</w:t>
+      </w:r>
+      <w:r>
+        <w:t xml:space="preserve"> over 10% of genes exhibiting changes in expression level</w:t>
+      </w:r>
+      <w:r>
+        <w:t xml:space="preserve"> at each timepoint</w:t>
+      </w:r>
+      <w:r>
+        <w:t>. As Groucho is known to restrict the expression patterns of several transcription factors (including tailless and</w:t>
       </w:r>
       <w:r>
         <w:t xml:space="preserve"> </w:t>
       </w:r>
-      <w:r>
-        <w:t>development</w:t>
-      </w:r>
-      <w:r>
-        <w:t xml:space="preserve"> and is </w:t>
-      </w:r>
-      <w:r>
-        <w:t>centrally involved</w:t>
+      <w:proofErr w:type="spellStart"/>
+      <w:r>
+        <w:t>huckebein</w:t>
+      </w:r>
+      <w:proofErr w:type="spellEnd"/>
+      <w:r>
+        <w:t>),</w:t>
+      </w:r>
+      <w:r>
+        <w:t xml:space="preserve"> it is suspected that many of these </w:t>
+      </w:r>
+      <w:r>
+        <w:t>potential</w:t>
+      </w:r>
+      <w:r>
+        <w:t xml:space="preserve"> Groucho targets are secondary targets of Groucho and are not regulated by</w:t>
+      </w:r>
+      <w:r>
+        <w:t xml:space="preserve"> direct</w:t>
+      </w:r>
+      <w:r>
+        <w:t xml:space="preserve"> Groucho occupancy of their enhancer regions.</w:t>
+      </w:r>
+    </w:p>
+    <w:p>
+      <w:pPr>
+        <w:spacing w:line="480" w:lineRule="auto"/>
+      </w:pPr>
+    </w:p>
+    <w:p>
+      <w:pPr>
+        <w:spacing w:line="480" w:lineRule="auto"/>
+      </w:pPr>
+      <w:r>
+        <w:t xml:space="preserve">Though the Groucho/TLE family of proteins have traditionally </w:t>
+      </w:r>
+      <w:r>
+        <w:t xml:space="preserve">been thought of as obligate repressors, </w:t>
+      </w:r>
+      <w:r>
+        <w:t xml:space="preserve">TLE3, a human Groucho </w:t>
+      </w:r>
+      <w:proofErr w:type="spellStart"/>
+      <w:r>
+        <w:t>ortholog</w:t>
+      </w:r>
+      <w:proofErr w:type="spellEnd"/>
+      <w:r>
+        <w:t>, was recently shown to primarily serve as an activator, though the mechanism remains unknown</w:t>
+      </w:r>
+      <w:r>
+        <w:fldChar w:fldCharType="begin"/>
+      </w:r>
+      <w:r>
+        <w:instrText xml:space="preserve"> ADDIN PAPERS2_CITATIONS &lt;citation&gt;&lt;uuid&gt;D365F4FE-8131-41FC-B5A4-B7C2DAF77CDC&lt;/uuid&gt;&lt;priority&gt;0&lt;/priority&gt;&lt;publications&gt;&lt;publication&gt;&lt;uuid&gt;CC60C8A9-C023-4F30-AC53-E88E67B12FF0&lt;/uuid&gt;&lt;volume&gt;13&lt;/volume&gt;&lt;doi&gt;10.1016/j.cmet.2011.02.014&lt;/doi&gt;&lt;startpage&gt;413&lt;/startpage&gt;&lt;publication_date&gt;99201104061200000000222000&lt;/publication_date&gt;&lt;url&gt;http://dx.doi.org/10.1016/j.cmet.2011.02.014&lt;/url&gt;&lt;type&gt;400&lt;/type&gt;&lt;title&gt;TLE3 Is a Dual-Function Transcriptional Coregulator of Adipogenesis&lt;/title&gt;&lt;publisher&gt;Elsevier Inc.&lt;/publisher&gt;&lt;number&gt;4&lt;/number&gt;&lt;subtype&gt;400&lt;/subtype&gt;&lt;endpage&gt;427&lt;/endpage&gt;&lt;bundle&gt;&lt;publication&gt;&lt;publisher&gt;Elsevier Inc.&lt;/publisher&gt;&lt;title&gt;Cell Metabolism&lt;/title&gt;&lt;type&gt;-100&lt;/type&gt;&lt;subtype&gt;-100&lt;/subtype&gt;&lt;uuid&gt;87CC1FD8-15F2-4E73-AC6C-4D32AE25652A&lt;/uuid&gt;&lt;/publication&gt;&lt;/bundle&gt;&lt;authors&gt;&lt;author&gt;&lt;firstName&gt;Claudio&lt;/firstName&gt;&lt;middleNames&gt;J&lt;/middleNames&gt;&lt;lastName&gt;Villanueva&lt;/lastName&gt;&lt;/author&gt;&lt;author&gt;&lt;firstName&gt;Hironori&lt;/firstName&gt;&lt;lastName&gt;Waki&lt;/lastName&gt;&lt;/author&gt;&lt;author&gt;&lt;firstName&gt;Cristina&lt;/firstName&gt;&lt;lastName&gt;Godio&lt;/lastName&gt;&lt;/author&gt;&lt;author&gt;&lt;firstName&gt;Ronni&lt;/firstName&gt;&lt;lastName&gt;Nielsen&lt;/lastName&gt;&lt;/author&gt;&lt;author&gt;&lt;firstName&gt;Wen-Ling&lt;/firstName&gt;&lt;lastName&gt;Chou&lt;/lastName&gt;&lt;/author&gt;&lt;author&gt;&lt;firstName&gt;Leo&lt;/firstName&gt;&lt;lastName&gt;Vargas&lt;/lastName&gt;&lt;/author&gt;&lt;author&gt;&lt;firstName&gt;Kevin&lt;/firstName&gt;&lt;lastName&gt;Wroblewski&lt;/lastName&gt;&lt;/author&gt;&lt;author&gt;&lt;firstName&gt;Christian&lt;/firstName&gt;&lt;lastName&gt;Schmedt&lt;/lastName&gt;&lt;/author&gt;&lt;author&gt;&lt;firstName&gt;Lily&lt;/firstName&gt;&lt;middleNames&gt;C&lt;/middleNames&gt;&lt;lastName&gt;Chao&lt;/lastName&gt;&lt;/author&gt;&lt;author&gt;&lt;firstName&gt;Rima&lt;/firstName&gt;&lt;lastName&gt;Boyadjian&lt;/lastName&gt;&lt;/author&gt;&lt;author&gt;&lt;firstName&gt;Susanne&lt;/firstName&gt;&lt;lastName&gt;Mandrup&lt;/lastName&gt;&lt;/author&gt;&lt;author&gt;&lt;firstName&gt;Andrea&lt;/firstName&gt;&lt;lastName&gt;Hevener&lt;/lastName&gt;&lt;/author&gt;&lt;author&gt;&lt;firstName&gt;Enrique&lt;/firstName&gt;&lt;lastName&gt;Saez&lt;/lastName&gt;&lt;/author&gt;&lt;author&gt;&lt;firstName&gt;Peter&lt;/firstName&gt;&lt;lastName&gt;Tontonoz&lt;/lastName&gt;&lt;/author&gt;&lt;/authors&gt;&lt;/publication&gt;&lt;/publications&gt;&lt;cites&gt;&lt;/cites&gt;&lt;/citation&gt;</w:instrText>
+      </w:r>
+      <w:r>
+        <w:fldChar w:fldCharType="separate"/>
+      </w:r>
+      <w:r>
+        <w:rPr>
+          <w:rFonts w:ascii="Cambria" w:hAnsi="Cambria" w:cs="Cambria"/>
+        </w:rPr>
+        <w:t>{Villanueva:2011ff}</w:t>
+      </w:r>
+      <w:r>
+        <w:fldChar w:fldCharType="end"/>
+      </w:r>
+      <w:r>
+        <w:t xml:space="preserve">. Additionally, </w:t>
+      </w:r>
+      <w:proofErr w:type="spellStart"/>
+      <w:r>
+        <w:t>CtBP</w:t>
+      </w:r>
+      <w:proofErr w:type="spellEnd"/>
+      <w:r>
+        <w:t xml:space="preserve">, a canonical, short-range </w:t>
+      </w:r>
+      <w:r>
+        <w:rPr>
+          <w:i/>
+        </w:rPr>
+        <w:t xml:space="preserve">Drosophila </w:t>
+      </w:r>
+      <w:proofErr w:type="spellStart"/>
+      <w:r>
+        <w:t>co</w:t>
+      </w:r>
+      <w:r>
+        <w:t>repressor</w:t>
+      </w:r>
+      <w:proofErr w:type="spellEnd"/>
+      <w:r>
+        <w:t xml:space="preserve">, was shown to serve as a co-activator of certain </w:t>
+      </w:r>
+      <w:proofErr w:type="spellStart"/>
+      <w:r>
+        <w:t>Wnt</w:t>
+      </w:r>
+      <w:proofErr w:type="spellEnd"/>
+      <w:r>
+        <w:t xml:space="preserve">-regulated genes, this switch in behavior being controlled by the protein’s </w:t>
+      </w:r>
+      <w:proofErr w:type="spellStart"/>
+      <w:r>
+        <w:t>oligomeric</w:t>
+      </w:r>
+      <w:proofErr w:type="spellEnd"/>
+      <w:r>
+        <w:t xml:space="preserve"> state</w:t>
+      </w:r>
+      <w:r>
+        <w:fldChar w:fldCharType="begin"/>
+      </w:r>
+      <w:r>
+        <w:instrText xml:space="preserve"> ADDIN PAPERS2_CITATIONS &lt;citation&gt;&lt;uuid&gt;120A6536-D8C9-4C6E-80F2-5CB9DEE5AB27&lt;/uuid&gt;&lt;priority&gt;1&lt;/priority&gt;&lt;publications&gt;&lt;publication&gt;&lt;uuid&gt;FD4D98ED-C2DE-41CD-BD74-21B68E7CB9A4&lt;/uuid&gt;&lt;volume&gt;30&lt;/volume&gt;&lt;doi&gt;10.1038/emboj.2011.100&lt;/doi&gt;&lt;startpage&gt;2031&lt;/startpage&gt;&lt;publication_date&gt;99201104051200000000222000&lt;/publication_date&gt;&lt;url&gt;http://dx.doi.org/10.1038/emboj.2011.100&lt;/url&gt;&lt;type&gt;400&lt;/type&gt;&lt;title&gt;The oligomeric state of CtBP determines its role as a transcriptional co-activator and co-repressor of Wingless targets&lt;/title&gt;&lt;publisher&gt;Nature Publishing Group&lt;/publisher&gt;&lt;number&gt;10&lt;/number&gt;&lt;subtype&gt;400&lt;/subtype&gt;&lt;endpage&gt;2043&lt;/endpage&gt;&lt;bundle&gt;&lt;publication&gt;&lt;publisher&gt;Nature Publishing Group&lt;/publisher&gt;&lt;url&gt;http://www.nature.com/emboj/&lt;/url&gt;&lt;title&gt;The EMBO Journal&lt;/title&gt;&lt;type&gt;-100&lt;/type&gt;&lt;subtype&gt;-100&lt;/subtype&gt;&lt;uuid&gt;838DA89D-C445-45C6-9D90-1A8B8915018A&lt;/uuid&gt;&lt;/publication&gt;&lt;/bundle&gt;&lt;authors&gt;&lt;author&gt;&lt;firstName&gt;Chandan&lt;/firstName&gt;&lt;lastName&gt;Bhambhani&lt;/lastName&gt;&lt;/author&gt;&lt;author&gt;&lt;firstName&gt;Jinhee&lt;/firstName&gt;&lt;middleNames&gt;L&lt;/middleNames&gt;&lt;lastName&gt;Chang&lt;/lastName&gt;&lt;/author&gt;&lt;author&gt;&lt;firstName&gt;David&lt;/firstName&gt;&lt;middleNames&gt;L&lt;/middleNames&gt;&lt;lastName&gt;Akey&lt;/lastName&gt;&lt;/author&gt;&lt;author&gt;&lt;firstName&gt;Ken&lt;/firstName&gt;&lt;middleNames&gt;M&lt;/middleNames&gt;&lt;lastName&gt;Cadigan&lt;/lastName&gt;&lt;/author&gt;&lt;/authors&gt;&lt;/publication&gt;&lt;/publications&gt;&lt;cites&gt;&lt;/cites&gt;&lt;/citation&gt;</w:instrText>
+      </w:r>
+      <w:r>
+        <w:fldChar w:fldCharType="separate"/>
+      </w:r>
+      <w:r>
+        <w:rPr>
+          <w:rFonts w:ascii="Cambria" w:hAnsi="Cambria" w:cs="Cambria"/>
+        </w:rPr>
+        <w:t>{Bhambhani:2011je}</w:t>
+      </w:r>
+      <w:r>
+        <w:fldChar w:fldCharType="end"/>
+      </w:r>
+      <w:r>
+        <w:t>.</w:t>
+      </w:r>
+    </w:p>
+    <w:p>
+      <w:pPr>
+        <w:spacing w:line="480" w:lineRule="auto"/>
+      </w:pPr>
+    </w:p>
+    <w:p>
+      <w:pPr>
+        <w:spacing w:line="480" w:lineRule="auto"/>
+      </w:pPr>
+      <w:r>
+        <w:t xml:space="preserve">To identify primary targets of Groucho at each timepoint, we compared differential gene expression of every expressed gene under conditions of Groucho overexpression versus Groucho null. Genes which show an opposite magnitude change in expression under the two conditions were then considered for further analysis. </w:t>
+      </w:r>
+      <w:r>
+        <w:t xml:space="preserve">At early </w:t>
+      </w:r>
+      <w:proofErr w:type="spellStart"/>
+      <w:r>
+        <w:t>timepoints</w:t>
+      </w:r>
+      <w:proofErr w:type="spellEnd"/>
+      <w:r>
+        <w:t>, a</w:t>
+      </w:r>
+      <w:r>
+        <w:t xml:space="preserve"> greater percentage of genes appear to be repressed by Groucho than activated, with this trend reversing with increasing age.</w:t>
       </w:r>
       <w:r>
         <w:t xml:space="preserve"> </w:t>
       </w:r>
       <w:r>
-        <w:t>in</w:t>
-      </w:r>
-      <w:r>
-        <w:t xml:space="preserve"> the establishment of embryonic patterning</w:t>
-      </w:r>
-      <w:r>
-        <w:t xml:space="preserve"> in the early embryo</w:t>
-      </w:r>
-      <w:r>
-        <w:t xml:space="preserve">. While several Groucho regulatory targets are known, it is suspected that the majority of Groucho targets have yet to be identified. To this end, we analyzed the transcriptomes of staged embryos </w:t>
-      </w:r>
-      <w:r>
-        <w:t>expressing multiple dosages of Groucho</w:t>
-      </w:r>
-      <w:r>
-        <w:t>. These included fly lines maternally overexpressing Groucho</w:t>
-      </w:r>
-      <w:r>
-        <w:t xml:space="preserve"> at two levels,</w:t>
-      </w:r>
-      <w:r>
-        <w:t xml:space="preserve"> two-fold and four-fold</w:t>
-      </w:r>
-      <w:r>
-        <w:t xml:space="preserve"> higher than endo</w:t>
-      </w:r>
-      <w:r>
-        <w:t>genous</w:t>
-      </w:r>
-      <w:r>
-        <w:t xml:space="preserve">, as well as </w:t>
-      </w:r>
-      <w:r>
-        <w:t xml:space="preserve">a line </w:t>
-      </w:r>
-      <w:r>
-        <w:t>overexpressing a Groucho deletion mutant lacking the central SP domain</w:t>
-      </w:r>
-      <w:r>
-        <w:t xml:space="preserve"> (Gro∆SP)</w:t>
-      </w:r>
-      <w:r>
-        <w:t xml:space="preserve">. Additionally, we analyzed the transcriptome of embryos </w:t>
-      </w:r>
-      <w:r>
-        <w:t xml:space="preserve">lacking maternally-contributed </w:t>
-      </w:r>
-      <w:r>
-        <w:t xml:space="preserve">functional </w:t>
-      </w:r>
-      <w:r>
-        <w:t>Groucho. These embryos express</w:t>
-      </w:r>
-      <w:r>
-        <w:t xml:space="preserve"> a severely truncated and non-functional form of Groucho.</w:t>
-      </w:r>
-    </w:p>
-    <w:p>
-      <w:pPr>
-        <w:spacing w:line="480" w:lineRule="auto"/>
-      </w:pPr>
-    </w:p>
-    <w:p>
-      <w:pPr>
-        <w:spacing w:line="480" w:lineRule="auto"/>
-      </w:pPr>
-      <w:r>
-        <w:t>Perturbation of Groucho levels results in the misregulation of a significant proportion of the Drosophila genome over each timespan (</w:t>
-      </w:r>
-      <w:r>
-        <w:t>Fig</w:t>
-      </w:r>
-      <w:r>
-        <w:t xml:space="preserve"> 2-k</w:t>
-      </w:r>
-      <w:r>
-        <w:t>). The Groucho loss-of-function phenotype was more severe than that obtained from overexpression,</w:t>
-      </w:r>
-      <w:r>
-        <w:t xml:space="preserve"> with</w:t>
-      </w:r>
-      <w:r>
-        <w:t xml:space="preserve"> over 10% of genes exhibiting changes in expression level</w:t>
-      </w:r>
-      <w:r>
-        <w:t xml:space="preserve"> at each timepoint</w:t>
-      </w:r>
-      <w:r>
-        <w:t>. As Groucho is known to restrict the expression patterns of several transcription factors (including tailless and</w:t>
-      </w:r>
-      <w:r>
-        <w:t xml:space="preserve"> huckebein),</w:t>
-      </w:r>
-      <w:r>
-        <w:t xml:space="preserve"> it is suspected that many of these </w:t>
-      </w:r>
-      <w:r>
-        <w:t>potential</w:t>
-      </w:r>
-      <w:r>
-        <w:t xml:space="preserve"> Groucho targets are secondary targets of Groucho and are not regulated by</w:t>
-      </w:r>
-      <w:r>
-        <w:t xml:space="preserve"> direct</w:t>
-      </w:r>
-      <w:r>
-        <w:t xml:space="preserve"> Groucho occupancy of their enhancer regions.</w:t>
-      </w:r>
-    </w:p>
-    <w:p>
-      <w:pPr>
-        <w:spacing w:line="480" w:lineRule="auto"/>
-      </w:pPr>
-    </w:p>
-    <w:p>
-      <w:pPr>
-        <w:spacing w:line="480" w:lineRule="auto"/>
-      </w:pPr>
-      <w:r>
-        <w:t xml:space="preserve">Though the Groucho/TLE family of proteins have traditionally </w:t>
-      </w:r>
-      <w:r>
-        <w:t xml:space="preserve">been thought of as obligate repressors, </w:t>
-      </w:r>
-      <w:r>
-        <w:t>TLE3, a human Groucho ortholog</w:t>
-      </w:r>
-      <w:r>
-        <w:t>, was recently shown to primarily serve as an activator, though the mechanism remains unknown</w:t>
+        <w:t>(</w:t>
+      </w:r>
+      <w:r>
+        <w:rPr>
+          <w:i/>
+        </w:rPr>
+        <w:t xml:space="preserve">Fig : </w:t>
+      </w:r>
+      <w:proofErr w:type="spellStart"/>
+      <w:r>
+        <w:rPr>
+          <w:i/>
+        </w:rPr>
+        <w:t>heatmap</w:t>
+      </w:r>
+      <w:proofErr w:type="spellEnd"/>
+      <w:r>
+        <w:rPr>
+          <w:i/>
+        </w:rPr>
+        <w:t xml:space="preserve"> of selected gene expression changes in </w:t>
+      </w:r>
+      <w:proofErr w:type="spellStart"/>
+      <w:r>
+        <w:rPr>
+          <w:i/>
+        </w:rPr>
+        <w:t>Gro</w:t>
+      </w:r>
+      <w:proofErr w:type="spellEnd"/>
+      <w:r>
+        <w:rPr>
+          <w:i/>
+        </w:rPr>
+        <w:t xml:space="preserve"> MB36 embryos) </w:t>
+      </w:r>
+      <w:r>
+        <w:t xml:space="preserve">The significantly enriched gene ontology groups for predicted Groucho-repressed genes (n = 162) contain several groups indicative of transcription regulation (GO:0006355, n = 37) and developmental processes (GO:0032502, n = 81). </w:t>
+      </w:r>
+      <w:r>
+        <w:t>(</w:t>
+      </w:r>
+      <w:r>
+        <w:rPr>
+          <w:i/>
+        </w:rPr>
+        <w:t xml:space="preserve">Fig: GO groups) </w:t>
+      </w:r>
+      <w:r>
+        <w:t xml:space="preserve">Of the 146 predicted Groucho-activated genes, no gene ontologies were significantly enriched, leading us to hypothesize that these genes are potentially the result of random noise </w:t>
+      </w:r>
+      <w:r>
+        <w:t xml:space="preserve">in </w:t>
+      </w:r>
+      <w:r>
+        <w:t>the</w:t>
+      </w:r>
+      <w:r>
+        <w:t xml:space="preserve"> gene expression data</w:t>
+      </w:r>
+      <w:r>
+        <w:t xml:space="preserve"> and do not represent direct Groucho targets.</w:t>
+      </w:r>
+    </w:p>
+    <w:p>
+      <w:pPr>
+        <w:spacing w:line="480" w:lineRule="auto"/>
+      </w:pPr>
+    </w:p>
+    <w:p>
+      <w:pPr>
+        <w:spacing w:line="480" w:lineRule="auto"/>
+        <w:rPr>
+          <w:i/>
+        </w:rPr>
+      </w:pPr>
+      <w:r>
+        <w:rPr>
+          <w:i/>
+        </w:rPr>
+        <w:t xml:space="preserve">Total mRNA levels correlate well with nascent mRNA levels at all </w:t>
+      </w:r>
+      <w:proofErr w:type="spellStart"/>
+      <w:r>
+        <w:rPr>
+          <w:i/>
+        </w:rPr>
+        <w:t>timepoints</w:t>
+      </w:r>
+      <w:proofErr w:type="spellEnd"/>
+      <w:r>
+        <w:rPr>
+          <w:i/>
+        </w:rPr>
+        <w:t xml:space="preserve"> </w:t>
+      </w:r>
+    </w:p>
+    <w:p>
+      <w:pPr>
+        <w:spacing w:line="480" w:lineRule="auto"/>
+      </w:pPr>
+    </w:p>
+    <w:p>
+      <w:pPr>
+        <w:spacing w:line="480" w:lineRule="auto"/>
+      </w:pPr>
+      <w:r>
+        <w:t>As embryos at the stages utilized for transcriptome measurements are highly dynamic systems, with rapidly fluctuating levels of transcripts, we used Nascent-</w:t>
+      </w:r>
+      <w:proofErr w:type="spellStart"/>
+      <w:r>
+        <w:t>seq</w:t>
+      </w:r>
+      <w:proofErr w:type="spellEnd"/>
+      <w:r>
+        <w:t xml:space="preserve"> to confirm that the transcriptome measurements were indicative of actual transcription rates, and not overwhelmed by the various contributions of maternal mRNA contribution or differential rates of mRNA maturation and degradation.</w:t>
+      </w:r>
+      <w:r>
+        <w:t xml:space="preserve"> Sequencing of nascent RNA has been utilized to monitor fluctuating mRNA levels, for example following induction of an immune response in cell culture</w:t>
+      </w:r>
+      <w:r>
+        <w:t>{Bhatt, 2012 #2995}</w:t>
+      </w:r>
+      <w:r>
+        <w:t xml:space="preserve">. In </w:t>
+      </w:r>
+      <w:r>
+        <w:rPr>
+          <w:i/>
+        </w:rPr>
+        <w:t>Drosophila</w:t>
+      </w:r>
+      <w:r>
+        <w:t xml:space="preserve">, </w:t>
+      </w:r>
+      <w:r>
+        <w:t>nascent-</w:t>
+      </w:r>
+      <w:proofErr w:type="spellStart"/>
+      <w:r>
+        <w:t>seq</w:t>
+      </w:r>
+      <w:proofErr w:type="spellEnd"/>
+      <w:r>
+        <w:t xml:space="preserve"> has been used to monitor </w:t>
+      </w:r>
+      <w:proofErr w:type="spellStart"/>
+      <w:r>
+        <w:t>cotranscriptional</w:t>
+      </w:r>
+      <w:proofErr w:type="spellEnd"/>
+      <w:r>
+        <w:t xml:space="preserve"> splicing in adult flies</w:t>
+      </w:r>
+      <w:r>
+        <w:t>{</w:t>
+      </w:r>
+      <w:proofErr w:type="spellStart"/>
+      <w:r>
+        <w:t>Khodor</w:t>
+      </w:r>
+      <w:proofErr w:type="spellEnd"/>
+      <w:r>
+        <w:t>, 2011 #2081}</w:t>
+      </w:r>
+      <w:r>
+        <w:t>, as well as circadian transcript cycling</w:t>
+      </w:r>
+      <w:r>
+        <w:t>{Rodriguez, 2013 #1782}</w:t>
+      </w:r>
+      <w:r>
+        <w:t>, in which the authors saw significant differences in total mRNA and nascent mRNA levels over ninety minute collections.</w:t>
+      </w:r>
+    </w:p>
+    <w:p>
+      <w:pPr>
+        <w:spacing w:line="480" w:lineRule="auto"/>
+      </w:pPr>
+    </w:p>
+    <w:p>
+      <w:pPr>
+        <w:spacing w:line="480" w:lineRule="auto"/>
+      </w:pPr>
+      <w:r>
+        <w:t>Embryos</w:t>
+      </w:r>
+      <w:r>
+        <w:t xml:space="preserve"> were collected at </w:t>
+      </w:r>
+      <w:r>
+        <w:t xml:space="preserve">each timepoint and fractionated </w:t>
+      </w:r>
+      <w:r>
+        <w:t xml:space="preserve">to isolate chromatin-associated RNA, which is enriched for nascent transcripts. </w:t>
+      </w:r>
+      <w:r>
+        <w:t xml:space="preserve"> Efficient fractionation was confirmed by </w:t>
+      </w:r>
+      <w:proofErr w:type="spellStart"/>
+      <w:r>
+        <w:t>immunobloting</w:t>
+      </w:r>
+      <w:proofErr w:type="spellEnd"/>
+      <w:r>
+        <w:t xml:space="preserve"> for cytoplasmic and nuclear components (</w:t>
+      </w:r>
+      <w:r>
+        <w:rPr>
+          <w:i/>
+        </w:rPr>
+        <w:t>Supplemental figure</w:t>
+      </w:r>
+      <w:r>
+        <w:t xml:space="preserve">). </w:t>
+      </w:r>
+    </w:p>
+    <w:p>
+      <w:pPr>
+        <w:spacing w:line="480" w:lineRule="auto"/>
+      </w:pPr>
+    </w:p>
+    <w:p>
+      <w:pPr>
+        <w:spacing w:line="480" w:lineRule="auto"/>
+        <w:rPr>
+          <w:i/>
+        </w:rPr>
+      </w:pPr>
+    </w:p>
+    <w:p>
+      <w:pPr>
+        <w:spacing w:line="480" w:lineRule="auto"/>
+        <w:rPr>
+          <w:i/>
+        </w:rPr>
+      </w:pPr>
+      <w:r>
+        <w:rPr>
+          <w:i/>
+        </w:rPr>
+        <w:t>Groucho-regulated genes are enriched for stalled RNA polymerase</w:t>
+      </w:r>
+    </w:p>
+    <w:p>
+      <w:pPr>
+        <w:spacing w:line="480" w:lineRule="auto"/>
+        <w:rPr>
+          <w:i/>
+        </w:rPr>
+      </w:pPr>
+    </w:p>
+    <w:p>
+      <w:pPr>
+        <w:spacing w:line="480" w:lineRule="auto"/>
+      </w:pPr>
+      <w:proofErr w:type="spellStart"/>
+      <w:r>
+        <w:t>Promotor</w:t>
+      </w:r>
+      <w:proofErr w:type="spellEnd"/>
+      <w:r>
+        <w:t xml:space="preserve">-proximal pausing of RNA Polymerase II has been identified as a crucial step in gene regulation. Pausing </w:t>
+      </w:r>
+      <w:r>
+        <w:t>has been primarily</w:t>
+      </w:r>
+      <w:r>
+        <w:t xml:space="preserve"> characterized in </w:t>
+      </w:r>
+      <w:r>
+        <w:rPr>
+          <w:i/>
+        </w:rPr>
+        <w:t>Drosophila</w:t>
+      </w:r>
+      <w:r>
+        <w:t xml:space="preserve"> at multiple heat-shock genes, presumably to facilitate rapid induction of gene expression upon receipt of an appropriate regulatory signal</w:t>
       </w:r>
       <w:r>
         <w:fldChar w:fldCharType="begin"/>
       </w:r>
       <w:r>
-        <w:instrText xml:space="preserve"> ADDIN PAPERS2_CITATIONS &lt;citation&gt;&lt;uuid&gt;D365F4FE-8131-41FC-B5A4-B7C2DAF77CDC&lt;/uuid&gt;&lt;priority&gt;0&lt;/priority&gt;&lt;publications&gt;&lt;publication&gt;&lt;uuid&gt;CC60C8A9-C023-4F30-AC53-E88E67B12FF0&lt;/uuid&gt;&lt;volume&gt;13&lt;/volume&gt;&lt;doi&gt;10.1016/j.cmet.2011.02.014&lt;/doi&gt;&lt;startpage&gt;413&lt;/startpage&gt;&lt;publication_date&gt;99201104061200000000222000&lt;/publication_date&gt;&lt;url&gt;http://dx.doi.org/10.1016/j.cmet.2011.02.014&lt;/url&gt;&lt;type&gt;400&lt;/type&gt;&lt;title&gt;TLE3 Is a Dual-Function Transcriptional Coregulator of Adipogenesis&lt;/title&gt;&lt;publisher&gt;Elsevier Inc.&lt;/publisher&gt;&lt;number&gt;4&lt;/number&gt;&lt;subtype&gt;400&lt;/subtype&gt;&lt;endpage&gt;427&lt;/endpage&gt;&lt;bundle&gt;&lt;publication&gt;&lt;publisher&gt;Elsevier Inc.&lt;/publisher&gt;&lt;title&gt;Cell Metabolism&lt;/title&gt;&lt;type&gt;-100&lt;/type&gt;&lt;subtype&gt;-100&lt;/subtype&gt;&lt;uuid&gt;87CC1FD8-15F2-4E73-AC6C-4D32AE25652A&lt;/uuid&gt;&lt;/publication&gt;&lt;/bundle&gt;&lt;authors&gt;&lt;author&gt;&lt;firstName&gt;Claudio&lt;/firstName&gt;&lt;middleNames&gt;J&lt;/middleNames&gt;&lt;lastName&gt;Villanueva&lt;/lastName&gt;&lt;/author&gt;&lt;author&gt;&lt;firstName&gt;Hironori&lt;/firstName&gt;&lt;lastName&gt;Waki&lt;/lastName&gt;&lt;/author&gt;&lt;author&gt;&lt;firstName&gt;Cristina&lt;/firstName&gt;&lt;lastName&gt;Godio&lt;/lastName&gt;&lt;/author&gt;&lt;author&gt;&lt;firstName&gt;Ronni&lt;/firstName&gt;&lt;lastName&gt;Nielsen&lt;/lastName&gt;&lt;/author&gt;&lt;author&gt;&lt;firstName&gt;Wen-Ling&lt;/firstName&gt;&lt;lastName&gt;Chou&lt;/lastName&gt;&lt;/author&gt;&lt;author&gt;&lt;firstName&gt;Leo&lt;/firstName&gt;&lt;lastName&gt;Vargas&lt;/lastName&gt;&lt;/author&gt;&lt;author&gt;&lt;firstName&gt;Kevin&lt;/firstName&gt;&lt;lastName&gt;Wroblewski&lt;/lastName&gt;&lt;/author&gt;&lt;author&gt;&lt;firstName&gt;Christian&lt;/firstName&gt;&lt;lastName&gt;Schmedt&lt;/lastName&gt;&lt;/author&gt;&lt;author&gt;&lt;firstName&gt;Lily&lt;/firstName&gt;&lt;middleNames&gt;C&lt;/middleNames&gt;&lt;lastName&gt;Chao&lt;/lastName&gt;&lt;/author&gt;&lt;author&gt;&lt;firstName&gt;Rima&lt;/firstName&gt;&lt;lastName&gt;Boyadjian&lt;/lastName&gt;&lt;/author&gt;&lt;author&gt;&lt;firstName&gt;Susanne&lt;/firstName&gt;&lt;lastName&gt;Mandrup&lt;/lastName&gt;&lt;/author&gt;&lt;author&gt;&lt;firstName&gt;Andrea&lt;/firstName&gt;&lt;lastName&gt;Hevener&lt;/lastName&gt;&lt;/author&gt;&lt;author&gt;&lt;firstName&gt;Enrique&lt;/firstName&gt;&lt;lastName&gt;Saez&lt;/lastName&gt;&lt;/author&gt;&lt;author&gt;&lt;firstName&gt;Peter&lt;/firstName&gt;&lt;lastName&gt;Tontonoz&lt;/lastName&gt;&lt;/author&gt;&lt;/authors&gt;&lt;/publication&gt;&lt;/publications&gt;&lt;cites&gt;&lt;/cites&gt;&lt;/citation&gt;</w:instrText>
+        <w:instrText xml:space="preserve"> ADDIN PAPERS2_CITATIONS &lt;citation&gt;&lt;uuid&gt;C7533AC0-E7A1-47C0-8E8F-15A239457E24&lt;/uuid&gt;&lt;priority&gt;7&lt;/priority&gt;&lt;publications&gt;&lt;publication&gt;&lt;uuid&gt;091660EF-AEBF-4661-9194-6844A38D9331&lt;/uuid&gt;&lt;volume&gt;74&lt;/volume&gt;&lt;startpage&gt;1&lt;/startpage&gt;&lt;publication_date&gt;99199307161200000000222000&lt;/publication_date&gt;&lt;url&gt;http://eutils.ncbi.nlm.nih.gov/entrez/eutils/elink.fcgi?dbfrom=pubmed&amp;amp;id=8334697&amp;amp;retmode=ref&amp;amp;cmd=prlinks&lt;/url&gt;&lt;type&gt;400&lt;/type&gt;&lt;title&gt;Protein traffic on the heat shock promoter: parking, stalling, and trucking along.&lt;/title&gt;&lt;location&gt;&amp;lt;html&amp;gt;&amp;lt;head&amp;gt;&amp;lt;meta http-equiv="content-type" content="text/html; charset=utf-8"/&amp;gt;&amp;lt;title&amp;gt;Sorry...&amp;lt;/title&amp;gt;&amp;lt;style&amp;gt; body { font-family: verdana, arial, sans-serif; background-color: #fff; color: #000; }&amp;lt;/style&amp;gt;&amp;lt;/head&amp;gt;&amp;lt;body&amp;gt;&amp;lt;div&amp;gt;&amp;lt;table&amp;gt;&amp;lt;tr&amp;gt;&amp;lt;td&amp;gt;&amp;lt;b&amp;gt;&amp;lt;font face=times color=#0039b6 size=10&amp;gt;G&amp;lt;/font&amp;gt;&amp;lt;font face=times color=#c41200 size=10&amp;gt;o&amp;lt;/font&amp;gt;&amp;lt;font face=times color=#f3c518 size=10&amp;gt;o&amp;lt;/font&amp;gt;&amp;lt;font face=times color=#0039b6 size=10&amp;gt;g&amp;lt;/font&amp;gt;&amp;lt;font face=times color=#30a72f size=10&amp;gt;l&amp;lt;/font&amp;gt;&amp;lt;font face=times color=#c41200 size=10&amp;gt;e&amp;lt;/font&amp;gt;&amp;lt;/b&amp;gt;&amp;lt;/td&amp;gt;&amp;lt;td style="text-align: left; vertical-align: bottom; padding-bottom: 15px; width: 50%"&amp;gt;&amp;lt;div style="border-bottom: 1px solid #dfdfdf;"&amp;gt;Sorry...&amp;lt;/div&amp;gt;&amp;lt;/td&amp;gt;&amp;lt;/tr&amp;gt;&amp;lt;/table&amp;gt;&amp;lt;/div&amp;gt;&amp;lt;div style="margin-left: 4em;"&amp;gt;&amp;lt;h1&amp;gt;We're sorry...&amp;lt;/h1&amp;gt;&amp;lt;p&amp;gt;... but your computer or network may be sending automated queries. To protect our users, we can't process your request right now.&amp;lt;/p&amp;gt;&amp;lt;/div&amp;gt;&amp;lt;div style="margin-left: 4em;"&amp;gt;See &amp;lt;a href="https://support.google.com/websearch/answer/86640"&amp;gt;Google Help&amp;lt;/a&amp;gt; for more information.&amp;lt;br/&amp;gt;&amp;lt;br/&amp;gt;&amp;lt;/div&amp;gt;&amp;lt;div style="text-align: center; border-top: 1px solid #dfdfdf;"&amp;gt;&amp;lt;a href="https://www.google.com"&amp;gt;Google Home&amp;lt;/a&amp;gt;&amp;lt;/div&amp;gt;&amp;lt;/body&amp;gt;&amp;lt;/html&amp;gt;&lt;/location&gt;&lt;institution&gt;Section of Biochemistry, Molecular and Cell Biology, Cornell University, Ithaca, New York 14850.&lt;/institution&gt;&lt;number&gt;1&lt;/number&gt;&lt;subtype&gt;400&lt;/subtype&gt;&lt;endpage&gt;4&lt;/endpage&gt;&lt;bundle&gt;&lt;publication&gt;&lt;publisher&gt;Elsevier Ltd&lt;/publisher&gt;&lt;url&gt;http://www.cell.com/&lt;/url&gt;&lt;title&gt;Cell&lt;/title&gt;&lt;type&gt;-100&lt;/type&gt;&lt;subtype&gt;-100&lt;/subtype&gt;&lt;uuid&gt;2C58968A-967D-4060-B7A6-C212EBF7833D&lt;/uuid&gt;&lt;/publication&gt;&lt;/bundle&gt;&lt;authors&gt;&lt;author&gt;&lt;firstName&gt;J&lt;/firstName&gt;&lt;lastName&gt;Lis&lt;/lastName&gt;&lt;/author&gt;&lt;author&gt;&lt;firstName&gt;C&lt;/firstName&gt;&lt;lastName&gt;Wu&lt;/lastName&gt;&lt;/author&gt;&lt;/authors&gt;&lt;/publication&gt;&lt;/publications&gt;&lt;cites&gt;&lt;/cites&gt;&lt;/citation&gt;</w:instrText>
       </w:r>
       <w:r>
         <w:fldChar w:fldCharType="separate"/>
@@ -837,34 +1657,28 @@
         <w:rPr>
           <w:rFonts w:ascii="Cambria" w:hAnsi="Cambria" w:cs="Cambria"/>
         </w:rPr>
-        <w:t>{Villanueva:2011ff}</w:t>
+        <w:t>{Lis:1993uk}</w:t>
       </w:r>
       <w:r>
         <w:fldChar w:fldCharType="end"/>
       </w:r>
       <w:r>
-        <w:t>. Additionally, CtBP</w:t>
-      </w:r>
-      <w:r>
-        <w:t xml:space="preserve">, a canonical, short-range </w:t>
-      </w:r>
-      <w:r>
-        <w:rPr>
-          <w:i/>
-        </w:rPr>
-        <w:t xml:space="preserve">Drosophila </w:t>
-      </w:r>
-      <w:r>
-        <w:t>co</w:t>
-      </w:r>
-      <w:r>
-        <w:t>repressor, was shown to serve as a co-activator of certain Wnt-regulated genes, this switch in behavior being controlled by the protein’s oligomeric state</w:t>
+        <w:t xml:space="preserve">. Since this discovery, polymerase stalling has been found to be a </w:t>
+      </w:r>
+      <w:r>
+        <w:t>ubiquitous</w:t>
+      </w:r>
+      <w:r>
+        <w:t xml:space="preserve"> regulatory </w:t>
+      </w:r>
+      <w:r>
+        <w:t>mechanism</w:t>
       </w:r>
       <w:r>
         <w:fldChar w:fldCharType="begin"/>
       </w:r>
       <w:r>
-        <w:instrText xml:space="preserve"> ADDIN PAPERS2_CITATIONS &lt;citation&gt;&lt;uuid&gt;120A6536-D8C9-4C6E-80F2-5CB9DEE5AB27&lt;/uuid&gt;&lt;priority&gt;1&lt;/priority&gt;&lt;publications&gt;&lt;publication&gt;&lt;uuid&gt;FD4D98ED-C2DE-41CD-BD74-21B68E7CB9A4&lt;/uuid&gt;&lt;volume&gt;30&lt;/volume&gt;&lt;doi&gt;10.1038/emboj.2011.100&lt;/doi&gt;&lt;startpage&gt;2031&lt;/startpage&gt;&lt;publication_date&gt;99201104051200000000222000&lt;/publication_date&gt;&lt;url&gt;http://dx.doi.org/10.1038/emboj.2011.100&lt;/url&gt;&lt;type&gt;400&lt;/type&gt;&lt;title&gt;The oligomeric state of CtBP determines its role as a transcriptional co-activator and co-repressor of Wingless targets&lt;/title&gt;&lt;publisher&gt;Nature Publishing Group&lt;/publisher&gt;&lt;number&gt;10&lt;/number&gt;&lt;subtype&gt;400&lt;/subtype&gt;&lt;endpage&gt;2043&lt;/endpage&gt;&lt;bundle&gt;&lt;publication&gt;&lt;publisher&gt;Nature Publishing Group&lt;/publisher&gt;&lt;url&gt;http://www.nature.com/emboj/&lt;/url&gt;&lt;title&gt;The EMBO Journal&lt;/title&gt;&lt;type&gt;-100&lt;/type&gt;&lt;subtype&gt;-100&lt;/subtype&gt;&lt;uuid&gt;838DA89D-C445-45C6-9D90-1A8B8915018A&lt;/uuid&gt;&lt;/publication&gt;&lt;/bundle&gt;&lt;authors&gt;&lt;author&gt;&lt;firstName&gt;Chandan&lt;/firstName&gt;&lt;lastName&gt;Bhambhani&lt;/lastName&gt;&lt;/author&gt;&lt;author&gt;&lt;firstName&gt;Jinhee&lt;/firstName&gt;&lt;middleNames&gt;L&lt;/middleNames&gt;&lt;lastName&gt;Chang&lt;/lastName&gt;&lt;/author&gt;&lt;author&gt;&lt;firstName&gt;David&lt;/firstName&gt;&lt;middleNames&gt;L&lt;/middleNames&gt;&lt;lastName&gt;Akey&lt;/lastName&gt;&lt;/author&gt;&lt;author&gt;&lt;firstName&gt;Ken&lt;/firstName&gt;&lt;middleNames&gt;M&lt;/middleNames&gt;&lt;lastName&gt;Cadigan&lt;/lastName&gt;&lt;/author&gt;&lt;/authors&gt;&lt;/publication&gt;&lt;/publications&gt;&lt;cites&gt;&lt;/cites&gt;&lt;/citation&gt;</w:instrText>
+        <w:instrText xml:space="preserve"> ADDIN PAPERS2_CITATIONS &lt;citation&gt;&lt;uuid&gt;207D0BB6-B7A4-4CB1-B1F5-4BD343F05E0A&lt;/uuid&gt;&lt;priority&gt;8&lt;/priority&gt;&lt;publications&gt;&lt;publication&gt;&lt;uuid&gt;9DA7D2F0-FC69-4CEA-BBBD-441FAAB2091E&lt;/uuid&gt;&lt;volume&gt;25&lt;/volume&gt;&lt;startpage&gt;375&lt;/startpage&gt;&lt;publication_date&gt;99200008001200000000220000&lt;/publication_date&gt;&lt;url&gt;http://eutils.ncbi.nlm.nih.gov/entrez/eutils/elink.fcgi?dbfrom=pubmed&amp;amp;id=10916156&amp;amp;retmode=ref&amp;amp;cmd=prlinks&lt;/url&gt;&lt;type&gt;400&lt;/type&gt;&lt;title&gt;Control of elongation by RNA polymerase II.&lt;/title&gt;&lt;location&gt;&amp;lt;html&amp;gt;&amp;lt;head&amp;gt;&amp;lt;meta http-equiv="content-type" content="text/html; charset=utf-8"/&amp;gt;&amp;lt;title&amp;gt;Sorry...&amp;lt;/title&amp;gt;&amp;lt;style&amp;gt; body { font-family: verdana, arial, sans-serif; background-color: #fff; color: #000; }&amp;lt;/style&amp;gt;&amp;lt;/head&amp;gt;&amp;lt;body&amp;gt;&amp;lt;div&amp;gt;&amp;lt;table&amp;gt;&amp;lt;tr&amp;gt;&amp;lt;td&amp;gt;&amp;lt;b&amp;gt;&amp;lt;font face=times color=#0039b6 size=10&amp;gt;G&amp;lt;/font&amp;gt;&amp;lt;font face=times color=#c41200 size=10&amp;gt;o&amp;lt;/font&amp;gt;&amp;lt;font face=times color=#f3c518 size=10&amp;gt;o&amp;lt;/font&amp;gt;&amp;lt;font face=times color=#0039b6 size=10&amp;gt;g&amp;lt;/font&amp;gt;&amp;lt;font face=times color=#30a72f size=10&amp;gt;l&amp;lt;/font&amp;gt;&amp;lt;font face=times color=#c41200 size=10&amp;gt;e&amp;lt;/font&amp;gt;&amp;lt;/b&amp;gt;&amp;lt;/td&amp;gt;&amp;lt;td style="text-align: left; vertical-align: bottom; padding-bottom: 15px; width: 50%"&amp;gt;&amp;lt;div style="border-bottom: 1px solid #dfdfdf;"&amp;gt;Sorry...&amp;lt;/div&amp;gt;&amp;lt;/td&amp;gt;&amp;lt;/tr&amp;gt;&amp;lt;/table&amp;gt;&amp;lt;/div&amp;gt;&amp;lt;div style="margin-left: 4em;"&amp;gt;&amp;lt;h1&amp;gt;We're sorry...&amp;lt;/h1&amp;gt;&amp;lt;p&amp;gt;... but your computer or network may be sending automated queries. To protect our users, we can't process your request right now.&amp;lt;/p&amp;gt;&amp;lt;/div&amp;gt;&amp;lt;div style="margin-left: 4em;"&amp;gt;See &amp;lt;a href="https://support.google.com/websearch/answer/86640"&amp;gt;Google Help&amp;lt;/a&amp;gt; for more information.&amp;lt;br/&amp;gt;&amp;lt;br/&amp;gt;&amp;lt;/div&amp;gt;&amp;lt;div style="text-align: center; border-top: 1px solid #dfdfdf;"&amp;gt;&amp;lt;a href="https://www.google.com"&amp;gt;Google Home&amp;lt;/a&amp;gt;&amp;lt;/div&amp;gt;&amp;lt;/body&amp;gt;&amp;lt;/html&amp;gt;&lt;/location&gt;&lt;institution&gt;Program in Molecular and Cell Biology, Oklahoma Medical Research Foundation, Oklahoma City, OK 73104, USA. conawayj@omrf.ouhsc.edu&lt;/institution&gt;&lt;number&gt;8&lt;/number&gt;&lt;subtype&gt;400&lt;/subtype&gt;&lt;endpage&gt;380&lt;/endpage&gt;&lt;bundle&gt;&lt;publication&gt;&lt;title&gt;Trends in biochemical sciences&lt;/title&gt;&lt;type&gt;-100&lt;/type&gt;&lt;subtype&gt;-100&lt;/subtype&gt;&lt;uuid&gt;349135EF-DD92-4CFF-97A2-570E99860049&lt;/uuid&gt;&lt;/publication&gt;&lt;/bundle&gt;&lt;authors&gt;&lt;author&gt;&lt;firstName&gt;J&lt;/firstName&gt;&lt;middleNames&gt;W&lt;/middleNames&gt;&lt;lastName&gt;Conaway&lt;/lastName&gt;&lt;/author&gt;&lt;author&gt;&lt;firstName&gt;A&lt;/firstName&gt;&lt;lastName&gt;Shilatifard&lt;/lastName&gt;&lt;/author&gt;&lt;author&gt;&lt;firstName&gt;A&lt;/firstName&gt;&lt;lastName&gt;Dvir&lt;/lastName&gt;&lt;/author&gt;&lt;author&gt;&lt;firstName&gt;R&lt;/firstName&gt;&lt;middleNames&gt;C&lt;/middleNames&gt;&lt;lastName&gt;Conaway&lt;/lastName&gt;&lt;/author&gt;&lt;/authors&gt;&lt;/publication&gt;&lt;/publications&gt;&lt;cites&gt;&lt;/cites&gt;&lt;/citation&gt;</w:instrText>
       </w:r>
       <w:r>
         <w:fldChar w:fldCharType="separate"/>
@@ -873,295 +1687,39 @@
         <w:rPr>
           <w:rFonts w:ascii="Cambria" w:hAnsi="Cambria" w:cs="Cambria"/>
         </w:rPr>
-        <w:t>{Bhambhani:2011je}</w:t>
+        <w:t>{Conaway:2000un}</w:t>
       </w:r>
       <w:r>
         <w:fldChar w:fldCharType="end"/>
       </w:r>
       <w:r>
-        <w:t>.</w:t>
-      </w:r>
-    </w:p>
-    <w:p>
-      <w:pPr>
-        <w:spacing w:line="480" w:lineRule="auto"/>
-      </w:pPr>
-    </w:p>
-    <w:p>
-      <w:pPr>
-        <w:spacing w:line="480" w:lineRule="auto"/>
-      </w:pPr>
-      <w:r>
-        <w:t xml:space="preserve">To identify primary targets of Groucho at each timepoint, we compared differential gene expression of every expressed gene under conditions of Groucho overexpression versus Groucho null. Genes which show an opposite magnitude change in expression under the two conditions were then considered for further analysis. </w:t>
-      </w:r>
-      <w:r>
-        <w:t>At early timepoints, a</w:t>
-      </w:r>
-      <w:r>
-        <w:t xml:space="preserve"> greater percentage of genes appear to be repressed by Groucho than activated, with this trend reversing with increasing age.</w:t>
-      </w:r>
+        <w:t xml:space="preserve">, with strong peaks of </w:t>
+      </w:r>
+      <w:proofErr w:type="spellStart"/>
+      <w:r>
+        <w:t>PolII</w:t>
+      </w:r>
+      <w:proofErr w:type="spellEnd"/>
+      <w:r>
+        <w:t xml:space="preserve"> present in the promoter regions of a diverse array of genes throughout the </w:t>
+      </w:r>
+      <w:proofErr w:type="spellStart"/>
+      <w:r>
+        <w:rPr>
+          <w:i/>
+        </w:rPr>
+        <w:t>Droosphila</w:t>
+      </w:r>
+      <w:proofErr w:type="spellEnd"/>
       <w:r>
         <w:t xml:space="preserve"> </w:t>
       </w:r>
       <w:r>
-        <w:t>(</w:t>
-      </w:r>
-      <w:r>
-        <w:rPr>
-          <w:i/>
-        </w:rPr>
-        <w:t xml:space="preserve">Fig : heatmap of selected gene expression changes in Gro MB36 embryos) </w:t>
-      </w:r>
-      <w:r>
-        <w:t xml:space="preserve">The significantly enriched gene ontology groups for predicted Groucho-repressed genes (n = 162) contain several groups indicative of transcription regulation (GO:0006355, n = 37) and developmental processes (GO:0032502, n = 81). </w:t>
-      </w:r>
-      <w:r>
-        <w:t>(</w:t>
-      </w:r>
-      <w:r>
-        <w:rPr>
-          <w:i/>
-        </w:rPr>
-        <w:t xml:space="preserve">Fig: GO groups) </w:t>
-      </w:r>
-      <w:r>
-        <w:t xml:space="preserve">Of the 146 predicted Groucho-activated genes, no gene ontologies were significantly enriched, leading us to hypothesize that these genes are potentially the result of random noise </w:t>
-      </w:r>
-      <w:r>
-        <w:t xml:space="preserve">in </w:t>
-      </w:r>
-      <w:r>
-        <w:t>the</w:t>
-      </w:r>
-      <w:r>
-        <w:t xml:space="preserve"> gene expression data</w:t>
-      </w:r>
-      <w:r>
-        <w:t xml:space="preserve"> and do not represent direct Groucho targets.</w:t>
-      </w:r>
-    </w:p>
-    <w:p>
-      <w:pPr>
-        <w:spacing w:line="480" w:lineRule="auto"/>
-      </w:pPr>
-    </w:p>
-    <w:p>
-      <w:pPr>
-        <w:spacing w:line="480" w:lineRule="auto"/>
-        <w:rPr>
-          <w:i/>
-        </w:rPr>
-      </w:pPr>
-      <w:r>
-        <w:rPr>
-          <w:i/>
-        </w:rPr>
-        <w:t xml:space="preserve">Total mRNA levels correlate well with nascent mRNA levels at all timepoints </w:t>
-      </w:r>
-    </w:p>
-    <w:p>
-      <w:pPr>
-        <w:spacing w:line="480" w:lineRule="auto"/>
-      </w:pPr>
-    </w:p>
-    <w:p>
-      <w:pPr>
-        <w:spacing w:line="480" w:lineRule="auto"/>
-      </w:pPr>
-      <w:r>
-        <w:t>As embryos at the stages utilized for transcriptome measurements are highly dynamic systems, with rapidly fluctuating levels of transcripts, we used Nascent-seq to confirm that the transcriptome measurements were indicative of actual transcription rates, and not overwhelmed by the various contributions of maternal mRNA contribution or differential rates of mRNA maturation and degradation.</w:t>
-      </w:r>
-      <w:r>
-        <w:t xml:space="preserve"> Sequencing of nascent RNA has been utilized to monitor fluctuating mRNA levels, for example following induction of an immune response in cell culture</w:t>
-      </w:r>
-      <w:r>
-        <w:t>{Bhatt, 2012 #2995}</w:t>
-      </w:r>
-      <w:r>
-        <w:t xml:space="preserve">. In </w:t>
-      </w:r>
-      <w:r>
-        <w:rPr>
-          <w:i/>
-        </w:rPr>
-        <w:t>Drosophila</w:t>
-      </w:r>
-      <w:r>
-        <w:t xml:space="preserve">, </w:t>
-      </w:r>
-      <w:r>
-        <w:t>nascent-seq has been used to monitor cotranscriptional splicing in adult flies</w:t>
-      </w:r>
-      <w:r>
-        <w:t>{Khodor, 2011 #2081}</w:t>
-      </w:r>
-      <w:r>
-        <w:t>, as well as circadian transcript cycling</w:t>
-      </w:r>
-      <w:r>
-        <w:t>{Rodriguez, 2013 #1782}</w:t>
-      </w:r>
-      <w:r>
-        <w:t>, in which the authors saw significant differences in total mRNA and nascent mRNA levels over ninety minute collections.</w:t>
-      </w:r>
-    </w:p>
-    <w:p>
-      <w:pPr>
-        <w:spacing w:line="480" w:lineRule="auto"/>
-      </w:pPr>
-    </w:p>
-    <w:p>
-      <w:pPr>
-        <w:spacing w:line="480" w:lineRule="auto"/>
-      </w:pPr>
-      <w:r>
-        <w:t>Embryos</w:t>
-      </w:r>
-      <w:r>
-        <w:t xml:space="preserve"> were collected at </w:t>
-      </w:r>
-      <w:r>
-        <w:t xml:space="preserve">each timepoint and fractionated </w:t>
-      </w:r>
-      <w:r>
-        <w:t xml:space="preserve">to isolate chromatin-associated RNA, which is enriched for nascent transcripts. </w:t>
-      </w:r>
-      <w:r>
-        <w:t xml:space="preserve"> Efficient fractionation was confirmed by immunobloting for cytoplasmic and nuclear components (</w:t>
-      </w:r>
-      <w:r>
-        <w:rPr>
-          <w:i/>
-        </w:rPr>
-        <w:t>Supplemental figure</w:t>
-      </w:r>
-      <w:r>
-        <w:t xml:space="preserve">). </w:t>
-      </w:r>
-    </w:p>
-    <w:p>
-      <w:pPr>
-        <w:spacing w:line="480" w:lineRule="auto"/>
-      </w:pPr>
-    </w:p>
-    <w:p>
-      <w:pPr>
-        <w:spacing w:line="480" w:lineRule="auto"/>
-        <w:rPr>
-          <w:i/>
-        </w:rPr>
-      </w:pPr>
-    </w:p>
-    <w:p>
-      <w:pPr>
-        <w:spacing w:line="480" w:lineRule="auto"/>
-        <w:rPr>
-          <w:i/>
-        </w:rPr>
-      </w:pPr>
-      <w:r>
-        <w:rPr>
-          <w:i/>
-        </w:rPr>
-        <w:t>Groucho-regulated genes are enriched for stalled RNA polymerase</w:t>
-      </w:r>
-    </w:p>
-    <w:p>
-      <w:pPr>
-        <w:spacing w:line="480" w:lineRule="auto"/>
-        <w:rPr>
-          <w:i/>
-        </w:rPr>
-      </w:pPr>
-    </w:p>
-    <w:p>
-      <w:pPr>
-        <w:spacing w:line="480" w:lineRule="auto"/>
-      </w:pPr>
-      <w:r>
-        <w:t xml:space="preserve">Promotor-proximal pausing of RNA Polymerase II has been identified as a crucial step in gene regulation. Pausing </w:t>
-      </w:r>
-      <w:r>
-        <w:t>has been primarily</w:t>
-      </w:r>
-      <w:r>
-        <w:t xml:space="preserve"> characterized in </w:t>
-      </w:r>
-      <w:r>
-        <w:rPr>
-          <w:i/>
-        </w:rPr>
-        <w:t>Drosophila</w:t>
-      </w:r>
-      <w:r>
-        <w:t xml:space="preserve"> at multiple heat-shock genes, presumably to facilitate rapid induction of gene expression upon receipt of an appropriate regulatory signal</w:t>
-      </w:r>
-      <w:r>
-        <w:fldChar w:fldCharType="begin"/>
-      </w:r>
-      <w:r>
-        <w:instrText xml:space="preserve"> ADDIN PAPERS2_CITATIONS &lt;citation&gt;&lt;uuid&gt;C7533AC0-E7A1-47C0-8E8F-15A239457E24&lt;/uuid&gt;&lt;priority&gt;7&lt;/priority&gt;&lt;publications&gt;&lt;publication&gt;&lt;uuid&gt;091660EF-AEBF-4661-9194-6844A38D9331&lt;/uuid&gt;&lt;volume&gt;74&lt;/volume&gt;&lt;startpage&gt;1&lt;/startpage&gt;&lt;publication_date&gt;99199307161200000000222000&lt;/publication_date&gt;&lt;url&gt;http://eutils.ncbi.nlm.nih.gov/entrez/eutils/elink.fcgi?dbfrom=pubmed&amp;amp;id=8334697&amp;amp;retmode=ref&amp;amp;cmd=prlinks&lt;/url&gt;&lt;type&gt;400&lt;/type&gt;&lt;title&gt;Protein traffic on the heat shock promoter: parking, stalling, and trucking along.&lt;/title&gt;&lt;location&gt;&amp;lt;html&amp;gt;&amp;lt;head&amp;gt;&amp;lt;meta http-equiv="content-type" content="text/html; charset=utf-8"/&amp;gt;&amp;lt;title&amp;gt;Sorry...&amp;lt;/title&amp;gt;&amp;lt;style&amp;gt; body { font-family: verdana, arial, sans-serif; background-color: #fff; color: #000; }&amp;lt;/style&amp;gt;&amp;lt;/head&amp;gt;&amp;lt;body&amp;gt;&amp;lt;div&amp;gt;&amp;lt;table&amp;gt;&amp;lt;tr&amp;gt;&amp;lt;td&amp;gt;&amp;lt;b&amp;gt;&amp;lt;font face=times color=#0039b6 size=10&amp;gt;G&amp;lt;/font&amp;gt;&amp;lt;font face=times color=#c41200 size=10&amp;gt;o&amp;lt;/font&amp;gt;&amp;lt;font face=times color=#f3c518 size=10&amp;gt;o&amp;lt;/font&amp;gt;&amp;lt;font face=times color=#0039b6 size=10&amp;gt;g&amp;lt;/font&amp;gt;&amp;lt;font face=times color=#30a72f size=10&amp;gt;l&amp;lt;/font&amp;gt;&amp;lt;font face=times color=#c41200 size=10&amp;gt;e&amp;lt;/font&amp;gt;&amp;lt;/b&amp;gt;&amp;lt;/td&amp;gt;&amp;lt;td style="text-align: left; vertical-align: bottom; padding-bottom: 15px; width: 50%"&amp;gt;&amp;lt;div style="border-bottom: 1px solid #dfdfdf;"&amp;gt;Sorry...&amp;lt;/div&amp;gt;&amp;lt;/td&amp;gt;&amp;lt;/tr&amp;gt;&amp;lt;/table&amp;gt;&amp;lt;/div&amp;gt;&amp;lt;div style="margin-left: 4em;"&amp;gt;&amp;lt;h1&amp;gt;We're sorry...&amp;lt;/h1&amp;gt;&amp;lt;p&amp;gt;... but your computer or network may be sending automated queries. To protect our users, we can't process your request right now.&amp;lt;/p&amp;gt;&amp;lt;/div&amp;gt;&amp;lt;div style="margin-left: 4em;"&amp;gt;See &amp;lt;a href="https://support.google.com/websearch/answer/86640"&amp;gt;Google Help&amp;lt;/a&amp;gt; for more information.&amp;lt;br/&amp;gt;&amp;lt;br/&amp;gt;&amp;lt;/div&amp;gt;&amp;lt;div style="text-align: center; border-top: 1px solid #dfdfdf;"&amp;gt;&amp;lt;a href="https://www.google.com"&amp;gt;Google Home&amp;lt;/a&amp;gt;&amp;lt;/div&amp;gt;&amp;lt;/body&amp;gt;&amp;lt;/html&amp;gt;&lt;/location&gt;&lt;institution&gt;Section of Biochemistry, Molecular and Cell Biology, Cornell University, Ithaca, New York 14850.&lt;/institution&gt;&lt;number&gt;1&lt;/number&gt;&lt;subtype&gt;400&lt;/subtype&gt;&lt;endpage&gt;4&lt;/endpage&gt;&lt;bundle&gt;&lt;publication&gt;&lt;publisher&gt;Elsevier Ltd&lt;/publisher&gt;&lt;url&gt;http://www.cell.com/&lt;/url&gt;&lt;title&gt;Cell&lt;/title&gt;&lt;type&gt;-100&lt;/type&gt;&lt;subtype&gt;-100&lt;/subtype&gt;&lt;uuid&gt;2C58968A-967D-4060-B7A6-C212EBF7833D&lt;/uuid&gt;&lt;/publication&gt;&lt;/bundle&gt;&lt;authors&gt;&lt;author&gt;&lt;firstName&gt;J&lt;/firstName&gt;&lt;lastName&gt;Lis&lt;/lastName&gt;&lt;/author&gt;&lt;author&gt;&lt;firstName&gt;C&lt;/firstName&gt;&lt;lastName&gt;Wu&lt;/lastName&gt;&lt;/author&gt;&lt;/authors&gt;&lt;/publication&gt;&lt;/publications&gt;&lt;cites&gt;&lt;/cites&gt;&lt;/citation&gt;</w:instrText>
-      </w:r>
-      <w:r>
-        <w:fldChar w:fldCharType="separate"/>
-      </w:r>
-      <w:r>
-        <w:rPr>
-          <w:rFonts w:ascii="Cambria" w:hAnsi="Cambria" w:cs="Cambria"/>
-        </w:rPr>
-        <w:t>{Lis:1993uk}</w:t>
-      </w:r>
-      <w:r>
-        <w:fldChar w:fldCharType="end"/>
-      </w:r>
-      <w:r>
-        <w:t xml:space="preserve">. Since this discovery, polymerase stalling has been found to be a </w:t>
-      </w:r>
-      <w:r>
-        <w:t>ubiquitous</w:t>
-      </w:r>
-      <w:r>
-        <w:t xml:space="preserve"> regulatory </w:t>
-      </w:r>
-      <w:r>
-        <w:t>mechanism</w:t>
-      </w:r>
-      <w:r>
-        <w:fldChar w:fldCharType="begin"/>
-      </w:r>
-      <w:r>
-        <w:instrText xml:space="preserve"> ADDIN PAPERS2_CITATIONS &lt;citation&gt;&lt;uuid&gt;207D0BB6-B7A4-4CB1-B1F5-4BD343F05E0A&lt;/uuid&gt;&lt;priority&gt;8&lt;/priority&gt;&lt;publications&gt;&lt;publication&gt;&lt;uuid&gt;9DA7D2F0-FC69-4CEA-BBBD-441FAAB2091E&lt;/uuid&gt;&lt;volume&gt;25&lt;/volume&gt;&lt;startpage&gt;375&lt;/startpage&gt;&lt;publication_date&gt;99200008001200000000220000&lt;/publication_date&gt;&lt;url&gt;http://eutils.ncbi.nlm.nih.gov/entrez/eutils/elink.fcgi?dbfrom=pubmed&amp;amp;id=10916156&amp;amp;retmode=ref&amp;amp;cmd=prlinks&lt;/url&gt;&lt;type&gt;400&lt;/type&gt;&lt;title&gt;Control of elongation by RNA polymerase II.&lt;/title&gt;&lt;location&gt;&amp;lt;html&amp;gt;&amp;lt;head&amp;gt;&amp;lt;meta http-equiv="content-type" content="text/html; charset=utf-8"/&amp;gt;&amp;lt;title&amp;gt;Sorry...&amp;lt;/title&amp;gt;&amp;lt;style&amp;gt; body { font-family: verdana, arial, sans-serif; background-color: #fff; color: #000; }&amp;lt;/style&amp;gt;&amp;lt;/head&amp;gt;&amp;lt;body&amp;gt;&amp;lt;div&amp;gt;&amp;lt;table&amp;gt;&amp;lt;tr&amp;gt;&amp;lt;td&amp;gt;&amp;lt;b&amp;gt;&amp;lt;font face=times color=#0039b6 size=10&amp;gt;G&amp;lt;/font&amp;gt;&amp;lt;font face=times color=#c41200 size=10&amp;gt;o&amp;lt;/font&amp;gt;&amp;lt;font face=times color=#f3c518 size=10&amp;gt;o&amp;lt;/font&amp;gt;&amp;lt;font face=times color=#0039b6 size=10&amp;gt;g&amp;lt;/font&amp;gt;&amp;lt;font face=times color=#30a72f size=10&amp;gt;l&amp;lt;/font&amp;gt;&amp;lt;font face=times color=#c41200 size=10&amp;gt;e&amp;lt;/font&amp;gt;&amp;lt;/b&amp;gt;&amp;lt;/td&amp;gt;&amp;lt;td style="text-align: left; vertical-align: bottom; padding-bottom: 15px; width: 50%"&amp;gt;&amp;lt;div style="border-bottom: 1px solid #dfdfdf;"&amp;gt;Sorry...&amp;lt;/div&amp;gt;&amp;lt;/td&amp;gt;&amp;lt;/tr&amp;gt;&amp;lt;/table&amp;gt;&amp;lt;/div&amp;gt;&amp;lt;div style="margin-left: 4em;"&amp;gt;&amp;lt;h1&amp;gt;We're sorry...&amp;lt;/h1&amp;gt;&amp;lt;p&amp;gt;... but your computer or network may be sending automated queries. To protect our users, we can't process your request right now.&amp;lt;/p&amp;gt;&amp;lt;/div&amp;gt;&amp;lt;div style="margin-left: 4em;"&amp;gt;See &amp;lt;a href="https://support.google.com/websearch/answer/86640"&amp;gt;Google Help&amp;lt;/a&amp;gt; for more information.&amp;lt;br/&amp;gt;&amp;lt;br/&amp;gt;&amp;lt;/div&amp;gt;&amp;lt;div style="text-align: center; border-top: 1px solid #dfdfdf;"&amp;gt;&amp;lt;a href="https://www.google.com"&amp;gt;Google Home&amp;lt;/a&amp;gt;&amp;lt;/div&amp;gt;&amp;lt;/body&amp;gt;&amp;lt;/html&amp;gt;&lt;/location&gt;&lt;institution&gt;Program in Molecular and Cell Biology, Oklahoma Medical Research Foundation, Oklahoma City, OK 73104, USA. conawayj@omrf.ouhsc.edu&lt;/institution&gt;&lt;number&gt;8&lt;/number&gt;&lt;subtype&gt;400&lt;/subtype&gt;&lt;endpage&gt;380&lt;/endpage&gt;&lt;bundle&gt;&lt;publication&gt;&lt;title&gt;Trends in biochemical sciences&lt;/title&gt;&lt;type&gt;-100&lt;/type&gt;&lt;subtype&gt;-100&lt;/subtype&gt;&lt;uuid&gt;349135EF-DD92-4CFF-97A2-570E99860049&lt;/uuid&gt;&lt;/publication&gt;&lt;/bundle&gt;&lt;authors&gt;&lt;author&gt;&lt;firstName&gt;J&lt;/firstName&gt;&lt;middleNames&gt;W&lt;/middleNames&gt;&lt;lastName&gt;Conaway&lt;/lastName&gt;&lt;/author&gt;&lt;author&gt;&lt;firstName&gt;A&lt;/firstName&gt;&lt;lastName&gt;Shilatifard&lt;/lastName&gt;&lt;/author&gt;&lt;author&gt;&lt;firstName&gt;A&lt;/firstName&gt;&lt;lastName&gt;Dvir&lt;/lastName&gt;&lt;/author&gt;&lt;author&gt;&lt;firstName&gt;R&lt;/firstName&gt;&lt;middleNames&gt;C&lt;/middleNames&gt;&lt;lastName&gt;Conaway&lt;/lastName&gt;&lt;/author&gt;&lt;/authors&gt;&lt;/publication&gt;&lt;/publications&gt;&lt;cites&gt;&lt;/cites&gt;&lt;/citation&gt;</w:instrText>
-      </w:r>
-      <w:r>
-        <w:fldChar w:fldCharType="separate"/>
-      </w:r>
-      <w:r>
-        <w:rPr>
-          <w:rFonts w:ascii="Cambria" w:hAnsi="Cambria" w:cs="Cambria"/>
-        </w:rPr>
-        <w:t>{Conaway:2000un}</w:t>
-      </w:r>
-      <w:r>
-        <w:fldChar w:fldCharType="end"/>
-      </w:r>
-      <w:r>
-        <w:t xml:space="preserve">, with strong peaks of PolII present in the promoter regions of a diverse array of genes throughout the </w:t>
-      </w:r>
-      <w:r>
-        <w:rPr>
-          <w:i/>
-        </w:rPr>
-        <w:t>Droosphila</w:t>
+        <w:t>genome.</w:t>
       </w:r>
       <w:r>
         <w:t xml:space="preserve"> </w:t>
       </w:r>
-      <w:r>
-        <w:t>genome.</w:t>
-      </w:r>
-      <w:r>
-        <w:t xml:space="preserve"> </w:t>
-      </w:r>
     </w:p>
     <w:p>
       <w:pPr>
@@ -1175,8 +1733,37 @@
       <w:r>
         <w:t xml:space="preserve">To explore whether Groucho regulation potentially promotes the stalling of polymerase, we undertook to compare Groucho-regulated genes with publically available genome-wide </w:t>
       </w:r>
-      <w:r>
-        <w:t xml:space="preserve">PolII localization data. In this data set, the authors classified each gene into one of several states including the lack of detected PolII, active (elongation phase) PolII, or stalled PolII. Comparing genes </w:t>
+      <w:proofErr w:type="spellStart"/>
+      <w:r>
+        <w:t>PolII</w:t>
+      </w:r>
+      <w:proofErr w:type="spellEnd"/>
+      <w:r>
+        <w:t xml:space="preserve"> localization data. In this data set, the authors classified each gene into one of several states including the lack of detected </w:t>
+      </w:r>
+      <w:proofErr w:type="spellStart"/>
+      <w:r>
+        <w:t>PolII</w:t>
+      </w:r>
+      <w:proofErr w:type="spellEnd"/>
+      <w:r>
+        <w:t xml:space="preserve">, active (elongation phase) </w:t>
+      </w:r>
+      <w:proofErr w:type="spellStart"/>
+      <w:r>
+        <w:t>PolII</w:t>
+      </w:r>
+      <w:proofErr w:type="spellEnd"/>
+      <w:r>
+        <w:t xml:space="preserve">, or stalled </w:t>
+      </w:r>
+      <w:proofErr w:type="spellStart"/>
+      <w:r>
+        <w:t>PolII</w:t>
+      </w:r>
+      <w:proofErr w:type="spellEnd"/>
+      <w:r>
+        <w:t xml:space="preserve">. Comparing genes </w:t>
       </w:r>
       <w:r>
         <w:t>exhibiting change in expression levels under Groucho loss-of-function conditions</w:t>
@@ -1185,7 +1772,15 @@
         <w:t xml:space="preserve">, we see a strong correlation between </w:t>
       </w:r>
       <w:r>
-        <w:t xml:space="preserve">genes repressed by Groucho and PolII pausing </w:t>
+        <w:t xml:space="preserve">genes repressed by Groucho and </w:t>
+      </w:r>
+      <w:proofErr w:type="spellStart"/>
+      <w:r>
+        <w:t>PolII</w:t>
+      </w:r>
+      <w:proofErr w:type="spellEnd"/>
+      <w:r>
+        <w:t xml:space="preserve"> pausing </w:t>
       </w:r>
       <w:r>
         <w:t xml:space="preserve">( 179 genes, </w:t>
@@ -1215,7 +1810,15 @@
         <w:t xml:space="preserve">p </w:t>
       </w:r>
       <w:r>
-        <w:t xml:space="preserve">&gt; 0.05). Conversely, genes activated by Groucho are enriched for active PolII (315 genes, </w:t>
+        <w:t xml:space="preserve">&gt; 0.05). Conversely, genes activated by Groucho are enriched for active </w:t>
+      </w:r>
+      <w:proofErr w:type="spellStart"/>
+      <w:r>
+        <w:t>PolII</w:t>
+      </w:r>
+      <w:proofErr w:type="spellEnd"/>
+      <w:r>
+        <w:t xml:space="preserve"> (315 genes, </w:t>
       </w:r>
       <w:r>
         <w:rPr>
@@ -1233,7 +1836,15 @@
         <w:t>-20</w:t>
       </w:r>
       <w:r>
-        <w:t xml:space="preserve">), while Gro repressed genes are not (174 genes, </w:t>
+        <w:t xml:space="preserve">), while </w:t>
+      </w:r>
+      <w:proofErr w:type="spellStart"/>
+      <w:r>
+        <w:t>Gro</w:t>
+      </w:r>
+      <w:proofErr w:type="spellEnd"/>
+      <w:r>
+        <w:t xml:space="preserve"> repressed genes are not (174 genes, </w:t>
       </w:r>
       <w:r>
         <w:rPr>
@@ -1242,7 +1853,31 @@
         <w:t xml:space="preserve">p </w:t>
       </w:r>
       <w:r>
-        <w:t>&gt; 0.01). Together, this provides strong evidence that, at least at early timepoints, a significant fraction of Groucho-associated genes exhibit characteristics of PolII pausing. The retention or prevention of PolII from transitioning to an active complex is a potential mechanism of Groucho-dependent repression.</w:t>
+        <w:t xml:space="preserve">&gt; 0.01). Together, this provides strong evidence that, at least at early </w:t>
+      </w:r>
+      <w:proofErr w:type="spellStart"/>
+      <w:r>
+        <w:t>timepoints</w:t>
+      </w:r>
+      <w:proofErr w:type="spellEnd"/>
+      <w:r>
+        <w:t xml:space="preserve">, a significant fraction of Groucho-associated genes exhibit characteristics of </w:t>
+      </w:r>
+      <w:proofErr w:type="spellStart"/>
+      <w:r>
+        <w:t>PolII</w:t>
+      </w:r>
+      <w:proofErr w:type="spellEnd"/>
+      <w:r>
+        <w:t xml:space="preserve"> pausing. The retention or prevention of </w:t>
+      </w:r>
+      <w:proofErr w:type="spellStart"/>
+      <w:r>
+        <w:t>PolII</w:t>
+      </w:r>
+      <w:proofErr w:type="spellEnd"/>
+      <w:r>
+        <w:t xml:space="preserve"> from transitioning to an active complex is a potential mechanism of Groucho-dependent repression.</w:t>
       </w:r>
     </w:p>
     <w:p>

</xml_diff>

<commit_message>
Before ch2 revision merge
</commit_message>
<xml_diff>
--- a/ch2_groucho.docx
+++ b/ch2_groucho.docx
@@ -94,7 +94,15 @@
         <w:t>out</w:t>
       </w:r>
       <w:r>
-        <w:t xml:space="preserve"> larval and pupal stages.</w:t>
+        <w:t xml:space="preserve"> larval and </w:t>
+      </w:r>
+      <w:proofErr w:type="spellStart"/>
+      <w:r>
+        <w:t>pupal</w:t>
+      </w:r>
+      <w:proofErr w:type="spellEnd"/>
+      <w:r>
+        <w:t xml:space="preserve"> stages.</w:t>
       </w:r>
       <w:r>
         <w:t xml:space="preserve"> </w:t>
@@ -173,10 +181,26 @@
         <w:t xml:space="preserve">fly </w:t>
       </w:r>
       <w:r>
-        <w:t xml:space="preserve">developmental regulatory network. To this end, we have adopted a multi-omics approach to identify Groucho target genes with high-confidence and at discrete times in early Drosophila development. </w:t>
-      </w:r>
-      <w:r>
-        <w:t>The timepoints used for the analysis were chosen to overlap significant even</w:t>
+        <w:t>developmental regulatory network. To this end, we have adopted a multi-</w:t>
+      </w:r>
+      <w:proofErr w:type="spellStart"/>
+      <w:r>
+        <w:t>omics</w:t>
+      </w:r>
+      <w:proofErr w:type="spellEnd"/>
+      <w:r>
+        <w:t xml:space="preserve"> approach to identify Groucho target genes with high-confidence and at discrete times in early Drosophila development. </w:t>
+      </w:r>
+      <w:r>
+        <w:t xml:space="preserve">The </w:t>
+      </w:r>
+      <w:proofErr w:type="spellStart"/>
+      <w:r>
+        <w:t>timepoints</w:t>
+      </w:r>
+      <w:proofErr w:type="spellEnd"/>
+      <w:r>
+        <w:t xml:space="preserve"> used for the analysis were chosen to overlap significant even</w:t>
       </w:r>
       <w:r>
         <w:t>t</w:t>
@@ -197,7 +221,23 @@
         <w:t xml:space="preserve">The first timepoint (1.5 – 4 hours post deposition) encompasses </w:t>
       </w:r>
       <w:r>
-        <w:t>formation of the syncytial blastoderm and subsequent cellularization. It is during this stage that the expression patterns of the pair-rule and segment polarity genes (including engrailed, a Groucho interacting TF) are establ</w:t>
+        <w:t xml:space="preserve">formation of the syncytial </w:t>
+      </w:r>
+      <w:proofErr w:type="spellStart"/>
+      <w:r>
+        <w:t>blastoderm</w:t>
+      </w:r>
+      <w:proofErr w:type="spellEnd"/>
+      <w:r>
+        <w:t xml:space="preserve"> and subsequent </w:t>
+      </w:r>
+      <w:proofErr w:type="spellStart"/>
+      <w:r>
+        <w:t>cellularization</w:t>
+      </w:r>
+      <w:proofErr w:type="spellEnd"/>
+      <w:r>
+        <w:t>. It is during this stage that the expression patterns of the pair-rule and segment polarity genes (including engrailed, a Groucho interacting TF) are establ</w:t>
       </w:r>
       <w:r>
         <w:t xml:space="preserve">ished. </w:t>
@@ -209,7 +249,23 @@
         <w:t>5 hours) encompasses</w:t>
       </w:r>
       <w:r>
-        <w:t xml:space="preserve"> the growth and segmentation of the germ band, including the formation of neuroblasts. Timepoint 3 (6.5 – 9 hours) encompasses retraction of the germ band and fusion of the anterior and posterior midgut.</w:t>
+        <w:t xml:space="preserve"> the growth and segmentation of the germ band, including the formation of </w:t>
+      </w:r>
+      <w:proofErr w:type="spellStart"/>
+      <w:r>
+        <w:t>neuroblasts</w:t>
+      </w:r>
+      <w:proofErr w:type="spellEnd"/>
+      <w:r>
+        <w:t xml:space="preserve">. Timepoint 3 (6.5 – 9 hours) encompasses retraction of the germ band and fusion of the anterior and posterior </w:t>
+      </w:r>
+      <w:proofErr w:type="spellStart"/>
+      <w:r>
+        <w:t>midgut</w:t>
+      </w:r>
+      <w:proofErr w:type="spellEnd"/>
+      <w:r>
+        <w:t>.</w:t>
       </w:r>
     </w:p>
     <w:p>
@@ -290,8 +346,21 @@
         <w:spacing w:line="480" w:lineRule="auto"/>
         <w:ind w:firstLine="720"/>
       </w:pPr>
-      <w:r>
-        <w:t xml:space="preserve">ChIP-seq was performed in duplicate on fly embryos collected at three timepoints </w:t>
+      <w:proofErr w:type="spellStart"/>
+      <w:r>
+        <w:t>ChIP-seq</w:t>
+      </w:r>
+      <w:proofErr w:type="spellEnd"/>
+      <w:r>
+        <w:t xml:space="preserve"> was performed in duplicate on fly embryos collected at three </w:t>
+      </w:r>
+      <w:proofErr w:type="spellStart"/>
+      <w:r>
+        <w:t>timepoints</w:t>
+      </w:r>
+      <w:proofErr w:type="spellEnd"/>
+      <w:r>
+        <w:t xml:space="preserve"> </w:t>
       </w:r>
       <w:r>
         <w:t>using</w:t>
@@ -306,16 +375,37 @@
         <w:t xml:space="preserve"> polyclonal Groucho antibody. </w:t>
       </w:r>
       <w:r>
-        <w:t xml:space="preserve">Sequencing libraries were sequenced to a depth that provided at minimum 5M uniquely mappable reads, </w:t>
+        <w:t xml:space="preserve">Sequencing libraries were sequenced to a depth that provided at minimum 5M uniquely </w:t>
+      </w:r>
+      <w:proofErr w:type="spellStart"/>
+      <w:r>
+        <w:t>mappable</w:t>
+      </w:r>
+      <w:proofErr w:type="spellEnd"/>
+      <w:r>
+        <w:t xml:space="preserve"> reads, </w:t>
       </w:r>
       <w:r>
         <w:t xml:space="preserve">far in excess of the minimum recommended by </w:t>
       </w:r>
+      <w:proofErr w:type="spellStart"/>
       <w:r>
         <w:t>mo</w:t>
       </w:r>
       <w:r>
-        <w:t>dENCODE ChIP-seq best-</w:t>
+        <w:t>dENCODE</w:t>
+      </w:r>
+      <w:proofErr w:type="spellEnd"/>
+      <w:r>
+        <w:t xml:space="preserve"> </w:t>
+      </w:r>
+      <w:proofErr w:type="spellStart"/>
+      <w:r>
+        <w:t>ChIP-seq</w:t>
+      </w:r>
+      <w:proofErr w:type="spellEnd"/>
+      <w:r>
+        <w:t xml:space="preserve"> best-</w:t>
       </w:r>
       <w:r>
         <w:t>practices</w:t>
@@ -327,7 +417,15 @@
         <w:t xml:space="preserve"> </w:t>
       </w:r>
       <w:r>
-        <w:t>{Landt, 2012 #308}</w:t>
+        <w:t>{</w:t>
+      </w:r>
+      <w:proofErr w:type="spellStart"/>
+      <w:r>
+        <w:t>Landt</w:t>
+      </w:r>
+      <w:proofErr w:type="spellEnd"/>
+      <w:r>
+        <w:t>, 2012 #308}</w:t>
       </w:r>
       <w:r>
         <w:t xml:space="preserve">. </w:t>
@@ -393,8 +491,13 @@
         <w:t>recruiting</w:t>
       </w:r>
       <w:r>
-        <w:t xml:space="preserve"> Groucho at all timepoints</w:t>
-      </w:r>
+        <w:t xml:space="preserve"> Groucho at all </w:t>
+      </w:r>
+      <w:proofErr w:type="spellStart"/>
+      <w:r>
+        <w:t>timepoints</w:t>
+      </w:r>
+      <w:proofErr w:type="spellEnd"/>
       <w:r>
         <w:t xml:space="preserve">, and therefore potentially participating in Grouch-mediated repression in at least one cell type or tissue throughout </w:t>
       </w:r>
@@ -431,7 +534,23 @@
         <w:t xml:space="preserve">that persist into timepoint 2 continue to persist into timepoint 3, indicating that </w:t>
       </w:r>
       <w:r>
-        <w:t xml:space="preserve">some Groucho binding sites are utilized throughout early development. Interestingly, no sites are occupied in only the first and third timepoints, indicating that Groucho occupied sites during the first timepoint tend to either be utilized at all timepoints, or are only utilized very early in development and not utilized again. </w:t>
+        <w:t xml:space="preserve">some Groucho binding sites are utilized throughout early development. Interestingly, no sites are occupied in only the first and third </w:t>
+      </w:r>
+      <w:proofErr w:type="spellStart"/>
+      <w:r>
+        <w:t>timepoints</w:t>
+      </w:r>
+      <w:proofErr w:type="spellEnd"/>
+      <w:r>
+        <w:t xml:space="preserve">, indicating that Groucho occupied sites during the first timepoint tend to either be utilized at all </w:t>
+      </w:r>
+      <w:proofErr w:type="spellStart"/>
+      <w:r>
+        <w:t>timepoints</w:t>
+      </w:r>
+      <w:proofErr w:type="spellEnd"/>
+      <w:r>
+        <w:t xml:space="preserve">, or are only utilized very early in development and not utilized again. </w:t>
       </w:r>
     </w:p>
     <w:p>
@@ -506,13 +625,37 @@
         <w:t>alf of all Grouch-associated genes have two or more Groucho peaks in relative proximity (Fig. 2-d//B).</w:t>
       </w:r>
       <w:r>
-        <w:t xml:space="preserve"> These peaks have median widths in the 500 – 700 bp range, indicative of point source peak, as commonly seen for sequence-specific transcription factors, rather than the broad peaks typical of polymeric factors or histone </w:t>
-      </w:r>
-      <w:r>
-        <w:t>marks. However, at all three timepoints, the distribution of peak widths exhibits a prominent tail of much wider peaks in the 1.5 to 2.5 kb range. This indicates that, consistent with previously proposed models of Groucho binding, it may be capable of spreading over relatively large regions of the genome, but this does not appear to be a common mode of chromatin association.</w:t>
-      </w:r>
-      <w:r>
-        <w:t xml:space="preserve"> Average Grouch peak widths slightly increase at later timepoints, though whether this is indicative of a time-dependent change in the way Groucho interacts with chromatin, or slight differences in library composition, is unclear.</w:t>
+        <w:t xml:space="preserve"> These peaks have median widths in the 500 – 700 </w:t>
+      </w:r>
+      <w:proofErr w:type="spellStart"/>
+      <w:r>
+        <w:t>bp</w:t>
+      </w:r>
+      <w:proofErr w:type="spellEnd"/>
+      <w:r>
+        <w:t xml:space="preserve"> range, indicative of point source peak, as commonly seen for sequence-specific transcription factors, rather than the broad peaks typical of polymeric factors or histone </w:t>
+      </w:r>
+      <w:r>
+        <w:t xml:space="preserve">marks. However, at all three </w:t>
+      </w:r>
+      <w:proofErr w:type="spellStart"/>
+      <w:r>
+        <w:t>timepoints</w:t>
+      </w:r>
+      <w:proofErr w:type="spellEnd"/>
+      <w:r>
+        <w:t>, the distribution of peak widths exhibits a prominent tail of much wider peaks in the 1.5 to 2.5 kb range. This indicates that, consistent with previously proposed models of Groucho binding, it may be capable of spreading over relatively large regions of the genome, but this does not appear to be a common mode of chromatin association.</w:t>
+      </w:r>
+      <w:r>
+        <w:t xml:space="preserve"> Average Grouch peak widths slightly increase at later </w:t>
+      </w:r>
+      <w:proofErr w:type="spellStart"/>
+      <w:r>
+        <w:t>timepoints</w:t>
+      </w:r>
+      <w:proofErr w:type="spellEnd"/>
+      <w:r>
+        <w:t>, though whether this is indicative of a time-dependent change in the way Groucho interacts with chromatin, or slight differences in library composition, is unclear.</w:t>
       </w:r>
     </w:p>
     <w:p>
@@ -524,16 +667,45 @@
         <w:t xml:space="preserve">Groucho binding is enriched in </w:t>
       </w:r>
       <w:r>
-        <w:t>promoter regions within 500bp of transcription start sites (Fig. 2-e//A). Regions further upstream (20 kb to 2 kb) are depleted for Gro occupancy, and intermediate range regions (2 kb to 500 bp) show neither depletion or enrichment. Binding within introns and 5’ UTRs is enriched. This pattern of occupancy is at odds with the traditional view that Groucho is pri</w:t>
-      </w:r>
-      <w:r>
-        <w:t>marily a long-range corepressor</w:t>
-      </w:r>
+        <w:t xml:space="preserve">promoter regions within 500bp of transcription start sites (Fig. 2-e//A). Regions further upstream (20 kb to 2 kb) are depleted for </w:t>
+      </w:r>
+      <w:proofErr w:type="spellStart"/>
+      <w:r>
+        <w:t>Gro</w:t>
+      </w:r>
+      <w:proofErr w:type="spellEnd"/>
+      <w:r>
+        <w:t xml:space="preserve"> occupancy, and intermediate range regions (2 kb to 500 </w:t>
+      </w:r>
+      <w:proofErr w:type="spellStart"/>
+      <w:r>
+        <w:t>bp</w:t>
+      </w:r>
+      <w:proofErr w:type="spellEnd"/>
+      <w:r>
+        <w:t>) show neither depletion or enrichment. Binding within introns and 5’ UTRs is enriched. This pattern of occupancy is at odds with the traditional view that Groucho is pri</w:t>
+      </w:r>
+      <w:r>
+        <w:t xml:space="preserve">marily a long-range </w:t>
+      </w:r>
+      <w:proofErr w:type="spellStart"/>
+      <w:r>
+        <w:t>corepressor</w:t>
+      </w:r>
+      <w:proofErr w:type="spellEnd"/>
       <w:r>
         <w:t xml:space="preserve"> </w:t>
       </w:r>
       <w:r>
-        <w:t>{Dubnicoff, 1997 #2366}</w:t>
+        <w:t>{</w:t>
+      </w:r>
+      <w:proofErr w:type="spellStart"/>
+      <w:r>
+        <w:t>Dubnicoff</w:t>
+      </w:r>
+      <w:proofErr w:type="spellEnd"/>
+      <w:r>
+        <w:t>, 1997 #2366}</w:t>
       </w:r>
       <w:r>
         <w:t xml:space="preserve"> </w:t>
@@ -542,13 +714,34 @@
         <w:t>{Barolo, 1997 #2365}</w:t>
       </w:r>
       <w:r>
-        <w:t>, capable of repressing genes several kilobases away from its recruitment site, though it has also been shown to be capable of short-range repression through recruitment by additional transcription factors, such as knirps</w:t>
-      </w:r>
+        <w:t xml:space="preserve">, capable of repressing genes several </w:t>
+      </w:r>
+      <w:proofErr w:type="spellStart"/>
+      <w:r>
+        <w:t>kilobases</w:t>
+      </w:r>
+      <w:proofErr w:type="spellEnd"/>
+      <w:r>
+        <w:t xml:space="preserve"> away from its recruitment site, though it has also been shown to be capable of short-range repression through recruitment by additional transcription factors, such as </w:t>
+      </w:r>
+      <w:proofErr w:type="spellStart"/>
+      <w:r>
+        <w:t>knirps</w:t>
+      </w:r>
+      <w:proofErr w:type="spellEnd"/>
       <w:r>
         <w:t xml:space="preserve"> </w:t>
       </w:r>
       <w:r>
-        <w:t>{Payankaulam, 2009 #2955}</w:t>
+        <w:t>{</w:t>
+      </w:r>
+      <w:proofErr w:type="spellStart"/>
+      <w:r>
+        <w:t>Payankaulam</w:t>
+      </w:r>
+      <w:proofErr w:type="spellEnd"/>
+      <w:r>
+        <w:t>, 2009 #2955}</w:t>
       </w:r>
       <w:r>
         <w:t>. Our data</w:t>
@@ -557,10 +750,23 @@
         <w:t xml:space="preserve"> indicates that it preferentially associates near TSSs and within genes.</w:t>
       </w:r>
       <w:r>
-        <w:t xml:space="preserve"> Groucho sites exhibit a strong preference for binding within genes, with approximately 50% of peaks occurring within gene bodies across all timepoints (Fig. 2-e//B). A small fraction of binding overlaps start sites (3 – 10%), and </w:t>
-      </w:r>
-      <w:r>
-        <w:t>intergenic binding</w:t>
+        <w:t xml:space="preserve"> Groucho sites exhibit a strong preference for binding within genes, with approximately 50% of peaks occurring within gene bodies across all </w:t>
+      </w:r>
+      <w:proofErr w:type="spellStart"/>
+      <w:r>
+        <w:t>timepoints</w:t>
+      </w:r>
+      <w:proofErr w:type="spellEnd"/>
+      <w:r>
+        <w:t xml:space="preserve"> (Fig. 2-e//B). A small fraction of binding overlaps start sites (3 – 10%), and </w:t>
+      </w:r>
+      <w:proofErr w:type="spellStart"/>
+      <w:r>
+        <w:t>intergenic</w:t>
+      </w:r>
+      <w:proofErr w:type="spellEnd"/>
+      <w:r>
+        <w:t xml:space="preserve"> binding</w:t>
       </w:r>
       <w:r>
         <w:t xml:space="preserve"> is </w:t>
@@ -569,7 +775,15 @@
         <w:t xml:space="preserve">nearly </w:t>
       </w:r>
       <w:r>
-        <w:t>evenly split between binding upstream and downstream of the nearest feature. Due to the complexity of enhancer-gene interactions, it is difficult to assign these intergenic binding sites accurately to a regulatory target, if such a target even exists for each peak.</w:t>
+        <w:t xml:space="preserve">evenly split between binding upstream and downstream of the nearest feature. Due to the complexity of enhancer-gene interactions, it is difficult to assign these </w:t>
+      </w:r>
+      <w:proofErr w:type="spellStart"/>
+      <w:r>
+        <w:t>intergenic</w:t>
+      </w:r>
+      <w:proofErr w:type="spellEnd"/>
+      <w:r>
+        <w:t xml:space="preserve"> binding sites accurately to a regulatory target, if such a target even exists for each peak.</w:t>
       </w:r>
     </w:p>
     <w:p>
@@ -638,7 +852,15 @@
         <w:t xml:space="preserve"> </w:t>
       </w:r>
       <w:r>
-        <w:t>{Bradnam, 2008 #3034}.</w:t>
+        <w:t>{</w:t>
+      </w:r>
+      <w:proofErr w:type="spellStart"/>
+      <w:r>
+        <w:t>Bradnam</w:t>
+      </w:r>
+      <w:proofErr w:type="spellEnd"/>
+      <w:r>
+        <w:t>, 2008 #3034}.</w:t>
       </w:r>
     </w:p>
     <w:p>
@@ -656,8 +878,13 @@
         <w:t xml:space="preserve"> sequence-specific transcription factors, or if Groucho is recruited </w:t>
       </w:r>
       <w:r>
-        <w:t>to intergenic</w:t>
-      </w:r>
+        <w:t xml:space="preserve">to </w:t>
+      </w:r>
+      <w:proofErr w:type="spellStart"/>
+      <w:r>
+        <w:t>intergenic</w:t>
+      </w:r>
+      <w:proofErr w:type="spellEnd"/>
       <w:r>
         <w:t xml:space="preserve"> enhancer regions which are brought into contact with these introns</w:t>
       </w:r>
@@ -668,7 +895,15 @@
         <w:t>r rearrangement of the local topology</w:t>
       </w:r>
       <w:r>
-        <w:t>, resulting in immunoprecipation of these regions.</w:t>
+        <w:t xml:space="preserve">, resulting in </w:t>
+      </w:r>
+      <w:proofErr w:type="spellStart"/>
+      <w:r>
+        <w:t>immunoprecipation</w:t>
+      </w:r>
+      <w:proofErr w:type="spellEnd"/>
+      <w:r>
+        <w:t xml:space="preserve"> of these regions.</w:t>
       </w:r>
       <w:r>
         <w:t xml:space="preserve"> </w:t>
@@ -692,7 +927,23 @@
         <w:t>e of the intronic binding sites. The</w:t>
       </w:r>
       <w:r>
-        <w:t xml:space="preserve"> median width of intronic sites is identical to intergenic sites (403 vs 402 bp, respectively). Therefore, some property of the intron is directing Groucho to associate with specific points within. Whether that property is a protein interaction with another intron-associated factor, or a topological property of the surround chromatin, is not known.</w:t>
+        <w:t xml:space="preserve"> median width of intronic sites is identical to </w:t>
+      </w:r>
+      <w:proofErr w:type="spellStart"/>
+      <w:r>
+        <w:t>intergenic</w:t>
+      </w:r>
+      <w:proofErr w:type="spellEnd"/>
+      <w:r>
+        <w:t xml:space="preserve"> sites (403 vs 402 </w:t>
+      </w:r>
+      <w:proofErr w:type="spellStart"/>
+      <w:r>
+        <w:t>bp</w:t>
+      </w:r>
+      <w:proofErr w:type="spellEnd"/>
+      <w:r>
+        <w:t>, respectively). Therefore, some property of the intron is directing Groucho to associate with specific points within. Whether that property is a protein interaction with another intron-associated factor, or a topological property of the surround chromatin, is not known.</w:t>
       </w:r>
     </w:p>
     <w:p>
@@ -707,11 +958,24 @@
         <w:t>identifies a small number of transcription factor biding motifs enriched at each timepoint, including some know Groucho-associated factors, including twist</w:t>
       </w:r>
       <w:r>
-        <w:t xml:space="preserve"> (twi)</w:t>
-      </w:r>
-      <w:r>
-        <w:t>, tinman</w:t>
-      </w:r>
+        <w:t xml:space="preserve"> (</w:t>
+      </w:r>
+      <w:proofErr w:type="spellStart"/>
+      <w:r>
+        <w:t>twi</w:t>
+      </w:r>
+      <w:proofErr w:type="spellEnd"/>
+      <w:r>
+        <w:t>)</w:t>
+      </w:r>
+      <w:r>
+        <w:t xml:space="preserve">, </w:t>
+      </w:r>
+      <w:proofErr w:type="spellStart"/>
+      <w:r>
+        <w:t>tinman</w:t>
+      </w:r>
+      <w:proofErr w:type="spellEnd"/>
       <w:r>
         <w:t xml:space="preserve"> (tin)</w:t>
       </w:r>
@@ -719,13 +983,31 @@
         <w:t>, and pannier</w:t>
       </w:r>
       <w:r>
-        <w:t xml:space="preserve"> (pnr), and previously unassociated factors, including </w:t>
-      </w:r>
+        <w:t xml:space="preserve"> (</w:t>
+      </w:r>
+      <w:proofErr w:type="spellStart"/>
+      <w:r>
+        <w:t>pnr</w:t>
+      </w:r>
+      <w:proofErr w:type="spellEnd"/>
+      <w:r>
+        <w:t xml:space="preserve">), and previously unassociated factors, including </w:t>
+      </w:r>
+      <w:proofErr w:type="spellStart"/>
       <w:r>
         <w:t>vielfältig</w:t>
       </w:r>
-      <w:r>
-        <w:t xml:space="preserve"> (vlf)</w:t>
+      <w:proofErr w:type="spellEnd"/>
+      <w:r>
+        <w:t xml:space="preserve"> (</w:t>
+      </w:r>
+      <w:proofErr w:type="spellStart"/>
+      <w:r>
+        <w:t>vlf</w:t>
+      </w:r>
+      <w:proofErr w:type="spellEnd"/>
+      <w:r>
+        <w:t>)</w:t>
       </w:r>
     </w:p>
     <w:p>
@@ -765,7 +1047,15 @@
         <w:ind w:firstLine="720"/>
       </w:pPr>
       <w:r>
-        <w:t>While ChIP-seq provides a genome-wide picture of how Groucho is associated with various genes, and how these dynamics change over time, it is does not provide evidence that Grouc</w:t>
+        <w:t xml:space="preserve">While </w:t>
+      </w:r>
+      <w:proofErr w:type="spellStart"/>
+      <w:r>
+        <w:t>ChIP-seq</w:t>
+      </w:r>
+      <w:proofErr w:type="spellEnd"/>
+      <w:r>
+        <w:t xml:space="preserve"> provides a genome-wide picture of how Groucho is associated with various genes, and how these dynamics change over time, it is does not provide evidence that Grouc</w:t>
       </w:r>
       <w:r>
         <w:t>ho is actively involved in regulating</w:t>
@@ -786,8 +1076,13 @@
         <w:t xml:space="preserve">assignment of </w:t>
       </w:r>
       <w:r>
-        <w:t>a binding region detected by ChIP-seq</w:t>
-      </w:r>
+        <w:t xml:space="preserve">a binding region detected by </w:t>
+      </w:r>
+      <w:proofErr w:type="spellStart"/>
+      <w:r>
+        <w:t>ChIP-seq</w:t>
+      </w:r>
+      <w:proofErr w:type="spellEnd"/>
       <w:r>
         <w:t xml:space="preserve"> to a </w:t>
       </w:r>
@@ -798,149 +1093,196 @@
         <w:t xml:space="preserve"> is a long standing problem </w:t>
       </w:r>
       <w:r>
-        <w:t>in the useful interpretation of ChIP-seq studies</w:t>
-      </w:r>
-      <w:r>
-        <w:t>{Sikora-Wohlfeld, 2013 #2377}</w:t>
-      </w:r>
-      <w:r>
-        <w:t>; a problem that becomes</w:t>
-      </w:r>
+        <w:t xml:space="preserve">in the useful interpretation of </w:t>
+      </w:r>
+      <w:proofErr w:type="spellStart"/>
+      <w:r>
+        <w:t>ChIP-seq</w:t>
+      </w:r>
+      <w:proofErr w:type="spellEnd"/>
+      <w:r>
+        <w:t xml:space="preserve"> studies</w:t>
+      </w:r>
+      <w:r>
+        <w:t>{</w:t>
+      </w:r>
+      <w:proofErr w:type="spellStart"/>
+      <w:r>
+        <w:t>Sikora-Wohlfeld</w:t>
+      </w:r>
+      <w:proofErr w:type="spellEnd"/>
+      <w:r>
+        <w:t>, 2013 #2377}</w:t>
+      </w:r>
+      <w:r>
+        <w:t xml:space="preserve">; </w:t>
+      </w:r>
+      <w:r>
+        <w:t>the inaccuracy of association</w:t>
+      </w:r>
+      <w:r>
+        <w:t xml:space="preserve"> becomes</w:t>
+      </w:r>
+      <w:r>
+        <w:t xml:space="preserve"> more significant when considering enhancer-binding factors, as genomic complexity often makes assignment of </w:t>
+      </w:r>
+      <w:r>
+        <w:t>enhancer/gene interactions</w:t>
+      </w:r>
+      <w:r>
+        <w:t xml:space="preserve"> uncertain. </w:t>
+      </w:r>
+      <w:r>
+        <w:t xml:space="preserve">In order to incorporate our picture of Groucho binding into a framework of Groucho-mediated </w:t>
+      </w:r>
+      <w:r>
+        <w:t>repression</w:t>
+      </w:r>
+      <w:r>
+        <w:t xml:space="preserve">, we analyzed the transcriptomes of staged embryos </w:t>
+      </w:r>
+      <w:r>
+        <w:t>expressing multiple dosages of Groucho</w:t>
+      </w:r>
+      <w:r>
+        <w:t>. These included fly lines maternally overexpressing Groucho</w:t>
+      </w:r>
+      <w:r>
+        <w:t xml:space="preserve"> at two levels,</w:t>
+      </w:r>
+      <w:r>
+        <w:t xml:space="preserve"> two-fold and four-fold</w:t>
+      </w:r>
+      <w:r>
+        <w:t xml:space="preserve"> higher than endo</w:t>
+      </w:r>
+      <w:r>
+        <w:t>genous</w:t>
+      </w:r>
+      <w:r>
+        <w:t xml:space="preserve">, as well as </w:t>
+      </w:r>
+      <w:r>
+        <w:t xml:space="preserve">a line </w:t>
+      </w:r>
+      <w:r>
+        <w:t>overexpressing a Groucho deletion mutant lacking the central SP domain</w:t>
+      </w:r>
+      <w:r>
+        <w:t xml:space="preserve"> (</w:t>
+      </w:r>
+      <w:proofErr w:type="spellStart"/>
+      <w:r>
+        <w:t>Gro∆SP</w:t>
+      </w:r>
+      <w:proofErr w:type="spellEnd"/>
+      <w:r>
+        <w:t>)</w:t>
+      </w:r>
+      <w:r>
+        <w:t xml:space="preserve">. Additionally, we analyzed the transcriptome of embryos </w:t>
+      </w:r>
+      <w:r>
+        <w:t xml:space="preserve">lacking maternally-contributed </w:t>
+      </w:r>
+      <w:r>
+        <w:t xml:space="preserve">functional </w:t>
+      </w:r>
+      <w:r>
+        <w:t xml:space="preserve">Groucho. These embryos </w:t>
+      </w:r>
+      <w:r>
+        <w:t>possess</w:t>
+      </w:r>
+      <w:r>
+        <w:t xml:space="preserve"> a severely truncated and non-functional form of Groucho.</w:t>
+      </w:r>
+    </w:p>
+    <w:p>
+      <w:pPr>
+        <w:spacing w:line="480" w:lineRule="auto"/>
+        <w:ind w:firstLine="720"/>
+      </w:pPr>
+      <w:r>
+        <w:t xml:space="preserve">Perturbation of Groucho levels results in the </w:t>
+      </w:r>
+      <w:proofErr w:type="spellStart"/>
+      <w:r>
+        <w:t>misregulation</w:t>
+      </w:r>
+      <w:proofErr w:type="spellEnd"/>
+      <w:r>
+        <w:t xml:space="preserve"> of a significant proportion of the Drosophila genome over each timespan (</w:t>
+      </w:r>
+      <w:r>
+        <w:t>Fig</w:t>
+      </w:r>
+      <w:r>
+        <w:t xml:space="preserve"> 2-k</w:t>
+      </w:r>
+      <w:r>
+        <w:t>). The Groucho loss-of-function phenotype was more severe than that obtained from overexpression,</w:t>
+      </w:r>
+      <w:r>
+        <w:t xml:space="preserve"> with</w:t>
+      </w:r>
+      <w:r>
+        <w:t xml:space="preserve"> over 10% of genes exhibiting changes in expression level</w:t>
+      </w:r>
+      <w:r>
+        <w:t xml:space="preserve"> at each timepoint</w:t>
+      </w:r>
+      <w:r>
+        <w:t>. As Groucho is known to restrict the expression patterns of several transcription factors (including tailless and</w:t>
+      </w:r>
+      <w:r>
+        <w:t xml:space="preserve"> </w:t>
+      </w:r>
+      <w:proofErr w:type="spellStart"/>
+      <w:r>
+        <w:t>huckebein</w:t>
+      </w:r>
+      <w:proofErr w:type="spellEnd"/>
+      <w:r>
+        <w:t>),</w:t>
+      </w:r>
+      <w:r>
+        <w:t xml:space="preserve"> it is suspected that many of these </w:t>
+      </w:r>
+      <w:r>
+        <w:t>potential</w:t>
+      </w:r>
+      <w:r>
+        <w:t xml:space="preserve"> Groucho targets are secondary targets of Groucho and are not regulated by</w:t>
+      </w:r>
+      <w:r>
+        <w:t xml:space="preserve"> direct</w:t>
+      </w:r>
+      <w:r>
+        <w:t xml:space="preserve"> Groucho occupancy of their enhancer regions.</w:t>
+      </w:r>
+    </w:p>
+    <w:p>
+      <w:pPr>
+        <w:spacing w:line="480" w:lineRule="auto"/>
+        <w:ind w:firstLine="720"/>
+      </w:pPr>
       <w:bookmarkStart w:id="0" w:name="_GoBack"/>
       <w:bookmarkEnd w:id="0"/>
       <w:r>
-        <w:t xml:space="preserve"> more significant when considering enhancer-binding factors, as genomic complexity often makes assignment of </w:t>
-      </w:r>
-      <w:r>
-        <w:t>enhancer/gene interactions</w:t>
-      </w:r>
-      <w:r>
-        <w:t xml:space="preserve"> uncertain. </w:t>
-      </w:r>
-      <w:r>
-        <w:t xml:space="preserve">In order to incorporate our picture of Groucho binding into a framework of Groucho-mediated </w:t>
-      </w:r>
-      <w:r>
-        <w:t>repression</w:t>
-      </w:r>
-      <w:r>
-        <w:t xml:space="preserve">, we analyzed the transcriptomes of staged embryos </w:t>
-      </w:r>
-      <w:r>
-        <w:t>expressing multiple dosages of Groucho</w:t>
-      </w:r>
-      <w:r>
-        <w:t>. These included fly lines maternally overexpressing Groucho</w:t>
-      </w:r>
-      <w:r>
-        <w:t xml:space="preserve"> at two levels,</w:t>
-      </w:r>
-      <w:r>
-        <w:t xml:space="preserve"> two-fold and four-fold</w:t>
-      </w:r>
-      <w:r>
-        <w:t xml:space="preserve"> higher than endo</w:t>
-      </w:r>
-      <w:r>
-        <w:t>genous</w:t>
-      </w:r>
-      <w:r>
-        <w:t xml:space="preserve">, as well as </w:t>
-      </w:r>
-      <w:r>
-        <w:t xml:space="preserve">a line </w:t>
-      </w:r>
-      <w:r>
-        <w:t>overexpressing a Groucho deletion mutant lacking the central SP domain</w:t>
-      </w:r>
-      <w:r>
-        <w:t xml:space="preserve"> (Gro∆SP)</w:t>
-      </w:r>
-      <w:r>
-        <w:t xml:space="preserve">. Additionally, we analyzed the transcriptome of embryos </w:t>
-      </w:r>
-      <w:r>
-        <w:t xml:space="preserve">lacking maternally-contributed </w:t>
-      </w:r>
-      <w:r>
-        <w:t xml:space="preserve">functional </w:t>
-      </w:r>
-      <w:r>
-        <w:t xml:space="preserve">Groucho. These embryos </w:t>
-      </w:r>
-      <w:r>
-        <w:t>possess</w:t>
-      </w:r>
-      <w:r>
-        <w:t xml:space="preserve"> a severely truncated and non-functional form of Groucho.</w:t>
-      </w:r>
-    </w:p>
-    <w:p>
-      <w:pPr>
-        <w:spacing w:line="480" w:lineRule="auto"/>
-        <w:ind w:firstLine="720"/>
-      </w:pPr>
-      <w:r>
-        <w:t>Perturbation of Groucho levels results in the misregulation of a significant proportion of the Drosophila genome over each timespan (</w:t>
-      </w:r>
-      <w:r>
-        <w:t>Fig</w:t>
-      </w:r>
-      <w:r>
-        <w:t xml:space="preserve"> 2-k</w:t>
-      </w:r>
-      <w:r>
-        <w:t>). The Groucho loss-of-function phenotype was more severe than that obtained from overexpression,</w:t>
-      </w:r>
-      <w:r>
-        <w:t xml:space="preserve"> with</w:t>
-      </w:r>
-      <w:r>
-        <w:t xml:space="preserve"> over 10% of genes exhibiting changes in expression level</w:t>
-      </w:r>
-      <w:r>
-        <w:t xml:space="preserve"> at each timepoint</w:t>
-      </w:r>
-      <w:r>
-        <w:t>. As Groucho is known to restrict the expression patterns of several transcription factors (including tailless and</w:t>
-      </w:r>
-      <w:r>
-        <w:t xml:space="preserve"> huckebein),</w:t>
-      </w:r>
-      <w:r>
-        <w:t xml:space="preserve"> it is suspected that many of these </w:t>
-      </w:r>
-      <w:r>
-        <w:t>potential</w:t>
-      </w:r>
-      <w:r>
-        <w:t xml:space="preserve"> Groucho targets are secondary targets of Groucho and are not regulated by</w:t>
-      </w:r>
-      <w:r>
-        <w:t xml:space="preserve"> direct</w:t>
-      </w:r>
-      <w:r>
-        <w:t xml:space="preserve"> Groucho occupancy of their enhancer regions.</w:t>
-      </w:r>
-    </w:p>
-    <w:p>
-      <w:pPr>
-        <w:spacing w:line="480" w:lineRule="auto"/>
-      </w:pPr>
-    </w:p>
-    <w:p>
-      <w:pPr>
-        <w:spacing w:line="480" w:lineRule="auto"/>
-      </w:pPr>
-      <w:r>
         <w:t xml:space="preserve">Though the Groucho/TLE family of proteins have traditionally </w:t>
       </w:r>
       <w:r>
         <w:t xml:space="preserve">been thought of as obligate repressors, </w:t>
       </w:r>
       <w:r>
-        <w:t>TLE3, a human Groucho ortholog</w:t>
-      </w:r>
+        <w:t xml:space="preserve">TLE3, a human Groucho </w:t>
+      </w:r>
+      <w:proofErr w:type="spellStart"/>
+      <w:r>
+        <w:t>ortholog</w:t>
+      </w:r>
+      <w:proofErr w:type="spellEnd"/>
       <w:r>
         <w:t>, was recently shown to primarily serve as an activator, though the mechanism remains unknown</w:t>
       </w:r>
@@ -963,8 +1305,13 @@
         <w:fldChar w:fldCharType="end"/>
       </w:r>
       <w:r>
-        <w:t>. Additionally, CtBP</w:t>
-      </w:r>
+        <w:t xml:space="preserve">. Additionally, </w:t>
+      </w:r>
+      <w:proofErr w:type="spellStart"/>
+      <w:r>
+        <w:t>CtBP</w:t>
+      </w:r>
+      <w:proofErr w:type="spellEnd"/>
       <w:r>
         <w:t xml:space="preserve">, a canonical, short-range </w:t>
       </w:r>
@@ -974,11 +1321,32 @@
         </w:rPr>
         <w:t xml:space="preserve">Drosophila </w:t>
       </w:r>
+      <w:proofErr w:type="spellStart"/>
       <w:r>
         <w:t>co</w:t>
       </w:r>
       <w:r>
-        <w:t>repressor, was shown to serve as a co-activator of certain Wnt-regulated genes, this switch in behavior being controlled by the protein’s oligomeric state</w:t>
+        <w:t>repressor</w:t>
+      </w:r>
+      <w:proofErr w:type="spellEnd"/>
+      <w:r>
+        <w:t xml:space="preserve">, was shown to serve as a co-activator of certain </w:t>
+      </w:r>
+      <w:proofErr w:type="spellStart"/>
+      <w:r>
+        <w:t>Wnt</w:t>
+      </w:r>
+      <w:proofErr w:type="spellEnd"/>
+      <w:r>
+        <w:t xml:space="preserve">-regulated genes, this switch in behavior being controlled by the protein’s </w:t>
+      </w:r>
+      <w:proofErr w:type="spellStart"/>
+      <w:r>
+        <w:t>oligomeric</w:t>
+      </w:r>
+      <w:proofErr w:type="spellEnd"/>
+      <w:r>
+        <w:t xml:space="preserve"> state</w:t>
       </w:r>
       <w:r>
         <w:fldChar w:fldCharType="begin"/>
@@ -1015,7 +1383,15 @@
         <w:t xml:space="preserve">To identify primary targets of Groucho at each timepoint, we compared differential gene expression of every expressed gene under conditions of Groucho overexpression versus Groucho null. Genes which show an opposite magnitude change in expression under the two conditions were then considered for further analysis. </w:t>
       </w:r>
       <w:r>
-        <w:t>At early timepoints, a</w:t>
+        <w:t xml:space="preserve">At early </w:t>
+      </w:r>
+      <w:proofErr w:type="spellStart"/>
+      <w:r>
+        <w:t>timepoints</w:t>
+      </w:r>
+      <w:proofErr w:type="spellEnd"/>
+      <w:r>
+        <w:t>, a</w:t>
       </w:r>
       <w:r>
         <w:t xml:space="preserve"> greater percentage of genes appear to be repressed by Groucho than activated, with this trend reversing with increasing age.</w:t>
@@ -1030,7 +1406,35 @@
         <w:rPr>
           <w:i/>
         </w:rPr>
-        <w:t xml:space="preserve">Fig : heatmap of selected gene expression changes in Gro MB36 embryos) </w:t>
+        <w:t xml:space="preserve">Fig : </w:t>
+      </w:r>
+      <w:proofErr w:type="spellStart"/>
+      <w:r>
+        <w:rPr>
+          <w:i/>
+        </w:rPr>
+        <w:t>heatmap</w:t>
+      </w:r>
+      <w:proofErr w:type="spellEnd"/>
+      <w:r>
+        <w:rPr>
+          <w:i/>
+        </w:rPr>
+        <w:t xml:space="preserve"> of selected gene expression changes in </w:t>
+      </w:r>
+      <w:proofErr w:type="spellStart"/>
+      <w:r>
+        <w:rPr>
+          <w:i/>
+        </w:rPr>
+        <w:t>Gro</w:t>
+      </w:r>
+      <w:proofErr w:type="spellEnd"/>
+      <w:r>
+        <w:rPr>
+          <w:i/>
+        </w:rPr>
+        <w:t xml:space="preserve"> MB36 embryos) </w:t>
       </w:r>
       <w:r>
         <w:t xml:space="preserve">The significantly enriched gene ontology groups for predicted Groucho-repressed genes (n = 162) contain several groups indicative of transcription regulation (GO:0006355, n = 37) and developmental processes (GO:0032502, n = 81). </w:t>
@@ -1076,20 +1480,42 @@
         <w:rPr>
           <w:i/>
         </w:rPr>
-        <w:t xml:space="preserve">Total mRNA levels correlate well with nascent mRNA levels at all timepoints </w:t>
-      </w:r>
-    </w:p>
-    <w:p>
-      <w:pPr>
-        <w:spacing w:line="480" w:lineRule="auto"/>
-      </w:pPr>
-    </w:p>
-    <w:p>
-      <w:pPr>
-        <w:spacing w:line="480" w:lineRule="auto"/>
-      </w:pPr>
-      <w:r>
-        <w:t>As embryos at the stages utilized for transcriptome measurements are highly dynamic systems, with rapidly fluctuating levels of transcripts, we used Nascent-seq to confirm that the transcriptome measurements were indicative of actual transcription rates, and not overwhelmed by the various contributions of maternal mRNA contribution or differential rates of mRNA maturation and degradation.</w:t>
+        <w:t xml:space="preserve">Total mRNA levels correlate well with nascent mRNA levels at all </w:t>
+      </w:r>
+      <w:proofErr w:type="spellStart"/>
+      <w:r>
+        <w:rPr>
+          <w:i/>
+        </w:rPr>
+        <w:t>timepoints</w:t>
+      </w:r>
+      <w:proofErr w:type="spellEnd"/>
+      <w:r>
+        <w:rPr>
+          <w:i/>
+        </w:rPr>
+        <w:t xml:space="preserve"> </w:t>
+      </w:r>
+    </w:p>
+    <w:p>
+      <w:pPr>
+        <w:spacing w:line="480" w:lineRule="auto"/>
+      </w:pPr>
+    </w:p>
+    <w:p>
+      <w:pPr>
+        <w:spacing w:line="480" w:lineRule="auto"/>
+      </w:pPr>
+      <w:r>
+        <w:t>As embryos at the stages utilized for transcriptome measurements are highly dynamic systems, with rapidly fluctuating levels of transcripts, we used Nascent-</w:t>
+      </w:r>
+      <w:proofErr w:type="spellStart"/>
+      <w:r>
+        <w:t>seq</w:t>
+      </w:r>
+      <w:proofErr w:type="spellEnd"/>
+      <w:r>
+        <w:t xml:space="preserve"> to confirm that the transcriptome measurements were indicative of actual transcription rates, and not overwhelmed by the various contributions of maternal mRNA contribution or differential rates of mRNA maturation and degradation.</w:t>
       </w:r>
       <w:r>
         <w:t xml:space="preserve"> Sequencing of nascent RNA has been utilized to monitor fluctuating mRNA levels, for example following induction of an immune response in cell culture</w:t>
@@ -1110,10 +1536,34 @@
         <w:t xml:space="preserve">, </w:t>
       </w:r>
       <w:r>
-        <w:t>nascent-seq has been used to monitor cotranscriptional splicing in adult flies</w:t>
-      </w:r>
-      <w:r>
-        <w:t>{Khodor, 2011 #2081}</w:t>
+        <w:t>nascent-</w:t>
+      </w:r>
+      <w:proofErr w:type="spellStart"/>
+      <w:r>
+        <w:t>seq</w:t>
+      </w:r>
+      <w:proofErr w:type="spellEnd"/>
+      <w:r>
+        <w:t xml:space="preserve"> has been used to monitor </w:t>
+      </w:r>
+      <w:proofErr w:type="spellStart"/>
+      <w:r>
+        <w:t>cotranscriptional</w:t>
+      </w:r>
+      <w:proofErr w:type="spellEnd"/>
+      <w:r>
+        <w:t xml:space="preserve"> splicing in adult flies</w:t>
+      </w:r>
+      <w:r>
+        <w:t>{</w:t>
+      </w:r>
+      <w:proofErr w:type="spellStart"/>
+      <w:r>
+        <w:t>Khodor</w:t>
+      </w:r>
+      <w:proofErr w:type="spellEnd"/>
+      <w:r>
+        <w:t>, 2011 #2081}</w:t>
       </w:r>
       <w:r>
         <w:t>, as well as circadian transcript cycling</w:t>
@@ -1147,7 +1597,15 @@
         <w:t xml:space="preserve">to isolate chromatin-associated RNA, which is enriched for nascent transcripts. </w:t>
       </w:r>
       <w:r>
-        <w:t xml:space="preserve"> Efficient fractionation was confirmed by immunobloting for cytoplasmic and nuclear components (</w:t>
+        <w:t xml:space="preserve"> Efficient fractionation was confirmed by </w:t>
+      </w:r>
+      <w:proofErr w:type="spellStart"/>
+      <w:r>
+        <w:t>immunobloting</w:t>
+      </w:r>
+      <w:proofErr w:type="spellEnd"/>
+      <w:r>
+        <w:t xml:space="preserve"> for cytoplasmic and nuclear components (</w:t>
       </w:r>
       <w:r>
         <w:rPr>
@@ -1198,8 +1656,13 @@
       <w:pPr>
         <w:spacing w:line="480" w:lineRule="auto"/>
       </w:pPr>
-      <w:r>
-        <w:t xml:space="preserve">Promotor-proximal pausing of RNA Polymerase II has been identified as a crucial step in gene regulation. Pausing </w:t>
+      <w:proofErr w:type="spellStart"/>
+      <w:r>
+        <w:t>Promotor</w:t>
+      </w:r>
+      <w:proofErr w:type="spellEnd"/>
+      <w:r>
+        <w:t xml:space="preserve">-proximal pausing of RNA Polymerase II has been identified as a crucial step in gene regulation. Pausing </w:t>
       </w:r>
       <w:r>
         <w:t>has been primarily</w:t>
@@ -1265,14 +1728,24 @@
         <w:fldChar w:fldCharType="end"/>
       </w:r>
       <w:r>
-        <w:t xml:space="preserve">, with strong peaks of PolII present in the promoter regions of a diverse array of genes throughout the </w:t>
-      </w:r>
+        <w:t xml:space="preserve">, with strong peaks of </w:t>
+      </w:r>
+      <w:proofErr w:type="spellStart"/>
+      <w:r>
+        <w:t>PolII</w:t>
+      </w:r>
+      <w:proofErr w:type="spellEnd"/>
+      <w:r>
+        <w:t xml:space="preserve"> present in the promoter regions of a diverse array of genes throughout the </w:t>
+      </w:r>
+      <w:proofErr w:type="spellStart"/>
       <w:r>
         <w:rPr>
           <w:i/>
         </w:rPr>
         <w:t>Droosphila</w:t>
       </w:r>
+      <w:proofErr w:type="spellEnd"/>
       <w:r>
         <w:t xml:space="preserve"> </w:t>
       </w:r>
@@ -1295,8 +1768,37 @@
       <w:r>
         <w:t xml:space="preserve">To explore whether Groucho regulation potentially promotes the stalling of polymerase, we undertook to compare Groucho-regulated genes with publically available genome-wide </w:t>
       </w:r>
-      <w:r>
-        <w:t xml:space="preserve">PolII localization data. In this data set, the authors classified each gene into one of several states including the lack of detected PolII, active (elongation phase) PolII, or stalled PolII. Comparing genes </w:t>
+      <w:proofErr w:type="spellStart"/>
+      <w:r>
+        <w:t>PolII</w:t>
+      </w:r>
+      <w:proofErr w:type="spellEnd"/>
+      <w:r>
+        <w:t xml:space="preserve"> localization data. In this data set, the authors classified each gene into one of several states including the lack of detected </w:t>
+      </w:r>
+      <w:proofErr w:type="spellStart"/>
+      <w:r>
+        <w:t>PolII</w:t>
+      </w:r>
+      <w:proofErr w:type="spellEnd"/>
+      <w:r>
+        <w:t xml:space="preserve">, active (elongation phase) </w:t>
+      </w:r>
+      <w:proofErr w:type="spellStart"/>
+      <w:r>
+        <w:t>PolII</w:t>
+      </w:r>
+      <w:proofErr w:type="spellEnd"/>
+      <w:r>
+        <w:t xml:space="preserve">, or stalled </w:t>
+      </w:r>
+      <w:proofErr w:type="spellStart"/>
+      <w:r>
+        <w:t>PolII</w:t>
+      </w:r>
+      <w:proofErr w:type="spellEnd"/>
+      <w:r>
+        <w:t xml:space="preserve">. Comparing genes </w:t>
       </w:r>
       <w:r>
         <w:t>exhibiting change in expression levels under Groucho loss-of-function conditions</w:t>
@@ -1305,7 +1807,15 @@
         <w:t xml:space="preserve">, we see a strong correlation between </w:t>
       </w:r>
       <w:r>
-        <w:t xml:space="preserve">genes repressed by Groucho and PolII pausing </w:t>
+        <w:t xml:space="preserve">genes repressed by Groucho and </w:t>
+      </w:r>
+      <w:proofErr w:type="spellStart"/>
+      <w:r>
+        <w:t>PolII</w:t>
+      </w:r>
+      <w:proofErr w:type="spellEnd"/>
+      <w:r>
+        <w:t xml:space="preserve"> pausing </w:t>
       </w:r>
       <w:r>
         <w:t xml:space="preserve">( 179 genes, </w:t>
@@ -1335,7 +1845,15 @@
         <w:t xml:space="preserve">p </w:t>
       </w:r>
       <w:r>
-        <w:t xml:space="preserve">&gt; 0.05). Conversely, genes activated by Groucho are enriched for active PolII (315 genes, </w:t>
+        <w:t xml:space="preserve">&gt; 0.05). Conversely, genes activated by Groucho are enriched for active </w:t>
+      </w:r>
+      <w:proofErr w:type="spellStart"/>
+      <w:r>
+        <w:t>PolII</w:t>
+      </w:r>
+      <w:proofErr w:type="spellEnd"/>
+      <w:r>
+        <w:t xml:space="preserve"> (315 genes, </w:t>
       </w:r>
       <w:r>
         <w:rPr>
@@ -1353,7 +1871,15 @@
         <w:t>-20</w:t>
       </w:r>
       <w:r>
-        <w:t xml:space="preserve">), while Gro repressed genes are not (174 genes, </w:t>
+        <w:t xml:space="preserve">), while </w:t>
+      </w:r>
+      <w:proofErr w:type="spellStart"/>
+      <w:r>
+        <w:t>Gro</w:t>
+      </w:r>
+      <w:proofErr w:type="spellEnd"/>
+      <w:r>
+        <w:t xml:space="preserve"> repressed genes are not (174 genes, </w:t>
       </w:r>
       <w:r>
         <w:rPr>
@@ -1362,7 +1888,31 @@
         <w:t xml:space="preserve">p </w:t>
       </w:r>
       <w:r>
-        <w:t>&gt; 0.01). Together, this provides strong evidence that, at least at early timepoints, a significant fraction of Groucho-associated genes exhibit characteristics of PolII pausing. The retention or prevention of PolII from transitioning to an active complex is a potential mechanism of Groucho-dependent repression.</w:t>
+        <w:t xml:space="preserve">&gt; 0.01). Together, this provides strong evidence that, at least at early </w:t>
+      </w:r>
+      <w:proofErr w:type="spellStart"/>
+      <w:r>
+        <w:t>timepoints</w:t>
+      </w:r>
+      <w:proofErr w:type="spellEnd"/>
+      <w:r>
+        <w:t xml:space="preserve">, a significant fraction of Groucho-associated genes exhibit characteristics of </w:t>
+      </w:r>
+      <w:proofErr w:type="spellStart"/>
+      <w:r>
+        <w:t>PolII</w:t>
+      </w:r>
+      <w:proofErr w:type="spellEnd"/>
+      <w:r>
+        <w:t xml:space="preserve"> pausing. The retention or prevention of </w:t>
+      </w:r>
+      <w:proofErr w:type="spellStart"/>
+      <w:r>
+        <w:t>PolII</w:t>
+      </w:r>
+      <w:proofErr w:type="spellEnd"/>
+      <w:r>
+        <w:t xml:space="preserve"> from transitioning to an active complex is a potential mechanism of Groucho-dependent repression.</w:t>
       </w:r>
     </w:p>
     <w:p>

</xml_diff>

<commit_message>
Ch 2 figure numbering & submit
</commit_message>
<xml_diff>
--- a/ch2_groucho.docx
+++ b/ch2_groucho.docx
@@ -22,15 +22,13 @@
         <w:rPr>
           <w:b/>
         </w:rPr>
-        <w:t>Chapt</w:t>
-      </w:r>
-      <w:bookmarkStart w:id="0" w:name="_GoBack"/>
-      <w:bookmarkEnd w:id="0"/>
+        <w:t>Chapter 2</w:t>
+      </w:r>
       <w:r>
         <w:rPr>
           <w:b/>
         </w:rPr>
-        <w:t>er X: Groucho activity in the developing embryo</w:t>
+        <w:t>: Groucho activity in the developing embryo</w:t>
       </w:r>
     </w:p>
     <w:p>
@@ -43,11 +41,11 @@
         <w:pStyle w:val="Heading2"/>
         <w:spacing w:line="480" w:lineRule="auto"/>
       </w:pPr>
-      <w:commentRangeStart w:id="1"/>
+      <w:commentRangeStart w:id="0"/>
       <w:r>
         <w:t>Abstract</w:t>
       </w:r>
-      <w:commentRangeEnd w:id="1"/>
+      <w:commentRangeEnd w:id="0"/>
       <w:r>
         <w:rPr>
           <w:rStyle w:val="CommentReference"/>
@@ -56,7 +54,7 @@
           <w:bCs w:val="0"/>
           <w:color w:val="auto"/>
         </w:rPr>
-        <w:commentReference w:id="1"/>
+        <w:commentReference w:id="0"/>
       </w:r>
     </w:p>
     <w:p>
@@ -77,7 +75,12 @@
       </w:r>
       <w:proofErr w:type="spellStart"/>
       <w:r>
-        <w:t>corepressors</w:t>
+        <w:t>corepres</w:t>
+      </w:r>
+      <w:bookmarkStart w:id="1" w:name="_GoBack"/>
+      <w:bookmarkEnd w:id="1"/>
+      <w:r>
+        <w:t>sors</w:t>
       </w:r>
       <w:proofErr w:type="spellEnd"/>
       <w:r>
@@ -777,6 +780,7 @@
           <w:numId w:val="3"/>
         </w:numPr>
         <w:spacing w:line="480" w:lineRule="auto"/>
+        <w:ind w:left="360"/>
         <w:rPr>
           <w:i/>
         </w:rPr>
@@ -824,6 +828,7 @@
           <w:numId w:val="3"/>
         </w:numPr>
         <w:spacing w:line="480" w:lineRule="auto"/>
+        <w:ind w:left="360"/>
         <w:rPr>
           <w:i/>
         </w:rPr>
@@ -833,6 +838,98 @@
           <w:i/>
         </w:rPr>
         <w:t>Groucho ChIP-seq data analysis</w:t>
+      </w:r>
+    </w:p>
+    <w:p>
+      <w:pPr>
+        <w:pStyle w:val="ListParagraph"/>
+        <w:spacing w:line="480" w:lineRule="auto"/>
+        <w:ind w:left="360" w:firstLine="360"/>
+      </w:pPr>
+      <w:r>
+        <w:t xml:space="preserve">Multiplexed libraries were sequenced on </w:t>
+      </w:r>
+      <w:proofErr w:type="spellStart"/>
+      <w:r>
+        <w:t>Illumina</w:t>
+      </w:r>
+      <w:proofErr w:type="spellEnd"/>
+      <w:r>
+        <w:t xml:space="preserve"> </w:t>
+      </w:r>
+      <w:proofErr w:type="spellStart"/>
+      <w:r>
+        <w:t>HiSeq</w:t>
+      </w:r>
+      <w:proofErr w:type="spellEnd"/>
+      <w:r>
+        <w:t xml:space="preserve"> 2000 sequencing platforms (High Throughput Sequencing Facility, Broad Stem Cell Research Center, UCLA). Reads were </w:t>
+      </w:r>
+      <w:proofErr w:type="spellStart"/>
+      <w:r>
+        <w:t>demultiplexed</w:t>
+      </w:r>
+      <w:proofErr w:type="spellEnd"/>
+      <w:r>
+        <w:t xml:space="preserve"> via custom scripts. </w:t>
+      </w:r>
+      <w:proofErr w:type="spellStart"/>
+      <w:r>
+        <w:t>Demultiplexed</w:t>
+      </w:r>
+      <w:proofErr w:type="spellEnd"/>
+      <w:r>
+        <w:t xml:space="preserve"> libraries were filtered for read quality and PCR duplicates. Alignment was performed against the Drosophila melanogaster genome (BDGP 5 assembly) with Bowtie2 using the following </w:t>
+      </w:r>
+      <w:proofErr w:type="spellStart"/>
+      <w:r>
+        <w:t>paramaters</w:t>
+      </w:r>
+      <w:proofErr w:type="spellEnd"/>
+      <w:r>
+        <w:t xml:space="preserve">: </w:t>
+      </w:r>
+      <w:r>
+        <w:rPr>
+          <w:i/>
+        </w:rPr>
+        <w:t>-very-sensitive-</w:t>
+      </w:r>
+      <w:proofErr w:type="gramStart"/>
+      <w:r>
+        <w:rPr>
+          <w:i/>
+        </w:rPr>
+        <w:t xml:space="preserve">local </w:t>
+      </w:r>
+      <w:r>
+        <w:t xml:space="preserve"> </w:t>
+      </w:r>
+      <w:r>
+        <w:t>{</w:t>
+      </w:r>
+      <w:proofErr w:type="spellStart"/>
+      <w:proofErr w:type="gramEnd"/>
+      <w:r>
+        <w:t>Langmead</w:t>
+      </w:r>
+      <w:proofErr w:type="spellEnd"/>
+      <w:r>
+        <w:t>, 2012 #3049}</w:t>
+      </w:r>
+      <w:r>
+        <w:t>.  Peak calling was performed using MACS</w:t>
+      </w:r>
+      <w:proofErr w:type="gramStart"/>
+      <w:r>
+        <w:t>2  (</w:t>
+      </w:r>
+      <w:proofErr w:type="gramEnd"/>
+      <w:r>
+        <w:t xml:space="preserve">v2.1.0) </w:t>
+      </w:r>
+      <w:r>
+        <w:t>{Zhang, 2008 #2203}</w:t>
       </w:r>
     </w:p>
     <w:p>
@@ -843,6 +940,7 @@
           <w:numId w:val="3"/>
         </w:numPr>
         <w:spacing w:line="480" w:lineRule="auto"/>
+        <w:ind w:left="360"/>
         <w:rPr>
           <w:i/>
         </w:rPr>
@@ -876,6 +974,7 @@
           <w:numId w:val="3"/>
         </w:numPr>
         <w:spacing w:line="480" w:lineRule="auto"/>
+        <w:ind w:left="360"/>
         <w:rPr>
           <w:i/>
         </w:rPr>
@@ -1030,7 +1129,13 @@
       </w:r>
       <w:proofErr w:type="spellEnd"/>
       <w:r>
-        <w:t xml:space="preserve"> ChIP-seq best-practices (Fig. 2-a//A) </w:t>
+        <w:t xml:space="preserve"> C</w:t>
+      </w:r>
+      <w:r>
+        <w:t>hIP-seq best-practices (Fig. 2-1</w:t>
+      </w:r>
+      <w:r>
+        <w:t xml:space="preserve">A) </w:t>
       </w:r>
       <w:r>
         <w:t>{</w:t>
@@ -1044,7 +1149,13 @@
         <w:t>, 2012 #308}</w:t>
       </w:r>
       <w:r>
-        <w:t xml:space="preserve">. Replicates exhibited high reproducibility in terms of both read density and resulting peak model (Fig. 2-a//B, left and right, respectively). </w:t>
+        <w:t>. Replicates exhibited high reproducibility in terms of both read density an</w:t>
+      </w:r>
+      <w:r>
+        <w:t>d resulting peak model (Fig. 2-1</w:t>
+      </w:r>
+      <w:r>
+        <w:t xml:space="preserve">B, left and right, respectively). </w:t>
       </w:r>
       <w:r>
         <w:t xml:space="preserve">The high degree of correlation between our </w:t>
@@ -1092,7 +1203,10 @@
         <w:t xml:space="preserve"> (Fig. </w:t>
       </w:r>
       <w:r>
-        <w:t>2-o)</w:t>
+        <w:t>2-2</w:t>
+      </w:r>
+      <w:r>
+        <w:t>)</w:t>
       </w:r>
       <w:r>
         <w:t>.</w:t>
@@ -1194,7 +1308,13 @@
         <w:t xml:space="preserve">are </w:t>
       </w:r>
       <w:r>
-        <w:t xml:space="preserve">bound in this later developmental stage (Fig. 2-p). </w:t>
+        <w:t>bound in this lat</w:t>
+      </w:r>
+      <w:r>
+        <w:t>er developmental stage (Fig. 2-3</w:t>
+      </w:r>
+      <w:r>
+        <w:t xml:space="preserve">). </w:t>
       </w:r>
       <w:r>
         <w:t>However,</w:t>
@@ -1235,7 +1355,7 @@
         <w:t xml:space="preserve"> </w:t>
       </w:r>
       <w:r>
-        <w:t>(Fig. 2-b</w:t>
+        <w:t>(Fig. 2-4</w:t>
       </w:r>
       <w:r>
         <w:t>). Groucho recruitment sites appear most numerous during the central timepoint</w:t>
@@ -1298,7 +1418,10 @@
         <w:t>the developmental timeframe analyzed</w:t>
       </w:r>
       <w:r>
-        <w:t xml:space="preserve"> (Fig 2-c)</w:t>
+        <w:t xml:space="preserve"> (Fig 2-5</w:t>
+      </w:r>
+      <w:r>
+        <w:t>)</w:t>
       </w:r>
       <w:r>
         <w:t>.</w:t>
@@ -1546,10 +1669,13 @@
       </w:r>
       <w:proofErr w:type="spellEnd"/>
       <w:r>
-        <w:t xml:space="preserve"> density is comparatively weak within the VRR region (Fig. 2-q</w:t>
-      </w:r>
-      <w:r>
-        <w:t>//A</w:t>
+        <w:t xml:space="preserve"> density is comparatively weak</w:t>
+      </w:r>
+      <w:r>
+        <w:t xml:space="preserve"> within the VRR region (Fig. 2-6</w:t>
+      </w:r>
+      <w:r>
+        <w:t>A</w:t>
       </w:r>
       <w:r>
         <w:t xml:space="preserve">). Stronger </w:t>
@@ -1891,7 +2017,13 @@
       </w:r>
       <w:proofErr w:type="spellEnd"/>
       <w:r>
-        <w:t xml:space="preserve"> recruitment to this site (Fig. 2-q//B), indicating also that Groucho is lost from this locus at later timepoints, consistent with the finding that in later embryonic development multiple elements upstream of </w:t>
+        <w:t xml:space="preserve"> rec</w:t>
+      </w:r>
+      <w:r>
+        <w:t>ruitment to this site (Fig. 2-6</w:t>
+      </w:r>
+      <w:r>
+        <w:t xml:space="preserve">B), indicating also that Groucho is lost from this locus at later timepoints, consistent with the finding that in later embryonic development multiple elements upstream of </w:t>
       </w:r>
       <w:proofErr w:type="spellStart"/>
       <w:r>
@@ -2153,7 +2285,13 @@
         <w:t>lays a role in regulating</w:t>
       </w:r>
       <w:r>
-        <w:t xml:space="preserve"> expression of these genes in some portions of the embryo. A significant </w:t>
+        <w:t xml:space="preserve"> expression of these genes in some portions of the embryo</w:t>
+      </w:r>
+      <w:r>
+        <w:t xml:space="preserve"> (Fig. 2-7)</w:t>
+      </w:r>
+      <w:r>
+        <w:t xml:space="preserve">. A significant </w:t>
       </w:r>
       <w:proofErr w:type="spellStart"/>
       <w:r>
@@ -2321,7 +2459,10 @@
         <w:t>binding sites</w:t>
       </w:r>
       <w:r>
-        <w:t xml:space="preserve"> (Fig. 2-d//A)</w:t>
+        <w:t xml:space="preserve"> (Fig. 2-8</w:t>
+      </w:r>
+      <w:r>
+        <w:t>A)</w:t>
       </w:r>
       <w:r>
         <w:t xml:space="preserve"> due to the tendency of Groucho to localize to multiple regions around its potential targets</w:t>
@@ -2339,7 +2480,13 @@
         <w:t>o</w:t>
       </w:r>
       <w:r>
-        <w:t>-associated genes have two or more Groucho peaks in relative proximity (Fig. 2-d//B)</w:t>
+        <w:t>-associated genes have two or more Groucho peaks i</w:t>
+      </w:r>
+      <w:r>
+        <w:t>n relative proximity (Fig. 2-8</w:t>
+      </w:r>
+      <w:r>
+        <w:t>B)</w:t>
       </w:r>
       <w:r>
         <w:t xml:space="preserve">, with an average of </w:t>
@@ -2371,7 +2518,16 @@
         <w:t xml:space="preserve">, as commonly seen for sequence-specific transcription factors, rather than the broad peaks typical of polymeric factors or histone </w:t>
       </w:r>
       <w:r>
-        <w:t>marks. However, at all three timepoints, the distribution of peak widths exhibits a prominent tail of much wider peaks in the 1.5 to 2.5 kb range. This indicates that, consistent with previously proposed models of Groucho binding, it may be capable of spreading over relatively large regions of the genome, but this does not appear to be a common mode of chromatin association.</w:t>
+        <w:t>marks</w:t>
+      </w:r>
+      <w:r>
+        <w:t xml:space="preserve"> (Fig. </w:t>
+      </w:r>
+      <w:r>
+        <w:t>9)</w:t>
+      </w:r>
+      <w:r>
+        <w:t>. However, at all three timepoints, the distribution of peak widths exhibits a prominent tail of much wider peaks in the 1.5 to 2.5 kb range. This indicates that, consistent with previously proposed models of Groucho binding, it may be capable of spreading over relatively large regions of the genome, but this does not appear to be a common mode of chromatin association.</w:t>
       </w:r>
       <w:r>
         <w:t xml:space="preserve"> Average Grouch</w:t>
@@ -2426,7 +2582,16 @@
         <w:t xml:space="preserve">Groucho binding is enriched in </w:t>
       </w:r>
       <w:r>
-        <w:t xml:space="preserve">promoter regions within 500bp of transcription start sites (Fig. 2-e//A). Regions further upstream (20 kb to 2 kb) are depleted for </w:t>
+        <w:t>promoter regions within 500bp of trans</w:t>
+      </w:r>
+      <w:r>
+        <w:t>cript</w:t>
+      </w:r>
+      <w:r>
+        <w:t>ion start sites (Fig. 2-10</w:t>
+      </w:r>
+      <w:r>
+        <w:t xml:space="preserve">A). Regions further upstream (20 kb to 2 kb) are depleted for </w:t>
       </w:r>
       <w:proofErr w:type="spellStart"/>
       <w:r>
@@ -2526,7 +2691,13 @@
         <w:t>preferentially associates near TSSs and within genes.</w:t>
       </w:r>
       <w:r>
-        <w:t xml:space="preserve"> Groucho sites exhibit a strong preference for binding within genes, with approximately 50% of peaks occurring within gene bodies across all timepoints (Fig. 2-e//B). A small fraction of binding overlaps </w:t>
+        <w:t xml:space="preserve"> Groucho sites exhibit a strong preference for binding within genes, with approximately 50% of peaks occurring within gene bodies across all timepoints </w:t>
+      </w:r>
+      <w:r>
+        <w:t>(Fig. 2-10</w:t>
+      </w:r>
+      <w:r>
+        <w:t xml:space="preserve">B). A small fraction of binding overlaps </w:t>
       </w:r>
       <w:proofErr w:type="gramStart"/>
       <w:r>
@@ -2577,7 +2748,10 @@
         <w:t xml:space="preserve"> binding within introns and UTRs, and is depleted for exon binding when compared to input</w:t>
       </w:r>
       <w:r>
-        <w:t xml:space="preserve"> (Fig. 2-g//A)</w:t>
+        <w:t xml:space="preserve"> (Fig. 2-11</w:t>
+      </w:r>
+      <w:r>
+        <w:t>A)</w:t>
       </w:r>
       <w:r>
         <w:t xml:space="preserve">. </w:t>
@@ -2763,929 +2937,1027 @@
         <w:t xml:space="preserve">Motif analysis of the intronic Groucho recruitment sites </w:t>
       </w:r>
       <w:r>
-        <w:t>identifies a small number of transcription factor biding motifs enriched at each timepoint, including some know Groucho-associated</w:t>
-      </w:r>
+        <w:t xml:space="preserve">identifies a small number of transcription factor biding motifs enriched at each timepoint, including some </w:t>
+      </w:r>
+      <w:r>
+        <w:t xml:space="preserve">factors known to </w:t>
+      </w:r>
+      <w:proofErr w:type="spellStart"/>
+      <w:r>
+        <w:t>colocalize</w:t>
+      </w:r>
+      <w:proofErr w:type="spellEnd"/>
+      <w:r>
+        <w:t xml:space="preserve"> with Groucho</w:t>
+      </w:r>
+      <w:r>
+        <w:t>, including twist</w:t>
+      </w:r>
+      <w:r>
+        <w:t xml:space="preserve"> (</w:t>
+      </w:r>
+      <w:proofErr w:type="spellStart"/>
+      <w:r>
+        <w:t>twi</w:t>
+      </w:r>
+      <w:proofErr w:type="spellEnd"/>
+      <w:r>
+        <w:t>)</w:t>
+      </w:r>
+      <w:r>
+        <w:t xml:space="preserve">, </w:t>
+      </w:r>
+      <w:proofErr w:type="spellStart"/>
+      <w:r>
+        <w:t>tinman</w:t>
+      </w:r>
+      <w:proofErr w:type="spellEnd"/>
+      <w:r>
+        <w:t xml:space="preserve"> (tin)</w:t>
+      </w:r>
+      <w:r>
+        <w:t>, and pannier</w:t>
+      </w:r>
+      <w:r>
+        <w:t xml:space="preserve"> (</w:t>
+      </w:r>
+      <w:proofErr w:type="spellStart"/>
+      <w:r>
+        <w:t>pnr</w:t>
+      </w:r>
+      <w:proofErr w:type="spellEnd"/>
+      <w:r>
+        <w:t>), as well as</w:t>
+      </w:r>
+      <w:r>
+        <w:t xml:space="preserve"> previously unassociated factors, including </w:t>
+      </w:r>
+      <w:proofErr w:type="spellStart"/>
+      <w:r>
+        <w:t>vielfältig</w:t>
+      </w:r>
+      <w:proofErr w:type="spellEnd"/>
+      <w:r>
+        <w:t xml:space="preserve"> (</w:t>
+      </w:r>
+      <w:proofErr w:type="spellStart"/>
+      <w:r>
+        <w:t>vlf</w:t>
+      </w:r>
+      <w:proofErr w:type="spellEnd"/>
+      <w:r>
+        <w:t>)</w:t>
+      </w:r>
+      <w:r>
+        <w:t xml:space="preserve"> (Fig. 2-12</w:t>
+      </w:r>
+      <w:r>
+        <w:t>)</w:t>
+      </w:r>
+      <w:r>
+        <w:t>.</w:t>
+      </w:r>
+      <w:r>
+        <w:t xml:space="preserve"> Enrichment of motifs are dependent on timepoint, exhibiting significant change over time. Additionally, some motifs are specific to Groucho peaks arising inside genes, such as moti</w:t>
+      </w:r>
+      <w:r>
+        <w:t>fs corresponding to</w:t>
+      </w:r>
+      <w:r>
+        <w:t xml:space="preserve"> serpent and </w:t>
+      </w:r>
+      <w:proofErr w:type="spellStart"/>
+      <w:r>
+        <w:t>ultraspiracle</w:t>
+      </w:r>
+      <w:proofErr w:type="spellEnd"/>
+      <w:r>
+        <w:t xml:space="preserve">. </w:t>
+      </w:r>
+    </w:p>
+    <w:p>
+      <w:pPr>
+        <w:spacing w:line="480" w:lineRule="auto"/>
+        <w:ind w:firstLine="720"/>
+      </w:pPr>
+    </w:p>
+    <w:p>
+      <w:pPr>
+        <w:spacing w:line="480" w:lineRule="auto"/>
+        <w:ind w:firstLine="720"/>
+      </w:pPr>
+    </w:p>
+    <w:p>
+      <w:pPr>
+        <w:spacing w:line="480" w:lineRule="auto"/>
+      </w:pPr>
+      <w:r>
+        <w:rPr>
+          <w:i/>
+        </w:rPr>
+        <w:t>Identification of Groucho Targets by Developmental Stage</w:t>
+      </w:r>
+    </w:p>
+    <w:p>
+      <w:pPr>
+        <w:spacing w:line="480" w:lineRule="auto"/>
+        <w:ind w:firstLine="720"/>
+      </w:pPr>
+      <w:r>
+        <w:t xml:space="preserve">In order to incorporate our picture of Groucho binding into a framework of Groucho-mediated </w:t>
+      </w:r>
+      <w:r>
+        <w:t>repression</w:t>
+      </w:r>
+      <w:r>
+        <w:t xml:space="preserve">, we analyzed the transcriptomes of staged embryos </w:t>
+      </w:r>
+      <w:r>
+        <w:t>expressing multiple dosages of Groucho</w:t>
+      </w:r>
+      <w:r>
+        <w:t>. These included fly lines maternally overexpressing Groucho</w:t>
+      </w:r>
+      <w:r>
+        <w:t xml:space="preserve"> at two levels,</w:t>
+      </w:r>
+      <w:r>
+        <w:t xml:space="preserve"> two-fold and four-fold</w:t>
+      </w:r>
+      <w:r>
+        <w:t xml:space="preserve"> higher than endo</w:t>
+      </w:r>
+      <w:r>
+        <w:t>genous</w:t>
+      </w:r>
+      <w:r>
+        <w:t xml:space="preserve">, as well as </w:t>
+      </w:r>
+      <w:r>
+        <w:t xml:space="preserve">a line </w:t>
+      </w:r>
+      <w:r>
+        <w:t>overexpressing a Groucho deletion mutant lacking the central SP domain</w:t>
+      </w:r>
+      <w:r>
+        <w:t xml:space="preserve"> (</w:t>
+      </w:r>
+      <w:proofErr w:type="spellStart"/>
+      <w:r>
+        <w:t>Gro∆</w:t>
+      </w:r>
+      <w:commentRangeStart w:id="8"/>
+      <w:r>
+        <w:t>SP</w:t>
+      </w:r>
+      <w:commentRangeEnd w:id="8"/>
+      <w:proofErr w:type="spellEnd"/>
+      <w:r>
+        <w:rPr>
+          <w:rStyle w:val="CommentReference"/>
+        </w:rPr>
+        <w:commentReference w:id="8"/>
+      </w:r>
+      <w:r>
+        <w:t>)</w:t>
+      </w:r>
+      <w:r>
+        <w:t xml:space="preserve">. Additionally, we analyzed the transcriptome of embryos </w:t>
+      </w:r>
+      <w:r>
+        <w:t xml:space="preserve">lacking maternally-contributed </w:t>
+      </w:r>
+      <w:r>
+        <w:t xml:space="preserve">functional </w:t>
+      </w:r>
+      <w:r>
+        <w:t xml:space="preserve">Groucho. These embryos </w:t>
+      </w:r>
+      <w:r>
+        <w:t xml:space="preserve">are derived from female </w:t>
+      </w:r>
+      <w:proofErr w:type="spellStart"/>
+      <w:r>
+        <w:t>germline</w:t>
+      </w:r>
+      <w:proofErr w:type="spellEnd"/>
+      <w:r>
+        <w:t xml:space="preserve"> clones of a </w:t>
+      </w:r>
+      <w:proofErr w:type="spellStart"/>
+      <w:r>
+        <w:t>Gro</w:t>
+      </w:r>
+      <w:proofErr w:type="spellEnd"/>
+      <w:r>
+        <w:t xml:space="preserve"> allele that give rise to a severely truncated and therefore non-functional </w:t>
+      </w:r>
+      <w:proofErr w:type="spellStart"/>
+      <w:r>
+        <w:t>Gro</w:t>
+      </w:r>
+      <w:proofErr w:type="spellEnd"/>
       <w:r>
         <w:t xml:space="preserve"> </w:t>
       </w:r>
       <w:r>
-        <w:t>factors, including twist</w:t>
+        <w:t>gene product</w:t>
+      </w:r>
+      <w:r>
+        <w:t>.</w:t>
+      </w:r>
+      <w:r>
+        <w:t xml:space="preserve"> Analysis of </w:t>
+      </w:r>
+      <w:proofErr w:type="spellStart"/>
+      <w:r>
+        <w:t>Gro</w:t>
+      </w:r>
+      <w:proofErr w:type="spellEnd"/>
+      <w:r>
+        <w:t xml:space="preserve"> transcript levels across samples at each timepoint confirms overexpressing lines accumulated increased transcript levels, with the effect being greatest at the first timepoint</w:t>
+      </w:r>
+      <w:r>
+        <w:t xml:space="preserve"> (Fig. 2-13</w:t>
+      </w:r>
+      <w:r>
+        <w:t>A</w:t>
+      </w:r>
+      <w:r>
+        <w:t>);</w:t>
+      </w:r>
+      <w:r>
+        <w:t xml:space="preserve"> Groucho loss-of-function embryos failed to accumulate </w:t>
+      </w:r>
+      <w:proofErr w:type="spellStart"/>
+      <w:r>
+        <w:t>Gro</w:t>
+      </w:r>
+      <w:proofErr w:type="spellEnd"/>
+      <w:r>
+        <w:t xml:space="preserve"> transcripts to any significant degree across all timepoints. Wild-type embryos exhibit the </w:t>
+      </w:r>
+      <w:r>
+        <w:t>expected</w:t>
+      </w:r>
+      <w:r>
+        <w:t xml:space="preserve"> pattern of initially high levels of maternally-deposited transcript, which are </w:t>
+      </w:r>
+      <w:r>
+        <w:t>gradually</w:t>
+      </w:r>
+      <w:r>
+        <w:t xml:space="preserve"> reduced as </w:t>
+      </w:r>
+      <w:r>
+        <w:t>development proceeds (Fig. 2-13</w:t>
+      </w:r>
+      <w:r>
+        <w:t>B).</w:t>
+      </w:r>
+    </w:p>
+    <w:p>
+      <w:pPr>
+        <w:spacing w:line="480" w:lineRule="auto"/>
+        <w:ind w:firstLine="720"/>
+      </w:pPr>
+      <w:r>
+        <w:t>Clustering of RNA-</w:t>
+      </w:r>
+      <w:proofErr w:type="spellStart"/>
+      <w:r>
+        <w:t>seq</w:t>
+      </w:r>
+      <w:proofErr w:type="spellEnd"/>
+      <w:r>
+        <w:t xml:space="preserve"> </w:t>
+      </w:r>
+      <w:r>
+        <w:t>profiles</w:t>
+      </w:r>
+      <w:r>
+        <w:t xml:space="preserve"> reveals the transcriptomes cluster </w:t>
+      </w:r>
+      <w:r>
+        <w:t xml:space="preserve">first </w:t>
+      </w:r>
+      <w:r>
+        <w:t>by timepoint, then by Groucho dosage</w:t>
+      </w:r>
+      <w:r>
+        <w:t xml:space="preserve"> (Fig 2-14</w:t>
+      </w:r>
+      <w:r>
+        <w:t>)</w:t>
+      </w:r>
+      <w:r>
+        <w:t>.</w:t>
+      </w:r>
+      <w:r>
+        <w:t xml:space="preserve"> Groucho loss-of-function samples segregate well from wild-type and overexpression samples, while cluster discrimination between wild-type and overexpression is relatively weak, indicating that loss-of-function embryos exhibit a greater degree of transcriptome deviation from all other samples, while there are enough similarities between overexpression and wild-type embryos that they can cluster together. Groucho loss-of-function samples from the second and third timepoints cluster independently from all other samples at those </w:t>
+      </w:r>
+      <w:r>
+        <w:t>two timepoints, indicating that</w:t>
+      </w:r>
+      <w:r>
+        <w:t xml:space="preserve"> </w:t>
+      </w:r>
+      <w:r>
+        <w:t xml:space="preserve">the </w:t>
+      </w:r>
+      <w:r>
+        <w:t xml:space="preserve">accumulation of differences in gene regulation has put these embryos on a </w:t>
+      </w:r>
+      <w:r>
+        <w:t>highly divergent</w:t>
+      </w:r>
+      <w:r>
+        <w:t xml:space="preserve"> and non-viable de</w:t>
+      </w:r>
+      <w:r>
+        <w:t>v</w:t>
+      </w:r>
+      <w:r>
+        <w:t>elopmental trajectory (Fig. 2-14</w:t>
+      </w:r>
+      <w:r>
+        <w:t>, red box).</w:t>
+      </w:r>
+    </w:p>
+    <w:p>
+      <w:pPr>
+        <w:spacing w:line="480" w:lineRule="auto"/>
+        <w:ind w:firstLine="720"/>
+      </w:pPr>
+      <w:r>
+        <w:t>Principal component analysis</w:t>
+      </w:r>
+      <w:r>
+        <w:t xml:space="preserve"> (PCA)</w:t>
+      </w:r>
+      <w:r>
+        <w:t xml:space="preserve"> allows a more detailed dissection of transcriptome profile changes between Groucho dosages, and how those ch</w:t>
+      </w:r>
+      <w:r>
+        <w:t>a</w:t>
+      </w:r>
+      <w:r>
+        <w:t>nges evolve over time (Fig. 2-15</w:t>
+      </w:r>
+      <w:r>
+        <w:t xml:space="preserve">). </w:t>
+      </w:r>
+      <w:r>
+        <w:t xml:space="preserve">PCA is a common technique used to visualize high-dimensionality data in two dimensions; linear distance between two points is directly proportional to the dissimilarity between those samples. PCA analysis reveals two sources of variance between samples: developmental stage on the x-axis, and </w:t>
+      </w:r>
+      <w:proofErr w:type="spellStart"/>
+      <w:r>
+        <w:t>Gro</w:t>
+      </w:r>
+      <w:proofErr w:type="spellEnd"/>
+      <w:r>
+        <w:t xml:space="preserve"> dosage on the y-axis, fitting with the major </w:t>
+      </w:r>
+      <w:r>
+        <w:t>determinants</w:t>
+      </w:r>
+      <w:r>
+        <w:t xml:space="preserve"> of hierarchical clustering seen in the previous c</w:t>
+      </w:r>
+      <w:r>
+        <w:t xml:space="preserve">orrelation </w:t>
+      </w:r>
+      <w:proofErr w:type="spellStart"/>
+      <w:r>
+        <w:t>heatmap</w:t>
+      </w:r>
+      <w:proofErr w:type="spellEnd"/>
+      <w:r>
+        <w:t xml:space="preserve">. </w:t>
+      </w:r>
+      <w:r>
+        <w:t xml:space="preserve">Comparison of the overexpression lines with the wild-type embryos shows that while these samples exhibit overall high similarity at early timepoints (upper-left cluster), overexpression samples grow increasingly distinct from wild-type over time, as can be seen by the divergence of these points from the wild-type sample (in red). </w:t>
+      </w:r>
+      <w:proofErr w:type="spellStart"/>
+      <w:r>
+        <w:t>Gro</w:t>
+      </w:r>
+      <w:proofErr w:type="spellEnd"/>
+      <w:r>
+        <w:t xml:space="preserve"> loss-of-function samples </w:t>
+      </w:r>
+      <w:r>
+        <w:t>plot</w:t>
+      </w:r>
+      <w:r>
+        <w:t xml:space="preserve"> independently </w:t>
+      </w:r>
+      <w:r>
+        <w:t>at all timepoints, exhibiting a</w:t>
+      </w:r>
+      <w:r>
+        <w:t xml:space="preserve"> strong divergence from all other samples at all timepoints.</w:t>
+      </w:r>
+    </w:p>
+    <w:p>
+      <w:pPr>
+        <w:spacing w:line="480" w:lineRule="auto"/>
+        <w:ind w:firstLine="720"/>
+      </w:pPr>
+      <w:r>
+        <w:t xml:space="preserve">Perturbation of Groucho levels results in the </w:t>
+      </w:r>
+      <w:proofErr w:type="spellStart"/>
+      <w:r>
+        <w:t>misregulation</w:t>
+      </w:r>
+      <w:proofErr w:type="spellEnd"/>
+      <w:r>
+        <w:t xml:space="preserve"> of a significant proportion of the Drosophila genome over each timespan (</w:t>
+      </w:r>
+      <w:r>
+        <w:t>Fig</w:t>
+      </w:r>
+      <w:r>
+        <w:t xml:space="preserve"> 2-16</w:t>
+      </w:r>
+      <w:r>
+        <w:t>A</w:t>
+      </w:r>
+      <w:r>
+        <w:t>). The Groucho loss-of-function phenotype was more severe than that obtained from overexpression,</w:t>
+      </w:r>
+      <w:r>
+        <w:t xml:space="preserve"> with</w:t>
+      </w:r>
+      <w:r>
+        <w:t xml:space="preserve"> over 10% of genes exhibiting changes in expression level</w:t>
+      </w:r>
+      <w:r>
+        <w:t xml:space="preserve"> at each </w:t>
+      </w:r>
+      <w:commentRangeStart w:id="9"/>
+      <w:r>
+        <w:t>timepoint</w:t>
+      </w:r>
+      <w:commentRangeEnd w:id="9"/>
+      <w:r>
+        <w:rPr>
+          <w:rStyle w:val="CommentReference"/>
+        </w:rPr>
+        <w:commentReference w:id="9"/>
+      </w:r>
+      <w:r>
+        <w:t xml:space="preserve">, with the greatest effect seen in the second, 4 </w:t>
+      </w:r>
+      <w:r>
+        <w:t>to</w:t>
+      </w:r>
+      <w:r>
+        <w:t xml:space="preserve"> 6.5 hour stage (Fig. 2-16</w:t>
+      </w:r>
+      <w:r>
+        <w:t>B). Overexpression samples exhibit a smaller yet still significant proportion of differentially expressed genes, with the strongest ef</w:t>
+      </w:r>
+      <w:r>
+        <w:t>fect seen at the final, 6.</w:t>
+      </w:r>
+      <w:r>
+        <w:t xml:space="preserve">5 to </w:t>
+      </w:r>
+      <w:proofErr w:type="gramStart"/>
+      <w:r>
+        <w:t>9 hour</w:t>
+      </w:r>
+      <w:proofErr w:type="gramEnd"/>
+      <w:r>
+        <w:t xml:space="preserve"> stage</w:t>
+      </w:r>
+      <w:r>
+        <w:t xml:space="preserve">. </w:t>
+      </w:r>
+      <w:r>
+        <w:t xml:space="preserve">Comparison of differentially expressed genes in the three </w:t>
+      </w:r>
+      <w:proofErr w:type="spellStart"/>
+      <w:r>
+        <w:t>Gro</w:t>
+      </w:r>
+      <w:proofErr w:type="spellEnd"/>
+      <w:r>
+        <w:t xml:space="preserve"> overexpression lines reveals significant correlation between activation or repression </w:t>
+      </w:r>
+      <w:r>
+        <w:t>of genes regardless of Groucho dosage</w:t>
+      </w:r>
+      <w:r>
+        <w:t>, with this effect holding ac</w:t>
+      </w:r>
+      <w:r>
+        <w:t>ross all timepoints (Fig. 2-17</w:t>
+      </w:r>
+      <w:r>
+        <w:t>).</w:t>
+      </w:r>
+    </w:p>
+    <w:p>
+      <w:pPr>
+        <w:spacing w:line="480" w:lineRule="auto"/>
+        <w:ind w:firstLine="720"/>
+      </w:pPr>
+      <w:r>
+        <w:t xml:space="preserve">As Groucho is known to restrict the expression patterns of </w:t>
+      </w:r>
+      <w:r>
+        <w:t xml:space="preserve">many developmental regulators </w:t>
+      </w:r>
+      <w:r>
+        <w:t xml:space="preserve">including </w:t>
+      </w:r>
+      <w:r>
+        <w:t>transcription factors, splicing factors, and signaling molecules</w:t>
       </w:r>
       <w:r>
         <w:t xml:space="preserve"> (</w:t>
       </w:r>
-      <w:proofErr w:type="spellStart"/>
-      <w:r>
-        <w:t>twi</w:t>
-      </w:r>
-      <w:proofErr w:type="spellEnd"/>
+      <w:r>
+        <w:t xml:space="preserve">e.g., </w:t>
+      </w:r>
+      <w:r>
+        <w:t>tailless</w:t>
+      </w:r>
+      <w:r>
+        <w:t xml:space="preserve">, </w:t>
+      </w:r>
+      <w:proofErr w:type="spellStart"/>
+      <w:r>
+        <w:t>huckebein</w:t>
+      </w:r>
+      <w:proofErr w:type="spellEnd"/>
+      <w:r>
+        <w:t xml:space="preserve">, </w:t>
+      </w:r>
+      <w:proofErr w:type="spellStart"/>
+      <w:r>
+        <w:t>zen</w:t>
+      </w:r>
+      <w:proofErr w:type="spellEnd"/>
+      <w:r>
+        <w:t xml:space="preserve">, </w:t>
+      </w:r>
+      <w:proofErr w:type="spellStart"/>
+      <w:r>
+        <w:t>Sxl</w:t>
+      </w:r>
+      <w:proofErr w:type="spellEnd"/>
+      <w:r>
+        <w:t xml:space="preserve">, </w:t>
+      </w:r>
+      <w:proofErr w:type="spellStart"/>
+      <w:r>
+        <w:t>dpp</w:t>
+      </w:r>
+      <w:proofErr w:type="spellEnd"/>
+      <w:r>
+        <w:t>, etc.</w:t>
+      </w:r>
+      <w:r>
+        <w:t>),</w:t>
+      </w:r>
+      <w:r>
+        <w:t xml:space="preserve"> it is suspected that many of these </w:t>
+      </w:r>
+      <w:r>
+        <w:t>potential</w:t>
+      </w:r>
+      <w:r>
+        <w:t xml:space="preserve"> Groucho targets are secondary targets of Groucho and are not regulated by</w:t>
+      </w:r>
+      <w:r>
+        <w:t xml:space="preserve"> direct</w:t>
+      </w:r>
+      <w:r>
+        <w:t xml:space="preserve"> Groucho occupancy of their enhancer regions.</w:t>
+      </w:r>
+      <w:r>
+        <w:t xml:space="preserve"> In order to reduce the inclusion of these secondary effects in our determination of </w:t>
+      </w:r>
+      <w:proofErr w:type="spellStart"/>
+      <w:r>
+        <w:t>Gro</w:t>
+      </w:r>
+      <w:proofErr w:type="spellEnd"/>
+      <w:r>
+        <w:t xml:space="preserve"> targets, we </w:t>
+      </w:r>
+      <w:r>
+        <w:t>refined</w:t>
+      </w:r>
+      <w:r>
+        <w:t xml:space="preserve"> the list of potential Groucho targets in two ways. First, we focus</w:t>
+      </w:r>
+      <w:r>
+        <w:t>ed</w:t>
+      </w:r>
+      <w:r>
+        <w:t xml:space="preserve"> on genes that exhibit a response of an opposite magnitude in the loss-of-function and one and more overexpression lines (i.e. up-regulated under conditions of lowered </w:t>
+      </w:r>
+      <w:proofErr w:type="spellStart"/>
+      <w:r>
+        <w:t>Gro</w:t>
+      </w:r>
+      <w:proofErr w:type="spellEnd"/>
+      <w:r>
+        <w:t xml:space="preserve"> dosage and down-regulated under increased dosage, or vice-versa). This results in a significant restriction of the effected gene l</w:t>
+      </w:r>
+      <w:r>
+        <w:t>ist at each timepoint</w:t>
+      </w:r>
+      <w:r>
+        <w:t xml:space="preserve"> (Fig. 2-18</w:t>
+      </w:r>
+      <w:r>
+        <w:t xml:space="preserve">). Secondly, we narrowed this list to only those genes associated with </w:t>
+      </w:r>
+      <w:r>
+        <w:t xml:space="preserve">adjacent or overlapping </w:t>
+      </w:r>
+      <w:r>
+        <w:t xml:space="preserve">Groucho binding, as determined by ChIP-seq. The resulting gene list </w:t>
+      </w:r>
+      <w:r>
+        <w:t xml:space="preserve">is significantly reduced, consisting of </w:t>
+      </w:r>
+      <w:r>
+        <w:t xml:space="preserve">248 genes, of which 151 are common between the 2x and 4x </w:t>
+      </w:r>
+      <w:proofErr w:type="spellStart"/>
+      <w:r>
+        <w:t>G</w:t>
+      </w:r>
+      <w:r>
+        <w:t>r</w:t>
+      </w:r>
+      <w:r>
+        <w:t>o</w:t>
+      </w:r>
+      <w:proofErr w:type="spellEnd"/>
+      <w:r>
+        <w:t xml:space="preserve"> overexpression lines (Fig 2-19</w:t>
+      </w:r>
+      <w:r>
+        <w:t xml:space="preserve"> &amp; Supplemental Table 1). </w:t>
+      </w:r>
+    </w:p>
+    <w:p>
+      <w:pPr>
+        <w:spacing w:line="480" w:lineRule="auto"/>
+        <w:ind w:firstLine="720"/>
+      </w:pPr>
+      <w:r>
+        <w:t xml:space="preserve">Though the Groucho/TLE family of proteins have traditionally </w:t>
+      </w:r>
+      <w:r>
+        <w:t xml:space="preserve">been thought of as obligate repressors, </w:t>
+      </w:r>
+      <w:r>
+        <w:t xml:space="preserve">TLE3, a human Groucho </w:t>
+      </w:r>
+      <w:proofErr w:type="spellStart"/>
+      <w:r>
+        <w:t>ortholog</w:t>
+      </w:r>
+      <w:proofErr w:type="spellEnd"/>
+      <w:r>
+        <w:t>, was recently shown to primarily serve as an activator, though the mechanism remains unknown</w:t>
+      </w:r>
+      <w:r>
+        <w:t xml:space="preserve"> {Villanueva, 2011 #1659}</w:t>
+      </w:r>
+      <w:r>
+        <w:t xml:space="preserve">. Additionally, </w:t>
+      </w:r>
+      <w:proofErr w:type="spellStart"/>
+      <w:r>
+        <w:t>CtBP</w:t>
+      </w:r>
+      <w:proofErr w:type="spellEnd"/>
+      <w:r>
+        <w:t xml:space="preserve">, a canonical, short-range </w:t>
+      </w:r>
+      <w:r>
+        <w:rPr>
+          <w:i/>
+        </w:rPr>
+        <w:t xml:space="preserve">Drosophila </w:t>
+      </w:r>
+      <w:proofErr w:type="spellStart"/>
+      <w:r>
+        <w:t>co</w:t>
+      </w:r>
+      <w:r>
+        <w:t>repressor</w:t>
+      </w:r>
+      <w:proofErr w:type="spellEnd"/>
+      <w:r>
+        <w:t xml:space="preserve">, was shown to serve as a co-activator of certain </w:t>
+      </w:r>
+      <w:proofErr w:type="spellStart"/>
+      <w:r>
+        <w:t>Wnt</w:t>
+      </w:r>
+      <w:proofErr w:type="spellEnd"/>
+      <w:r>
+        <w:t xml:space="preserve">-regulated genes, this switch in behavior being controlled by the protein’s </w:t>
+      </w:r>
+      <w:proofErr w:type="spellStart"/>
+      <w:r>
+        <w:t>oligomeric</w:t>
+      </w:r>
+      <w:proofErr w:type="spellEnd"/>
+      <w:r>
+        <w:t xml:space="preserve"> state</w:t>
+      </w:r>
+      <w:r>
+        <w:t xml:space="preserve"> </w:t>
+      </w:r>
+      <w:r>
+        <w:t>{</w:t>
+      </w:r>
+      <w:proofErr w:type="spellStart"/>
+      <w:r>
+        <w:t>Bhambhani</w:t>
+      </w:r>
+      <w:proofErr w:type="spellEnd"/>
+      <w:r>
+        <w:t>, 2011 #2284}</w:t>
+      </w:r>
+      <w:r>
+        <w:t>.</w:t>
+      </w:r>
+    </w:p>
+    <w:p>
+      <w:pPr>
+        <w:spacing w:line="480" w:lineRule="auto"/>
+        <w:ind w:firstLine="720"/>
+      </w:pPr>
+      <w:r>
+        <w:t>The significantly enriched gene ontology groups for predicted Groucho-repressed genes (n = 162) contain several groups indicative of transcription regulation (GO:0006355, n = 37) and developmental processes (GO:0032502, n = 81)</w:t>
+      </w:r>
+      <w:r>
+        <w:t xml:space="preserve"> (Fig</w:t>
+      </w:r>
+      <w:r>
+        <w:t>. 2-20</w:t>
+      </w:r>
       <w:r>
         <w:t>)</w:t>
       </w:r>
       <w:r>
-        <w:t xml:space="preserve">, </w:t>
-      </w:r>
-      <w:proofErr w:type="spellStart"/>
-      <w:r>
-        <w:t>tinman</w:t>
-      </w:r>
-      <w:proofErr w:type="spellEnd"/>
-      <w:r>
-        <w:t xml:space="preserve"> (tin)</w:t>
-      </w:r>
-      <w:r>
-        <w:t>, and pannier</w:t>
-      </w:r>
-      <w:r>
-        <w:t xml:space="preserve"> (</w:t>
-      </w:r>
-      <w:proofErr w:type="spellStart"/>
-      <w:r>
-        <w:t>pnr</w:t>
-      </w:r>
-      <w:proofErr w:type="spellEnd"/>
-      <w:r>
-        <w:t xml:space="preserve">), and previously unassociated factors, including </w:t>
-      </w:r>
-      <w:proofErr w:type="spellStart"/>
-      <w:r>
-        <w:t>vielfältig</w:t>
-      </w:r>
-      <w:proofErr w:type="spellEnd"/>
-      <w:r>
-        <w:t xml:space="preserve"> (</w:t>
-      </w:r>
-      <w:proofErr w:type="spellStart"/>
-      <w:r>
-        <w:t>vlf</w:t>
-      </w:r>
-      <w:proofErr w:type="spellEnd"/>
+        <w:t xml:space="preserve">. </w:t>
+      </w:r>
+      <w:r>
+        <w:rPr>
+          <w:i/>
+        </w:rPr>
+        <w:t xml:space="preserve"> </w:t>
+      </w:r>
+      <w:r>
+        <w:t xml:space="preserve">Of the 146 predicted Groucho-activated genes, no gene ontologies were significantly enriched, leading us to hypothesize that these genes are potentially the result of random noise </w:t>
+      </w:r>
+      <w:r>
+        <w:t xml:space="preserve">in </w:t>
+      </w:r>
+      <w:r>
+        <w:t>the</w:t>
+      </w:r>
+      <w:r>
+        <w:t xml:space="preserve"> gene expression data</w:t>
+      </w:r>
+      <w:r>
+        <w:t xml:space="preserve"> and do not represent direct Groucho targets.</w:t>
+      </w:r>
+    </w:p>
+    <w:p>
+      <w:pPr>
+        <w:spacing w:line="480" w:lineRule="auto"/>
+        <w:rPr>
+          <w:i/>
+        </w:rPr>
+      </w:pPr>
+    </w:p>
+    <w:p>
+      <w:pPr>
+        <w:spacing w:line="480" w:lineRule="auto"/>
+        <w:rPr>
+          <w:i/>
+        </w:rPr>
+      </w:pPr>
+      <w:r>
+        <w:rPr>
+          <w:i/>
+        </w:rPr>
+        <w:t>Groucho-regulated genes are enriched for stalled RNA polymerase</w:t>
+      </w:r>
+    </w:p>
+    <w:p>
+      <w:pPr>
+        <w:spacing w:line="480" w:lineRule="auto"/>
+        <w:rPr>
+          <w:i/>
+        </w:rPr>
+      </w:pPr>
+    </w:p>
+    <w:p>
+      <w:pPr>
+        <w:spacing w:line="480" w:lineRule="auto"/>
+        <w:ind w:firstLine="720"/>
+      </w:pPr>
+      <w:proofErr w:type="spellStart"/>
+      <w:r>
+        <w:t>Promotor</w:t>
+      </w:r>
+      <w:proofErr w:type="spellEnd"/>
+      <w:r>
+        <w:t xml:space="preserve">-proximal pausing of RNA Polymerase II has been identified as a crucial step in gene regulation. Pausing </w:t>
+      </w:r>
+      <w:r>
+        <w:t>has been primarily</w:t>
+      </w:r>
+      <w:r>
+        <w:t xml:space="preserve"> characterized in </w:t>
+      </w:r>
+      <w:r>
+        <w:rPr>
+          <w:i/>
+        </w:rPr>
+        <w:t>Drosophila</w:t>
+      </w:r>
+      <w:r>
+        <w:t xml:space="preserve"> at multiple heat-shock genes, presumably to facilitate rapid induction of gene expression upon receipt of an appropriate regulatory signal</w:t>
+      </w:r>
+      <w:r>
+        <w:t xml:space="preserve"> </w:t>
+      </w:r>
+      <w:r>
+        <w:t>{Lis, 1993 #2380}</w:t>
+      </w:r>
+      <w:r>
+        <w:t xml:space="preserve">. Since this discovery, polymerase stalling has been found to be a </w:t>
+      </w:r>
+      <w:r>
+        <w:t>ubiquitous</w:t>
+      </w:r>
+      <w:r>
+        <w:t xml:space="preserve"> regulatory </w:t>
+      </w:r>
+      <w:r>
+        <w:t>mechanism</w:t>
+      </w:r>
+      <w:r>
+        <w:t xml:space="preserve"> </w:t>
+      </w:r>
+      <w:r>
+        <w:t>{Conaway, 2000 #2381}</w:t>
+      </w:r>
+      <w:r>
+        <w:t xml:space="preserve">, with strong peaks of </w:t>
+      </w:r>
+      <w:proofErr w:type="spellStart"/>
+      <w:r>
+        <w:t>PolII</w:t>
+      </w:r>
+      <w:proofErr w:type="spellEnd"/>
+      <w:r>
+        <w:t xml:space="preserve"> present in the promoter regions of a diverse array of genes throughout the </w:t>
+      </w:r>
+      <w:proofErr w:type="spellStart"/>
+      <w:r>
+        <w:rPr>
+          <w:i/>
+        </w:rPr>
+        <w:t>Droosphila</w:t>
+      </w:r>
+      <w:proofErr w:type="spellEnd"/>
+      <w:r>
+        <w:t xml:space="preserve"> </w:t>
+      </w:r>
+      <w:r>
+        <w:t>genome.</w:t>
+      </w:r>
+      <w:r>
+        <w:t xml:space="preserve"> </w:t>
+      </w:r>
+    </w:p>
+    <w:p>
+      <w:pPr>
+        <w:spacing w:line="480" w:lineRule="auto"/>
+        <w:ind w:firstLine="720"/>
+      </w:pPr>
+      <w:r>
+        <w:t xml:space="preserve">To explore whether Groucho regulation potentially promotes the stalling of polymerase, we undertook to compare Groucho-regulated genes with publically available genome-wide </w:t>
+      </w:r>
+      <w:proofErr w:type="spellStart"/>
+      <w:r>
+        <w:t>PolII</w:t>
+      </w:r>
+      <w:proofErr w:type="spellEnd"/>
+      <w:r>
+        <w:t xml:space="preserve"> localization data</w:t>
+      </w:r>
+      <w:r>
+        <w:t xml:space="preserve"> {</w:t>
+      </w:r>
+      <w:proofErr w:type="spellStart"/>
+      <w:r>
+        <w:t>Zeitlinger</w:t>
+      </w:r>
+      <w:proofErr w:type="spellEnd"/>
+      <w:r>
+        <w:t>, 2007 #3010}</w:t>
+      </w:r>
+      <w:r>
+        <w:t xml:space="preserve">. In this data set, the authors classified each gene into one of several states including the lack of detected </w:t>
+      </w:r>
+      <w:proofErr w:type="spellStart"/>
+      <w:r>
+        <w:t>PolII</w:t>
+      </w:r>
+      <w:proofErr w:type="spellEnd"/>
+      <w:r>
+        <w:t xml:space="preserve">, active (elongation phase) </w:t>
+      </w:r>
+      <w:proofErr w:type="spellStart"/>
+      <w:r>
+        <w:t>PolII</w:t>
+      </w:r>
+      <w:proofErr w:type="spellEnd"/>
+      <w:r>
+        <w:t xml:space="preserve">, or stalled </w:t>
+      </w:r>
+      <w:proofErr w:type="spellStart"/>
+      <w:r>
+        <w:t>PolII</w:t>
+      </w:r>
+      <w:proofErr w:type="spellEnd"/>
+      <w:r>
+        <w:t xml:space="preserve">. Comparing genes </w:t>
+      </w:r>
+      <w:r>
+        <w:t>exhibiting change in expression levels under Groucho loss-of-function conditions</w:t>
+      </w:r>
+      <w:r>
+        <w:t xml:space="preserve">, we see a strong correlation between </w:t>
+      </w:r>
+      <w:r>
+        <w:t xml:space="preserve">genes repressed by Groucho and </w:t>
+      </w:r>
+      <w:proofErr w:type="spellStart"/>
+      <w:r>
+        <w:t>PolII</w:t>
+      </w:r>
+      <w:proofErr w:type="spellEnd"/>
+      <w:r>
+        <w:t xml:space="preserve"> pausing </w:t>
+      </w:r>
+      <w:r>
+        <w:t>(</w:t>
+      </w:r>
+      <w:r>
+        <w:t xml:space="preserve">179 genes, </w:t>
+      </w:r>
+      <w:r>
+        <w:rPr>
+          <w:i/>
+        </w:rPr>
+        <w:t xml:space="preserve">p </w:t>
+      </w:r>
+      <w:r>
+        <w:t>&lt; 10</w:t>
+      </w:r>
+      <w:r>
+        <w:rPr>
+          <w:vertAlign w:val="superscript"/>
+        </w:rPr>
+        <w:t>-20</w:t>
+      </w:r>
+      <w:r>
+        <w:t xml:space="preserve">), and limited correlation between genes activated by Groucho exhibiting pausing (68 genes, </w:t>
+      </w:r>
+      <w:r>
+        <w:rPr>
+          <w:i/>
+        </w:rPr>
+        <w:t xml:space="preserve">p </w:t>
+      </w:r>
+      <w:r>
+        <w:t>&gt; 0.05)</w:t>
+      </w:r>
+      <w:r>
+        <w:t xml:space="preserve"> (Fig. 2-22</w:t>
+      </w:r>
       <w:r>
         <w:t>)</w:t>
-      </w:r>
-      <w:r>
-        <w:t>.</w:t>
-      </w:r>
-    </w:p>
-    <w:p>
-      <w:pPr>
-        <w:spacing w:line="480" w:lineRule="auto"/>
-        <w:ind w:firstLine="720"/>
-      </w:pPr>
-    </w:p>
-    <w:p>
-      <w:pPr>
-        <w:spacing w:line="480" w:lineRule="auto"/>
-        <w:ind w:firstLine="720"/>
-      </w:pPr>
-    </w:p>
-    <w:p>
-      <w:pPr>
-        <w:spacing w:line="480" w:lineRule="auto"/>
-      </w:pPr>
-      <w:r>
-        <w:rPr>
-          <w:i/>
-        </w:rPr>
-        <w:t>Identification of Groucho Targets by Developmental Stage</w:t>
-      </w:r>
-    </w:p>
-    <w:p>
-      <w:pPr>
-        <w:spacing w:line="480" w:lineRule="auto"/>
-        <w:ind w:firstLine="720"/>
-      </w:pPr>
-      <w:r>
-        <w:t xml:space="preserve">In order to incorporate our picture of Groucho binding into a framework of Groucho-mediated </w:t>
-      </w:r>
-      <w:r>
-        <w:t>repression</w:t>
-      </w:r>
-      <w:r>
-        <w:t xml:space="preserve">, we analyzed the transcriptomes of staged embryos </w:t>
-      </w:r>
-      <w:r>
-        <w:t>expressing multiple dosages of Groucho</w:t>
-      </w:r>
-      <w:r>
-        <w:t>. These included fly lines maternally overexpressing Groucho</w:t>
-      </w:r>
-      <w:r>
-        <w:t xml:space="preserve"> at two levels,</w:t>
-      </w:r>
-      <w:r>
-        <w:t xml:space="preserve"> two-fold and four-fold</w:t>
-      </w:r>
-      <w:r>
-        <w:t xml:space="preserve"> higher than endo</w:t>
-      </w:r>
-      <w:r>
-        <w:t>genous</w:t>
-      </w:r>
-      <w:r>
-        <w:t xml:space="preserve">, as well as </w:t>
-      </w:r>
-      <w:r>
-        <w:t xml:space="preserve">a line </w:t>
-      </w:r>
-      <w:r>
-        <w:t>overexpressing a Groucho deletion mutant lacking the central SP domain</w:t>
-      </w:r>
-      <w:r>
-        <w:t xml:space="preserve"> (</w:t>
-      </w:r>
-      <w:proofErr w:type="spellStart"/>
-      <w:r>
-        <w:t>Gro∆</w:t>
-      </w:r>
-      <w:commentRangeStart w:id="8"/>
-      <w:r>
-        <w:t>SP</w:t>
-      </w:r>
-      <w:commentRangeEnd w:id="8"/>
-      <w:proofErr w:type="spellEnd"/>
-      <w:r>
-        <w:rPr>
-          <w:rStyle w:val="CommentReference"/>
-        </w:rPr>
-        <w:commentReference w:id="8"/>
-      </w:r>
-      <w:r>
-        <w:t>)</w:t>
-      </w:r>
-      <w:r>
-        <w:t xml:space="preserve">. Additionally, we analyzed the transcriptome of embryos </w:t>
-      </w:r>
-      <w:r>
-        <w:t xml:space="preserve">lacking maternally-contributed </w:t>
-      </w:r>
-      <w:r>
-        <w:t xml:space="preserve">functional </w:t>
-      </w:r>
-      <w:r>
-        <w:t xml:space="preserve">Groucho. These embryos </w:t>
-      </w:r>
-      <w:r>
-        <w:t xml:space="preserve">are derived from female </w:t>
-      </w:r>
-      <w:proofErr w:type="spellStart"/>
-      <w:r>
-        <w:t>germline</w:t>
-      </w:r>
-      <w:proofErr w:type="spellEnd"/>
-      <w:r>
-        <w:t xml:space="preserve"> clones of a </w:t>
-      </w:r>
-      <w:proofErr w:type="spellStart"/>
-      <w:r>
-        <w:t>Gro</w:t>
-      </w:r>
-      <w:proofErr w:type="spellEnd"/>
-      <w:r>
-        <w:t xml:space="preserve"> allele that give rise to a severely truncated and therefore non-functional </w:t>
-      </w:r>
-      <w:proofErr w:type="spellStart"/>
-      <w:r>
-        <w:t>Gro</w:t>
-      </w:r>
-      <w:proofErr w:type="spellEnd"/>
-      <w:r>
-        <w:t xml:space="preserve"> </w:t>
-      </w:r>
-      <w:r>
-        <w:t>gene product</w:t>
-      </w:r>
-      <w:r>
-        <w:t>.</w:t>
-      </w:r>
-      <w:r>
-        <w:t xml:space="preserve"> Analysis of </w:t>
-      </w:r>
-      <w:proofErr w:type="spellStart"/>
-      <w:r>
-        <w:t>Gro</w:t>
-      </w:r>
-      <w:proofErr w:type="spellEnd"/>
-      <w:r>
-        <w:t xml:space="preserve"> transcript levels across samples at each timepoint confirms overexpressing lines accumulated increased transcript levels, with the effect being greatest at the first timepoint (Fig. 2-m//A</w:t>
-      </w:r>
-      <w:r>
-        <w:t>);</w:t>
-      </w:r>
-      <w:r>
-        <w:t xml:space="preserve"> Groucho loss-of-function embryos failed to accumulate </w:t>
-      </w:r>
-      <w:proofErr w:type="spellStart"/>
-      <w:r>
-        <w:t>Gro</w:t>
-      </w:r>
-      <w:proofErr w:type="spellEnd"/>
-      <w:r>
-        <w:t xml:space="preserve"> transcripts to any significant degree across all timepoints. Wild-type embryos exhibit the </w:t>
-      </w:r>
-      <w:r>
-        <w:t>expected</w:t>
-      </w:r>
-      <w:r>
-        <w:t xml:space="preserve"> pattern of initially high levels of maternally-deposited transcript, which are </w:t>
-      </w:r>
-      <w:r>
-        <w:t>gradually</w:t>
-      </w:r>
-      <w:r>
-        <w:t xml:space="preserve"> reduced as development proceeds (Fig. 2-m//B).</w:t>
-      </w:r>
-    </w:p>
-    <w:p>
-      <w:pPr>
-        <w:spacing w:line="480" w:lineRule="auto"/>
-        <w:ind w:firstLine="720"/>
-      </w:pPr>
-      <w:r>
-        <w:t>Clustering of RNA-</w:t>
-      </w:r>
-      <w:proofErr w:type="spellStart"/>
-      <w:r>
-        <w:t>seq</w:t>
-      </w:r>
-      <w:proofErr w:type="spellEnd"/>
-      <w:r>
-        <w:t xml:space="preserve"> </w:t>
-      </w:r>
-      <w:r>
-        <w:t>profiles</w:t>
-      </w:r>
-      <w:r>
-        <w:t xml:space="preserve"> reveals the transcriptomes cluster </w:t>
-      </w:r>
-      <w:r>
-        <w:t xml:space="preserve">first </w:t>
-      </w:r>
-      <w:r>
-        <w:t>by timepoint, then by Groucho dosage</w:t>
-      </w:r>
-      <w:r>
-        <w:t xml:space="preserve"> (Fig 2-l)</w:t>
-      </w:r>
-      <w:r>
-        <w:t>.</w:t>
-      </w:r>
-      <w:r>
-        <w:t xml:space="preserve"> Groucho loss-of-function samples segregate well from wild-type and overexpression samples, while cluster discrimination between wild-type and overexpression is relatively weak, indicating that loss-of-function embryos exhibit a greater degree of transcriptome deviation from all other samples, while there are enough similarities between overexpression and wild-type embryos that they can cluster together. Groucho loss-of-function samples from the second and third timepoints cluster independently from all other samples at those </w:t>
-      </w:r>
-      <w:r>
-        <w:t>two timepoints, indicating that</w:t>
-      </w:r>
-      <w:r>
-        <w:t xml:space="preserve"> </w:t>
-      </w:r>
-      <w:r>
-        <w:t xml:space="preserve">the </w:t>
-      </w:r>
-      <w:r>
-        <w:t xml:space="preserve">accumulation of differences in gene regulation has put these embryos on a </w:t>
-      </w:r>
-      <w:r>
-        <w:t>highly divergent</w:t>
-      </w:r>
-      <w:r>
-        <w:t xml:space="preserve"> and non-viable developmental trajectory (Fig. 2-l, red box).</w:t>
-      </w:r>
-    </w:p>
-    <w:p>
-      <w:pPr>
-        <w:spacing w:line="480" w:lineRule="auto"/>
-        <w:ind w:firstLine="720"/>
-      </w:pPr>
-      <w:r>
-        <w:t>Principal component analysis</w:t>
-      </w:r>
-      <w:r>
-        <w:t xml:space="preserve"> (PCA)</w:t>
-      </w:r>
-      <w:r>
-        <w:t xml:space="preserve"> allows a more detailed dissection of transcriptome profile changes between Groucho dosages, and how those changes evolve over time (Fig. 2-n). </w:t>
-      </w:r>
-      <w:r>
-        <w:t xml:space="preserve">PCA is a common technique used to visualize high-dimensionality data in two dimensions; linear distance between two points is directly proportional to the dissimilarity between those samples. PCA analysis reveals two sources of variance between samples: developmental stage on the x-axis, and </w:t>
-      </w:r>
-      <w:proofErr w:type="spellStart"/>
-      <w:r>
-        <w:t>Gro</w:t>
-      </w:r>
-      <w:proofErr w:type="spellEnd"/>
-      <w:r>
-        <w:t xml:space="preserve"> dosage on the y-axis, fitting with the major </w:t>
-      </w:r>
-      <w:r>
-        <w:t>determinants</w:t>
-      </w:r>
-      <w:r>
-        <w:t xml:space="preserve"> of hierarchical clustering seen in the previous c</w:t>
-      </w:r>
-      <w:r>
-        <w:t xml:space="preserve">orrelation </w:t>
-      </w:r>
-      <w:proofErr w:type="spellStart"/>
-      <w:r>
-        <w:t>heatmap</w:t>
-      </w:r>
-      <w:proofErr w:type="spellEnd"/>
-      <w:r>
-        <w:t xml:space="preserve">. </w:t>
-      </w:r>
-      <w:r>
-        <w:t xml:space="preserve">Comparison of the overexpression lines with the wild-type embryos shows that while these samples exhibit overall high similarity at early timepoints (upper-left cluster), overexpression samples grow increasingly distinct from wild-type over time, as can be seen by the divergence of these points from the wild-type sample (in red). </w:t>
-      </w:r>
-      <w:proofErr w:type="spellStart"/>
-      <w:r>
-        <w:t>Gro</w:t>
-      </w:r>
-      <w:proofErr w:type="spellEnd"/>
-      <w:r>
-        <w:t xml:space="preserve"> loss-of-function samples </w:t>
-      </w:r>
-      <w:r>
-        <w:t>plot</w:t>
-      </w:r>
-      <w:r>
-        <w:t xml:space="preserve"> independently </w:t>
-      </w:r>
-      <w:r>
-        <w:t>at all timepoints, exhibiting a</w:t>
-      </w:r>
-      <w:r>
-        <w:t xml:space="preserve"> strong divergence from all other samples at all timepoints.</w:t>
-      </w:r>
-    </w:p>
-    <w:p>
-      <w:pPr>
-        <w:spacing w:line="480" w:lineRule="auto"/>
-        <w:ind w:firstLine="720"/>
-      </w:pPr>
-      <w:r>
-        <w:t xml:space="preserve">Perturbation of Groucho levels results in the </w:t>
-      </w:r>
-      <w:proofErr w:type="spellStart"/>
-      <w:r>
-        <w:t>misregulation</w:t>
-      </w:r>
-      <w:proofErr w:type="spellEnd"/>
-      <w:r>
-        <w:t xml:space="preserve"> of a significant proportion of the Drosophila genome over each timespan (</w:t>
-      </w:r>
-      <w:r>
-        <w:t>Fig</w:t>
-      </w:r>
-      <w:r>
-        <w:t xml:space="preserve"> 2-k</w:t>
-      </w:r>
-      <w:r>
-        <w:t>//A</w:t>
-      </w:r>
-      <w:r>
-        <w:t>). The Groucho loss-of-function phenotype was more severe than that obtained from overexpression,</w:t>
-      </w:r>
-      <w:r>
-        <w:t xml:space="preserve"> with</w:t>
-      </w:r>
-      <w:r>
-        <w:t xml:space="preserve"> over 10% of genes exhibiting changes in expression level</w:t>
-      </w:r>
-      <w:r>
-        <w:t xml:space="preserve"> at each </w:t>
-      </w:r>
-      <w:commentRangeStart w:id="9"/>
-      <w:r>
-        <w:t>timepoint</w:t>
-      </w:r>
-      <w:commentRangeEnd w:id="9"/>
-      <w:r>
-        <w:rPr>
-          <w:rStyle w:val="CommentReference"/>
-        </w:rPr>
-        <w:commentReference w:id="9"/>
-      </w:r>
-      <w:r>
-        <w:t xml:space="preserve">, with the greatest effect seen in the second, 4 </w:t>
-      </w:r>
-      <w:r>
-        <w:t>to</w:t>
-      </w:r>
-      <w:r>
-        <w:t xml:space="preserve"> 6.5 hour stage (Fig. 2-k//B). Overexpression samples exhibit a smaller yet still significant proportion of differentially expressed genes, with the strongest ef</w:t>
-      </w:r>
-      <w:r>
-        <w:t>fect seen at the final, 6.</w:t>
-      </w:r>
-      <w:r>
-        <w:t xml:space="preserve">5 to </w:t>
-      </w:r>
-      <w:proofErr w:type="gramStart"/>
-      <w:r>
-        <w:t>9 hour</w:t>
-      </w:r>
-      <w:proofErr w:type="gramEnd"/>
-      <w:r>
-        <w:t xml:space="preserve"> stage</w:t>
-      </w:r>
-      <w:r>
-        <w:t xml:space="preserve">. </w:t>
-      </w:r>
-      <w:r>
-        <w:t xml:space="preserve">Comparison of differentially expressed genes in the three </w:t>
-      </w:r>
-      <w:proofErr w:type="spellStart"/>
-      <w:r>
-        <w:t>Gro</w:t>
-      </w:r>
-      <w:proofErr w:type="spellEnd"/>
-      <w:r>
-        <w:t xml:space="preserve"> overexpression lines reveals significant correlation between activation or repression across samples, with this effect holding ac</w:t>
-      </w:r>
-      <w:r>
-        <w:t>ross all timepoints (Fig. 2-j).</w:t>
-      </w:r>
-    </w:p>
-    <w:p>
-      <w:pPr>
-        <w:spacing w:line="480" w:lineRule="auto"/>
-        <w:ind w:firstLine="720"/>
-      </w:pPr>
-      <w:r>
-        <w:t xml:space="preserve">As Groucho is known to restrict the expression patterns of </w:t>
-      </w:r>
-      <w:r>
-        <w:t xml:space="preserve">many developmental regulators </w:t>
-      </w:r>
-      <w:r>
-        <w:t xml:space="preserve">including </w:t>
-      </w:r>
-      <w:r>
-        <w:t>transcription factors, splicing factors, and signaling molecules</w:t>
-      </w:r>
-      <w:r>
-        <w:t xml:space="preserve"> (</w:t>
-      </w:r>
-      <w:r>
-        <w:t xml:space="preserve">e.g., </w:t>
-      </w:r>
-      <w:r>
-        <w:t>tailless</w:t>
-      </w:r>
-      <w:r>
-        <w:t xml:space="preserve">, </w:t>
-      </w:r>
-      <w:proofErr w:type="spellStart"/>
-      <w:r>
-        <w:t>huckebein</w:t>
-      </w:r>
-      <w:proofErr w:type="spellEnd"/>
-      <w:r>
-        <w:t xml:space="preserve">, </w:t>
-      </w:r>
-      <w:proofErr w:type="spellStart"/>
-      <w:r>
-        <w:t>zen</w:t>
-      </w:r>
-      <w:proofErr w:type="spellEnd"/>
-      <w:r>
-        <w:t xml:space="preserve">, </w:t>
-      </w:r>
-      <w:proofErr w:type="spellStart"/>
-      <w:r>
-        <w:t>Sxl</w:t>
-      </w:r>
-      <w:proofErr w:type="spellEnd"/>
-      <w:r>
-        <w:t xml:space="preserve">, </w:t>
-      </w:r>
-      <w:proofErr w:type="spellStart"/>
-      <w:r>
-        <w:t>dpp</w:t>
-      </w:r>
-      <w:proofErr w:type="spellEnd"/>
-      <w:r>
-        <w:t>, etc.</w:t>
-      </w:r>
-      <w:r>
-        <w:t>),</w:t>
-      </w:r>
-      <w:r>
-        <w:t xml:space="preserve"> it is suspected that many of these </w:t>
-      </w:r>
-      <w:r>
-        <w:t>potential</w:t>
-      </w:r>
-      <w:r>
-        <w:t xml:space="preserve"> Groucho targets are secondary targets of Groucho and are not regulated by</w:t>
-      </w:r>
-      <w:r>
-        <w:t xml:space="preserve"> direct</w:t>
-      </w:r>
-      <w:r>
-        <w:t xml:space="preserve"> Groucho occupancy of their enhancer regions.</w:t>
-      </w:r>
-      <w:r>
-        <w:t xml:space="preserve"> In order to reduce the inclusion of these secondary effects in our determination of </w:t>
-      </w:r>
-      <w:proofErr w:type="spellStart"/>
-      <w:r>
-        <w:t>Gro</w:t>
-      </w:r>
-      <w:proofErr w:type="spellEnd"/>
-      <w:r>
-        <w:t xml:space="preserve"> targets, we </w:t>
-      </w:r>
-      <w:r>
-        <w:t>refined</w:t>
-      </w:r>
-      <w:r>
-        <w:t xml:space="preserve"> the list of potential Groucho targets in two ways. First, we focus</w:t>
-      </w:r>
-      <w:r>
-        <w:t>ed</w:t>
-      </w:r>
-      <w:r>
-        <w:t xml:space="preserve"> on genes that exhibit a response of an opposite magnitude in the loss-of-function and one and more overexpression lines (i.e. up-regulated under conditions of lowered </w:t>
-      </w:r>
-      <w:proofErr w:type="spellStart"/>
-      <w:r>
-        <w:t>Gro</w:t>
-      </w:r>
-      <w:proofErr w:type="spellEnd"/>
-      <w:r>
-        <w:t xml:space="preserve"> dosage and down-regulated under increased dosage, or vice-versa). This results in a significant restriction of the effected gene list at each </w:t>
-      </w:r>
-      <w:proofErr w:type="gramStart"/>
-      <w:r>
-        <w:t>timepoint  (</w:t>
-      </w:r>
-      <w:proofErr w:type="gramEnd"/>
-      <w:r>
-        <w:t xml:space="preserve">Fig. 2-s). Secondly, we narrowed this list to only those genes associated with </w:t>
-      </w:r>
-      <w:r>
-        <w:t xml:space="preserve">adjacent or overlapping </w:t>
-      </w:r>
-      <w:r>
-        <w:t xml:space="preserve">Groucho binding, as determined by ChIP-seq. The resulting gene list </w:t>
-      </w:r>
-      <w:r>
-        <w:t xml:space="preserve">is significantly reduced, consisting of </w:t>
-      </w:r>
-      <w:r>
-        <w:t xml:space="preserve">248 genes, of which 151 are common between the 2x and 4x </w:t>
-      </w:r>
-      <w:proofErr w:type="spellStart"/>
-      <w:r>
-        <w:t>Gro</w:t>
-      </w:r>
-      <w:proofErr w:type="spellEnd"/>
-      <w:r>
-        <w:t xml:space="preserve"> overexpression lines (Fig 2-t &amp; Supplemental Table 1). </w:t>
-      </w:r>
-    </w:p>
-    <w:p>
-      <w:pPr>
-        <w:spacing w:line="480" w:lineRule="auto"/>
-        <w:ind w:firstLine="720"/>
-      </w:pPr>
-      <w:r>
-        <w:t xml:space="preserve">Though the Groucho/TLE family of proteins have traditionally </w:t>
-      </w:r>
-      <w:r>
-        <w:t xml:space="preserve">been thought of as obligate repressors, </w:t>
-      </w:r>
-      <w:r>
-        <w:t xml:space="preserve">TLE3, a human Groucho </w:t>
-      </w:r>
-      <w:proofErr w:type="spellStart"/>
-      <w:r>
-        <w:t>ortholog</w:t>
-      </w:r>
-      <w:proofErr w:type="spellEnd"/>
-      <w:r>
-        <w:t>, was recently shown to primarily serve as an activator, though the mechanism remains unknown</w:t>
-      </w:r>
-      <w:r>
-        <w:t xml:space="preserve"> {Villanueva, 2011 #1659}</w:t>
-      </w:r>
-      <w:r>
-        <w:t xml:space="preserve">. Additionally, </w:t>
-      </w:r>
-      <w:proofErr w:type="spellStart"/>
-      <w:r>
-        <w:t>CtBP</w:t>
-      </w:r>
-      <w:proofErr w:type="spellEnd"/>
-      <w:r>
-        <w:t xml:space="preserve">, a canonical, short-range </w:t>
-      </w:r>
-      <w:r>
-        <w:rPr>
-          <w:i/>
-        </w:rPr>
-        <w:t xml:space="preserve">Drosophila </w:t>
-      </w:r>
-      <w:proofErr w:type="spellStart"/>
-      <w:r>
-        <w:t>co</w:t>
-      </w:r>
-      <w:r>
-        <w:t>repressor</w:t>
-      </w:r>
-      <w:proofErr w:type="spellEnd"/>
-      <w:r>
-        <w:t xml:space="preserve">, was shown to serve as a co-activator of certain </w:t>
-      </w:r>
-      <w:proofErr w:type="spellStart"/>
-      <w:r>
-        <w:t>Wnt</w:t>
-      </w:r>
-      <w:proofErr w:type="spellEnd"/>
-      <w:r>
-        <w:t xml:space="preserve">-regulated genes, this switch in behavior being controlled by the protein’s </w:t>
-      </w:r>
-      <w:proofErr w:type="spellStart"/>
-      <w:r>
-        <w:t>oligomeric</w:t>
-      </w:r>
-      <w:proofErr w:type="spellEnd"/>
-      <w:r>
-        <w:t xml:space="preserve"> state</w:t>
-      </w:r>
-      <w:r>
-        <w:t xml:space="preserve"> </w:t>
-      </w:r>
-      <w:r>
-        <w:t>{</w:t>
-      </w:r>
-      <w:proofErr w:type="spellStart"/>
-      <w:r>
-        <w:t>Bhambhani</w:t>
-      </w:r>
-      <w:proofErr w:type="spellEnd"/>
-      <w:r>
-        <w:t>, 2011 #2284}</w:t>
-      </w:r>
-      <w:r>
-        <w:t>.</w:t>
-      </w:r>
-    </w:p>
-    <w:p>
-      <w:pPr>
-        <w:spacing w:line="480" w:lineRule="auto"/>
-        <w:ind w:firstLine="720"/>
-      </w:pPr>
-      <w:r>
-        <w:t>The significantly enriched gene ontology groups for predicted Groucho-repressed genes (n = 162) contain several groups indicative of transcription regulation (GO:0006355, n = 37) and developmental processes (GO:0032502, n = 81)</w:t>
-      </w:r>
-      <w:r>
-        <w:t xml:space="preserve"> (Fig. 2-u)</w:t>
-      </w:r>
-      <w:r>
-        <w:t xml:space="preserve">. </w:t>
-      </w:r>
-      <w:r>
-        <w:rPr>
-          <w:i/>
-        </w:rPr>
-        <w:t xml:space="preserve"> </w:t>
-      </w:r>
-      <w:r>
-        <w:t xml:space="preserve">Of the 146 predicted Groucho-activated genes, no gene ontologies were significantly enriched, leading us to hypothesize that these genes are potentially the result of random noise </w:t>
-      </w:r>
-      <w:r>
-        <w:t xml:space="preserve">in </w:t>
-      </w:r>
-      <w:r>
-        <w:t>the</w:t>
-      </w:r>
-      <w:r>
-        <w:t xml:space="preserve"> gene expression data</w:t>
-      </w:r>
-      <w:r>
-        <w:t xml:space="preserve"> and do not represent direct Groucho targets.</w:t>
-      </w:r>
-    </w:p>
-    <w:p>
-      <w:pPr>
-        <w:spacing w:line="480" w:lineRule="auto"/>
-        <w:rPr>
-          <w:i/>
-        </w:rPr>
-      </w:pPr>
-    </w:p>
-    <w:p>
-      <w:pPr>
-        <w:spacing w:line="480" w:lineRule="auto"/>
-        <w:rPr>
-          <w:i/>
-        </w:rPr>
-      </w:pPr>
-      <w:r>
-        <w:rPr>
-          <w:i/>
-        </w:rPr>
-        <w:t>Groucho-regulated genes are enriched for stalled RNA polymerase</w:t>
-      </w:r>
-    </w:p>
-    <w:p>
-      <w:pPr>
-        <w:spacing w:line="480" w:lineRule="auto"/>
-        <w:rPr>
-          <w:i/>
-        </w:rPr>
-      </w:pPr>
-    </w:p>
-    <w:p>
-      <w:pPr>
-        <w:spacing w:line="480" w:lineRule="auto"/>
-        <w:ind w:firstLine="720"/>
-      </w:pPr>
-      <w:proofErr w:type="spellStart"/>
-      <w:r>
-        <w:t>Promotor</w:t>
-      </w:r>
-      <w:proofErr w:type="spellEnd"/>
-      <w:r>
-        <w:t xml:space="preserve">-proximal pausing of RNA Polymerase II has been identified as a crucial step in gene regulation. Pausing </w:t>
-      </w:r>
-      <w:r>
-        <w:t>has been primarily</w:t>
-      </w:r>
-      <w:r>
-        <w:t xml:space="preserve"> characterized in </w:t>
-      </w:r>
-      <w:r>
-        <w:rPr>
-          <w:i/>
-        </w:rPr>
-        <w:t>Drosophila</w:t>
-      </w:r>
-      <w:r>
-        <w:t xml:space="preserve"> at multiple heat-shock genes, presumably to facilitate rapid induction of gene expression upon receipt of an appropriate regulatory signal</w:t>
-      </w:r>
-      <w:r>
-        <w:t xml:space="preserve"> </w:t>
-      </w:r>
-      <w:r>
-        <w:t>{Lis, 1993 #2380}</w:t>
-      </w:r>
-      <w:r>
-        <w:t xml:space="preserve">. Since this discovery, polymerase stalling has been found to be a </w:t>
-      </w:r>
-      <w:r>
-        <w:t>ubiquitous</w:t>
-      </w:r>
-      <w:r>
-        <w:t xml:space="preserve"> regulatory </w:t>
-      </w:r>
-      <w:r>
-        <w:t>mechanism</w:t>
-      </w:r>
-      <w:r>
-        <w:t xml:space="preserve"> </w:t>
-      </w:r>
-      <w:r>
-        <w:t>{Conaway, 2000 #2381}</w:t>
-      </w:r>
-      <w:r>
-        <w:t xml:space="preserve">, with strong peaks of </w:t>
-      </w:r>
-      <w:proofErr w:type="spellStart"/>
-      <w:r>
-        <w:t>PolII</w:t>
-      </w:r>
-      <w:proofErr w:type="spellEnd"/>
-      <w:r>
-        <w:t xml:space="preserve"> present in the promoter regions of a diverse array of genes throughout the </w:t>
-      </w:r>
-      <w:proofErr w:type="spellStart"/>
-      <w:r>
-        <w:rPr>
-          <w:i/>
-        </w:rPr>
-        <w:t>Droosphila</w:t>
-      </w:r>
-      <w:proofErr w:type="spellEnd"/>
-      <w:r>
-        <w:t xml:space="preserve"> </w:t>
-      </w:r>
-      <w:r>
-        <w:t>genome.</w:t>
-      </w:r>
-      <w:r>
-        <w:t xml:space="preserve"> </w:t>
-      </w:r>
-    </w:p>
-    <w:p>
-      <w:pPr>
-        <w:spacing w:line="480" w:lineRule="auto"/>
-        <w:ind w:firstLine="720"/>
-      </w:pPr>
-      <w:r>
-        <w:t xml:space="preserve">To explore whether Groucho regulation potentially promotes the stalling of polymerase, we undertook to compare Groucho-regulated genes with publically available genome-wide </w:t>
-      </w:r>
-      <w:proofErr w:type="spellStart"/>
-      <w:r>
-        <w:t>PolII</w:t>
-      </w:r>
-      <w:proofErr w:type="spellEnd"/>
-      <w:r>
-        <w:t xml:space="preserve"> localization data</w:t>
-      </w:r>
-      <w:r>
-        <w:t xml:space="preserve"> {</w:t>
-      </w:r>
-      <w:proofErr w:type="spellStart"/>
-      <w:r>
-        <w:t>Zeitlinger</w:t>
-      </w:r>
-      <w:proofErr w:type="spellEnd"/>
-      <w:r>
-        <w:t>, 2007 #3010}</w:t>
-      </w:r>
-      <w:r>
-        <w:t xml:space="preserve">. In this data set, the authors classified each gene into one of several states including the lack of detected </w:t>
-      </w:r>
-      <w:proofErr w:type="spellStart"/>
-      <w:r>
-        <w:t>PolII</w:t>
-      </w:r>
-      <w:proofErr w:type="spellEnd"/>
-      <w:r>
-        <w:t xml:space="preserve">, active (elongation phase) </w:t>
-      </w:r>
-      <w:proofErr w:type="spellStart"/>
-      <w:r>
-        <w:t>PolII</w:t>
-      </w:r>
-      <w:proofErr w:type="spellEnd"/>
-      <w:r>
-        <w:t xml:space="preserve">, or stalled </w:t>
-      </w:r>
-      <w:proofErr w:type="spellStart"/>
-      <w:r>
-        <w:t>PolII</w:t>
-      </w:r>
-      <w:proofErr w:type="spellEnd"/>
-      <w:r>
-        <w:t xml:space="preserve">. Comparing genes </w:t>
-      </w:r>
-      <w:r>
-        <w:t>exhibiting change in expression levels under Groucho loss-of-function conditions</w:t>
-      </w:r>
-      <w:r>
-        <w:t xml:space="preserve">, we see a strong correlation between </w:t>
-      </w:r>
-      <w:r>
-        <w:t xml:space="preserve">genes repressed by Groucho and </w:t>
-      </w:r>
-      <w:proofErr w:type="spellStart"/>
-      <w:r>
-        <w:t>PolII</w:t>
-      </w:r>
-      <w:proofErr w:type="spellEnd"/>
-      <w:r>
-        <w:t xml:space="preserve"> pausing </w:t>
-      </w:r>
-      <w:r>
-        <w:t>(</w:t>
-      </w:r>
-      <w:r>
-        <w:t xml:space="preserve">179 genes, </w:t>
-      </w:r>
-      <w:r>
-        <w:rPr>
-          <w:i/>
-        </w:rPr>
-        <w:t xml:space="preserve">p </w:t>
-      </w:r>
-      <w:r>
-        <w:t>&lt; 10</w:t>
-      </w:r>
-      <w:r>
-        <w:rPr>
-          <w:vertAlign w:val="superscript"/>
-        </w:rPr>
-        <w:t>-20</w:t>
-      </w:r>
-      <w:r>
-        <w:t xml:space="preserve">), and limited correlation between genes activated by Groucho exhibiting pausing (68 genes, </w:t>
-      </w:r>
-      <w:r>
-        <w:rPr>
-          <w:i/>
-        </w:rPr>
-        <w:t xml:space="preserve">p </w:t>
-      </w:r>
-      <w:r>
-        <w:t>&gt; 0.05)</w:t>
-      </w:r>
-      <w:r>
-        <w:t xml:space="preserve"> (Fig. 2-w)</w:t>
       </w:r>
       <w:r>
         <w:t xml:space="preserve">. Conversely, genes activated by Groucho are enriched for active </w:t>
@@ -3786,7 +4058,7 @@
 
 <file path=word/comments.xml><?xml version="1.0" encoding="utf-8"?>
 <w:comments xmlns:wpc="http://schemas.microsoft.com/office/word/2010/wordprocessingCanvas" xmlns:mo="http://schemas.microsoft.com/office/mac/office/2008/main" xmlns:mc="http://schemas.openxmlformats.org/markup-compatibility/2006" xmlns:mv="urn:schemas-microsoft-com:mac:vml" xmlns:o="urn:schemas-microsoft-com:office:office" xmlns:r="http://schemas.openxmlformats.org/officeDocument/2006/relationships" xmlns:m="http://schemas.openxmlformats.org/officeDocument/2006/math" xmlns:v="urn:schemas-microsoft-com:vml" xmlns:wp14="http://schemas.microsoft.com/office/word/2010/wordprocessingDrawing" xmlns:wp="http://schemas.openxmlformats.org/drawingml/2006/wordprocessingDrawing" xmlns:w10="urn:schemas-microsoft-com:office:word" xmlns:w="http://schemas.openxmlformats.org/wordprocessingml/2006/main" xmlns:w14="http://schemas.microsoft.com/office/word/2010/wordml" xmlns:w15="http://schemas.microsoft.com/office/word/2012/wordml" xmlns:wpg="http://schemas.microsoft.com/office/word/2010/wordprocessingGroup" xmlns:wpi="http://schemas.microsoft.com/office/word/2010/wordprocessingInk" xmlns:wne="http://schemas.microsoft.com/office/word/2006/wordml" xmlns:wps="http://schemas.microsoft.com/office/word/2010/wordprocessingShape" mc:Ignorable="w14 w15 wp14">
-  <w:comment w:id="1" w:author="Albert Courey" w:date="2015-08-13T11:42:00Z" w:initials="AC">
+  <w:comment w:id="0" w:author="Albert Courey" w:date="2015-08-13T11:42:00Z" w:initials="AC">
     <w:p>
       <w:pPr>
         <w:pStyle w:val="CommentText"/>
@@ -5304,7 +5576,7 @@
 </file>
 
 <file path=customXml/itemProps1.xml><?xml version="1.0" encoding="utf-8"?>
-<ds:datastoreItem xmlns:ds="http://schemas.openxmlformats.org/officeDocument/2006/customXml" ds:itemID="{9FC10CB7-C3F2-CC40-806D-C8A7BE88CBEE}">
+<ds:datastoreItem xmlns:ds="http://schemas.openxmlformats.org/officeDocument/2006/customXml" ds:itemID="{A58C7213-2B92-A047-913E-38874C9CC27A}">
   <ds:schemaRefs>
     <ds:schemaRef ds:uri="http://schemas.openxmlformats.org/officeDocument/2006/bibliography"/>
   </ds:schemaRefs>

</xml_diff>

<commit_message>
New literature notes doc
</commit_message>
<xml_diff>
--- a/ch2_groucho.docx
+++ b/ch2_groucho.docx
@@ -198,11 +198,7 @@
         <w:t>in vivo</w:t>
       </w:r>
       <w:r>
-        <w:t xml:space="preserve">, the role and necessity of this oligomerization in repression remains unknown. We find that, while Groucho can bind over large portions of the genome, potentially through self-association, most binding events are more spatially constricted. While few long homogeneous stretches of Groucho are observed, Groucho-regulated genes do tend to exhibit </w:t>
-      </w:r>
-      <w:r>
-        <w:lastRenderedPageBreak/>
-        <w:t xml:space="preserve">clusters of multiple </w:t>
+        <w:t xml:space="preserve">, the role and necessity of this oligomerization in repression remains unknown. We find that, while Groucho can bind over large portions of the genome, potentially through self-association, most binding events are more spatially constricted. While few long homogeneous stretches of Groucho are observed, Groucho-regulated genes do tend to exhibit clusters of multiple </w:t>
       </w:r>
       <w:proofErr w:type="spellStart"/>
       <w:r>
@@ -239,7 +235,6 @@
         <w:spacing w:line="480" w:lineRule="auto"/>
       </w:pPr>
       <w:r>
-        <w:lastRenderedPageBreak/>
         <w:t>Introduction</w:t>
       </w:r>
     </w:p>
@@ -463,7 +458,6 @@
         <w:ind w:firstLine="720"/>
       </w:pPr>
       <w:r>
-        <w:lastRenderedPageBreak/>
         <w:t xml:space="preserve">Although </w:t>
       </w:r>
       <w:proofErr w:type="spellStart"/>
@@ -670,11 +664,7 @@
       </w:r>
       <w:proofErr w:type="spellEnd"/>
       <w:r>
-        <w:t xml:space="preserve"> spreads over potentially long stretches of </w:t>
-      </w:r>
-      <w:r>
-        <w:lastRenderedPageBreak/>
-        <w:t xml:space="preserve">chromatin presumably through its ability to self-associate </w:t>
+        <w:t xml:space="preserve"> spreads over potentially long stretches of chromatin presumably through its ability to self-associate </w:t>
       </w:r>
       <w:commentRangeStart w:id="24"/>
       <w:r>
@@ -856,11 +846,7 @@
       </w:r>
       <w:proofErr w:type="spellEnd"/>
       <w:r>
-        <w:t xml:space="preserve">-overexpression </w:t>
-      </w:r>
-      <w:r>
-        <w:lastRenderedPageBreak/>
-        <w:t xml:space="preserve">on the transcriptome measurements at timepoints matching those used in the ChIP-seq analysis. When combined with the ChIP-seq binding profile data, this has allowed me produce a high-confidence set of </w:t>
+        <w:t xml:space="preserve">-overexpression on the transcriptome measurements at timepoints matching those used in the ChIP-seq analysis. When combined with the ChIP-seq binding profile data, this has allowed me produce a high-confidence set of </w:t>
       </w:r>
       <w:proofErr w:type="spellStart"/>
       <w:r>
@@ -1141,7 +1127,6 @@
       </w:pPr>
       <w:ins w:id="57" w:author="Michael Chambers" w:date="2015-08-26T15:49:00Z">
         <w:r>
-          <w:lastRenderedPageBreak/>
           <w:t xml:space="preserve">Staged embryos were manually homogenized in </w:t>
         </w:r>
         <w:proofErr w:type="spellStart"/>
@@ -1572,11 +1557,7 @@
         <w:t>interacting TF) are established</w:t>
       </w:r>
       <w:r>
-        <w:t>, a defining step in anterior-</w:t>
-      </w:r>
-      <w:r>
-        <w:lastRenderedPageBreak/>
-        <w:t xml:space="preserve">posterior patterning. Specification of presumptive germ layers along the dorsal-ventral axis occurs during this stage, primarily guided by the activity of Dorsal in conjunction with Groucho.  </w:t>
+        <w:t xml:space="preserve">, a defining step in anterior-posterior patterning. Specification of presumptive germ layers along the dorsal-ventral axis occurs during this stage, primarily guided by the activity of Dorsal in conjunction with Groucho.  </w:t>
       </w:r>
       <w:r>
         <w:t xml:space="preserve">The second </w:t>
@@ -1987,7 +1968,6 @@
         <w:t xml:space="preserve">). </w:t>
       </w:r>
       <w:r>
-        <w:lastRenderedPageBreak/>
         <w:t>However,</w:t>
       </w:r>
       <w:r>
@@ -2275,7 +2255,6 @@
         <w:spacing w:line="480" w:lineRule="auto"/>
       </w:pPr>
       <w:r>
-        <w:lastRenderedPageBreak/>
         <w:tab/>
       </w:r>
       <w:r>
@@ -2419,10 +2398,7 @@
       </w:r>
       <w:ins w:id="135" w:author="Michael Chambers" w:date="2015-09-02T16:20:00Z">
         <w:r>
-          <w:t xml:space="preserve"> </w:t>
-        </w:r>
-        <w:r>
-          <w:t>{Kirov, 1994 #3107}</w:t>
+          <w:t xml:space="preserve"> {Kirov, 1994 #3107}</w:t>
         </w:r>
       </w:ins>
       <w:r>
@@ -2729,11 +2705,7 @@
       </w:r>
       <w:proofErr w:type="spellEnd"/>
       <w:r>
-        <w:t xml:space="preserve"> is recruited specifically to the VRR, as previously </w:t>
-      </w:r>
-      <w:r>
-        <w:lastRenderedPageBreak/>
-        <w:t xml:space="preserve">described, but does not remain confined to this position. This </w:t>
+        <w:t xml:space="preserve"> is recruited specifically to the VRR, as previously described, but does not remain confined to this position. This </w:t>
       </w:r>
       <w:proofErr w:type="spellStart"/>
       <w:r>
@@ -3052,9 +3024,7 @@
           <w:tab/>
         </w:r>
       </w:ins>
-      <w:bookmarkStart w:id="149" w:name="_GoBack"/>
-      <w:bookmarkEnd w:id="149"/>
-      <w:del w:id="150" w:author="Albert Courey" w:date="2015-08-24T13:30:00Z">
+      <w:del w:id="149" w:author="Albert Courey" w:date="2015-08-24T13:30:00Z">
         <w:r>
           <w:delText xml:space="preserve">. </w:delText>
         </w:r>
@@ -3112,16 +3082,16 @@
       <w:r>
         <w:tab/>
       </w:r>
-      <w:commentRangeStart w:id="151"/>
+      <w:commentRangeStart w:id="150"/>
       <w:r>
         <w:t>Dorsal</w:t>
       </w:r>
-      <w:commentRangeEnd w:id="151"/>
+      <w:commentRangeEnd w:id="150"/>
       <w:r>
         <w:rPr>
           <w:rStyle w:val="CommentReference"/>
         </w:rPr>
-        <w:commentReference w:id="151"/>
+        <w:commentReference w:id="150"/>
       </w:r>
       <w:r>
         <w:t xml:space="preserve"> is also necessary for the ventral activation of a number of genes, a process that </w:t>
@@ -3173,11 +3143,7 @@
       </w:r>
       <w:proofErr w:type="spellEnd"/>
       <w:r>
-        <w:t xml:space="preserve"> activity was shown to result in restricted expression of these genes in 1.5 – 2 hour embryos, but did not result in </w:t>
-      </w:r>
-      <w:r>
-        <w:lastRenderedPageBreak/>
-        <w:t xml:space="preserve">significant change in expression pattern along the </w:t>
+        <w:t xml:space="preserve"> activity was shown to result in restricted expression of these genes in 1.5 – 2 hour embryos, but did not result in significant change in expression pattern along the </w:t>
       </w:r>
       <w:proofErr w:type="spellStart"/>
       <w:r>
@@ -3210,9 +3176,133 @@
       <w:r>
         <w:t xml:space="preserve">lays a role in </w:t>
       </w:r>
+      <w:commentRangeStart w:id="151"/>
+      <w:r>
+        <w:t>regulating</w:t>
+      </w:r>
+      <w:commentRangeEnd w:id="151"/>
+      <w:r>
+        <w:rPr>
+          <w:rStyle w:val="CommentReference"/>
+        </w:rPr>
+        <w:commentReference w:id="151"/>
+      </w:r>
+      <w:r>
+        <w:t xml:space="preserve"> expression of these genes in some portions of the embryo</w:t>
+      </w:r>
+      <w:r>
+        <w:t xml:space="preserve"> (Fig. 2-7)</w:t>
+      </w:r>
+      <w:r>
+        <w:t xml:space="preserve">. A significant </w:t>
+      </w:r>
+      <w:proofErr w:type="spellStart"/>
+      <w:r>
+        <w:t>Gro</w:t>
+      </w:r>
+      <w:proofErr w:type="spellEnd"/>
+      <w:r>
+        <w:t xml:space="preserve"> peak overlaps </w:t>
+      </w:r>
+      <w:r>
+        <w:t>a regulatory region</w:t>
+      </w:r>
+      <w:r>
+        <w:t xml:space="preserve"> termed the </w:t>
+      </w:r>
+      <w:proofErr w:type="spellStart"/>
+      <w:r>
+        <w:t>neuroectoderm</w:t>
+      </w:r>
+      <w:proofErr w:type="spellEnd"/>
+      <w:r>
+        <w:t xml:space="preserve"> element (NEE) in 1.5 – 4 hour embryos. </w:t>
+      </w:r>
+      <w:r>
+        <w:t xml:space="preserve">The area contains multiple Dorsal, Twist, and Snail binding sites, which are </w:t>
+      </w:r>
+      <w:r>
+        <w:t xml:space="preserve">required for </w:t>
+      </w:r>
+      <w:r>
+        <w:t xml:space="preserve">restriction of rhomboid expression to the presumptive </w:t>
+      </w:r>
+      <w:proofErr w:type="spellStart"/>
+      <w:r>
+        <w:t>neuroectoderm</w:t>
+      </w:r>
+      <w:proofErr w:type="spellEnd"/>
+      <w:r>
+        <w:t xml:space="preserve"> </w:t>
+      </w:r>
+      <w:r>
+        <w:t>{</w:t>
+      </w:r>
+      <w:proofErr w:type="spellStart"/>
+      <w:r>
+        <w:t>Ip</w:t>
+      </w:r>
+      <w:proofErr w:type="spellEnd"/>
+      <w:r>
+        <w:t>, 1992 #3042}</w:t>
+      </w:r>
+      <w:r>
+        <w:t xml:space="preserve">. </w:t>
+      </w:r>
+      <w:r>
+        <w:t xml:space="preserve">The </w:t>
+      </w:r>
+      <w:proofErr w:type="spellStart"/>
+      <w:r>
+        <w:t>Gro</w:t>
+      </w:r>
+      <w:proofErr w:type="spellEnd"/>
+      <w:r>
+        <w:t xml:space="preserve"> peak shifts towards an adjacent CRM termed the midline element (MLE) during 4 – 6.</w:t>
+      </w:r>
+      <w:r>
+        <w:t>5 hours post fertilization.</w:t>
+      </w:r>
+      <w:r>
+        <w:t xml:space="preserve"> It is unknown which factors bind to the MLE and would be responsible for recruitment. At both timepoints, recruitment of Groucho to the regulatory region is associated with additional binding at the TSS of </w:t>
+      </w:r>
+      <w:r>
+        <w:rPr>
+          <w:i/>
+        </w:rPr>
+        <w:t>rho</w:t>
+      </w:r>
+      <w:r>
+        <w:t>. This may represent a looping of the enhancer region over the 1.5 – 2 kb intervening sequ</w:t>
+      </w:r>
+      <w:r>
+        <w:t xml:space="preserve">ence, which is depleted for </w:t>
+      </w:r>
+      <w:proofErr w:type="spellStart"/>
+      <w:r>
+        <w:t>Gro</w:t>
+      </w:r>
+      <w:proofErr w:type="spellEnd"/>
+      <w:r>
+        <w:t xml:space="preserve">, potentially indicative of a repressive mechanism whereby </w:t>
+      </w:r>
+      <w:proofErr w:type="spellStart"/>
+      <w:r>
+        <w:t>Gro</w:t>
+      </w:r>
+      <w:proofErr w:type="spellEnd"/>
+      <w:r>
+        <w:t xml:space="preserve"> interacts with or blocks assembly of the primary </w:t>
+      </w:r>
+      <w:r>
+        <w:t>transcriptional</w:t>
+      </w:r>
+      <w:r>
+        <w:t xml:space="preserve"> </w:t>
+      </w:r>
       <w:commentRangeStart w:id="152"/>
       <w:r>
-        <w:t>regulating</w:t>
+        <w:t>machinery</w:t>
       </w:r>
       <w:commentRangeEnd w:id="152"/>
       <w:r>
@@ -3222,13 +3312,249 @@
         <w:commentReference w:id="152"/>
       </w:r>
       <w:r>
-        <w:t xml:space="preserve"> expression of these genes in some portions of the embryo</w:t>
-      </w:r>
-      <w:r>
-        <w:t xml:space="preserve"> (Fig. 2-7)</w:t>
-      </w:r>
-      <w:r>
-        <w:t xml:space="preserve">. A significant </w:t>
+        <w:t>.</w:t>
+      </w:r>
+    </w:p>
+    <w:p>
+      <w:pPr>
+        <w:spacing w:line="480" w:lineRule="auto"/>
+      </w:pPr>
+    </w:p>
+    <w:p>
+      <w:pPr>
+        <w:spacing w:line="480" w:lineRule="auto"/>
+        <w:rPr>
+          <w:i/>
+        </w:rPr>
+      </w:pPr>
+      <w:r>
+        <w:rPr>
+          <w:i/>
+        </w:rPr>
+        <w:t>Groucho-associated genes tend</w:t>
+      </w:r>
+      <w:r>
+        <w:rPr>
+          <w:i/>
+        </w:rPr>
+        <w:t xml:space="preserve"> to be associated with multiple,</w:t>
+      </w:r>
+      <w:r>
+        <w:rPr>
+          <w:i/>
+        </w:rPr>
+        <w:t xml:space="preserve"> </w:t>
+      </w:r>
+      <w:r>
+        <w:rPr>
+          <w:i/>
+        </w:rPr>
+        <w:t xml:space="preserve">small </w:t>
+      </w:r>
+      <w:r>
+        <w:rPr>
+          <w:i/>
+        </w:rPr>
+        <w:t>clustered peaks</w:t>
+      </w:r>
+    </w:p>
+    <w:p>
+      <w:pPr>
+        <w:spacing w:line="480" w:lineRule="auto"/>
+        <w:ind w:firstLine="720"/>
+      </w:pPr>
+      <w:r>
+        <w:t xml:space="preserve">Groucho binding regions </w:t>
+      </w:r>
+      <w:r>
+        <w:t>are</w:t>
+      </w:r>
+      <w:r>
+        <w:t xml:space="preserve"> associate</w:t>
+      </w:r>
+      <w:r>
+        <w:t xml:space="preserve">d with fewer genes than there are </w:t>
+      </w:r>
+      <w:r>
+        <w:t xml:space="preserve">total </w:t>
+      </w:r>
+      <w:r>
+        <w:t>binding sites</w:t>
+      </w:r>
+      <w:r>
+        <w:t xml:space="preserve"> (Fig. 2-8</w:t>
+      </w:r>
+      <w:r>
+        <w:t>A)</w:t>
+      </w:r>
+      <w:r>
+        <w:t xml:space="preserve"> due to the tendency of Groucho to localize to multiple regions around its potential targets</w:t>
+      </w:r>
+      <w:r>
+        <w:t xml:space="preserve">. </w:t>
+      </w:r>
+      <w:r>
+        <w:t>H</w:t>
+      </w:r>
+      <w:r>
+        <w:t>alf of all Grouch</w:t>
+      </w:r>
+      <w:r>
+        <w:t>o</w:t>
+      </w:r>
+      <w:r>
+        <w:t>-associated genes have two or more Groucho peaks i</w:t>
+      </w:r>
+      <w:r>
+        <w:t>n relative proximity (Fig. 2-8</w:t>
+      </w:r>
+      <w:r>
+        <w:t>B)</w:t>
+      </w:r>
+      <w:r>
+        <w:t xml:space="preserve">, with an average of </w:t>
+      </w:r>
+      <w:r>
+        <w:t xml:space="preserve">2.5 </w:t>
+      </w:r>
+      <w:r>
+        <w:t xml:space="preserve">binding sites per associated </w:t>
+      </w:r>
+      <w:commentRangeStart w:id="153"/>
+      <w:r>
+        <w:t>gene</w:t>
+      </w:r>
+      <w:commentRangeEnd w:id="153"/>
+      <w:r>
+        <w:rPr>
+          <w:rStyle w:val="CommentReference"/>
+        </w:rPr>
+        <w:commentReference w:id="153"/>
+      </w:r>
+      <w:r>
+        <w:t>.</w:t>
+      </w:r>
+      <w:r>
+        <w:t xml:space="preserve"> These peaks have median widths in the 500 – 700 </w:t>
+      </w:r>
+      <w:proofErr w:type="spellStart"/>
+      <w:r>
+        <w:t>bp</w:t>
+      </w:r>
+      <w:proofErr w:type="spellEnd"/>
+      <w:r>
+        <w:t xml:space="preserve"> range, indicative of point source peak</w:t>
+      </w:r>
+      <w:r>
+        <w:t>s</w:t>
+      </w:r>
+      <w:r>
+        <w:t xml:space="preserve">, as commonly seen for sequence-specific transcription factors, rather than the broad peaks typical of polymeric factors or histone </w:t>
+      </w:r>
+      <w:r>
+        <w:t>marks</w:t>
+      </w:r>
+      <w:r>
+        <w:t xml:space="preserve"> (Fig. </w:t>
+      </w:r>
+      <w:ins w:id="154" w:author="Albert Courey" w:date="2015-08-24T16:06:00Z">
+        <w:r>
+          <w:t>2-</w:t>
+        </w:r>
+      </w:ins>
+      <w:commentRangeStart w:id="155"/>
+      <w:r>
+        <w:t>9</w:t>
+      </w:r>
+      <w:commentRangeEnd w:id="155"/>
+      <w:r>
+        <w:rPr>
+          <w:rStyle w:val="CommentReference"/>
+        </w:rPr>
+        <w:commentReference w:id="155"/>
+      </w:r>
+      <w:r>
+        <w:t>)</w:t>
+      </w:r>
+      <w:r>
+        <w:t>. However, at all three timepoints, the distribution of peak widths exhibits a prominent tail of much wider peaks in the 1.5 to 2.5 kb range. This indicates that, consistent with previously proposed models of Groucho binding, it may be capable of spreading over relatively large regions of the genome, but this does not appear to be a common mode of chromatin association.</w:t>
+      </w:r>
+      <w:r>
+        <w:t xml:space="preserve"> Average Grouch</w:t>
+      </w:r>
+      <w:r>
+        <w:t>o</w:t>
+      </w:r>
+      <w:r>
+        <w:t xml:space="preserve"> peak widths slightly increase at later timepoints, though whether this is indicative of a time-dependent change in the way Groucho interacts with chromatin, or slight differences in library composition, is unclear.</w:t>
+      </w:r>
+    </w:p>
+    <w:p>
+      <w:pPr>
+        <w:spacing w:line="480" w:lineRule="auto"/>
+        <w:ind w:firstLine="720"/>
+      </w:pPr>
+    </w:p>
+    <w:p>
+      <w:pPr>
+        <w:spacing w:line="480" w:lineRule="auto"/>
+        <w:rPr>
+          <w:i/>
+        </w:rPr>
+      </w:pPr>
+      <w:r>
+        <w:rPr>
+          <w:i/>
+        </w:rPr>
+        <w:t>Groucho binding is enriched in promoters, UTRs, and introns</w:t>
+      </w:r>
+    </w:p>
+    <w:p>
+      <w:pPr>
+        <w:spacing w:line="480" w:lineRule="auto"/>
+        <w:ind w:firstLine="720"/>
+      </w:pPr>
+      <w:r>
+        <w:t xml:space="preserve">Groucho binding is enriched </w:t>
+      </w:r>
+      <w:del w:id="156" w:author="Albert Courey" w:date="2015-08-25T15:27:00Z">
+        <w:r>
+          <w:delText xml:space="preserve">in </w:delText>
+        </w:r>
+        <w:r>
+          <w:delText>promoter regions within 500bp of</w:delText>
+        </w:r>
+      </w:del>
+      <w:ins w:id="157" w:author="Albert Courey" w:date="2015-08-25T15:27:00Z">
+        <w:r>
+          <w:t>close to</w:t>
+        </w:r>
+      </w:ins>
+      <w:r>
+        <w:t xml:space="preserve"> trans</w:t>
+      </w:r>
+      <w:r>
+        <w:t>cript</w:t>
+      </w:r>
+      <w:r>
+        <w:t>ion start sites (Fig. 2-</w:t>
+      </w:r>
+      <w:commentRangeStart w:id="158"/>
+      <w:r>
+        <w:t>10</w:t>
+      </w:r>
+      <w:r>
+        <w:t>A</w:t>
+      </w:r>
+      <w:commentRangeEnd w:id="158"/>
+      <w:r>
+        <w:rPr>
+          <w:rStyle w:val="CommentReference"/>
+        </w:rPr>
+        <w:commentReference w:id="158"/>
+      </w:r>
+      <w:r>
+        <w:t xml:space="preserve">). Regions further upstream (20 kb to 2 kb) are depleted for </w:t>
       </w:r>
       <w:proofErr w:type="spellStart"/>
       <w:r>
@@ -3236,34 +3562,49 @@
       </w:r>
       <w:proofErr w:type="spellEnd"/>
       <w:r>
-        <w:t xml:space="preserve"> peak overlaps </w:t>
-      </w:r>
-      <w:r>
-        <w:t>a regulatory region</w:t>
-      </w:r>
-      <w:r>
-        <w:t xml:space="preserve"> termed the </w:t>
-      </w:r>
-      <w:proofErr w:type="spellStart"/>
-      <w:r>
-        <w:t>neuroectoderm</w:t>
-      </w:r>
-      <w:proofErr w:type="spellEnd"/>
-      <w:r>
-        <w:t xml:space="preserve"> element (NEE) in 1.5 – 4 hour embryos. </w:t>
-      </w:r>
-      <w:r>
-        <w:t xml:space="preserve">The area contains multiple Dorsal, Twist, and Snail binding sites, which are </w:t>
-      </w:r>
-      <w:r>
-        <w:t xml:space="preserve">required for </w:t>
-      </w:r>
-      <w:r>
-        <w:t xml:space="preserve">restriction of rhomboid expression to the presumptive </w:t>
-      </w:r>
-      <w:proofErr w:type="spellStart"/>
-      <w:r>
-        <w:t>neuroectoderm</w:t>
+        <w:t xml:space="preserve"> occupancy, and intermediate range regions (2 kb to 500 </w:t>
+      </w:r>
+      <w:proofErr w:type="spellStart"/>
+      <w:r>
+        <w:t>bp</w:t>
+      </w:r>
+      <w:proofErr w:type="spellEnd"/>
+      <w:r>
+        <w:t xml:space="preserve">) show neither depletion </w:t>
+      </w:r>
+      <w:r>
+        <w:t>n</w:t>
+      </w:r>
+      <w:r>
+        <w:t xml:space="preserve">or enrichment. Binding within introns and 5’ UTRs is </w:t>
+      </w:r>
+      <w:ins w:id="159" w:author="Albert Courey" w:date="2015-08-25T15:28:00Z">
+        <w:r>
+          <w:t xml:space="preserve">also </w:t>
+        </w:r>
+      </w:ins>
+      <w:r>
+        <w:t xml:space="preserve">enriched. This pattern of occupancy is </w:t>
+      </w:r>
+      <w:del w:id="160" w:author="Albert Courey" w:date="2015-08-25T15:28:00Z">
+        <w:r>
+          <w:delText>at odds with the</w:delText>
+        </w:r>
+      </w:del>
+      <w:ins w:id="161" w:author="Albert Courey" w:date="2015-08-25T15:28:00Z">
+        <w:r>
+          <w:t>somewhat surprising given the</w:t>
+        </w:r>
+      </w:ins>
+      <w:r>
+        <w:t xml:space="preserve"> traditional view that Groucho is pri</w:t>
+      </w:r>
+      <w:r>
+        <w:t xml:space="preserve">marily a long-range </w:t>
+      </w:r>
+      <w:proofErr w:type="spellStart"/>
+      <w:r>
+        <w:t>corepressor</w:t>
       </w:r>
       <w:proofErr w:type="spellEnd"/>
       <w:r>
@@ -3274,17 +3615,523 @@
       </w:r>
       <w:proofErr w:type="spellStart"/>
       <w:r>
-        <w:t>Ip</w:t>
-      </w:r>
-      <w:proofErr w:type="spellEnd"/>
-      <w:r>
-        <w:t>, 1992 #3042}</w:t>
+        <w:t>Dubnicoff</w:t>
+      </w:r>
+      <w:proofErr w:type="spellEnd"/>
+      <w:r>
+        <w:t>, 1997 #2366}</w:t>
+      </w:r>
+      <w:r>
+        <w:t xml:space="preserve"> </w:t>
+      </w:r>
+      <w:r>
+        <w:t>{Barolo, 1997 #2365}</w:t>
+      </w:r>
+      <w:r>
+        <w:t xml:space="preserve">, capable of repressing genes several </w:t>
+      </w:r>
+      <w:proofErr w:type="spellStart"/>
+      <w:r>
+        <w:t>kilobases</w:t>
+      </w:r>
+      <w:proofErr w:type="spellEnd"/>
+      <w:r>
+        <w:t xml:space="preserve"> away from its recruitment site, though it has also been shown to be capable of short-range repression through recruitment by additional transcription factors, such as </w:t>
+      </w:r>
+      <w:proofErr w:type="spellStart"/>
+      <w:r>
+        <w:t>knirps</w:t>
+      </w:r>
+      <w:proofErr w:type="spellEnd"/>
+      <w:r>
+        <w:t xml:space="preserve"> </w:t>
+      </w:r>
+      <w:commentRangeStart w:id="162"/>
+      <w:r>
+        <w:t>{</w:t>
+      </w:r>
+      <w:proofErr w:type="spellStart"/>
+      <w:r>
+        <w:t>Payankaulam</w:t>
+      </w:r>
+      <w:proofErr w:type="spellEnd"/>
+      <w:r>
+        <w:t>, 2009 #2955}</w:t>
+      </w:r>
+      <w:commentRangeEnd w:id="162"/>
+      <w:r>
+        <w:rPr>
+          <w:rStyle w:val="CommentReference"/>
+        </w:rPr>
+        <w:commentReference w:id="162"/>
+      </w:r>
+      <w:r>
+        <w:t>. Our data</w:t>
+      </w:r>
+      <w:r>
+        <w:t xml:space="preserve"> indicates that </w:t>
+      </w:r>
+      <w:proofErr w:type="spellStart"/>
+      <w:r>
+        <w:t>Gro</w:t>
+      </w:r>
+      <w:proofErr w:type="spellEnd"/>
+      <w:r>
+        <w:t xml:space="preserve"> </w:t>
+      </w:r>
+      <w:r>
+        <w:t>preferentially associates near TSSs and within genes.</w:t>
+      </w:r>
+      <w:r>
+        <w:t xml:space="preserve"> Groucho sites exhibit a strong preference for binding within genes, with approximately 50% of peaks occurring within gene bodies across all timepoints </w:t>
+      </w:r>
+      <w:r>
+        <w:t>(Fig. 2-10</w:t>
+      </w:r>
+      <w:r>
+        <w:t xml:space="preserve">B). A small fraction of binding overlaps </w:t>
+      </w:r>
+      <w:proofErr w:type="gramStart"/>
+      <w:r>
+        <w:t>start</w:t>
+      </w:r>
+      <w:proofErr w:type="gramEnd"/>
+      <w:r>
+        <w:t xml:space="preserve"> sites (3 – 10%), and </w:t>
+      </w:r>
+      <w:proofErr w:type="spellStart"/>
+      <w:r>
+        <w:t>intergenic</w:t>
+      </w:r>
+      <w:proofErr w:type="spellEnd"/>
+      <w:r>
+        <w:t xml:space="preserve"> binding</w:t>
+      </w:r>
+      <w:r>
+        <w:t xml:space="preserve"> is </w:t>
+      </w:r>
+      <w:r>
+        <w:t xml:space="preserve">nearly </w:t>
+      </w:r>
+      <w:r>
+        <w:t xml:space="preserve">evenly split between binding upstream and downstream of the nearest feature. Due to the complexity of enhancer-gene interactions, it is difficult to assign these </w:t>
+      </w:r>
+      <w:proofErr w:type="spellStart"/>
+      <w:r>
+        <w:t>intergenic</w:t>
+      </w:r>
+      <w:proofErr w:type="spellEnd"/>
+      <w:r>
+        <w:t xml:space="preserve"> binding sites accurately to a regulatory target, if such a target even exists for each peak.</w:t>
+      </w:r>
+    </w:p>
+    <w:p>
+      <w:pPr>
+        <w:spacing w:line="480" w:lineRule="auto"/>
+        <w:ind w:firstLine="720"/>
+      </w:pPr>
+      <w:r>
+        <w:t xml:space="preserve">Within gene bodies, Groucho </w:t>
+      </w:r>
+      <w:r>
+        <w:t>exhibits a strong preference for</w:t>
+      </w:r>
+      <w:r>
+        <w:t xml:space="preserve"> binding within introns and UTRs, and is depleted for exon binding when compared to input</w:t>
+      </w:r>
+      <w:r>
+        <w:t xml:space="preserve"> (Fig. 2-11</w:t>
+      </w:r>
+      <w:r>
+        <w:t>A)</w:t>
       </w:r>
       <w:r>
         <w:t xml:space="preserve">. </w:t>
       </w:r>
       <w:r>
-        <w:t xml:space="preserve">The </w:t>
+        <w:t xml:space="preserve">Between 60 and 80% of all </w:t>
+      </w:r>
+      <w:r>
+        <w:t xml:space="preserve">binding within genes </w:t>
+      </w:r>
+      <w:r>
+        <w:t xml:space="preserve">occurs within </w:t>
+      </w:r>
+      <w:r>
+        <w:t>introns, dependent</w:t>
+      </w:r>
+      <w:r>
+        <w:t xml:space="preserve"> on timepoint.</w:t>
+      </w:r>
+      <w:r>
+        <w:t xml:space="preserve"> </w:t>
+      </w:r>
+      <w:r>
+        <w:t xml:space="preserve">Of all Groucho </w:t>
+      </w:r>
+      <w:r>
+        <w:t>intronic</w:t>
+      </w:r>
+      <w:r>
+        <w:t xml:space="preserve"> binding sites, 40% fall within the first intron. This represents a more than 2-fold enrichment of binding preference for these introns, and is </w:t>
+      </w:r>
+      <w:r>
+        <w:t>consistent</w:t>
+      </w:r>
+      <w:r>
+        <w:t xml:space="preserve"> with the observation that the first introns of </w:t>
+      </w:r>
+      <w:r>
+        <w:rPr>
+          <w:i/>
+        </w:rPr>
+        <w:t xml:space="preserve">Drosophila </w:t>
+      </w:r>
+      <w:r>
+        <w:t>genes tend to be longer, more conserved, and more sensitive to mutation than subsequent introns</w:t>
+      </w:r>
+      <w:r>
+        <w:t xml:space="preserve"> </w:t>
+      </w:r>
+      <w:r>
+        <w:t>{</w:t>
+      </w:r>
+      <w:proofErr w:type="spellStart"/>
+      <w:r>
+        <w:t>Bradnam</w:t>
+      </w:r>
+      <w:proofErr w:type="spellEnd"/>
+      <w:r>
+        <w:t>, 2008 #3034}</w:t>
+      </w:r>
+      <w:r>
+        <w:t>.</w:t>
+      </w:r>
+    </w:p>
+    <w:p>
+      <w:pPr>
+        <w:spacing w:line="480" w:lineRule="auto"/>
+        <w:ind w:firstLine="720"/>
+      </w:pPr>
+      <w:r>
+        <w:t>However, it is not known whether Groucho peaks arising inside genes are the result of direct recruitment of Groucho to those sites by</w:t>
+      </w:r>
+      <w:r>
+        <w:t xml:space="preserve"> interaction with</w:t>
+      </w:r>
+      <w:r>
+        <w:t xml:space="preserve"> sequence-specific transcription factors, or if Groucho is recruited </w:t>
+      </w:r>
+      <w:r>
+        <w:t xml:space="preserve">to </w:t>
+      </w:r>
+      <w:proofErr w:type="spellStart"/>
+      <w:r>
+        <w:t>intergenic</w:t>
+      </w:r>
+      <w:proofErr w:type="spellEnd"/>
+      <w:r>
+        <w:t xml:space="preserve"> </w:t>
+      </w:r>
+      <w:r>
+        <w:t>regulatory</w:t>
+      </w:r>
+      <w:r>
+        <w:t xml:space="preserve"> regions which are brought into contact with these introns</w:t>
+      </w:r>
+      <w:r>
+        <w:t xml:space="preserve"> through looping or a simila</w:t>
+      </w:r>
+      <w:r>
+        <w:t>r rearrangement of the local topology</w:t>
+      </w:r>
+      <w:r>
+        <w:t xml:space="preserve">, resulting in </w:t>
+      </w:r>
+      <w:proofErr w:type="spellStart"/>
+      <w:r>
+        <w:t>immunoprecipation</w:t>
+      </w:r>
+      <w:proofErr w:type="spellEnd"/>
+      <w:r>
+        <w:t xml:space="preserve"> of these regions</w:t>
+      </w:r>
+      <w:r>
+        <w:t xml:space="preserve"> during ChIP-seq</w:t>
+      </w:r>
+      <w:r>
+        <w:t>.</w:t>
+      </w:r>
+      <w:r>
+        <w:t xml:space="preserve"> </w:t>
+      </w:r>
+      <w:r>
+        <w:t>However, i</w:t>
+      </w:r>
+      <w:r>
+        <w:t>t does appear that the interaction of Groucho with these introns</w:t>
+      </w:r>
+      <w:r>
+        <w:t xml:space="preserve"> is specific due to the </w:t>
+      </w:r>
+      <w:r>
+        <w:t xml:space="preserve">restricted </w:t>
+      </w:r>
+      <w:r>
+        <w:t>siz</w:t>
+      </w:r>
+      <w:r>
+        <w:t>e of the intronic binding sites. The</w:t>
+      </w:r>
+      <w:r>
+        <w:t xml:space="preserve"> median width of intronic sites is identical to </w:t>
+      </w:r>
+      <w:proofErr w:type="spellStart"/>
+      <w:r>
+        <w:t>intergenic</w:t>
+      </w:r>
+      <w:proofErr w:type="spellEnd"/>
+      <w:r>
+        <w:t xml:space="preserve"> sites (403 vs 402 </w:t>
+      </w:r>
+      <w:proofErr w:type="spellStart"/>
+      <w:r>
+        <w:t>bp</w:t>
+      </w:r>
+      <w:proofErr w:type="spellEnd"/>
+      <w:r>
+        <w:t>, respectively). Therefore, some property of the intron is directing Groucho to associate with specific points within. Whether that property is a protein interaction with another intron-associated factor, or a topological property of</w:t>
+      </w:r>
+      <w:r>
+        <w:t xml:space="preserve"> the surround chromatin, is un</w:t>
+      </w:r>
+      <w:r>
+        <w:t>known.</w:t>
+      </w:r>
+    </w:p>
+    <w:p>
+      <w:pPr>
+        <w:spacing w:line="480" w:lineRule="auto"/>
+        <w:ind w:firstLine="720"/>
+      </w:pPr>
+      <w:r>
+        <w:t xml:space="preserve">Motif analysis of the intronic Groucho recruitment sites </w:t>
+      </w:r>
+      <w:r>
+        <w:t xml:space="preserve">identifies a small number of transcription factor biding motifs enriched at each timepoint, including some </w:t>
+      </w:r>
+      <w:r>
+        <w:t xml:space="preserve">factors known to </w:t>
+      </w:r>
+      <w:proofErr w:type="spellStart"/>
+      <w:r>
+        <w:t>colocalize</w:t>
+      </w:r>
+      <w:proofErr w:type="spellEnd"/>
+      <w:r>
+        <w:t xml:space="preserve"> with Groucho</w:t>
+      </w:r>
+      <w:r>
+        <w:t>, including twist</w:t>
+      </w:r>
+      <w:r>
+        <w:t xml:space="preserve"> (</w:t>
+      </w:r>
+      <w:proofErr w:type="spellStart"/>
+      <w:r>
+        <w:t>twi</w:t>
+      </w:r>
+      <w:proofErr w:type="spellEnd"/>
+      <w:r>
+        <w:t>)</w:t>
+      </w:r>
+      <w:r>
+        <w:t xml:space="preserve">, </w:t>
+      </w:r>
+      <w:proofErr w:type="spellStart"/>
+      <w:r>
+        <w:t>tinman</w:t>
+      </w:r>
+      <w:proofErr w:type="spellEnd"/>
+      <w:r>
+        <w:t xml:space="preserve"> (tin)</w:t>
+      </w:r>
+      <w:r>
+        <w:t>, and pannier</w:t>
+      </w:r>
+      <w:r>
+        <w:t xml:space="preserve"> (</w:t>
+      </w:r>
+      <w:proofErr w:type="spellStart"/>
+      <w:r>
+        <w:t>pnr</w:t>
+      </w:r>
+      <w:proofErr w:type="spellEnd"/>
+      <w:r>
+        <w:t>), as well as</w:t>
+      </w:r>
+      <w:r>
+        <w:t xml:space="preserve"> previously unassociated factors, including </w:t>
+      </w:r>
+      <w:proofErr w:type="spellStart"/>
+      <w:r>
+        <w:t>vielfältig</w:t>
+      </w:r>
+      <w:proofErr w:type="spellEnd"/>
+      <w:r>
+        <w:t xml:space="preserve"> (</w:t>
+      </w:r>
+      <w:proofErr w:type="spellStart"/>
+      <w:r>
+        <w:t>vlf</w:t>
+      </w:r>
+      <w:proofErr w:type="spellEnd"/>
+      <w:r>
+        <w:t>)</w:t>
+      </w:r>
+      <w:r>
+        <w:t xml:space="preserve"> (Fig. 2-12</w:t>
+      </w:r>
+      <w:r>
+        <w:t>)</w:t>
+      </w:r>
+      <w:r>
+        <w:t>.</w:t>
+      </w:r>
+      <w:r>
+        <w:t xml:space="preserve"> Enrichment of motifs are dependent on timepoint, exhibiting significant change over time. Additionally, some motifs are specific to Groucho peaks arising inside genes, such as moti</w:t>
+      </w:r>
+      <w:r>
+        <w:t>fs corresponding to</w:t>
+      </w:r>
+      <w:r>
+        <w:t xml:space="preserve"> serpent and </w:t>
+      </w:r>
+      <w:commentRangeStart w:id="163"/>
+      <w:proofErr w:type="spellStart"/>
+      <w:r>
+        <w:t>ultraspiracle</w:t>
+      </w:r>
+      <w:commentRangeEnd w:id="163"/>
+      <w:proofErr w:type="spellEnd"/>
+      <w:r>
+        <w:rPr>
+          <w:rStyle w:val="CommentReference"/>
+        </w:rPr>
+        <w:commentReference w:id="163"/>
+      </w:r>
+      <w:r>
+        <w:t xml:space="preserve">. </w:t>
+      </w:r>
+    </w:p>
+    <w:p>
+      <w:pPr>
+        <w:spacing w:line="480" w:lineRule="auto"/>
+        <w:ind w:firstLine="720"/>
+      </w:pPr>
+    </w:p>
+    <w:p>
+      <w:pPr>
+        <w:spacing w:line="480" w:lineRule="auto"/>
+        <w:ind w:firstLine="720"/>
+      </w:pPr>
+    </w:p>
+    <w:p>
+      <w:pPr>
+        <w:spacing w:line="480" w:lineRule="auto"/>
+      </w:pPr>
+      <w:r>
+        <w:rPr>
+          <w:i/>
+        </w:rPr>
+        <w:t>Identification of Groucho Targets by Developmental Stage</w:t>
+      </w:r>
+    </w:p>
+    <w:p>
+      <w:pPr>
+        <w:spacing w:line="480" w:lineRule="auto"/>
+        <w:ind w:firstLine="720"/>
+      </w:pPr>
+      <w:r>
+        <w:t xml:space="preserve">In order to incorporate our picture of Groucho binding into a framework of Groucho-mediated </w:t>
+      </w:r>
+      <w:r>
+        <w:t>repression</w:t>
+      </w:r>
+      <w:r>
+        <w:t xml:space="preserve">, we analyzed the transcriptomes of staged embryos </w:t>
+      </w:r>
+      <w:r>
+        <w:t>expressing multiple dosages of Groucho</w:t>
+      </w:r>
+      <w:r>
+        <w:t>. These included fly lines maternally overexpressing Groucho</w:t>
+      </w:r>
+      <w:r>
+        <w:t xml:space="preserve"> at two levels,</w:t>
+      </w:r>
+      <w:r>
+        <w:t xml:space="preserve"> two-fold and four-fold</w:t>
+      </w:r>
+      <w:r>
+        <w:t xml:space="preserve"> higher than endo</w:t>
+      </w:r>
+      <w:r>
+        <w:t>genous</w:t>
+      </w:r>
+      <w:r>
+        <w:t xml:space="preserve">, as well as </w:t>
+      </w:r>
+      <w:r>
+        <w:t xml:space="preserve">a line </w:t>
+      </w:r>
+      <w:r>
+        <w:t>overexpressing a Groucho deletion mutant lacking the central SP domain</w:t>
+      </w:r>
+      <w:r>
+        <w:t xml:space="preserve"> (</w:t>
+      </w:r>
+      <w:proofErr w:type="spellStart"/>
+      <w:r>
+        <w:t>Gro∆</w:t>
+      </w:r>
+      <w:commentRangeStart w:id="164"/>
+      <w:r>
+        <w:t>SP</w:t>
+      </w:r>
+      <w:commentRangeEnd w:id="164"/>
+      <w:proofErr w:type="spellEnd"/>
+      <w:r>
+        <w:rPr>
+          <w:rStyle w:val="CommentReference"/>
+        </w:rPr>
+        <w:commentReference w:id="164"/>
+      </w:r>
+      <w:r>
+        <w:t>)</w:t>
+      </w:r>
+      <w:r>
+        <w:t xml:space="preserve">. Additionally, we analyzed the transcriptome of embryos </w:t>
+      </w:r>
+      <w:r>
+        <w:t xml:space="preserve">lacking maternally-contributed </w:t>
+      </w:r>
+      <w:r>
+        <w:t xml:space="preserve">functional </w:t>
+      </w:r>
+      <w:r>
+        <w:t xml:space="preserve">Groucho. These embryos </w:t>
+      </w:r>
+      <w:r>
+        <w:t xml:space="preserve">are derived from female </w:t>
+      </w:r>
+      <w:proofErr w:type="spellStart"/>
+      <w:r>
+        <w:t>germline</w:t>
+      </w:r>
+      <w:proofErr w:type="spellEnd"/>
+      <w:r>
+        <w:t xml:space="preserve"> clones of a </w:t>
       </w:r>
       <w:proofErr w:type="spellStart"/>
       <w:r>
@@ -3292,25 +4139,882 @@
       </w:r>
       <w:proofErr w:type="spellEnd"/>
       <w:r>
-        <w:t xml:space="preserve"> peak shifts towards an adjacent CRM termed the midline element (MLE) during 4 – 6.</w:t>
-      </w:r>
-      <w:r>
-        <w:t>5 hours post fertilization.</w:t>
-      </w:r>
-      <w:r>
-        <w:t xml:space="preserve"> It is unknown which factors bind to the MLE and would be responsible for recruitment. At both timepoints, recruitment of Groucho to the regulatory region is associated with additional binding at the TSS of </w:t>
+        <w:t xml:space="preserve"> allele that give rise to a severely truncated and therefore non-functional </w:t>
+      </w:r>
+      <w:proofErr w:type="spellStart"/>
+      <w:r>
+        <w:t>Gro</w:t>
+      </w:r>
+      <w:proofErr w:type="spellEnd"/>
+      <w:r>
+        <w:t xml:space="preserve"> </w:t>
+      </w:r>
+      <w:r>
+        <w:t>gene product</w:t>
+      </w:r>
+      <w:r>
+        <w:t>.</w:t>
+      </w:r>
+      <w:r>
+        <w:t xml:space="preserve"> Analysis of </w:t>
+      </w:r>
+      <w:proofErr w:type="spellStart"/>
+      <w:r>
+        <w:t>Gro</w:t>
+      </w:r>
+      <w:proofErr w:type="spellEnd"/>
+      <w:r>
+        <w:t xml:space="preserve"> transcript levels across samples at each timepoint confirms overexpressing lines accumulated increased transcript levels, with the effect being greatest at the first timepoint</w:t>
+      </w:r>
+      <w:r>
+        <w:t xml:space="preserve"> (Fig. 2-13</w:t>
+      </w:r>
+      <w:r>
+        <w:t>A</w:t>
+      </w:r>
+      <w:r>
+        <w:t>);</w:t>
+      </w:r>
+      <w:r>
+        <w:t xml:space="preserve"> Groucho loss-of-function embryos failed to accumulate </w:t>
+      </w:r>
+      <w:proofErr w:type="spellStart"/>
+      <w:r>
+        <w:t>Gro</w:t>
+      </w:r>
+      <w:proofErr w:type="spellEnd"/>
+      <w:r>
+        <w:t xml:space="preserve"> transcripts to any significant degree across all </w:t>
+      </w:r>
+      <w:commentRangeStart w:id="165"/>
+      <w:r>
+        <w:t>timepoints</w:t>
+      </w:r>
+      <w:commentRangeEnd w:id="165"/>
+      <w:r>
+        <w:rPr>
+          <w:rStyle w:val="CommentReference"/>
+        </w:rPr>
+        <w:commentReference w:id="165"/>
+      </w:r>
+      <w:r>
+        <w:t xml:space="preserve">. </w:t>
+      </w:r>
+      <w:commentRangeStart w:id="166"/>
+      <w:r>
+        <w:t>Wild</w:t>
+      </w:r>
+      <w:commentRangeEnd w:id="166"/>
+      <w:r>
+        <w:rPr>
+          <w:rStyle w:val="CommentReference"/>
+        </w:rPr>
+        <w:commentReference w:id="166"/>
+      </w:r>
+      <w:r>
+        <w:t xml:space="preserve">-type embryos exhibit the </w:t>
+      </w:r>
+      <w:r>
+        <w:t>expected</w:t>
+      </w:r>
+      <w:r>
+        <w:t xml:space="preserve"> pattern of initially high levels of maternally-deposited transcript, which are </w:t>
+      </w:r>
+      <w:r>
+        <w:t>gradually</w:t>
+      </w:r>
+      <w:r>
+        <w:t xml:space="preserve"> reduced as </w:t>
+      </w:r>
+      <w:r>
+        <w:t>development proceeds (Fig. 2-13</w:t>
+      </w:r>
+      <w:r>
+        <w:t>B).</w:t>
+      </w:r>
+    </w:p>
+    <w:p>
+      <w:pPr>
+        <w:spacing w:line="480" w:lineRule="auto"/>
+        <w:ind w:firstLine="720"/>
+      </w:pPr>
+      <w:r>
+        <w:t>Clustering of RNA-</w:t>
+      </w:r>
+      <w:proofErr w:type="spellStart"/>
+      <w:r>
+        <w:t>seq</w:t>
+      </w:r>
+      <w:proofErr w:type="spellEnd"/>
+      <w:r>
+        <w:t xml:space="preserve"> </w:t>
+      </w:r>
+      <w:r>
+        <w:t>profiles</w:t>
+      </w:r>
+      <w:r>
+        <w:t xml:space="preserve"> reveals the transcriptomes cluster </w:t>
+      </w:r>
+      <w:r>
+        <w:t xml:space="preserve">first </w:t>
+      </w:r>
+      <w:r>
+        <w:t>by timepoint, then by Groucho dosage</w:t>
+      </w:r>
+      <w:r>
+        <w:t xml:space="preserve"> (Fig 2-14</w:t>
+      </w:r>
+      <w:r>
+        <w:t>)</w:t>
+      </w:r>
+      <w:r>
+        <w:t>.</w:t>
+      </w:r>
+      <w:r>
+        <w:t xml:space="preserve"> Groucho loss-of-function samples segregate well from wild-type and overexpression samples, while cluster discrimination between wild-type and overexpression is relatively weak, indicating that loss-of-function embryos exhibit a greater degree of transcriptome deviation from all other samples, while there are enough similarities between overexpression and wild-type embryos that they can cluster together. Groucho loss-of-function samples from the second and third timepoints cluster independently from all other samples at those </w:t>
+      </w:r>
+      <w:r>
+        <w:t>two timepoints, indicating that</w:t>
+      </w:r>
+      <w:r>
+        <w:t xml:space="preserve"> </w:t>
+      </w:r>
+      <w:r>
+        <w:t xml:space="preserve">the </w:t>
+      </w:r>
+      <w:r>
+        <w:t xml:space="preserve">accumulation of differences in gene regulation has put these embryos on a </w:t>
+      </w:r>
+      <w:r>
+        <w:t>highly divergent</w:t>
+      </w:r>
+      <w:r>
+        <w:t xml:space="preserve"> and non-viable de</w:t>
+      </w:r>
+      <w:r>
+        <w:t>v</w:t>
+      </w:r>
+      <w:r>
+        <w:t>elopmental trajectory (Fig. 2-14</w:t>
+      </w:r>
+      <w:r>
+        <w:t>, red box).</w:t>
+      </w:r>
+    </w:p>
+    <w:p>
+      <w:pPr>
+        <w:spacing w:line="480" w:lineRule="auto"/>
+        <w:ind w:firstLine="720"/>
+      </w:pPr>
+      <w:r>
+        <w:t>Principal component analysis</w:t>
+      </w:r>
+      <w:r>
+        <w:t xml:space="preserve"> (PCA)</w:t>
+      </w:r>
+      <w:r>
+        <w:t xml:space="preserve"> allows a more detailed dissection of transcriptome profile changes between Groucho dosages, and how those ch</w:t>
+      </w:r>
+      <w:r>
+        <w:t>a</w:t>
+      </w:r>
+      <w:r>
+        <w:t>nges evolve over time (Fig. 2-15</w:t>
+      </w:r>
+      <w:r>
+        <w:t xml:space="preserve">). </w:t>
+      </w:r>
+      <w:r>
+        <w:t xml:space="preserve">PCA is a common technique used to visualize high-dimensionality data in two dimensions; linear distance between two points is directly proportional to the dissimilarity between those samples. PCA analysis reveals two sources of variance between samples: developmental stage on the x-axis, and </w:t>
+      </w:r>
+      <w:proofErr w:type="spellStart"/>
+      <w:r>
+        <w:t>Gro</w:t>
+      </w:r>
+      <w:proofErr w:type="spellEnd"/>
+      <w:r>
+        <w:t xml:space="preserve"> dosage on the y-axis, fitting with the major </w:t>
+      </w:r>
+      <w:r>
+        <w:t>determinants</w:t>
+      </w:r>
+      <w:r>
+        <w:t xml:space="preserve"> of hierarchical clustering seen in the previous c</w:t>
+      </w:r>
+      <w:r>
+        <w:t xml:space="preserve">orrelation </w:t>
+      </w:r>
+      <w:proofErr w:type="spellStart"/>
+      <w:r>
+        <w:t>heatmap</w:t>
+      </w:r>
+      <w:proofErr w:type="spellEnd"/>
+      <w:r>
+        <w:t xml:space="preserve">. </w:t>
+      </w:r>
+      <w:r>
+        <w:t xml:space="preserve">Comparison of the overexpression lines with the wild-type embryos shows that while these samples exhibit overall high similarity at early timepoints (upper-left cluster), overexpression samples grow increasingly distinct from wild-type over time, as can be seen by the divergence of these points from the wild-type sample (in red). </w:t>
+      </w:r>
+      <w:proofErr w:type="spellStart"/>
+      <w:r>
+        <w:t>Gro</w:t>
+      </w:r>
+      <w:proofErr w:type="spellEnd"/>
+      <w:r>
+        <w:t xml:space="preserve"> loss-of-function samples </w:t>
+      </w:r>
+      <w:r>
+        <w:t>plot</w:t>
+      </w:r>
+      <w:r>
+        <w:t xml:space="preserve"> independently </w:t>
+      </w:r>
+      <w:r>
+        <w:t>at all timepoints, exhibiting a</w:t>
+      </w:r>
+      <w:r>
+        <w:t xml:space="preserve"> strong divergence from all other samples at all timepoints.</w:t>
+      </w:r>
+    </w:p>
+    <w:p>
+      <w:pPr>
+        <w:spacing w:line="480" w:lineRule="auto"/>
+        <w:ind w:firstLine="720"/>
+      </w:pPr>
+      <w:r>
+        <w:t xml:space="preserve">Perturbation of Groucho levels results in the </w:t>
+      </w:r>
+      <w:proofErr w:type="spellStart"/>
+      <w:r>
+        <w:t>misregulation</w:t>
+      </w:r>
+      <w:proofErr w:type="spellEnd"/>
+      <w:r>
+        <w:t xml:space="preserve"> of a significant proportion of the Drosophila genome over each timespan (</w:t>
+      </w:r>
+      <w:r>
+        <w:t>Fig</w:t>
+      </w:r>
+      <w:r>
+        <w:t xml:space="preserve"> 2-16</w:t>
+      </w:r>
+      <w:r>
+        <w:t>A</w:t>
+      </w:r>
+      <w:r>
+        <w:t>). The Groucho loss-of-function phenotype was more severe than that obtained from overexpression,</w:t>
+      </w:r>
+      <w:r>
+        <w:t xml:space="preserve"> with</w:t>
+      </w:r>
+      <w:r>
+        <w:t xml:space="preserve"> over 10% of genes exhibiting changes in expression level</w:t>
+      </w:r>
+      <w:r>
+        <w:t xml:space="preserve"> at each </w:t>
+      </w:r>
+      <w:commentRangeStart w:id="167"/>
+      <w:r>
+        <w:t>timepoint</w:t>
+      </w:r>
+      <w:commentRangeEnd w:id="167"/>
+      <w:r>
+        <w:rPr>
+          <w:rStyle w:val="CommentReference"/>
+        </w:rPr>
+        <w:commentReference w:id="167"/>
+      </w:r>
+      <w:r>
+        <w:t xml:space="preserve">, with the greatest effect seen in the second, 4 </w:t>
+      </w:r>
+      <w:r>
+        <w:t>to</w:t>
+      </w:r>
+      <w:r>
+        <w:t xml:space="preserve"> 6.5 hour stage (Fig. 2-16</w:t>
+      </w:r>
+      <w:r>
+        <w:t>B). Overexpression samples exhibit a smaller yet still significant proportion of differentially expressed genes, with the strongest ef</w:t>
+      </w:r>
+      <w:r>
+        <w:t>fect seen at the final, 6.</w:t>
+      </w:r>
+      <w:r>
+        <w:t xml:space="preserve">5 to </w:t>
+      </w:r>
+      <w:proofErr w:type="gramStart"/>
+      <w:r>
+        <w:t>9 hour</w:t>
+      </w:r>
+      <w:proofErr w:type="gramEnd"/>
+      <w:r>
+        <w:t xml:space="preserve"> stage</w:t>
+      </w:r>
+      <w:r>
+        <w:t xml:space="preserve">. </w:t>
+      </w:r>
+      <w:r>
+        <w:t xml:space="preserve">Comparison of differentially expressed genes in the three </w:t>
+      </w:r>
+      <w:proofErr w:type="spellStart"/>
+      <w:r>
+        <w:t>Gro</w:t>
+      </w:r>
+      <w:proofErr w:type="spellEnd"/>
+      <w:r>
+        <w:t xml:space="preserve"> overexpression lines reveals significant correlation between activation or repression </w:t>
+      </w:r>
+      <w:r>
+        <w:t>of genes regardless of Groucho dosage</w:t>
+      </w:r>
+      <w:r>
+        <w:t>, with this effect holding ac</w:t>
+      </w:r>
+      <w:r>
+        <w:t>ross all timepoints (Fig. 2-17</w:t>
+      </w:r>
+      <w:r>
+        <w:t>).</w:t>
+      </w:r>
+    </w:p>
+    <w:p>
+      <w:pPr>
+        <w:spacing w:line="480" w:lineRule="auto"/>
+        <w:ind w:firstLine="720"/>
+      </w:pPr>
+      <w:r>
+        <w:t xml:space="preserve">As Groucho is known to restrict the expression patterns of </w:t>
+      </w:r>
+      <w:r>
+        <w:t xml:space="preserve">many developmental regulators </w:t>
+      </w:r>
+      <w:r>
+        <w:t xml:space="preserve">including </w:t>
+      </w:r>
+      <w:r>
+        <w:t>transcription factors, splicing factors, and signaling molecules</w:t>
+      </w:r>
+      <w:r>
+        <w:t xml:space="preserve"> (</w:t>
+      </w:r>
+      <w:r>
+        <w:t xml:space="preserve">e.g., </w:t>
+      </w:r>
+      <w:r>
+        <w:t>tailless</w:t>
+      </w:r>
+      <w:r>
+        <w:t xml:space="preserve">, </w:t>
+      </w:r>
+      <w:proofErr w:type="spellStart"/>
+      <w:r>
+        <w:t>huckebein</w:t>
+      </w:r>
+      <w:proofErr w:type="spellEnd"/>
+      <w:r>
+        <w:t xml:space="preserve">, </w:t>
+      </w:r>
+      <w:proofErr w:type="spellStart"/>
+      <w:r>
+        <w:t>zen</w:t>
+      </w:r>
+      <w:proofErr w:type="spellEnd"/>
+      <w:r>
+        <w:t xml:space="preserve">, </w:t>
+      </w:r>
+      <w:proofErr w:type="spellStart"/>
+      <w:r>
+        <w:t>Sxl</w:t>
+      </w:r>
+      <w:proofErr w:type="spellEnd"/>
+      <w:r>
+        <w:t xml:space="preserve">, </w:t>
+      </w:r>
+      <w:proofErr w:type="spellStart"/>
+      <w:r>
+        <w:t>dpp</w:t>
+      </w:r>
+      <w:proofErr w:type="spellEnd"/>
+      <w:r>
+        <w:t>, etc.</w:t>
+      </w:r>
+      <w:r>
+        <w:t>),</w:t>
+      </w:r>
+      <w:r>
+        <w:t xml:space="preserve"> it is suspected that many of these </w:t>
+      </w:r>
+      <w:r>
+        <w:t>potential</w:t>
+      </w:r>
+      <w:r>
+        <w:t xml:space="preserve"> Groucho targets are secondary targets of Groucho and are not regulated by</w:t>
+      </w:r>
+      <w:r>
+        <w:t xml:space="preserve"> direct</w:t>
+      </w:r>
+      <w:r>
+        <w:t xml:space="preserve"> Groucho occupancy of their enhancer regions.</w:t>
+      </w:r>
+      <w:r>
+        <w:t xml:space="preserve"> In order to reduce the inclusion of these secondary effects in our determination of </w:t>
+      </w:r>
+      <w:proofErr w:type="spellStart"/>
+      <w:r>
+        <w:t>Gro</w:t>
+      </w:r>
+      <w:proofErr w:type="spellEnd"/>
+      <w:r>
+        <w:t xml:space="preserve"> targets, we </w:t>
+      </w:r>
+      <w:r>
+        <w:t>refined</w:t>
+      </w:r>
+      <w:r>
+        <w:t xml:space="preserve"> the list of potential Groucho targets in two ways. First, we focus</w:t>
+      </w:r>
+      <w:r>
+        <w:t>ed</w:t>
+      </w:r>
+      <w:r>
+        <w:t xml:space="preserve"> on genes that exhibit a response of an opposite magnitude in the loss-of-function and one and more overexpression lines (i.e. up-regulated under conditions of lowered </w:t>
+      </w:r>
+      <w:proofErr w:type="spellStart"/>
+      <w:r>
+        <w:t>Gro</w:t>
+      </w:r>
+      <w:proofErr w:type="spellEnd"/>
+      <w:r>
+        <w:t xml:space="preserve"> dosage and down-regul</w:t>
+      </w:r>
+      <w:bookmarkStart w:id="168" w:name="_GoBack"/>
+      <w:bookmarkEnd w:id="168"/>
+      <w:r>
+        <w:t>ated under increased dosage, or vice-versa). This results in a significant restriction of the effected gene l</w:t>
+      </w:r>
+      <w:r>
+        <w:t>ist at each timepoint</w:t>
+      </w:r>
+      <w:r>
+        <w:t xml:space="preserve"> (Fig. 2-18</w:t>
+      </w:r>
+      <w:r>
+        <w:t xml:space="preserve">). Secondly, we narrowed this list to only those genes associated with </w:t>
+      </w:r>
+      <w:r>
+        <w:t xml:space="preserve">adjacent or overlapping </w:t>
+      </w:r>
+      <w:r>
+        <w:t xml:space="preserve">Groucho binding, as determined by ChIP-seq. The resulting gene list </w:t>
+      </w:r>
+      <w:r>
+        <w:t xml:space="preserve">is significantly reduced, consisting of </w:t>
+      </w:r>
+      <w:r>
+        <w:t xml:space="preserve">248 genes, of which 151 are common between the 2x and 4x </w:t>
+      </w:r>
+      <w:proofErr w:type="spellStart"/>
+      <w:r>
+        <w:t>G</w:t>
+      </w:r>
+      <w:r>
+        <w:t>r</w:t>
+      </w:r>
+      <w:r>
+        <w:t>o</w:t>
+      </w:r>
+      <w:proofErr w:type="spellEnd"/>
+      <w:r>
+        <w:t xml:space="preserve"> overexpression lines (Fig 2-19</w:t>
+      </w:r>
+      <w:r>
+        <w:t xml:space="preserve"> &amp; Supplemental Table 1). </w:t>
+      </w:r>
+    </w:p>
+    <w:p>
+      <w:pPr>
+        <w:spacing w:line="480" w:lineRule="auto"/>
+        <w:ind w:firstLine="720"/>
+      </w:pPr>
+      <w:r>
+        <w:t xml:space="preserve">Though the Groucho/TLE family of proteins have traditionally </w:t>
+      </w:r>
+      <w:r>
+        <w:t xml:space="preserve">been thought of as obligate repressors, </w:t>
+      </w:r>
+      <w:r>
+        <w:t xml:space="preserve">TLE3, a human Groucho </w:t>
+      </w:r>
+      <w:proofErr w:type="spellStart"/>
+      <w:r>
+        <w:t>ortholog</w:t>
+      </w:r>
+      <w:proofErr w:type="spellEnd"/>
+      <w:r>
+        <w:t>, was recently shown to primarily serve as an activator, though the mechanism remains unknown</w:t>
+      </w:r>
+      <w:r>
+        <w:t xml:space="preserve"> </w:t>
+      </w:r>
+      <w:r>
+        <w:t>{Villanueva, 2011 #1659}</w:t>
+      </w:r>
+      <w:r>
+        <w:t xml:space="preserve">. Additionally, </w:t>
+      </w:r>
+      <w:proofErr w:type="spellStart"/>
+      <w:r>
+        <w:t>CtBP</w:t>
+      </w:r>
+      <w:proofErr w:type="spellEnd"/>
+      <w:r>
+        <w:t xml:space="preserve">, a canonical, short-range </w:t>
       </w:r>
       <w:r>
         <w:rPr>
           <w:i/>
         </w:rPr>
-        <w:t>rho</w:t>
-      </w:r>
-      <w:r>
-        <w:t>. This may represent a looping of the enhancer region over the 1.5 – 2 kb intervening sequ</w:t>
-      </w:r>
-      <w:r>
-        <w:t xml:space="preserve">ence, which is depleted for </w:t>
+        <w:t xml:space="preserve">Drosophila </w:t>
+      </w:r>
+      <w:proofErr w:type="spellStart"/>
+      <w:r>
+        <w:t>co</w:t>
+      </w:r>
+      <w:r>
+        <w:t>repressor</w:t>
+      </w:r>
+      <w:proofErr w:type="spellEnd"/>
+      <w:r>
+        <w:t xml:space="preserve">, was shown to serve as a co-activator of certain </w:t>
+      </w:r>
+      <w:proofErr w:type="spellStart"/>
+      <w:r>
+        <w:t>Wnt</w:t>
+      </w:r>
+      <w:proofErr w:type="spellEnd"/>
+      <w:r>
+        <w:t xml:space="preserve">-regulated genes, this switch in behavior being controlled by the protein’s </w:t>
+      </w:r>
+      <w:proofErr w:type="spellStart"/>
+      <w:r>
+        <w:t>oligomeric</w:t>
+      </w:r>
+      <w:proofErr w:type="spellEnd"/>
+      <w:r>
+        <w:t xml:space="preserve"> state</w:t>
+      </w:r>
+      <w:r>
+        <w:t xml:space="preserve"> </w:t>
+      </w:r>
+      <w:r>
+        <w:t>{</w:t>
+      </w:r>
+      <w:proofErr w:type="spellStart"/>
+      <w:r>
+        <w:t>Bhambhani</w:t>
+      </w:r>
+      <w:proofErr w:type="spellEnd"/>
+      <w:r>
+        <w:t>, 2011 #2284}</w:t>
+      </w:r>
+      <w:r>
+        <w:t>.</w:t>
+      </w:r>
+    </w:p>
+    <w:p>
+      <w:pPr>
+        <w:spacing w:line="480" w:lineRule="auto"/>
+        <w:ind w:firstLine="720"/>
+      </w:pPr>
+      <w:r>
+        <w:t>The significantly enriched gene ontology groups for predicted Groucho-repressed genes (n = 162) contain several groups indicative of transcription regulation (GO:0006355, n = 37) and developmental processes (GO:0032502, n = 81)</w:t>
+      </w:r>
+      <w:r>
+        <w:t xml:space="preserve"> (Fig</w:t>
+      </w:r>
+      <w:r>
+        <w:t>. 2-20</w:t>
+      </w:r>
+      <w:r>
+        <w:t>)</w:t>
+      </w:r>
+      <w:r>
+        <w:t xml:space="preserve">. </w:t>
+      </w:r>
+      <w:r>
+        <w:rPr>
+          <w:i/>
+        </w:rPr>
+        <w:t xml:space="preserve"> </w:t>
+      </w:r>
+      <w:r>
+        <w:t xml:space="preserve">Of the 146 predicted Groucho-activated genes, no gene ontologies were significantly enriched, leading us to hypothesize that these genes are potentially the result of random noise </w:t>
+      </w:r>
+      <w:r>
+        <w:t xml:space="preserve">in </w:t>
+      </w:r>
+      <w:r>
+        <w:t>the</w:t>
+      </w:r>
+      <w:r>
+        <w:t xml:space="preserve"> gene expression data</w:t>
+      </w:r>
+      <w:r>
+        <w:t xml:space="preserve"> and do not represent direct Groucho targets.</w:t>
+      </w:r>
+    </w:p>
+    <w:p>
+      <w:pPr>
+        <w:spacing w:line="480" w:lineRule="auto"/>
+        <w:rPr>
+          <w:i/>
+        </w:rPr>
+      </w:pPr>
+    </w:p>
+    <w:p>
+      <w:pPr>
+        <w:spacing w:line="480" w:lineRule="auto"/>
+        <w:rPr>
+          <w:i/>
+        </w:rPr>
+      </w:pPr>
+      <w:r>
+        <w:rPr>
+          <w:i/>
+        </w:rPr>
+        <w:t>Groucho-regulated genes are enriched for stalled RNA polymerase</w:t>
+      </w:r>
+    </w:p>
+    <w:p>
+      <w:pPr>
+        <w:spacing w:line="480" w:lineRule="auto"/>
+        <w:rPr>
+          <w:i/>
+        </w:rPr>
+      </w:pPr>
+    </w:p>
+    <w:p>
+      <w:pPr>
+        <w:spacing w:line="480" w:lineRule="auto"/>
+        <w:ind w:firstLine="720"/>
+      </w:pPr>
+      <w:proofErr w:type="spellStart"/>
+      <w:r>
+        <w:t>Promotor</w:t>
+      </w:r>
+      <w:proofErr w:type="spellEnd"/>
+      <w:r>
+        <w:t xml:space="preserve">-proximal pausing of RNA Polymerase II has been identified as a crucial step in gene regulation. Pausing </w:t>
+      </w:r>
+      <w:r>
+        <w:t>has been primarily</w:t>
+      </w:r>
+      <w:r>
+        <w:t xml:space="preserve"> characterized in </w:t>
+      </w:r>
+      <w:r>
+        <w:rPr>
+          <w:i/>
+        </w:rPr>
+        <w:t>Drosophila</w:t>
+      </w:r>
+      <w:r>
+        <w:t xml:space="preserve"> at multiple heat-shock genes, presumably to facilitate rapid induction of gene expression upon receipt of an appropriate regulatory signal</w:t>
+      </w:r>
+      <w:r>
+        <w:t xml:space="preserve"> </w:t>
+      </w:r>
+      <w:r>
+        <w:t>{Lis, 1993 #2380}</w:t>
+      </w:r>
+      <w:r>
+        <w:t xml:space="preserve">. Since this discovery, polymerase stalling has been found to be a </w:t>
+      </w:r>
+      <w:r>
+        <w:t>ubiquitous</w:t>
+      </w:r>
+      <w:r>
+        <w:t xml:space="preserve"> regulatory </w:t>
+      </w:r>
+      <w:r>
+        <w:t>mechanism</w:t>
+      </w:r>
+      <w:r>
+        <w:t xml:space="preserve"> </w:t>
+      </w:r>
+      <w:r>
+        <w:t>{Conaway, 2000 #2381}</w:t>
+      </w:r>
+      <w:r>
+        <w:t xml:space="preserve">, with strong peaks of </w:t>
+      </w:r>
+      <w:proofErr w:type="spellStart"/>
+      <w:r>
+        <w:t>PolII</w:t>
+      </w:r>
+      <w:proofErr w:type="spellEnd"/>
+      <w:r>
+        <w:t xml:space="preserve"> present in the promoter regions of a diverse array of genes throughout the </w:t>
+      </w:r>
+      <w:proofErr w:type="spellStart"/>
+      <w:r>
+        <w:rPr>
+          <w:i/>
+        </w:rPr>
+        <w:t>Droosphila</w:t>
+      </w:r>
+      <w:proofErr w:type="spellEnd"/>
+      <w:r>
+        <w:t xml:space="preserve"> </w:t>
+      </w:r>
+      <w:r>
+        <w:t>genome.</w:t>
+      </w:r>
+      <w:r>
+        <w:t xml:space="preserve"> </w:t>
+      </w:r>
+    </w:p>
+    <w:p>
+      <w:pPr>
+        <w:spacing w:line="480" w:lineRule="auto"/>
+        <w:ind w:firstLine="720"/>
+      </w:pPr>
+      <w:r>
+        <w:t xml:space="preserve">To explore whether Groucho regulation potentially promotes the stalling of polymerase, we undertook to compare Groucho-regulated genes with publically available genome-wide </w:t>
+      </w:r>
+      <w:proofErr w:type="spellStart"/>
+      <w:r>
+        <w:t>PolII</w:t>
+      </w:r>
+      <w:proofErr w:type="spellEnd"/>
+      <w:r>
+        <w:t xml:space="preserve"> localization data</w:t>
+      </w:r>
+      <w:r>
+        <w:t xml:space="preserve"> </w:t>
+      </w:r>
+      <w:r>
+        <w:t>{</w:t>
+      </w:r>
+      <w:proofErr w:type="spellStart"/>
+      <w:r>
+        <w:t>Zeitlinger</w:t>
+      </w:r>
+      <w:proofErr w:type="spellEnd"/>
+      <w:r>
+        <w:t>, 2007 #3010}</w:t>
+      </w:r>
+      <w:r>
+        <w:t xml:space="preserve">. In this data set, the authors classified each gene into one of several states including the lack of detected </w:t>
+      </w:r>
+      <w:proofErr w:type="spellStart"/>
+      <w:r>
+        <w:t>PolII</w:t>
+      </w:r>
+      <w:proofErr w:type="spellEnd"/>
+      <w:r>
+        <w:t xml:space="preserve">, active (elongation phase) </w:t>
+      </w:r>
+      <w:proofErr w:type="spellStart"/>
+      <w:r>
+        <w:t>PolII</w:t>
+      </w:r>
+      <w:proofErr w:type="spellEnd"/>
+      <w:r>
+        <w:t xml:space="preserve">, or stalled </w:t>
+      </w:r>
+      <w:proofErr w:type="spellStart"/>
+      <w:r>
+        <w:t>PolII</w:t>
+      </w:r>
+      <w:proofErr w:type="spellEnd"/>
+      <w:r>
+        <w:t xml:space="preserve">. Comparing genes </w:t>
+      </w:r>
+      <w:r>
+        <w:t>exhibiting change in expression levels under Groucho loss-of-function conditions</w:t>
+      </w:r>
+      <w:r>
+        <w:t xml:space="preserve">, we see a strong correlation between </w:t>
+      </w:r>
+      <w:r>
+        <w:t xml:space="preserve">genes repressed by Groucho and </w:t>
+      </w:r>
+      <w:proofErr w:type="spellStart"/>
+      <w:r>
+        <w:t>PolII</w:t>
+      </w:r>
+      <w:proofErr w:type="spellEnd"/>
+      <w:r>
+        <w:t xml:space="preserve"> pausing </w:t>
+      </w:r>
+      <w:r>
+        <w:t>(</w:t>
+      </w:r>
+      <w:r>
+        <w:t xml:space="preserve">179 genes, </w:t>
+      </w:r>
+      <w:r>
+        <w:rPr>
+          <w:i/>
+        </w:rPr>
+        <w:t xml:space="preserve">p </w:t>
+      </w:r>
+      <w:r>
+        <w:t>&lt; 10</w:t>
+      </w:r>
+      <w:r>
+        <w:rPr>
+          <w:vertAlign w:val="superscript"/>
+        </w:rPr>
+        <w:t>-20</w:t>
+      </w:r>
+      <w:r>
+        <w:t xml:space="preserve">), and limited correlation between genes activated by Groucho exhibiting pausing (68 genes, </w:t>
+      </w:r>
+      <w:r>
+        <w:rPr>
+          <w:i/>
+        </w:rPr>
+        <w:t xml:space="preserve">p </w:t>
+      </w:r>
+      <w:r>
+        <w:t>&gt; 0.05)</w:t>
+      </w:r>
+      <w:r>
+        <w:t xml:space="preserve"> (Fig. 2-22</w:t>
+      </w:r>
+      <w:r>
+        <w:t>)</w:t>
+      </w:r>
+      <w:r>
+        <w:t xml:space="preserve">. Conversely, genes activated by Groucho are enriched for active </w:t>
+      </w:r>
+      <w:proofErr w:type="spellStart"/>
+      <w:r>
+        <w:t>PolII</w:t>
+      </w:r>
+      <w:proofErr w:type="spellEnd"/>
+      <w:r>
+        <w:t xml:space="preserve"> (315 genes, </w:t>
+      </w:r>
+      <w:r>
+        <w:rPr>
+          <w:i/>
+        </w:rPr>
+        <w:t xml:space="preserve">p &lt; </w:t>
+      </w:r>
+      <w:r>
+        <w:t>10</w:t>
+      </w:r>
+      <w:r>
+        <w:rPr>
+          <w:vertAlign w:val="superscript"/>
+        </w:rPr>
+        <w:t>-20</w:t>
+      </w:r>
+      <w:r>
+        <w:t xml:space="preserve">), while </w:t>
       </w:r>
       <w:proofErr w:type="spellStart"/>
       <w:r>
@@ -3318,1769 +5022,7 @@
       </w:r>
       <w:proofErr w:type="spellEnd"/>
       <w:r>
-        <w:t xml:space="preserve">, potentially indicative of a repressive mechanism whereby </w:t>
-      </w:r>
-      <w:proofErr w:type="spellStart"/>
-      <w:r>
-        <w:t>Gro</w:t>
-      </w:r>
-      <w:proofErr w:type="spellEnd"/>
-      <w:r>
-        <w:t xml:space="preserve"> interacts with or blocks assembly of the primary </w:t>
-      </w:r>
-      <w:r>
-        <w:t>transcriptional</w:t>
-      </w:r>
-      <w:r>
-        <w:t xml:space="preserve"> </w:t>
-      </w:r>
-      <w:commentRangeStart w:id="153"/>
-      <w:r>
-        <w:t>machinery</w:t>
-      </w:r>
-      <w:commentRangeEnd w:id="153"/>
-      <w:r>
-        <w:rPr>
-          <w:rStyle w:val="CommentReference"/>
-        </w:rPr>
-        <w:commentReference w:id="153"/>
-      </w:r>
-      <w:r>
-        <w:t>.</w:t>
-      </w:r>
-    </w:p>
-    <w:p>
-      <w:pPr>
-        <w:spacing w:line="480" w:lineRule="auto"/>
-      </w:pPr>
-    </w:p>
-    <w:p>
-      <w:pPr>
-        <w:spacing w:line="480" w:lineRule="auto"/>
-        <w:rPr>
-          <w:i/>
-        </w:rPr>
-      </w:pPr>
-      <w:r>
-        <w:rPr>
-          <w:i/>
-        </w:rPr>
-        <w:t>Groucho-associated genes tend</w:t>
-      </w:r>
-      <w:r>
-        <w:rPr>
-          <w:i/>
-        </w:rPr>
-        <w:t xml:space="preserve"> to be associated with multiple,</w:t>
-      </w:r>
-      <w:r>
-        <w:rPr>
-          <w:i/>
-        </w:rPr>
-        <w:t xml:space="preserve"> </w:t>
-      </w:r>
-      <w:r>
-        <w:rPr>
-          <w:i/>
-        </w:rPr>
-        <w:t xml:space="preserve">small </w:t>
-      </w:r>
-      <w:r>
-        <w:rPr>
-          <w:i/>
-        </w:rPr>
-        <w:t>clustered peaks</w:t>
-      </w:r>
-    </w:p>
-    <w:p>
-      <w:pPr>
-        <w:spacing w:line="480" w:lineRule="auto"/>
-        <w:ind w:firstLine="720"/>
-      </w:pPr>
-      <w:r>
-        <w:t xml:space="preserve">Groucho binding regions </w:t>
-      </w:r>
-      <w:r>
-        <w:t>are</w:t>
-      </w:r>
-      <w:r>
-        <w:t xml:space="preserve"> associate</w:t>
-      </w:r>
-      <w:r>
-        <w:t xml:space="preserve">d with fewer genes than there are </w:t>
-      </w:r>
-      <w:r>
-        <w:t xml:space="preserve">total </w:t>
-      </w:r>
-      <w:r>
-        <w:t>binding sites</w:t>
-      </w:r>
-      <w:r>
-        <w:t xml:space="preserve"> (Fig. 2-8</w:t>
-      </w:r>
-      <w:r>
-        <w:t>A)</w:t>
-      </w:r>
-      <w:r>
-        <w:t xml:space="preserve"> due to the tendency of Groucho to localize to multiple regions around its potential targets</w:t>
-      </w:r>
-      <w:r>
-        <w:t xml:space="preserve">. </w:t>
-      </w:r>
-      <w:r>
-        <w:t>H</w:t>
-      </w:r>
-      <w:r>
-        <w:t>alf of all Grouch</w:t>
-      </w:r>
-      <w:r>
-        <w:t>o</w:t>
-      </w:r>
-      <w:r>
-        <w:t>-associated genes have two or more Groucho peaks i</w:t>
-      </w:r>
-      <w:r>
-        <w:t>n relative proximity (Fig. 2-8</w:t>
-      </w:r>
-      <w:r>
-        <w:t>B)</w:t>
-      </w:r>
-      <w:r>
-        <w:t xml:space="preserve">, with an average of </w:t>
-      </w:r>
-      <w:r>
-        <w:t xml:space="preserve">2.5 </w:t>
-      </w:r>
-      <w:r>
-        <w:t xml:space="preserve">binding sites per associated </w:t>
-      </w:r>
-      <w:commentRangeStart w:id="154"/>
-      <w:r>
-        <w:t>gene</w:t>
-      </w:r>
-      <w:commentRangeEnd w:id="154"/>
-      <w:r>
-        <w:rPr>
-          <w:rStyle w:val="CommentReference"/>
-        </w:rPr>
-        <w:commentReference w:id="154"/>
-      </w:r>
-      <w:r>
-        <w:t>.</w:t>
-      </w:r>
-      <w:r>
-        <w:t xml:space="preserve"> These peaks have median widths in the 500 – 700 </w:t>
-      </w:r>
-      <w:proofErr w:type="spellStart"/>
-      <w:r>
-        <w:t>bp</w:t>
-      </w:r>
-      <w:proofErr w:type="spellEnd"/>
-      <w:r>
-        <w:t xml:space="preserve"> range, indicative of point source peak</w:t>
-      </w:r>
-      <w:r>
-        <w:t>s</w:t>
-      </w:r>
-      <w:r>
-        <w:t xml:space="preserve">, as commonly seen for sequence-specific </w:t>
-      </w:r>
-      <w:r>
-        <w:lastRenderedPageBreak/>
-        <w:t xml:space="preserve">transcription factors, rather than the broad peaks typical of polymeric factors or histone </w:t>
-      </w:r>
-      <w:r>
-        <w:t>marks</w:t>
-      </w:r>
-      <w:r>
-        <w:t xml:space="preserve"> (Fig. </w:t>
-      </w:r>
-      <w:ins w:id="155" w:author="Albert Courey" w:date="2015-08-24T16:06:00Z">
-        <w:r>
-          <w:t>2-</w:t>
-        </w:r>
-      </w:ins>
-      <w:commentRangeStart w:id="156"/>
-      <w:r>
-        <w:t>9</w:t>
-      </w:r>
-      <w:commentRangeEnd w:id="156"/>
-      <w:r>
-        <w:rPr>
-          <w:rStyle w:val="CommentReference"/>
-        </w:rPr>
-        <w:commentReference w:id="156"/>
-      </w:r>
-      <w:r>
-        <w:t>)</w:t>
-      </w:r>
-      <w:r>
-        <w:t>. However, at all three timepoints, the distribution of peak widths exhibits a prominent tail of much wider peaks in the 1.5 to 2.5 kb range. This indicates that, consistent with previously proposed models of Groucho binding, it may be capable of spreading over relatively large regions of the genome, but this does not appear to be a common mode of chromatin association.</w:t>
-      </w:r>
-      <w:r>
-        <w:t xml:space="preserve"> Average Grouch</w:t>
-      </w:r>
-      <w:r>
-        <w:t>o</w:t>
-      </w:r>
-      <w:r>
-        <w:t xml:space="preserve"> peak widths slightly increase at later timepoints, though whether this is indicative of a time-dependent change in the way Groucho interacts with chromatin, or slight differences in library composition, is unclear.</w:t>
-      </w:r>
-    </w:p>
-    <w:p>
-      <w:pPr>
-        <w:spacing w:line="480" w:lineRule="auto"/>
-        <w:ind w:firstLine="720"/>
-      </w:pPr>
-    </w:p>
-    <w:p>
-      <w:pPr>
-        <w:spacing w:line="480" w:lineRule="auto"/>
-        <w:rPr>
-          <w:i/>
-        </w:rPr>
-      </w:pPr>
-      <w:r>
-        <w:rPr>
-          <w:i/>
-        </w:rPr>
-        <w:t>Groucho binding is enriched in promoters, UTRs, and introns</w:t>
-      </w:r>
-    </w:p>
-    <w:p>
-      <w:pPr>
-        <w:spacing w:line="480" w:lineRule="auto"/>
-        <w:ind w:firstLine="720"/>
-      </w:pPr>
-      <w:r>
-        <w:t xml:space="preserve">Groucho binding is enriched </w:t>
-      </w:r>
-      <w:del w:id="157" w:author="Albert Courey" w:date="2015-08-25T15:27:00Z">
-        <w:r>
-          <w:delText xml:space="preserve">in </w:delText>
-        </w:r>
-        <w:r>
-          <w:delText>promoter regions within 500bp of</w:delText>
-        </w:r>
-      </w:del>
-      <w:ins w:id="158" w:author="Albert Courey" w:date="2015-08-25T15:27:00Z">
-        <w:r>
-          <w:t>close to</w:t>
-        </w:r>
-      </w:ins>
-      <w:r>
-        <w:t xml:space="preserve"> trans</w:t>
-      </w:r>
-      <w:r>
-        <w:t>cript</w:t>
-      </w:r>
-      <w:r>
-        <w:t>ion start sites (Fig. 2-</w:t>
-      </w:r>
-      <w:commentRangeStart w:id="159"/>
-      <w:r>
-        <w:t>10</w:t>
-      </w:r>
-      <w:r>
-        <w:t>A</w:t>
-      </w:r>
-      <w:commentRangeEnd w:id="159"/>
-      <w:r>
-        <w:rPr>
-          <w:rStyle w:val="CommentReference"/>
-        </w:rPr>
-        <w:commentReference w:id="159"/>
-      </w:r>
-      <w:r>
-        <w:t xml:space="preserve">). Regions further upstream (20 kb to 2 kb) are depleted for </w:t>
-      </w:r>
-      <w:proofErr w:type="spellStart"/>
-      <w:r>
-        <w:t>Gro</w:t>
-      </w:r>
-      <w:proofErr w:type="spellEnd"/>
-      <w:r>
-        <w:t xml:space="preserve"> occupancy, and intermediate range regions (2 kb to 500 </w:t>
-      </w:r>
-      <w:proofErr w:type="spellStart"/>
-      <w:r>
-        <w:t>bp</w:t>
-      </w:r>
-      <w:proofErr w:type="spellEnd"/>
-      <w:r>
-        <w:t xml:space="preserve">) show neither depletion </w:t>
-      </w:r>
-      <w:r>
-        <w:t>n</w:t>
-      </w:r>
-      <w:r>
-        <w:t xml:space="preserve">or enrichment. Binding within introns and 5’ UTRs is </w:t>
-      </w:r>
-      <w:ins w:id="160" w:author="Albert Courey" w:date="2015-08-25T15:28:00Z">
-        <w:r>
-          <w:t xml:space="preserve">also </w:t>
-        </w:r>
-      </w:ins>
-      <w:r>
-        <w:t xml:space="preserve">enriched. This pattern of occupancy is </w:t>
-      </w:r>
-      <w:del w:id="161" w:author="Albert Courey" w:date="2015-08-25T15:28:00Z">
-        <w:r>
-          <w:delText>at odds with the</w:delText>
-        </w:r>
-      </w:del>
-      <w:ins w:id="162" w:author="Albert Courey" w:date="2015-08-25T15:28:00Z">
-        <w:r>
-          <w:t>somewhat surprising given the</w:t>
-        </w:r>
-      </w:ins>
-      <w:r>
-        <w:t xml:space="preserve"> traditional view that Groucho is pri</w:t>
-      </w:r>
-      <w:r>
-        <w:t xml:space="preserve">marily a long-range </w:t>
-      </w:r>
-      <w:proofErr w:type="spellStart"/>
-      <w:r>
-        <w:t>corepressor</w:t>
-      </w:r>
-      <w:proofErr w:type="spellEnd"/>
-      <w:r>
-        <w:t xml:space="preserve"> </w:t>
-      </w:r>
-      <w:r>
-        <w:t>{</w:t>
-      </w:r>
-      <w:proofErr w:type="spellStart"/>
-      <w:r>
-        <w:t>Dubnicoff</w:t>
-      </w:r>
-      <w:proofErr w:type="spellEnd"/>
-      <w:r>
-        <w:t>, 1997 #2366}</w:t>
-      </w:r>
-      <w:r>
-        <w:t xml:space="preserve"> </w:t>
-      </w:r>
-      <w:r>
-        <w:t>{Barolo, 1997 #2365}</w:t>
-      </w:r>
-      <w:r>
-        <w:t xml:space="preserve">, capable of repressing genes several </w:t>
-      </w:r>
-      <w:proofErr w:type="spellStart"/>
-      <w:r>
-        <w:t>kilobases</w:t>
-      </w:r>
-      <w:proofErr w:type="spellEnd"/>
-      <w:r>
-        <w:t xml:space="preserve"> away from its recruitment site, though it has also been shown to be capable of short-range repression through recruitment by additional transcription factors, such as </w:t>
-      </w:r>
-      <w:proofErr w:type="spellStart"/>
-      <w:r>
-        <w:t>knirps</w:t>
-      </w:r>
-      <w:proofErr w:type="spellEnd"/>
-      <w:r>
-        <w:t xml:space="preserve"> </w:t>
-      </w:r>
-      <w:commentRangeStart w:id="163"/>
-      <w:r>
-        <w:t>{</w:t>
-      </w:r>
-      <w:proofErr w:type="spellStart"/>
-      <w:r>
-        <w:t>Payankaulam</w:t>
-      </w:r>
-      <w:proofErr w:type="spellEnd"/>
-      <w:r>
-        <w:t>, 2009 #2955}</w:t>
-      </w:r>
-      <w:commentRangeEnd w:id="163"/>
-      <w:r>
-        <w:rPr>
-          <w:rStyle w:val="CommentReference"/>
-        </w:rPr>
-        <w:commentReference w:id="163"/>
-      </w:r>
-      <w:r>
-        <w:t>. Our data</w:t>
-      </w:r>
-      <w:r>
-        <w:t xml:space="preserve"> indicates that </w:t>
-      </w:r>
-      <w:proofErr w:type="spellStart"/>
-      <w:r>
-        <w:t>Gro</w:t>
-      </w:r>
-      <w:proofErr w:type="spellEnd"/>
-      <w:r>
-        <w:t xml:space="preserve"> </w:t>
-      </w:r>
-      <w:r>
-        <w:t>preferentially associates near TSSs and within genes.</w:t>
-      </w:r>
-      <w:r>
-        <w:t xml:space="preserve"> Groucho sites exhibit a strong preference for binding within genes, with approximately 50% of peaks occurring within gene bodies across all timepoints </w:t>
-      </w:r>
-      <w:r>
-        <w:lastRenderedPageBreak/>
-        <w:t>(Fig. 2-10</w:t>
-      </w:r>
-      <w:r>
-        <w:t xml:space="preserve">B). A small fraction of binding overlaps </w:t>
-      </w:r>
-      <w:proofErr w:type="gramStart"/>
-      <w:r>
-        <w:t>start</w:t>
-      </w:r>
-      <w:proofErr w:type="gramEnd"/>
-      <w:r>
-        <w:t xml:space="preserve"> sites (3 – 10%), and </w:t>
-      </w:r>
-      <w:proofErr w:type="spellStart"/>
-      <w:r>
-        <w:t>intergenic</w:t>
-      </w:r>
-      <w:proofErr w:type="spellEnd"/>
-      <w:r>
-        <w:t xml:space="preserve"> binding</w:t>
-      </w:r>
-      <w:r>
-        <w:t xml:space="preserve"> is </w:t>
-      </w:r>
-      <w:r>
-        <w:t xml:space="preserve">nearly </w:t>
-      </w:r>
-      <w:r>
-        <w:t xml:space="preserve">evenly split between binding upstream and downstream of the nearest feature. Due to the complexity of enhancer-gene interactions, it is difficult to assign these </w:t>
-      </w:r>
-      <w:proofErr w:type="spellStart"/>
-      <w:r>
-        <w:t>intergenic</w:t>
-      </w:r>
-      <w:proofErr w:type="spellEnd"/>
-      <w:r>
-        <w:t xml:space="preserve"> binding sites accurately to a regulatory target, if such a target even exists for each peak.</w:t>
-      </w:r>
-    </w:p>
-    <w:p>
-      <w:pPr>
-        <w:spacing w:line="480" w:lineRule="auto"/>
-        <w:ind w:firstLine="720"/>
-      </w:pPr>
-      <w:r>
-        <w:t xml:space="preserve">Within gene bodies, Groucho </w:t>
-      </w:r>
-      <w:r>
-        <w:t>exhibits a strong preference for</w:t>
-      </w:r>
-      <w:r>
-        <w:t xml:space="preserve"> binding within introns and UTRs, and is depleted for exon binding when compared to input</w:t>
-      </w:r>
-      <w:r>
-        <w:t xml:space="preserve"> (Fig. 2-11</w:t>
-      </w:r>
-      <w:r>
-        <w:t>A)</w:t>
-      </w:r>
-      <w:r>
-        <w:t xml:space="preserve">. </w:t>
-      </w:r>
-      <w:r>
-        <w:t xml:space="preserve">Between 60 and 80% of all </w:t>
-      </w:r>
-      <w:r>
-        <w:t xml:space="preserve">binding within genes </w:t>
-      </w:r>
-      <w:r>
-        <w:t xml:space="preserve">occurs within </w:t>
-      </w:r>
-      <w:r>
-        <w:t>introns, dependent</w:t>
-      </w:r>
-      <w:r>
-        <w:t xml:space="preserve"> on timepoint.</w:t>
-      </w:r>
-      <w:r>
-        <w:t xml:space="preserve"> </w:t>
-      </w:r>
-      <w:r>
-        <w:t xml:space="preserve">Of all Groucho </w:t>
-      </w:r>
-      <w:r>
-        <w:t>intronic</w:t>
-      </w:r>
-      <w:r>
-        <w:t xml:space="preserve"> binding sites, 40% fall within the first intron. This represents a more than 2-fold enrichment of binding preference for these introns, and is </w:t>
-      </w:r>
-      <w:r>
-        <w:t>consistent</w:t>
-      </w:r>
-      <w:r>
-        <w:t xml:space="preserve"> with the observation that the first introns of </w:t>
-      </w:r>
-      <w:r>
-        <w:rPr>
-          <w:i/>
-        </w:rPr>
-        <w:t xml:space="preserve">Drosophila </w:t>
-      </w:r>
-      <w:r>
-        <w:t>genes tend to be longer, more conserved, and more sensitive to mutation than subsequent introns</w:t>
-      </w:r>
-      <w:r>
-        <w:t xml:space="preserve"> </w:t>
-      </w:r>
-      <w:r>
-        <w:t>{</w:t>
-      </w:r>
-      <w:proofErr w:type="spellStart"/>
-      <w:r>
-        <w:t>Bradnam</w:t>
-      </w:r>
-      <w:proofErr w:type="spellEnd"/>
-      <w:r>
-        <w:t>, 2008 #3034}</w:t>
-      </w:r>
-      <w:r>
-        <w:t>.</w:t>
-      </w:r>
-    </w:p>
-    <w:p>
-      <w:pPr>
-        <w:spacing w:line="480" w:lineRule="auto"/>
-        <w:ind w:firstLine="720"/>
-      </w:pPr>
-      <w:r>
-        <w:t>However, it is not known whether Groucho peaks arising inside genes are the result of direct recruitment of Groucho to those sites by</w:t>
-      </w:r>
-      <w:r>
-        <w:t xml:space="preserve"> interaction with</w:t>
-      </w:r>
-      <w:r>
-        <w:t xml:space="preserve"> sequence-specific transcription factors, or if Groucho is recruited </w:t>
-      </w:r>
-      <w:r>
-        <w:t xml:space="preserve">to </w:t>
-      </w:r>
-      <w:proofErr w:type="spellStart"/>
-      <w:r>
-        <w:t>intergenic</w:t>
-      </w:r>
-      <w:proofErr w:type="spellEnd"/>
-      <w:r>
-        <w:t xml:space="preserve"> </w:t>
-      </w:r>
-      <w:r>
-        <w:t>regulatory</w:t>
-      </w:r>
-      <w:r>
-        <w:t xml:space="preserve"> regions which are brought into contact with these introns</w:t>
-      </w:r>
-      <w:r>
-        <w:t xml:space="preserve"> through looping or a simila</w:t>
-      </w:r>
-      <w:r>
-        <w:t>r rearrangement of the local topology</w:t>
-      </w:r>
-      <w:r>
-        <w:t xml:space="preserve">, resulting in </w:t>
-      </w:r>
-      <w:proofErr w:type="spellStart"/>
-      <w:r>
-        <w:t>immunoprecipation</w:t>
-      </w:r>
-      <w:proofErr w:type="spellEnd"/>
-      <w:r>
-        <w:t xml:space="preserve"> of these regions</w:t>
-      </w:r>
-      <w:r>
-        <w:t xml:space="preserve"> during ChIP-seq</w:t>
-      </w:r>
-      <w:r>
-        <w:t>.</w:t>
-      </w:r>
-      <w:r>
-        <w:t xml:space="preserve"> </w:t>
-      </w:r>
-      <w:r>
-        <w:t>However, i</w:t>
-      </w:r>
-      <w:r>
-        <w:t>t does appear that the interaction of Groucho with these introns</w:t>
-      </w:r>
-      <w:r>
-        <w:t xml:space="preserve"> is specific due to the </w:t>
-      </w:r>
-      <w:r>
-        <w:t xml:space="preserve">restricted </w:t>
-      </w:r>
-      <w:r>
-        <w:t>siz</w:t>
-      </w:r>
-      <w:r>
-        <w:t>e of the intronic binding sites. The</w:t>
-      </w:r>
-      <w:r>
-        <w:t xml:space="preserve"> median width of intronic sites is identical to </w:t>
-      </w:r>
-      <w:proofErr w:type="spellStart"/>
-      <w:r>
-        <w:t>intergenic</w:t>
-      </w:r>
-      <w:proofErr w:type="spellEnd"/>
-      <w:r>
-        <w:t xml:space="preserve"> sites (403 vs 402 </w:t>
-      </w:r>
-      <w:proofErr w:type="spellStart"/>
-      <w:r>
-        <w:t>bp</w:t>
-      </w:r>
-      <w:proofErr w:type="spellEnd"/>
-      <w:r>
-        <w:t xml:space="preserve">, respectively). Therefore, some property of the intron is directing Groucho to associate with specific points within. Whether that property is a protein </w:t>
-      </w:r>
-      <w:r>
-        <w:lastRenderedPageBreak/>
-        <w:t>interaction with another intron-associated factor, or a topological property of</w:t>
-      </w:r>
-      <w:r>
-        <w:t xml:space="preserve"> the surround chromatin, is un</w:t>
-      </w:r>
-      <w:r>
-        <w:t>known.</w:t>
-      </w:r>
-    </w:p>
-    <w:p>
-      <w:pPr>
-        <w:spacing w:line="480" w:lineRule="auto"/>
-        <w:ind w:firstLine="720"/>
-      </w:pPr>
-      <w:r>
-        <w:t xml:space="preserve">Motif analysis of the intronic Groucho recruitment sites </w:t>
-      </w:r>
-      <w:r>
-        <w:t xml:space="preserve">identifies a small number of transcription factor biding motifs enriched at each timepoint, including some </w:t>
-      </w:r>
-      <w:r>
-        <w:t xml:space="preserve">factors known to </w:t>
-      </w:r>
-      <w:proofErr w:type="spellStart"/>
-      <w:r>
-        <w:t>colocalize</w:t>
-      </w:r>
-      <w:proofErr w:type="spellEnd"/>
-      <w:r>
-        <w:t xml:space="preserve"> with Groucho</w:t>
-      </w:r>
-      <w:r>
-        <w:t>, including twist</w:t>
-      </w:r>
-      <w:r>
-        <w:t xml:space="preserve"> (</w:t>
-      </w:r>
-      <w:proofErr w:type="spellStart"/>
-      <w:r>
-        <w:t>twi</w:t>
-      </w:r>
-      <w:proofErr w:type="spellEnd"/>
-      <w:r>
-        <w:t>)</w:t>
-      </w:r>
-      <w:r>
-        <w:t xml:space="preserve">, </w:t>
-      </w:r>
-      <w:proofErr w:type="spellStart"/>
-      <w:r>
-        <w:t>tinman</w:t>
-      </w:r>
-      <w:proofErr w:type="spellEnd"/>
-      <w:r>
-        <w:t xml:space="preserve"> (tin)</w:t>
-      </w:r>
-      <w:r>
-        <w:t>, and pannier</w:t>
-      </w:r>
-      <w:r>
-        <w:t xml:space="preserve"> (</w:t>
-      </w:r>
-      <w:proofErr w:type="spellStart"/>
-      <w:r>
-        <w:t>pnr</w:t>
-      </w:r>
-      <w:proofErr w:type="spellEnd"/>
-      <w:r>
-        <w:t>), as well as</w:t>
-      </w:r>
-      <w:r>
-        <w:t xml:space="preserve"> previously unassociated factors, including </w:t>
-      </w:r>
-      <w:proofErr w:type="spellStart"/>
-      <w:r>
-        <w:t>vielfältig</w:t>
-      </w:r>
-      <w:proofErr w:type="spellEnd"/>
-      <w:r>
-        <w:t xml:space="preserve"> (</w:t>
-      </w:r>
-      <w:proofErr w:type="spellStart"/>
-      <w:r>
-        <w:t>vlf</w:t>
-      </w:r>
-      <w:proofErr w:type="spellEnd"/>
-      <w:r>
-        <w:t>)</w:t>
-      </w:r>
-      <w:r>
-        <w:t xml:space="preserve"> (Fig. 2-12</w:t>
-      </w:r>
-      <w:r>
-        <w:t>)</w:t>
-      </w:r>
-      <w:r>
-        <w:t>.</w:t>
-      </w:r>
-      <w:r>
-        <w:t xml:space="preserve"> Enrichment of motifs are dependent on timepoint, exhibiting significant change over time. Additionally, some motifs are specific to Groucho peaks arising inside genes, such as moti</w:t>
-      </w:r>
-      <w:r>
-        <w:t>fs corresponding to</w:t>
-      </w:r>
-      <w:r>
-        <w:t xml:space="preserve"> serpent and </w:t>
-      </w:r>
-      <w:commentRangeStart w:id="164"/>
-      <w:proofErr w:type="spellStart"/>
-      <w:r>
-        <w:t>ultraspiracle</w:t>
-      </w:r>
-      <w:commentRangeEnd w:id="164"/>
-      <w:proofErr w:type="spellEnd"/>
-      <w:r>
-        <w:rPr>
-          <w:rStyle w:val="CommentReference"/>
-        </w:rPr>
-        <w:commentReference w:id="164"/>
-      </w:r>
-      <w:r>
-        <w:t xml:space="preserve">. </w:t>
-      </w:r>
-    </w:p>
-    <w:p>
-      <w:pPr>
-        <w:spacing w:line="480" w:lineRule="auto"/>
-        <w:ind w:firstLine="720"/>
-      </w:pPr>
-    </w:p>
-    <w:p>
-      <w:pPr>
-        <w:spacing w:line="480" w:lineRule="auto"/>
-        <w:ind w:firstLine="720"/>
-      </w:pPr>
-    </w:p>
-    <w:p>
-      <w:pPr>
-        <w:spacing w:line="480" w:lineRule="auto"/>
-      </w:pPr>
-      <w:r>
-        <w:rPr>
-          <w:i/>
-        </w:rPr>
-        <w:t>Identification of Groucho Targets by Developmental Stage</w:t>
-      </w:r>
-    </w:p>
-    <w:p>
-      <w:pPr>
-        <w:spacing w:line="480" w:lineRule="auto"/>
-        <w:ind w:firstLine="720"/>
-      </w:pPr>
-      <w:r>
-        <w:t xml:space="preserve">In order to incorporate our picture of Groucho binding into a framework of Groucho-mediated </w:t>
-      </w:r>
-      <w:r>
-        <w:t>repression</w:t>
-      </w:r>
-      <w:r>
-        <w:t xml:space="preserve">, we analyzed the transcriptomes of staged embryos </w:t>
-      </w:r>
-      <w:r>
-        <w:t>expressing multiple dosages of Groucho</w:t>
-      </w:r>
-      <w:r>
-        <w:t>. These included fly lines maternally overexpressing Groucho</w:t>
-      </w:r>
-      <w:r>
-        <w:t xml:space="preserve"> at two levels,</w:t>
-      </w:r>
-      <w:r>
-        <w:t xml:space="preserve"> two-fold and four-fold</w:t>
-      </w:r>
-      <w:r>
-        <w:t xml:space="preserve"> higher than endo</w:t>
-      </w:r>
-      <w:r>
-        <w:t>genous</w:t>
-      </w:r>
-      <w:r>
-        <w:t xml:space="preserve">, as well as </w:t>
-      </w:r>
-      <w:r>
-        <w:t xml:space="preserve">a line </w:t>
-      </w:r>
-      <w:r>
-        <w:t>overexpressing a Groucho deletion mutant lacking the central SP domain</w:t>
-      </w:r>
-      <w:r>
-        <w:t xml:space="preserve"> (</w:t>
-      </w:r>
-      <w:proofErr w:type="spellStart"/>
-      <w:r>
-        <w:t>Gro∆</w:t>
-      </w:r>
-      <w:commentRangeStart w:id="165"/>
-      <w:r>
-        <w:t>SP</w:t>
-      </w:r>
-      <w:commentRangeEnd w:id="165"/>
-      <w:proofErr w:type="spellEnd"/>
-      <w:r>
-        <w:rPr>
-          <w:rStyle w:val="CommentReference"/>
-        </w:rPr>
-        <w:commentReference w:id="165"/>
-      </w:r>
-      <w:r>
-        <w:t>)</w:t>
-      </w:r>
-      <w:r>
-        <w:t xml:space="preserve">. Additionally, we analyzed the transcriptome of embryos </w:t>
-      </w:r>
-      <w:r>
-        <w:t xml:space="preserve">lacking maternally-contributed </w:t>
-      </w:r>
-      <w:r>
-        <w:t xml:space="preserve">functional </w:t>
-      </w:r>
-      <w:r>
-        <w:t xml:space="preserve">Groucho. These embryos </w:t>
-      </w:r>
-      <w:r>
-        <w:t xml:space="preserve">are derived from female </w:t>
-      </w:r>
-      <w:proofErr w:type="spellStart"/>
-      <w:r>
-        <w:t>germline</w:t>
-      </w:r>
-      <w:proofErr w:type="spellEnd"/>
-      <w:r>
-        <w:t xml:space="preserve"> clones of a </w:t>
-      </w:r>
-      <w:proofErr w:type="spellStart"/>
-      <w:r>
-        <w:t>Gro</w:t>
-      </w:r>
-      <w:proofErr w:type="spellEnd"/>
-      <w:r>
-        <w:t xml:space="preserve"> allele that give rise to a severely truncated and therefore non-functional </w:t>
-      </w:r>
-      <w:proofErr w:type="spellStart"/>
-      <w:r>
-        <w:t>Gro</w:t>
-      </w:r>
-      <w:proofErr w:type="spellEnd"/>
-      <w:r>
-        <w:t xml:space="preserve"> </w:t>
-      </w:r>
-      <w:r>
-        <w:t>gene product</w:t>
-      </w:r>
-      <w:r>
-        <w:t>.</w:t>
-      </w:r>
-      <w:r>
-        <w:t xml:space="preserve"> Analysis of </w:t>
-      </w:r>
-      <w:proofErr w:type="spellStart"/>
-      <w:r>
-        <w:t>Gro</w:t>
-      </w:r>
-      <w:proofErr w:type="spellEnd"/>
-      <w:r>
-        <w:t xml:space="preserve"> transcript levels across samples at each timepoint confirms overexpressing lines accumulated </w:t>
-      </w:r>
-      <w:r>
-        <w:lastRenderedPageBreak/>
-        <w:t>increased transcript levels, with the effect being greatest at the first timepoint</w:t>
-      </w:r>
-      <w:r>
-        <w:t xml:space="preserve"> (Fig. 2-13</w:t>
-      </w:r>
-      <w:r>
-        <w:t>A</w:t>
-      </w:r>
-      <w:r>
-        <w:t>);</w:t>
-      </w:r>
-      <w:r>
-        <w:t xml:space="preserve"> Groucho loss-of-function embryos failed to accumulate </w:t>
-      </w:r>
-      <w:proofErr w:type="spellStart"/>
-      <w:r>
-        <w:t>Gro</w:t>
-      </w:r>
-      <w:proofErr w:type="spellEnd"/>
-      <w:r>
-        <w:t xml:space="preserve"> transcripts to any significant degree across all </w:t>
-      </w:r>
-      <w:commentRangeStart w:id="166"/>
-      <w:r>
-        <w:t>timepoints</w:t>
-      </w:r>
-      <w:commentRangeEnd w:id="166"/>
-      <w:r>
-        <w:rPr>
-          <w:rStyle w:val="CommentReference"/>
-        </w:rPr>
-        <w:commentReference w:id="166"/>
-      </w:r>
-      <w:r>
-        <w:t xml:space="preserve">. </w:t>
-      </w:r>
-      <w:commentRangeStart w:id="167"/>
-      <w:r>
-        <w:t>Wild</w:t>
-      </w:r>
-      <w:commentRangeEnd w:id="167"/>
-      <w:r>
-        <w:rPr>
-          <w:rStyle w:val="CommentReference"/>
-        </w:rPr>
-        <w:commentReference w:id="167"/>
-      </w:r>
-      <w:r>
-        <w:t xml:space="preserve">-type embryos exhibit the </w:t>
-      </w:r>
-      <w:r>
-        <w:t>expected</w:t>
-      </w:r>
-      <w:r>
-        <w:t xml:space="preserve"> pattern of initially high levels of maternally-deposited transcript, which are </w:t>
-      </w:r>
-      <w:r>
-        <w:t>gradually</w:t>
-      </w:r>
-      <w:r>
-        <w:t xml:space="preserve"> reduced as </w:t>
-      </w:r>
-      <w:r>
-        <w:t>development proceeds (Fig. 2-13</w:t>
-      </w:r>
-      <w:r>
-        <w:t>B).</w:t>
-      </w:r>
-    </w:p>
-    <w:p>
-      <w:pPr>
-        <w:spacing w:line="480" w:lineRule="auto"/>
-        <w:ind w:firstLine="720"/>
-      </w:pPr>
-      <w:r>
-        <w:t>Clustering of RNA-</w:t>
-      </w:r>
-      <w:proofErr w:type="spellStart"/>
-      <w:r>
-        <w:t>seq</w:t>
-      </w:r>
-      <w:proofErr w:type="spellEnd"/>
-      <w:r>
-        <w:t xml:space="preserve"> </w:t>
-      </w:r>
-      <w:r>
-        <w:t>profiles</w:t>
-      </w:r>
-      <w:r>
-        <w:t xml:space="preserve"> reveals the transcriptomes cluster </w:t>
-      </w:r>
-      <w:r>
-        <w:t xml:space="preserve">first </w:t>
-      </w:r>
-      <w:r>
-        <w:t>by timepoint, then by Groucho dosage</w:t>
-      </w:r>
-      <w:r>
-        <w:t xml:space="preserve"> (Fig 2-14</w:t>
-      </w:r>
-      <w:r>
-        <w:t>)</w:t>
-      </w:r>
-      <w:r>
-        <w:t>.</w:t>
-      </w:r>
-      <w:r>
-        <w:t xml:space="preserve"> Groucho loss-of-function samples segregate well from wild-type and overexpression samples, while cluster discrimination between wild-type and overexpression is relatively weak, indicating that loss-of-function embryos exhibit a greater degree of transcriptome deviation from all other samples, while there are enough similarities between overexpression and wild-type embryos that they can cluster together. Groucho loss-of-function samples from the second and third timepoints cluster independently from all other samples at those </w:t>
-      </w:r>
-      <w:r>
-        <w:t>two timepoints, indicating that</w:t>
-      </w:r>
-      <w:r>
-        <w:t xml:space="preserve"> </w:t>
-      </w:r>
-      <w:r>
-        <w:t xml:space="preserve">the </w:t>
-      </w:r>
-      <w:r>
-        <w:t xml:space="preserve">accumulation of differences in gene regulation has put these embryos on a </w:t>
-      </w:r>
-      <w:r>
-        <w:t>highly divergent</w:t>
-      </w:r>
-      <w:r>
-        <w:t xml:space="preserve"> and non-viable de</w:t>
-      </w:r>
-      <w:r>
-        <w:t>v</w:t>
-      </w:r>
-      <w:r>
-        <w:t>elopmental trajectory (Fig. 2-14</w:t>
-      </w:r>
-      <w:r>
-        <w:t>, red box).</w:t>
-      </w:r>
-    </w:p>
-    <w:p>
-      <w:pPr>
-        <w:spacing w:line="480" w:lineRule="auto"/>
-        <w:ind w:firstLine="720"/>
-      </w:pPr>
-      <w:r>
-        <w:t>Principal component analysis</w:t>
-      </w:r>
-      <w:r>
-        <w:t xml:space="preserve"> (PCA)</w:t>
-      </w:r>
-      <w:r>
-        <w:t xml:space="preserve"> allows a more detailed dissection of transcriptome profile changes between Groucho dosages, and how those ch</w:t>
-      </w:r>
-      <w:r>
-        <w:t>a</w:t>
-      </w:r>
-      <w:r>
-        <w:t>nges evolve over time (Fig. 2-15</w:t>
-      </w:r>
-      <w:r>
-        <w:t xml:space="preserve">). </w:t>
-      </w:r>
-      <w:r>
-        <w:t xml:space="preserve">PCA is a common technique used to visualize high-dimensionality data in two dimensions; linear distance between two points is directly proportional to the dissimilarity between those samples. PCA analysis reveals two sources of variance between samples: developmental stage on the x-axis, and </w:t>
-      </w:r>
-      <w:proofErr w:type="spellStart"/>
-      <w:r>
-        <w:t>Gro</w:t>
-      </w:r>
-      <w:proofErr w:type="spellEnd"/>
-      <w:r>
-        <w:t xml:space="preserve"> dosage on the y-axis, fitting with the major </w:t>
-      </w:r>
-      <w:r>
-        <w:t>determinants</w:t>
-      </w:r>
-      <w:r>
-        <w:t xml:space="preserve"> of </w:t>
-      </w:r>
-      <w:r>
-        <w:lastRenderedPageBreak/>
-        <w:t>hierarchical clustering seen in the previous c</w:t>
-      </w:r>
-      <w:r>
-        <w:t xml:space="preserve">orrelation </w:t>
-      </w:r>
-      <w:proofErr w:type="spellStart"/>
-      <w:r>
-        <w:t>heatmap</w:t>
-      </w:r>
-      <w:proofErr w:type="spellEnd"/>
-      <w:r>
-        <w:t xml:space="preserve">. </w:t>
-      </w:r>
-      <w:r>
-        <w:t xml:space="preserve">Comparison of the overexpression lines with the wild-type embryos shows that while these samples exhibit overall high similarity at early timepoints (upper-left cluster), overexpression samples grow increasingly distinct from wild-type over time, as can be seen by the divergence of these points from the wild-type sample (in red). </w:t>
-      </w:r>
-      <w:proofErr w:type="spellStart"/>
-      <w:r>
-        <w:t>Gro</w:t>
-      </w:r>
-      <w:proofErr w:type="spellEnd"/>
-      <w:r>
-        <w:t xml:space="preserve"> loss-of-function samples </w:t>
-      </w:r>
-      <w:r>
-        <w:t>plot</w:t>
-      </w:r>
-      <w:r>
-        <w:t xml:space="preserve"> independently </w:t>
-      </w:r>
-      <w:r>
-        <w:t>at all timepoints, exhibiting a</w:t>
-      </w:r>
-      <w:r>
-        <w:t xml:space="preserve"> strong divergence from all other samples at all timepoints.</w:t>
-      </w:r>
-    </w:p>
-    <w:p>
-      <w:pPr>
-        <w:spacing w:line="480" w:lineRule="auto"/>
-        <w:ind w:firstLine="720"/>
-      </w:pPr>
-      <w:r>
-        <w:t xml:space="preserve">Perturbation of Groucho levels results in the </w:t>
-      </w:r>
-      <w:proofErr w:type="spellStart"/>
-      <w:r>
-        <w:t>misregulation</w:t>
-      </w:r>
-      <w:proofErr w:type="spellEnd"/>
-      <w:r>
-        <w:t xml:space="preserve"> of a significant proportion of the Drosophila genome over each timespan (</w:t>
-      </w:r>
-      <w:r>
-        <w:t>Fig</w:t>
-      </w:r>
-      <w:r>
-        <w:t xml:space="preserve"> 2-16</w:t>
-      </w:r>
-      <w:r>
-        <w:t>A</w:t>
-      </w:r>
-      <w:r>
-        <w:t>). The Groucho loss-of-function phenotype was more severe than that obtained from overexpression,</w:t>
-      </w:r>
-      <w:r>
-        <w:t xml:space="preserve"> with</w:t>
-      </w:r>
-      <w:r>
-        <w:t xml:space="preserve"> over 10% of genes exhibiting changes in expression level</w:t>
-      </w:r>
-      <w:r>
-        <w:t xml:space="preserve"> at each </w:t>
-      </w:r>
-      <w:commentRangeStart w:id="168"/>
-      <w:r>
-        <w:t>timepoint</w:t>
-      </w:r>
-      <w:commentRangeEnd w:id="168"/>
-      <w:r>
-        <w:rPr>
-          <w:rStyle w:val="CommentReference"/>
-        </w:rPr>
-        <w:commentReference w:id="168"/>
-      </w:r>
-      <w:r>
-        <w:t xml:space="preserve">, with the greatest effect seen in the second, 4 </w:t>
-      </w:r>
-      <w:r>
-        <w:t>to</w:t>
-      </w:r>
-      <w:r>
-        <w:t xml:space="preserve"> 6.5 hour stage (Fig. 2-16</w:t>
-      </w:r>
-      <w:r>
-        <w:t>B). Overexpression samples exhibit a smaller yet still significant proportion of differentially expressed genes, with the strongest ef</w:t>
-      </w:r>
-      <w:r>
-        <w:t>fect seen at the final, 6.</w:t>
-      </w:r>
-      <w:r>
-        <w:t xml:space="preserve">5 to </w:t>
-      </w:r>
-      <w:proofErr w:type="gramStart"/>
-      <w:r>
-        <w:t>9 hour</w:t>
-      </w:r>
-      <w:proofErr w:type="gramEnd"/>
-      <w:r>
-        <w:t xml:space="preserve"> stage</w:t>
-      </w:r>
-      <w:r>
-        <w:t xml:space="preserve">. </w:t>
-      </w:r>
-      <w:r>
-        <w:t xml:space="preserve">Comparison of differentially expressed genes in the three </w:t>
-      </w:r>
-      <w:proofErr w:type="spellStart"/>
-      <w:r>
-        <w:t>Gro</w:t>
-      </w:r>
-      <w:proofErr w:type="spellEnd"/>
-      <w:r>
-        <w:t xml:space="preserve"> overexpression lines reveals significant correlation between activation or repression </w:t>
-      </w:r>
-      <w:r>
-        <w:t>of genes regardless of Groucho dosage</w:t>
-      </w:r>
-      <w:r>
-        <w:t>, with this effect holding ac</w:t>
-      </w:r>
-      <w:r>
-        <w:t>ross all timepoints (Fig. 2-17</w:t>
-      </w:r>
-      <w:r>
-        <w:t>).</w:t>
-      </w:r>
-    </w:p>
-    <w:p>
-      <w:pPr>
-        <w:spacing w:line="480" w:lineRule="auto"/>
-        <w:ind w:firstLine="720"/>
-      </w:pPr>
-      <w:r>
-        <w:t xml:space="preserve">As Groucho is known to restrict the expression patterns of </w:t>
-      </w:r>
-      <w:r>
-        <w:t xml:space="preserve">many developmental regulators </w:t>
-      </w:r>
-      <w:r>
-        <w:t xml:space="preserve">including </w:t>
-      </w:r>
-      <w:r>
-        <w:t>transcription factors, splicing factors, and signaling molecules</w:t>
-      </w:r>
-      <w:r>
-        <w:t xml:space="preserve"> (</w:t>
-      </w:r>
-      <w:r>
-        <w:t xml:space="preserve">e.g., </w:t>
-      </w:r>
-      <w:r>
-        <w:t>tailless</w:t>
-      </w:r>
-      <w:r>
-        <w:t xml:space="preserve">, </w:t>
-      </w:r>
-      <w:proofErr w:type="spellStart"/>
-      <w:r>
-        <w:t>huckebein</w:t>
-      </w:r>
-      <w:proofErr w:type="spellEnd"/>
-      <w:r>
-        <w:t xml:space="preserve">, </w:t>
-      </w:r>
-      <w:proofErr w:type="spellStart"/>
-      <w:r>
-        <w:t>zen</w:t>
-      </w:r>
-      <w:proofErr w:type="spellEnd"/>
-      <w:r>
-        <w:t xml:space="preserve">, </w:t>
-      </w:r>
-      <w:proofErr w:type="spellStart"/>
-      <w:r>
-        <w:t>Sxl</w:t>
-      </w:r>
-      <w:proofErr w:type="spellEnd"/>
-      <w:r>
-        <w:t xml:space="preserve">, </w:t>
-      </w:r>
-      <w:proofErr w:type="spellStart"/>
-      <w:r>
-        <w:t>dpp</w:t>
-      </w:r>
-      <w:proofErr w:type="spellEnd"/>
-      <w:r>
-        <w:t>, etc.</w:t>
-      </w:r>
-      <w:r>
-        <w:t>),</w:t>
-      </w:r>
-      <w:r>
-        <w:t xml:space="preserve"> it is suspected that many of these </w:t>
-      </w:r>
-      <w:r>
-        <w:t>potential</w:t>
-      </w:r>
-      <w:r>
-        <w:t xml:space="preserve"> Groucho targets are secondary targets of Groucho and are not regulated by</w:t>
-      </w:r>
-      <w:r>
-        <w:t xml:space="preserve"> direct</w:t>
-      </w:r>
-      <w:r>
-        <w:t xml:space="preserve"> Groucho occupancy of their enhancer regions.</w:t>
-      </w:r>
-      <w:r>
-        <w:t xml:space="preserve"> In order to </w:t>
-      </w:r>
-      <w:r>
-        <w:lastRenderedPageBreak/>
-        <w:t xml:space="preserve">reduce the inclusion of these secondary effects in our determination of </w:t>
-      </w:r>
-      <w:proofErr w:type="spellStart"/>
-      <w:r>
-        <w:t>Gro</w:t>
-      </w:r>
-      <w:proofErr w:type="spellEnd"/>
-      <w:r>
-        <w:t xml:space="preserve"> targets, we </w:t>
-      </w:r>
-      <w:r>
-        <w:t>refined</w:t>
-      </w:r>
-      <w:r>
-        <w:t xml:space="preserve"> the list of potential Groucho targets in two ways. First, we focus</w:t>
-      </w:r>
-      <w:r>
-        <w:t>ed</w:t>
-      </w:r>
-      <w:r>
-        <w:t xml:space="preserve"> on genes that exhibit a response of an opposite magnitude in the loss-of-function and one and more overexpression lines (i.e. up-regulated under conditions of lowered </w:t>
-      </w:r>
-      <w:proofErr w:type="spellStart"/>
-      <w:r>
-        <w:t>Gro</w:t>
-      </w:r>
-      <w:proofErr w:type="spellEnd"/>
-      <w:r>
-        <w:t xml:space="preserve"> dosage and down-regulated under increased dosage, or vice-versa). This results in a significant restriction of the effected gene l</w:t>
-      </w:r>
-      <w:r>
-        <w:t>ist at each timepoint</w:t>
-      </w:r>
-      <w:r>
-        <w:t xml:space="preserve"> (Fig. 2-18</w:t>
-      </w:r>
-      <w:r>
-        <w:t xml:space="preserve">). Secondly, we narrowed this list to only those genes associated with </w:t>
-      </w:r>
-      <w:r>
-        <w:t xml:space="preserve">adjacent or overlapping </w:t>
-      </w:r>
-      <w:r>
-        <w:t xml:space="preserve">Groucho binding, as determined by ChIP-seq. The resulting gene list </w:t>
-      </w:r>
-      <w:r>
-        <w:t xml:space="preserve">is significantly reduced, consisting of </w:t>
-      </w:r>
-      <w:r>
-        <w:t xml:space="preserve">248 genes, of which 151 are common between the 2x and 4x </w:t>
-      </w:r>
-      <w:proofErr w:type="spellStart"/>
-      <w:r>
-        <w:t>G</w:t>
-      </w:r>
-      <w:r>
-        <w:t>r</w:t>
-      </w:r>
-      <w:r>
-        <w:t>o</w:t>
-      </w:r>
-      <w:proofErr w:type="spellEnd"/>
-      <w:r>
-        <w:t xml:space="preserve"> overexpression lines (Fig 2-19</w:t>
-      </w:r>
-      <w:r>
-        <w:t xml:space="preserve"> &amp; Supplemental Table 1). </w:t>
-      </w:r>
-    </w:p>
-    <w:p>
-      <w:pPr>
-        <w:spacing w:line="480" w:lineRule="auto"/>
-        <w:ind w:firstLine="720"/>
-      </w:pPr>
-      <w:r>
-        <w:t xml:space="preserve">Though the Groucho/TLE family of proteins have traditionally </w:t>
-      </w:r>
-      <w:r>
-        <w:t xml:space="preserve">been thought of as obligate repressors, </w:t>
-      </w:r>
-      <w:r>
-        <w:t xml:space="preserve">TLE3, a human Groucho </w:t>
-      </w:r>
-      <w:proofErr w:type="spellStart"/>
-      <w:r>
-        <w:t>ortholog</w:t>
-      </w:r>
-      <w:proofErr w:type="spellEnd"/>
-      <w:r>
-        <w:t>, was recently shown to primarily serve as an activator, though the mechanism remains unknown</w:t>
-      </w:r>
-      <w:r>
-        <w:t xml:space="preserve"> </w:t>
-      </w:r>
-      <w:r>
-        <w:t>{Villanueva, 2011 #1659}</w:t>
-      </w:r>
-      <w:r>
-        <w:t xml:space="preserve">. Additionally, </w:t>
-      </w:r>
-      <w:proofErr w:type="spellStart"/>
-      <w:r>
-        <w:t>CtBP</w:t>
-      </w:r>
-      <w:proofErr w:type="spellEnd"/>
-      <w:r>
-        <w:t xml:space="preserve">, a canonical, short-range </w:t>
-      </w:r>
-      <w:r>
-        <w:rPr>
-          <w:i/>
-        </w:rPr>
-        <w:t xml:space="preserve">Drosophila </w:t>
-      </w:r>
-      <w:proofErr w:type="spellStart"/>
-      <w:r>
-        <w:t>co</w:t>
-      </w:r>
-      <w:r>
-        <w:t>repressor</w:t>
-      </w:r>
-      <w:proofErr w:type="spellEnd"/>
-      <w:r>
-        <w:t xml:space="preserve">, was shown to serve as a co-activator of certain </w:t>
-      </w:r>
-      <w:proofErr w:type="spellStart"/>
-      <w:r>
-        <w:t>Wnt</w:t>
-      </w:r>
-      <w:proofErr w:type="spellEnd"/>
-      <w:r>
-        <w:t xml:space="preserve">-regulated genes, this switch in behavior being controlled by the protein’s </w:t>
-      </w:r>
-      <w:proofErr w:type="spellStart"/>
-      <w:r>
-        <w:t>oligomeric</w:t>
-      </w:r>
-      <w:proofErr w:type="spellEnd"/>
-      <w:r>
-        <w:t xml:space="preserve"> state</w:t>
-      </w:r>
-      <w:r>
-        <w:t xml:space="preserve"> </w:t>
-      </w:r>
-      <w:r>
-        <w:t>{</w:t>
-      </w:r>
-      <w:proofErr w:type="spellStart"/>
-      <w:r>
-        <w:t>Bhambhani</w:t>
-      </w:r>
-      <w:proofErr w:type="spellEnd"/>
-      <w:r>
-        <w:t>, 2011 #2284}</w:t>
-      </w:r>
-      <w:r>
-        <w:t>.</w:t>
-      </w:r>
-    </w:p>
-    <w:p>
-      <w:pPr>
-        <w:spacing w:line="480" w:lineRule="auto"/>
-        <w:ind w:firstLine="720"/>
-      </w:pPr>
-      <w:r>
-        <w:t>The significantly enriched gene ontology groups for predicted Groucho-repressed genes (n = 162) contain several groups indicative of transcription regulation (GO:0006355, n = 37) and developmental processes (GO:0032502, n = 81)</w:t>
-      </w:r>
-      <w:r>
-        <w:t xml:space="preserve"> (Fig</w:t>
-      </w:r>
-      <w:r>
-        <w:t>. 2-20</w:t>
-      </w:r>
-      <w:r>
-        <w:t>)</w:t>
-      </w:r>
-      <w:r>
-        <w:t xml:space="preserve">. </w:t>
-      </w:r>
-      <w:r>
-        <w:rPr>
-          <w:i/>
-        </w:rPr>
-        <w:t xml:space="preserve"> </w:t>
-      </w:r>
-      <w:r>
-        <w:t xml:space="preserve">Of the 146 predicted Groucho-activated genes, no gene ontologies were significantly enriched, leading us to hypothesize that these genes are </w:t>
-      </w:r>
-      <w:r>
-        <w:lastRenderedPageBreak/>
-        <w:t xml:space="preserve">potentially the result of random noise </w:t>
-      </w:r>
-      <w:r>
-        <w:t xml:space="preserve">in </w:t>
-      </w:r>
-      <w:r>
-        <w:t>the</w:t>
-      </w:r>
-      <w:r>
-        <w:t xml:space="preserve"> gene expression data</w:t>
-      </w:r>
-      <w:r>
-        <w:t xml:space="preserve"> and do not represent direct Groucho targets.</w:t>
-      </w:r>
-    </w:p>
-    <w:p>
-      <w:pPr>
-        <w:spacing w:line="480" w:lineRule="auto"/>
-        <w:rPr>
-          <w:i/>
-        </w:rPr>
-      </w:pPr>
-    </w:p>
-    <w:p>
-      <w:pPr>
-        <w:spacing w:line="480" w:lineRule="auto"/>
-        <w:rPr>
-          <w:i/>
-        </w:rPr>
-      </w:pPr>
-      <w:r>
-        <w:rPr>
-          <w:i/>
-        </w:rPr>
-        <w:t>Groucho-regulated genes are enriched for stalled RNA polymerase</w:t>
-      </w:r>
-    </w:p>
-    <w:p>
-      <w:pPr>
-        <w:spacing w:line="480" w:lineRule="auto"/>
-        <w:rPr>
-          <w:i/>
-        </w:rPr>
-      </w:pPr>
-    </w:p>
-    <w:p>
-      <w:pPr>
-        <w:spacing w:line="480" w:lineRule="auto"/>
-        <w:ind w:firstLine="720"/>
-      </w:pPr>
-      <w:proofErr w:type="spellStart"/>
-      <w:r>
-        <w:t>Promotor</w:t>
-      </w:r>
-      <w:proofErr w:type="spellEnd"/>
-      <w:r>
-        <w:t xml:space="preserve">-proximal pausing of RNA Polymerase II has been identified as a crucial step in gene regulation. Pausing </w:t>
-      </w:r>
-      <w:r>
-        <w:t>has been primarily</w:t>
-      </w:r>
-      <w:r>
-        <w:t xml:space="preserve"> characterized in </w:t>
-      </w:r>
-      <w:r>
-        <w:rPr>
-          <w:i/>
-        </w:rPr>
-        <w:t>Drosophila</w:t>
-      </w:r>
-      <w:r>
-        <w:t xml:space="preserve"> at multiple heat-shock genes, presumably to facilitate rapid induction of gene expression upon receipt of an appropriate regulatory signal</w:t>
-      </w:r>
-      <w:r>
-        <w:t xml:space="preserve"> </w:t>
-      </w:r>
-      <w:r>
-        <w:t>{Lis, 1993 #2380}</w:t>
-      </w:r>
-      <w:r>
-        <w:t xml:space="preserve">. Since this discovery, polymerase stalling has been found to be a </w:t>
-      </w:r>
-      <w:r>
-        <w:t>ubiquitous</w:t>
-      </w:r>
-      <w:r>
-        <w:t xml:space="preserve"> regulatory </w:t>
-      </w:r>
-      <w:r>
-        <w:t>mechanism</w:t>
-      </w:r>
-      <w:r>
-        <w:t xml:space="preserve"> </w:t>
-      </w:r>
-      <w:r>
-        <w:t>{Conaway, 2000 #2381}</w:t>
-      </w:r>
-      <w:r>
-        <w:t xml:space="preserve">, with strong peaks of </w:t>
-      </w:r>
-      <w:proofErr w:type="spellStart"/>
-      <w:r>
-        <w:t>PolII</w:t>
-      </w:r>
-      <w:proofErr w:type="spellEnd"/>
-      <w:r>
-        <w:t xml:space="preserve"> present in the promoter regions of a diverse array of genes throughout the </w:t>
-      </w:r>
-      <w:proofErr w:type="spellStart"/>
-      <w:r>
-        <w:rPr>
-          <w:i/>
-        </w:rPr>
-        <w:t>Droosphila</w:t>
-      </w:r>
-      <w:proofErr w:type="spellEnd"/>
-      <w:r>
-        <w:t xml:space="preserve"> </w:t>
-      </w:r>
-      <w:r>
-        <w:t>genome.</w:t>
-      </w:r>
-      <w:r>
-        <w:t xml:space="preserve"> </w:t>
-      </w:r>
-    </w:p>
-    <w:p>
-      <w:pPr>
-        <w:spacing w:line="480" w:lineRule="auto"/>
-        <w:ind w:firstLine="720"/>
-      </w:pPr>
-      <w:r>
-        <w:t xml:space="preserve">To explore whether Groucho regulation potentially promotes the stalling of polymerase, we undertook to compare Groucho-regulated genes with publically available genome-wide </w:t>
-      </w:r>
-      <w:proofErr w:type="spellStart"/>
-      <w:r>
-        <w:t>PolII</w:t>
-      </w:r>
-      <w:proofErr w:type="spellEnd"/>
-      <w:r>
-        <w:t xml:space="preserve"> localization data</w:t>
-      </w:r>
-      <w:r>
-        <w:t xml:space="preserve"> </w:t>
-      </w:r>
-      <w:r>
-        <w:t>{</w:t>
-      </w:r>
-      <w:proofErr w:type="spellStart"/>
-      <w:r>
-        <w:t>Zeitlinger</w:t>
-      </w:r>
-      <w:proofErr w:type="spellEnd"/>
-      <w:r>
-        <w:t>, 2007 #3010}</w:t>
-      </w:r>
-      <w:r>
-        <w:t xml:space="preserve">. In this data set, the authors classified each gene into one of several states including the lack of detected </w:t>
-      </w:r>
-      <w:proofErr w:type="spellStart"/>
-      <w:r>
-        <w:t>PolII</w:t>
-      </w:r>
-      <w:proofErr w:type="spellEnd"/>
-      <w:r>
-        <w:t xml:space="preserve">, active (elongation phase) </w:t>
-      </w:r>
-      <w:proofErr w:type="spellStart"/>
-      <w:r>
-        <w:t>PolII</w:t>
-      </w:r>
-      <w:proofErr w:type="spellEnd"/>
-      <w:r>
-        <w:t xml:space="preserve">, or stalled </w:t>
-      </w:r>
-      <w:proofErr w:type="spellStart"/>
-      <w:r>
-        <w:t>PolII</w:t>
-      </w:r>
-      <w:proofErr w:type="spellEnd"/>
-      <w:r>
-        <w:t xml:space="preserve">. Comparing genes </w:t>
-      </w:r>
-      <w:r>
-        <w:t>exhibiting change in expression levels under Groucho loss-of-function conditions</w:t>
-      </w:r>
-      <w:r>
-        <w:t xml:space="preserve">, we see a strong correlation between </w:t>
-      </w:r>
-      <w:r>
-        <w:t xml:space="preserve">genes repressed by Groucho and </w:t>
-      </w:r>
-      <w:proofErr w:type="spellStart"/>
-      <w:r>
-        <w:t>PolII</w:t>
-      </w:r>
-      <w:proofErr w:type="spellEnd"/>
-      <w:r>
-        <w:t xml:space="preserve"> pausing </w:t>
-      </w:r>
-      <w:r>
-        <w:t>(</w:t>
-      </w:r>
-      <w:r>
-        <w:t xml:space="preserve">179 genes, </w:t>
-      </w:r>
-      <w:r>
-        <w:rPr>
-          <w:i/>
-        </w:rPr>
-        <w:t xml:space="preserve">p </w:t>
-      </w:r>
-      <w:r>
-        <w:t>&lt; 10</w:t>
-      </w:r>
-      <w:r>
-        <w:rPr>
-          <w:vertAlign w:val="superscript"/>
-        </w:rPr>
-        <w:t>-20</w:t>
-      </w:r>
-      <w:r>
-        <w:t xml:space="preserve">), and limited correlation between genes activated by Groucho exhibiting pausing (68 genes, </w:t>
-      </w:r>
-      <w:r>
-        <w:rPr>
-          <w:i/>
-        </w:rPr>
-        <w:t xml:space="preserve">p </w:t>
-      </w:r>
-      <w:r>
-        <w:t>&gt; 0.05)</w:t>
-      </w:r>
-      <w:r>
-        <w:t xml:space="preserve"> (Fig. 2-22</w:t>
-      </w:r>
-      <w:r>
-        <w:t>)</w:t>
-      </w:r>
-      <w:r>
-        <w:t xml:space="preserve">. Conversely, genes activated by Groucho are enriched for active </w:t>
-      </w:r>
-      <w:proofErr w:type="spellStart"/>
-      <w:r>
-        <w:t>PolII</w:t>
-      </w:r>
-      <w:proofErr w:type="spellEnd"/>
-      <w:r>
-        <w:t xml:space="preserve"> (315 genes, </w:t>
-      </w:r>
-      <w:r>
-        <w:rPr>
-          <w:i/>
-        </w:rPr>
-        <w:t xml:space="preserve">p &lt; </w:t>
-      </w:r>
-      <w:r>
-        <w:t>10</w:t>
-      </w:r>
-      <w:r>
-        <w:rPr>
-          <w:vertAlign w:val="superscript"/>
-        </w:rPr>
-        <w:t>-20</w:t>
-      </w:r>
-      <w:r>
-        <w:t xml:space="preserve">), while </w:t>
-      </w:r>
-      <w:proofErr w:type="spellStart"/>
-      <w:r>
-        <w:t>Gro</w:t>
-      </w:r>
-      <w:proofErr w:type="spellEnd"/>
-      <w:r>
-        <w:t xml:space="preserve"> repressed </w:t>
-      </w:r>
-      <w:r>
-        <w:lastRenderedPageBreak/>
-        <w:t xml:space="preserve">genes are not (174 genes, </w:t>
+        <w:t xml:space="preserve"> repressed genes are not (174 genes, </w:t>
       </w:r>
       <w:r>
         <w:rPr>
@@ -5306,11 +5248,7 @@
         </w:r>
         <w:proofErr w:type="spellEnd"/>
         <w:r>
-          <w:t xml:space="preserve"> is repressed early in a narrow stripe on the dorsal side of the embryo. The </w:t>
-        </w:r>
-        <w:r>
-          <w:lastRenderedPageBreak/>
-          <w:t xml:space="preserve">presence of a Groucho-bound peak at the transcription start site often coincides with the presence of Groucho binding upstream or inside of a gene. We hypothesize that this supports a model of repression whereby Groucho is recruited to repressive regulatory regions and precipitates a rearrangement of local chromatin, brining </w:t>
+          <w:t xml:space="preserve"> is repressed early in a narrow stripe on the dorsal side of the embryo. The presence of a Groucho-bound peak at the transcription start site often coincides with the presence of Groucho binding upstream or inside of a gene. We hypothesize that this supports a model of repression whereby Groucho is recruited to repressive regulatory regions and precipitates a rearrangement of local chromatin, brining </w:t>
         </w:r>
         <w:proofErr w:type="spellStart"/>
         <w:r>
@@ -5398,11 +5336,7 @@
           <w:t>Drosophila</w:t>
         </w:r>
         <w:r>
-          <w:t xml:space="preserve">, and in animals generally. Multiple factors, </w:t>
-        </w:r>
-        <w:r>
-          <w:lastRenderedPageBreak/>
-          <w:t xml:space="preserve">including </w:t>
+          <w:t xml:space="preserve">, and in animals generally. Multiple factors, including </w:t>
         </w:r>
         <w:proofErr w:type="spellStart"/>
         <w:r>
@@ -5929,7 +5863,7 @@
       </w:r>
     </w:p>
   </w:comment>
-  <w:comment w:id="151" w:author="Albert Courey" w:date="2015-08-25T14:44:00Z" w:initials="AC">
+  <w:comment w:id="150" w:author="Albert Courey" w:date="2015-08-25T14:44:00Z" w:initials="AC">
     <w:p>
       <w:pPr>
         <w:pStyle w:val="CommentText"/>
@@ -5993,7 +5927,7 @@
       </w:r>
     </w:p>
   </w:comment>
-  <w:comment w:id="152" w:author="Albert Courey" w:date="2015-08-24T15:51:00Z" w:initials="AC">
+  <w:comment w:id="151" w:author="Albert Courey" w:date="2015-08-24T15:51:00Z" w:initials="AC">
     <w:p>
       <w:pPr>
         <w:pStyle w:val="CommentText"/>
@@ -6025,7 +5959,7 @@
       </w:r>
     </w:p>
   </w:comment>
-  <w:comment w:id="153" w:author="Albert Courey" w:date="2015-08-25T14:45:00Z" w:initials="AC">
+  <w:comment w:id="152" w:author="Albert Courey" w:date="2015-08-25T14:45:00Z" w:initials="AC">
     <w:p>
       <w:pPr>
         <w:pStyle w:val="CommentText"/>
@@ -6041,7 +5975,7 @@
       </w:r>
     </w:p>
   </w:comment>
-  <w:comment w:id="154" w:author="Albert Courey" w:date="2015-08-24T16:05:00Z" w:initials="AC">
+  <w:comment w:id="153" w:author="Albert Courey" w:date="2015-08-24T16:05:00Z" w:initials="AC">
     <w:p>
       <w:pPr>
         <w:pStyle w:val="CommentText"/>
@@ -6073,7 +6007,7 @@
       </w:r>
     </w:p>
   </w:comment>
-  <w:comment w:id="156" w:author="Albert Courey" w:date="2015-08-25T14:47:00Z" w:initials="AC">
+  <w:comment w:id="155" w:author="Albert Courey" w:date="2015-08-25T14:47:00Z" w:initials="AC">
     <w:p>
       <w:pPr>
         <w:pStyle w:val="CommentText"/>
@@ -6097,7 +6031,7 @@
       </w:r>
     </w:p>
   </w:comment>
-  <w:comment w:id="159" w:author="Albert Courey" w:date="2015-08-25T15:27:00Z" w:initials="AC">
+  <w:comment w:id="158" w:author="Albert Courey" w:date="2015-08-25T15:27:00Z" w:initials="AC">
     <w:p>
       <w:pPr>
         <w:pStyle w:val="CommentText"/>
@@ -6121,7 +6055,7 @@
       </w:r>
     </w:p>
   </w:comment>
-  <w:comment w:id="163" w:author="Albert Courey" w:date="2015-08-25T15:34:00Z" w:initials="AC">
+  <w:comment w:id="162" w:author="Albert Courey" w:date="2015-08-25T15:34:00Z" w:initials="AC">
     <w:p>
       <w:pPr>
         <w:pStyle w:val="CommentText"/>
@@ -6161,7 +6095,7 @@
       </w:r>
     </w:p>
   </w:comment>
-  <w:comment w:id="164" w:author="Albert Courey" w:date="2015-08-25T15:44:00Z" w:initials="AC">
+  <w:comment w:id="163" w:author="Albert Courey" w:date="2015-08-25T15:44:00Z" w:initials="AC">
     <w:p>
       <w:pPr>
         <w:pStyle w:val="CommentText"/>
@@ -6201,7 +6135,7 @@
       </w:r>
     </w:p>
   </w:comment>
-  <w:comment w:id="165" w:author="Albert Courey" w:date="2015-08-13T11:47:00Z" w:initials="AC">
+  <w:comment w:id="164" w:author="Albert Courey" w:date="2015-08-13T11:47:00Z" w:initials="AC">
     <w:p>
       <w:pPr>
         <w:pStyle w:val="CommentText"/>
@@ -6217,7 +6151,7 @@
       </w:r>
     </w:p>
   </w:comment>
-  <w:comment w:id="166" w:author="Albert Courey" w:date="2015-08-25T16:01:00Z" w:initials="AC">
+  <w:comment w:id="165" w:author="Albert Courey" w:date="2015-08-25T16:01:00Z" w:initials="AC">
     <w:p>
       <w:pPr>
         <w:pStyle w:val="CommentText"/>
@@ -6241,7 +6175,7 @@
       </w:r>
     </w:p>
   </w:comment>
-  <w:comment w:id="167" w:author="Albert Courey" w:date="2015-08-25T16:04:00Z" w:initials="AC">
+  <w:comment w:id="166" w:author="Albert Courey" w:date="2015-08-25T16:04:00Z" w:initials="AC">
     <w:p>
       <w:pPr>
         <w:pStyle w:val="CommentText"/>
@@ -6257,7 +6191,7 @@
       </w:r>
     </w:p>
   </w:comment>
-  <w:comment w:id="168" w:author="Albert Courey" w:date="2015-08-13T11:49:00Z" w:initials="AC">
+  <w:comment w:id="167" w:author="Albert Courey" w:date="2015-08-13T11:49:00Z" w:initials="AC">
     <w:p>
       <w:pPr>
         <w:pStyle w:val="CommentText"/>
@@ -7673,7 +7607,7 @@
 </file>
 
 <file path=customXml/itemProps1.xml><?xml version="1.0" encoding="utf-8"?>
-<ds:datastoreItem xmlns:ds="http://schemas.openxmlformats.org/officeDocument/2006/customXml" ds:itemID="{40019725-780D-C04F-8441-BDDC9A1A5E75}">
+<ds:datastoreItem xmlns:ds="http://schemas.openxmlformats.org/officeDocument/2006/customXml" ds:itemID="{6CC1524B-1A4D-2F4C-941B-A87281BF7851}">
   <ds:schemaRefs>
     <ds:schemaRef ds:uri="http://schemas.openxmlformats.org/officeDocument/2006/bibliography"/>
   </ds:schemaRefs>

</xml_diff>

<commit_message>
Integration of new combo data
</commit_message>
<xml_diff>
--- a/ch2_groucho.docx
+++ b/ch2_groucho.docx
@@ -198,7 +198,11 @@
         <w:t>in vivo</w:t>
       </w:r>
       <w:r>
-        <w:t xml:space="preserve">, the role and necessity of this oligomerization in repression remains unknown. We find that, while Groucho can bind over large portions of the genome, potentially through self-association, most binding events are more spatially constricted. While few long homogeneous stretches of Groucho are observed, Groucho-regulated genes do tend to exhibit clusters of multiple </w:t>
+        <w:t xml:space="preserve">, the role and necessity of this oligomerization in repression remains unknown. We find that, while Groucho can bind over large portions of the genome, potentially through self-association, most binding events are more spatially constricted. While few long homogeneous stretches of Groucho are observed, Groucho-regulated genes do tend to exhibit </w:t>
+      </w:r>
+      <w:r>
+        <w:lastRenderedPageBreak/>
+        <w:t xml:space="preserve">clusters of multiple </w:t>
       </w:r>
       <w:proofErr w:type="spellStart"/>
       <w:r>
@@ -235,6 +239,7 @@
         <w:spacing w:line="480" w:lineRule="auto"/>
       </w:pPr>
       <w:r>
+        <w:lastRenderedPageBreak/>
         <w:t>Introduction</w:t>
       </w:r>
     </w:p>
@@ -458,6 +463,7 @@
         <w:ind w:firstLine="720"/>
       </w:pPr>
       <w:r>
+        <w:lastRenderedPageBreak/>
         <w:t xml:space="preserve">Although </w:t>
       </w:r>
       <w:proofErr w:type="spellStart"/>
@@ -664,7 +670,11 @@
       </w:r>
       <w:proofErr w:type="spellEnd"/>
       <w:r>
-        <w:t xml:space="preserve"> spreads over potentially long stretches of chromatin presumably through its ability to self-associate </w:t>
+        <w:t xml:space="preserve"> spreads over potentially long stretches of </w:t>
+      </w:r>
+      <w:r>
+        <w:lastRenderedPageBreak/>
+        <w:t xml:space="preserve">chromatin presumably through its ability to self-associate </w:t>
       </w:r>
       <w:commentRangeStart w:id="24"/>
       <w:r>
@@ -846,7 +856,11 @@
       </w:r>
       <w:proofErr w:type="spellEnd"/>
       <w:r>
-        <w:t xml:space="preserve">-overexpression on the transcriptome measurements at timepoints matching those used in the ChIP-seq analysis. When combined with the ChIP-seq binding profile data, this has allowed me produce a high-confidence set of </w:t>
+        <w:t xml:space="preserve">-overexpression </w:t>
+      </w:r>
+      <w:r>
+        <w:lastRenderedPageBreak/>
+        <w:t xml:space="preserve">on the transcriptome measurements at timepoints matching those used in the ChIP-seq analysis. When combined with the ChIP-seq binding profile data, this has allowed me produce a high-confidence set of </w:t>
       </w:r>
       <w:proofErr w:type="spellStart"/>
       <w:r>
@@ -1127,6 +1141,7 @@
       </w:pPr>
       <w:ins w:id="57" w:author="Michael Chambers" w:date="2015-08-26T15:49:00Z">
         <w:r>
+          <w:lastRenderedPageBreak/>
           <w:t xml:space="preserve">Staged embryos were manually homogenized in </w:t>
         </w:r>
         <w:proofErr w:type="spellStart"/>
@@ -1557,7 +1572,11 @@
         <w:t>interacting TF) are established</w:t>
       </w:r>
       <w:r>
-        <w:t xml:space="preserve">, a defining step in anterior-posterior patterning. Specification of presumptive germ layers along the dorsal-ventral axis occurs during this stage, primarily guided by the activity of Dorsal in conjunction with Groucho.  </w:t>
+        <w:t>, a defining step in anterior-</w:t>
+      </w:r>
+      <w:r>
+        <w:lastRenderedPageBreak/>
+        <w:t xml:space="preserve">posterior patterning. Specification of presumptive germ layers along the dorsal-ventral axis occurs during this stage, primarily guided by the activity of Dorsal in conjunction with Groucho.  </w:t>
       </w:r>
       <w:r>
         <w:t xml:space="preserve">The second </w:t>
@@ -1968,6 +1987,7 @@
         <w:t xml:space="preserve">). </w:t>
       </w:r>
       <w:r>
+        <w:lastRenderedPageBreak/>
         <w:t>However,</w:t>
       </w:r>
       <w:r>
@@ -2227,6 +2247,7 @@
         <w:rPr>
           <w:i/>
         </w:rPr>
+        <w:lastRenderedPageBreak/>
         <w:t xml:space="preserve">Groucho associates with </w:t>
       </w:r>
       <w:r>
@@ -2635,7 +2656,11 @@
         <w:t xml:space="preserve">known if these regions represent actively repressive Groucho. </w:t>
       </w:r>
       <w:r>
-        <w:t>Though the mechanism has not been extensively documented</w:t>
+        <w:t xml:space="preserve">Though the mechanism has </w:t>
+      </w:r>
+      <w:r>
+        <w:lastRenderedPageBreak/>
+        <w:t>not been extensively documented</w:t>
       </w:r>
       <w:r>
         <w:t xml:space="preserve">, </w:t>
@@ -3097,7 +3122,11 @@
         <w:t xml:space="preserve"> is also necessary for the ventral activation of a number of genes, a process that </w:t>
       </w:r>
       <w:r>
-        <w:t>is thought to be Groucho-independent. These ventrally-activated genes include rhomboid (rho), single-minded (</w:t>
+        <w:t xml:space="preserve">is thought to be Groucho-independent. These ventrally-activated genes </w:t>
+      </w:r>
+      <w:r>
+        <w:lastRenderedPageBreak/>
+        <w:t>include rhomboid (rho), single-minded (</w:t>
       </w:r>
       <w:proofErr w:type="spellStart"/>
       <w:r>
@@ -3403,7 +3432,11 @@
         <w:t>o</w:t>
       </w:r>
       <w:r>
-        <w:t>-associated genes have two or more Groucho peaks i</w:t>
+        <w:t xml:space="preserve">-associated genes have two </w:t>
+      </w:r>
+      <w:r>
+        <w:lastRenderedPageBreak/>
+        <w:t>or more Groucho peaks i</w:t>
       </w:r>
       <w:r>
         <w:t>n relative proximity (Fig. 2-8</w:t>
@@ -3666,7 +3699,11 @@
         <w:commentReference w:id="162"/>
       </w:r>
       <w:r>
-        <w:t>. Our data</w:t>
+        <w:t xml:space="preserve">. Our </w:t>
+      </w:r>
+      <w:r>
+        <w:lastRenderedPageBreak/>
+        <w:t>data</w:t>
       </w:r>
       <w:r>
         <w:t xml:space="preserve"> indicates that </w:t>
@@ -3881,7 +3918,11 @@
         <w:t>siz</w:t>
       </w:r>
       <w:r>
-        <w:t>e of the intronic binding sites. The</w:t>
+        <w:t xml:space="preserve">e of the intronic </w:t>
+      </w:r>
+      <w:r>
+        <w:lastRenderedPageBreak/>
+        <w:t>binding sites. The</w:t>
       </w:r>
       <w:r>
         <w:t xml:space="preserve"> median width of intronic sites is identical to </w:t>
@@ -4123,7 +4164,11 @@
         <w:t xml:space="preserve">Groucho. These embryos </w:t>
       </w:r>
       <w:r>
-        <w:t xml:space="preserve">are derived from female </w:t>
+        <w:t xml:space="preserve">are </w:t>
+      </w:r>
+      <w:r>
+        <w:lastRenderedPageBreak/>
+        <w:t xml:space="preserve">derived from female </w:t>
       </w:r>
       <w:proofErr w:type="spellStart"/>
       <w:r>
@@ -4325,7 +4370,11 @@
         <w:t xml:space="preserve">). </w:t>
       </w:r>
       <w:r>
-        <w:t xml:space="preserve">PCA is a common technique used to visualize high-dimensionality data in two dimensions; linear distance between two points is directly proportional to the dissimilarity between those samples. PCA analysis reveals two sources of variance between samples: developmental stage on the x-axis, and </w:t>
+        <w:t xml:space="preserve">PCA is a common technique used to visualize high-dimensionality data in two dimensions; linear distance between two points is </w:t>
+      </w:r>
+      <w:r>
+        <w:lastRenderedPageBreak/>
+        <w:t xml:space="preserve">directly proportional to the dissimilarity between those samples. PCA analysis reveals two sources of variance between samples: developmental stage on the x-axis, and </w:t>
       </w:r>
       <w:proofErr w:type="spellStart"/>
       <w:r>
@@ -4492,7 +4541,11 @@
         <w:t xml:space="preserve">including </w:t>
       </w:r>
       <w:r>
-        <w:t>transcription factors, splicing factors, and signaling molecules</w:t>
+        <w:t xml:space="preserve">transcription factors, splicing factors, and </w:t>
+      </w:r>
+      <w:r>
+        <w:lastRenderedPageBreak/>
+        <w:t>signaling molecules</w:t>
       </w:r>
       <w:r>
         <w:t xml:space="preserve"> (</w:t>
@@ -4585,10 +4638,20 @@
       </w:r>
       <w:proofErr w:type="spellEnd"/>
       <w:r>
-        <w:t xml:space="preserve"> dosage and down-regul</w:t>
-      </w:r>
-      <w:bookmarkStart w:id="168" w:name="_GoBack"/>
-      <w:bookmarkEnd w:id="168"/>
+        <w:t xml:space="preserve"> dosage and down-</w:t>
+      </w:r>
+      <w:proofErr w:type="spellStart"/>
+      <w:r>
+        <w:t>regul</w:t>
+      </w:r>
+      <w:proofErr w:type="spellEnd"/>
+      <w:ins w:id="168" w:author="Michael Chambers" w:date="2015-09-15T19:58:00Z">
+        <w:r>
+          <w:tab/>
+        </w:r>
+      </w:ins>
+      <w:bookmarkStart w:id="169" w:name="_GoBack"/>
+      <w:bookmarkEnd w:id="169"/>
       <w:r>
         <w:t>ated under increased dosage, or vice-versa). This results in a significant restriction of the effected gene l</w:t>
       </w:r>
@@ -4727,7 +4790,11 @@
         <w:ind w:firstLine="720"/>
       </w:pPr>
       <w:r>
-        <w:t>The significantly enriched gene ontology groups for predicted Groucho-repressed genes (n = 162) contain several groups indicative of transcription regulation (GO:0006355, n = 37) and developmental processes (GO:0032502, n = 81)</w:t>
+        <w:t xml:space="preserve">The significantly enriched gene ontology groups for predicted Groucho-repressed genes (n = 162) contain several groups indicative of transcription regulation (GO:0006355, n = 37) and developmental processes (GO:0032502, n = </w:t>
+      </w:r>
+      <w:r>
+        <w:lastRenderedPageBreak/>
+        <w:t>81)</w:t>
       </w:r>
       <w:r>
         <w:t xml:space="preserve"> (Fig</w:t>
@@ -4970,7 +5037,11 @@
         <w:t>-20</w:t>
       </w:r>
       <w:r>
-        <w:t xml:space="preserve">), and limited correlation between genes activated by Groucho exhibiting pausing (68 genes, </w:t>
+        <w:t xml:space="preserve">), and limited correlation between genes activated by Groucho </w:t>
+      </w:r>
+      <w:r>
+        <w:lastRenderedPageBreak/>
+        <w:t xml:space="preserve">exhibiting pausing (68 genes, </w:t>
       </w:r>
       <w:r>
         <w:rPr>
@@ -5068,11 +5139,11 @@
         <w:pStyle w:val="Heading2"/>
         <w:spacing w:line="480" w:lineRule="auto"/>
         <w:rPr>
-          <w:ins w:id="169" w:author="Michael Chambers" w:date="2015-08-26T15:52:00Z"/>
-        </w:rPr>
-      </w:pPr>
-      <w:bookmarkStart w:id="170" w:name="revised-results-section"/>
-      <w:bookmarkEnd w:id="170"/>
+          <w:ins w:id="170" w:author="Michael Chambers" w:date="2015-08-26T15:52:00Z"/>
+        </w:rPr>
+      </w:pPr>
+      <w:bookmarkStart w:id="171" w:name="revised-results-section"/>
+      <w:bookmarkEnd w:id="171"/>
       <w:r>
         <w:t>Discussion</w:t>
       </w:r>
@@ -5080,9 +5151,9 @@
     <w:p>
       <w:pPr>
         <w:rPr>
-          <w:ins w:id="171" w:author="Michael Chambers" w:date="2015-08-26T15:52:00Z"/>
-        </w:rPr>
-        <w:pPrChange w:id="172" w:author="Michael Chambers" w:date="2015-08-26T15:52:00Z">
+          <w:ins w:id="172" w:author="Michael Chambers" w:date="2015-08-26T15:52:00Z"/>
+        </w:rPr>
+        <w:pPrChange w:id="173" w:author="Michael Chambers" w:date="2015-08-26T15:52:00Z">
           <w:pPr>
             <w:pStyle w:val="Heading2"/>
             <w:spacing w:line="480" w:lineRule="auto"/>
@@ -5094,11 +5165,11 @@
       <w:pPr>
         <w:spacing w:line="480" w:lineRule="auto"/>
         <w:rPr>
-          <w:ins w:id="173" w:author="Michael Chambers" w:date="2015-08-26T15:52:00Z"/>
+          <w:ins w:id="174" w:author="Michael Chambers" w:date="2015-08-26T15:52:00Z"/>
           <w:i/>
         </w:rPr>
       </w:pPr>
-      <w:ins w:id="174" w:author="Michael Chambers" w:date="2015-08-26T15:52:00Z">
+      <w:ins w:id="175" w:author="Michael Chambers" w:date="2015-08-26T15:52:00Z">
         <w:r>
           <w:rPr>
             <w:i/>
@@ -5125,18 +5196,18 @@
       <w:pPr>
         <w:spacing w:line="480" w:lineRule="auto"/>
         <w:rPr>
-          <w:ins w:id="175" w:author="Michael Chambers" w:date="2015-08-26T15:52:00Z"/>
-        </w:rPr>
-      </w:pPr>
-    </w:p>
-    <w:p>
-      <w:pPr>
-        <w:spacing w:line="480" w:lineRule="auto"/>
-        <w:rPr>
           <w:ins w:id="176" w:author="Michael Chambers" w:date="2015-08-26T15:52:00Z"/>
         </w:rPr>
       </w:pPr>
-      <w:ins w:id="177" w:author="Michael Chambers" w:date="2015-08-26T15:52:00Z">
+    </w:p>
+    <w:p>
+      <w:pPr>
+        <w:spacing w:line="480" w:lineRule="auto"/>
+        <w:rPr>
+          <w:ins w:id="177" w:author="Michael Chambers" w:date="2015-08-26T15:52:00Z"/>
+        </w:rPr>
+      </w:pPr>
+      <w:ins w:id="178" w:author="Michael Chambers" w:date="2015-08-26T15:52:00Z">
         <w:r>
           <w:tab/>
           <w:t xml:space="preserve">In our current study, we have identified thousands of novel Groucho-recruitment sites throughout the Drosophila genome. The majority of these sites are present during only one of the three timepoints analyzed, supporting the conclusion that the majority of these sites are actively participating in developmental gene regulation. The small carry-over of </w:t>
@@ -5188,10 +5259,10 @@
         <w:spacing w:line="480" w:lineRule="auto"/>
         <w:ind w:firstLine="720"/>
         <w:rPr>
-          <w:ins w:id="178" w:author="Michael Chambers" w:date="2015-08-26T15:52:00Z"/>
-        </w:rPr>
-      </w:pPr>
-      <w:ins w:id="179" w:author="Michael Chambers" w:date="2015-08-26T15:52:00Z">
+          <w:ins w:id="179" w:author="Michael Chambers" w:date="2015-08-26T15:52:00Z"/>
+        </w:rPr>
+      </w:pPr>
+      <w:ins w:id="180" w:author="Michael Chambers" w:date="2015-08-26T15:52:00Z">
         <w:r>
           <w:t xml:space="preserve">During the 1.5 – 4 </w:t>
         </w:r>
@@ -5209,7 +5280,11 @@
         </w:r>
         <w:proofErr w:type="spellEnd"/>
         <w:r>
-          <w:t xml:space="preserve"> is essential for correct determination of cell fates along the dorsal-ventral axis through cooperation with Dorsal. Groucho is recruited both within and surrounding two early ventrally-repressed genes, </w:t>
+          <w:t xml:space="preserve"> is essential for correct determination of cell fates along the dorsal-ventral axis through cooperation with Dorsal. Groucho is </w:t>
+        </w:r>
+        <w:r>
+          <w:lastRenderedPageBreak/>
+          <w:t xml:space="preserve">recruited both within and surrounding two early ventrally-repressed genes, </w:t>
         </w:r>
         <w:proofErr w:type="spellStart"/>
         <w:r>
@@ -5314,10 +5389,10 @@
         <w:spacing w:line="480" w:lineRule="auto"/>
         <w:ind w:firstLine="720"/>
         <w:rPr>
-          <w:ins w:id="180" w:author="Michael Chambers" w:date="2015-08-26T15:52:00Z"/>
-        </w:rPr>
-      </w:pPr>
-      <w:ins w:id="181" w:author="Michael Chambers" w:date="2015-08-26T15:52:00Z">
+          <w:ins w:id="181" w:author="Michael Chambers" w:date="2015-08-26T15:52:00Z"/>
+        </w:rPr>
+      </w:pPr>
+      <w:ins w:id="182" w:author="Michael Chambers" w:date="2015-08-26T15:52:00Z">
         <w:r>
           <w:t xml:space="preserve">Global analysis of Groucho occupancy additionally reveals that Groucho binding is strongly enriched for binding within genes, specifically within introns, with the highest enrichment exhibited in the 5’ intron of genes. Overexpression of Groucho resulted in 10 to 32% of genes bound by </w:t>
         </w:r>
@@ -5327,7 +5402,11 @@
         </w:r>
         <w:proofErr w:type="spellEnd"/>
         <w:r>
-          <w:t xml:space="preserve"> to become repressed, depending on timepoint, reinforcing that Groucho binding within genes is one strategy common to Groucho regulation. The evolution of regulatory regions within introns is common in </w:t>
+          <w:t xml:space="preserve"> to become repressed, depending on timepoint, reinforcing that Groucho binding within genes is one </w:t>
+        </w:r>
+        <w:r>
+          <w:lastRenderedPageBreak/>
+          <w:t xml:space="preserve">strategy common to Groucho regulation. The evolution of regulatory regions within introns is common in </w:t>
         </w:r>
         <w:r>
           <w:rPr>
@@ -5456,7 +5535,7 @@
     </w:p>
     <w:p>
       <w:pPr>
-        <w:pPrChange w:id="182" w:author="Michael Chambers" w:date="2015-08-26T15:52:00Z">
+        <w:pPrChange w:id="183" w:author="Michael Chambers" w:date="2015-08-26T15:52:00Z">
           <w:pPr>
             <w:pStyle w:val="Heading2"/>
             <w:spacing w:line="480" w:lineRule="auto"/>
@@ -5470,6 +5549,7 @@
         <w:spacing w:line="480" w:lineRule="auto"/>
       </w:pPr>
       <w:r>
+        <w:lastRenderedPageBreak/>
         <w:t>References</w:t>
       </w:r>
     </w:p>
@@ -7607,7 +7687,7 @@
 </file>
 
 <file path=customXml/itemProps1.xml><?xml version="1.0" encoding="utf-8"?>
-<ds:datastoreItem xmlns:ds="http://schemas.openxmlformats.org/officeDocument/2006/customXml" ds:itemID="{6CC1524B-1A4D-2F4C-941B-A87281BF7851}">
+<ds:datastoreItem xmlns:ds="http://schemas.openxmlformats.org/officeDocument/2006/customXml" ds:itemID="{41C320D1-3ACC-2B49-8EB2-A4628FA8FCFB}">
   <ds:schemaRefs>
     <ds:schemaRef ds:uri="http://schemas.openxmlformats.org/officeDocument/2006/bibliography"/>
   </ds:schemaRefs>

</xml_diff>

<commit_message>
Ch2 work & timeline document
</commit_message>
<xml_diff>
--- a/ch2_groucho.docx
+++ b/ch2_groucho.docx
@@ -3209,46 +3209,296 @@
         <w:spacing w:line="480" w:lineRule="auto"/>
         <w:rPr>
           <w:ins w:id="169" w:author="Michael Chambers" w:date="2015-09-24T20:01:00Z"/>
-          <w:i/>
-        </w:rPr>
-      </w:pPr>
-      <w:ins w:id="170" w:author="Michael Chambers" w:date="2015-09-24T20:01:00Z">
+          <w:rPrChange w:id="170" w:author="Michael Chambers" w:date="2015-09-24T20:25:00Z">
+            <w:rPr>
+              <w:ins w:id="171" w:author="Michael Chambers" w:date="2015-09-24T20:01:00Z"/>
+              <w:i/>
+            </w:rPr>
+          </w:rPrChange>
+        </w:rPr>
+      </w:pPr>
+      <w:ins w:id="172" w:author="Michael Chambers" w:date="2015-09-24T20:01:00Z">
         <w:r>
           <w:rPr>
             <w:i/>
           </w:rPr>
-          <w:t>Groucho associates with Dorsal</w:t>
-        </w:r>
+          <w:t xml:space="preserve">Groucho </w:t>
+        </w:r>
+      </w:ins>
+      <w:ins w:id="173" w:author="Michael Chambers" w:date="2015-09-24T20:24:00Z">
         <w:r>
           <w:rPr>
             <w:i/>
           </w:rPr>
-          <w:t>-binding sites of Dorsal-activated genes</w:t>
-        </w:r>
-      </w:ins>
-    </w:p>
-    <w:p>
-      <w:pPr>
-        <w:spacing w:line="480" w:lineRule="auto"/>
-        <w:rPr>
-          <w:i/>
-          <w:rPrChange w:id="171" w:author="Michael Chambers" w:date="2015-09-24T20:01:00Z">
-            <w:rPr/>
+          <w:t>localizes to the Dorsal-binding sites of multiple Dorsal-activated genes</w:t>
+        </w:r>
+      </w:ins>
+    </w:p>
+    <w:p>
+      <w:pPr>
+        <w:spacing w:line="480" w:lineRule="auto"/>
+        <w:rPr>
+          <w:ins w:id="174" w:author="Michael Chambers" w:date="2015-09-24T20:42:00Z"/>
+        </w:rPr>
+      </w:pPr>
+      <w:ins w:id="175" w:author="Michael Chambers" w:date="2015-09-24T20:25:00Z">
+        <w:r>
+          <w:tab/>
+          <w:t>Dorsal</w:t>
+        </w:r>
+      </w:ins>
+      <w:ins w:id="176" w:author="Michael Chambers" w:date="2015-09-24T20:26:00Z">
+        <w:r>
+          <w:t xml:space="preserve"> (Dl) </w:t>
+        </w:r>
+      </w:ins>
+      <w:ins w:id="177" w:author="Michael Chambers" w:date="2015-09-24T20:27:00Z">
+        <w:r>
+          <w:t>serves to both</w:t>
+        </w:r>
+      </w:ins>
+      <w:ins w:id="178" w:author="Michael Chambers" w:date="2015-09-24T20:25:00Z">
+        <w:r>
+          <w:t xml:space="preserve"> activate </w:t>
+        </w:r>
+      </w:ins>
+      <w:ins w:id="179" w:author="Michael Chambers" w:date="2015-09-24T20:27:00Z">
+        <w:r>
+          <w:t xml:space="preserve">and repress </w:t>
+        </w:r>
+      </w:ins>
+      <w:ins w:id="180" w:author="Michael Chambers" w:date="2015-09-24T20:36:00Z">
+        <w:r>
+          <w:t xml:space="preserve">multiple </w:t>
+        </w:r>
+      </w:ins>
+      <w:ins w:id="181" w:author="Michael Chambers" w:date="2015-09-24T20:27:00Z">
+        <w:r>
+          <w:t>genes</w:t>
+        </w:r>
+      </w:ins>
+      <w:ins w:id="182" w:author="Michael Chambers" w:date="2015-09-24T20:25:00Z">
+        <w:r>
+          <w:t xml:space="preserve"> in </w:t>
+        </w:r>
+        <w:r>
+          <w:t xml:space="preserve">a context dependent manner, and in doing so is a primary determinant of </w:t>
+        </w:r>
+        <w:r>
+          <w:t xml:space="preserve">embryonic dorsal-ventral patterning. </w:t>
+        </w:r>
+      </w:ins>
+      <w:ins w:id="183" w:author="Michael Chambers" w:date="2015-09-24T20:26:00Z">
+        <w:r>
+          <w:t xml:space="preserve">The specification of </w:t>
+        </w:r>
+      </w:ins>
+      <w:ins w:id="184" w:author="Michael Chambers" w:date="2015-09-24T20:27:00Z">
+        <w:r>
+          <w:t xml:space="preserve">Dorsal activity is </w:t>
+        </w:r>
+      </w:ins>
+      <w:ins w:id="185" w:author="Michael Chambers" w:date="2015-09-24T20:37:00Z">
+        <w:r>
+          <w:t>thought</w:t>
+        </w:r>
+      </w:ins>
+      <w:ins w:id="186" w:author="Michael Chambers" w:date="2015-09-24T20:27:00Z">
+        <w:r>
+          <w:t xml:space="preserve"> primarily </w:t>
+        </w:r>
+      </w:ins>
+      <w:ins w:id="187" w:author="Michael Chambers" w:date="2015-09-24T20:37:00Z">
+        <w:r>
+          <w:t xml:space="preserve">to be </w:t>
+        </w:r>
+      </w:ins>
+      <w:ins w:id="188" w:author="Michael Chambers" w:date="2015-09-24T20:27:00Z">
+        <w:r>
+          <w:t xml:space="preserve">determined by the presence of adjacent binding sites for additional factors, such as </w:t>
+        </w:r>
+        <w:proofErr w:type="spellStart"/>
+        <w:r>
+          <w:t>Deadringer</w:t>
+        </w:r>
+        <w:proofErr w:type="spellEnd"/>
+        <w:r>
+          <w:t xml:space="preserve"> and Cut, that facilitate the association of Groucho with Dorsal, resulting in Groucho-mediated long-range repression</w:t>
+        </w:r>
+      </w:ins>
+      <w:ins w:id="189" w:author="Michael Chambers" w:date="2015-09-24T20:38:00Z">
+        <w:r>
+          <w:t xml:space="preserve"> </w:t>
+        </w:r>
+        <w:r>
+          <w:t>{Valentine, 1998 #3036}</w:t>
+        </w:r>
+      </w:ins>
+      <w:ins w:id="190" w:author="Michael Chambers" w:date="2015-09-24T20:27:00Z">
+        <w:r>
+          <w:t xml:space="preserve">. The </w:t>
+        </w:r>
+      </w:ins>
+      <w:ins w:id="191" w:author="Michael Chambers" w:date="2015-09-24T20:30:00Z">
+        <w:r>
+          <w:t xml:space="preserve">necessity of these factors </w:t>
+        </w:r>
+      </w:ins>
+      <w:ins w:id="192" w:author="Michael Chambers" w:date="2015-09-24T20:38:00Z">
+        <w:r>
+          <w:t>in generating a stable Dorsal/Groucho interaction</w:t>
+        </w:r>
+      </w:ins>
+      <w:ins w:id="193" w:author="Michael Chambers" w:date="2015-09-24T20:30:00Z">
+        <w:r>
+          <w:t xml:space="preserve"> is thought to arise from </w:t>
+        </w:r>
+      </w:ins>
+      <w:ins w:id="194" w:author="Michael Chambers" w:date="2015-09-24T20:39:00Z">
+        <w:r>
+          <w:t xml:space="preserve">the </w:t>
+        </w:r>
+      </w:ins>
+      <w:ins w:id="195" w:author="Michael Chambers" w:date="2015-09-24T20:30:00Z">
+        <w:r>
+          <w:t xml:space="preserve">relatively low </w:t>
+        </w:r>
+      </w:ins>
+      <w:ins w:id="196" w:author="Michael Chambers" w:date="2015-09-24T20:39:00Z">
+        <w:r>
+          <w:t xml:space="preserve">binding </w:t>
+        </w:r>
+      </w:ins>
+      <w:ins w:id="197" w:author="Michael Chambers" w:date="2015-09-24T20:30:00Z">
+        <w:r>
+          <w:t xml:space="preserve">affinity of Groucho for a peptide motif of Dorsal, when compared to factors to which Groucho binds without assistance, such as </w:t>
+        </w:r>
+      </w:ins>
+      <w:ins w:id="198" w:author="Michael Chambers" w:date="2015-09-24T20:33:00Z">
+        <w:r>
+          <w:t>Engrailed or Brinker</w:t>
+        </w:r>
+      </w:ins>
+      <w:ins w:id="199" w:author="Michael Chambers" w:date="2015-09-24T20:35:00Z">
+        <w:r>
+          <w:t xml:space="preserve"> </w:t>
+        </w:r>
+        <w:r>
+          <w:t>{</w:t>
+        </w:r>
+        <w:proofErr w:type="spellStart"/>
+        <w:r>
+          <w:t>Ratnaparkhi</w:t>
+        </w:r>
+        <w:proofErr w:type="spellEnd"/>
+        <w:r>
+          <w:t>, 2006 #3108}</w:t>
+        </w:r>
+      </w:ins>
+      <w:ins w:id="200" w:author="Michael Chambers" w:date="2015-09-24T20:33:00Z">
+        <w:r>
+          <w:t>.</w:t>
+        </w:r>
+      </w:ins>
+      <w:ins w:id="201" w:author="Michael Chambers" w:date="2015-09-24T20:42:00Z">
+        <w:r>
+          <w:t xml:space="preserve"> </w:t>
+        </w:r>
+      </w:ins>
+      <w:ins w:id="202" w:author="Michael Chambers" w:date="2015-09-24T20:40:00Z">
+        <w:r>
+          <w:t xml:space="preserve">Due to the inherent weakness of the Dorsal/Groucho interaction, it is not suspected that Groucho would </w:t>
+        </w:r>
+        <w:proofErr w:type="spellStart"/>
+        <w:r>
+          <w:t>ubiquitiously</w:t>
+        </w:r>
+        <w:proofErr w:type="spellEnd"/>
+        <w:r>
+          <w:t xml:space="preserve"> </w:t>
+        </w:r>
+        <w:proofErr w:type="spellStart"/>
+        <w:r>
+          <w:t>colocalize</w:t>
+        </w:r>
+        <w:proofErr w:type="spellEnd"/>
+        <w:r>
+          <w:t xml:space="preserve"> with Dorsal, and would instead only associate at those loci at which Dorsal functions as a repressor. Groucho ChIP-seq data, however, has shown that that is not strictly the case.</w:t>
+        </w:r>
+      </w:ins>
+      <w:ins w:id="203" w:author="Michael Chambers" w:date="2015-09-24T20:39:00Z">
+        <w:r>
+          <w:t xml:space="preserve"> </w:t>
+        </w:r>
+      </w:ins>
+    </w:p>
+    <w:p>
+      <w:pPr>
+        <w:spacing w:line="480" w:lineRule="auto"/>
+        <w:rPr>
+          <w:ins w:id="204" w:author="Michael Chambers" w:date="2015-09-24T20:25:00Z"/>
+          <w:rPrChange w:id="205" w:author="Michael Chambers" w:date="2015-09-24T20:43:00Z">
+            <w:rPr>
+              <w:ins w:id="206" w:author="Michael Chambers" w:date="2015-09-24T20:25:00Z"/>
+            </w:rPr>
           </w:rPrChange>
         </w:rPr>
       </w:pPr>
-      <w:ins w:id="172" w:author="Michael Chambers" w:date="2015-09-24T20:02:00Z">
+      <w:ins w:id="207" w:author="Michael Chambers" w:date="2015-09-24T20:42:00Z">
         <w:r>
           <w:tab/>
-        </w:r>
-      </w:ins>
-      <w:bookmarkStart w:id="173" w:name="_GoBack"/>
-      <w:bookmarkEnd w:id="173"/>
-      <w:del w:id="174" w:author="Michael Chambers" w:date="2015-09-24T20:01:00Z">
+          <w:t xml:space="preserve">In ventral regions of the embryo, Dorsal serves to activate several genes, the two most well-studied being </w:t>
+        </w:r>
+      </w:ins>
+      <w:ins w:id="208" w:author="Michael Chambers" w:date="2015-09-24T20:43:00Z">
         <w:r>
           <w:rPr>
             <w:i/>
-            <w:rPrChange w:id="175" w:author="Michael Chambers" w:date="2015-09-24T20:01:00Z">
+          </w:rPr>
+          <w:t xml:space="preserve">twist </w:t>
+        </w:r>
+        <w:r>
+          <w:t xml:space="preserve">and </w:t>
+        </w:r>
+        <w:r>
+          <w:rPr>
+            <w:i/>
+          </w:rPr>
+          <w:t xml:space="preserve">snail, </w:t>
+        </w:r>
+        <w:r>
+          <w:t xml:space="preserve">two transcription factors essential to the </w:t>
+        </w:r>
+        <w:proofErr w:type="spellStart"/>
+        <w:r>
+          <w:t>specificion</w:t>
+        </w:r>
+        <w:proofErr w:type="spellEnd"/>
+        <w:r>
+          <w:t xml:space="preserve"> of these these ventral regions to mesodermal fates.</w:t>
+        </w:r>
+      </w:ins>
+      <w:bookmarkStart w:id="209" w:name="_GoBack"/>
+      <w:bookmarkEnd w:id="209"/>
+    </w:p>
+    <w:p>
+      <w:pPr>
+        <w:spacing w:line="480" w:lineRule="auto"/>
+        <w:rPr>
+          <w:del w:id="210" w:author="Michael Chambers" w:date="2015-09-24T20:25:00Z"/>
+          <w:i/>
+          <w:rPrChange w:id="211" w:author="Michael Chambers" w:date="2015-09-24T20:01:00Z">
+            <w:rPr>
+              <w:del w:id="212" w:author="Michael Chambers" w:date="2015-09-24T20:25:00Z"/>
+            </w:rPr>
+          </w:rPrChange>
+        </w:rPr>
+      </w:pPr>
+      <w:del w:id="213" w:author="Michael Chambers" w:date="2015-09-24T20:01:00Z">
+        <w:r>
+          <w:rPr>
+            <w:i/>
+            <w:rPrChange w:id="214" w:author="Michael Chambers" w:date="2015-09-24T20:01:00Z">
               <w:rPr/>
             </w:rPrChange>
           </w:rPr>
@@ -3257,7 +3507,7 @@
         <w:r>
           <w:rPr>
             <w:i/>
-            <w:rPrChange w:id="176" w:author="Michael Chambers" w:date="2015-09-24T20:01:00Z">
+            <w:rPrChange w:id="215" w:author="Michael Chambers" w:date="2015-09-24T20:01:00Z">
               <w:rPr/>
             </w:rPrChange>
           </w:rPr>
@@ -3266,7 +3516,7 @@
         <w:r>
           <w:rPr>
             <w:i/>
-            <w:rPrChange w:id="177" w:author="Michael Chambers" w:date="2015-09-24T20:01:00Z">
+            <w:rPrChange w:id="216" w:author="Michael Chambers" w:date="2015-09-24T20:01:00Z">
               <w:rPr/>
             </w:rPrChange>
           </w:rPr>
@@ -3275,7 +3525,7 @@
         <w:r>
           <w:rPr>
             <w:i/>
-            <w:rPrChange w:id="178" w:author="Michael Chambers" w:date="2015-09-24T20:01:00Z">
+            <w:rPrChange w:id="217" w:author="Michael Chambers" w:date="2015-09-24T20:01:00Z">
               <w:rPr/>
             </w:rPrChange>
           </w:rPr>
@@ -3284,7 +3534,7 @@
         <w:r>
           <w:rPr>
             <w:i/>
-            <w:rPrChange w:id="179" w:author="Michael Chambers" w:date="2015-09-24T20:01:00Z">
+            <w:rPrChange w:id="218" w:author="Michael Chambers" w:date="2015-09-24T20:01:00Z">
               <w:rPr/>
             </w:rPrChange>
           </w:rPr>
@@ -3293,7 +3543,7 @@
         <w:r>
           <w:rPr>
             <w:i/>
-            <w:rPrChange w:id="180" w:author="Michael Chambers" w:date="2015-09-24T20:01:00Z">
+            <w:rPrChange w:id="219" w:author="Michael Chambers" w:date="2015-09-24T20:01:00Z">
               <w:rPr/>
             </w:rPrChange>
           </w:rPr>
@@ -3302,7 +3552,7 @@
         <w:r>
           <w:rPr>
             <w:i/>
-            <w:rPrChange w:id="181" w:author="Michael Chambers" w:date="2015-09-24T20:01:00Z">
+            <w:rPrChange w:id="220" w:author="Michael Chambers" w:date="2015-09-24T20:01:00Z">
               <w:rPr/>
             </w:rPrChange>
           </w:rPr>
@@ -3311,7 +3561,7 @@
         <w:r>
           <w:rPr>
             <w:i/>
-            <w:rPrChange w:id="182" w:author="Michael Chambers" w:date="2015-09-24T20:01:00Z">
+            <w:rPrChange w:id="221" w:author="Michael Chambers" w:date="2015-09-24T20:01:00Z">
               <w:rPr/>
             </w:rPrChange>
           </w:rPr>
@@ -3320,7 +3570,7 @@
         <w:r>
           <w:rPr>
             <w:i/>
-            <w:rPrChange w:id="183" w:author="Michael Chambers" w:date="2015-09-24T20:01:00Z">
+            <w:rPrChange w:id="222" w:author="Michael Chambers" w:date="2015-09-24T20:01:00Z">
               <w:rPr/>
             </w:rPrChange>
           </w:rPr>
@@ -3329,7 +3579,7 @@
         <w:r>
           <w:rPr>
             <w:i/>
-            <w:rPrChange w:id="184" w:author="Michael Chambers" w:date="2015-09-24T20:01:00Z">
+            <w:rPrChange w:id="223" w:author="Michael Chambers" w:date="2015-09-24T20:01:00Z">
               <w:rPr/>
             </w:rPrChange>
           </w:rPr>
@@ -3344,16 +3594,16 @@
       <w:r>
         <w:tab/>
       </w:r>
-      <w:commentRangeStart w:id="185"/>
+      <w:commentRangeStart w:id="224"/>
       <w:r>
         <w:t>Dorsal</w:t>
       </w:r>
-      <w:commentRangeEnd w:id="185"/>
+      <w:commentRangeEnd w:id="224"/>
       <w:r>
         <w:rPr>
           <w:rStyle w:val="CommentReference"/>
         </w:rPr>
-        <w:commentReference w:id="185"/>
+        <w:commentReference w:id="224"/>
       </w:r>
       <w:r>
         <w:t xml:space="preserve"> is also necessary for the ventral activation of a number of genes, a process that </w:t>
@@ -3438,16 +3688,16 @@
       <w:r>
         <w:t xml:space="preserve">lays a role in </w:t>
       </w:r>
-      <w:commentRangeStart w:id="186"/>
+      <w:commentRangeStart w:id="225"/>
       <w:r>
         <w:t>regulating</w:t>
       </w:r>
-      <w:commentRangeEnd w:id="186"/>
+      <w:commentRangeEnd w:id="225"/>
       <w:r>
         <w:rPr>
           <w:rStyle w:val="CommentReference"/>
         </w:rPr>
-        <w:commentReference w:id="186"/>
+        <w:commentReference w:id="225"/>
       </w:r>
       <w:r>
         <w:t xml:space="preserve"> expression of these genes in some portions of the embryo</w:t>
@@ -3562,16 +3812,16 @@
       <w:r>
         <w:t xml:space="preserve"> </w:t>
       </w:r>
-      <w:commentRangeStart w:id="187"/>
+      <w:commentRangeStart w:id="226"/>
       <w:r>
         <w:t>machinery</w:t>
       </w:r>
-      <w:commentRangeEnd w:id="187"/>
+      <w:commentRangeEnd w:id="226"/>
       <w:r>
         <w:rPr>
           <w:rStyle w:val="CommentReference"/>
         </w:rPr>
-        <w:commentReference w:id="187"/>
+        <w:commentReference w:id="226"/>
       </w:r>
       <w:r>
         <w:t>.</w:t>
@@ -3682,16 +3932,16 @@
       <w:r>
         <w:t xml:space="preserve">binding sites per associated </w:t>
       </w:r>
-      <w:commentRangeStart w:id="188"/>
+      <w:commentRangeStart w:id="227"/>
       <w:r>
         <w:t>gene</w:t>
       </w:r>
-      <w:commentRangeEnd w:id="188"/>
+      <w:commentRangeEnd w:id="227"/>
       <w:r>
         <w:rPr>
           <w:rStyle w:val="CommentReference"/>
         </w:rPr>
-        <w:commentReference w:id="188"/>
+        <w:commentReference w:id="227"/>
       </w:r>
       <w:r>
         <w:t>.</w:t>
@@ -3719,21 +3969,21 @@
       <w:r>
         <w:t xml:space="preserve"> (Fig. </w:t>
       </w:r>
-      <w:ins w:id="189" w:author="Albert Courey" w:date="2015-08-24T16:06:00Z">
+      <w:ins w:id="228" w:author="Albert Courey" w:date="2015-08-24T16:06:00Z">
         <w:r>
           <w:t>2-</w:t>
         </w:r>
       </w:ins>
-      <w:commentRangeStart w:id="190"/>
+      <w:commentRangeStart w:id="229"/>
       <w:r>
         <w:t>9</w:t>
       </w:r>
-      <w:commentRangeEnd w:id="190"/>
+      <w:commentRangeEnd w:id="229"/>
       <w:r>
         <w:rPr>
           <w:rStyle w:val="CommentReference"/>
         </w:rPr>
-        <w:commentReference w:id="190"/>
+        <w:commentReference w:id="229"/>
       </w:r>
       <w:r>
         <w:t>)</w:t>
@@ -3779,7 +4029,7 @@
       <w:r>
         <w:t xml:space="preserve">Groucho binding is enriched </w:t>
       </w:r>
-      <w:del w:id="191" w:author="Albert Courey" w:date="2015-08-25T15:27:00Z">
+      <w:del w:id="230" w:author="Albert Courey" w:date="2015-08-25T15:27:00Z">
         <w:r>
           <w:delText xml:space="preserve">in </w:delText>
         </w:r>
@@ -3787,7 +4037,7 @@
           <w:delText>promoter regions within 500bp of</w:delText>
         </w:r>
       </w:del>
-      <w:ins w:id="192" w:author="Albert Courey" w:date="2015-08-25T15:27:00Z">
+      <w:ins w:id="231" w:author="Albert Courey" w:date="2015-08-25T15:27:00Z">
         <w:r>
           <w:t>close to</w:t>
         </w:r>
@@ -3801,19 +4051,19 @@
       <w:r>
         <w:t>ion start sites (Fig. 2-</w:t>
       </w:r>
-      <w:commentRangeStart w:id="193"/>
+      <w:commentRangeStart w:id="232"/>
       <w:r>
         <w:t>10</w:t>
       </w:r>
       <w:r>
         <w:t>A</w:t>
       </w:r>
-      <w:commentRangeEnd w:id="193"/>
+      <w:commentRangeEnd w:id="232"/>
       <w:r>
         <w:rPr>
           <w:rStyle w:val="CommentReference"/>
         </w:rPr>
-        <w:commentReference w:id="193"/>
+        <w:commentReference w:id="232"/>
       </w:r>
       <w:r>
         <w:t xml:space="preserve">). Regions further upstream (20 kb to 2 kb) are depleted for </w:t>
@@ -3840,7 +4090,7 @@
       <w:r>
         <w:t xml:space="preserve">or enrichment. Binding within introns and 5’ UTRs is </w:t>
       </w:r>
-      <w:ins w:id="194" w:author="Albert Courey" w:date="2015-08-25T15:28:00Z">
+      <w:ins w:id="233" w:author="Albert Courey" w:date="2015-08-25T15:28:00Z">
         <w:r>
           <w:t xml:space="preserve">also </w:t>
         </w:r>
@@ -3848,12 +4098,12 @@
       <w:r>
         <w:t xml:space="preserve">enriched. This pattern of occupancy is </w:t>
       </w:r>
-      <w:del w:id="195" w:author="Albert Courey" w:date="2015-08-25T15:28:00Z">
+      <w:del w:id="234" w:author="Albert Courey" w:date="2015-08-25T15:28:00Z">
         <w:r>
           <w:delText>at odds with the</w:delText>
         </w:r>
       </w:del>
-      <w:ins w:id="196" w:author="Albert Courey" w:date="2015-08-25T15:28:00Z">
+      <w:ins w:id="235" w:author="Albert Courey" w:date="2015-08-25T15:28:00Z">
         <w:r>
           <w:t>somewhat surprising given the</w:t>
         </w:r>
@@ -3908,7 +4158,7 @@
       <w:r>
         <w:t xml:space="preserve"> </w:t>
       </w:r>
-      <w:commentRangeStart w:id="197"/>
+      <w:commentRangeStart w:id="236"/>
       <w:r>
         <w:t>{</w:t>
       </w:r>
@@ -3920,12 +4170,12 @@
       <w:r>
         <w:t>, 2009 #2955}</w:t>
       </w:r>
-      <w:commentRangeEnd w:id="197"/>
+      <w:commentRangeEnd w:id="236"/>
       <w:r>
         <w:rPr>
           <w:rStyle w:val="CommentReference"/>
         </w:rPr>
-        <w:commentReference w:id="197"/>
+        <w:commentReference w:id="236"/>
       </w:r>
       <w:r>
         <w:t>. Our data</w:t>
@@ -4269,18 +4519,18 @@
       <w:r>
         <w:t xml:space="preserve"> serpent and </w:t>
       </w:r>
-      <w:commentRangeStart w:id="198"/>
+      <w:commentRangeStart w:id="237"/>
       <w:proofErr w:type="spellStart"/>
       <w:r>
         <w:t>ultraspiracle</w:t>
       </w:r>
-      <w:commentRangeEnd w:id="198"/>
+      <w:commentRangeEnd w:id="237"/>
       <w:proofErr w:type="spellEnd"/>
       <w:r>
         <w:rPr>
           <w:rStyle w:val="CommentReference"/>
         </w:rPr>
-        <w:commentReference w:id="198"/>
+        <w:commentReference w:id="237"/>
       </w:r>
       <w:r>
         <w:t xml:space="preserve">. </w:t>
@@ -4357,17 +4607,17 @@
       <w:r>
         <w:t>Gro∆</w:t>
       </w:r>
-      <w:commentRangeStart w:id="199"/>
+      <w:commentRangeStart w:id="238"/>
       <w:r>
         <w:t>SP</w:t>
       </w:r>
-      <w:commentRangeEnd w:id="199"/>
+      <w:commentRangeEnd w:id="238"/>
       <w:proofErr w:type="spellEnd"/>
       <w:r>
         <w:rPr>
           <w:rStyle w:val="CommentReference"/>
         </w:rPr>
-        <w:commentReference w:id="199"/>
+        <w:commentReference w:id="238"/>
       </w:r>
       <w:r>
         <w:t>)</w:t>
@@ -4448,30 +4698,30 @@
       <w:r>
         <w:t xml:space="preserve"> transcripts to any significant degree across all </w:t>
       </w:r>
-      <w:commentRangeStart w:id="200"/>
+      <w:commentRangeStart w:id="239"/>
       <w:r>
         <w:t>timepoints</w:t>
       </w:r>
-      <w:commentRangeEnd w:id="200"/>
+      <w:commentRangeEnd w:id="239"/>
       <w:r>
         <w:rPr>
           <w:rStyle w:val="CommentReference"/>
         </w:rPr>
-        <w:commentReference w:id="200"/>
+        <w:commentReference w:id="239"/>
       </w:r>
       <w:r>
         <w:t xml:space="preserve">. </w:t>
       </w:r>
-      <w:commentRangeStart w:id="201"/>
+      <w:commentRangeStart w:id="240"/>
       <w:r>
         <w:t>Wild</w:t>
       </w:r>
-      <w:commentRangeEnd w:id="201"/>
+      <w:commentRangeEnd w:id="240"/>
       <w:r>
         <w:rPr>
           <w:rStyle w:val="CommentReference"/>
         </w:rPr>
-        <w:commentReference w:id="201"/>
+        <w:commentReference w:id="240"/>
       </w:r>
       <w:r>
         <w:t xml:space="preserve">-type embryos exhibit the </w:t>
@@ -4675,16 +4925,16 @@
       <w:r>
         <w:t xml:space="preserve"> at each </w:t>
       </w:r>
-      <w:commentRangeStart w:id="202"/>
+      <w:commentRangeStart w:id="241"/>
       <w:r>
         <w:t>timepoint</w:t>
       </w:r>
-      <w:commentRangeEnd w:id="202"/>
+      <w:commentRangeEnd w:id="241"/>
       <w:r>
         <w:rPr>
           <w:rStyle w:val="CommentReference"/>
         </w:rPr>
-        <w:commentReference w:id="202"/>
+        <w:commentReference w:id="241"/>
       </w:r>
       <w:r>
         <w:t xml:space="preserve">, with the greatest effect seen in the second, 4 </w:t>
@@ -4854,7 +5104,7 @@
         <w:t>regul</w:t>
       </w:r>
       <w:proofErr w:type="spellEnd"/>
-      <w:ins w:id="203" w:author="Michael Chambers" w:date="2015-09-15T19:58:00Z">
+      <w:ins w:id="242" w:author="Michael Chambers" w:date="2015-09-15T19:58:00Z">
         <w:r>
           <w:tab/>
         </w:r>
@@ -5338,11 +5588,11 @@
         <w:pStyle w:val="Heading2"/>
         <w:spacing w:line="480" w:lineRule="auto"/>
         <w:rPr>
-          <w:ins w:id="204" w:author="Michael Chambers" w:date="2015-08-26T15:52:00Z"/>
-        </w:rPr>
-      </w:pPr>
-      <w:bookmarkStart w:id="205" w:name="revised-results-section"/>
-      <w:bookmarkEnd w:id="205"/>
+          <w:ins w:id="243" w:author="Michael Chambers" w:date="2015-08-26T15:52:00Z"/>
+        </w:rPr>
+      </w:pPr>
+      <w:bookmarkStart w:id="244" w:name="revised-results-section"/>
+      <w:bookmarkEnd w:id="244"/>
       <w:r>
         <w:t>Discussion</w:t>
       </w:r>
@@ -5350,9 +5600,9 @@
     <w:p>
       <w:pPr>
         <w:rPr>
-          <w:ins w:id="206" w:author="Michael Chambers" w:date="2015-08-26T15:52:00Z"/>
-        </w:rPr>
-        <w:pPrChange w:id="207" w:author="Michael Chambers" w:date="2015-08-26T15:52:00Z">
+          <w:ins w:id="245" w:author="Michael Chambers" w:date="2015-08-26T15:52:00Z"/>
+        </w:rPr>
+        <w:pPrChange w:id="246" w:author="Michael Chambers" w:date="2015-08-26T15:52:00Z">
           <w:pPr>
             <w:pStyle w:val="Heading2"/>
             <w:spacing w:line="480" w:lineRule="auto"/>
@@ -5364,11 +5614,11 @@
       <w:pPr>
         <w:spacing w:line="480" w:lineRule="auto"/>
         <w:rPr>
-          <w:ins w:id="208" w:author="Michael Chambers" w:date="2015-08-26T15:52:00Z"/>
+          <w:ins w:id="247" w:author="Michael Chambers" w:date="2015-08-26T15:52:00Z"/>
           <w:i/>
         </w:rPr>
       </w:pPr>
-      <w:ins w:id="209" w:author="Michael Chambers" w:date="2015-08-26T15:52:00Z">
+      <w:ins w:id="248" w:author="Michael Chambers" w:date="2015-08-26T15:52:00Z">
         <w:r>
           <w:rPr>
             <w:i/>
@@ -5395,18 +5645,18 @@
       <w:pPr>
         <w:spacing w:line="480" w:lineRule="auto"/>
         <w:rPr>
-          <w:ins w:id="210" w:author="Michael Chambers" w:date="2015-08-26T15:52:00Z"/>
-        </w:rPr>
-      </w:pPr>
-    </w:p>
-    <w:p>
-      <w:pPr>
-        <w:spacing w:line="480" w:lineRule="auto"/>
-        <w:rPr>
-          <w:ins w:id="211" w:author="Michael Chambers" w:date="2015-08-26T15:52:00Z"/>
-        </w:rPr>
-      </w:pPr>
-      <w:ins w:id="212" w:author="Michael Chambers" w:date="2015-08-26T15:52:00Z">
+          <w:ins w:id="249" w:author="Michael Chambers" w:date="2015-08-26T15:52:00Z"/>
+        </w:rPr>
+      </w:pPr>
+    </w:p>
+    <w:p>
+      <w:pPr>
+        <w:spacing w:line="480" w:lineRule="auto"/>
+        <w:rPr>
+          <w:ins w:id="250" w:author="Michael Chambers" w:date="2015-08-26T15:52:00Z"/>
+        </w:rPr>
+      </w:pPr>
+      <w:ins w:id="251" w:author="Michael Chambers" w:date="2015-08-26T15:52:00Z">
         <w:r>
           <w:tab/>
           <w:t xml:space="preserve">In our current study, we have identified thousands of novel Groucho-recruitment sites throughout the Drosophila genome. The majority of these sites are present during only one of the three timepoints analyzed, supporting the conclusion that the majority of these sites are actively participating in developmental gene regulation. The small carry-over of </w:t>
@@ -5458,10 +5708,10 @@
         <w:spacing w:line="480" w:lineRule="auto"/>
         <w:ind w:firstLine="720"/>
         <w:rPr>
-          <w:ins w:id="213" w:author="Michael Chambers" w:date="2015-08-26T15:52:00Z"/>
-        </w:rPr>
-      </w:pPr>
-      <w:ins w:id="214" w:author="Michael Chambers" w:date="2015-08-26T15:52:00Z">
+          <w:ins w:id="252" w:author="Michael Chambers" w:date="2015-08-26T15:52:00Z"/>
+        </w:rPr>
+      </w:pPr>
+      <w:ins w:id="253" w:author="Michael Chambers" w:date="2015-08-26T15:52:00Z">
         <w:r>
           <w:t xml:space="preserve">During the 1.5 – 4 </w:t>
         </w:r>
@@ -5584,10 +5834,10 @@
         <w:spacing w:line="480" w:lineRule="auto"/>
         <w:ind w:firstLine="720"/>
         <w:rPr>
-          <w:ins w:id="215" w:author="Michael Chambers" w:date="2015-08-26T15:52:00Z"/>
-        </w:rPr>
-      </w:pPr>
-      <w:ins w:id="216" w:author="Michael Chambers" w:date="2015-08-26T15:52:00Z">
+          <w:ins w:id="254" w:author="Michael Chambers" w:date="2015-08-26T15:52:00Z"/>
+        </w:rPr>
+      </w:pPr>
+      <w:ins w:id="255" w:author="Michael Chambers" w:date="2015-08-26T15:52:00Z">
         <w:r>
           <w:t xml:space="preserve">Global analysis of Groucho occupancy additionally reveals that Groucho binding is strongly enriched for binding within genes, specifically within introns, with the highest enrichment exhibited in the 5’ intron of genes. Overexpression of Groucho resulted in 10 to 32% of genes bound by </w:t>
         </w:r>
@@ -5726,7 +5976,7 @@
     </w:p>
     <w:p>
       <w:pPr>
-        <w:pPrChange w:id="217" w:author="Michael Chambers" w:date="2015-08-26T15:52:00Z">
+        <w:pPrChange w:id="256" w:author="Michael Chambers" w:date="2015-08-26T15:52:00Z">
           <w:pPr>
             <w:pStyle w:val="Heading2"/>
             <w:spacing w:line="480" w:lineRule="auto"/>
@@ -6133,7 +6383,7 @@
       </w:r>
     </w:p>
   </w:comment>
-  <w:comment w:id="185" w:author="Albert Courey" w:date="2015-08-25T14:44:00Z" w:initials="AC">
+  <w:comment w:id="224" w:author="Albert Courey" w:date="2015-08-25T14:44:00Z" w:initials="AC">
     <w:p>
       <w:pPr>
         <w:pStyle w:val="CommentText"/>
@@ -6197,7 +6447,7 @@
       </w:r>
     </w:p>
   </w:comment>
-  <w:comment w:id="186" w:author="Albert Courey" w:date="2015-08-24T15:51:00Z" w:initials="AC">
+  <w:comment w:id="225" w:author="Albert Courey" w:date="2015-08-24T15:51:00Z" w:initials="AC">
     <w:p>
       <w:pPr>
         <w:pStyle w:val="CommentText"/>
@@ -6229,7 +6479,7 @@
       </w:r>
     </w:p>
   </w:comment>
-  <w:comment w:id="187" w:author="Albert Courey" w:date="2015-08-25T14:45:00Z" w:initials="AC">
+  <w:comment w:id="226" w:author="Albert Courey" w:date="2015-08-25T14:45:00Z" w:initials="AC">
     <w:p>
       <w:pPr>
         <w:pStyle w:val="CommentText"/>
@@ -6245,7 +6495,7 @@
       </w:r>
     </w:p>
   </w:comment>
-  <w:comment w:id="188" w:author="Albert Courey" w:date="2015-08-24T16:05:00Z" w:initials="AC">
+  <w:comment w:id="227" w:author="Albert Courey" w:date="2015-08-24T16:05:00Z" w:initials="AC">
     <w:p>
       <w:pPr>
         <w:pStyle w:val="CommentText"/>
@@ -6277,7 +6527,7 @@
       </w:r>
     </w:p>
   </w:comment>
-  <w:comment w:id="190" w:author="Albert Courey" w:date="2015-08-25T14:47:00Z" w:initials="AC">
+  <w:comment w:id="229" w:author="Albert Courey" w:date="2015-08-25T14:47:00Z" w:initials="AC">
     <w:p>
       <w:pPr>
         <w:pStyle w:val="CommentText"/>
@@ -6301,7 +6551,7 @@
       </w:r>
     </w:p>
   </w:comment>
-  <w:comment w:id="193" w:author="Albert Courey" w:date="2015-08-25T15:27:00Z" w:initials="AC">
+  <w:comment w:id="232" w:author="Albert Courey" w:date="2015-08-25T15:27:00Z" w:initials="AC">
     <w:p>
       <w:pPr>
         <w:pStyle w:val="CommentText"/>
@@ -6325,7 +6575,7 @@
       </w:r>
     </w:p>
   </w:comment>
-  <w:comment w:id="197" w:author="Albert Courey" w:date="2015-08-25T15:34:00Z" w:initials="AC">
+  <w:comment w:id="236" w:author="Albert Courey" w:date="2015-08-25T15:34:00Z" w:initials="AC">
     <w:p>
       <w:pPr>
         <w:pStyle w:val="CommentText"/>
@@ -6365,7 +6615,7 @@
       </w:r>
     </w:p>
   </w:comment>
-  <w:comment w:id="198" w:author="Albert Courey" w:date="2015-08-25T15:44:00Z" w:initials="AC">
+  <w:comment w:id="237" w:author="Albert Courey" w:date="2015-08-25T15:44:00Z" w:initials="AC">
     <w:p>
       <w:pPr>
         <w:pStyle w:val="CommentText"/>
@@ -6405,7 +6655,7 @@
       </w:r>
     </w:p>
   </w:comment>
-  <w:comment w:id="199" w:author="Albert Courey" w:date="2015-08-13T11:47:00Z" w:initials="AC">
+  <w:comment w:id="238" w:author="Albert Courey" w:date="2015-08-13T11:47:00Z" w:initials="AC">
     <w:p>
       <w:pPr>
         <w:pStyle w:val="CommentText"/>
@@ -6421,7 +6671,7 @@
       </w:r>
     </w:p>
   </w:comment>
-  <w:comment w:id="200" w:author="Albert Courey" w:date="2015-08-25T16:01:00Z" w:initials="AC">
+  <w:comment w:id="239" w:author="Albert Courey" w:date="2015-08-25T16:01:00Z" w:initials="AC">
     <w:p>
       <w:pPr>
         <w:pStyle w:val="CommentText"/>
@@ -6445,7 +6695,7 @@
       </w:r>
     </w:p>
   </w:comment>
-  <w:comment w:id="201" w:author="Albert Courey" w:date="2015-08-25T16:04:00Z" w:initials="AC">
+  <w:comment w:id="240" w:author="Albert Courey" w:date="2015-08-25T16:04:00Z" w:initials="AC">
     <w:p>
       <w:pPr>
         <w:pStyle w:val="CommentText"/>
@@ -6461,7 +6711,7 @@
       </w:r>
     </w:p>
   </w:comment>
-  <w:comment w:id="202" w:author="Albert Courey" w:date="2015-08-13T11:49:00Z" w:initials="AC">
+  <w:comment w:id="241" w:author="Albert Courey" w:date="2015-08-13T11:49:00Z" w:initials="AC">
     <w:p>
       <w:pPr>
         <w:pStyle w:val="CommentText"/>
@@ -7877,7 +8127,7 @@
 </file>
 
 <file path=customXml/itemProps1.xml><?xml version="1.0" encoding="utf-8"?>
-<ds:datastoreItem xmlns:ds="http://schemas.openxmlformats.org/officeDocument/2006/customXml" ds:itemID="{244E2359-BEA4-6A4E-A62E-0FE3AE212078}">
+<ds:datastoreItem xmlns:ds="http://schemas.openxmlformats.org/officeDocument/2006/customXml" ds:itemID="{FC7B004B-EC14-334F-B8C0-CF6EC7CA1CFC}">
   <ds:schemaRefs>
     <ds:schemaRef ds:uri="http://schemas.openxmlformats.org/officeDocument/2006/bibliography"/>
   </ds:schemaRefs>

</xml_diff>

<commit_message>
Work on chip overlap
</commit_message>
<xml_diff>
--- a/ch2_groucho.docx
+++ b/ch2_groucho.docx
@@ -62,7 +62,15 @@
         <w:commentReference w:id="0"/>
       </w:r>
       <w:r>
-        <w:t xml:space="preserve"> developmental patterning is a vastly complex and intricate process, requiring the integration of multiple temporally and spatially variant signals to define the transcription profile of each cell. The Groucho family of transcriptional corepressors play a crucial role in this process throughout the animal kingdom. In </w:t>
+        <w:t xml:space="preserve"> developmental patterning is a vastly complex and intricate process, requiring the integration of multiple temporally and spatially variant signals to define the transcription profile of each cell. The Groucho family of transcriptional </w:t>
+      </w:r>
+      <w:proofErr w:type="spellStart"/>
+      <w:r>
+        <w:t>corepressors</w:t>
+      </w:r>
+      <w:proofErr w:type="spellEnd"/>
+      <w:r>
+        <w:t xml:space="preserve"> play a crucial role in this process throughout the animal kingdom. In </w:t>
       </w:r>
       <w:r>
         <w:rPr>
@@ -71,7 +79,23 @@
         <w:t xml:space="preserve">Drosophila, </w:t>
       </w:r>
       <w:r>
-        <w:t xml:space="preserve">Groucho exerts control over gene expression via recruitment to the genome through the action of multiple DNA binding factors to which Groucho binds with tunable affinity. The recruiting factors are generally expressed and/or activated in spatially and temporally regulated domains , and therefore Groucho mediated expression is dependent on the presence and concentration of these factors. Groucho itself is ubiquitously expressed although its activity is regulated post-translationally at least in part via extracellular signals. </w:t>
+        <w:t xml:space="preserve">Groucho exerts control over gene expression via recruitment to the genome through the action of multiple DNA binding factors to which Groucho binds with tunable affinity. The recruiting factors are generally expressed and/or activated in spatially and temporally regulated </w:t>
+      </w:r>
+      <w:proofErr w:type="gramStart"/>
+      <w:r>
+        <w:t>domains ,</w:t>
+      </w:r>
+      <w:proofErr w:type="gramEnd"/>
+      <w:r>
+        <w:t xml:space="preserve"> and therefore Groucho mediated expression is dependent on the presence and concentration of these factors. Groucho itself is ubiquitously expressed although its activity is regulated post-</w:t>
+      </w:r>
+      <w:proofErr w:type="spellStart"/>
+      <w:r>
+        <w:t>translationally</w:t>
+      </w:r>
+      <w:proofErr w:type="spellEnd"/>
+      <w:r>
+        <w:t xml:space="preserve"> at least in part via extracellular signals. </w:t>
       </w:r>
     </w:p>
     <w:p>
@@ -83,10 +107,12 @@
         <w:t xml:space="preserve">Despite the broad importance of Groucho in fly development, a full picture of its regulatory network in the developing embryo has yet to be established. To this end, we have undertaken a </w:t>
       </w:r>
       <w:commentRangeStart w:id="1"/>
+      <w:proofErr w:type="spellStart"/>
       <w:r>
         <w:t>multiomics</w:t>
       </w:r>
       <w:commentRangeEnd w:id="1"/>
+      <w:proofErr w:type="spellEnd"/>
       <w:r>
         <w:rPr>
           <w:rStyle w:val="CommentReference"/>
@@ -98,7 +124,23 @@
       </w:r>
       <w:r>
         <w:lastRenderedPageBreak/>
-        <w:t xml:space="preserve">RNAs (nascent-seq) to confirm transcriptional rates at each timepoint and to determine if Groucho-regulated genes possess unique nascent-seq profiles. Groucho ChIP-seq provides information about the dynamics of the localization of Groucho to the chromatin in wild-type embryos. By combining these data sources, we gain mechanistic insights into how, when, and why Groucho is recruited to the genome. Additionally, we establish a temporally discrete high-confidence set of Groucho regulated genes, illuminating Groucho's multiple roles in developmental processes. </w:t>
+        <w:t>RNAs (nascent-</w:t>
+      </w:r>
+      <w:proofErr w:type="spellStart"/>
+      <w:r>
+        <w:t>seq</w:t>
+      </w:r>
+      <w:proofErr w:type="spellEnd"/>
+      <w:r>
+        <w:t>) to confirm transcriptional rates at each timepoint and to determine if Groucho-regulated genes possess unique nascent-</w:t>
+      </w:r>
+      <w:proofErr w:type="spellStart"/>
+      <w:r>
+        <w:t>seq</w:t>
+      </w:r>
+      <w:proofErr w:type="spellEnd"/>
+      <w:r>
+        <w:t xml:space="preserve"> profiles. Groucho ChIP-seq provides information about the dynamics of the localization of Groucho to the chromatin in wild-type embryos. By combining these data sources, we gain mechanistic insights into how, when, and why Groucho is recruited to the genome. Additionally, we establish a temporally discrete high-confidence set of Groucho regulated genes, illuminating Groucho's multiple roles in developmental processes. </w:t>
       </w:r>
     </w:p>
     <w:p>
@@ -107,7 +149,47 @@
         <w:ind w:firstLine="720"/>
       </w:pPr>
       <w:r>
-        <w:t xml:space="preserve">Groucho appears to be involved in the regulation of hundreds of genes throughout embryonic development, a significant proportion of which are regulatory genes themselves, reinforcing the idea that Groucho is a highly-connected node or hub in the developmental regulatory network. Groucho's recruitment is highly dynamic, with a widespread transition in genomic localization occurring after activation of the zygotic genome. While human homologs of Groucho have been shown to act as both coactivators and corepressors, Drosophila Gro appears to be a dedicated repressor. While Groucho has long been considered to be a long-range corepressor, often binding thousands of base pairs away from its target genes, we find that this is not an obligate condition for repression, as actively repressing Groucho is often bound directly adjacent to transcription start sites. Furthermore, while Groucho is known to oligomerize </w:t>
+        <w:t xml:space="preserve">Groucho appears to be involved in the regulation of hundreds of genes throughout embryonic development, a significant proportion of which are regulatory genes themselves, reinforcing the idea that Groucho is a highly-connected node or hub in the developmental regulatory network. Groucho's recruitment is highly dynamic, with a widespread transition in genomic localization occurring after activation of the zygotic genome. While human homologs of Groucho have been shown to act as both </w:t>
+      </w:r>
+      <w:proofErr w:type="spellStart"/>
+      <w:r>
+        <w:t>coactivators</w:t>
+      </w:r>
+      <w:proofErr w:type="spellEnd"/>
+      <w:r>
+        <w:t xml:space="preserve"> and </w:t>
+      </w:r>
+      <w:proofErr w:type="spellStart"/>
+      <w:r>
+        <w:t>corepressors</w:t>
+      </w:r>
+      <w:proofErr w:type="spellEnd"/>
+      <w:r>
+        <w:t xml:space="preserve">, Drosophila </w:t>
+      </w:r>
+      <w:proofErr w:type="spellStart"/>
+      <w:r>
+        <w:t>Gro</w:t>
+      </w:r>
+      <w:proofErr w:type="spellEnd"/>
+      <w:r>
+        <w:t xml:space="preserve"> appears to be a dedicated repressor. While Groucho has long been considered to be a long-range </w:t>
+      </w:r>
+      <w:proofErr w:type="spellStart"/>
+      <w:r>
+        <w:t>corepressor</w:t>
+      </w:r>
+      <w:proofErr w:type="spellEnd"/>
+      <w:r>
+        <w:t xml:space="preserve">, often binding thousands of base pairs away from its target genes, we find that this is not an obligate condition for repression, as actively repressing Groucho is often bound directly adjacent to transcription start sites. Furthermore, while Groucho is known to </w:t>
+      </w:r>
+      <w:proofErr w:type="spellStart"/>
+      <w:r>
+        <w:t>oligomerize</w:t>
+      </w:r>
+      <w:proofErr w:type="spellEnd"/>
+      <w:r>
+        <w:t xml:space="preserve"> </w:t>
       </w:r>
       <w:r>
         <w:rPr>
@@ -116,7 +198,15 @@
         <w:t>in vivo</w:t>
       </w:r>
       <w:r>
-        <w:t>, the role and necessity of this oligomerization in repression remains unknown. We find that, while Groucho can bind over large portions of the genome, potentially through self-association, most binding events are more spatially constricted. While few long homogeneous stretches of Groucho are observed, Groucho-regulated genes do tend to exhibit clusters of multiple Gro associated peaks. Around some classes of regulated genes, Groucho exhibits binding to both distal and proximal regions, perhaps indicative of Groucho serving a role in facilitating contact between regulatory regions of the genome.</w:t>
+        <w:t xml:space="preserve">, the role and necessity of this oligomerization in repression remains unknown. We find that, while Groucho can bind over large portions of the genome, potentially through self-association, most binding events are more spatially constricted. While few long homogeneous stretches of Groucho are observed, Groucho-regulated genes do tend to exhibit clusters of multiple </w:t>
+      </w:r>
+      <w:proofErr w:type="spellStart"/>
+      <w:r>
+        <w:t>Gro</w:t>
+      </w:r>
+      <w:proofErr w:type="spellEnd"/>
+      <w:r>
+        <w:t xml:space="preserve"> associated peaks. Around some classes of regulated genes, Groucho exhibits binding to both distal and proximal regions, perhaps indicative of Groucho serving a role in facilitating contact between regulatory regions of the genome.</w:t>
       </w:r>
     </w:p>
     <w:p>
@@ -157,7 +247,23 @@
         </w:rPr>
       </w:pPr>
       <w:r>
-        <w:t xml:space="preserve">The corepressor Groucho (Gro) is a crucial regulator of gene expression throughout development and is centrally involved in the establishment of embryonic patterning in the early </w:t>
+        <w:t xml:space="preserve">The </w:t>
+      </w:r>
+      <w:proofErr w:type="spellStart"/>
+      <w:r>
+        <w:t>corepressor</w:t>
+      </w:r>
+      <w:proofErr w:type="spellEnd"/>
+      <w:r>
+        <w:t xml:space="preserve"> Groucho (</w:t>
+      </w:r>
+      <w:proofErr w:type="spellStart"/>
+      <w:r>
+        <w:t>Gro</w:t>
+      </w:r>
+      <w:proofErr w:type="spellEnd"/>
+      <w:r>
+        <w:t xml:space="preserve">) is a crucial regulator of gene expression throughout development and is centrally involved in the establishment of embryonic patterning in the early </w:t>
       </w:r>
       <w:r>
         <w:rPr>
@@ -166,7 +272,55 @@
         <w:t xml:space="preserve">Drosophila </w:t>
       </w:r>
       <w:r>
-        <w:t xml:space="preserve">embryo. Through its interaction with numerous sequence-specific transcription factors (repressors), Gro is crucial to the spatial and temporal restriction of gene expression beginning very early in embryonic development and continuing throughout larval and pupal development. As Gro mRNA is maternally deposited in the oocyte, high levels of the protein are present from the onset of development, and as such Gro participates in many of the earliest transcriptional decisions in the embryo. Due to the highly-connected position of Gro in the developmental regulatory network, changes in Gro levels or function result in profound developmental abnormalities and </w:t>
+        <w:t xml:space="preserve">embryo. Through its interaction with numerous sequence-specific transcription factors (repressors), </w:t>
+      </w:r>
+      <w:proofErr w:type="spellStart"/>
+      <w:r>
+        <w:t>Gro</w:t>
+      </w:r>
+      <w:proofErr w:type="spellEnd"/>
+      <w:r>
+        <w:t xml:space="preserve"> is crucial to the spatial and temporal restriction of gene expression beginning very early in embryonic development and continuing throughout larval and </w:t>
+      </w:r>
+      <w:proofErr w:type="spellStart"/>
+      <w:r>
+        <w:t>pupal</w:t>
+      </w:r>
+      <w:proofErr w:type="spellEnd"/>
+      <w:r>
+        <w:t xml:space="preserve"> development. As </w:t>
+      </w:r>
+      <w:proofErr w:type="spellStart"/>
+      <w:r>
+        <w:t>Gro</w:t>
+      </w:r>
+      <w:proofErr w:type="spellEnd"/>
+      <w:r>
+        <w:t xml:space="preserve"> mRNA is maternally deposited in the oocyte, high levels of the protein are present from the onset of development, and as such </w:t>
+      </w:r>
+      <w:proofErr w:type="spellStart"/>
+      <w:r>
+        <w:t>Gro</w:t>
+      </w:r>
+      <w:proofErr w:type="spellEnd"/>
+      <w:r>
+        <w:t xml:space="preserve"> participates in many of the earliest transcriptional decisions in the embryo. Due to the highly-connected position of </w:t>
+      </w:r>
+      <w:proofErr w:type="spellStart"/>
+      <w:r>
+        <w:t>Gro</w:t>
+      </w:r>
+      <w:proofErr w:type="spellEnd"/>
+      <w:r>
+        <w:t xml:space="preserve"> in the developmental regulatory network, changes in </w:t>
+      </w:r>
+      <w:proofErr w:type="spellStart"/>
+      <w:r>
+        <w:t>Gro</w:t>
+      </w:r>
+      <w:proofErr w:type="spellEnd"/>
+      <w:r>
+        <w:t xml:space="preserve"> levels or function result in profound developmental abnormalities and </w:t>
       </w:r>
       <w:commentRangeStart w:id="3"/>
       <w:r>
@@ -279,9 +433,14 @@
           <w:t xml:space="preserve">, to identify these targets and </w:t>
         </w:r>
       </w:ins>
+      <w:proofErr w:type="spellStart"/>
       <w:ins w:id="21" w:author="Michael Chambers" w:date="2015-08-27T15:20:00Z">
         <w:r>
-          <w:t xml:space="preserve">Gro </w:t>
+          <w:t>Gro</w:t>
+        </w:r>
+        <w:proofErr w:type="spellEnd"/>
+        <w:r>
+          <w:t xml:space="preserve"> </w:t>
         </w:r>
       </w:ins>
       <w:ins w:id="22" w:author="Michael Chambers" w:date="2015-08-26T15:35:00Z">
@@ -299,7 +458,47 @@
         <w:ind w:firstLine="720"/>
       </w:pPr>
       <w:r>
-        <w:t xml:space="preserve">Although Gro is ubiquitously expressed, it is not simply a passive component of the transcriptional machinery. For example, its function can be actively regulated in response to informational signals arising outside of the cell, through, for example, the action of the Ras/MAPK pathway. In addition, although Gro does not bind to DNA directly, it may participate via unknown mechanisms in target gene selection. This is demonstrated by a Gro deletion analysis in which it was shown that deletion of a Gro domain termed the SP domain results in promiscuous repression of genes not normally targeted by Gro. </w:t>
+        <w:t xml:space="preserve">Although </w:t>
+      </w:r>
+      <w:proofErr w:type="spellStart"/>
+      <w:r>
+        <w:t>Gro</w:t>
+      </w:r>
+      <w:proofErr w:type="spellEnd"/>
+      <w:r>
+        <w:t xml:space="preserve"> is ubiquitously expressed, it is not simply a passive component of the transcriptional machinery. For example, its function can be actively regulated in response to informational signals arising outside of the cell, through, for example, the action of the </w:t>
+      </w:r>
+      <w:proofErr w:type="spellStart"/>
+      <w:r>
+        <w:t>Ras</w:t>
+      </w:r>
+      <w:proofErr w:type="spellEnd"/>
+      <w:r>
+        <w:t xml:space="preserve">/MAPK pathway. In addition, although </w:t>
+      </w:r>
+      <w:proofErr w:type="spellStart"/>
+      <w:r>
+        <w:t>Gro</w:t>
+      </w:r>
+      <w:proofErr w:type="spellEnd"/>
+      <w:r>
+        <w:t xml:space="preserve"> does not bind to DNA directly, it may participate via unknown mechanisms in target gene selection. This is demonstrated by a </w:t>
+      </w:r>
+      <w:proofErr w:type="spellStart"/>
+      <w:r>
+        <w:t>Gro</w:t>
+      </w:r>
+      <w:proofErr w:type="spellEnd"/>
+      <w:r>
+        <w:t xml:space="preserve"> deletion analysis in which it was shown that deletion of a </w:t>
+      </w:r>
+      <w:proofErr w:type="spellStart"/>
+      <w:r>
+        <w:t>Gro</w:t>
+      </w:r>
+      <w:proofErr w:type="spellEnd"/>
+      <w:r>
+        <w:t xml:space="preserve"> domain termed the SP domain results in promiscuous repression of genes not normally targeted by Gro. </w:t>
       </w:r>
     </w:p>
     <w:p>
@@ -308,7 +507,55 @@
         <w:ind w:firstLine="720"/>
       </w:pPr>
       <w:r>
-        <w:t xml:space="preserve">Despite the extensively documented centrality of Gro in multiple developmental processes, especially in the  early embryo, no systematic genome-wide investigation has been undertaken to position Gro in the fly developmental regulatory network. A more thorough understanding of the recruitment patterns of Gro in the early embryo, and the dynamics of such binding, will allow us to address multiple questions about the mechanism of Gro-mediated repression and the position of Gro in the regulatory hierarchy of pattern formation. </w:t>
+        <w:t xml:space="preserve">Despite the extensively documented centrality of </w:t>
+      </w:r>
+      <w:proofErr w:type="spellStart"/>
+      <w:r>
+        <w:t>Gro</w:t>
+      </w:r>
+      <w:proofErr w:type="spellEnd"/>
+      <w:r>
+        <w:t xml:space="preserve"> in multiple developmental processes, especially in </w:t>
+      </w:r>
+      <w:proofErr w:type="gramStart"/>
+      <w:r>
+        <w:t>the  early</w:t>
+      </w:r>
+      <w:proofErr w:type="gramEnd"/>
+      <w:r>
+        <w:t xml:space="preserve"> embryo, no systematic genome-wide investigation has been undertaken to position </w:t>
+      </w:r>
+      <w:proofErr w:type="spellStart"/>
+      <w:r>
+        <w:t>Gro</w:t>
+      </w:r>
+      <w:proofErr w:type="spellEnd"/>
+      <w:r>
+        <w:t xml:space="preserve"> in the fly developmental regulatory network. A more thorough understanding of the recruitment patterns of </w:t>
+      </w:r>
+      <w:proofErr w:type="spellStart"/>
+      <w:r>
+        <w:t>Gro</w:t>
+      </w:r>
+      <w:proofErr w:type="spellEnd"/>
+      <w:r>
+        <w:t xml:space="preserve"> in the early embryo, and the dynamics of such binding, will allow us to address multiple questions about the mechanism of </w:t>
+      </w:r>
+      <w:proofErr w:type="spellStart"/>
+      <w:r>
+        <w:t>Gro</w:t>
+      </w:r>
+      <w:proofErr w:type="spellEnd"/>
+      <w:r>
+        <w:t xml:space="preserve">-mediated repression and the position of </w:t>
+      </w:r>
+      <w:proofErr w:type="spellStart"/>
+      <w:r>
+        <w:t>Gro</w:t>
+      </w:r>
+      <w:proofErr w:type="spellEnd"/>
+      <w:r>
+        <w:t xml:space="preserve"> in the regulatory hierarchy of pattern formation. </w:t>
       </w:r>
     </w:p>
     <w:p>
@@ -316,8 +563,21 @@
         <w:spacing w:line="480" w:lineRule="auto"/>
         <w:ind w:firstLine="720"/>
       </w:pPr>
-      <w:r>
-        <w:t xml:space="preserve">Gro tetramerizes and perhaps forms higher order oligomers </w:t>
+      <w:proofErr w:type="spellStart"/>
+      <w:r>
+        <w:t>Gro</w:t>
+      </w:r>
+      <w:proofErr w:type="spellEnd"/>
+      <w:r>
+        <w:t xml:space="preserve"> </w:t>
+      </w:r>
+      <w:proofErr w:type="spellStart"/>
+      <w:r>
+        <w:t>tetramerizes</w:t>
+      </w:r>
+      <w:proofErr w:type="spellEnd"/>
+      <w:r>
+        <w:t xml:space="preserve"> and perhaps forms higher order oligomers </w:t>
       </w:r>
       <w:r>
         <w:rPr>
@@ -326,7 +586,23 @@
         <w:t xml:space="preserve">in vitro. </w:t>
       </w:r>
       <w:r>
-        <w:t>This together with the observations that Gro is required for long-range repression and that it binds core histones has led to the suggestion that Gro-mediated repression may involve spreading along chroma</w:t>
+        <w:t xml:space="preserve">This together with the observations that </w:t>
+      </w:r>
+      <w:proofErr w:type="spellStart"/>
+      <w:r>
+        <w:t>Gro</w:t>
+      </w:r>
+      <w:proofErr w:type="spellEnd"/>
+      <w:r>
+        <w:t xml:space="preserve"> is required for long-range repression and that it binds core histones has led to the suggestion that </w:t>
+      </w:r>
+      <w:proofErr w:type="spellStart"/>
+      <w:r>
+        <w:t>Gro</w:t>
+      </w:r>
+      <w:proofErr w:type="spellEnd"/>
+      <w:r>
+        <w:t>-mediated repression may involve spreading along chroma</w:t>
       </w:r>
       <w:ins w:id="23" w:author="Michael Chambers" w:date="2015-08-27T15:22:00Z">
         <w:r>
@@ -334,7 +610,15 @@
         </w:r>
       </w:ins>
       <w:r>
-        <w:t xml:space="preserve">in. Indeed, in some contexts Gro oligomerization is necessary for repression </w:t>
+        <w:t xml:space="preserve">in. Indeed, in some contexts </w:t>
+      </w:r>
+      <w:proofErr w:type="spellStart"/>
+      <w:r>
+        <w:t>Gro</w:t>
+      </w:r>
+      <w:proofErr w:type="spellEnd"/>
+      <w:r>
+        <w:t xml:space="preserve"> oligomerization is necessary for repression </w:t>
       </w:r>
       <w:r>
         <w:rPr>
@@ -364,7 +648,23 @@
         <w:t>{Jennings, 2007 #2990}</w:t>
       </w:r>
       <w:r>
-        <w:t xml:space="preserve">. Evidence from ChIP-PCR experiments suggests Gro spreads over potentially long stretches of chromatin presumably through its ability to self-associate </w:t>
+        <w:t xml:space="preserve">. Evidence from </w:t>
+      </w:r>
+      <w:proofErr w:type="spellStart"/>
+      <w:r>
+        <w:t>ChIP</w:t>
+      </w:r>
+      <w:proofErr w:type="spellEnd"/>
+      <w:r>
+        <w:t xml:space="preserve">-PCR experiments suggests </w:t>
+      </w:r>
+      <w:proofErr w:type="spellStart"/>
+      <w:r>
+        <w:t>Gro</w:t>
+      </w:r>
+      <w:proofErr w:type="spellEnd"/>
+      <w:r>
+        <w:t xml:space="preserve"> spreads over potentially long stretches of chromatin presumably through its ability to self-associate </w:t>
       </w:r>
       <w:commentRangeStart w:id="24"/>
       <w:r>
@@ -383,13 +683,45 @@
         </w:r>
       </w:ins>
       <w:r>
-        <w:t xml:space="preserve">, though these studies are limited by the resolution of the ChIP-PCR analysis. More recent Gro ChIP-seq data obtained from two Drosophila cell lines (S2 and Kc167) </w:t>
-      </w:r>
-      <w:r>
-        <w:t>{Kaul, 2014 #2204}</w:t>
-      </w:r>
-      <w:r>
-        <w:t xml:space="preserve"> indicate that binding is primarily localized to discrete peaks in those cell lines. However, it is unclear to what degree that binding pattern extends to embryos. Genome-wide analysis of binding patterns in embryos presented in this thesis has enabled me to thoroughly investigate the requirement for spreading in Gro-mediated repression.</w:t>
+        <w:t xml:space="preserve">, though these studies are limited by the resolution of the </w:t>
+      </w:r>
+      <w:proofErr w:type="spellStart"/>
+      <w:r>
+        <w:t>ChIP</w:t>
+      </w:r>
+      <w:proofErr w:type="spellEnd"/>
+      <w:r>
+        <w:t xml:space="preserve">-PCR analysis. More recent </w:t>
+      </w:r>
+      <w:proofErr w:type="spellStart"/>
+      <w:r>
+        <w:t>Gro</w:t>
+      </w:r>
+      <w:proofErr w:type="spellEnd"/>
+      <w:r>
+        <w:t xml:space="preserve"> ChIP-seq data obtained from two Drosophila cell lines (S2 and Kc167) </w:t>
+      </w:r>
+      <w:r>
+        <w:t>{</w:t>
+      </w:r>
+      <w:proofErr w:type="spellStart"/>
+      <w:r>
+        <w:t>Kaul</w:t>
+      </w:r>
+      <w:proofErr w:type="spellEnd"/>
+      <w:r>
+        <w:t>, 2014 #2204}</w:t>
+      </w:r>
+      <w:r>
+        <w:t xml:space="preserve"> indicate that binding is primarily localized to discrete peaks in those cell lines. However, it is unclear to what degree that binding pattern extends to embryos. Genome-wide analysis of binding patterns in embryos presented in this thesis has enabled me to thoroughly investigate the requirement for spreading in </w:t>
+      </w:r>
+      <w:proofErr w:type="spellStart"/>
+      <w:r>
+        <w:t>Gro</w:t>
+      </w:r>
+      <w:proofErr w:type="spellEnd"/>
+      <w:r>
+        <w:t>-mediated repression.</w:t>
       </w:r>
       <w:ins w:id="26" w:author="Albert Courey" w:date="2015-08-24T12:37:00Z">
         <w:r>
@@ -465,16 +797,64 @@
         <w:t xml:space="preserve">The accurate assignment of a binding region detected by ChIP-seq to a specific regulatory target (or targets) is a long standing problem in the useful interpretation of ChIP-seq studies </w:t>
       </w:r>
       <w:r>
-        <w:t>{Sikora-Wohlfeld, 2013 #2377}</w:t>
+        <w:t>{</w:t>
+      </w:r>
+      <w:proofErr w:type="spellStart"/>
+      <w:r>
+        <w:t>Sikora-Wohlfeld</w:t>
+      </w:r>
+      <w:proofErr w:type="spellEnd"/>
+      <w:r>
+        <w:t>, 2013 #2377}</w:t>
       </w:r>
       <w:r>
         <w:t xml:space="preserve">; the inaccuracy of association becomes more significant the further a factor binds from its regulatory target, as genomic complexity often makes assignment of enhancer-gene interactions uncertain. A common methodology to address this challenge is to incorporate genome-wide binding data with transcriptome measurements in systems perturbed for said factor </w:t>
       </w:r>
       <w:r>
-        <w:t>{Dolinski, 2015 #3045}</w:t>
-      </w:r>
-      <w:r>
-        <w:t>. To this end, we have employed RNA-seq to examine the effect of Gro-knockdown and Gro-overexpression on the transcriptome measurements at timepoints matching those used in the ChIP-seq analysis. When combined with the ChIP-seq binding profile data, this has allowed me produce a high-confidence set of Gro target genes at each</w:t>
+        <w:t>{</w:t>
+      </w:r>
+      <w:proofErr w:type="spellStart"/>
+      <w:r>
+        <w:t>Dolinski</w:t>
+      </w:r>
+      <w:proofErr w:type="spellEnd"/>
+      <w:r>
+        <w:t>, 2015 #3045}</w:t>
+      </w:r>
+      <w:r>
+        <w:t>. To this end, we have employed RNA-</w:t>
+      </w:r>
+      <w:proofErr w:type="spellStart"/>
+      <w:r>
+        <w:t>seq</w:t>
+      </w:r>
+      <w:proofErr w:type="spellEnd"/>
+      <w:r>
+        <w:t xml:space="preserve"> to examine the effect of </w:t>
+      </w:r>
+      <w:proofErr w:type="spellStart"/>
+      <w:r>
+        <w:t>Gro</w:t>
+      </w:r>
+      <w:proofErr w:type="spellEnd"/>
+      <w:r>
+        <w:t xml:space="preserve">-knockdown and </w:t>
+      </w:r>
+      <w:proofErr w:type="spellStart"/>
+      <w:r>
+        <w:t>Gro</w:t>
+      </w:r>
+      <w:proofErr w:type="spellEnd"/>
+      <w:r>
+        <w:t xml:space="preserve">-overexpression on the transcriptome measurements at timepoints matching those used in the ChIP-seq analysis. When combined with the ChIP-seq binding profile data, this has allowed me produce a high-confidence set of </w:t>
+      </w:r>
+      <w:proofErr w:type="spellStart"/>
+      <w:r>
+        <w:t>Gro</w:t>
+      </w:r>
+      <w:proofErr w:type="spellEnd"/>
+      <w:r>
+        <w:t xml:space="preserve"> target genes at each</w:t>
       </w:r>
       <w:del w:id="40" w:author="Michael Chambers" w:date="2015-08-28T18:58:00Z">
         <w:r>
@@ -482,7 +862,15 @@
         </w:r>
       </w:del>
       <w:r>
-        <w:t xml:space="preserve"> timepoint, thus enabling me to thoroughly characterize the role of Gro during early development through a broad investigation of its influence on the developmentally-regulated gene network.</w:t>
+        <w:t xml:space="preserve"> timepoint, thus enabling me to thoroughly characterize the role of </w:t>
+      </w:r>
+      <w:proofErr w:type="spellStart"/>
+      <w:r>
+        <w:t>Gro</w:t>
+      </w:r>
+      <w:proofErr w:type="spellEnd"/>
+      <w:r>
+        <w:t xml:space="preserve"> during early development through a broad investigation of its influence on the developmentally-regulated gene network.</w:t>
       </w:r>
       <w:ins w:id="41" w:author="Albert Courey" w:date="2015-08-24T12:39:00Z">
         <w:r>
@@ -556,7 +944,35 @@
           <w:rPr>
             <w:i/>
           </w:rPr>
-          <w:t>Groucho chromatin immunoprecipation (ChIP) and sequencing</w:t>
+          <w:t xml:space="preserve">Groucho chromatin </w:t>
+        </w:r>
+        <w:proofErr w:type="spellStart"/>
+        <w:r>
+          <w:rPr>
+            <w:i/>
+          </w:rPr>
+          <w:t>immunoprecipation</w:t>
+        </w:r>
+        <w:proofErr w:type="spellEnd"/>
+        <w:r>
+          <w:rPr>
+            <w:i/>
+          </w:rPr>
+          <w:t xml:space="preserve"> (</w:t>
+        </w:r>
+        <w:proofErr w:type="spellStart"/>
+        <w:r>
+          <w:rPr>
+            <w:i/>
+          </w:rPr>
+          <w:t>ChIP</w:t>
+        </w:r>
+        <w:proofErr w:type="spellEnd"/>
+        <w:r>
+          <w:rPr>
+            <w:i/>
+          </w:rPr>
+          <w:t>) and sequencing</w:t>
         </w:r>
       </w:ins>
     </w:p>
@@ -594,7 +1010,47 @@
       </w:pPr>
       <w:ins w:id="53" w:author="Michael Chambers" w:date="2015-08-26T15:49:00Z">
         <w:r>
-          <w:t xml:space="preserve">Multiplexed libraries were sequenced on Illumina HiSeq 2000 sequencing platforms (High Throughput Sequencing Facility, Broad Stem Cell Research Center, UCLA). Reads were demultiplexed via custom scripts. Demultiplexed libraries were filtered for read quality and PCR duplicates. Alignment was performed against the Drosophila melanogaster genome (iGenomes BDGP 5.25 assembly) with Bowtie2 (v2.2.5) using the following parameters: </w:t>
+          <w:t xml:space="preserve">Multiplexed libraries were sequenced on </w:t>
+        </w:r>
+        <w:proofErr w:type="spellStart"/>
+        <w:r>
+          <w:t>Illumina</w:t>
+        </w:r>
+        <w:proofErr w:type="spellEnd"/>
+        <w:r>
+          <w:t xml:space="preserve"> </w:t>
+        </w:r>
+        <w:proofErr w:type="spellStart"/>
+        <w:r>
+          <w:t>HiSeq</w:t>
+        </w:r>
+        <w:proofErr w:type="spellEnd"/>
+        <w:r>
+          <w:t xml:space="preserve"> 2000 sequencing platforms (High Throughput Sequencing Facility, Broad Stem Cell Research Center, UCLA). Reads were </w:t>
+        </w:r>
+        <w:proofErr w:type="spellStart"/>
+        <w:r>
+          <w:t>demultiplexed</w:t>
+        </w:r>
+        <w:proofErr w:type="spellEnd"/>
+        <w:r>
+          <w:t xml:space="preserve"> via custom scripts. </w:t>
+        </w:r>
+        <w:proofErr w:type="spellStart"/>
+        <w:r>
+          <w:t>Demultiplexed</w:t>
+        </w:r>
+        <w:proofErr w:type="spellEnd"/>
+        <w:r>
+          <w:t xml:space="preserve"> libraries were filtered for read quality and PCR duplicates. Alignment was performed against the Drosophila melanogaster genome (</w:t>
+        </w:r>
+        <w:proofErr w:type="spellStart"/>
+        <w:r>
+          <w:t>iGenomes</w:t>
+        </w:r>
+        <w:proofErr w:type="spellEnd"/>
+        <w:r>
+          <w:t xml:space="preserve"> BDGP 5.25 assembly) with Bowtie2 (v2.2.5) using the following parameters: </w:t>
         </w:r>
         <w:r>
           <w:rPr>
@@ -603,7 +1059,23 @@
           <w:t xml:space="preserve">-very-sensitive-local </w:t>
         </w:r>
         <w:r>
-          <w:t>{Langmead, 2012 #3049}.  Peak calling was performed using MACS2 (v2.1.0) with default parameters {Zhang, 2008 #2203}. Peak visualizations generated with Integrated Genome Browser (v8.4.2) {Nicol, 2009 #3050}.</w:t>
+          <w:t>{</w:t>
+        </w:r>
+        <w:proofErr w:type="spellStart"/>
+        <w:r>
+          <w:t>Langmead</w:t>
+        </w:r>
+        <w:proofErr w:type="spellEnd"/>
+        <w:r>
+          <w:t>, 2012 #3049}.  Peak calling was performed using MACS2 (v2.1.0) with default parameters {Zhang, 2008 #2203}. Peak visualizations generated with Integrated Genome Browser (v8.4.2) {</w:t>
+        </w:r>
+        <w:proofErr w:type="spellStart"/>
+        <w:r>
+          <w:t>Nicol</w:t>
+        </w:r>
+        <w:proofErr w:type="spellEnd"/>
+        <w:r>
+          <w:t>, 2009 #3050}.</w:t>
         </w:r>
       </w:ins>
     </w:p>
@@ -626,7 +1098,21 @@
           <w:rPr>
             <w:i/>
           </w:rPr>
-          <w:t>Embryonic RNA isolation and sequencing (RNA-seq)</w:t>
+          <w:t>Embryonic RNA isolation and sequencing (RNA-</w:t>
+        </w:r>
+        <w:proofErr w:type="spellStart"/>
+        <w:r>
+          <w:rPr>
+            <w:i/>
+          </w:rPr>
+          <w:t>seq</w:t>
+        </w:r>
+        <w:proofErr w:type="spellEnd"/>
+        <w:r>
+          <w:rPr>
+            <w:i/>
+          </w:rPr>
+          <w:t>)</w:t>
         </w:r>
       </w:ins>
     </w:p>
@@ -641,7 +1127,63 @@
       </w:pPr>
       <w:ins w:id="57" w:author="Michael Chambers" w:date="2015-08-26T15:49:00Z">
         <w:r>
-          <w:t>Staged embryos were manually homogenized in TRIzol reagent (Life Technologies) according to manufacturer protocols. Purified RNA quality was assessed via Bioanalyzer 2100 (Agilent Technologies). polyA-selected libraries were generated with TruSeq Stranded mRNA Library Prep Kit (Illumina) and sequenced on the Illumina HiSeq 2000 platform.</w:t>
+          <w:t xml:space="preserve">Staged embryos were manually homogenized in </w:t>
+        </w:r>
+        <w:proofErr w:type="spellStart"/>
+        <w:r>
+          <w:t>TRIzol</w:t>
+        </w:r>
+        <w:proofErr w:type="spellEnd"/>
+        <w:r>
+          <w:t xml:space="preserve"> reagent (Life Technologies) according to manufacturer protocols. Purified RNA quality was assessed via </w:t>
+        </w:r>
+        <w:proofErr w:type="spellStart"/>
+        <w:r>
+          <w:t>Bioanalyzer</w:t>
+        </w:r>
+        <w:proofErr w:type="spellEnd"/>
+        <w:r>
+          <w:t xml:space="preserve"> 2100 (Agilent Technologies). </w:t>
+        </w:r>
+        <w:proofErr w:type="spellStart"/>
+        <w:r>
+          <w:t>polyA</w:t>
+        </w:r>
+        <w:proofErr w:type="spellEnd"/>
+        <w:r>
+          <w:t xml:space="preserve">-selected libraries were generated with </w:t>
+        </w:r>
+        <w:proofErr w:type="spellStart"/>
+        <w:r>
+          <w:t>TruSeq</w:t>
+        </w:r>
+        <w:proofErr w:type="spellEnd"/>
+        <w:r>
+          <w:t xml:space="preserve"> Stranded mRNA Library Prep Kit (</w:t>
+        </w:r>
+        <w:proofErr w:type="spellStart"/>
+        <w:r>
+          <w:t>Illumina</w:t>
+        </w:r>
+        <w:proofErr w:type="spellEnd"/>
+        <w:r>
+          <w:t xml:space="preserve">) and sequenced on the </w:t>
+        </w:r>
+        <w:proofErr w:type="spellStart"/>
+        <w:r>
+          <w:t>Illumina</w:t>
+        </w:r>
+        <w:proofErr w:type="spellEnd"/>
+        <w:r>
+          <w:t xml:space="preserve"> </w:t>
+        </w:r>
+        <w:proofErr w:type="spellStart"/>
+        <w:r>
+          <w:t>HiSeq</w:t>
+        </w:r>
+        <w:proofErr w:type="spellEnd"/>
+        <w:r>
+          <w:t xml:space="preserve"> 2000 platform.</w:t>
         </w:r>
       </w:ins>
     </w:p>
@@ -664,7 +1206,21 @@
           <w:rPr>
             <w:i/>
           </w:rPr>
-          <w:t>RNA-seq data analysis</w:t>
+          <w:t>RNA-</w:t>
+        </w:r>
+        <w:proofErr w:type="spellStart"/>
+        <w:r>
+          <w:rPr>
+            <w:i/>
+          </w:rPr>
+          <w:t>seq</w:t>
+        </w:r>
+        <w:proofErr w:type="spellEnd"/>
+        <w:r>
+          <w:rPr>
+            <w:i/>
+          </w:rPr>
+          <w:t xml:space="preserve"> data analysis</w:t>
         </w:r>
       </w:ins>
     </w:p>
@@ -678,7 +1234,15 @@
       </w:pPr>
       <w:ins w:id="61" w:author="Michael Chambers" w:date="2015-08-26T15:49:00Z">
         <w:r>
-          <w:t xml:space="preserve">Reads were demultiplexed via custom scripts. Low quality reads were trimmed and remaining reads were aligned with TopHat2 (v2.0.9) {Kim, 2013 #1817} against the </w:t>
+          <w:t xml:space="preserve">Reads were </w:t>
+        </w:r>
+        <w:proofErr w:type="spellStart"/>
+        <w:r>
+          <w:t>demultiplexed</w:t>
+        </w:r>
+        <w:proofErr w:type="spellEnd"/>
+        <w:r>
+          <w:t xml:space="preserve"> via custom scripts. Low quality reads were trimmed and remaining reads were aligned with TopHat2 (v2.0.9) {Kim, 2013 #1817} against the </w:t>
         </w:r>
         <w:r>
           <w:rPr>
@@ -687,7 +1251,39 @@
           <w:t xml:space="preserve">Drosophila melanogaster </w:t>
         </w:r>
         <w:r>
-          <w:t>genome (iGenomes BDGP 5.25 assembly) with iGenomes gene models as a guide. Gene assignment was performed with HTSeq {IAnders, 2015 #3027}. Differential expression analysis was performed with DESeq2 (v1.8.0) {Love, 2014 #3031}.</w:t>
+          <w:t>genome (</w:t>
+        </w:r>
+        <w:proofErr w:type="spellStart"/>
+        <w:r>
+          <w:t>iGenomes</w:t>
+        </w:r>
+        <w:proofErr w:type="spellEnd"/>
+        <w:r>
+          <w:t xml:space="preserve"> BDGP 5.25 assembly) with </w:t>
+        </w:r>
+        <w:proofErr w:type="spellStart"/>
+        <w:r>
+          <w:t>iGenomes</w:t>
+        </w:r>
+        <w:proofErr w:type="spellEnd"/>
+        <w:r>
+          <w:t xml:space="preserve"> gene models as a guide. Gene assignment was performed with </w:t>
+        </w:r>
+        <w:proofErr w:type="spellStart"/>
+        <w:r>
+          <w:t>HTSeq</w:t>
+        </w:r>
+        <w:proofErr w:type="spellEnd"/>
+        <w:r>
+          <w:t xml:space="preserve"> {</w:t>
+        </w:r>
+        <w:proofErr w:type="spellStart"/>
+        <w:r>
+          <w:t>IAnders</w:t>
+        </w:r>
+        <w:proofErr w:type="spellEnd"/>
+        <w:r>
+          <w:t>, 2015 #3027}. Differential expression analysis was performed with DESeq2 (v1.8.0) {Love, 2014 #3031}.</w:t>
         </w:r>
       </w:ins>
     </w:p>
@@ -1066,7 +1662,15 @@
         </w:r>
       </w:ins>
       <w:r>
-        <w:t>antibody raised against the Gro GP domain, which we validated extensively in immunopreci</w:t>
+        <w:t xml:space="preserve">antibody raised against the </w:t>
+      </w:r>
+      <w:proofErr w:type="spellStart"/>
+      <w:r>
+        <w:t>Gro</w:t>
+      </w:r>
+      <w:proofErr w:type="spellEnd"/>
+      <w:r>
+        <w:t xml:space="preserve"> GP domain, which we validated extensively in immunopreci</w:t>
       </w:r>
       <w:r>
         <w:t>pitation and immunoblot assays. Sequencing libraries were sequenced to a depth that provided at minimum 5</w:t>
@@ -1082,7 +1686,23 @@
         </w:r>
       </w:del>
       <w:r>
-        <w:t xml:space="preserve"> uniquely mappable reads, far in excess of the minimum recommended by modENCODE C</w:t>
+        <w:t xml:space="preserve"> uniquely </w:t>
+      </w:r>
+      <w:proofErr w:type="spellStart"/>
+      <w:r>
+        <w:t>mappable</w:t>
+      </w:r>
+      <w:proofErr w:type="spellEnd"/>
+      <w:r>
+        <w:t xml:space="preserve"> reads, far in excess of the minimum recommended by </w:t>
+      </w:r>
+      <w:proofErr w:type="spellStart"/>
+      <w:r>
+        <w:t>modENCODE</w:t>
+      </w:r>
+      <w:proofErr w:type="spellEnd"/>
+      <w:r>
+        <w:t xml:space="preserve"> C</w:t>
       </w:r>
       <w:r>
         <w:t>hIP-seq best-practices (Fig. 2-1</w:t>
@@ -1091,7 +1711,15 @@
         <w:t xml:space="preserve">A) </w:t>
       </w:r>
       <w:r>
-        <w:t>{Landt, 2012 #308}</w:t>
+        <w:t>{</w:t>
+      </w:r>
+      <w:proofErr w:type="spellStart"/>
+      <w:r>
+        <w:t>Landt</w:t>
+      </w:r>
+      <w:proofErr w:type="spellEnd"/>
+      <w:r>
+        <w:t>, 2012 #308}</w:t>
       </w:r>
       <w:r>
         <w:t>. Replicates exhibited high reproducibility in terms of both read density an</w:t>
@@ -1127,8 +1755,13 @@
           <w:delText xml:space="preserve">a </w:delText>
         </w:r>
       </w:del>
-      <w:r>
-        <w:t>ChIP-chip</w:t>
+      <w:proofErr w:type="spellStart"/>
+      <w:r>
+        <w:t>ChIP</w:t>
+      </w:r>
+      <w:proofErr w:type="spellEnd"/>
+      <w:r>
+        <w:t>-chip</w:t>
       </w:r>
       <w:r>
         <w:t xml:space="preserve"> data set</w:t>
@@ -1147,7 +1780,15 @@
         </w:r>
       </w:ins>
       <w:r>
-        <w:t>{Negre, 2011 #3035}</w:t>
+        <w:t>{</w:t>
+      </w:r>
+      <w:proofErr w:type="spellStart"/>
+      <w:r>
+        <w:t>Negre</w:t>
+      </w:r>
+      <w:proofErr w:type="spellEnd"/>
+      <w:r>
+        <w:t>, 2011 #3035}</w:t>
       </w:r>
       <w:r>
         <w:t xml:space="preserve"> </w:t>
@@ -1179,7 +1820,15 @@
         <w:t>.</w:t>
       </w:r>
       <w:r>
-        <w:t xml:space="preserve"> The modENCODE Groucho peaks were </w:t>
+        <w:t xml:space="preserve"> The </w:t>
+      </w:r>
+      <w:proofErr w:type="spellStart"/>
+      <w:r>
+        <w:t>modENCODE</w:t>
+      </w:r>
+      <w:proofErr w:type="spellEnd"/>
+      <w:r>
+        <w:t xml:space="preserve"> Groucho peaks were </w:t>
       </w:r>
       <w:r>
         <w:t>generated</w:t>
@@ -1203,7 +1852,23 @@
       </w:r>
       <w:ins w:id="107" w:author="Albert Courey" w:date="2015-08-24T12:49:00Z">
         <w:r>
-          <w:t xml:space="preserve">Collectively the ChIP-seq peaks from our three data sets, include xx% of the modEncode ChIP-chip peaks. </w:t>
+          <w:t xml:space="preserve">Collectively the ChIP-seq peaks from our three data sets, include xx% of the </w:t>
+        </w:r>
+        <w:proofErr w:type="spellStart"/>
+        <w:r>
+          <w:t>modEncode</w:t>
+        </w:r>
+        <w:proofErr w:type="spellEnd"/>
+        <w:r>
+          <w:t xml:space="preserve"> </w:t>
+        </w:r>
+        <w:proofErr w:type="spellStart"/>
+        <w:r>
+          <w:t>ChIP</w:t>
+        </w:r>
+        <w:proofErr w:type="spellEnd"/>
+        <w:r>
+          <w:t xml:space="preserve">-chip peaks. </w:t>
         </w:r>
       </w:ins>
       <w:del w:id="108" w:author="Albert Courey" w:date="2015-08-24T12:51:00Z">
@@ -1261,8 +1926,21 @@
           <w:t xml:space="preserve">of our ChIP-seq data with </w:t>
         </w:r>
       </w:ins>
-      <w:r>
-        <w:t xml:space="preserve">modENCODE Groucho ChIP-chip data generated from white pre-pupae </w:t>
+      <w:proofErr w:type="spellStart"/>
+      <w:r>
+        <w:t>modENCODE</w:t>
+      </w:r>
+      <w:proofErr w:type="spellEnd"/>
+      <w:r>
+        <w:t xml:space="preserve"> Groucho </w:t>
+      </w:r>
+      <w:proofErr w:type="spellStart"/>
+      <w:r>
+        <w:t>ChIP</w:t>
+      </w:r>
+      <w:proofErr w:type="spellEnd"/>
+      <w:r>
+        <w:t xml:space="preserve">-chip data generated from white pre-pupae </w:t>
       </w:r>
       <w:ins w:id="113" w:author="Albert Courey" w:date="2015-08-24T12:52:00Z">
         <w:r>
@@ -1310,7 +1988,15 @@
       </w:del>
       <w:ins w:id="117" w:author="Albert Courey" w:date="2015-08-24T12:54:00Z">
         <w:r>
-          <w:t xml:space="preserve">embryonic and pre-pupal </w:t>
+          <w:t>embryonic and pre-</w:t>
+        </w:r>
+        <w:proofErr w:type="spellStart"/>
+        <w:r>
+          <w:t>pupal</w:t>
+        </w:r>
+        <w:proofErr w:type="spellEnd"/>
+        <w:r>
+          <w:t xml:space="preserve"> </w:t>
         </w:r>
       </w:ins>
       <w:r>
@@ -1590,19 +2276,29 @@
         <w:t>{Roth, 1989 #1112}</w:t>
       </w:r>
       <w:r>
-        <w:t xml:space="preserve">. In ventral and ventrolateral regions of the embryo, Dorsal facilitates the repression of </w:t>
+        <w:t xml:space="preserve">. In ventral and </w:t>
+      </w:r>
+      <w:proofErr w:type="spellStart"/>
+      <w:r>
+        <w:t>ventrolateral</w:t>
+      </w:r>
+      <w:proofErr w:type="spellEnd"/>
+      <w:r>
+        <w:t xml:space="preserve"> regions of the embryo, Dorsal facilitates the repression of </w:t>
       </w:r>
       <w:ins w:id="129" w:author="Michael Chambers" w:date="2015-09-02T16:19:00Z">
         <w:r>
           <w:t>numerous genes, including Zen (</w:t>
         </w:r>
       </w:ins>
+      <w:proofErr w:type="spellStart"/>
       <w:r>
         <w:rPr>
           <w:i/>
         </w:rPr>
         <w:t>zen</w:t>
       </w:r>
+      <w:proofErr w:type="spellEnd"/>
       <w:ins w:id="130" w:author="Michael Chambers" w:date="2015-09-02T16:19:00Z">
         <w:r>
           <w:t>),</w:t>
@@ -1622,27 +2318,44 @@
       <w:r>
         <w:t xml:space="preserve"> </w:t>
       </w:r>
+      <w:proofErr w:type="spellStart"/>
       <w:ins w:id="132" w:author="Michael Chambers" w:date="2015-09-02T16:19:00Z">
         <w:r>
-          <w:t>Decapentaplegic (</w:t>
-        </w:r>
-      </w:ins>
+          <w:t>Decapentaplegic</w:t>
+        </w:r>
+        <w:proofErr w:type="spellEnd"/>
+        <w:r>
+          <w:t xml:space="preserve"> (</w:t>
+        </w:r>
+      </w:ins>
+      <w:proofErr w:type="spellStart"/>
       <w:r>
         <w:rPr>
           <w:i/>
         </w:rPr>
         <w:t>dpp</w:t>
       </w:r>
+      <w:proofErr w:type="spellEnd"/>
       <w:ins w:id="133" w:author="Michael Chambers" w:date="2015-09-02T16:19:00Z">
         <w:r>
-          <w:t>) and Tolloid (</w:t>
-        </w:r>
+          <w:t xml:space="preserve">) and </w:t>
+        </w:r>
+        <w:proofErr w:type="spellStart"/>
+        <w:r>
+          <w:t>Tolloid</w:t>
+        </w:r>
+        <w:proofErr w:type="spellEnd"/>
+        <w:r>
+          <w:t xml:space="preserve"> (</w:t>
+        </w:r>
+        <w:proofErr w:type="spellStart"/>
         <w:r>
           <w:rPr>
             <w:i/>
           </w:rPr>
           <w:t>tld</w:t>
         </w:r>
+        <w:proofErr w:type="spellEnd"/>
         <w:r>
           <w:t>)</w:t>
         </w:r>
@@ -1651,14 +2364,30 @@
         <w:t xml:space="preserve"> through its interaction with Groucho</w:t>
       </w:r>
       <w:r>
-        <w:t>, a critical step in delineating presumptive mesodermal and neuroectodermal regions</w:t>
+        <w:t xml:space="preserve">, a critical step in delineating presumptive mesodermal and </w:t>
+      </w:r>
+      <w:proofErr w:type="spellStart"/>
+      <w:r>
+        <w:t>neuroectodermal</w:t>
+      </w:r>
+      <w:proofErr w:type="spellEnd"/>
+      <w:r>
+        <w:t xml:space="preserve"> regions</w:t>
       </w:r>
       <w:r>
         <w:t xml:space="preserve"> </w:t>
       </w:r>
       <w:commentRangeStart w:id="134"/>
       <w:r>
-        <w:t>{Dubnicoff, 1997 #2366}</w:t>
+        <w:t>{</w:t>
+      </w:r>
+      <w:proofErr w:type="spellStart"/>
+      <w:r>
+        <w:t>Dubnicoff</w:t>
+      </w:r>
+      <w:proofErr w:type="spellEnd"/>
+      <w:r>
+        <w:t>, 1997 #2366}</w:t>
       </w:r>
       <w:commentRangeEnd w:id="134"/>
       <w:r>
@@ -1675,12 +2404,14 @@
       <w:r>
         <w:t xml:space="preserve">. Ventral repression of </w:t>
       </w:r>
+      <w:proofErr w:type="spellStart"/>
       <w:r>
         <w:rPr>
           <w:i/>
         </w:rPr>
         <w:t>zen</w:t>
       </w:r>
+      <w:proofErr w:type="spellEnd"/>
       <w:r>
         <w:t xml:space="preserve"> is established through</w:t>
       </w:r>
@@ -1696,20 +2427,30 @@
       <w:r>
         <w:t>responsible for the recruitment of Cut (</w:t>
       </w:r>
+      <w:proofErr w:type="spellStart"/>
       <w:r>
         <w:rPr>
           <w:i/>
         </w:rPr>
         <w:t>ct</w:t>
       </w:r>
+      <w:proofErr w:type="spellEnd"/>
       <w:r>
         <w:t>) and Dead ringer (</w:t>
       </w:r>
+      <w:proofErr w:type="spellStart"/>
       <w:r>
         <w:rPr>
           <w:i/>
         </w:rPr>
-        <w:t xml:space="preserve">dri, </w:t>
+        <w:t>dri</w:t>
+      </w:r>
+      <w:proofErr w:type="spellEnd"/>
+      <w:r>
+        <w:rPr>
+          <w:i/>
+        </w:rPr>
+        <w:t xml:space="preserve">, </w:t>
       </w:r>
       <w:r>
         <w:t>also known as</w:t>
@@ -1720,12 +2461,14 @@
       <w:r>
         <w:t xml:space="preserve">Retained, </w:t>
       </w:r>
+      <w:proofErr w:type="spellStart"/>
       <w:r>
         <w:rPr>
           <w:i/>
         </w:rPr>
         <w:t>retn</w:t>
       </w:r>
+      <w:proofErr w:type="spellEnd"/>
       <w:r>
         <w:t>)</w:t>
       </w:r>
@@ -1736,7 +2479,15 @@
         <w:t>{Valentine, 1998 #3036}</w:t>
       </w:r>
       <w:r>
-        <w:t xml:space="preserve">. Through the cooperative action of these factors, Groucho is recruited to establish repression. ChIP-seq data confirms that Gro localizes </w:t>
+        <w:t xml:space="preserve">. Through the cooperative action of these factors, Groucho is recruited to establish repression. ChIP-seq data confirms that </w:t>
+      </w:r>
+      <w:proofErr w:type="spellStart"/>
+      <w:r>
+        <w:t>Gro</w:t>
+      </w:r>
+      <w:proofErr w:type="spellEnd"/>
+      <w:r>
+        <w:t xml:space="preserve"> localizes </w:t>
       </w:r>
       <w:ins w:id="136" w:author="Michael Chambers" w:date="2015-09-24T15:04:00Z">
         <w:r>
@@ -1749,7 +2500,15 @@
         </w:r>
       </w:del>
       <w:r>
-        <w:t>the VRR, however Gro density is comparatively weak</w:t>
+        <w:t xml:space="preserve">the VRR, however </w:t>
+      </w:r>
+      <w:proofErr w:type="spellStart"/>
+      <w:r>
+        <w:t>Gro</w:t>
+      </w:r>
+      <w:proofErr w:type="spellEnd"/>
+      <w:r>
+        <w:t xml:space="preserve"> density is comparatively weak</w:t>
       </w:r>
       <w:r>
         <w:t xml:space="preserve"> within the VRR region (Fig. 2-6</w:t>
@@ -1758,25 +2517,51 @@
         <w:t>A</w:t>
       </w:r>
       <w:r>
-        <w:t xml:space="preserve">). Stronger Gro signal is seen both directly upstream of the VRR (compared to </w:t>
-      </w:r>
+        <w:t xml:space="preserve">). Stronger </w:t>
+      </w:r>
+      <w:proofErr w:type="spellStart"/>
+      <w:r>
+        <w:t>Gro</w:t>
+      </w:r>
+      <w:proofErr w:type="spellEnd"/>
+      <w:r>
+        <w:t xml:space="preserve"> signal is seen both directly upstream of the VRR (compared to </w:t>
+      </w:r>
+      <w:proofErr w:type="spellStart"/>
       <w:r>
         <w:rPr>
           <w:i/>
         </w:rPr>
         <w:t>zen</w:t>
       </w:r>
+      <w:proofErr w:type="spellEnd"/>
       <w:r>
         <w:t xml:space="preserve">), as well as downstream. This downstream region overlaps the TSS of </w:t>
       </w:r>
+      <w:proofErr w:type="spellStart"/>
       <w:r>
         <w:rPr>
           <w:i/>
         </w:rPr>
-        <w:t xml:space="preserve">zen </w:t>
-      </w:r>
-      <w:r>
-        <w:t xml:space="preserve">and extends an additional 700 bp upstream of the gene. </w:t>
+        <w:t>zen</w:t>
+      </w:r>
+      <w:proofErr w:type="spellEnd"/>
+      <w:r>
+        <w:rPr>
+          <w:i/>
+        </w:rPr>
+        <w:t xml:space="preserve"> </w:t>
+      </w:r>
+      <w:r>
+        <w:t xml:space="preserve">and extends an additional 700 </w:t>
+      </w:r>
+      <w:proofErr w:type="spellStart"/>
+      <w:r>
+        <w:t>bp</w:t>
+      </w:r>
+      <w:proofErr w:type="spellEnd"/>
+      <w:r>
+        <w:t xml:space="preserve"> upstream of the gene. </w:t>
       </w:r>
       <w:r>
         <w:t>Following</w:t>
@@ -1800,30 +2585,44 @@
       <w:r>
         <w:t xml:space="preserve">, Groucho recruitment to the </w:t>
       </w:r>
+      <w:proofErr w:type="spellStart"/>
       <w:r>
         <w:rPr>
           <w:i/>
         </w:rPr>
         <w:t>zen</w:t>
       </w:r>
-      <w:r>
-        <w:t xml:space="preserve"> locus shifts to a pair of peaks centered approximately 500 bp downstream of </w:t>
-      </w:r>
+      <w:proofErr w:type="spellEnd"/>
+      <w:r>
+        <w:t xml:space="preserve"> locus shifts to a pair of peaks centered approximately 500 </w:t>
+      </w:r>
+      <w:proofErr w:type="spellStart"/>
+      <w:r>
+        <w:t>bp</w:t>
+      </w:r>
+      <w:proofErr w:type="spellEnd"/>
+      <w:r>
+        <w:t xml:space="preserve"> downstream of </w:t>
+      </w:r>
+      <w:proofErr w:type="spellStart"/>
       <w:r>
         <w:rPr>
           <w:i/>
         </w:rPr>
         <w:t>zen</w:t>
       </w:r>
+      <w:proofErr w:type="spellEnd"/>
       <w:r>
         <w:t xml:space="preserve">, and all upstream binding is lost. As no </w:t>
       </w:r>
+      <w:proofErr w:type="spellStart"/>
       <w:r>
         <w:rPr>
           <w:i/>
         </w:rPr>
         <w:t>zen</w:t>
       </w:r>
+      <w:proofErr w:type="spellEnd"/>
       <w:r>
         <w:t xml:space="preserve"> regulatory regions have been characterized 3’ of the gene, it is </w:t>
       </w:r>
@@ -1846,32 +2645,104 @@
       <w:r>
         <w:t xml:space="preserve">, </w:t>
       </w:r>
+      <w:proofErr w:type="spellStart"/>
       <w:r>
         <w:rPr>
           <w:i/>
         </w:rPr>
-        <w:t xml:space="preserve">zen </w:t>
+        <w:t>zen</w:t>
+      </w:r>
+      <w:proofErr w:type="spellEnd"/>
+      <w:r>
+        <w:rPr>
+          <w:i/>
+        </w:rPr>
+        <w:t xml:space="preserve"> </w:t>
       </w:r>
       <w:r>
         <w:t>expression contracts in stage 5 (</w:t>
       </w:r>
       <w:r>
-        <w:t>2 – 3 hr) embryos, and becomes permanently repressed afterwards.</w:t>
-      </w:r>
-      <w:r>
-        <w:t xml:space="preserve"> Overall, Gro binding </w:t>
+        <w:t xml:space="preserve">2 – 3 </w:t>
+      </w:r>
+      <w:proofErr w:type="spellStart"/>
+      <w:r>
+        <w:t>hr</w:t>
+      </w:r>
+      <w:proofErr w:type="spellEnd"/>
+      <w:r>
+        <w:t>) embryos, and becomes permanently repressed afterwards.</w:t>
+      </w:r>
+      <w:r>
+        <w:t xml:space="preserve"> Overall, </w:t>
+      </w:r>
+      <w:proofErr w:type="spellStart"/>
+      <w:r>
+        <w:t>Gro</w:t>
+      </w:r>
+      <w:proofErr w:type="spellEnd"/>
+      <w:r>
+        <w:t xml:space="preserve"> binding </w:t>
       </w:r>
       <w:r>
         <w:t xml:space="preserve">at the </w:t>
       </w:r>
+      <w:proofErr w:type="spellStart"/>
       <w:r>
         <w:rPr>
           <w:i/>
         </w:rPr>
-        <w:t xml:space="preserve">zen </w:t>
-      </w:r>
-      <w:r>
-        <w:t>locus confirms that Gro is recruited specifically to the VRR, as previously described, but does not remain confined to this position. This Gro-associated region then appears to associate directly with the TSS of zen, as well as several hundred bases upstream. It is unlikely Gro is directly recruited adjacent to the TSS, as this region is not sufficient for Gro-mediated repression</w:t>
+        <w:t>zen</w:t>
+      </w:r>
+      <w:proofErr w:type="spellEnd"/>
+      <w:r>
+        <w:rPr>
+          <w:i/>
+        </w:rPr>
+        <w:t xml:space="preserve"> </w:t>
+      </w:r>
+      <w:r>
+        <w:t xml:space="preserve">locus confirms that </w:t>
+      </w:r>
+      <w:proofErr w:type="spellStart"/>
+      <w:r>
+        <w:t>Gro</w:t>
+      </w:r>
+      <w:proofErr w:type="spellEnd"/>
+      <w:r>
+        <w:t xml:space="preserve"> is recruited specifically to the VRR, as previously described, but does not remain confined to this position. This </w:t>
+      </w:r>
+      <w:proofErr w:type="spellStart"/>
+      <w:r>
+        <w:t>Gro</w:t>
+      </w:r>
+      <w:proofErr w:type="spellEnd"/>
+      <w:r>
+        <w:t xml:space="preserve">-associated region then appears to associate directly with the TSS of </w:t>
+      </w:r>
+      <w:proofErr w:type="spellStart"/>
+      <w:r>
+        <w:t>zen</w:t>
+      </w:r>
+      <w:proofErr w:type="spellEnd"/>
+      <w:r>
+        <w:t xml:space="preserve">, as well as several hundred bases upstream. It is unlikely </w:t>
+      </w:r>
+      <w:proofErr w:type="spellStart"/>
+      <w:r>
+        <w:t>Gro</w:t>
+      </w:r>
+      <w:proofErr w:type="spellEnd"/>
+      <w:r>
+        <w:t xml:space="preserve"> is directly recruited adjacent to the TSS, as this region is not sufficient for </w:t>
+      </w:r>
+      <w:proofErr w:type="spellStart"/>
+      <w:r>
+        <w:t>Gro</w:t>
+      </w:r>
+      <w:proofErr w:type="spellEnd"/>
+      <w:r>
+        <w:t>-mediated repression</w:t>
       </w:r>
       <w:ins w:id="142" w:author="Michael Chambers" w:date="2015-09-24T15:05:00Z">
         <w:r>
@@ -1908,25 +2779,73 @@
         <w:t>ssion of</w:t>
       </w:r>
       <w:r>
-        <w:t xml:space="preserve"> decapentaplegic (dpp) i</w:t>
+        <w:t xml:space="preserve"> </w:t>
+      </w:r>
+      <w:proofErr w:type="spellStart"/>
+      <w:r>
+        <w:t>decapentaplegic</w:t>
+      </w:r>
+      <w:proofErr w:type="spellEnd"/>
+      <w:r>
+        <w:t xml:space="preserve"> (</w:t>
+      </w:r>
+      <w:proofErr w:type="spellStart"/>
+      <w:r>
+        <w:t>dpp</w:t>
+      </w:r>
+      <w:proofErr w:type="spellEnd"/>
+      <w:r>
+        <w:t>) i</w:t>
       </w:r>
       <w:r>
         <w:t>n early embryos</w:t>
       </w:r>
       <w:r>
-        <w:t xml:space="preserve"> (1.5 – 2 hours post fertilization) through the recruitment of Gro. Loss of Gro activity at this stage results in complete derepression of </w:t>
-      </w:r>
+        <w:t xml:space="preserve"> (1.5 – 2 hours post fertilization) through the recruitment of Gro. Loss of </w:t>
+      </w:r>
+      <w:proofErr w:type="spellStart"/>
+      <w:r>
+        <w:t>Gro</w:t>
+      </w:r>
+      <w:proofErr w:type="spellEnd"/>
+      <w:r>
+        <w:t xml:space="preserve"> activity at this stage results in complete </w:t>
+      </w:r>
+      <w:proofErr w:type="spellStart"/>
+      <w:r>
+        <w:t>derepression</w:t>
+      </w:r>
+      <w:proofErr w:type="spellEnd"/>
+      <w:r>
+        <w:t xml:space="preserve"> of </w:t>
+      </w:r>
+      <w:proofErr w:type="spellStart"/>
       <w:r>
         <w:rPr>
           <w:i/>
         </w:rPr>
-        <w:t xml:space="preserve">dpp </w:t>
+        <w:t>dpp</w:t>
+      </w:r>
+      <w:proofErr w:type="spellEnd"/>
+      <w:r>
+        <w:rPr>
+          <w:i/>
+        </w:rPr>
+        <w:t xml:space="preserve"> </w:t>
       </w:r>
       <w:r>
         <w:t xml:space="preserve">in ventral regions of the embryo </w:t>
       </w:r>
       <w:r>
-        <w:t>{Dubnicoff, 1997 #2366}</w:t>
+        <w:t>{</w:t>
+      </w:r>
+      <w:proofErr w:type="spellStart"/>
+      <w:r>
+        <w:t>Dubnicoff</w:t>
+      </w:r>
+      <w:proofErr w:type="spellEnd"/>
+      <w:r>
+        <w:t>, 1997 #2366}</w:t>
       </w:r>
       <w:r>
         <w:t>.</w:t>
@@ -1937,11 +2856,19 @@
       <w:r>
         <w:t xml:space="preserve">necessary for restriction of </w:t>
       </w:r>
+      <w:proofErr w:type="spellStart"/>
       <w:r>
         <w:rPr>
           <w:i/>
         </w:rPr>
-        <w:t xml:space="preserve">dpp </w:t>
+        <w:t>dpp</w:t>
+      </w:r>
+      <w:proofErr w:type="spellEnd"/>
+      <w:r>
+        <w:rPr>
+          <w:i/>
+        </w:rPr>
+        <w:t xml:space="preserve"> </w:t>
       </w:r>
       <w:r>
         <w:t xml:space="preserve">expression to the dorsal portion of the embryo </w:t>
@@ -1956,7 +2883,15 @@
         <w:t>{Huang, 1993 #3037}</w:t>
       </w:r>
       <w:r>
-        <w:t>. Our ChIP-seq data confirms extensive Gro rec</w:t>
+        <w:t xml:space="preserve">. Our ChIP-seq data confirms extensive </w:t>
+      </w:r>
+      <w:proofErr w:type="spellStart"/>
+      <w:r>
+        <w:t>Gro</w:t>
+      </w:r>
+      <w:proofErr w:type="spellEnd"/>
+      <w:r>
+        <w:t xml:space="preserve"> rec</w:t>
       </w:r>
       <w:r>
         <w:t>ruitment to this site (Fig. 2-6</w:t>
@@ -1964,20 +2899,38 @@
       <w:r>
         <w:t xml:space="preserve">B), indicating also that Groucho is lost from this locus at later timepoints, consistent with the finding that in later embryonic development multiple elements upstream of </w:t>
       </w:r>
+      <w:proofErr w:type="spellStart"/>
       <w:r>
         <w:rPr>
           <w:i/>
         </w:rPr>
         <w:t>dpp</w:t>
       </w:r>
+      <w:proofErr w:type="spellEnd"/>
       <w:r>
         <w:t xml:space="preserve"> confine its expression into multiple lateral stripes along the extending germ band </w:t>
       </w:r>
       <w:r>
-        <w:t>{Schwyter, 1995 #3038}</w:t>
-      </w:r>
-      <w:r>
-        <w:t xml:space="preserve">. Extensive binding of Gro within these regions suggests that it also </w:t>
+        <w:t>{</w:t>
+      </w:r>
+      <w:proofErr w:type="spellStart"/>
+      <w:r>
+        <w:t>Schwyter</w:t>
+      </w:r>
+      <w:proofErr w:type="spellEnd"/>
+      <w:r>
+        <w:t>, 1995 #3038}</w:t>
+      </w:r>
+      <w:r>
+        <w:t xml:space="preserve">. Extensive binding of </w:t>
+      </w:r>
+      <w:proofErr w:type="spellStart"/>
+      <w:r>
+        <w:t>Gro</w:t>
+      </w:r>
+      <w:proofErr w:type="spellEnd"/>
+      <w:r>
+        <w:t xml:space="preserve"> within these regions suggests that it also </w:t>
       </w:r>
       <w:r>
         <w:t>potentially has</w:t>
@@ -1985,12 +2938,14 @@
       <w:r>
         <w:t xml:space="preserve"> a role in </w:t>
       </w:r>
+      <w:proofErr w:type="spellStart"/>
       <w:r>
         <w:rPr>
           <w:i/>
         </w:rPr>
         <w:t>dpp</w:t>
       </w:r>
+      <w:proofErr w:type="spellEnd"/>
       <w:r>
         <w:t xml:space="preserve"> expression resulting from these </w:t>
       </w:r>
@@ -2095,98 +3050,138 @@
         <w:r>
           <w:t xml:space="preserve">identified upstream of the </w:t>
         </w:r>
+        <w:proofErr w:type="spellStart"/>
         <w:r>
           <w:rPr>
             <w:i/>
           </w:rPr>
-          <w:t xml:space="preserve">tolloid </w:t>
-        </w:r>
-        <w:r>
-          <w:t>gene</w:t>
-        </w:r>
-      </w:ins>
-      <w:ins w:id="155" w:author="Michael Chambers" w:date="2015-09-24T16:45:00Z">
-        <w:r>
-          <w:t xml:space="preserve"> have been shown to be responsible for the Dorsal-mediated repression of </w:t>
-        </w:r>
+          <w:t>tolloid</w:t>
+        </w:r>
+        <w:proofErr w:type="spellEnd"/>
         <w:r>
           <w:rPr>
             <w:i/>
           </w:rPr>
-          <w:t xml:space="preserve">tolloid </w:t>
-        </w:r>
-        <w:r>
-          <w:t xml:space="preserve">in ventral regions of the embryo </w:t>
-        </w:r>
-      </w:ins>
-      <w:ins w:id="156" w:author="Michael Chambers" w:date="2015-09-24T16:46:00Z">
-        <w:r>
-          <w:t xml:space="preserve">in the early embryo, before and during cellularization up to </w:t>
-        </w:r>
-      </w:ins>
-      <w:ins w:id="157" w:author="Michael Chambers" w:date="2015-09-24T16:47:00Z">
-        <w:r>
-          <w:t>early stages of gastrulation</w:t>
-        </w:r>
-      </w:ins>
-      <w:ins w:id="158" w:author="Michael Chambers" w:date="2015-09-24T16:50:00Z">
-        <w:r>
-          <w:t>.</w:t>
-        </w:r>
-      </w:ins>
-      <w:ins w:id="159" w:author="Michael Chambers" w:date="2015-09-24T16:48:00Z">
-        <w:r>
           <w:t xml:space="preserve"> </w:t>
         </w:r>
-      </w:ins>
-      <w:ins w:id="160" w:author="Michael Chambers" w:date="2015-09-24T15:17:00Z">
-        <w:r>
-          <w:t xml:space="preserve">Two of these sites </w:t>
-        </w:r>
-      </w:ins>
-      <w:ins w:id="161" w:author="Michael Chambers" w:date="2015-09-24T16:48:00Z">
-        <w:r>
-          <w:t>were</w:t>
-        </w:r>
-      </w:ins>
-      <w:ins w:id="162" w:author="Michael Chambers" w:date="2015-09-24T15:17:00Z">
-        <w:r>
-          <w:t xml:space="preserve"> shown to </w:t>
-        </w:r>
-      </w:ins>
-      <w:ins w:id="163" w:author="Michael Chambers" w:date="2015-09-24T16:49:00Z">
-        <w:r>
-          <w:t>function as a long-range repressive element, as they silence repression of a reporter gene when fused to an adjacent promoter</w:t>
-        </w:r>
-      </w:ins>
-      <w:ins w:id="164" w:author="Michael Chambers" w:date="2015-09-24T16:50:00Z">
-        <w:r>
-          <w:t xml:space="preserve"> </w:t>
-        </w:r>
-        <w:r>
-          <w:t>{Kirov, 1994 #3107}.</w:t>
-        </w:r>
-      </w:ins>
-      <w:ins w:id="165" w:author="Michael Chambers" w:date="2015-09-24T16:51:00Z">
-        <w:r>
-          <w:t xml:space="preserve"> While two of these Dorsal binding sites have been shown to be necessary and sufficient for </w:t>
-        </w:r>
-      </w:ins>
-      <w:ins w:id="166" w:author="Michael Chambers" w:date="2015-09-24T16:52:00Z">
+        <w:r>
+          <w:t>gene</w:t>
+        </w:r>
+      </w:ins>
+      <w:ins w:id="155" w:author="Michael Chambers" w:date="2015-09-24T16:45:00Z">
+        <w:r>
+          <w:t xml:space="preserve"> have been shown to be responsible for the Dorsal-mediated repression of </w:t>
+        </w:r>
+        <w:proofErr w:type="spellStart"/>
         <w:r>
           <w:rPr>
             <w:i/>
           </w:rPr>
-          <w:t xml:space="preserve">tolloid </w:t>
-        </w:r>
-        <w:r>
-          <w:t xml:space="preserve">repression, the mechanism of repression has not been investigated. Groucho ChIP-seq data indicates that Groucho associates strongly, in an asymmetric peak centered on the central Dorsal binding site, approximately 400 bp upstream of the </w:t>
-        </w:r>
+          <w:t>tolloid</w:t>
+        </w:r>
+        <w:proofErr w:type="spellEnd"/>
         <w:r>
           <w:rPr>
             <w:i/>
           </w:rPr>
-          <w:t xml:space="preserve">tolloid </w:t>
+          <w:t xml:space="preserve"> </w:t>
+        </w:r>
+        <w:r>
+          <w:t xml:space="preserve">in ventral regions of the embryo </w:t>
+        </w:r>
+      </w:ins>
+      <w:ins w:id="156" w:author="Michael Chambers" w:date="2015-09-24T16:46:00Z">
+        <w:r>
+          <w:t xml:space="preserve">in the early embryo, before and during cellularization up to </w:t>
+        </w:r>
+      </w:ins>
+      <w:ins w:id="157" w:author="Michael Chambers" w:date="2015-09-24T16:47:00Z">
+        <w:r>
+          <w:t>early stages of gastrulation</w:t>
+        </w:r>
+      </w:ins>
+      <w:ins w:id="158" w:author="Michael Chambers" w:date="2015-09-24T16:50:00Z">
+        <w:r>
+          <w:t>.</w:t>
+        </w:r>
+      </w:ins>
+      <w:ins w:id="159" w:author="Michael Chambers" w:date="2015-09-24T16:48:00Z">
+        <w:r>
+          <w:t xml:space="preserve"> </w:t>
+        </w:r>
+      </w:ins>
+      <w:ins w:id="160" w:author="Michael Chambers" w:date="2015-09-24T15:17:00Z">
+        <w:r>
+          <w:t xml:space="preserve">Two of these sites </w:t>
+        </w:r>
+      </w:ins>
+      <w:ins w:id="161" w:author="Michael Chambers" w:date="2015-09-24T16:48:00Z">
+        <w:r>
+          <w:t>were</w:t>
+        </w:r>
+      </w:ins>
+      <w:ins w:id="162" w:author="Michael Chambers" w:date="2015-09-24T15:17:00Z">
+        <w:r>
+          <w:t xml:space="preserve"> shown to </w:t>
+        </w:r>
+      </w:ins>
+      <w:ins w:id="163" w:author="Michael Chambers" w:date="2015-09-24T16:49:00Z">
+        <w:r>
+          <w:t>function as a long-range repressive element, as they silence repression of a reporter gene when fused to an adjacent promoter</w:t>
+        </w:r>
+      </w:ins>
+      <w:ins w:id="164" w:author="Michael Chambers" w:date="2015-09-24T16:50:00Z">
+        <w:r>
+          <w:t xml:space="preserve"> </w:t>
+        </w:r>
+        <w:r>
+          <w:t>{Kirov, 1994 #3107}.</w:t>
+        </w:r>
+      </w:ins>
+      <w:ins w:id="165" w:author="Michael Chambers" w:date="2015-09-24T16:51:00Z">
+        <w:r>
+          <w:t xml:space="preserve"> While two of these Dorsal binding sites have been shown to be necessary and sufficient for </w:t>
+        </w:r>
+      </w:ins>
+      <w:proofErr w:type="spellStart"/>
+      <w:ins w:id="166" w:author="Michael Chambers" w:date="2015-09-24T16:52:00Z">
+        <w:r>
+          <w:rPr>
+            <w:i/>
+          </w:rPr>
+          <w:t>tolloid</w:t>
+        </w:r>
+        <w:proofErr w:type="spellEnd"/>
+        <w:r>
+          <w:rPr>
+            <w:i/>
+          </w:rPr>
+          <w:t xml:space="preserve"> </w:t>
+        </w:r>
+        <w:r>
+          <w:t xml:space="preserve">repression, the mechanism of repression has not been investigated. Groucho ChIP-seq data indicates that Groucho associates strongly, in an asymmetric peak centered on the central Dorsal binding site, approximately 400 </w:t>
+        </w:r>
+        <w:proofErr w:type="spellStart"/>
+        <w:r>
+          <w:t>bp</w:t>
+        </w:r>
+        <w:proofErr w:type="spellEnd"/>
+        <w:r>
+          <w:t xml:space="preserve"> upstream of the </w:t>
+        </w:r>
+        <w:proofErr w:type="spellStart"/>
+        <w:r>
+          <w:rPr>
+            <w:i/>
+          </w:rPr>
+          <w:t>tolloid</w:t>
+        </w:r>
+        <w:proofErr w:type="spellEnd"/>
+        <w:r>
+          <w:rPr>
+            <w:i/>
+          </w:rPr>
+          <w:t xml:space="preserve"> </w:t>
         </w:r>
         <w:r>
           <w:t>locus (Fig. 2- C). While the peak</w:t>
@@ -2320,7 +3315,15 @@
       </w:ins>
       <w:ins w:id="188" w:author="Michael Chambers" w:date="2015-09-24T20:27:00Z">
         <w:r>
-          <w:t>determined by the presence of adjacent binding sites for additional factors, such as Deadringer and Cut, that facilitate the association of Groucho with Dorsal, resulting in Groucho-mediated long-range repression</w:t>
+          <w:t xml:space="preserve">determined by the presence of adjacent binding sites for additional factors, such as </w:t>
+        </w:r>
+        <w:proofErr w:type="spellStart"/>
+        <w:r>
+          <w:t>Deadringer</w:t>
+        </w:r>
+        <w:proofErr w:type="spellEnd"/>
+        <w:r>
+          <w:t xml:space="preserve"> and Cut, that facilitate the association of Groucho with Dorsal, resulting in Groucho-mediated long-range repression</w:t>
         </w:r>
       </w:ins>
       <w:ins w:id="189" w:author="Michael Chambers" w:date="2015-09-24T20:38:00Z">
@@ -2381,7 +3384,15 @@
           <w:t xml:space="preserve"> </w:t>
         </w:r>
         <w:r>
-          <w:t>{Ratnaparkhi, 2006 #3108}</w:t>
+          <w:t>{</w:t>
+        </w:r>
+        <w:proofErr w:type="spellStart"/>
+        <w:r>
+          <w:t>Ratnaparkhi</w:t>
+        </w:r>
+        <w:proofErr w:type="spellEnd"/>
+        <w:r>
+          <w:t>, 2006 #3108}</w:t>
         </w:r>
       </w:ins>
       <w:ins w:id="200" w:author="Michael Chambers" w:date="2015-09-24T20:33:00Z">
@@ -2396,34 +3407,52 @@
       </w:ins>
       <w:ins w:id="202" w:author="Michael Chambers" w:date="2015-09-24T20:40:00Z">
         <w:r>
-          <w:t>Due to the inherent weakness of the Dorsal/Groucho interaction, it is not suspected that Groucho would ubiquitiously colocalize with Dorsal, and would instead only associate at those loci at which Dorsal functions as a repressor. Groucho ChIP-seq data, however, has shown that that is not strictly the case.</w:t>
-        </w:r>
-      </w:ins>
-      <w:ins w:id="203" w:author="Michael Chambers" w:date="2015-09-24T20:39:00Z">
+          <w:t xml:space="preserve">Due to the inherent weakness of the Dorsal/Groucho interaction, it is not suspected that Groucho would </w:t>
+        </w:r>
+      </w:ins>
+      <w:ins w:id="203" w:author="Michael Chambers" w:date="2015-10-01T18:38:00Z">
+        <w:r>
+          <w:t>ubiquitously</w:t>
+        </w:r>
+      </w:ins>
+      <w:ins w:id="204" w:author="Michael Chambers" w:date="2015-09-24T20:40:00Z">
         <w:r>
           <w:t xml:space="preserve"> </w:t>
         </w:r>
-      </w:ins>
-    </w:p>
-    <w:p>
-      <w:pPr>
-        <w:spacing w:line="480" w:lineRule="auto"/>
-        <w:rPr>
-          <w:ins w:id="204" w:author="Michael Chambers" w:date="2015-09-24T20:25:00Z"/>
-          <w:rPrChange w:id="205" w:author="Michael Chambers" w:date="2015-09-24T20:43:00Z">
+        <w:proofErr w:type="spellStart"/>
+        <w:r>
+          <w:t>colocalize</w:t>
+        </w:r>
+        <w:proofErr w:type="spellEnd"/>
+        <w:r>
+          <w:t xml:space="preserve"> with Dorsal, and would instead only associate at those loci at which Dorsal functions as a repressor. Groucho ChIP-seq data, however, has shown that that is not strictly the case.</w:t>
+        </w:r>
+      </w:ins>
+      <w:ins w:id="205" w:author="Michael Chambers" w:date="2015-09-24T20:39:00Z">
+        <w:r>
+          <w:t xml:space="preserve"> </w:t>
+        </w:r>
+      </w:ins>
+    </w:p>
+    <w:p>
+      <w:pPr>
+        <w:spacing w:line="480" w:lineRule="auto"/>
+        <w:rPr>
+          <w:ins w:id="206" w:author="Michael Chambers" w:date="2015-09-24T20:25:00Z"/>
+          <w:rPrChange w:id="207" w:author="Michael Chambers" w:date="2015-10-01T20:33:00Z">
             <w:rPr>
-              <w:ins w:id="206" w:author="Michael Chambers" w:date="2015-09-24T20:25:00Z"/>
+              <w:ins w:id="208" w:author="Michael Chambers" w:date="2015-09-24T20:25:00Z"/>
             </w:rPr>
           </w:rPrChange>
         </w:rPr>
       </w:pPr>
-      <w:ins w:id="207" w:author="Michael Chambers" w:date="2015-09-24T20:42:00Z">
+      <w:ins w:id="209" w:author="Michael Chambers" w:date="2015-09-24T20:42:00Z">
         <w:r>
           <w:tab/>
           <w:t xml:space="preserve">In ventral regions of the embryo, Dorsal serves to activate several genes, the two most well-studied being </w:t>
         </w:r>
       </w:ins>
-      <w:ins w:id="208" w:author="Michael Chambers" w:date="2015-09-24T20:43:00Z">
+      <w:ins w:id="210" w:author="Michael Chambers" w:date="2015-09-24T20:43:00Z">
         <w:r>
           <w:rPr>
             <w:i/>
@@ -2443,45 +3472,165 @@
           <w:t xml:space="preserve">two transcription factors essential to the </w:t>
         </w:r>
       </w:ins>
-      <w:ins w:id="209" w:author="Michael Chambers" w:date="2015-09-25T18:38:00Z">
+      <w:ins w:id="211" w:author="Michael Chambers" w:date="2015-09-25T18:38:00Z">
         <w:r>
           <w:t>specification</w:t>
         </w:r>
       </w:ins>
-      <w:ins w:id="210" w:author="Michael Chambers" w:date="2015-09-24T20:43:00Z">
+      <w:ins w:id="212" w:author="Michael Chambers" w:date="2015-09-24T20:43:00Z">
         <w:r>
           <w:t xml:space="preserve"> of these ventral regions </w:t>
         </w:r>
       </w:ins>
-      <w:ins w:id="211" w:author="Michael Chambers" w:date="2015-09-25T18:38:00Z">
+      <w:ins w:id="213" w:author="Michael Chambers" w:date="2015-09-25T18:38:00Z">
         <w:r>
           <w:t xml:space="preserve">as the presumptive mesoderm and later coordinate </w:t>
         </w:r>
         <w:r>
-          <w:t>invagination of these regions to form the mesoderm.</w:t>
-        </w:r>
-      </w:ins>
-      <w:bookmarkStart w:id="212" w:name="_GoBack"/>
-      <w:bookmarkEnd w:id="212"/>
-    </w:p>
-    <w:p>
-      <w:pPr>
-        <w:spacing w:line="480" w:lineRule="auto"/>
-        <w:rPr>
-          <w:del w:id="213" w:author="Michael Chambers" w:date="2015-09-24T20:25:00Z"/>
+          <w:t>invagination of these regions to form the mesoderm</w:t>
+        </w:r>
+      </w:ins>
+      <w:ins w:id="214" w:author="Michael Chambers" w:date="2015-10-01T18:41:00Z">
+        <w:r>
+          <w:t>al germ layer</w:t>
+        </w:r>
+      </w:ins>
+      <w:ins w:id="215" w:author="Michael Chambers" w:date="2015-10-01T18:40:00Z">
+        <w:r>
+          <w:t xml:space="preserve"> </w:t>
+        </w:r>
+        <w:r>
+          <w:t>{</w:t>
+        </w:r>
+        <w:proofErr w:type="spellStart"/>
+        <w:r>
+          <w:t>Thisse</w:t>
+        </w:r>
+        <w:proofErr w:type="spellEnd"/>
+        <w:r>
+          <w:t>, 1987 #3109}</w:t>
+        </w:r>
+      </w:ins>
+      <w:ins w:id="216" w:author="Michael Chambers" w:date="2015-10-01T18:41:00Z">
+        <w:r>
+          <w:t xml:space="preserve"> </w:t>
+        </w:r>
+        <w:r>
+          <w:t>{</w:t>
+        </w:r>
+        <w:proofErr w:type="spellStart"/>
+        <w:r>
+          <w:t>Ip</w:t>
+        </w:r>
+        <w:proofErr w:type="spellEnd"/>
+        <w:r>
+          <w:t>, 1992 #3110}</w:t>
+        </w:r>
+      </w:ins>
+      <w:ins w:id="217" w:author="Michael Chambers" w:date="2015-09-25T18:38:00Z">
+        <w:r>
+          <w:t>.</w:t>
+        </w:r>
+      </w:ins>
+      <w:ins w:id="218" w:author="Michael Chambers" w:date="2015-10-01T20:29:00Z">
+        <w:r>
+          <w:t xml:space="preserve"> Dorsal activates </w:t>
+        </w:r>
+        <w:r>
+          <w:rPr>
+            <w:i/>
+          </w:rPr>
+          <w:t>twist</w:t>
+        </w:r>
+        <w:r>
+          <w:t xml:space="preserve"> through binding to a Ventral </w:t>
+        </w:r>
+      </w:ins>
+      <w:ins w:id="219" w:author="Michael Chambers" w:date="2015-10-01T20:30:00Z">
+        <w:r>
+          <w:t xml:space="preserve">Activation Region (VAR) </w:t>
+        </w:r>
+        <w:r>
+          <w:t>{Pan, 1991 #3111}</w:t>
+        </w:r>
+        <w:r>
+          <w:t>,</w:t>
+        </w:r>
+      </w:ins>
+      <w:ins w:id="220" w:author="Michael Chambers" w:date="2015-10-01T18:42:00Z">
+        <w:r>
+          <w:t xml:space="preserve"> </w:t>
+        </w:r>
+      </w:ins>
+      <w:ins w:id="221" w:author="Michael Chambers" w:date="2015-10-01T20:31:00Z">
+        <w:r>
+          <w:t xml:space="preserve">and recruitment of the co-activator </w:t>
+        </w:r>
+        <w:proofErr w:type="spellStart"/>
+        <w:r>
+          <w:t>dCBP</w:t>
+        </w:r>
+      </w:ins>
+      <w:proofErr w:type="spellEnd"/>
+      <w:ins w:id="222" w:author="Michael Chambers" w:date="2015-10-01T20:32:00Z">
+        <w:r>
+          <w:t xml:space="preserve"> </w:t>
+        </w:r>
+        <w:r>
+          <w:t>{</w:t>
+        </w:r>
+        <w:proofErr w:type="spellStart"/>
+        <w:r>
+          <w:t>Akimaru</w:t>
+        </w:r>
+        <w:proofErr w:type="spellEnd"/>
+        <w:r>
+          <w:t>, 1997 #3112}</w:t>
+        </w:r>
+        <w:r>
+          <w:t xml:space="preserve">. Twist then serves as a co-activator to initiate expression of </w:t>
+        </w:r>
+      </w:ins>
+      <w:ins w:id="223" w:author="Michael Chambers" w:date="2015-10-01T20:33:00Z">
+        <w:r>
+          <w:rPr>
+            <w:i/>
+          </w:rPr>
+          <w:t>snail</w:t>
+        </w:r>
+        <w:r>
+          <w:t xml:space="preserve"> in ventral regions of the </w:t>
+        </w:r>
+        <w:proofErr w:type="gramStart"/>
+        <w:r>
+          <w:t xml:space="preserve">embryo </w:t>
+        </w:r>
+        <w:bookmarkStart w:id="224" w:name="_GoBack"/>
+        <w:bookmarkEnd w:id="224"/>
+        <w:r>
+          <w:t>.</w:t>
+        </w:r>
+      </w:ins>
+      <w:proofErr w:type="gramEnd"/>
+    </w:p>
+    <w:p>
+      <w:pPr>
+        <w:spacing w:line="480" w:lineRule="auto"/>
+        <w:rPr>
+          <w:del w:id="225" w:author="Michael Chambers" w:date="2015-09-24T20:25:00Z"/>
           <w:i/>
-          <w:rPrChange w:id="214" w:author="Michael Chambers" w:date="2015-09-24T20:01:00Z">
+          <w:rPrChange w:id="226" w:author="Michael Chambers" w:date="2015-09-24T20:01:00Z">
             <w:rPr>
-              <w:del w:id="215" w:author="Michael Chambers" w:date="2015-09-24T20:25:00Z"/>
+              <w:del w:id="227" w:author="Michael Chambers" w:date="2015-09-24T20:25:00Z"/>
             </w:rPr>
           </w:rPrChange>
         </w:rPr>
       </w:pPr>
-      <w:del w:id="216" w:author="Michael Chambers" w:date="2015-09-24T20:01:00Z">
+      <w:del w:id="228" w:author="Michael Chambers" w:date="2015-09-24T20:01:00Z">
         <w:r>
           <w:rPr>
             <w:i/>
-            <w:rPrChange w:id="217" w:author="Michael Chambers" w:date="2015-09-24T20:01:00Z">
+            <w:rPrChange w:id="229" w:author="Michael Chambers" w:date="2015-09-24T20:01:00Z">
               <w:rPr/>
             </w:rPrChange>
           </w:rPr>
@@ -2490,7 +3639,7 @@
         <w:r>
           <w:rPr>
             <w:i/>
-            <w:rPrChange w:id="218" w:author="Michael Chambers" w:date="2015-09-24T20:01:00Z">
+            <w:rPrChange w:id="230" w:author="Michael Chambers" w:date="2015-09-24T20:01:00Z">
               <w:rPr/>
             </w:rPrChange>
           </w:rPr>
@@ -2499,7 +3648,7 @@
         <w:r>
           <w:rPr>
             <w:i/>
-            <w:rPrChange w:id="219" w:author="Michael Chambers" w:date="2015-09-24T20:01:00Z">
+            <w:rPrChange w:id="231" w:author="Michael Chambers" w:date="2015-09-24T20:01:00Z">
               <w:rPr/>
             </w:rPrChange>
           </w:rPr>
@@ -2508,7 +3657,7 @@
         <w:r>
           <w:rPr>
             <w:i/>
-            <w:rPrChange w:id="220" w:author="Michael Chambers" w:date="2015-09-24T20:01:00Z">
+            <w:rPrChange w:id="232" w:author="Michael Chambers" w:date="2015-09-24T20:01:00Z">
               <w:rPr/>
             </w:rPrChange>
           </w:rPr>
@@ -2517,7 +3666,7 @@
         <w:r>
           <w:rPr>
             <w:i/>
-            <w:rPrChange w:id="221" w:author="Michael Chambers" w:date="2015-09-24T20:01:00Z">
+            <w:rPrChange w:id="233" w:author="Michael Chambers" w:date="2015-09-24T20:01:00Z">
               <w:rPr/>
             </w:rPrChange>
           </w:rPr>
@@ -2526,7 +3675,7 @@
         <w:r>
           <w:rPr>
             <w:i/>
-            <w:rPrChange w:id="222" w:author="Michael Chambers" w:date="2015-09-24T20:01:00Z">
+            <w:rPrChange w:id="234" w:author="Michael Chambers" w:date="2015-09-24T20:01:00Z">
               <w:rPr/>
             </w:rPrChange>
           </w:rPr>
@@ -2535,7 +3684,7 @@
         <w:r>
           <w:rPr>
             <w:i/>
-            <w:rPrChange w:id="223" w:author="Michael Chambers" w:date="2015-09-24T20:01:00Z">
+            <w:rPrChange w:id="235" w:author="Michael Chambers" w:date="2015-09-24T20:01:00Z">
               <w:rPr/>
             </w:rPrChange>
           </w:rPr>
@@ -2544,7 +3693,7 @@
         <w:r>
           <w:rPr>
             <w:i/>
-            <w:rPrChange w:id="224" w:author="Michael Chambers" w:date="2015-09-24T20:01:00Z">
+            <w:rPrChange w:id="236" w:author="Michael Chambers" w:date="2015-09-24T20:01:00Z">
               <w:rPr/>
             </w:rPrChange>
           </w:rPr>
@@ -2553,7 +3702,7 @@
         <w:r>
           <w:rPr>
             <w:i/>
-            <w:rPrChange w:id="225" w:author="Michael Chambers" w:date="2015-09-24T20:01:00Z">
+            <w:rPrChange w:id="237" w:author="Michael Chambers" w:date="2015-09-24T20:01:00Z">
               <w:rPr/>
             </w:rPrChange>
           </w:rPr>
@@ -2562,7 +3711,7 @@
         <w:r>
           <w:rPr>
             <w:i/>
-            <w:rPrChange w:id="226" w:author="Michael Chambers" w:date="2015-09-24T20:01:00Z">
+            <w:rPrChange w:id="238" w:author="Michael Chambers" w:date="2015-09-24T20:01:00Z">
               <w:rPr/>
             </w:rPrChange>
           </w:rPr>
@@ -2577,28 +3726,76 @@
       <w:r>
         <w:tab/>
       </w:r>
-      <w:commentRangeStart w:id="227"/>
+      <w:commentRangeStart w:id="239"/>
       <w:r>
         <w:t>Dorsal</w:t>
       </w:r>
-      <w:commentRangeEnd w:id="227"/>
+      <w:commentRangeEnd w:id="239"/>
       <w:r>
         <w:rPr>
           <w:rStyle w:val="CommentReference"/>
         </w:rPr>
-        <w:commentReference w:id="227"/>
+        <w:commentReference w:id="239"/>
       </w:r>
       <w:r>
         <w:t xml:space="preserve"> is also necessary for the ventral activation of a number of genes, a process that </w:t>
       </w:r>
       <w:r>
-        <w:t xml:space="preserve">is thought to be Groucho-independent. These ventrally-activated genes include rhomboid (rho), single-minded (sim), and short gastrulation (sog) </w:t>
-      </w:r>
-      <w:r>
-        <w:t>{Ip, 1992 #3042;Gonzalez-Crespo, 1993 #3043}</w:t>
-      </w:r>
-      <w:r>
-        <w:t xml:space="preserve">. Loss of Gro activity was shown to result in restricted expression of these genes in 1.5 – 2 hour embryos, but did not result in significant change in expression pattern along the dorsoventral axis, so it is hypothesized that Gro is not involved in Dorsal-mediated activation of these genes. </w:t>
+        <w:t>is thought to be Groucho-independent. These ventrally-activated genes include rhomboid (rho), single-minded (</w:t>
+      </w:r>
+      <w:proofErr w:type="spellStart"/>
+      <w:r>
+        <w:t>sim</w:t>
+      </w:r>
+      <w:proofErr w:type="spellEnd"/>
+      <w:r>
+        <w:t>), and short gastrulation (</w:t>
+      </w:r>
+      <w:proofErr w:type="spellStart"/>
+      <w:r>
+        <w:t>sog</w:t>
+      </w:r>
+      <w:proofErr w:type="spellEnd"/>
+      <w:r>
+        <w:t xml:space="preserve">) </w:t>
+      </w:r>
+      <w:r>
+        <w:t>{</w:t>
+      </w:r>
+      <w:proofErr w:type="spellStart"/>
+      <w:r>
+        <w:t>Ip</w:t>
+      </w:r>
+      <w:proofErr w:type="spellEnd"/>
+      <w:r>
+        <w:t>, 1992 #</w:t>
+      </w:r>
+      <w:proofErr w:type="gramStart"/>
+      <w:r>
+        <w:t>3042;Gonzalez</w:t>
+      </w:r>
+      <w:proofErr w:type="gramEnd"/>
+      <w:r>
+        <w:t>-Crespo, 1993 #3043}</w:t>
+      </w:r>
+      <w:r>
+        <w:t xml:space="preserve">. Loss of </w:t>
+      </w:r>
+      <w:proofErr w:type="spellStart"/>
+      <w:r>
+        <w:t>Gro</w:t>
+      </w:r>
+      <w:proofErr w:type="spellEnd"/>
+      <w:r>
+        <w:t xml:space="preserve"> activity was shown to result in restricted expression of these genes in 1.5 – 2 hour embryos, but did not result in significant change in expression pattern along the dorsoventral axis, so it is hypothesized that </w:t>
+      </w:r>
+      <w:proofErr w:type="spellStart"/>
+      <w:r>
+        <w:t>Gro</w:t>
+      </w:r>
+      <w:proofErr w:type="spellEnd"/>
+      <w:r>
+        <w:t xml:space="preserve"> is not involved in Dorsal-mediated activation of these genes. </w:t>
       </w:r>
     </w:p>
     <w:p>
@@ -2615,16 +3812,16 @@
       <w:r>
         <w:t xml:space="preserve">lays a role in </w:t>
       </w:r>
-      <w:commentRangeStart w:id="228"/>
+      <w:commentRangeStart w:id="240"/>
       <w:r>
         <w:t>regulating</w:t>
       </w:r>
-      <w:commentRangeEnd w:id="228"/>
+      <w:commentRangeEnd w:id="240"/>
       <w:r>
         <w:rPr>
           <w:rStyle w:val="CommentReference"/>
         </w:rPr>
-        <w:commentReference w:id="228"/>
+        <w:commentReference w:id="240"/>
       </w:r>
       <w:r>
         <w:t xml:space="preserve"> expression of these genes in some portions of the embryo</w:t>
@@ -2633,13 +3830,29 @@
         <w:t xml:space="preserve"> (Fig. 2-7)</w:t>
       </w:r>
       <w:r>
-        <w:t xml:space="preserve">. A significant Gro peak overlaps </w:t>
+        <w:t xml:space="preserve">. A significant </w:t>
+      </w:r>
+      <w:proofErr w:type="spellStart"/>
+      <w:r>
+        <w:t>Gro</w:t>
+      </w:r>
+      <w:proofErr w:type="spellEnd"/>
+      <w:r>
+        <w:t xml:space="preserve"> peak overlaps </w:t>
       </w:r>
       <w:r>
         <w:t>a regulatory region</w:t>
       </w:r>
       <w:r>
-        <w:t xml:space="preserve"> termed the neuroectoderm element (NEE) in 1.5 – 4 hour embryos. </w:t>
+        <w:t xml:space="preserve"> termed the </w:t>
+      </w:r>
+      <w:proofErr w:type="spellStart"/>
+      <w:r>
+        <w:t>neuroectoderm</w:t>
+      </w:r>
+      <w:proofErr w:type="spellEnd"/>
+      <w:r>
+        <w:t xml:space="preserve"> element (NEE) in 1.5 – 4 hour embryos. </w:t>
       </w:r>
       <w:r>
         <w:t xml:space="preserve">The area contains multiple Dorsal, Twist, and Snail binding sites, which are </w:t>
@@ -2648,16 +3861,40 @@
         <w:t xml:space="preserve">required for </w:t>
       </w:r>
       <w:r>
-        <w:t xml:space="preserve">restriction of rhomboid expression to the presumptive neuroectoderm </w:t>
-      </w:r>
-      <w:r>
-        <w:t>{Ip, 1992 #3042}</w:t>
+        <w:t xml:space="preserve">restriction of rhomboid expression to the presumptive </w:t>
+      </w:r>
+      <w:proofErr w:type="spellStart"/>
+      <w:r>
+        <w:t>neuroectoderm</w:t>
+      </w:r>
+      <w:proofErr w:type="spellEnd"/>
+      <w:r>
+        <w:t xml:space="preserve"> </w:t>
+      </w:r>
+      <w:r>
+        <w:t>{</w:t>
+      </w:r>
+      <w:proofErr w:type="spellStart"/>
+      <w:r>
+        <w:t>Ip</w:t>
+      </w:r>
+      <w:proofErr w:type="spellEnd"/>
+      <w:r>
+        <w:t>, 1992 #3042}</w:t>
       </w:r>
       <w:r>
         <w:t xml:space="preserve">. </w:t>
       </w:r>
       <w:r>
-        <w:t>The Gro peak shifts towards an adjacent CRM termed the midline element (MLE) during 4 – 6.</w:t>
+        <w:t xml:space="preserve">The </w:t>
+      </w:r>
+      <w:proofErr w:type="spellStart"/>
+      <w:r>
+        <w:t>Gro</w:t>
+      </w:r>
+      <w:proofErr w:type="spellEnd"/>
+      <w:r>
+        <w:t xml:space="preserve"> peak shifts towards an adjacent CRM termed the midline element (MLE) during 4 – 6.</w:t>
       </w:r>
       <w:r>
         <w:t>5 hours post fertilization.</w:t>
@@ -2675,7 +3912,23 @@
         <w:t>. This may represent a looping of the enhancer region over the 1.5 – 2 kb intervening sequ</w:t>
       </w:r>
       <w:r>
-        <w:t xml:space="preserve">ence, which is depleted for Gro, potentially indicative of a repressive mechanism whereby Gro interacts with or blocks assembly of the primary </w:t>
+        <w:t xml:space="preserve">ence, which is depleted for </w:t>
+      </w:r>
+      <w:proofErr w:type="spellStart"/>
+      <w:r>
+        <w:t>Gro</w:t>
+      </w:r>
+      <w:proofErr w:type="spellEnd"/>
+      <w:r>
+        <w:t xml:space="preserve">, potentially indicative of a repressive mechanism whereby </w:t>
+      </w:r>
+      <w:proofErr w:type="spellStart"/>
+      <w:r>
+        <w:t>Gro</w:t>
+      </w:r>
+      <w:proofErr w:type="spellEnd"/>
+      <w:r>
+        <w:t xml:space="preserve"> interacts with or blocks assembly of the primary </w:t>
       </w:r>
       <w:r>
         <w:t>transcriptional</w:t>
@@ -2683,16 +3936,16 @@
       <w:r>
         <w:t xml:space="preserve"> </w:t>
       </w:r>
-      <w:commentRangeStart w:id="229"/>
+      <w:commentRangeStart w:id="241"/>
       <w:r>
         <w:t>machinery</w:t>
       </w:r>
-      <w:commentRangeEnd w:id="229"/>
+      <w:commentRangeEnd w:id="241"/>
       <w:r>
         <w:rPr>
           <w:rStyle w:val="CommentReference"/>
         </w:rPr>
-        <w:commentReference w:id="229"/>
+        <w:commentReference w:id="241"/>
       </w:r>
       <w:r>
         <w:t>.</w:t>
@@ -2803,22 +4056,30 @@
       <w:r>
         <w:t xml:space="preserve">binding sites per associated </w:t>
       </w:r>
-      <w:commentRangeStart w:id="230"/>
+      <w:commentRangeStart w:id="242"/>
       <w:r>
         <w:t>gene</w:t>
       </w:r>
-      <w:commentRangeEnd w:id="230"/>
+      <w:commentRangeEnd w:id="242"/>
       <w:r>
         <w:rPr>
           <w:rStyle w:val="CommentReference"/>
         </w:rPr>
-        <w:commentReference w:id="230"/>
+        <w:commentReference w:id="242"/>
       </w:r>
       <w:r>
         <w:t>.</w:t>
       </w:r>
       <w:r>
-        <w:t xml:space="preserve"> These peaks have median widths in the 500 – 700 bp range, indicative of point source peak</w:t>
+        <w:t xml:space="preserve"> These peaks have median widths in the 500 – 700 </w:t>
+      </w:r>
+      <w:proofErr w:type="spellStart"/>
+      <w:r>
+        <w:t>bp</w:t>
+      </w:r>
+      <w:proofErr w:type="spellEnd"/>
+      <w:r>
+        <w:t xml:space="preserve"> range, indicative of point source peak</w:t>
       </w:r>
       <w:r>
         <w:t>s</w:t>
@@ -2832,21 +4093,21 @@
       <w:r>
         <w:t xml:space="preserve"> (Fig. </w:t>
       </w:r>
-      <w:ins w:id="231" w:author="Albert Courey" w:date="2015-08-24T16:06:00Z">
+      <w:ins w:id="243" w:author="Albert Courey" w:date="2015-08-24T16:06:00Z">
         <w:r>
           <w:t>2-</w:t>
         </w:r>
       </w:ins>
-      <w:commentRangeStart w:id="232"/>
+      <w:commentRangeStart w:id="244"/>
       <w:r>
         <w:t>9</w:t>
       </w:r>
-      <w:commentRangeEnd w:id="232"/>
+      <w:commentRangeEnd w:id="244"/>
       <w:r>
         <w:rPr>
           <w:rStyle w:val="CommentReference"/>
         </w:rPr>
-        <w:commentReference w:id="232"/>
+        <w:commentReference w:id="244"/>
       </w:r>
       <w:r>
         <w:t>)</w:t>
@@ -2892,7 +4153,7 @@
       <w:r>
         <w:t xml:space="preserve">Groucho binding is enriched </w:t>
       </w:r>
-      <w:del w:id="233" w:author="Albert Courey" w:date="2015-08-25T15:27:00Z">
+      <w:del w:id="245" w:author="Albert Courey" w:date="2015-08-25T15:27:00Z">
         <w:r>
           <w:delText xml:space="preserve">in </w:delText>
         </w:r>
@@ -2900,7 +4161,7 @@
           <w:delText>promoter regions within 500bp of</w:delText>
         </w:r>
       </w:del>
-      <w:ins w:id="234" w:author="Albert Courey" w:date="2015-08-25T15:27:00Z">
+      <w:ins w:id="246" w:author="Albert Courey" w:date="2015-08-25T15:27:00Z">
         <w:r>
           <w:t>close to</w:t>
         </w:r>
@@ -2914,22 +4175,38 @@
       <w:r>
         <w:t>ion start sites (Fig. 2-</w:t>
       </w:r>
-      <w:commentRangeStart w:id="235"/>
+      <w:commentRangeStart w:id="247"/>
       <w:r>
         <w:t>10</w:t>
       </w:r>
       <w:r>
         <w:t>A</w:t>
       </w:r>
-      <w:commentRangeEnd w:id="235"/>
+      <w:commentRangeEnd w:id="247"/>
       <w:r>
         <w:rPr>
           <w:rStyle w:val="CommentReference"/>
         </w:rPr>
-        <w:commentReference w:id="235"/>
-      </w:r>
-      <w:r>
-        <w:t xml:space="preserve">). Regions further upstream (20 kb to 2 kb) are depleted for Gro occupancy, and intermediate range regions (2 kb to 500 bp) show neither depletion </w:t>
+        <w:commentReference w:id="247"/>
+      </w:r>
+      <w:r>
+        <w:t xml:space="preserve">). Regions further upstream (20 kb to 2 kb) are depleted for </w:t>
+      </w:r>
+      <w:proofErr w:type="spellStart"/>
+      <w:r>
+        <w:t>Gro</w:t>
+      </w:r>
+      <w:proofErr w:type="spellEnd"/>
+      <w:r>
+        <w:t xml:space="preserve"> occupancy, and intermediate range regions (2 kb to 500 </w:t>
+      </w:r>
+      <w:proofErr w:type="spellStart"/>
+      <w:r>
+        <w:t>bp</w:t>
+      </w:r>
+      <w:proofErr w:type="spellEnd"/>
+      <w:r>
+        <w:t xml:space="preserve">) show neither depletion </w:t>
       </w:r>
       <w:r>
         <w:t>n</w:t>
@@ -2937,7 +4214,7 @@
       <w:r>
         <w:t xml:space="preserve">or enrichment. Binding within introns and 5’ UTRs is </w:t>
       </w:r>
-      <w:ins w:id="236" w:author="Albert Courey" w:date="2015-08-25T15:28:00Z">
+      <w:ins w:id="248" w:author="Albert Courey" w:date="2015-08-25T15:28:00Z">
         <w:r>
           <w:t xml:space="preserve">also </w:t>
         </w:r>
@@ -2945,12 +4222,12 @@
       <w:r>
         <w:t xml:space="preserve">enriched. This pattern of occupancy is </w:t>
       </w:r>
-      <w:del w:id="237" w:author="Albert Courey" w:date="2015-08-25T15:28:00Z">
+      <w:del w:id="249" w:author="Albert Courey" w:date="2015-08-25T15:28:00Z">
         <w:r>
           <w:delText>at odds with the</w:delText>
         </w:r>
       </w:del>
-      <w:ins w:id="238" w:author="Albert Courey" w:date="2015-08-25T15:28:00Z">
+      <w:ins w:id="250" w:author="Albert Courey" w:date="2015-08-25T15:28:00Z">
         <w:r>
           <w:t>somewhat surprising given the</w:t>
         </w:r>
@@ -2959,13 +4236,26 @@
         <w:t xml:space="preserve"> traditional view that Groucho is pri</w:t>
       </w:r>
       <w:r>
-        <w:t>marily a long-range corepressor</w:t>
-      </w:r>
+        <w:t xml:space="preserve">marily a long-range </w:t>
+      </w:r>
+      <w:proofErr w:type="spellStart"/>
+      <w:r>
+        <w:t>corepressor</w:t>
+      </w:r>
+      <w:proofErr w:type="spellEnd"/>
       <w:r>
         <w:t xml:space="preserve"> </w:t>
       </w:r>
       <w:r>
-        <w:t>{Dubnicoff, 1997 #2366}</w:t>
+        <w:t>{</w:t>
+      </w:r>
+      <w:proofErr w:type="spellStart"/>
+      <w:r>
+        <w:t>Dubnicoff</w:t>
+      </w:r>
+      <w:proofErr w:type="spellEnd"/>
+      <w:r>
+        <w:t>, 1997 #2366}</w:t>
       </w:r>
       <w:r>
         <w:t xml:space="preserve"> </w:t>
@@ -2974,27 +4264,56 @@
         <w:t>{Barolo, 1997 #2365}</w:t>
       </w:r>
       <w:r>
-        <w:t>, capable of repressing genes several kilobases away from its recruitment site, though it has also been shown to be capable of short-range repression through recruitment by additional transcription factors, such as knirps</w:t>
-      </w:r>
+        <w:t xml:space="preserve">, capable of repressing genes several </w:t>
+      </w:r>
+      <w:proofErr w:type="spellStart"/>
+      <w:r>
+        <w:t>kilobases</w:t>
+      </w:r>
+      <w:proofErr w:type="spellEnd"/>
+      <w:r>
+        <w:t xml:space="preserve"> away from its recruitment site, though it has also been shown to be capable of short-range repression through recruitment by additional transcription factors, such as </w:t>
+      </w:r>
+      <w:proofErr w:type="spellStart"/>
+      <w:r>
+        <w:t>knirps</w:t>
+      </w:r>
+      <w:proofErr w:type="spellEnd"/>
       <w:r>
         <w:t xml:space="preserve"> </w:t>
       </w:r>
-      <w:commentRangeStart w:id="239"/>
-      <w:r>
-        <w:t>{Payankaulam, 2009 #2955}</w:t>
-      </w:r>
-      <w:commentRangeEnd w:id="239"/>
+      <w:commentRangeStart w:id="251"/>
+      <w:r>
+        <w:t>{</w:t>
+      </w:r>
+      <w:proofErr w:type="spellStart"/>
+      <w:r>
+        <w:t>Payankaulam</w:t>
+      </w:r>
+      <w:proofErr w:type="spellEnd"/>
+      <w:r>
+        <w:t>, 2009 #2955}</w:t>
+      </w:r>
+      <w:commentRangeEnd w:id="251"/>
       <w:r>
         <w:rPr>
           <w:rStyle w:val="CommentReference"/>
         </w:rPr>
-        <w:commentReference w:id="239"/>
+        <w:commentReference w:id="251"/>
       </w:r>
       <w:r>
         <w:t>. Our data</w:t>
       </w:r>
       <w:r>
-        <w:t xml:space="preserve"> indicates that Gro </w:t>
+        <w:t xml:space="preserve"> indicates that </w:t>
+      </w:r>
+      <w:proofErr w:type="spellStart"/>
+      <w:r>
+        <w:t>Gro</w:t>
+      </w:r>
+      <w:proofErr w:type="spellEnd"/>
+      <w:r>
+        <w:t xml:space="preserve"> </w:t>
       </w:r>
       <w:r>
         <w:t>preferentially associates near TSSs and within genes.</w:t>
@@ -3006,10 +4325,23 @@
         <w:t>(Fig. 2-10</w:t>
       </w:r>
       <w:r>
-        <w:t xml:space="preserve">B). A small fraction of binding overlaps start sites (3 – 10%), and </w:t>
-      </w:r>
-      <w:r>
-        <w:t>intergenic binding</w:t>
+        <w:t xml:space="preserve">B). A small fraction of binding overlaps </w:t>
+      </w:r>
+      <w:proofErr w:type="gramStart"/>
+      <w:r>
+        <w:t>start</w:t>
+      </w:r>
+      <w:proofErr w:type="gramEnd"/>
+      <w:r>
+        <w:t xml:space="preserve"> sites (3 – 10%), and </w:t>
+      </w:r>
+      <w:proofErr w:type="spellStart"/>
+      <w:r>
+        <w:t>intergenic</w:t>
+      </w:r>
+      <w:proofErr w:type="spellEnd"/>
+      <w:r>
+        <w:t xml:space="preserve"> binding</w:t>
       </w:r>
       <w:r>
         <w:t xml:space="preserve"> is </w:t>
@@ -3018,7 +4350,15 @@
         <w:t xml:space="preserve">nearly </w:t>
       </w:r>
       <w:r>
-        <w:t>evenly split between binding upstream and downstream of the nearest feature. Due to the complexity of enhancer-gene interactions, it is difficult to assign these intergenic binding sites accurately to a regulatory target, if such a target even exists for each peak.</w:t>
+        <w:t xml:space="preserve">evenly split between binding upstream and downstream of the nearest feature. Due to the complexity of enhancer-gene interactions, it is difficult to assign these </w:t>
+      </w:r>
+      <w:proofErr w:type="spellStart"/>
+      <w:r>
+        <w:t>intergenic</w:t>
+      </w:r>
+      <w:proofErr w:type="spellEnd"/>
+      <w:r>
+        <w:t xml:space="preserve"> binding sites accurately to a regulatory target, if such a target even exists for each peak.</w:t>
       </w:r>
     </w:p>
     <w:p>
@@ -3090,7 +4430,15 @@
         <w:t xml:space="preserve"> </w:t>
       </w:r>
       <w:r>
-        <w:t>{Bradnam, 2008 #3034}</w:t>
+        <w:t>{</w:t>
+      </w:r>
+      <w:proofErr w:type="spellStart"/>
+      <w:r>
+        <w:t>Bradnam</w:t>
+      </w:r>
+      <w:proofErr w:type="spellEnd"/>
+      <w:r>
+        <w:t>, 2008 #3034}</w:t>
       </w:r>
       <w:r>
         <w:t>.</w:t>
@@ -3111,8 +4459,13 @@
         <w:t xml:space="preserve"> sequence-specific transcription factors, or if Groucho is recruited </w:t>
       </w:r>
       <w:r>
-        <w:t>to intergenic</w:t>
-      </w:r>
+        <w:t xml:space="preserve">to </w:t>
+      </w:r>
+      <w:proofErr w:type="spellStart"/>
+      <w:r>
+        <w:t>intergenic</w:t>
+      </w:r>
+      <w:proofErr w:type="spellEnd"/>
       <w:r>
         <w:t xml:space="preserve"> </w:t>
       </w:r>
@@ -3129,7 +4482,15 @@
         <w:t>r rearrangement of the local topology</w:t>
       </w:r>
       <w:r>
-        <w:t>, resulting in immunoprecipation of these regions</w:t>
+        <w:t xml:space="preserve">, resulting in </w:t>
+      </w:r>
+      <w:proofErr w:type="spellStart"/>
+      <w:r>
+        <w:t>immunoprecipation</w:t>
+      </w:r>
+      <w:proofErr w:type="spellEnd"/>
+      <w:r>
+        <w:t xml:space="preserve"> of these regions</w:t>
       </w:r>
       <w:r>
         <w:t xml:space="preserve"> during ChIP-seq</w:t>
@@ -3159,7 +4520,23 @@
         <w:t>e of the intronic binding sites. The</w:t>
       </w:r>
       <w:r>
-        <w:t xml:space="preserve"> median width of intronic sites is identical to intergenic sites (403 vs 402 bp, respectively). Therefore, some property of the intron is directing Groucho to associate with specific points within. Whether that property is a protein interaction with another intron-associated factor, or a topological property of</w:t>
+        <w:t xml:space="preserve"> median width of intronic sites is identical to </w:t>
+      </w:r>
+      <w:proofErr w:type="spellStart"/>
+      <w:r>
+        <w:t>intergenic</w:t>
+      </w:r>
+      <w:proofErr w:type="spellEnd"/>
+      <w:r>
+        <w:t xml:space="preserve"> sites (403 vs 402 </w:t>
+      </w:r>
+      <w:proofErr w:type="spellStart"/>
+      <w:r>
+        <w:t>bp</w:t>
+      </w:r>
+      <w:proofErr w:type="spellEnd"/>
+      <w:r>
+        <w:t>, respectively). Therefore, some property of the intron is directing Groucho to associate with specific points within. Whether that property is a protein interaction with another intron-associated factor, or a topological property of</w:t>
       </w:r>
       <w:r>
         <w:t xml:space="preserve"> the surround chromatin, is un</w:t>
@@ -3180,17 +4557,38 @@
         <w:t xml:space="preserve">identifies a small number of transcription factor biding motifs enriched at each timepoint, including some </w:t>
       </w:r>
       <w:r>
-        <w:t>factors known to colocalize with Groucho</w:t>
+        <w:t xml:space="preserve">factors known to </w:t>
+      </w:r>
+      <w:proofErr w:type="spellStart"/>
+      <w:r>
+        <w:t>colocalize</w:t>
+      </w:r>
+      <w:proofErr w:type="spellEnd"/>
+      <w:r>
+        <w:t xml:space="preserve"> with Groucho</w:t>
       </w:r>
       <w:r>
         <w:t>, including twist</w:t>
       </w:r>
       <w:r>
-        <w:t xml:space="preserve"> (twi)</w:t>
-      </w:r>
-      <w:r>
-        <w:t>, tinman</w:t>
-      </w:r>
+        <w:t xml:space="preserve"> (</w:t>
+      </w:r>
+      <w:proofErr w:type="spellStart"/>
+      <w:r>
+        <w:t>twi</w:t>
+      </w:r>
+      <w:proofErr w:type="spellEnd"/>
+      <w:r>
+        <w:t>)</w:t>
+      </w:r>
+      <w:r>
+        <w:t xml:space="preserve">, </w:t>
+      </w:r>
+      <w:proofErr w:type="spellStart"/>
+      <w:r>
+        <w:t>tinman</w:t>
+      </w:r>
+      <w:proofErr w:type="spellEnd"/>
       <w:r>
         <w:t xml:space="preserve"> (tin)</w:t>
       </w:r>
@@ -3198,16 +4596,34 @@
         <w:t>, and pannier</w:t>
       </w:r>
       <w:r>
-        <w:t xml:space="preserve"> (pnr), as well as</w:t>
+        <w:t xml:space="preserve"> (</w:t>
+      </w:r>
+      <w:proofErr w:type="spellStart"/>
+      <w:r>
+        <w:t>pnr</w:t>
+      </w:r>
+      <w:proofErr w:type="spellEnd"/>
+      <w:r>
+        <w:t>), as well as</w:t>
       </w:r>
       <w:r>
         <w:t xml:space="preserve"> previously unassociated factors, including </w:t>
       </w:r>
+      <w:proofErr w:type="spellStart"/>
       <w:r>
         <w:t>vielfältig</w:t>
       </w:r>
-      <w:r>
-        <w:t xml:space="preserve"> (vlf)</w:t>
+      <w:proofErr w:type="spellEnd"/>
+      <w:r>
+        <w:t xml:space="preserve"> (</w:t>
+      </w:r>
+      <w:proofErr w:type="spellStart"/>
+      <w:r>
+        <w:t>vlf</w:t>
+      </w:r>
+      <w:proofErr w:type="spellEnd"/>
+      <w:r>
+        <w:t>)</w:t>
       </w:r>
       <w:r>
         <w:t xml:space="preserve"> (Fig. 2-12</w:t>
@@ -3227,16 +4643,18 @@
       <w:r>
         <w:t xml:space="preserve"> serpent and </w:t>
       </w:r>
-      <w:commentRangeStart w:id="240"/>
+      <w:commentRangeStart w:id="252"/>
+      <w:proofErr w:type="spellStart"/>
       <w:r>
         <w:t>ultraspiracle</w:t>
       </w:r>
-      <w:commentRangeEnd w:id="240"/>
+      <w:commentRangeEnd w:id="252"/>
+      <w:proofErr w:type="spellEnd"/>
       <w:r>
         <w:rPr>
           <w:rStyle w:val="CommentReference"/>
         </w:rPr>
-        <w:commentReference w:id="240"/>
+        <w:commentReference w:id="252"/>
       </w:r>
       <w:r>
         <w:t xml:space="preserve">. </w:t>
@@ -3307,18 +4725,23 @@
         <w:t>overexpressing a Groucho deletion mutant lacking the central SP domain</w:t>
       </w:r>
       <w:r>
-        <w:t xml:space="preserve"> (Gro∆</w:t>
-      </w:r>
-      <w:commentRangeStart w:id="241"/>
+        <w:t xml:space="preserve"> (</w:t>
+      </w:r>
+      <w:proofErr w:type="spellStart"/>
+      <w:r>
+        <w:t>Gro∆</w:t>
+      </w:r>
+      <w:commentRangeStart w:id="253"/>
       <w:r>
         <w:t>SP</w:t>
       </w:r>
-      <w:commentRangeEnd w:id="241"/>
+      <w:commentRangeEnd w:id="253"/>
+      <w:proofErr w:type="spellEnd"/>
       <w:r>
         <w:rPr>
           <w:rStyle w:val="CommentReference"/>
         </w:rPr>
-        <w:commentReference w:id="241"/>
+        <w:commentReference w:id="253"/>
       </w:r>
       <w:r>
         <w:t>)</w:t>
@@ -3336,7 +4759,31 @@
         <w:t xml:space="preserve">Groucho. These embryos </w:t>
       </w:r>
       <w:r>
-        <w:t xml:space="preserve">are derived from female germline clones of a Gro allele that give rise to a severely truncated and therefore non-functional Gro </w:t>
+        <w:t xml:space="preserve">are derived from female </w:t>
+      </w:r>
+      <w:proofErr w:type="spellStart"/>
+      <w:r>
+        <w:t>germline</w:t>
+      </w:r>
+      <w:proofErr w:type="spellEnd"/>
+      <w:r>
+        <w:t xml:space="preserve"> clones of a </w:t>
+      </w:r>
+      <w:proofErr w:type="spellStart"/>
+      <w:r>
+        <w:t>Gro</w:t>
+      </w:r>
+      <w:proofErr w:type="spellEnd"/>
+      <w:r>
+        <w:t xml:space="preserve"> allele that give rise to a severely truncated and therefore non-functional </w:t>
+      </w:r>
+      <w:proofErr w:type="spellStart"/>
+      <w:r>
+        <w:t>Gro</w:t>
+      </w:r>
+      <w:proofErr w:type="spellEnd"/>
+      <w:r>
+        <w:t xml:space="preserve"> </w:t>
       </w:r>
       <w:r>
         <w:t>gene product</w:t>
@@ -3345,7 +4792,15 @@
         <w:t>.</w:t>
       </w:r>
       <w:r>
-        <w:t xml:space="preserve"> Analysis of Gro transcript levels across samples at each timepoint confirms overexpressing lines accumulated increased transcript levels, with the effect being greatest at the first timepoint</w:t>
+        <w:t xml:space="preserve"> Analysis of </w:t>
+      </w:r>
+      <w:proofErr w:type="spellStart"/>
+      <w:r>
+        <w:t>Gro</w:t>
+      </w:r>
+      <w:proofErr w:type="spellEnd"/>
+      <w:r>
+        <w:t xml:space="preserve"> transcript levels across samples at each timepoint confirms overexpressing lines accumulated increased transcript levels, with the effect being greatest at the first timepoint</w:t>
       </w:r>
       <w:r>
         <w:t xml:space="preserve"> (Fig. 2-13</w:t>
@@ -3357,32 +4812,40 @@
         <w:t>);</w:t>
       </w:r>
       <w:r>
-        <w:t xml:space="preserve"> Groucho loss-of-function embryos failed to accumulate Gro transcripts to any significant degree across all </w:t>
-      </w:r>
-      <w:commentRangeStart w:id="242"/>
+        <w:t xml:space="preserve"> Groucho loss-of-function embryos failed to accumulate </w:t>
+      </w:r>
+      <w:proofErr w:type="spellStart"/>
+      <w:r>
+        <w:t>Gro</w:t>
+      </w:r>
+      <w:proofErr w:type="spellEnd"/>
+      <w:r>
+        <w:t xml:space="preserve"> transcripts to any significant degree across all </w:t>
+      </w:r>
+      <w:commentRangeStart w:id="254"/>
       <w:r>
         <w:t>timepoints</w:t>
       </w:r>
-      <w:commentRangeEnd w:id="242"/>
+      <w:commentRangeEnd w:id="254"/>
       <w:r>
         <w:rPr>
           <w:rStyle w:val="CommentReference"/>
         </w:rPr>
-        <w:commentReference w:id="242"/>
+        <w:commentReference w:id="254"/>
       </w:r>
       <w:r>
         <w:t xml:space="preserve">. </w:t>
       </w:r>
-      <w:commentRangeStart w:id="243"/>
+      <w:commentRangeStart w:id="255"/>
       <w:r>
         <w:t>Wild</w:t>
       </w:r>
-      <w:commentRangeEnd w:id="243"/>
+      <w:commentRangeEnd w:id="255"/>
       <w:r>
         <w:rPr>
           <w:rStyle w:val="CommentReference"/>
         </w:rPr>
-        <w:commentReference w:id="243"/>
+        <w:commentReference w:id="255"/>
       </w:r>
       <w:r>
         <w:t xml:space="preserve">-type embryos exhibit the </w:t>
@@ -3412,7 +4875,15 @@
         <w:ind w:firstLine="720"/>
       </w:pPr>
       <w:r>
-        <w:t xml:space="preserve">Clustering of RNA-seq </w:t>
+        <w:t>Clustering of RNA-</w:t>
+      </w:r>
+      <w:proofErr w:type="spellStart"/>
+      <w:r>
+        <w:t>seq</w:t>
+      </w:r>
+      <w:proofErr w:type="spellEnd"/>
+      <w:r>
+        <w:t xml:space="preserve"> </w:t>
       </w:r>
       <w:r>
         <w:t>profiles</w:t>
@@ -3490,7 +4961,15 @@
         <w:t xml:space="preserve">). </w:t>
       </w:r>
       <w:r>
-        <w:t xml:space="preserve">PCA is a common technique used to visualize high-dimensionality data in two dimensions; linear distance between two points is directly proportional to the dissimilarity between those samples. PCA analysis reveals two sources of variance between samples: developmental stage on the x-axis, and Gro dosage on the y-axis, fitting with the major </w:t>
+        <w:t xml:space="preserve">PCA is a common technique used to visualize high-dimensionality data in two dimensions; linear distance between two points is directly proportional to the dissimilarity between those samples. PCA analysis reveals two sources of variance between samples: developmental stage on the x-axis, and </w:t>
+      </w:r>
+      <w:proofErr w:type="spellStart"/>
+      <w:r>
+        <w:t>Gro</w:t>
+      </w:r>
+      <w:proofErr w:type="spellEnd"/>
+      <w:r>
+        <w:t xml:space="preserve"> dosage on the y-axis, fitting with the major </w:t>
       </w:r>
       <w:r>
         <w:t>determinants</w:t>
@@ -3499,10 +4978,26 @@
         <w:t xml:space="preserve"> of hierarchical clustering seen in the previous c</w:t>
       </w:r>
       <w:r>
-        <w:t xml:space="preserve">orrelation heatmap. </w:t>
-      </w:r>
-      <w:r>
-        <w:t xml:space="preserve">Comparison of the overexpression lines with the wild-type embryos shows that while these samples exhibit overall high similarity at early timepoints (upper-left cluster), overexpression samples grow increasingly distinct from wild-type over time, as can be seen by the divergence of these points from the wild-type sample (in red). Gro loss-of-function samples </w:t>
+        <w:t xml:space="preserve">orrelation </w:t>
+      </w:r>
+      <w:proofErr w:type="spellStart"/>
+      <w:r>
+        <w:t>heatmap</w:t>
+      </w:r>
+      <w:proofErr w:type="spellEnd"/>
+      <w:r>
+        <w:t xml:space="preserve">. </w:t>
+      </w:r>
+      <w:r>
+        <w:t xml:space="preserve">Comparison of the overexpression lines with the wild-type embryos shows that while these samples exhibit overall high similarity at early timepoints (upper-left cluster), overexpression samples grow increasingly distinct from wild-type over time, as can be seen by the divergence of these points from the wild-type sample (in red). </w:t>
+      </w:r>
+      <w:proofErr w:type="spellStart"/>
+      <w:r>
+        <w:t>Gro</w:t>
+      </w:r>
+      <w:proofErr w:type="spellEnd"/>
+      <w:r>
+        <w:t xml:space="preserve"> loss-of-function samples </w:t>
       </w:r>
       <w:r>
         <w:t>plot</w:t>
@@ -3523,7 +5018,15 @@
         <w:ind w:firstLine="720"/>
       </w:pPr>
       <w:r>
-        <w:t>Perturbation of Groucho levels results in the misregulation of a significant proportion of the Drosophila genome over each timespan (</w:t>
+        <w:t xml:space="preserve">Perturbation of Groucho levels results in the </w:t>
+      </w:r>
+      <w:proofErr w:type="spellStart"/>
+      <w:r>
+        <w:t>misregulation</w:t>
+      </w:r>
+      <w:proofErr w:type="spellEnd"/>
+      <w:r>
+        <w:t xml:space="preserve"> of a significant proportion of the Drosophila genome over each timespan (</w:t>
       </w:r>
       <w:r>
         <w:t>Fig</w:t>
@@ -3546,16 +5049,16 @@
       <w:r>
         <w:t xml:space="preserve"> at each </w:t>
       </w:r>
-      <w:commentRangeStart w:id="244"/>
+      <w:commentRangeStart w:id="256"/>
       <w:r>
         <w:t>timepoint</w:t>
       </w:r>
-      <w:commentRangeEnd w:id="244"/>
+      <w:commentRangeEnd w:id="256"/>
       <w:r>
         <w:rPr>
           <w:rStyle w:val="CommentReference"/>
         </w:rPr>
-        <w:commentReference w:id="244"/>
+        <w:commentReference w:id="256"/>
       </w:r>
       <w:r>
         <w:t xml:space="preserve">, with the greatest effect seen in the second, 4 </w:t>
@@ -3573,13 +5076,29 @@
         <w:t>fect seen at the final, 6.</w:t>
       </w:r>
       <w:r>
-        <w:t>5 to 9 hour stage</w:t>
+        <w:t xml:space="preserve">5 to </w:t>
+      </w:r>
+      <w:proofErr w:type="gramStart"/>
+      <w:r>
+        <w:t>9 hour</w:t>
+      </w:r>
+      <w:proofErr w:type="gramEnd"/>
+      <w:r>
+        <w:t xml:space="preserve"> stage</w:t>
       </w:r>
       <w:r>
         <w:t xml:space="preserve">. </w:t>
       </w:r>
       <w:r>
-        <w:t xml:space="preserve">Comparison of differentially expressed genes in the three Gro overexpression lines reveals significant correlation between activation or repression </w:t>
+        <w:t xml:space="preserve">Comparison of differentially expressed genes in the three </w:t>
+      </w:r>
+      <w:proofErr w:type="spellStart"/>
+      <w:r>
+        <w:t>Gro</w:t>
+      </w:r>
+      <w:proofErr w:type="spellEnd"/>
+      <w:r>
+        <w:t xml:space="preserve"> overexpression lines reveals significant correlation between activation or repression </w:t>
       </w:r>
       <w:r>
         <w:t>of genes regardless of Groucho dosage</w:t>
@@ -3623,11 +5142,37 @@
       <w:r>
         <w:t xml:space="preserve">, </w:t>
       </w:r>
+      <w:proofErr w:type="spellStart"/>
       <w:r>
         <w:t>huckebein</w:t>
       </w:r>
-      <w:r>
-        <w:t>, zen, Sxl, dpp, etc.</w:t>
+      <w:proofErr w:type="spellEnd"/>
+      <w:r>
+        <w:t xml:space="preserve">, </w:t>
+      </w:r>
+      <w:proofErr w:type="spellStart"/>
+      <w:r>
+        <w:t>zen</w:t>
+      </w:r>
+      <w:proofErr w:type="spellEnd"/>
+      <w:r>
+        <w:t xml:space="preserve">, </w:t>
+      </w:r>
+      <w:proofErr w:type="spellStart"/>
+      <w:r>
+        <w:t>Sxl</w:t>
+      </w:r>
+      <w:proofErr w:type="spellEnd"/>
+      <w:r>
+        <w:t xml:space="preserve">, </w:t>
+      </w:r>
+      <w:proofErr w:type="spellStart"/>
+      <w:r>
+        <w:t>dpp</w:t>
+      </w:r>
+      <w:proofErr w:type="spellEnd"/>
+      <w:r>
+        <w:t>, etc.</w:t>
       </w:r>
       <w:r>
         <w:t>),</w:t>
@@ -3648,7 +5193,15 @@
         <w:t xml:space="preserve"> Groucho occupancy of their enhancer regions.</w:t>
       </w:r>
       <w:r>
-        <w:t xml:space="preserve"> In order to reduce the inclusion of these secondary effects in our determination of Gro targets, we </w:t>
+        <w:t xml:space="preserve"> In order to reduce the inclusion of these secondary effects in our determination of </w:t>
+      </w:r>
+      <w:proofErr w:type="spellStart"/>
+      <w:r>
+        <w:t>Gro</w:t>
+      </w:r>
+      <w:proofErr w:type="spellEnd"/>
+      <w:r>
+        <w:t xml:space="preserve"> targets, we </w:t>
       </w:r>
       <w:r>
         <w:t>refined</w:t>
@@ -3660,9 +5213,22 @@
         <w:t>ed</w:t>
       </w:r>
       <w:r>
-        <w:t xml:space="preserve"> on genes that exhibit a response of an opposite magnitude in the loss-of-function and one and more overexpression lines (i.e. up-regulated under conditions of lowered Gro dosage and down-regul</w:t>
-      </w:r>
-      <w:ins w:id="245" w:author="Michael Chambers" w:date="2015-09-15T19:58:00Z">
+        <w:t xml:space="preserve"> on genes that exhibit a response of an opposite magnitude in the loss-of-function and one and more overexpression lines (i.e. up-regulated under conditions of lowered </w:t>
+      </w:r>
+      <w:proofErr w:type="spellStart"/>
+      <w:r>
+        <w:t>Gro</w:t>
+      </w:r>
+      <w:proofErr w:type="spellEnd"/>
+      <w:r>
+        <w:t xml:space="preserve"> dosage and down-</w:t>
+      </w:r>
+      <w:proofErr w:type="spellStart"/>
+      <w:r>
+        <w:t>regul</w:t>
+      </w:r>
+      <w:proofErr w:type="spellEnd"/>
+      <w:ins w:id="257" w:author="Michael Chambers" w:date="2015-09-15T19:58:00Z">
         <w:r>
           <w:tab/>
         </w:r>
@@ -3689,13 +5255,21 @@
         <w:t xml:space="preserve">is significantly reduced, consisting of </w:t>
       </w:r>
       <w:r>
-        <w:t>248 genes, of which 151 are common between the 2x and 4x G</w:t>
+        <w:t xml:space="preserve">248 genes, of which 151 are common between the 2x and 4x </w:t>
+      </w:r>
+      <w:proofErr w:type="spellStart"/>
+      <w:r>
+        <w:t>G</w:t>
       </w:r>
       <w:r>
         <w:t>r</w:t>
       </w:r>
       <w:r>
-        <w:t>o overexpression lines (Fig 2-19</w:t>
+        <w:t>o</w:t>
+      </w:r>
+      <w:proofErr w:type="spellEnd"/>
+      <w:r>
+        <w:t xml:space="preserve"> overexpression lines (Fig 2-19</w:t>
       </w:r>
       <w:r>
         <w:t xml:space="preserve"> &amp; Supplemental Table 1). </w:t>
@@ -3713,8 +5287,13 @@
         <w:t xml:space="preserve">been thought of as obligate repressors, </w:t>
       </w:r>
       <w:r>
-        <w:t>TLE3, a human Groucho ortholog</w:t>
-      </w:r>
+        <w:t xml:space="preserve">TLE3, a human Groucho </w:t>
+      </w:r>
+      <w:proofErr w:type="spellStart"/>
+      <w:r>
+        <w:t>ortholog</w:t>
+      </w:r>
+      <w:proofErr w:type="spellEnd"/>
       <w:r>
         <w:t>, was recently shown to primarily serve as an activator, though the mechanism remains unknown</w:t>
       </w:r>
@@ -3725,8 +5304,13 @@
         <w:t>{Villanueva, 2011 #1659}</w:t>
       </w:r>
       <w:r>
-        <w:t>. Additionally, CtBP</w:t>
-      </w:r>
+        <w:t xml:space="preserve">. Additionally, </w:t>
+      </w:r>
+      <w:proofErr w:type="spellStart"/>
+      <w:r>
+        <w:t>CtBP</w:t>
+      </w:r>
+      <w:proofErr w:type="spellEnd"/>
       <w:r>
         <w:t xml:space="preserve">, a canonical, short-range </w:t>
       </w:r>
@@ -3736,17 +5320,46 @@
         </w:rPr>
         <w:t xml:space="preserve">Drosophila </w:t>
       </w:r>
+      <w:proofErr w:type="spellStart"/>
       <w:r>
         <w:t>co</w:t>
       </w:r>
       <w:r>
-        <w:t>repressor, was shown to serve as a co-activator of certain Wnt-regulated genes, this switch in behavior being controlled by the protein’s oligomeric state</w:t>
+        <w:t>repressor</w:t>
+      </w:r>
+      <w:proofErr w:type="spellEnd"/>
+      <w:r>
+        <w:t xml:space="preserve">, was shown to serve as a co-activator of certain </w:t>
+      </w:r>
+      <w:proofErr w:type="spellStart"/>
+      <w:r>
+        <w:t>Wnt</w:t>
+      </w:r>
+      <w:proofErr w:type="spellEnd"/>
+      <w:r>
+        <w:t xml:space="preserve">-regulated genes, this switch in behavior being controlled by the protein’s </w:t>
+      </w:r>
+      <w:proofErr w:type="spellStart"/>
+      <w:r>
+        <w:t>oligomeric</w:t>
+      </w:r>
+      <w:proofErr w:type="spellEnd"/>
+      <w:r>
+        <w:t xml:space="preserve"> state</w:t>
       </w:r>
       <w:r>
         <w:t xml:space="preserve"> </w:t>
       </w:r>
       <w:r>
-        <w:t>{Bhambhani, 2011 #2284}</w:t>
+        <w:t>{</w:t>
+      </w:r>
+      <w:proofErr w:type="spellStart"/>
+      <w:r>
+        <w:t>Bhambhani</w:t>
+      </w:r>
+      <w:proofErr w:type="spellEnd"/>
+      <w:r>
+        <w:t>, 2011 #2284}</w:t>
       </w:r>
       <w:r>
         <w:t>.</w:t>
@@ -3829,8 +5442,13 @@
         <w:spacing w:line="480" w:lineRule="auto"/>
         <w:ind w:firstLine="720"/>
       </w:pPr>
-      <w:r>
-        <w:t xml:space="preserve">Promotor-proximal pausing of RNA Polymerase II has been identified as a crucial step in gene regulation. Pausing </w:t>
+      <w:proofErr w:type="spellStart"/>
+      <w:r>
+        <w:t>Promotor</w:t>
+      </w:r>
+      <w:proofErr w:type="spellEnd"/>
+      <w:r>
+        <w:t xml:space="preserve">-proximal pausing of RNA Polymerase II has been identified as a crucial step in gene regulation. Pausing </w:t>
       </w:r>
       <w:r>
         <w:t>has been primarily</w:t>
@@ -3872,14 +5490,24 @@
         <w:t>{Conaway, 2000 #2381}</w:t>
       </w:r>
       <w:r>
-        <w:t xml:space="preserve">, with strong peaks of PolII present in the promoter regions of a diverse array of genes throughout the </w:t>
-      </w:r>
+        <w:t xml:space="preserve">, with strong peaks of </w:t>
+      </w:r>
+      <w:proofErr w:type="spellStart"/>
+      <w:r>
+        <w:t>PolII</w:t>
+      </w:r>
+      <w:proofErr w:type="spellEnd"/>
+      <w:r>
+        <w:t xml:space="preserve"> present in the promoter regions of a diverse array of genes throughout the </w:t>
+      </w:r>
+      <w:proofErr w:type="spellStart"/>
       <w:r>
         <w:rPr>
           <w:i/>
         </w:rPr>
         <w:t>Droosphila</w:t>
       </w:r>
+      <w:proofErr w:type="spellEnd"/>
       <w:r>
         <w:t xml:space="preserve"> </w:t>
       </w:r>
@@ -3898,17 +5526,54 @@
       <w:r>
         <w:t xml:space="preserve">To explore whether Groucho regulation potentially promotes the stalling of polymerase, we undertook to compare Groucho-regulated genes with publically available genome-wide </w:t>
       </w:r>
-      <w:r>
-        <w:t>PolII localization data</w:t>
+      <w:proofErr w:type="spellStart"/>
+      <w:r>
+        <w:t>PolII</w:t>
+      </w:r>
+      <w:proofErr w:type="spellEnd"/>
+      <w:r>
+        <w:t xml:space="preserve"> localization data</w:t>
       </w:r>
       <w:r>
         <w:t xml:space="preserve"> </w:t>
       </w:r>
       <w:r>
-        <w:t>{Zeitlinger, 2007 #3010}</w:t>
-      </w:r>
-      <w:r>
-        <w:t xml:space="preserve">. In this data set, the authors classified each gene into one of several states including the lack of detected PolII, active (elongation phase) PolII, or stalled PolII. Comparing genes </w:t>
+        <w:t>{</w:t>
+      </w:r>
+      <w:proofErr w:type="spellStart"/>
+      <w:r>
+        <w:t>Zeitlinger</w:t>
+      </w:r>
+      <w:proofErr w:type="spellEnd"/>
+      <w:r>
+        <w:t>, 2007 #3010}</w:t>
+      </w:r>
+      <w:r>
+        <w:t xml:space="preserve">. In this data set, the authors classified each gene into one of several states including the lack of detected </w:t>
+      </w:r>
+      <w:proofErr w:type="spellStart"/>
+      <w:r>
+        <w:t>PolII</w:t>
+      </w:r>
+      <w:proofErr w:type="spellEnd"/>
+      <w:r>
+        <w:t xml:space="preserve">, active (elongation phase) </w:t>
+      </w:r>
+      <w:proofErr w:type="spellStart"/>
+      <w:r>
+        <w:t>PolII</w:t>
+      </w:r>
+      <w:proofErr w:type="spellEnd"/>
+      <w:r>
+        <w:t xml:space="preserve">, or stalled </w:t>
+      </w:r>
+      <w:proofErr w:type="spellStart"/>
+      <w:r>
+        <w:t>PolII</w:t>
+      </w:r>
+      <w:proofErr w:type="spellEnd"/>
+      <w:r>
+        <w:t xml:space="preserve">. Comparing genes </w:t>
       </w:r>
       <w:r>
         <w:t>exhibiting change in expression levels under Groucho loss-of-function conditions</w:t>
@@ -3917,7 +5582,15 @@
         <w:t xml:space="preserve">, we see a strong correlation between </w:t>
       </w:r>
       <w:r>
-        <w:t xml:space="preserve">genes repressed by Groucho and PolII pausing </w:t>
+        <w:t xml:space="preserve">genes repressed by Groucho and </w:t>
+      </w:r>
+      <w:proofErr w:type="spellStart"/>
+      <w:r>
+        <w:t>PolII</w:t>
+      </w:r>
+      <w:proofErr w:type="spellEnd"/>
+      <w:r>
+        <w:t xml:space="preserve"> pausing </w:t>
       </w:r>
       <w:r>
         <w:t>(</w:t>
@@ -3959,7 +5632,15 @@
         <w:t>)</w:t>
       </w:r>
       <w:r>
-        <w:t xml:space="preserve">. Conversely, genes activated by Groucho are enriched for active PolII (315 genes, </w:t>
+        <w:t xml:space="preserve">. Conversely, genes activated by Groucho are enriched for active </w:t>
+      </w:r>
+      <w:proofErr w:type="spellStart"/>
+      <w:r>
+        <w:t>PolII</w:t>
+      </w:r>
+      <w:proofErr w:type="spellEnd"/>
+      <w:r>
+        <w:t xml:space="preserve"> (315 genes, </w:t>
       </w:r>
       <w:r>
         <w:rPr>
@@ -3977,7 +5658,15 @@
         <w:t>-20</w:t>
       </w:r>
       <w:r>
-        <w:t xml:space="preserve">), while Gro repressed genes are not (174 genes, </w:t>
+        <w:t xml:space="preserve">), while </w:t>
+      </w:r>
+      <w:proofErr w:type="spellStart"/>
+      <w:r>
+        <w:t>Gro</w:t>
+      </w:r>
+      <w:proofErr w:type="spellEnd"/>
+      <w:r>
+        <w:t xml:space="preserve"> repressed genes are not (174 genes, </w:t>
       </w:r>
       <w:r>
         <w:rPr>
@@ -3986,7 +5675,23 @@
         <w:t xml:space="preserve">p </w:t>
       </w:r>
       <w:r>
-        <w:t>&gt; 0.01). Together, this provides strong evidence that, at least at early timepoints, a significant fraction of Groucho-associated genes exhibit characteristics of PolII pausing. The retention or prevention of PolII from transitioning to an active complex is a potential mechanism of Groucho-dependent repression.</w:t>
+        <w:t xml:space="preserve">&gt; 0.01). Together, this provides strong evidence that, at least at early timepoints, a significant fraction of Groucho-associated genes exhibit characteristics of </w:t>
+      </w:r>
+      <w:proofErr w:type="spellStart"/>
+      <w:r>
+        <w:t>PolII</w:t>
+      </w:r>
+      <w:proofErr w:type="spellEnd"/>
+      <w:r>
+        <w:t xml:space="preserve"> pausing. The retention or prevention of </w:t>
+      </w:r>
+      <w:proofErr w:type="spellStart"/>
+      <w:r>
+        <w:t>PolII</w:t>
+      </w:r>
+      <w:proofErr w:type="spellEnd"/>
+      <w:r>
+        <w:t xml:space="preserve"> from transitioning to an active complex is a potential mechanism of Groucho-dependent repression.</w:t>
       </w:r>
     </w:p>
     <w:p>
@@ -4007,11 +5712,11 @@
         <w:pStyle w:val="Heading2"/>
         <w:spacing w:line="480" w:lineRule="auto"/>
         <w:rPr>
-          <w:ins w:id="246" w:author="Michael Chambers" w:date="2015-08-26T15:52:00Z"/>
-        </w:rPr>
-      </w:pPr>
-      <w:bookmarkStart w:id="247" w:name="revised-results-section"/>
-      <w:bookmarkEnd w:id="247"/>
+          <w:ins w:id="258" w:author="Michael Chambers" w:date="2015-08-26T15:52:00Z"/>
+        </w:rPr>
+      </w:pPr>
+      <w:bookmarkStart w:id="259" w:name="revised-results-section"/>
+      <w:bookmarkEnd w:id="259"/>
       <w:r>
         <w:t>Discussion</w:t>
       </w:r>
@@ -4019,9 +5724,9 @@
     <w:p>
       <w:pPr>
         <w:rPr>
-          <w:ins w:id="248" w:author="Michael Chambers" w:date="2015-08-26T15:52:00Z"/>
-        </w:rPr>
-        <w:pPrChange w:id="249" w:author="Michael Chambers" w:date="2015-08-26T15:52:00Z">
+          <w:ins w:id="260" w:author="Michael Chambers" w:date="2015-08-26T15:52:00Z"/>
+        </w:rPr>
+        <w:pPrChange w:id="261" w:author="Michael Chambers" w:date="2015-08-26T15:52:00Z">
           <w:pPr>
             <w:pStyle w:val="Heading2"/>
             <w:spacing w:line="480" w:lineRule="auto"/>
@@ -4033,85 +5738,215 @@
       <w:pPr>
         <w:spacing w:line="480" w:lineRule="auto"/>
         <w:rPr>
-          <w:ins w:id="250" w:author="Michael Chambers" w:date="2015-08-26T15:52:00Z"/>
+          <w:ins w:id="262" w:author="Michael Chambers" w:date="2015-08-26T15:52:00Z"/>
           <w:i/>
         </w:rPr>
       </w:pPr>
-      <w:ins w:id="251" w:author="Michael Chambers" w:date="2015-08-26T15:52:00Z">
+      <w:ins w:id="263" w:author="Michael Chambers" w:date="2015-08-26T15:52:00Z">
         <w:r>
           <w:rPr>
             <w:i/>
           </w:rPr>
-          <w:t>Groucho is recruited ubiquitiously and dynamically throughout the genome</w:t>
-        </w:r>
-      </w:ins>
-    </w:p>
-    <w:p>
-      <w:pPr>
-        <w:spacing w:line="480" w:lineRule="auto"/>
-        <w:rPr>
-          <w:ins w:id="252" w:author="Michael Chambers" w:date="2015-08-26T15:52:00Z"/>
-        </w:rPr>
-      </w:pPr>
-    </w:p>
-    <w:p>
-      <w:pPr>
-        <w:spacing w:line="480" w:lineRule="auto"/>
-        <w:rPr>
-          <w:ins w:id="253" w:author="Michael Chambers" w:date="2015-08-26T15:52:00Z"/>
-        </w:rPr>
-      </w:pPr>
-      <w:ins w:id="254" w:author="Michael Chambers" w:date="2015-08-26T15:52:00Z">
-        <w:r>
-          <w:tab/>
-          <w:t xml:space="preserve">In our current study, we have identified thousands of novel Groucho-recruitment sites throughout the Drosophila genome. The majority of these sites are present during only one of the three timepoints analyzed, supporting the conclusion that the majority of these sites are actively participating in developmental gene regulation. The small carry-over of Gro biding from the 1.5 – 4 hr to 4 – 6.5 hr stages represents a widespread shift in Gro occupancy, consistent with the changing roles of Gro throughout development, as the availability of sequence-specific transcription factors changes across the embryo. </w:t>
-        </w:r>
-      </w:ins>
-    </w:p>
-    <w:p>
-      <w:pPr>
-        <w:spacing w:line="480" w:lineRule="auto"/>
-        <w:ind w:firstLine="720"/>
-        <w:rPr>
-          <w:ins w:id="255" w:author="Michael Chambers" w:date="2015-08-26T15:52:00Z"/>
-        </w:rPr>
-      </w:pPr>
-      <w:ins w:id="256" w:author="Michael Chambers" w:date="2015-08-26T15:52:00Z">
-        <w:r>
-          <w:t xml:space="preserve">During the 1.5 – 4 hr stage, Gro is essential for correct determination of cell fates along the dorsal-ventral axis through cooperation with Dorsal. Groucho is recruited both within and surrounding two early ventrally-repressed genes, </w:t>
-        </w:r>
+          <w:t xml:space="preserve">Groucho is recruited </w:t>
+        </w:r>
+        <w:proofErr w:type="spellStart"/>
         <w:r>
           <w:rPr>
             <w:i/>
           </w:rPr>
-          <w:t xml:space="preserve">zen </w:t>
+          <w:t>ubiquitiously</w:t>
+        </w:r>
+        <w:proofErr w:type="spellEnd"/>
+        <w:r>
+          <w:rPr>
+            <w:i/>
+          </w:rPr>
+          <w:t xml:space="preserve"> and dynamically throughout the genome</w:t>
+        </w:r>
+      </w:ins>
+    </w:p>
+    <w:p>
+      <w:pPr>
+        <w:spacing w:line="480" w:lineRule="auto"/>
+        <w:rPr>
+          <w:ins w:id="264" w:author="Michael Chambers" w:date="2015-08-26T15:52:00Z"/>
+        </w:rPr>
+      </w:pPr>
+    </w:p>
+    <w:p>
+      <w:pPr>
+        <w:spacing w:line="480" w:lineRule="auto"/>
+        <w:rPr>
+          <w:ins w:id="265" w:author="Michael Chambers" w:date="2015-08-26T15:52:00Z"/>
+        </w:rPr>
+      </w:pPr>
+      <w:ins w:id="266" w:author="Michael Chambers" w:date="2015-08-26T15:52:00Z">
+        <w:r>
+          <w:tab/>
+          <w:t xml:space="preserve">In our current study, we have identified thousands of novel Groucho-recruitment sites throughout the Drosophila genome. The majority of these sites are present during only one of the three timepoints analyzed, supporting the conclusion that the majority of these sites are actively participating in developmental gene regulation. The small carry-over of </w:t>
+        </w:r>
+        <w:proofErr w:type="spellStart"/>
+        <w:r>
+          <w:t>Gro</w:t>
+        </w:r>
+        <w:proofErr w:type="spellEnd"/>
+        <w:r>
+          <w:t xml:space="preserve"> biding from the 1.5 – 4 </w:t>
+        </w:r>
+        <w:proofErr w:type="spellStart"/>
+        <w:r>
+          <w:t>hr</w:t>
+        </w:r>
+        <w:proofErr w:type="spellEnd"/>
+        <w:r>
+          <w:t xml:space="preserve"> to 4 – 6.5 </w:t>
+        </w:r>
+        <w:proofErr w:type="spellStart"/>
+        <w:r>
+          <w:t>hr</w:t>
+        </w:r>
+        <w:proofErr w:type="spellEnd"/>
+        <w:r>
+          <w:t xml:space="preserve"> stages represents a widespread shift in </w:t>
+        </w:r>
+        <w:proofErr w:type="spellStart"/>
+        <w:r>
+          <w:t>Gro</w:t>
+        </w:r>
+        <w:proofErr w:type="spellEnd"/>
+        <w:r>
+          <w:t xml:space="preserve"> occupancy, consistent with the changing roles of </w:t>
+        </w:r>
+        <w:proofErr w:type="spellStart"/>
+        <w:r>
+          <w:t>Gro</w:t>
+        </w:r>
+        <w:proofErr w:type="spellEnd"/>
+        <w:r>
+          <w:t xml:space="preserve"> throughout development, as the availability of sequence-specific transcription factors changes across the embryo. </w:t>
+        </w:r>
+      </w:ins>
+    </w:p>
+    <w:p>
+      <w:pPr>
+        <w:spacing w:line="480" w:lineRule="auto"/>
+        <w:ind w:firstLine="720"/>
+        <w:rPr>
+          <w:ins w:id="267" w:author="Michael Chambers" w:date="2015-08-26T15:52:00Z"/>
+        </w:rPr>
+      </w:pPr>
+      <w:ins w:id="268" w:author="Michael Chambers" w:date="2015-08-26T15:52:00Z">
+        <w:r>
+          <w:t xml:space="preserve">During the 1.5 – 4 </w:t>
+        </w:r>
+        <w:proofErr w:type="spellStart"/>
+        <w:r>
+          <w:t>hr</w:t>
+        </w:r>
+        <w:proofErr w:type="spellEnd"/>
+        <w:r>
+          <w:t xml:space="preserve"> stage, </w:t>
+        </w:r>
+        <w:proofErr w:type="spellStart"/>
+        <w:r>
+          <w:t>Gro</w:t>
+        </w:r>
+        <w:proofErr w:type="spellEnd"/>
+        <w:r>
+          <w:t xml:space="preserve"> is essential for correct determination of cell fates along the dorsal-ventral axis through cooperation with Dorsal. Groucho is recruited both within and surrounding two early ventrally-repressed genes, </w:t>
+        </w:r>
+        <w:proofErr w:type="spellStart"/>
+        <w:r>
+          <w:rPr>
+            <w:i/>
+          </w:rPr>
+          <w:t>zen</w:t>
+        </w:r>
+        <w:proofErr w:type="spellEnd"/>
+        <w:r>
+          <w:rPr>
+            <w:i/>
+          </w:rPr>
+          <w:t xml:space="preserve"> </w:t>
         </w:r>
         <w:r>
           <w:t xml:space="preserve">and </w:t>
         </w:r>
+        <w:proofErr w:type="spellStart"/>
         <w:r>
           <w:rPr>
             <w:i/>
           </w:rPr>
           <w:t>dpp</w:t>
         </w:r>
+        <w:proofErr w:type="spellEnd"/>
         <w:r>
           <w:t xml:space="preserve">. </w:t>
         </w:r>
+        <w:proofErr w:type="spellStart"/>
         <w:r>
           <w:rPr>
             <w:i/>
           </w:rPr>
           <w:t>zen</w:t>
         </w:r>
-        <w:r>
-          <w:t xml:space="preserve"> is repressed early in a narrow stripe on the dorsal side of the embryo. The presence of a Groucho-bound peak at the transcription start site often coincides with the presence of Groucho binding upstream or inside of a gene. We hypothesize that this supports a model of repression whereby Groucho is recruited to repressive regulatory regions and precipitates a rearrangement of local chromatin, brining Gro into contact with TSS’s. Subsequent repression may be accomplished through multiple mechanisms. Gro potentially interacts with and leads to the stalling of PolII elongation, which is supported by the finding that Groucho occupancy positively correlates with stalled PolII in the developing embryo. Repression may also be initiated by the well-documented interaction of Groucho with HDAC1/Rpd3, leading to deacetylation of histones within and directly upstream of the gene body, resulting in chromatin condensation and repression. The latter mechanism of repression, via alteration of the histone mark landscape, is a potential mechanism for Groucho to act epigenetically, achieving repression that lasts after Groucho has left a locus. This is consistent with behavior seen at the </w:t>
-        </w:r>
+        <w:proofErr w:type="spellEnd"/>
+        <w:r>
+          <w:t xml:space="preserve"> is repressed early in a narrow stripe on the dorsal side of the embryo. The presence of a Groucho-bound peak at the transcription start site often coincides with the presence of Groucho binding upstream or inside of a gene. We hypothesize that this supports a model of repression whereby Groucho is recruited to repressive regulatory regions and precipitates a rearrangement of local chromatin, brining </w:t>
+        </w:r>
+        <w:proofErr w:type="spellStart"/>
+        <w:r>
+          <w:t>Gro</w:t>
+        </w:r>
+        <w:proofErr w:type="spellEnd"/>
+        <w:r>
+          <w:t xml:space="preserve"> into contact with TSS’s. Subsequent repression may be accomplished through multiple mechanisms. </w:t>
+        </w:r>
+        <w:proofErr w:type="spellStart"/>
+        <w:r>
+          <w:t>Gro</w:t>
+        </w:r>
+        <w:proofErr w:type="spellEnd"/>
+        <w:r>
+          <w:t xml:space="preserve"> potentially interacts with and leads to the stalling of </w:t>
+        </w:r>
+        <w:proofErr w:type="spellStart"/>
+        <w:r>
+          <w:t>PolII</w:t>
+        </w:r>
+        <w:proofErr w:type="spellEnd"/>
+        <w:r>
+          <w:t xml:space="preserve"> elongation, which is supported by the finding that Groucho occupancy positively correlates with stalled </w:t>
+        </w:r>
+        <w:proofErr w:type="spellStart"/>
+        <w:r>
+          <w:t>PolII</w:t>
+        </w:r>
+        <w:proofErr w:type="spellEnd"/>
+        <w:r>
+          <w:t xml:space="preserve"> in the developing embryo. Repression may also be initiated by the well-documented interaction of Groucho with HDAC1/Rpd3, leading to </w:t>
+        </w:r>
+        <w:proofErr w:type="spellStart"/>
+        <w:r>
+          <w:t>deacetylation</w:t>
+        </w:r>
+        <w:proofErr w:type="spellEnd"/>
+        <w:r>
+          <w:t xml:space="preserve"> of histones within and directly upstream of the gene body, resulting in chromatin condensation and repression. The latter mechanism of repression, via alteration of the histone mark landscape, is a potential mechanism for Groucho to act epigenetically, achieving repression that lasts after Groucho has left a locus. This is consistent with behavior seen at the </w:t>
+        </w:r>
+        <w:proofErr w:type="spellStart"/>
         <w:r>
           <w:rPr>
             <w:i/>
           </w:rPr>
-          <w:t xml:space="preserve">zen </w:t>
+          <w:t>zen</w:t>
+        </w:r>
+        <w:proofErr w:type="spellEnd"/>
+        <w:r>
+          <w:rPr>
+            <w:i/>
+          </w:rPr>
+          <w:t xml:space="preserve"> </w:t>
         </w:r>
         <w:r>
           <w:t xml:space="preserve">locus, where Groucho occupancy is essentially gone following 4 hours of development, despite Zen remaining repressed throughout later stages of development. </w:t>
@@ -4123,12 +5958,20 @@
         <w:spacing w:line="480" w:lineRule="auto"/>
         <w:ind w:firstLine="720"/>
         <w:rPr>
-          <w:ins w:id="257" w:author="Michael Chambers" w:date="2015-08-26T15:52:00Z"/>
-        </w:rPr>
-      </w:pPr>
-      <w:ins w:id="258" w:author="Michael Chambers" w:date="2015-08-26T15:52:00Z">
-        <w:r>
-          <w:t xml:space="preserve">Global analysis of Groucho occupancy additionally reveals that Groucho binding is strongly enriched for binding within genes, specifically within introns, with the highest enrichment exhibited in the 5’ intron of genes. Overexpression of Groucho resulted in 10 to 32% of genes bound by Gro to become repressed, depending on timepoint, reinforcing that Groucho binding within genes is one strategy common to Groucho regulation. The evolution of regulatory regions within introns is common in </w:t>
+          <w:ins w:id="269" w:author="Michael Chambers" w:date="2015-08-26T15:52:00Z"/>
+        </w:rPr>
+      </w:pPr>
+      <w:ins w:id="270" w:author="Michael Chambers" w:date="2015-08-26T15:52:00Z">
+        <w:r>
+          <w:t xml:space="preserve">Global analysis of Groucho occupancy additionally reveals that Groucho binding is strongly enriched for binding within genes, specifically within introns, with the highest enrichment exhibited in the 5’ intron of genes. Overexpression of Groucho resulted in 10 to 32% of genes bound by </w:t>
+        </w:r>
+        <w:proofErr w:type="spellStart"/>
+        <w:r>
+          <w:t>Gro</w:t>
+        </w:r>
+        <w:proofErr w:type="spellEnd"/>
+        <w:r>
+          <w:t xml:space="preserve"> to become repressed, depending on timepoint, reinforcing that Groucho binding within genes is one strategy common to Groucho regulation. The evolution of regulatory regions within introns is common in </w:t>
         </w:r>
         <w:r>
           <w:rPr>
@@ -4137,19 +5980,88 @@
           <w:t>Drosophila</w:t>
         </w:r>
         <w:r>
-          <w:t>, and in animals generally. Multiple factors, including kruppel and twist have been shown to commonly localize to intronic regions</w:t>
-        </w:r>
-        <w:r>
-          <w:t>{Matyash, 2004 #3046}</w:t>
+          <w:t xml:space="preserve">, and in animals generally. Multiple factors, including </w:t>
+        </w:r>
+        <w:proofErr w:type="spellStart"/>
+        <w:r>
+          <w:t>kruppel</w:t>
+        </w:r>
+        <w:proofErr w:type="spellEnd"/>
+        <w:r>
+          <w:t xml:space="preserve"> and twist have been shown to commonly localize to intronic </w:t>
+        </w:r>
+        <w:proofErr w:type="gramStart"/>
+        <w:r>
+          <w:t>regions</w:t>
+        </w:r>
+        <w:r>
+          <w:t>{</w:t>
+        </w:r>
+        <w:proofErr w:type="spellStart"/>
+        <w:proofErr w:type="gramEnd"/>
+        <w:r>
+          <w:t>Matyash</w:t>
+        </w:r>
+        <w:proofErr w:type="spellEnd"/>
+        <w:r>
+          <w:t>, 2004 #3046}</w:t>
         </w:r>
         <w:r>
           <w:t xml:space="preserve"> </w:t>
         </w:r>
         <w:r>
-          <w:t>{Sandmann, 2007 #3048} {Zeitlinger, 2007 #3025}</w:t>
-        </w:r>
-        <w:r>
-          <w:t xml:space="preserve">. The regulatory logic behind intronic cis-regulatory modules is a matter of some debate, as there are significant energetic costs associated with intron maintenance during replication, transcription, and splicing, as well as a regulatory cost in terms of a longer lag-time between transcriptional activation and mature mRNA formation {Yenerall, 2011 #3051}. Consistent with this hypothesis, developmentally-regulated genes known to exhibit promoter-proximal pausing of RNA PolII have been shown to have a higher frequency of intron loss but not overall shorter introns {Jiang, 2014 #3052}. One potential explanation of the regulatory rational that gives rise to intragenic repressor binding comes from the observation that repression arising from Snail binding in distant CRMs introduces a lag before repression becomes complete, due to the inability of the repressor to affect currently elongating polymerases {Bothma, 2011 #2304}.  Due to the relatively slow rate of progression of PolII (~ 1.1 to 1.5 kb per min in </w:t>
+          <w:t>{</w:t>
+        </w:r>
+        <w:proofErr w:type="spellStart"/>
+        <w:r>
+          <w:t>Sandmann</w:t>
+        </w:r>
+        <w:proofErr w:type="spellEnd"/>
+        <w:r>
+          <w:t>, 2007 #3048} {</w:t>
+        </w:r>
+        <w:proofErr w:type="spellStart"/>
+        <w:r>
+          <w:t>Zeitlinger</w:t>
+        </w:r>
+        <w:proofErr w:type="spellEnd"/>
+        <w:r>
+          <w:t>, 2007 #3025}</w:t>
+        </w:r>
+        <w:r>
+          <w:t>. The regulatory logic behind intronic cis-regulatory modules is a matter of some debate, as there are significant energetic costs associated with intron maintenance during replication, transcription, and splicing, as well as a regulatory cost in terms of a longer lag-time between transcriptional activation and mature mRNA formation {</w:t>
+        </w:r>
+        <w:proofErr w:type="spellStart"/>
+        <w:r>
+          <w:t>Yenerall</w:t>
+        </w:r>
+        <w:proofErr w:type="spellEnd"/>
+        <w:r>
+          <w:t xml:space="preserve">, 2011 #3051}. Consistent with this hypothesis, developmentally-regulated genes known to exhibit promoter-proximal pausing of RNA </w:t>
+        </w:r>
+        <w:proofErr w:type="spellStart"/>
+        <w:r>
+          <w:t>PolII</w:t>
+        </w:r>
+        <w:proofErr w:type="spellEnd"/>
+        <w:r>
+          <w:t xml:space="preserve"> have been shown to have a higher frequency of intron loss but not overall shorter introns {Jiang, 2014 #3052}. One potential explanation of the regulatory rational that gives rise to intragenic repressor binding comes from the observation that repression arising from Snail binding in distant CRMs introduces a lag before repression becomes complete, due to the inability of the repressor to affect currently elongating polymerases {</w:t>
+        </w:r>
+        <w:proofErr w:type="spellStart"/>
+        <w:r>
+          <w:t>Bothma</w:t>
+        </w:r>
+        <w:proofErr w:type="spellEnd"/>
+        <w:r>
+          <w:t xml:space="preserve">, 2011 #2304}.  Due to the relatively slow rate of progression of </w:t>
+        </w:r>
+        <w:proofErr w:type="spellStart"/>
+        <w:r>
+          <w:t>PolII</w:t>
+        </w:r>
+        <w:proofErr w:type="spellEnd"/>
+        <w:r>
+          <w:t xml:space="preserve"> (~ 1.1 to 1.5 kb per min in </w:t>
         </w:r>
         <w:r>
           <w:rPr>
@@ -4158,13 +6070,37 @@
           <w:t>Drosophila)</w:t>
         </w:r>
         <w:r>
-          <w:t xml:space="preserve"> {Ardehali, 2009 #3053}, this lag time can become significant, especially under developmental contexts in which temporal control of repression can be as important as activation. While microRNAs are known to dampen this effect in some contexts {Biemar, 2005 #3054}, Groucho-mediated repression initiated by binding intragenically could potentially be another method to achieve a similar end.</w:t>
-        </w:r>
-      </w:ins>
-    </w:p>
-    <w:p>
-      <w:pPr>
-        <w:pPrChange w:id="259" w:author="Michael Chambers" w:date="2015-08-26T15:52:00Z">
+          <w:t xml:space="preserve"> {</w:t>
+        </w:r>
+        <w:proofErr w:type="spellStart"/>
+        <w:r>
+          <w:t>Ardehali</w:t>
+        </w:r>
+        <w:proofErr w:type="spellEnd"/>
+        <w:r>
+          <w:t>, 2009 #3053}, this lag time can become significant, especially under developmental contexts in which temporal control of repression can be as important as activation. While microRNAs are known to dampen this effect in some contexts {</w:t>
+        </w:r>
+        <w:proofErr w:type="spellStart"/>
+        <w:r>
+          <w:t>Biemar</w:t>
+        </w:r>
+        <w:proofErr w:type="spellEnd"/>
+        <w:r>
+          <w:t xml:space="preserve">, 2005 #3054}, Groucho-mediated repression initiated by binding </w:t>
+        </w:r>
+        <w:proofErr w:type="spellStart"/>
+        <w:r>
+          <w:t>intragenically</w:t>
+        </w:r>
+        <w:proofErr w:type="spellEnd"/>
+        <w:r>
+          <w:t xml:space="preserve"> could potentially be another method to achieve a similar end.</w:t>
+        </w:r>
+      </w:ins>
+    </w:p>
+    <w:p>
+      <w:pPr>
+        <w:pPrChange w:id="271" w:author="Michael Chambers" w:date="2015-08-26T15:52:00Z">
           <w:pPr>
             <w:pStyle w:val="Heading2"/>
             <w:spacing w:line="480" w:lineRule="auto"/>
@@ -4236,7 +6172,15 @@
         <w:annotationRef/>
       </w:r>
       <w:r>
-        <w:t>The introduction needs to bring out the unanswered questions about Gro mediated repression and how a study of the type we carried out would allow us to address these questions.</w:t>
+        <w:t xml:space="preserve">The introduction needs to bring out the unanswered questions about </w:t>
+      </w:r>
+      <w:proofErr w:type="spellStart"/>
+      <w:r>
+        <w:t>Gro</w:t>
+      </w:r>
+      <w:proofErr w:type="spellEnd"/>
+      <w:r>
+        <w:t xml:space="preserve"> mediated repression and how a study of the type we carried out would allow us to address these questions.</w:t>
       </w:r>
     </w:p>
   </w:comment>
@@ -4252,7 +6196,15 @@
         <w:annotationRef/>
       </w:r>
       <w:r>
-        <w:t>I think this is also suggested by a paper from Arnosti. Try to find this reference and add it.</w:t>
+        <w:t xml:space="preserve">I think this is also suggested by a paper from </w:t>
+      </w:r>
+      <w:proofErr w:type="spellStart"/>
+      <w:r>
+        <w:t>Arnosti</w:t>
+      </w:r>
+      <w:proofErr w:type="spellEnd"/>
+      <w:r>
+        <w:t>. Try to find this reference and add it.</w:t>
       </w:r>
     </w:p>
   </w:comment>
@@ -4284,7 +6236,15 @@
         <w:annotationRef/>
       </w:r>
       <w:r>
-        <w:t>Please complete this sentence explaining what we conclude, based on the analysis presented in this chapter, about Gro’s influence on the developmentally regulated gene network.</w:t>
+        <w:t xml:space="preserve">Please complete this sentence explaining what we conclude, based on the analysis presented in this chapter, about </w:t>
+      </w:r>
+      <w:proofErr w:type="spellStart"/>
+      <w:r>
+        <w:t>Gro’s</w:t>
+      </w:r>
+      <w:proofErr w:type="spellEnd"/>
+      <w:r>
+        <w:t xml:space="preserve"> influence on the developmentally regulated gene network.</w:t>
       </w:r>
     </w:p>
   </w:comment>
@@ -4300,7 +6260,15 @@
         <w:annotationRef/>
       </w:r>
       <w:r>
-        <w:t>Maybe a single Venn diagram in which you compare the modencode data to the combination of our 3 time points would be a better way of making this point.</w:t>
+        <w:t xml:space="preserve">Maybe a single Venn diagram in which you compare the </w:t>
+      </w:r>
+      <w:proofErr w:type="spellStart"/>
+      <w:r>
+        <w:t>modencode</w:t>
+      </w:r>
+      <w:proofErr w:type="spellEnd"/>
+      <w:r>
+        <w:t xml:space="preserve"> data to the combination of our 3 time points would be a better way of making this point.</w:t>
       </w:r>
     </w:p>
   </w:comment>
@@ -4316,7 +6284,15 @@
         <w:annotationRef/>
       </w:r>
       <w:r>
-        <w:t xml:space="preserve">Did you subtract input peaks. If so, you should say so? </w:t>
+        <w:t xml:space="preserve">Did you subtract input </w:t>
+      </w:r>
+      <w:proofErr w:type="gramStart"/>
+      <w:r>
+        <w:t>peaks.</w:t>
+      </w:r>
+      <w:proofErr w:type="gramEnd"/>
+      <w:r>
+        <w:t xml:space="preserve"> If so, you should say so? </w:t>
       </w:r>
     </w:p>
   </w:comment>
@@ -4348,7 +6324,71 @@
         <w:annotationRef/>
       </w:r>
       <w:r>
-        <w:t>This is all very interesting, but we need to consider what the broader message is behind it. It does lend credibility to our findings, by showing correspondence of Gro binding to known VREs. But what else? Perhaps another point we could make is that it shows the dynamic nature of Gro binding. Binding of Gro to the VREs is only seen in the early embryo indicating that unlike PcG repression, Gro-mediated repression may be more readily reversible. The question of whether Gro is regulating these genes later on could potentially be addressed by looking at the RNA-seq data. Should we wait until after we introduce the RNA-seq analysis before talking about this stuff?</w:t>
+        <w:t xml:space="preserve">This is all very interesting, but we need to consider what the broader message is behind it. It does lend credibility to our findings, by showing correspondence of </w:t>
+      </w:r>
+      <w:proofErr w:type="spellStart"/>
+      <w:r>
+        <w:t>Gro</w:t>
+      </w:r>
+      <w:proofErr w:type="spellEnd"/>
+      <w:r>
+        <w:t xml:space="preserve"> binding to known VREs. But what else? Perhaps another point we could make is that it shows the dynamic nature of </w:t>
+      </w:r>
+      <w:proofErr w:type="spellStart"/>
+      <w:r>
+        <w:t>Gro</w:t>
+      </w:r>
+      <w:proofErr w:type="spellEnd"/>
+      <w:r>
+        <w:t xml:space="preserve"> binding. Binding of </w:t>
+      </w:r>
+      <w:proofErr w:type="spellStart"/>
+      <w:r>
+        <w:t>Gro</w:t>
+      </w:r>
+      <w:proofErr w:type="spellEnd"/>
+      <w:r>
+        <w:t xml:space="preserve"> to the VREs is only seen in the early embryo indicating that unlike </w:t>
+      </w:r>
+      <w:proofErr w:type="spellStart"/>
+      <w:r>
+        <w:t>PcG</w:t>
+      </w:r>
+      <w:proofErr w:type="spellEnd"/>
+      <w:r>
+        <w:t xml:space="preserve"> repression, </w:t>
+      </w:r>
+      <w:proofErr w:type="spellStart"/>
+      <w:r>
+        <w:t>Gro</w:t>
+      </w:r>
+      <w:proofErr w:type="spellEnd"/>
+      <w:r>
+        <w:t xml:space="preserve">-mediated repression may be more readily reversible. The question of whether </w:t>
+      </w:r>
+      <w:proofErr w:type="spellStart"/>
+      <w:r>
+        <w:t>Gro</w:t>
+      </w:r>
+      <w:proofErr w:type="spellEnd"/>
+      <w:r>
+        <w:t xml:space="preserve"> is regulating these genes later on could potentially be addressed by looking at the RNA-</w:t>
+      </w:r>
+      <w:proofErr w:type="spellStart"/>
+      <w:r>
+        <w:t>seq</w:t>
+      </w:r>
+      <w:proofErr w:type="spellEnd"/>
+      <w:r>
+        <w:t xml:space="preserve"> data. Should we wait until after we introduce the RNA-</w:t>
+      </w:r>
+      <w:proofErr w:type="spellStart"/>
+      <w:r>
+        <w:t>seq</w:t>
+      </w:r>
+      <w:proofErr w:type="spellEnd"/>
+      <w:r>
+        <w:t xml:space="preserve"> analysis before talking about this stuff?</w:t>
       </w:r>
     </w:p>
   </w:comment>
@@ -4364,7 +6404,23 @@
         <w:annotationRef/>
       </w:r>
       <w:r>
-        <w:t xml:space="preserve">Another gene that is repressed by Dorsal in a very similar way is tolloid. The VRE in tolloid has been mapped. It is published here: </w:t>
+        <w:t xml:space="preserve">Another gene that is repressed by Dorsal in a very similar way is </w:t>
+      </w:r>
+      <w:proofErr w:type="spellStart"/>
+      <w:r>
+        <w:t>tolloid</w:t>
+      </w:r>
+      <w:proofErr w:type="spellEnd"/>
+      <w:r>
+        <w:t xml:space="preserve">. The VRE in </w:t>
+      </w:r>
+      <w:proofErr w:type="spellStart"/>
+      <w:r>
+        <w:t>tolloid</w:t>
+      </w:r>
+      <w:proofErr w:type="spellEnd"/>
+      <w:r>
+        <w:t xml:space="preserve"> has been mapped. It is published here: </w:t>
       </w:r>
       <w:hyperlink r:id="rId1" w:history="1">
         <w:r>
@@ -4375,7 +6431,55 @@
         </w:r>
       </w:hyperlink>
       <w:r>
-        <w:t>. You should compare the Gro ChIP-seq data for these genes (zen, dpp, tld) with the genome wide Dorsal-ChIP data that is publically available. We need to see if there is correspondence between the Gro and Dorsal peaks.</w:t>
+        <w:t xml:space="preserve">. You should compare the </w:t>
+      </w:r>
+      <w:proofErr w:type="spellStart"/>
+      <w:r>
+        <w:t>Gro</w:t>
+      </w:r>
+      <w:proofErr w:type="spellEnd"/>
+      <w:r>
+        <w:t xml:space="preserve"> ChIP-seq data for these genes (</w:t>
+      </w:r>
+      <w:proofErr w:type="spellStart"/>
+      <w:r>
+        <w:t>zen</w:t>
+      </w:r>
+      <w:proofErr w:type="spellEnd"/>
+      <w:r>
+        <w:t xml:space="preserve">, </w:t>
+      </w:r>
+      <w:proofErr w:type="spellStart"/>
+      <w:r>
+        <w:t>dpp</w:t>
+      </w:r>
+      <w:proofErr w:type="spellEnd"/>
+      <w:r>
+        <w:t xml:space="preserve">, </w:t>
+      </w:r>
+      <w:proofErr w:type="spellStart"/>
+      <w:r>
+        <w:t>tld</w:t>
+      </w:r>
+      <w:proofErr w:type="spellEnd"/>
+      <w:r>
+        <w:t>) with the genome wide Dorsal-</w:t>
+      </w:r>
+      <w:proofErr w:type="spellStart"/>
+      <w:r>
+        <w:t>ChIP</w:t>
+      </w:r>
+      <w:proofErr w:type="spellEnd"/>
+      <w:r>
+        <w:t xml:space="preserve"> data that is publically available. We need to see if there is correspondence between the </w:t>
+      </w:r>
+      <w:proofErr w:type="spellStart"/>
+      <w:r>
+        <w:t>Gro</w:t>
+      </w:r>
+      <w:proofErr w:type="spellEnd"/>
+      <w:r>
+        <w:t xml:space="preserve"> and Dorsal peaks.</w:t>
       </w:r>
     </w:p>
   </w:comment>
@@ -4391,11 +6495,19 @@
         <w:annotationRef/>
       </w:r>
       <w:r>
-        <w:t>I decided to delete this stuff on imaginal development as it seems beside the point.</w:t>
+        <w:t xml:space="preserve">I decided to delete this stuff on </w:t>
+      </w:r>
+      <w:proofErr w:type="spellStart"/>
+      <w:r>
+        <w:t>imaginal</w:t>
+      </w:r>
+      <w:proofErr w:type="spellEnd"/>
+      <w:r>
+        <w:t xml:space="preserve"> development as it seems beside the point.</w:t>
       </w:r>
     </w:p>
   </w:comment>
-  <w:comment w:id="227" w:author="Albert Courey" w:date="2015-08-25T14:44:00Z" w:initials="AC">
+  <w:comment w:id="239" w:author="Albert Courey" w:date="2015-08-25T14:44:00Z" w:initials="AC">
     <w:p>
       <w:pPr>
         <w:pStyle w:val="CommentText"/>
@@ -4407,11 +6519,59 @@
         <w:annotationRef/>
       </w:r>
       <w:r>
-        <w:t>If you are going to talk about genes that are activated by Dorsal, you should include the mesodermal genes (twist and snail) and not just the neuroectodermal genes. It would be interesting if we found Gro generally associated with all or most Dorsal binding sites regardless of whether the gene is repressed or activated by Dorsal. Our model has always been that Dorsal recruits Gro to genes that it represses, but does not recruit Gro to genes that it activates. The idea was that additional factors (Dri, etc.) our required to assist Dorsal in the recruit of Gro. But another possibility is that those other factors somehow are required not for recruitment by Gro, but for repression.</w:t>
+        <w:t xml:space="preserve">If you are going to talk about genes that are activated by Dorsal, you should include the mesodermal genes (twist and snail) and not just the </w:t>
+      </w:r>
+      <w:proofErr w:type="spellStart"/>
+      <w:r>
+        <w:t>neuroectodermal</w:t>
+      </w:r>
+      <w:proofErr w:type="spellEnd"/>
+      <w:r>
+        <w:t xml:space="preserve"> genes. It would be interesting if we found </w:t>
+      </w:r>
+      <w:proofErr w:type="spellStart"/>
+      <w:r>
+        <w:t>Gro</w:t>
+      </w:r>
+      <w:proofErr w:type="spellEnd"/>
+      <w:r>
+        <w:t xml:space="preserve"> generally associated with all or most Dorsal binding sites regardless of whether the gene is repressed or activated by Dorsal. Our model has always been that Dorsal recruits </w:t>
+      </w:r>
+      <w:proofErr w:type="spellStart"/>
+      <w:r>
+        <w:t>Gro</w:t>
+      </w:r>
+      <w:proofErr w:type="spellEnd"/>
+      <w:r>
+        <w:t xml:space="preserve"> to genes that it represses, but does not recruit </w:t>
+      </w:r>
+      <w:proofErr w:type="spellStart"/>
+      <w:r>
+        <w:t>Gro</w:t>
+      </w:r>
+      <w:proofErr w:type="spellEnd"/>
+      <w:r>
+        <w:t xml:space="preserve"> to genes that it activates. The idea was that additional factors (</w:t>
+      </w:r>
+      <w:proofErr w:type="spellStart"/>
+      <w:r>
+        <w:t>Dri</w:t>
+      </w:r>
+      <w:proofErr w:type="spellEnd"/>
+      <w:r>
+        <w:t xml:space="preserve">, etc.) our required to assist Dorsal in the recruit of Gro. But another possibility is that those other factors somehow are required not for recruitment by </w:t>
+      </w:r>
+      <w:proofErr w:type="spellStart"/>
+      <w:r>
+        <w:t>Gro</w:t>
+      </w:r>
+      <w:proofErr w:type="spellEnd"/>
+      <w:r>
+        <w:t>, but for repression.</w:t>
       </w:r>
     </w:p>
   </w:comment>
-  <w:comment w:id="228" w:author="Albert Courey" w:date="2015-08-24T15:51:00Z" w:initials="AC">
+  <w:comment w:id="240" w:author="Albert Courey" w:date="2015-08-24T15:51:00Z" w:initials="AC">
     <w:p>
       <w:pPr>
         <w:pStyle w:val="CommentText"/>
@@ -4423,11 +6583,27 @@
         <w:annotationRef/>
       </w:r>
       <w:r>
-        <w:t xml:space="preserve">It seems like Groucho must be regulating these genes through factors other than Dorsal since loss of Gro activity does not change the expression pattern along the d/v axis. Can we search the binding sites in these genes for motifs for known Gro-interacting repressors? </w:t>
+        <w:t xml:space="preserve">It seems like Groucho must be regulating these genes through factors other than Dorsal since loss of </w:t>
+      </w:r>
+      <w:proofErr w:type="spellStart"/>
+      <w:r>
+        <w:t>Gro</w:t>
+      </w:r>
+      <w:proofErr w:type="spellEnd"/>
+      <w:r>
+        <w:t xml:space="preserve"> activity does not change the expression pattern along the d/v axis. Can we search the binding sites in these genes for motifs for known </w:t>
+      </w:r>
+      <w:proofErr w:type="spellStart"/>
+      <w:r>
+        <w:t>Gro</w:t>
+      </w:r>
+      <w:proofErr w:type="spellEnd"/>
+      <w:r>
+        <w:t xml:space="preserve">-interacting repressors? </w:t>
       </w:r>
     </w:p>
   </w:comment>
-  <w:comment w:id="229" w:author="Albert Courey" w:date="2015-08-25T14:45:00Z" w:initials="AC">
+  <w:comment w:id="241" w:author="Albert Courey" w:date="2015-08-25T14:45:00Z" w:initials="AC">
     <w:p>
       <w:pPr>
         <w:pStyle w:val="CommentText"/>
@@ -4443,7 +6619,7 @@
       </w:r>
     </w:p>
   </w:comment>
-  <w:comment w:id="230" w:author="Albert Courey" w:date="2015-08-24T16:05:00Z" w:initials="AC">
+  <w:comment w:id="242" w:author="Albert Courey" w:date="2015-08-24T16:05:00Z" w:initials="AC">
     <w:p>
       <w:pPr>
         <w:pStyle w:val="CommentText"/>
@@ -4455,11 +6631,27 @@
         <w:annotationRef/>
       </w:r>
       <w:r>
-        <w:t>Mike, Can we somehow determine what Figure 2-8B would like like if Gro binding sites were distributed randomly throughout the genome? In other words, if we just had a series of bins, one representing each gene, and then several thousand marbles, one representing each binding site, and then threw the marbles into the bins with our eyes closed, what would be the distribution of the number of marbles per bin?</w:t>
+        <w:t xml:space="preserve">Mike, </w:t>
+      </w:r>
+      <w:proofErr w:type="gramStart"/>
+      <w:r>
+        <w:t>Can</w:t>
+      </w:r>
+      <w:proofErr w:type="gramEnd"/>
+      <w:r>
+        <w:t xml:space="preserve"> we somehow determine what Figure 2-8B would like like if </w:t>
+      </w:r>
+      <w:proofErr w:type="spellStart"/>
+      <w:r>
+        <w:t>Gro</w:t>
+      </w:r>
+      <w:proofErr w:type="spellEnd"/>
+      <w:r>
+        <w:t xml:space="preserve"> binding sites were distributed randomly throughout the genome? In other words, if we just had a series of bins, one representing each gene, and then several thousand marbles, one representing each binding site, and then threw the marbles into the bins with our eyes closed, what would be the distribution of the number of marbles per bin?</w:t>
       </w:r>
     </w:p>
   </w:comment>
-  <w:comment w:id="232" w:author="Albert Courey" w:date="2015-08-25T14:47:00Z" w:initials="AC">
+  <w:comment w:id="244" w:author="Albert Courey" w:date="2015-08-25T14:47:00Z" w:initials="AC">
     <w:p>
       <w:pPr>
         <w:pStyle w:val="CommentText"/>
@@ -4471,11 +6663,19 @@
         <w:annotationRef/>
       </w:r>
       <w:r>
-        <w:t>Can we generate our own distributions of peak width for sequence-specific transcription factors and “polymeric factors or histone marks” using publically available data? We can then show a side by side comparison of the peak width distribution of Gro and these other types of factors/marks.</w:t>
+        <w:t xml:space="preserve">Can we generate our own distributions of peak width for sequence-specific transcription factors and “polymeric factors or histone marks” using publically available data? We can then show a side by side comparison of the peak width distribution of </w:t>
+      </w:r>
+      <w:proofErr w:type="spellStart"/>
+      <w:r>
+        <w:t>Gro</w:t>
+      </w:r>
+      <w:proofErr w:type="spellEnd"/>
+      <w:r>
+        <w:t xml:space="preserve"> and these other types of factors/marks.</w:t>
       </w:r>
     </w:p>
   </w:comment>
-  <w:comment w:id="235" w:author="Albert Courey" w:date="2015-08-25T15:27:00Z" w:initials="AC">
+  <w:comment w:id="247" w:author="Albert Courey" w:date="2015-08-25T15:27:00Z" w:initials="AC">
     <w:p>
       <w:pPr>
         <w:pStyle w:val="CommentText"/>
@@ -4487,11 +6687,19 @@
         <w:annotationRef/>
       </w:r>
       <w:r>
-        <w:t>I don’t like the phrase “promoter regions within 500 bp of transcription start sites. This is mixing up two things and is completely arbitrary. Promoter really should be used to mean “core promoter” which is just the region from about -50 to about +50. The term promoter could also be expanded to include CRMs, but these can be just about anywhere.</w:t>
+        <w:t xml:space="preserve">I don’t like the phrase “promoter regions within 500 </w:t>
+      </w:r>
+      <w:proofErr w:type="spellStart"/>
+      <w:r>
+        <w:t>bp</w:t>
+      </w:r>
+      <w:proofErr w:type="spellEnd"/>
+      <w:r>
+        <w:t xml:space="preserve"> of transcription start sites. This is mixing up two things and is completely arbitrary. Promoter really should be used to mean “core promoter” which is just the region from about -50 to about +50. The term promoter could also be expanded to include CRMs, but these can be just about anywhere.</w:t>
       </w:r>
     </w:p>
   </w:comment>
-  <w:comment w:id="239" w:author="Albert Courey" w:date="2015-08-25T15:34:00Z" w:initials="AC">
+  <w:comment w:id="251" w:author="Albert Courey" w:date="2015-08-25T15:34:00Z" w:initials="AC">
     <w:p>
       <w:pPr>
         <w:pStyle w:val="CommentText"/>
@@ -4503,11 +6711,35 @@
         <w:annotationRef/>
       </w:r>
       <w:r>
-        <w:t xml:space="preserve">This whole section is really problematic to me. It just seems too speculative. It contains too much discussion for a results section and you seem to be jumping around too much and repeating yourself too much. Please decide what point it is you want to make and then try to right a well-crafted section making these points that is no more than half the length of the current section. I think maybe the point should be that Gro is enriched near transcriptional starts and within transcription units, but depleted in intergenic regions. This is somewhat surprising given the view that Gro is a long-range co-repressor. </w:t>
+        <w:t xml:space="preserve">This whole section is really problematic to me. It just seems too speculative. It contains too much discussion for a results section and you seem to be jumping around too much and repeating yourself too much. Please decide what point it is you want to make and then try to right a well-crafted section making these points that is no more than half the length of the current section. I think maybe the point should be that </w:t>
+      </w:r>
+      <w:proofErr w:type="spellStart"/>
+      <w:r>
+        <w:t>Gro</w:t>
+      </w:r>
+      <w:proofErr w:type="spellEnd"/>
+      <w:r>
+        <w:t xml:space="preserve"> is enriched near transcriptional starts and within transcription units, but depleted in </w:t>
+      </w:r>
+      <w:proofErr w:type="spellStart"/>
+      <w:r>
+        <w:t>intergenic</w:t>
+      </w:r>
+      <w:proofErr w:type="spellEnd"/>
+      <w:r>
+        <w:t xml:space="preserve"> regions. This is somewhat surprising given the view that </w:t>
+      </w:r>
+      <w:proofErr w:type="spellStart"/>
+      <w:r>
+        <w:t>Gro</w:t>
+      </w:r>
+      <w:proofErr w:type="spellEnd"/>
+      <w:r>
+        <w:t xml:space="preserve"> is a long-range co-repressor. </w:t>
       </w:r>
     </w:p>
   </w:comment>
-  <w:comment w:id="240" w:author="Albert Courey" w:date="2015-08-25T15:44:00Z" w:initials="AC">
+  <w:comment w:id="252" w:author="Albert Courey" w:date="2015-08-25T15:44:00Z" w:initials="AC">
     <w:p>
       <w:pPr>
         <w:pStyle w:val="CommentText"/>
@@ -4519,11 +6751,35 @@
         <w:annotationRef/>
       </w:r>
       <w:r>
-        <w:t>We need some way of filtering these data to highlight what is interesting. This table of E-values is just not useful. What I would be most interested in is knowing if binding sites associated with genes that are regulated (as revealed by the RNA-seq) are enriched for any particular motifs relative to binding sites for genes that are not associated with regulated genes.  I’m also not sure if the best way to divide the data are by intergenic vs. inside gene. What is the criteria for deciding if a binding site is intergenic (does that mean it’s within the transcribed region?)</w:t>
+        <w:t>We need some way of filtering these data to highlight what is interesting. This table of E-values is just not useful. What I would be most interested in is knowing if binding sites associated with genes that are regulated (as revealed by the RNA-</w:t>
+      </w:r>
+      <w:proofErr w:type="spellStart"/>
+      <w:r>
+        <w:t>seq</w:t>
+      </w:r>
+      <w:proofErr w:type="spellEnd"/>
+      <w:r>
+        <w:t xml:space="preserve">) are enriched for any particular motifs relative to binding sites for genes that are not associated with regulated genes.  I’m also not sure if the best way to divide the data are by </w:t>
+      </w:r>
+      <w:proofErr w:type="spellStart"/>
+      <w:r>
+        <w:t>intergenic</w:t>
+      </w:r>
+      <w:proofErr w:type="spellEnd"/>
+      <w:r>
+        <w:t xml:space="preserve"> vs. inside gene. What is the criteria for deciding if a binding site is </w:t>
+      </w:r>
+      <w:proofErr w:type="spellStart"/>
+      <w:r>
+        <w:t>intergenic</w:t>
+      </w:r>
+      <w:proofErr w:type="spellEnd"/>
+      <w:r>
+        <w:t xml:space="preserve"> (does that mean it’s within the transcribed region?)</w:t>
       </w:r>
     </w:p>
   </w:comment>
-  <w:comment w:id="241" w:author="Albert Courey" w:date="2015-08-13T11:47:00Z" w:initials="AC">
+  <w:comment w:id="253" w:author="Albert Courey" w:date="2015-08-13T11:47:00Z" w:initials="AC">
     <w:p>
       <w:pPr>
         <w:pStyle w:val="CommentText"/>
@@ -4539,7 +6795,7 @@
       </w:r>
     </w:p>
   </w:comment>
-  <w:comment w:id="242" w:author="Albert Courey" w:date="2015-08-25T16:01:00Z" w:initials="AC">
+  <w:comment w:id="254" w:author="Albert Courey" w:date="2015-08-25T16:01:00Z" w:initials="AC">
     <w:p>
       <w:pPr>
         <w:pStyle w:val="CommentText"/>
@@ -4551,11 +6807,19 @@
         <w:annotationRef/>
       </w:r>
       <w:r>
-        <w:t>What is molecular nature of the mutant allele used to make the LOF embryos? Is it a deletion or a non-sense mutation. If the latter, then is this decrease in transcripts in the LOF due to nonsense mediated decay.</w:t>
+        <w:t xml:space="preserve">What is molecular nature of the mutant allele used to make the LOF embryos? Is it a deletion or a non-sense </w:t>
+      </w:r>
+      <w:proofErr w:type="gramStart"/>
+      <w:r>
+        <w:t>mutation.</w:t>
+      </w:r>
+      <w:proofErr w:type="gramEnd"/>
+      <w:r>
+        <w:t xml:space="preserve"> If the latter, then is this decrease in transcripts in the LOF due to nonsense mediated decay.</w:t>
       </w:r>
     </w:p>
   </w:comment>
-  <w:comment w:id="243" w:author="Albert Courey" w:date="2015-08-25T16:04:00Z" w:initials="AC">
+  <w:comment w:id="255" w:author="Albert Courey" w:date="2015-08-25T16:04:00Z" w:initials="AC">
     <w:p>
       <w:pPr>
         <w:pStyle w:val="CommentText"/>
@@ -4571,7 +6835,7 @@
       </w:r>
     </w:p>
   </w:comment>
-  <w:comment w:id="244" w:author="Albert Courey" w:date="2015-08-13T11:49:00Z" w:initials="AC">
+  <w:comment w:id="256" w:author="Albert Courey" w:date="2015-08-13T11:49:00Z" w:initials="AC">
     <w:p>
       <w:pPr>
         <w:pStyle w:val="CommentText"/>
@@ -5987,7 +8251,7 @@
 </file>
 
 <file path=customXml/itemProps1.xml><?xml version="1.0" encoding="utf-8"?>
-<ds:datastoreItem xmlns:ds="http://schemas.openxmlformats.org/officeDocument/2006/customXml" ds:itemID="{BCC55566-271D-8340-94CF-77CB76A84BBE}">
+<ds:datastoreItem xmlns:ds="http://schemas.openxmlformats.org/officeDocument/2006/customXml" ds:itemID="{61D121F6-CC70-9C4F-875A-D2A5D91650CF}">
   <ds:schemaRefs>
     <ds:schemaRef ds:uri="http://schemas.openxmlformats.org/officeDocument/2006/bibliography"/>
   </ds:schemaRefs>

</xml_diff>

<commit_message>
Ch2 work. Dorsal sections complete
</commit_message>
<xml_diff>
--- a/ch2_groucho.docx
+++ b/ch2_groucho.docx
@@ -79,7 +79,15 @@
         <w:t xml:space="preserve">Drosophila, </w:t>
       </w:r>
       <w:r>
-        <w:t>Groucho exerts control over gene expression via recruitment to the genome through the action of multiple DNA binding factors to which Groucho binds with tunable affinity. The recruiting factors are generally expressed and/or activated in spatially and temporally regulated domains , and therefore Groucho mediated expression is dependent on the presence and concentration of these factors. Groucho itself is ubiquitously expressed although its activity is regulated post-</w:t>
+        <w:t xml:space="preserve">Groucho exerts control over gene expression via recruitment to the genome through the action of multiple DNA binding factors to which Groucho binds with tunable affinity. The recruiting factors are generally expressed and/or activated in spatially and temporally regulated </w:t>
+      </w:r>
+      <w:proofErr w:type="gramStart"/>
+      <w:r>
+        <w:t>domains ,</w:t>
+      </w:r>
+      <w:proofErr w:type="gramEnd"/>
+      <w:r>
+        <w:t xml:space="preserve"> and therefore Groucho mediated expression is dependent on the presence and concentration of these factors. Groucho itself is ubiquitously expressed although its activity is regulated post-</w:t>
       </w:r>
       <w:proofErr w:type="spellStart"/>
       <w:r>
@@ -3481,7 +3489,15 @@
           <w:t xml:space="preserve"> (</w:t>
         </w:r>
         <w:r>
-          <w:t>3 hours post-fertilization)</w:t>
+          <w:t xml:space="preserve">3 </w:t>
+        </w:r>
+        <w:proofErr w:type="gramStart"/>
+        <w:r>
+          <w:t>hours</w:t>
+        </w:r>
+        <w:proofErr w:type="gramEnd"/>
+        <w:r>
+          <w:t xml:space="preserve"> post-fertilization)</w:t>
         </w:r>
       </w:ins>
       <w:ins w:id="265" w:author="Michael Chambers" w:date="2015-09-24T16:50:00Z">
@@ -3628,7 +3644,15 @@
       </w:ins>
       <w:ins w:id="281" w:author="Michael Chambers" w:date="2015-11-05T16:52:00Z">
         <w:r>
-          <w:t>, and decreasing to negligible levels by 12 hours post-fertilization</w:t>
+          <w:t xml:space="preserve">, and decreasing to negligible levels by 12 </w:t>
+        </w:r>
+        <w:proofErr w:type="gramStart"/>
+        <w:r>
+          <w:t>hours</w:t>
+        </w:r>
+        <w:proofErr w:type="gramEnd"/>
+        <w:r>
+          <w:t xml:space="preserve"> post-fertilization</w:t>
         </w:r>
       </w:ins>
       <w:ins w:id="282" w:author="Michael Chambers" w:date="2015-11-05T16:50:00Z">
@@ -4062,7 +4086,55 @@
           <w:rPr>
             <w:i/>
           </w:rPr>
-          <w:t>localizes to the Dorsal-binding sites of multiple Dorsal-activated genes</w:t>
+          <w:t xml:space="preserve">localizes </w:t>
+        </w:r>
+      </w:ins>
+      <w:ins w:id="347" w:author="Michael Chambers" w:date="2015-11-06T15:38:00Z">
+        <w:r>
+          <w:rPr>
+            <w:i/>
+          </w:rPr>
+          <w:t xml:space="preserve">extensively </w:t>
+        </w:r>
+      </w:ins>
+      <w:ins w:id="348" w:author="Michael Chambers" w:date="2015-09-24T20:24:00Z">
+        <w:r>
+          <w:rPr>
+            <w:i/>
+          </w:rPr>
+          <w:t xml:space="preserve">to the Dorsal-binding sites of </w:t>
+        </w:r>
+      </w:ins>
+      <w:ins w:id="349" w:author="Michael Chambers" w:date="2015-11-06T15:38:00Z">
+        <w:r>
+          <w:rPr>
+            <w:i/>
+          </w:rPr>
+          <w:t>both</w:t>
+        </w:r>
+      </w:ins>
+      <w:ins w:id="350" w:author="Michael Chambers" w:date="2015-09-24T20:24:00Z">
+        <w:r>
+          <w:rPr>
+            <w:i/>
+          </w:rPr>
+          <w:t xml:space="preserve"> Dorsal-activated </w:t>
+        </w:r>
+      </w:ins>
+      <w:ins w:id="351" w:author="Michael Chambers" w:date="2015-11-06T15:38:00Z">
+        <w:r>
+          <w:rPr>
+            <w:i/>
+          </w:rPr>
+          <w:t xml:space="preserve">and –repressed </w:t>
+        </w:r>
+      </w:ins>
+      <w:ins w:id="352" w:author="Michael Chambers" w:date="2015-09-24T20:24:00Z">
+        <w:r>
+          <w:rPr>
+            <w:i/>
+          </w:rPr>
+          <w:t>genes</w:t>
         </w:r>
       </w:ins>
     </w:p>
@@ -4070,20 +4142,20 @@
       <w:pPr>
         <w:spacing w:line="480" w:lineRule="auto"/>
         <w:rPr>
-          <w:ins w:id="347" w:author="Michael Chambers" w:date="2015-09-24T20:42:00Z"/>
-        </w:rPr>
-        <w:pPrChange w:id="348" w:author="Michael Chambers" w:date="2015-11-05T18:48:00Z">
+          <w:ins w:id="353" w:author="Michael Chambers" w:date="2015-09-24T20:42:00Z"/>
+        </w:rPr>
+        <w:pPrChange w:id="354" w:author="Michael Chambers" w:date="2015-11-05T18:48:00Z">
           <w:pPr>
             <w:spacing w:line="480" w:lineRule="auto"/>
           </w:pPr>
         </w:pPrChange>
       </w:pPr>
-      <w:ins w:id="349" w:author="Michael Chambers" w:date="2015-09-24T20:25:00Z">
+      <w:ins w:id="355" w:author="Michael Chambers" w:date="2015-09-24T20:25:00Z">
         <w:r>
           <w:tab/>
         </w:r>
       </w:ins>
-      <w:ins w:id="350" w:author="Michael Chambers" w:date="2015-11-05T18:47:00Z">
+      <w:ins w:id="356" w:author="Michael Chambers" w:date="2015-11-05T18:47:00Z">
         <w:r>
           <w:t xml:space="preserve">In addition to repressing multiple genes in the ventral portion of the embryo, Dorsal can activate genes in both ventral and </w:t>
         </w:r>
@@ -4096,42 +4168,42 @@
           <w:t xml:space="preserve"> regions of the </w:t>
         </w:r>
       </w:ins>
-      <w:ins w:id="351" w:author="Michael Chambers" w:date="2015-11-05T18:48:00Z">
+      <w:ins w:id="357" w:author="Michael Chambers" w:date="2015-11-05T18:48:00Z">
         <w:r>
           <w:t>embryo</w:t>
         </w:r>
       </w:ins>
-      <w:ins w:id="352" w:author="Michael Chambers" w:date="2015-11-05T18:47:00Z">
+      <w:ins w:id="358" w:author="Michael Chambers" w:date="2015-11-05T18:47:00Z">
         <w:r>
           <w:t xml:space="preserve"> </w:t>
         </w:r>
       </w:ins>
-      <w:ins w:id="353" w:author="Michael Chambers" w:date="2015-11-05T18:48:00Z">
+      <w:ins w:id="359" w:author="Michael Chambers" w:date="2015-11-05T18:48:00Z">
         <w:r>
           <w:t>in a context-dependent manner.</w:t>
         </w:r>
       </w:ins>
-      <w:ins w:id="354" w:author="Michael Chambers" w:date="2015-11-05T18:47:00Z">
+      <w:ins w:id="360" w:author="Michael Chambers" w:date="2015-11-05T18:47:00Z">
         <w:r>
           <w:t xml:space="preserve"> </w:t>
         </w:r>
       </w:ins>
-      <w:ins w:id="355" w:author="Michael Chambers" w:date="2015-09-24T20:26:00Z">
+      <w:ins w:id="361" w:author="Michael Chambers" w:date="2015-09-24T20:26:00Z">
         <w:r>
           <w:t xml:space="preserve">The </w:t>
         </w:r>
       </w:ins>
-      <w:ins w:id="356" w:author="Michael Chambers" w:date="2015-11-05T18:48:00Z">
+      <w:ins w:id="362" w:author="Michael Chambers" w:date="2015-11-05T18:48:00Z">
         <w:r>
           <w:t>transition</w:t>
         </w:r>
       </w:ins>
-      <w:ins w:id="357" w:author="Michael Chambers" w:date="2015-09-24T20:26:00Z">
+      <w:ins w:id="363" w:author="Michael Chambers" w:date="2015-09-24T20:26:00Z">
         <w:r>
           <w:t xml:space="preserve"> of </w:t>
         </w:r>
       </w:ins>
-      <w:ins w:id="358" w:author="Michael Chambers" w:date="2015-09-24T20:27:00Z">
+      <w:ins w:id="364" w:author="Michael Chambers" w:date="2015-09-24T20:27:00Z">
         <w:r>
           <w:t xml:space="preserve">Dorsal from an activator to a repressor </w:t>
         </w:r>
@@ -4139,22 +4211,22 @@
           <w:t xml:space="preserve">is </w:t>
         </w:r>
       </w:ins>
-      <w:ins w:id="359" w:author="Michael Chambers" w:date="2015-09-24T20:37:00Z">
+      <w:ins w:id="365" w:author="Michael Chambers" w:date="2015-09-24T20:37:00Z">
         <w:r>
           <w:t>thought</w:t>
         </w:r>
       </w:ins>
-      <w:ins w:id="360" w:author="Michael Chambers" w:date="2015-09-24T20:27:00Z">
+      <w:ins w:id="366" w:author="Michael Chambers" w:date="2015-09-24T20:27:00Z">
         <w:r>
           <w:t xml:space="preserve"> primarily </w:t>
         </w:r>
       </w:ins>
-      <w:ins w:id="361" w:author="Michael Chambers" w:date="2015-09-24T20:37:00Z">
+      <w:ins w:id="367" w:author="Michael Chambers" w:date="2015-09-24T20:37:00Z">
         <w:r>
           <w:t xml:space="preserve">to be </w:t>
         </w:r>
       </w:ins>
-      <w:ins w:id="362" w:author="Michael Chambers" w:date="2015-09-24T20:27:00Z">
+      <w:ins w:id="368" w:author="Michael Chambers" w:date="2015-09-24T20:27:00Z">
         <w:r>
           <w:t xml:space="preserve">determined by the presence of adjacent binding sites for additional factors, such as </w:t>
         </w:r>
@@ -4167,77 +4239,77 @@
           <w:t xml:space="preserve"> and Cut, that facilitate the association of Groucho with Dorsal, resulting in Groucho-mediated long-range repression</w:t>
         </w:r>
       </w:ins>
-      <w:ins w:id="363" w:author="Michael Chambers" w:date="2015-09-24T20:38:00Z">
+      <w:ins w:id="369" w:author="Michael Chambers" w:date="2015-09-24T20:38:00Z">
         <w:r>
           <w:t xml:space="preserve"> {Valentine, 1998 #3036}</w:t>
         </w:r>
       </w:ins>
-      <w:ins w:id="364" w:author="Michael Chambers" w:date="2015-09-24T20:27:00Z">
+      <w:ins w:id="370" w:author="Michael Chambers" w:date="2015-09-24T20:27:00Z">
         <w:r>
           <w:t xml:space="preserve">. The </w:t>
         </w:r>
       </w:ins>
-      <w:ins w:id="365" w:author="Michael Chambers" w:date="2015-09-24T20:30:00Z">
+      <w:ins w:id="371" w:author="Michael Chambers" w:date="2015-09-24T20:30:00Z">
         <w:r>
           <w:t xml:space="preserve">necessity of these factors </w:t>
         </w:r>
       </w:ins>
-      <w:ins w:id="366" w:author="Michael Chambers" w:date="2015-09-24T20:38:00Z">
+      <w:ins w:id="372" w:author="Michael Chambers" w:date="2015-09-24T20:38:00Z">
         <w:r>
           <w:t>in generating a stable Dorsal/Groucho interaction</w:t>
         </w:r>
       </w:ins>
-      <w:ins w:id="367" w:author="Michael Chambers" w:date="2015-09-24T20:30:00Z">
+      <w:ins w:id="373" w:author="Michael Chambers" w:date="2015-09-24T20:30:00Z">
         <w:r>
           <w:t xml:space="preserve"> is thought to arise from </w:t>
         </w:r>
       </w:ins>
-      <w:ins w:id="368" w:author="Michael Chambers" w:date="2015-09-24T20:39:00Z">
+      <w:ins w:id="374" w:author="Michael Chambers" w:date="2015-09-24T20:39:00Z">
         <w:r>
           <w:t xml:space="preserve">the </w:t>
         </w:r>
       </w:ins>
-      <w:ins w:id="369" w:author="Michael Chambers" w:date="2015-09-24T20:30:00Z">
+      <w:ins w:id="375" w:author="Michael Chambers" w:date="2015-09-24T20:30:00Z">
         <w:r>
           <w:t xml:space="preserve">relatively low </w:t>
         </w:r>
       </w:ins>
-      <w:ins w:id="370" w:author="Michael Chambers" w:date="2015-09-24T20:39:00Z">
+      <w:ins w:id="376" w:author="Michael Chambers" w:date="2015-09-24T20:39:00Z">
         <w:r>
           <w:t xml:space="preserve">binding </w:t>
         </w:r>
       </w:ins>
-      <w:ins w:id="371" w:author="Michael Chambers" w:date="2015-09-24T20:30:00Z">
+      <w:ins w:id="377" w:author="Michael Chambers" w:date="2015-09-24T20:30:00Z">
         <w:r>
           <w:t xml:space="preserve">affinity of Groucho </w:t>
         </w:r>
       </w:ins>
-      <w:ins w:id="372" w:author="Michael Chambers" w:date="2015-11-05T18:49:00Z">
+      <w:ins w:id="378" w:author="Michael Chambers" w:date="2015-11-05T18:49:00Z">
         <w:r>
           <w:t>for Dorsal</w:t>
         </w:r>
       </w:ins>
-      <w:ins w:id="373" w:author="Michael Chambers" w:date="2015-09-24T20:30:00Z">
+      <w:ins w:id="379" w:author="Michael Chambers" w:date="2015-09-24T20:30:00Z">
         <w:r>
           <w:t>, when compared to factors to which Groucho binds without</w:t>
         </w:r>
       </w:ins>
-      <w:ins w:id="374" w:author="Michael Chambers" w:date="2015-11-05T18:49:00Z">
+      <w:ins w:id="380" w:author="Michael Chambers" w:date="2015-11-05T18:49:00Z">
         <w:r>
           <w:t xml:space="preserve"> requiring </w:t>
         </w:r>
       </w:ins>
-      <w:ins w:id="375" w:author="Michael Chambers" w:date="2015-09-24T20:30:00Z">
+      <w:ins w:id="381" w:author="Michael Chambers" w:date="2015-09-24T20:30:00Z">
         <w:r>
           <w:t xml:space="preserve">assistance, such as </w:t>
         </w:r>
       </w:ins>
-      <w:ins w:id="376" w:author="Michael Chambers" w:date="2015-09-24T20:33:00Z">
+      <w:ins w:id="382" w:author="Michael Chambers" w:date="2015-09-24T20:33:00Z">
         <w:r>
           <w:t>Engrailed or Brinker</w:t>
         </w:r>
       </w:ins>
-      <w:ins w:id="377" w:author="Michael Chambers" w:date="2015-09-24T20:35:00Z">
+      <w:ins w:id="383" w:author="Michael Chambers" w:date="2015-09-24T20:35:00Z">
         <w:r>
           <w:t xml:space="preserve"> {</w:t>
         </w:r>
@@ -4250,27 +4322,27 @@
           <w:t>, 2006 #3108}</w:t>
         </w:r>
       </w:ins>
-      <w:ins w:id="378" w:author="Michael Chambers" w:date="2015-09-24T20:33:00Z">
+      <w:ins w:id="384" w:author="Michael Chambers" w:date="2015-09-24T20:33:00Z">
         <w:r>
           <w:t>.</w:t>
         </w:r>
       </w:ins>
-      <w:ins w:id="379" w:author="Michael Chambers" w:date="2015-09-24T20:42:00Z">
+      <w:ins w:id="385" w:author="Michael Chambers" w:date="2015-09-24T20:42:00Z">
         <w:r>
           <w:t xml:space="preserve"> </w:t>
         </w:r>
       </w:ins>
-      <w:ins w:id="380" w:author="Michael Chambers" w:date="2015-09-24T20:40:00Z">
+      <w:ins w:id="386" w:author="Michael Chambers" w:date="2015-09-24T20:40:00Z">
         <w:r>
           <w:t xml:space="preserve">Due to the inherent weakness of the Dorsal/Groucho interaction, it is not suspected that Groucho would </w:t>
         </w:r>
       </w:ins>
-      <w:ins w:id="381" w:author="Michael Chambers" w:date="2015-10-01T18:38:00Z">
+      <w:ins w:id="387" w:author="Michael Chambers" w:date="2015-10-01T18:38:00Z">
         <w:r>
           <w:t>ubiquitously</w:t>
         </w:r>
       </w:ins>
-      <w:ins w:id="382" w:author="Michael Chambers" w:date="2015-09-24T20:40:00Z">
+      <w:ins w:id="388" w:author="Michael Chambers" w:date="2015-09-24T20:40:00Z">
         <w:r>
           <w:t xml:space="preserve"> </w:t>
         </w:r>
@@ -4289,17 +4361,17 @@
           <w:t xml:space="preserve"> ChIP-seq data, however, </w:t>
         </w:r>
       </w:ins>
-      <w:ins w:id="383" w:author="Michael Chambers" w:date="2015-11-05T18:49:00Z">
+      <w:ins w:id="389" w:author="Michael Chambers" w:date="2015-11-05T18:49:00Z">
         <w:r>
           <w:t>shows</w:t>
         </w:r>
       </w:ins>
-      <w:ins w:id="384" w:author="Michael Chambers" w:date="2015-09-24T20:40:00Z">
+      <w:ins w:id="390" w:author="Michael Chambers" w:date="2015-09-24T20:40:00Z">
         <w:r>
           <w:t xml:space="preserve"> that that is not strictly the case.</w:t>
         </w:r>
       </w:ins>
-      <w:ins w:id="385" w:author="Michael Chambers" w:date="2015-09-24T20:39:00Z">
+      <w:ins w:id="391" w:author="Michael Chambers" w:date="2015-09-24T20:39:00Z">
         <w:r>
           <w:t xml:space="preserve"> </w:t>
         </w:r>
@@ -4309,16 +4381,16 @@
       <w:pPr>
         <w:spacing w:line="480" w:lineRule="auto"/>
         <w:rPr>
-          <w:ins w:id="386" w:author="Michael Chambers" w:date="2015-10-09T11:19:00Z"/>
-        </w:rPr>
-      </w:pPr>
-      <w:ins w:id="387" w:author="Michael Chambers" w:date="2015-09-24T20:42:00Z">
+          <w:ins w:id="392" w:author="Michael Chambers" w:date="2015-10-09T11:19:00Z"/>
+        </w:rPr>
+      </w:pPr>
+      <w:ins w:id="393" w:author="Michael Chambers" w:date="2015-09-24T20:42:00Z">
         <w:r>
           <w:tab/>
           <w:t xml:space="preserve">In ventral regions of the embryo, Dorsal serves to activate several genes, the two most well-studied being </w:t>
         </w:r>
       </w:ins>
-      <w:ins w:id="388" w:author="Michael Chambers" w:date="2015-09-24T20:43:00Z">
+      <w:ins w:id="394" w:author="Michael Chambers" w:date="2015-09-24T20:43:00Z">
         <w:r>
           <w:rPr>
             <w:i/>
@@ -4338,22 +4410,22 @@
           <w:t xml:space="preserve">two transcription factors essential to the </w:t>
         </w:r>
       </w:ins>
-      <w:ins w:id="389" w:author="Michael Chambers" w:date="2015-09-25T18:38:00Z">
+      <w:ins w:id="395" w:author="Michael Chambers" w:date="2015-09-25T18:38:00Z">
         <w:r>
           <w:t>specification</w:t>
         </w:r>
       </w:ins>
-      <w:ins w:id="390" w:author="Michael Chambers" w:date="2015-09-24T20:43:00Z">
+      <w:ins w:id="396" w:author="Michael Chambers" w:date="2015-09-24T20:43:00Z">
         <w:r>
           <w:t xml:space="preserve"> </w:t>
         </w:r>
       </w:ins>
-      <w:ins w:id="391" w:author="Michael Chambers" w:date="2015-11-05T18:50:00Z">
+      <w:ins w:id="397" w:author="Michael Chambers" w:date="2015-11-05T18:50:00Z">
         <w:r>
           <w:t xml:space="preserve">of </w:t>
         </w:r>
       </w:ins>
-      <w:ins w:id="392" w:author="Michael Chambers" w:date="2015-09-25T18:38:00Z">
+      <w:ins w:id="398" w:author="Michael Chambers" w:date="2015-09-25T18:38:00Z">
         <w:r>
           <w:t xml:space="preserve">the presumptive mesoderm and later coordinate </w:t>
         </w:r>
@@ -4364,12 +4436,12 @@
           <w:t>to form the mesoderm</w:t>
         </w:r>
       </w:ins>
-      <w:ins w:id="393" w:author="Michael Chambers" w:date="2015-10-01T18:41:00Z">
+      <w:ins w:id="399" w:author="Michael Chambers" w:date="2015-10-01T18:41:00Z">
         <w:r>
           <w:t>al germ layer</w:t>
         </w:r>
       </w:ins>
-      <w:ins w:id="394" w:author="Michael Chambers" w:date="2015-10-01T18:40:00Z">
+      <w:ins w:id="400" w:author="Michael Chambers" w:date="2015-10-01T18:40:00Z">
         <w:r>
           <w:t xml:space="preserve"> {</w:t>
         </w:r>
@@ -4382,7 +4454,7 @@
           <w:t>, 1987 #3109}</w:t>
         </w:r>
       </w:ins>
-      <w:ins w:id="395" w:author="Michael Chambers" w:date="2015-10-01T18:41:00Z">
+      <w:ins w:id="401" w:author="Michael Chambers" w:date="2015-10-01T18:41:00Z">
         <w:r>
           <w:t xml:space="preserve"> {</w:t>
         </w:r>
@@ -4395,12 +4467,12 @@
           <w:t>, 1992 #3110}</w:t>
         </w:r>
       </w:ins>
-      <w:ins w:id="396" w:author="Michael Chambers" w:date="2015-09-25T18:38:00Z">
+      <w:ins w:id="402" w:author="Michael Chambers" w:date="2015-09-25T18:38:00Z">
         <w:r>
           <w:t>.</w:t>
         </w:r>
       </w:ins>
-      <w:ins w:id="397" w:author="Michael Chambers" w:date="2015-10-01T20:29:00Z">
+      <w:ins w:id="403" w:author="Michael Chambers" w:date="2015-10-01T20:29:00Z">
         <w:r>
           <w:t xml:space="preserve"> Dorsal activates </w:t>
         </w:r>
@@ -4414,17 +4486,17 @@
           <w:t xml:space="preserve"> through binding to a Ventral </w:t>
         </w:r>
       </w:ins>
-      <w:ins w:id="398" w:author="Michael Chambers" w:date="2015-10-01T20:30:00Z">
+      <w:ins w:id="404" w:author="Michael Chambers" w:date="2015-10-01T20:30:00Z">
         <w:r>
           <w:t>Activation Region (VAR) {Pan, 1991 #3111},</w:t>
         </w:r>
       </w:ins>
-      <w:ins w:id="399" w:author="Michael Chambers" w:date="2015-10-01T18:42:00Z">
+      <w:ins w:id="405" w:author="Michael Chambers" w:date="2015-10-01T18:42:00Z">
         <w:r>
           <w:t xml:space="preserve"> </w:t>
         </w:r>
       </w:ins>
-      <w:ins w:id="400" w:author="Michael Chambers" w:date="2015-10-01T20:31:00Z">
+      <w:ins w:id="406" w:author="Michael Chambers" w:date="2015-10-01T20:31:00Z">
         <w:r>
           <w:t xml:space="preserve">and recruitment of the co-activator </w:t>
         </w:r>
@@ -4434,7 +4506,7 @@
         </w:r>
       </w:ins>
       <w:proofErr w:type="spellEnd"/>
-      <w:ins w:id="401" w:author="Michael Chambers" w:date="2015-10-01T20:32:00Z">
+      <w:ins w:id="407" w:author="Michael Chambers" w:date="2015-10-01T20:32:00Z">
         <w:r>
           <w:t xml:space="preserve"> {</w:t>
         </w:r>
@@ -4447,7 +4519,7 @@
           <w:t xml:space="preserve">, 1997 #3112}. Twist then serves as a co-activator to initiate expression of </w:t>
         </w:r>
       </w:ins>
-      <w:ins w:id="402" w:author="Michael Chambers" w:date="2015-10-01T20:33:00Z">
+      <w:ins w:id="408" w:author="Michael Chambers" w:date="2015-10-01T20:33:00Z">
         <w:r>
           <w:rPr>
             <w:i/>
@@ -4458,7 +4530,7 @@
           <w:t xml:space="preserve"> in ventral regions of the embryo </w:t>
         </w:r>
       </w:ins>
-      <w:ins w:id="403" w:author="Michael Chambers" w:date="2015-10-01T20:43:00Z">
+      <w:ins w:id="409" w:author="Michael Chambers" w:date="2015-10-01T20:43:00Z">
         <w:r>
           <w:t>{</w:t>
         </w:r>
@@ -4471,17 +4543,17 @@
           <w:t>, 1992 #3110}</w:t>
         </w:r>
       </w:ins>
-      <w:ins w:id="404" w:author="Michael Chambers" w:date="2015-10-01T20:33:00Z">
+      <w:ins w:id="410" w:author="Michael Chambers" w:date="2015-10-01T20:33:00Z">
         <w:r>
           <w:t>.</w:t>
         </w:r>
       </w:ins>
-      <w:ins w:id="405" w:author="Michael Chambers" w:date="2015-10-01T20:44:00Z">
+      <w:ins w:id="411" w:author="Michael Chambers" w:date="2015-10-01T20:44:00Z">
         <w:r>
           <w:t xml:space="preserve"> No role for Groucho has been </w:t>
         </w:r>
       </w:ins>
-      <w:ins w:id="406" w:author="Michael Chambers" w:date="2015-10-09T11:19:00Z">
+      <w:ins w:id="412" w:author="Michael Chambers" w:date="2015-10-09T11:19:00Z">
         <w:r>
           <w:t>identified in the regulation of either gene.</w:t>
         </w:r>
@@ -4491,30 +4563,30 @@
       <w:pPr>
         <w:spacing w:line="480" w:lineRule="auto"/>
         <w:rPr>
-          <w:ins w:id="407" w:author="Michael Chambers" w:date="2015-10-09T11:37:00Z"/>
-        </w:rPr>
-      </w:pPr>
-      <w:ins w:id="408" w:author="Michael Chambers" w:date="2015-10-09T11:19:00Z">
+          <w:ins w:id="413" w:author="Michael Chambers" w:date="2015-10-09T11:37:00Z"/>
+        </w:rPr>
+      </w:pPr>
+      <w:ins w:id="414" w:author="Michael Chambers" w:date="2015-10-09T11:19:00Z">
         <w:r>
           <w:tab/>
         </w:r>
       </w:ins>
-      <w:ins w:id="409" w:author="Michael Chambers" w:date="2015-10-09T11:36:00Z">
+      <w:ins w:id="415" w:author="Michael Chambers" w:date="2015-10-09T11:36:00Z">
         <w:r>
           <w:t xml:space="preserve">Temporally-discrete profiling of Groucho occupancy reveals that Groucho may play </w:t>
         </w:r>
       </w:ins>
-      <w:ins w:id="410" w:author="Michael Chambers" w:date="2015-11-05T18:50:00Z">
+      <w:ins w:id="416" w:author="Michael Chambers" w:date="2015-11-05T18:50:00Z">
         <w:r>
           <w:t>an</w:t>
         </w:r>
       </w:ins>
-      <w:ins w:id="411" w:author="Michael Chambers" w:date="2015-10-09T11:36:00Z">
+      <w:ins w:id="417" w:author="Michael Chambers" w:date="2015-10-09T11:36:00Z">
         <w:r>
           <w:t xml:space="preserve"> unexplored role in regulation of these two genes.</w:t>
         </w:r>
       </w:ins>
-      <w:ins w:id="412" w:author="Michael Chambers" w:date="2015-10-09T11:37:00Z">
+      <w:ins w:id="418" w:author="Michael Chambers" w:date="2015-10-09T11:37:00Z">
         <w:r>
           <w:t xml:space="preserve"> Two cis-regulatory regions have been identified upstream of </w:t>
         </w:r>
@@ -4536,12 +4608,12 @@
           <w:t>) embryo</w:t>
         </w:r>
       </w:ins>
-      <w:ins w:id="413" w:author="Michael Chambers" w:date="2015-11-05T19:06:00Z">
+      <w:ins w:id="419" w:author="Michael Chambers" w:date="2015-11-05T19:06:00Z">
         <w:r>
           <w:t xml:space="preserve"> </w:t>
         </w:r>
       </w:ins>
-      <w:ins w:id="414" w:author="Michael Chambers" w:date="2015-11-05T19:07:00Z">
+      <w:ins w:id="420" w:author="Michael Chambers" w:date="2015-11-05T19:07:00Z">
         <w:r>
           <w:t>{</w:t>
         </w:r>
@@ -4554,7 +4626,7 @@
           <w:t>, 1992 #3110}</w:t>
         </w:r>
       </w:ins>
-      <w:ins w:id="415" w:author="Michael Chambers" w:date="2015-10-09T11:37:00Z">
+      <w:ins w:id="421" w:author="Michael Chambers" w:date="2015-10-09T11:37:00Z">
         <w:r>
           <w:t xml:space="preserve">, leading to the hypothesis that the secondary enhancer, referred to as a shadow enhancer, is involved in fine-tuning </w:t>
         </w:r>
@@ -4568,7 +4640,7 @@
           <w:t>expression, or potentially making expression more robust to stochastic fluctuations in transcription factor availability</w:t>
         </w:r>
       </w:ins>
-      <w:ins w:id="416" w:author="Michael Chambers" w:date="2015-11-05T19:05:00Z">
+      <w:ins w:id="422" w:author="Michael Chambers" w:date="2015-11-05T19:05:00Z">
         <w:r>
           <w:t xml:space="preserve"> </w:t>
         </w:r>
@@ -4576,17 +4648,17 @@
           <w:t>{Perry, 2010 #385}</w:t>
         </w:r>
       </w:ins>
-      <w:ins w:id="417" w:author="Michael Chambers" w:date="2015-10-09T11:37:00Z">
+      <w:ins w:id="423" w:author="Michael Chambers" w:date="2015-10-09T11:37:00Z">
         <w:r>
           <w:t xml:space="preserve">. </w:t>
         </w:r>
       </w:ins>
-      <w:ins w:id="418" w:author="Michael Chambers" w:date="2015-11-05T19:08:00Z">
+      <w:ins w:id="424" w:author="Michael Chambers" w:date="2015-11-05T19:08:00Z">
         <w:r>
           <w:t xml:space="preserve">Both Dorsal and Twist were found to bind extensively in both enhancer regions in </w:t>
         </w:r>
       </w:ins>
-      <w:ins w:id="419" w:author="Michael Chambers" w:date="2015-11-05T19:09:00Z">
+      <w:ins w:id="425" w:author="Michael Chambers" w:date="2015-11-05T19:09:00Z">
         <w:r>
           <w:t xml:space="preserve">2-4 </w:t>
         </w:r>
@@ -4613,7 +4685,7 @@
           <w:t xml:space="preserve">. </w:t>
         </w:r>
       </w:ins>
-      <w:ins w:id="420" w:author="Michael Chambers" w:date="2015-10-09T11:37:00Z">
+      <w:ins w:id="426" w:author="Michael Chambers" w:date="2015-10-09T11:37:00Z">
         <w:r>
           <w:t xml:space="preserve">Unexpectedly, </w:t>
         </w:r>
@@ -4621,22 +4693,22 @@
           <w:t>Groucho</w:t>
         </w:r>
       </w:ins>
-      <w:ins w:id="421" w:author="Michael Chambers" w:date="2015-11-05T19:10:00Z">
+      <w:ins w:id="427" w:author="Michael Chambers" w:date="2015-11-05T19:10:00Z">
         <w:r>
           <w:t xml:space="preserve"> </w:t>
         </w:r>
       </w:ins>
-      <w:ins w:id="422" w:author="Michael Chambers" w:date="2015-11-05T19:14:00Z">
+      <w:ins w:id="428" w:author="Michael Chambers" w:date="2015-11-05T19:14:00Z">
         <w:r>
           <w:t>also occupies</w:t>
         </w:r>
       </w:ins>
-      <w:ins w:id="423" w:author="Michael Chambers" w:date="2015-11-05T19:10:00Z">
+      <w:ins w:id="429" w:author="Michael Chambers" w:date="2015-11-05T19:10:00Z">
         <w:r>
           <w:t xml:space="preserve"> both regions</w:t>
         </w:r>
       </w:ins>
-      <w:ins w:id="424" w:author="Michael Chambers" w:date="2015-11-05T19:14:00Z">
+      <w:ins w:id="430" w:author="Michael Chambers" w:date="2015-11-05T19:14:00Z">
         <w:r>
           <w:t xml:space="preserve"> in 1.5 – 4 </w:t>
         </w:r>
@@ -4649,59 +4721,59 @@
           <w:t xml:space="preserve"> embryos</w:t>
         </w:r>
       </w:ins>
-      <w:ins w:id="425" w:author="Michael Chambers" w:date="2015-11-05T19:10:00Z">
+      <w:ins w:id="431" w:author="Michael Chambers" w:date="2015-11-05T19:10:00Z">
         <w:r>
           <w:t>,</w:t>
         </w:r>
       </w:ins>
-      <w:ins w:id="426" w:author="Michael Chambers" w:date="2015-11-05T19:11:00Z">
+      <w:ins w:id="432" w:author="Michael Chambers" w:date="2015-11-05T19:11:00Z">
         <w:r>
           <w:t xml:space="preserve"> as well as</w:t>
         </w:r>
       </w:ins>
-      <w:ins w:id="427" w:author="Michael Chambers" w:date="2015-11-05T19:14:00Z">
+      <w:ins w:id="433" w:author="Michael Chambers" w:date="2015-11-05T19:14:00Z">
         <w:r>
           <w:t xml:space="preserve"> multiple additional sites</w:t>
         </w:r>
       </w:ins>
-      <w:ins w:id="428" w:author="Michael Chambers" w:date="2015-11-05T19:11:00Z">
+      <w:ins w:id="434" w:author="Michael Chambers" w:date="2015-11-05T19:11:00Z">
         <w:r>
           <w:t xml:space="preserve"> within </w:t>
         </w:r>
       </w:ins>
-      <w:ins w:id="429" w:author="Michael Chambers" w:date="2015-11-05T19:14:00Z">
+      <w:ins w:id="435" w:author="Michael Chambers" w:date="2015-11-05T19:14:00Z">
         <w:r>
           <w:t xml:space="preserve">the </w:t>
         </w:r>
       </w:ins>
-      <w:ins w:id="430" w:author="Michael Chambers" w:date="2015-11-05T19:12:00Z">
+      <w:ins w:id="436" w:author="Michael Chambers" w:date="2015-11-05T19:12:00Z">
         <w:r>
           <w:t xml:space="preserve">5kb </w:t>
         </w:r>
       </w:ins>
-      <w:ins w:id="431" w:author="Michael Chambers" w:date="2015-11-05T19:14:00Z">
+      <w:ins w:id="437" w:author="Michael Chambers" w:date="2015-11-05T19:14:00Z">
         <w:r>
           <w:t>span between enhancers</w:t>
         </w:r>
       </w:ins>
-      <w:ins w:id="432" w:author="Michael Chambers" w:date="2015-11-05T19:12:00Z">
+      <w:ins w:id="438" w:author="Michael Chambers" w:date="2015-11-05T19:12:00Z">
         <w:r>
           <w:t xml:space="preserve"> </w:t>
         </w:r>
       </w:ins>
-      <w:ins w:id="433" w:author="Michael Chambers" w:date="2015-11-05T19:13:00Z">
+      <w:ins w:id="439" w:author="Michael Chambers" w:date="2015-11-05T19:13:00Z">
         <w:r>
           <w:t xml:space="preserve">(Fig. 2- b). </w:t>
         </w:r>
       </w:ins>
-      <w:ins w:id="434" w:author="Michael Chambers" w:date="2015-11-05T19:21:00Z">
+      <w:ins w:id="440" w:author="Michael Chambers" w:date="2015-11-05T19:21:00Z">
         <w:r>
           <w:t xml:space="preserve">While the two enhancers are thought to be functionally redundant with regards to Dorsal/Twist regulation of </w:t>
         </w:r>
         <w:r>
           <w:rPr>
             <w:i/>
-            <w:rPrChange w:id="435" w:author="Michael Chambers" w:date="2015-11-05T19:21:00Z">
+            <w:rPrChange w:id="441" w:author="Michael Chambers" w:date="2015-11-05T19:21:00Z">
               <w:rPr>
                 <w:i/>
               </w:rPr>
@@ -4713,52 +4785,52 @@
           <w:t xml:space="preserve">, </w:t>
         </w:r>
       </w:ins>
-      <w:ins w:id="436" w:author="Michael Chambers" w:date="2015-11-05T19:22:00Z">
+      <w:ins w:id="442" w:author="Michael Chambers" w:date="2015-11-05T19:22:00Z">
         <w:r>
           <w:t>they differ in the</w:t>
         </w:r>
       </w:ins>
-      <w:ins w:id="437" w:author="Michael Chambers" w:date="2015-11-05T19:25:00Z">
+      <w:ins w:id="443" w:author="Michael Chambers" w:date="2015-11-05T19:25:00Z">
         <w:r>
           <w:t>ir</w:t>
         </w:r>
       </w:ins>
-      <w:ins w:id="438" w:author="Michael Chambers" w:date="2015-11-05T19:22:00Z">
+      <w:ins w:id="444" w:author="Michael Chambers" w:date="2015-11-05T19:22:00Z">
         <w:r>
           <w:t xml:space="preserve"> ability to </w:t>
         </w:r>
       </w:ins>
-      <w:ins w:id="439" w:author="Michael Chambers" w:date="2015-11-05T19:25:00Z">
+      <w:ins w:id="445" w:author="Michael Chambers" w:date="2015-11-05T19:25:00Z">
         <w:r>
           <w:t>recruit</w:t>
         </w:r>
       </w:ins>
-      <w:ins w:id="440" w:author="Michael Chambers" w:date="2015-11-05T19:22:00Z">
+      <w:ins w:id="446" w:author="Michael Chambers" w:date="2015-11-05T19:22:00Z">
         <w:r>
           <w:t xml:space="preserve"> Groucho.</w:t>
         </w:r>
       </w:ins>
-      <w:ins w:id="441" w:author="Michael Chambers" w:date="2015-11-05T19:23:00Z">
+      <w:ins w:id="447" w:author="Michael Chambers" w:date="2015-11-05T19:23:00Z">
         <w:r>
           <w:t xml:space="preserve"> Both sites exhibit a strong Groucho peak, which is lost in the primary enhancer by the 4</w:t>
         </w:r>
       </w:ins>
-      <w:ins w:id="442" w:author="Michael Chambers" w:date="2015-11-05T19:25:00Z">
+      <w:ins w:id="448" w:author="Michael Chambers" w:date="2015-11-05T19:25:00Z">
         <w:r>
           <w:t xml:space="preserve"> </w:t>
         </w:r>
       </w:ins>
-      <w:ins w:id="443" w:author="Michael Chambers" w:date="2015-11-05T19:23:00Z">
+      <w:ins w:id="449" w:author="Michael Chambers" w:date="2015-11-05T19:23:00Z">
         <w:r>
           <w:t>-</w:t>
         </w:r>
       </w:ins>
-      <w:ins w:id="444" w:author="Michael Chambers" w:date="2015-11-05T19:25:00Z">
+      <w:ins w:id="450" w:author="Michael Chambers" w:date="2015-11-05T19:25:00Z">
         <w:r>
           <w:t xml:space="preserve"> </w:t>
         </w:r>
       </w:ins>
-      <w:ins w:id="445" w:author="Michael Chambers" w:date="2015-11-05T19:23:00Z">
+      <w:ins w:id="451" w:author="Michael Chambers" w:date="2015-11-05T19:23:00Z">
         <w:r>
           <w:t xml:space="preserve">6.5 </w:t>
         </w:r>
@@ -4774,17 +4846,17 @@
           <w:t xml:space="preserve"> retained by the shadow enhancer.</w:t>
         </w:r>
       </w:ins>
-      <w:ins w:id="446" w:author="Michael Chambers" w:date="2015-11-05T19:22:00Z">
+      <w:ins w:id="452" w:author="Michael Chambers" w:date="2015-11-05T19:22:00Z">
         <w:r>
           <w:t xml:space="preserve"> </w:t>
         </w:r>
       </w:ins>
-      <w:ins w:id="447" w:author="Michael Chambers" w:date="2015-11-05T19:26:00Z">
+      <w:ins w:id="453" w:author="Michael Chambers" w:date="2015-11-05T19:26:00Z">
         <w:r>
           <w:t xml:space="preserve">These peaks may represent </w:t>
         </w:r>
       </w:ins>
-      <w:ins w:id="448" w:author="Michael Chambers" w:date="2015-11-05T19:27:00Z">
+      <w:ins w:id="454" w:author="Michael Chambers" w:date="2015-11-05T19:27:00Z">
         <w:r>
           <w:t xml:space="preserve">a role for Groucho in repressing </w:t>
         </w:r>
@@ -4798,32 +4870,32 @@
           <w:t xml:space="preserve">repression in dorsal </w:t>
         </w:r>
       </w:ins>
-      <w:ins w:id="449" w:author="Michael Chambers" w:date="2015-11-05T20:34:00Z">
+      <w:ins w:id="455" w:author="Michael Chambers" w:date="2015-11-05T20:34:00Z">
         <w:r>
           <w:t xml:space="preserve">and lateral </w:t>
         </w:r>
       </w:ins>
-      <w:ins w:id="450" w:author="Michael Chambers" w:date="2015-11-05T19:27:00Z">
+      <w:ins w:id="456" w:author="Michael Chambers" w:date="2015-11-05T19:27:00Z">
         <w:r>
           <w:t>regions of the embryo</w:t>
         </w:r>
       </w:ins>
-      <w:ins w:id="451" w:author="Michael Chambers" w:date="2015-11-05T20:22:00Z">
+      <w:ins w:id="457" w:author="Michael Chambers" w:date="2015-11-05T20:22:00Z">
         <w:r>
           <w:t>, potentially through</w:t>
         </w:r>
       </w:ins>
-      <w:ins w:id="452" w:author="Michael Chambers" w:date="2015-11-05T20:34:00Z">
+      <w:ins w:id="458" w:author="Michael Chambers" w:date="2015-11-05T20:34:00Z">
         <w:r>
           <w:t xml:space="preserve"> an</w:t>
         </w:r>
       </w:ins>
-      <w:ins w:id="453" w:author="Michael Chambers" w:date="2015-11-05T20:22:00Z">
+      <w:ins w:id="459" w:author="Michael Chambers" w:date="2015-11-05T20:22:00Z">
         <w:r>
           <w:t xml:space="preserve"> interaction with Brinker, </w:t>
         </w:r>
       </w:ins>
-      <w:ins w:id="454" w:author="Michael Chambers" w:date="2015-11-05T20:23:00Z">
+      <w:ins w:id="460" w:author="Michael Chambers" w:date="2015-11-05T20:23:00Z">
         <w:r>
           <w:t xml:space="preserve">a Groucho-interacting repressor involved in </w:t>
         </w:r>
@@ -4836,32 +4908,32 @@
           <w:t>-signaling</w:t>
         </w:r>
       </w:ins>
-      <w:ins w:id="455" w:author="Michael Chambers" w:date="2015-11-05T20:32:00Z">
+      <w:ins w:id="461" w:author="Michael Chambers" w:date="2015-11-05T20:32:00Z">
         <w:r>
           <w:t xml:space="preserve"> and active in </w:t>
         </w:r>
       </w:ins>
-      <w:ins w:id="456" w:author="Michael Chambers" w:date="2015-11-05T20:36:00Z">
+      <w:ins w:id="462" w:author="Michael Chambers" w:date="2015-11-05T20:36:00Z">
         <w:r>
           <w:t xml:space="preserve">dorsolateral and </w:t>
         </w:r>
       </w:ins>
-      <w:ins w:id="457" w:author="Michael Chambers" w:date="2015-11-05T20:34:00Z">
+      <w:ins w:id="463" w:author="Michael Chambers" w:date="2015-11-05T20:34:00Z">
         <w:r>
           <w:t xml:space="preserve">lateral </w:t>
         </w:r>
       </w:ins>
-      <w:ins w:id="458" w:author="Michael Chambers" w:date="2015-11-05T20:36:00Z">
+      <w:ins w:id="464" w:author="Michael Chambers" w:date="2015-11-05T20:36:00Z">
         <w:r>
           <w:t>portions</w:t>
         </w:r>
       </w:ins>
-      <w:ins w:id="459" w:author="Michael Chambers" w:date="2015-11-05T20:34:00Z">
+      <w:ins w:id="465" w:author="Michael Chambers" w:date="2015-11-05T20:34:00Z">
         <w:r>
           <w:t xml:space="preserve"> of the embryo</w:t>
         </w:r>
       </w:ins>
-      <w:ins w:id="460" w:author="Michael Chambers" w:date="2015-11-05T20:40:00Z">
+      <w:ins w:id="466" w:author="Michael Chambers" w:date="2015-11-05T20:40:00Z">
         <w:r>
           <w:t xml:space="preserve"> </w:t>
         </w:r>
@@ -4869,17 +4941,17 @@
           <w:t>{Zhang, 2001 #3099}</w:t>
         </w:r>
       </w:ins>
-      <w:ins w:id="461" w:author="Michael Chambers" w:date="2015-11-05T20:23:00Z">
+      <w:ins w:id="467" w:author="Michael Chambers" w:date="2015-11-05T20:23:00Z">
         <w:r>
           <w:t>.</w:t>
         </w:r>
       </w:ins>
-      <w:ins w:id="462" w:author="Michael Chambers" w:date="2015-11-05T20:38:00Z">
+      <w:ins w:id="468" w:author="Michael Chambers" w:date="2015-11-05T20:38:00Z">
         <w:r>
           <w:t xml:space="preserve"> This is indicative of a role for Groucho in </w:t>
         </w:r>
       </w:ins>
-      <w:ins w:id="463" w:author="Michael Chambers" w:date="2015-11-05T20:39:00Z">
+      <w:ins w:id="469" w:author="Michael Chambers" w:date="2015-11-05T20:39:00Z">
         <w:r>
           <w:t>limiting spurious activation of snail by the low concentrations of nuclear Dorsal in these regions.</w:t>
         </w:r>
@@ -4890,15 +4962,15 @@
         <w:spacing w:line="480" w:lineRule="auto"/>
         <w:ind w:firstLine="720"/>
         <w:rPr>
-          <w:ins w:id="464" w:author="Michael Chambers" w:date="2015-09-24T20:25:00Z"/>
-        </w:rPr>
-        <w:pPrChange w:id="465" w:author="Michael Chambers" w:date="2015-10-09T11:38:00Z">
+          <w:ins w:id="470" w:author="Michael Chambers" w:date="2015-09-24T20:25:00Z"/>
+        </w:rPr>
+        <w:pPrChange w:id="471" w:author="Michael Chambers" w:date="2015-10-09T11:38:00Z">
           <w:pPr>
             <w:spacing w:line="480" w:lineRule="auto"/>
           </w:pPr>
         </w:pPrChange>
       </w:pPr>
-      <w:ins w:id="466" w:author="Michael Chambers" w:date="2015-10-09T11:37:00Z">
+      <w:ins w:id="472" w:author="Michael Chambers" w:date="2015-10-09T11:37:00Z">
         <w:r>
           <w:t xml:space="preserve"> In contrast, recruitment of Groucho to the </w:t>
         </w:r>
@@ -4970,70 +5042,16 @@
       <w:pPr>
         <w:spacing w:line="480" w:lineRule="auto"/>
         <w:rPr>
-          <w:del w:id="467" w:author="Michael Chambers" w:date="2015-09-24T20:25:00Z"/>
+          <w:del w:id="473" w:author="Michael Chambers" w:date="2015-09-24T20:25:00Z"/>
           <w:i/>
-          <w:rPrChange w:id="468" w:author="Michael Chambers" w:date="2015-09-24T20:01:00Z">
+          <w:rPrChange w:id="474" w:author="Michael Chambers" w:date="2015-09-24T20:01:00Z">
             <w:rPr>
-              <w:del w:id="469" w:author="Michael Chambers" w:date="2015-09-24T20:25:00Z"/>
+              <w:del w:id="475" w:author="Michael Chambers" w:date="2015-09-24T20:25:00Z"/>
             </w:rPr>
           </w:rPrChange>
         </w:rPr>
       </w:pPr>
-      <w:del w:id="470" w:author="Michael Chambers" w:date="2015-09-24T20:01:00Z">
-        <w:r>
-          <w:rPr>
-            <w:i/>
-            <w:rPrChange w:id="471" w:author="Michael Chambers" w:date="2015-09-24T20:01:00Z">
-              <w:rPr/>
-            </w:rPrChange>
-          </w:rPr>
-          <w:delText xml:space="preserve">. </w:delText>
-        </w:r>
-        <w:r>
-          <w:rPr>
-            <w:i/>
-            <w:rPrChange w:id="472" w:author="Michael Chambers" w:date="2015-09-24T20:01:00Z">
-              <w:rPr/>
-            </w:rPrChange>
-          </w:rPr>
-          <w:delText xml:space="preserve"> While this enhancer region is not known to </w:delText>
-        </w:r>
-        <w:r>
-          <w:rPr>
-            <w:i/>
-            <w:rPrChange w:id="473" w:author="Michael Chambers" w:date="2015-09-24T20:01:00Z">
-              <w:rPr/>
-            </w:rPrChange>
-          </w:rPr>
-          <w:delText xml:space="preserve">participate </w:delText>
-        </w:r>
-        <w:r>
-          <w:rPr>
-            <w:i/>
-            <w:rPrChange w:id="474" w:author="Michael Chambers" w:date="2015-09-24T20:01:00Z">
-              <w:rPr/>
-            </w:rPrChange>
-          </w:rPr>
-          <w:delText xml:space="preserve">in dpp expression during embryogenesis, Groucho does bind both immediately downstream of dpp and </w:delText>
-        </w:r>
-        <w:r>
-          <w:rPr>
-            <w:i/>
-            <w:rPrChange w:id="475" w:author="Michael Chambers" w:date="2015-09-24T20:01:00Z">
-              <w:rPr/>
-            </w:rPrChange>
-          </w:rPr>
-          <w:delText>overlapping</w:delText>
-        </w:r>
-        <w:r>
-          <w:rPr>
-            <w:i/>
-            <w:rPrChange w:id="476" w:author="Michael Chambers" w:date="2015-09-24T20:01:00Z">
-              <w:rPr/>
-            </w:rPrChange>
-          </w:rPr>
-          <w:delText xml:space="preserve"> the second of three </w:delText>
-        </w:r>
+      <w:del w:id="476" w:author="Michael Chambers" w:date="2015-09-24T20:01:00Z">
         <w:r>
           <w:rPr>
             <w:i/>
@@ -5041,7 +5059,7 @@
               <w:rPr/>
             </w:rPrChange>
           </w:rPr>
-          <w:delText xml:space="preserve">spaced </w:delText>
+          <w:delText xml:space="preserve">. </w:delText>
         </w:r>
         <w:r>
           <w:rPr>
@@ -5050,7 +5068,7 @@
               <w:rPr/>
             </w:rPrChange>
           </w:rPr>
-          <w:delText>Pangolin binding sites between 4 to 9 hours of development</w:delText>
+          <w:delText xml:space="preserve"> While this enhancer region is not known to </w:delText>
         </w:r>
         <w:r>
           <w:rPr>
@@ -5059,7 +5077,7 @@
               <w:rPr/>
             </w:rPrChange>
           </w:rPr>
-          <w:delText>, indicating that these sites may potentially play a role earlier in development than previously hypothesized</w:delText>
+          <w:delText xml:space="preserve">participate </w:delText>
         </w:r>
         <w:r>
           <w:rPr>
@@ -5068,6 +5086,60 @@
               <w:rPr/>
             </w:rPrChange>
           </w:rPr>
+          <w:delText xml:space="preserve">in dpp expression during embryogenesis, Groucho does bind both immediately downstream of dpp and </w:delText>
+        </w:r>
+        <w:r>
+          <w:rPr>
+            <w:i/>
+            <w:rPrChange w:id="481" w:author="Michael Chambers" w:date="2015-09-24T20:01:00Z">
+              <w:rPr/>
+            </w:rPrChange>
+          </w:rPr>
+          <w:delText>overlapping</w:delText>
+        </w:r>
+        <w:r>
+          <w:rPr>
+            <w:i/>
+            <w:rPrChange w:id="482" w:author="Michael Chambers" w:date="2015-09-24T20:01:00Z">
+              <w:rPr/>
+            </w:rPrChange>
+          </w:rPr>
+          <w:delText xml:space="preserve"> the second of three </w:delText>
+        </w:r>
+        <w:r>
+          <w:rPr>
+            <w:i/>
+            <w:rPrChange w:id="483" w:author="Michael Chambers" w:date="2015-09-24T20:01:00Z">
+              <w:rPr/>
+            </w:rPrChange>
+          </w:rPr>
+          <w:delText xml:space="preserve">spaced </w:delText>
+        </w:r>
+        <w:r>
+          <w:rPr>
+            <w:i/>
+            <w:rPrChange w:id="484" w:author="Michael Chambers" w:date="2015-09-24T20:01:00Z">
+              <w:rPr/>
+            </w:rPrChange>
+          </w:rPr>
+          <w:delText>Pangolin binding sites between 4 to 9 hours of development</w:delText>
+        </w:r>
+        <w:r>
+          <w:rPr>
+            <w:i/>
+            <w:rPrChange w:id="485" w:author="Michael Chambers" w:date="2015-09-24T20:01:00Z">
+              <w:rPr/>
+            </w:rPrChange>
+          </w:rPr>
+          <w:delText>, indicating that these sites may potentially play a role earlier in development than previously hypothesized</w:delText>
+        </w:r>
+        <w:r>
+          <w:rPr>
+            <w:i/>
+            <w:rPrChange w:id="486" w:author="Michael Chambers" w:date="2015-09-24T20:01:00Z">
+              <w:rPr/>
+            </w:rPrChange>
+          </w:rPr>
           <w:delText>.</w:delText>
         </w:r>
       </w:del>
@@ -5079,21 +5151,21 @@
       <w:r>
         <w:tab/>
       </w:r>
-      <w:commentRangeStart w:id="481"/>
+      <w:commentRangeStart w:id="487"/>
       <w:r>
         <w:t>Dorsal</w:t>
       </w:r>
-      <w:commentRangeEnd w:id="481"/>
+      <w:commentRangeEnd w:id="487"/>
       <w:r>
         <w:rPr>
           <w:rStyle w:val="CommentReference"/>
         </w:rPr>
-        <w:commentReference w:id="481"/>
+        <w:commentReference w:id="487"/>
       </w:r>
       <w:r>
         <w:t xml:space="preserve"> is also necessary for the </w:t>
       </w:r>
-      <w:del w:id="482" w:author="Michael Chambers" w:date="2015-11-05T20:42:00Z">
+      <w:del w:id="488" w:author="Michael Chambers" w:date="2015-11-05T20:42:00Z">
         <w:r>
           <w:delText xml:space="preserve">ventral </w:delText>
         </w:r>
@@ -5101,7 +5173,7 @@
       <w:r>
         <w:t>activation of a number of genes</w:t>
       </w:r>
-      <w:ins w:id="483" w:author="Michael Chambers" w:date="2015-11-05T20:42:00Z">
+      <w:ins w:id="489" w:author="Michael Chambers" w:date="2015-11-05T20:42:00Z">
         <w:r>
           <w:t xml:space="preserve"> in </w:t>
         </w:r>
@@ -5145,12 +5217,20 @@
       </w:r>
       <w:proofErr w:type="spellEnd"/>
       <w:r>
-        <w:t>, 1992 #3042;Gonzalez-Crespo, 1993 #3043}</w:t>
+        <w:t>, 1992 #</w:t>
+      </w:r>
+      <w:proofErr w:type="gramStart"/>
+      <w:r>
+        <w:t>3042;Gonzalez</w:t>
+      </w:r>
+      <w:proofErr w:type="gramEnd"/>
+      <w:r>
+        <w:t>-Crespo, 1993 #3043}</w:t>
       </w:r>
       <w:r>
         <w:t>. Loss of Gro activity was shown to result in restricted expression of these genes in 1.5 – 2 hour embryos, but did not result in significant change in expression pattern along the dorsoventral axis, so it is hypothesized that Gro is not involved in Dorsal-mediated activation of these genes</w:t>
       </w:r>
-      <w:ins w:id="484" w:author="Michael Chambers" w:date="2015-11-05T20:49:00Z">
+      <w:ins w:id="490" w:author="Michael Chambers" w:date="2015-11-05T20:49:00Z">
         <w:r>
           <w:t xml:space="preserve"> </w:t>
         </w:r>
@@ -5174,7 +5254,7 @@
       <w:pPr>
         <w:spacing w:line="480" w:lineRule="auto"/>
         <w:rPr>
-          <w:ins w:id="485" w:author="Michael Chambers" w:date="2015-10-09T11:38:00Z"/>
+          <w:ins w:id="491" w:author="Michael Chambers" w:date="2015-10-09T11:38:00Z"/>
         </w:rPr>
       </w:pPr>
       <w:r>
@@ -5184,16 +5264,16 @@
       <w:r>
         <w:t xml:space="preserve">lays a role in </w:t>
       </w:r>
-      <w:commentRangeStart w:id="486"/>
+      <w:commentRangeStart w:id="492"/>
       <w:r>
         <w:t>regulating</w:t>
       </w:r>
-      <w:commentRangeEnd w:id="486"/>
+      <w:commentRangeEnd w:id="492"/>
       <w:r>
         <w:rPr>
           <w:rStyle w:val="CommentReference"/>
         </w:rPr>
-        <w:commentReference w:id="486"/>
+        <w:commentReference w:id="492"/>
       </w:r>
       <w:r>
         <w:t xml:space="preserve"> expression of these genes in some portions of the embryo</w:t>
@@ -5270,12 +5350,12 @@
       <w:r>
         <w:t xml:space="preserve">ence, which is depleted for Gro, </w:t>
       </w:r>
-      <w:ins w:id="487" w:author="Michael Chambers" w:date="2015-11-05T20:50:00Z">
+      <w:ins w:id="493" w:author="Michael Chambers" w:date="2015-11-05T20:50:00Z">
         <w:r>
           <w:t xml:space="preserve">again </w:t>
         </w:r>
       </w:ins>
-      <w:del w:id="488" w:author="Michael Chambers" w:date="2015-11-05T20:50:00Z">
+      <w:del w:id="494" w:author="Michael Chambers" w:date="2015-11-05T20:50:00Z">
         <w:r>
           <w:delText xml:space="preserve">potentially </w:delText>
         </w:r>
@@ -5289,16 +5369,16 @@
       <w:r>
         <w:t xml:space="preserve"> </w:t>
       </w:r>
-      <w:commentRangeStart w:id="489"/>
+      <w:commentRangeStart w:id="495"/>
       <w:r>
         <w:t>machinery</w:t>
       </w:r>
-      <w:commentRangeEnd w:id="489"/>
+      <w:commentRangeEnd w:id="495"/>
       <w:r>
         <w:rPr>
           <w:rStyle w:val="CommentReference"/>
         </w:rPr>
-        <w:commentReference w:id="489"/>
+        <w:commentReference w:id="495"/>
       </w:r>
       <w:r>
         <w:t>.</w:t>
@@ -5308,130 +5388,383 @@
       <w:pPr>
         <w:spacing w:line="480" w:lineRule="auto"/>
         <w:rPr>
+          <w:ins w:id="496" w:author="Michael Chambers" w:date="2015-11-06T14:24:00Z"/>
+        </w:rPr>
+      </w:pPr>
+      <w:ins w:id="497" w:author="Michael Chambers" w:date="2015-10-09T11:38:00Z">
+        <w:r>
+          <w:tab/>
+        </w:r>
+      </w:ins>
+      <w:ins w:id="498" w:author="Michael Chambers" w:date="2015-10-09T11:47:00Z">
+        <w:r>
+          <w:t xml:space="preserve">Dorsal binding sites can be subdivided into </w:t>
+        </w:r>
+      </w:ins>
+      <w:ins w:id="499" w:author="Michael Chambers" w:date="2015-11-06T11:47:00Z">
+        <w:r>
+          <w:t>three</w:t>
+        </w:r>
+      </w:ins>
+      <w:ins w:id="500" w:author="Michael Chambers" w:date="2015-10-09T11:47:00Z">
+        <w:r>
+          <w:t xml:space="preserve"> classes dependent on </w:t>
+        </w:r>
+        <w:r>
+          <w:t xml:space="preserve">the resulting expression pattern of the regulated gene </w:t>
+        </w:r>
+      </w:ins>
+      <w:ins w:id="501" w:author="Michael Chambers" w:date="2015-11-06T11:46:00Z">
+        <w:r>
+          <w:t>{</w:t>
+        </w:r>
+        <w:proofErr w:type="spellStart"/>
+        <w:r>
+          <w:t>Biemar</w:t>
+        </w:r>
+        <w:proofErr w:type="spellEnd"/>
+        <w:r>
+          <w:t>, 2006 #5}</w:t>
+        </w:r>
+      </w:ins>
+      <w:ins w:id="502" w:author="Michael Chambers" w:date="2015-11-05T20:51:00Z">
+        <w:r>
+          <w:t xml:space="preserve"> </w:t>
+        </w:r>
+        <w:r>
+          <w:t>{</w:t>
+        </w:r>
+        <w:proofErr w:type="spellStart"/>
+        <w:r>
+          <w:t>Zeitlinger</w:t>
+        </w:r>
+        <w:proofErr w:type="spellEnd"/>
+        <w:r>
+          <w:t>, 2007 #3025}</w:t>
+        </w:r>
+      </w:ins>
+      <w:ins w:id="503" w:author="Michael Chambers" w:date="2015-10-09T11:47:00Z">
+        <w:r>
+          <w:t xml:space="preserve">. This variance </w:t>
+        </w:r>
+      </w:ins>
+      <w:ins w:id="504" w:author="Michael Chambers" w:date="2015-11-06T11:47:00Z">
+        <w:r>
+          <w:t xml:space="preserve">is established via the </w:t>
+        </w:r>
+      </w:ins>
+      <w:ins w:id="505" w:author="Michael Chambers" w:date="2015-11-06T11:49:00Z">
+        <w:r>
+          <w:t>establishment of Dorsal as an activator or repressor as well as the strength of Dorsal binding, processes poorly understood, but thought to be controlled by the number and patterning of Dorsal binding sites, as well as adjacent recruitment of additional transcription factors. This tightly-controlled definition of Dorsal activity</w:t>
+        </w:r>
+      </w:ins>
+      <w:ins w:id="506" w:author="Michael Chambers" w:date="2015-10-09T11:47:00Z">
+        <w:r>
+          <w:t xml:space="preserve"> is critical to the correct </w:t>
+        </w:r>
+      </w:ins>
+      <w:ins w:id="507" w:author="Michael Chambers" w:date="2015-10-09T11:48:00Z">
+        <w:r>
+          <w:t>interpretation</w:t>
+        </w:r>
+      </w:ins>
+      <w:ins w:id="508" w:author="Michael Chambers" w:date="2015-10-09T11:47:00Z">
+        <w:r>
+          <w:t xml:space="preserve"> </w:t>
+        </w:r>
+      </w:ins>
+      <w:ins w:id="509" w:author="Michael Chambers" w:date="2015-10-09T11:48:00Z">
+        <w:r>
+          <w:t>of the Dorsal gradient present along the dorsoventral axis of the early embryo.</w:t>
+        </w:r>
+      </w:ins>
+      <w:ins w:id="510" w:author="Michael Chambers" w:date="2015-11-06T11:51:00Z">
+        <w:r>
+          <w:t xml:space="preserve"> Class I regulatory regions result in gene expression in the most ventral regions of the embryo (presumptive mesoderm), indicative of Dorsal mediated activation. Class II regions generate </w:t>
+        </w:r>
+      </w:ins>
+      <w:ins w:id="511" w:author="Michael Chambers" w:date="2015-11-06T11:52:00Z">
+        <w:r>
+          <w:t>expression</w:t>
+        </w:r>
+      </w:ins>
+      <w:ins w:id="512" w:author="Michael Chambers" w:date="2015-11-06T11:51:00Z">
+        <w:r>
+          <w:t xml:space="preserve"> </w:t>
+        </w:r>
+      </w:ins>
+      <w:ins w:id="513" w:author="Michael Chambers" w:date="2015-11-06T11:52:00Z">
+        <w:r>
+          <w:t xml:space="preserve">in </w:t>
+        </w:r>
+        <w:proofErr w:type="spellStart"/>
+        <w:r>
+          <w:t>ventrolat</w:t>
+        </w:r>
+        <w:r>
+          <w:t>eral</w:t>
+        </w:r>
+        <w:proofErr w:type="spellEnd"/>
+        <w:r>
+          <w:t xml:space="preserve"> regions (dorsal </w:t>
+        </w:r>
+        <w:proofErr w:type="spellStart"/>
+        <w:r>
+          <w:t>neuroectoderm</w:t>
+        </w:r>
+        <w:proofErr w:type="spellEnd"/>
+        <w:r>
+          <w:t xml:space="preserve">), an area with intermediate levels of nuclear Dorsal. Class III regions result in expression in the dorsal ectoderm, which has the lowest Dorsal concentrations. Class III activation </w:t>
+        </w:r>
+      </w:ins>
+      <w:ins w:id="514" w:author="Michael Chambers" w:date="2015-11-06T11:53:00Z">
+        <w:r>
+          <w:t xml:space="preserve">is thought to arise from Dorsal-mediated repression in ventral and </w:t>
+        </w:r>
+        <w:proofErr w:type="spellStart"/>
+        <w:r>
+          <w:t>ventrolateral</w:t>
+        </w:r>
+        <w:proofErr w:type="spellEnd"/>
+        <w:r>
+          <w:t xml:space="preserve"> regions</w:t>
+        </w:r>
+      </w:ins>
+      <w:ins w:id="515" w:author="Michael Chambers" w:date="2015-10-09T11:48:00Z">
+        <w:r>
+          <w:t xml:space="preserve">. </w:t>
+        </w:r>
+      </w:ins>
+      <w:ins w:id="516" w:author="Michael Chambers" w:date="2015-10-09T13:39:00Z">
+        <w:r>
+          <w:t>Groucho is found to bind to all three types of sites</w:t>
+        </w:r>
+        <w:r>
+          <w:t xml:space="preserve">, with overlap strongest during the second time window, 4 </w:t>
+        </w:r>
+      </w:ins>
+      <w:ins w:id="517" w:author="Michael Chambers" w:date="2015-10-09T13:41:00Z">
+        <w:r>
+          <w:t>–</w:t>
+        </w:r>
+      </w:ins>
+      <w:ins w:id="518" w:author="Michael Chambers" w:date="2015-10-09T13:39:00Z">
+        <w:r>
+          <w:t xml:space="preserve"> 6.</w:t>
+        </w:r>
+      </w:ins>
+      <w:ins w:id="519" w:author="Michael Chambers" w:date="2015-10-09T13:41:00Z">
+        <w:r>
+          <w:t>5 hours (Fig. 2-23</w:t>
+        </w:r>
+      </w:ins>
+      <w:ins w:id="520" w:author="Michael Chambers" w:date="2015-11-06T11:35:00Z">
+        <w:r>
+          <w:t xml:space="preserve"> A</w:t>
+        </w:r>
+      </w:ins>
+      <w:ins w:id="521" w:author="Michael Chambers" w:date="2015-10-09T13:41:00Z">
+        <w:r>
+          <w:t>).</w:t>
+        </w:r>
+      </w:ins>
+      <w:ins w:id="522" w:author="Michael Chambers" w:date="2015-11-06T13:59:00Z">
+        <w:r>
+          <w:t xml:space="preserve"> Association with Class I sites is the lowest by timepoint. </w:t>
+        </w:r>
+      </w:ins>
+      <w:ins w:id="523" w:author="Michael Chambers" w:date="2015-11-06T14:01:00Z">
+        <w:r>
+          <w:t>No single class of Dorsal site is significantly over the others, indicating that Groucho either binds to Dorsal more frequently than previously surmised, even in situations (such as Class I sites) where Dorsal is activating transcription. Or that Groucho is often recruited by additional factors in dorsal and</w:t>
+        </w:r>
+        <w:r>
+          <w:t xml:space="preserve"> lateral regions of the embryo</w:t>
+        </w:r>
+        <w:r>
+          <w:t xml:space="preserve"> to repress basal or active gene transcription of genes</w:t>
+        </w:r>
+      </w:ins>
+      <w:ins w:id="524" w:author="Michael Chambers" w:date="2015-11-06T14:24:00Z">
+        <w:r>
+          <w:t xml:space="preserve"> independent of Dorsal.</w:t>
+        </w:r>
+      </w:ins>
+      <w:ins w:id="525" w:author="Michael Chambers" w:date="2015-11-06T14:01:00Z">
+        <w:r>
+          <w:t xml:space="preserve"> </w:t>
+        </w:r>
+      </w:ins>
+    </w:p>
+    <w:p>
+      <w:pPr>
+        <w:spacing w:line="480" w:lineRule="auto"/>
+        <w:rPr>
           <w:rFonts w:ascii="Times New Roman" w:eastAsia="Times New Roman" w:hAnsi="Times New Roman" w:cs="Times New Roman"/>
         </w:rPr>
       </w:pPr>
-      <w:ins w:id="490" w:author="Michael Chambers" w:date="2015-10-09T11:38:00Z">
+      <w:ins w:id="526" w:author="Michael Chambers" w:date="2015-11-06T14:24:00Z">
         <w:r>
           <w:tab/>
         </w:r>
       </w:ins>
-      <w:ins w:id="491" w:author="Michael Chambers" w:date="2015-10-09T11:47:00Z">
-        <w:r>
-          <w:t>Dorsal binding sites can be subdivided into multiple classes dependent on how responsive these sites are to the concentration of nuclear Dorsal</w:t>
-        </w:r>
-      </w:ins>
-      <w:ins w:id="492" w:author="Michael Chambers" w:date="2015-11-05T20:51:00Z">
+      <w:ins w:id="527" w:author="Michael Chambers" w:date="2015-11-06T13:59:00Z">
         <w:r>
           <w:t xml:space="preserve"> </w:t>
         </w:r>
-        <w:r>
-          <w:t>{</w:t>
+      </w:ins>
+      <w:ins w:id="528" w:author="Michael Chambers" w:date="2015-11-06T14:24:00Z">
+        <w:r>
+          <w:t>In addition to DV patterning determinants, Dorsal has been found to participate in additional patterning pathways, including the regulation of multiple types of genes involved in segmentation, including gap, pair-rule, segment polarity genes,</w:t>
+        </w:r>
+      </w:ins>
+      <w:ins w:id="529" w:author="Michael Chambers" w:date="2015-11-06T14:31:00Z">
+        <w:r>
+          <w:t xml:space="preserve"> and homeotic genes involved in limb specification.</w:t>
+        </w:r>
+      </w:ins>
+      <w:ins w:id="530" w:author="Michael Chambers" w:date="2015-11-06T14:32:00Z">
+        <w:r>
+          <w:t xml:space="preserve"> The nature</w:t>
+        </w:r>
+        <w:r>
+          <w:t xml:space="preserve"> of </w:t>
         </w:r>
         <w:proofErr w:type="spellStart"/>
         <w:r>
-          <w:t>Zeitlinger</w:t>
+          <w:t>Dorsal</w:t>
+        </w:r>
+      </w:ins>
+      <w:ins w:id="531" w:author="Michael Chambers" w:date="2015-11-06T14:43:00Z">
+        <w:r>
+          <w:t>’s</w:t>
         </w:r>
         <w:proofErr w:type="spellEnd"/>
         <w:r>
-          <w:t>, 2007 #3025}</w:t>
-        </w:r>
-      </w:ins>
-      <w:ins w:id="493" w:author="Michael Chambers" w:date="2015-10-09T11:47:00Z">
-        <w:r>
-          <w:t xml:space="preserve">. This variance in response is critical to the correct </w:t>
-        </w:r>
-      </w:ins>
-      <w:ins w:id="494" w:author="Michael Chambers" w:date="2015-10-09T11:48:00Z">
-        <w:r>
-          <w:t>interpretation</w:t>
-        </w:r>
-      </w:ins>
-      <w:ins w:id="495" w:author="Michael Chambers" w:date="2015-10-09T11:47:00Z">
+          <w:t xml:space="preserve"> role</w:t>
+        </w:r>
+      </w:ins>
+      <w:ins w:id="532" w:author="Michael Chambers" w:date="2015-11-06T14:32:00Z">
+        <w:r>
+          <w:t xml:space="preserve"> i</w:t>
+        </w:r>
+        <w:r>
+          <w:t xml:space="preserve">n these processes remains </w:t>
+        </w:r>
+      </w:ins>
+      <w:ins w:id="533" w:author="Michael Chambers" w:date="2015-11-06T14:43:00Z">
+        <w:r>
+          <w:t xml:space="preserve">largely </w:t>
+        </w:r>
+      </w:ins>
+      <w:ins w:id="534" w:author="Michael Chambers" w:date="2015-11-06T14:32:00Z">
+        <w:r>
+          <w:t>uninvestigated</w:t>
+        </w:r>
+      </w:ins>
+      <w:ins w:id="535" w:author="Michael Chambers" w:date="2015-11-06T14:31:00Z">
+        <w:r>
+          <w:t xml:space="preserve">. </w:t>
+        </w:r>
+      </w:ins>
+      <w:ins w:id="536" w:author="Michael Chambers" w:date="2015-11-06T14:44:00Z">
+        <w:r>
+          <w:t xml:space="preserve">A significant number of these sites appear to also recruit Groucho </w:t>
+        </w:r>
+      </w:ins>
+      <w:ins w:id="537" w:author="Michael Chambers" w:date="2015-11-06T14:45:00Z">
+        <w:r>
+          <w:t>in</w:t>
+        </w:r>
+      </w:ins>
+      <w:ins w:id="538" w:author="Michael Chambers" w:date="2015-11-06T14:44:00Z">
+        <w:r>
+          <w:t xml:space="preserve"> 1.5 </w:t>
+        </w:r>
+      </w:ins>
+      <w:ins w:id="539" w:author="Michael Chambers" w:date="2015-11-06T14:45:00Z">
+        <w:r>
+          <w:t>–</w:t>
+        </w:r>
+      </w:ins>
+      <w:ins w:id="540" w:author="Michael Chambers" w:date="2015-11-06T14:44:00Z">
         <w:r>
           <w:t xml:space="preserve"> </w:t>
         </w:r>
       </w:ins>
-      <w:ins w:id="496" w:author="Michael Chambers" w:date="2015-10-09T11:48:00Z">
-        <w:r>
-          <w:t xml:space="preserve">of the Dorsal gradient present along the dorsoventral axis of the early embryo. Class I regulatory regions require the highest concentration of </w:t>
-        </w:r>
-      </w:ins>
-      <w:ins w:id="497" w:author="Michael Chambers" w:date="2015-10-09T12:51:00Z">
-        <w:r>
-          <w:t>Dorsal for activity, conditions present in the most ventral region of the embryo</w:t>
-        </w:r>
-      </w:ins>
-      <w:ins w:id="498" w:author="Michael Chambers" w:date="2015-10-09T12:52:00Z">
+      <w:ins w:id="541" w:author="Michael Chambers" w:date="2015-11-06T14:45:00Z">
+        <w:r>
+          <w:t xml:space="preserve">6.5 </w:t>
+        </w:r>
+        <w:proofErr w:type="spellStart"/>
+        <w:r>
+          <w:t>hr</w:t>
+        </w:r>
+        <w:proofErr w:type="spellEnd"/>
+        <w:r>
+          <w:t xml:space="preserve"> embryos</w:t>
+        </w:r>
+      </w:ins>
+      <w:ins w:id="542" w:author="Michael Chambers" w:date="2015-11-06T14:43:00Z">
+        <w:r>
+          <w:t xml:space="preserve"> (Fig. 2-23 B)</w:t>
+        </w:r>
+      </w:ins>
+      <w:ins w:id="543" w:author="Michael Chambers" w:date="2015-11-06T14:58:00Z">
+        <w:r>
+          <w:t xml:space="preserve">, lending credence to </w:t>
+        </w:r>
+      </w:ins>
+      <w:ins w:id="544" w:author="Michael Chambers" w:date="2015-11-06T15:30:00Z">
+        <w:r>
+          <w:t>Dorsal potentially participating in t</w:t>
+        </w:r>
+        <w:r>
+          <w:t>he regulation of these genes</w:t>
+        </w:r>
+      </w:ins>
+      <w:ins w:id="545" w:author="Michael Chambers" w:date="2015-11-06T14:43:00Z">
         <w:r>
           <w:t>.</w:t>
         </w:r>
       </w:ins>
-      <w:ins w:id="499" w:author="Michael Chambers" w:date="2015-10-09T13:32:00Z">
-        <w:r>
-          <w:t xml:space="preserve"> Class II sites become activated under moderate Dorsal levels in </w:t>
-        </w:r>
-        <w:proofErr w:type="spellStart"/>
-        <w:r>
-          <w:t>ventrolateral</w:t>
-        </w:r>
-        <w:proofErr w:type="spellEnd"/>
-        <w:r>
-          <w:t xml:space="preserve"> portions of the embryo,</w:t>
-        </w:r>
-      </w:ins>
-      <w:ins w:id="500" w:author="Michael Chambers" w:date="2015-10-09T13:33:00Z">
-        <w:r>
-          <w:t xml:space="preserve"> while class III sites are active under the lowest Dorsal conc</w:t>
-        </w:r>
-        <w:r>
-          <w:t xml:space="preserve">entrations, in </w:t>
-        </w:r>
-      </w:ins>
-      <w:ins w:id="501" w:author="Michael Chambers" w:date="2015-11-05T20:52:00Z">
-        <w:r>
-          <w:t xml:space="preserve">presumptive </w:t>
-        </w:r>
-      </w:ins>
-      <w:ins w:id="502" w:author="Michael Chambers" w:date="2015-10-09T13:33:00Z">
-        <w:r>
-          <w:t>dorsal ectoderm</w:t>
-        </w:r>
-        <w:r>
-          <w:t>.</w:t>
-        </w:r>
-      </w:ins>
-      <w:ins w:id="503" w:author="Michael Chambers" w:date="2015-10-09T12:51:00Z">
+      <w:ins w:id="546" w:author="Michael Chambers" w:date="2015-11-06T15:30:00Z">
+        <w:r>
+          <w:t xml:space="preserve"> That Groucho would be involved is in itself, not surprising, as numerous examples of Groucho</w:t>
+        </w:r>
+      </w:ins>
+      <w:ins w:id="547" w:author="Michael Chambers" w:date="2015-11-06T15:31:00Z">
+        <w:r>
+          <w:t xml:space="preserve">’s roles in segmentation definition </w:t>
+        </w:r>
+      </w:ins>
+      <w:ins w:id="548" w:author="Michael Chambers" w:date="2015-11-06T15:37:00Z">
+        <w:r>
+          <w:t xml:space="preserve">via interaction with Engrailed and Hairy family proteins </w:t>
+        </w:r>
+      </w:ins>
+      <w:ins w:id="549" w:author="Michael Chambers" w:date="2015-11-06T15:31:00Z">
+        <w:r>
+          <w:t>have been described previously</w:t>
+        </w:r>
+      </w:ins>
+      <w:ins w:id="550" w:author="Michael Chambers" w:date="2015-11-06T15:37:00Z">
         <w:r>
           <w:t xml:space="preserve"> </w:t>
         </w:r>
       </w:ins>
-      <w:ins w:id="504" w:author="Michael Chambers" w:date="2015-10-09T13:39:00Z">
-        <w:r>
-          <w:t>Groucho</w:t>
-        </w:r>
-        <w:bookmarkStart w:id="505" w:name="_GoBack"/>
-        <w:bookmarkEnd w:id="505"/>
-        <w:r>
-          <w:t xml:space="preserve"> is found to bind to all three types of sites</w:t>
-        </w:r>
-        <w:r>
-          <w:t xml:space="preserve">, with overlap strongest during the second time window, 4 </w:t>
-        </w:r>
-      </w:ins>
-      <w:ins w:id="506" w:author="Michael Chambers" w:date="2015-10-09T13:41:00Z">
-        <w:r>
-          <w:t>–</w:t>
-        </w:r>
-      </w:ins>
-      <w:ins w:id="507" w:author="Michael Chambers" w:date="2015-10-09T13:39:00Z">
-        <w:r>
-          <w:t xml:space="preserve"> 6.</w:t>
-        </w:r>
-      </w:ins>
-      <w:ins w:id="508" w:author="Michael Chambers" w:date="2015-10-09T13:41:00Z">
-        <w:r>
-          <w:t>5 hours (Fig. 2-23).</w:t>
+      <w:ins w:id="551" w:author="Michael Chambers" w:date="2015-11-06T15:38:00Z">
+        <w:r>
+          <w:t>{Jiménez, 1997 #264}</w:t>
+        </w:r>
+      </w:ins>
+      <w:ins w:id="552" w:author="Michael Chambers" w:date="2015-11-06T15:31:00Z">
+        <w:r>
+          <w:t xml:space="preserve">. </w:t>
+        </w:r>
+      </w:ins>
+      <w:ins w:id="553" w:author="Michael Chambers" w:date="2015-11-06T14:43:00Z">
+        <w:r>
+          <w:t xml:space="preserve"> </w:t>
         </w:r>
       </w:ins>
     </w:p>
@@ -5469,7 +5802,21 @@
         <w:rPr>
           <w:i/>
         </w:rPr>
-        <w:t xml:space="preserve">small </w:t>
+        <w:t>small</w:t>
+      </w:r>
+      <w:ins w:id="554" w:author="Michael Chambers" w:date="2015-11-06T15:39:00Z">
+        <w:r>
+          <w:rPr>
+            <w:i/>
+          </w:rPr>
+          <w:t>,</w:t>
+        </w:r>
+      </w:ins>
+      <w:r>
+        <w:rPr>
+          <w:i/>
+        </w:rPr>
+        <w:t xml:space="preserve"> </w:t>
       </w:r>
       <w:r>
         <w:rPr>
@@ -5483,30 +5830,121 @@
         <w:spacing w:line="480" w:lineRule="auto"/>
         <w:ind w:firstLine="720"/>
       </w:pPr>
-      <w:r>
-        <w:t xml:space="preserve">Groucho binding regions </w:t>
-      </w:r>
-      <w:r>
-        <w:t>are</w:t>
-      </w:r>
-      <w:r>
-        <w:t xml:space="preserve"> associate</w:t>
-      </w:r>
-      <w:r>
-        <w:t xml:space="preserve">d with fewer genes than there are </w:t>
-      </w:r>
-      <w:r>
-        <w:t xml:space="preserve">total </w:t>
-      </w:r>
-      <w:r>
-        <w:t>binding sites</w:t>
-      </w:r>
+      <w:ins w:id="555" w:author="Michael Chambers" w:date="2015-11-06T15:41:00Z">
+        <w:r>
+          <w:t xml:space="preserve">The observation, presented in the previous section, that Groucho binds in multiple discrete peaks adjacent to or within </w:t>
+        </w:r>
+      </w:ins>
+      <w:ins w:id="556" w:author="Michael Chambers" w:date="2015-11-06T15:42:00Z">
+        <w:r>
+          <w:t xml:space="preserve">certain </w:t>
+        </w:r>
+      </w:ins>
+      <w:ins w:id="557" w:author="Michael Chambers" w:date="2015-11-06T15:41:00Z">
+        <w:r>
+          <w:t>target genes</w:t>
+        </w:r>
+      </w:ins>
+      <w:ins w:id="558" w:author="Michael Chambers" w:date="2015-11-06T15:42:00Z">
+        <w:r>
+          <w:t xml:space="preserve"> (</w:t>
+        </w:r>
+        <w:proofErr w:type="spellStart"/>
+        <w:r>
+          <w:rPr>
+            <w:i/>
+          </w:rPr>
+          <w:t>zen</w:t>
+        </w:r>
+        <w:proofErr w:type="spellEnd"/>
+        <w:r>
+          <w:rPr>
+            <w:i/>
+          </w:rPr>
+          <w:t xml:space="preserve"> </w:t>
+        </w:r>
+        <w:r>
+          <w:t xml:space="preserve">and </w:t>
+        </w:r>
+        <w:proofErr w:type="spellStart"/>
+        <w:r>
+          <w:rPr>
+            <w:i/>
+          </w:rPr>
+          <w:t>dpp</w:t>
+        </w:r>
+        <w:proofErr w:type="spellEnd"/>
+        <w:r>
+          <w:rPr>
+            <w:i/>
+          </w:rPr>
+          <w:t xml:space="preserve"> </w:t>
+        </w:r>
+        <w:r>
+          <w:t>being the clearest examples</w:t>
+        </w:r>
+        <w:r>
+          <w:rPr>
+            <w:rPrChange w:id="559" w:author="Michael Chambers" w:date="2015-11-06T15:42:00Z">
+              <w:rPr>
+                <w:i/>
+              </w:rPr>
+            </w:rPrChange>
+          </w:rPr>
+          <w:t>)</w:t>
+        </w:r>
+      </w:ins>
+      <w:ins w:id="560" w:author="Michael Chambers" w:date="2015-11-06T15:41:00Z">
+        <w:r>
+          <w:t>,</w:t>
+        </w:r>
+      </w:ins>
+      <w:ins w:id="561" w:author="Michael Chambers" w:date="2015-11-06T15:42:00Z">
+        <w:r>
+          <w:t xml:space="preserve"> we sought to investigate if these patters of Groucho binding are preserved genome-wide. </w:t>
+        </w:r>
+      </w:ins>
+      <w:ins w:id="562" w:author="Michael Chambers" w:date="2015-11-06T15:43:00Z">
+        <w:r>
+          <w:t xml:space="preserve">Choosing the nearest or overlapping gene as a potential Groucho-regulated gene, we see that </w:t>
+        </w:r>
+      </w:ins>
+      <w:ins w:id="563" w:author="Michael Chambers" w:date="2015-11-06T15:44:00Z">
+        <w:r>
+          <w:t>there are significantly fewer Groucho-associated genes than there are Groucho binding regions</w:t>
+        </w:r>
+      </w:ins>
+      <w:del w:id="564" w:author="Michael Chambers" w:date="2015-11-06T15:44:00Z">
+        <w:r>
+          <w:delText xml:space="preserve">Groucho binding regions </w:delText>
+        </w:r>
+        <w:r>
+          <w:delText>are</w:delText>
+        </w:r>
+        <w:r>
+          <w:delText xml:space="preserve"> associate</w:delText>
+        </w:r>
+        <w:r>
+          <w:delText xml:space="preserve">d with fewer genes than there are </w:delText>
+        </w:r>
+        <w:r>
+          <w:delText xml:space="preserve">total </w:delText>
+        </w:r>
+        <w:r>
+          <w:delText>binding sites</w:delText>
+        </w:r>
+      </w:del>
       <w:r>
         <w:t xml:space="preserve"> (Fig. 2-8</w:t>
       </w:r>
       <w:r>
         <w:t>A)</w:t>
       </w:r>
+      <w:ins w:id="565" w:author="Michael Chambers" w:date="2015-11-06T15:44:00Z">
+        <w:r>
+          <w:t>,</w:t>
+        </w:r>
+      </w:ins>
       <w:r>
         <w:t xml:space="preserve"> due to the tendency of Groucho to localize to multiple regions around its potential targets</w:t>
       </w:r>
@@ -5523,7 +5961,15 @@
         <w:t>o</w:t>
       </w:r>
       <w:r>
-        <w:t>-associated genes have two or more Groucho peaks i</w:t>
+        <w:t>-associated genes</w:t>
+      </w:r>
+      <w:ins w:id="566" w:author="Michael Chambers" w:date="2015-11-06T15:44:00Z">
+        <w:r>
+          <w:t xml:space="preserve"> predicted in this fashion</w:t>
+        </w:r>
+      </w:ins>
+      <w:r>
+        <w:t xml:space="preserve"> have two or more Groucho peaks i</w:t>
       </w:r>
       <w:r>
         <w:t>n relative proximity (Fig. 2-8</w:t>
@@ -5540,17 +5986,60 @@
       <w:r>
         <w:t xml:space="preserve">binding sites per associated </w:t>
       </w:r>
-      <w:commentRangeStart w:id="509"/>
+      <w:commentRangeStart w:id="567"/>
       <w:r>
         <w:t>gene</w:t>
       </w:r>
-      <w:commentRangeEnd w:id="509"/>
+      <w:commentRangeEnd w:id="567"/>
       <w:r>
         <w:rPr>
           <w:rStyle w:val="CommentReference"/>
         </w:rPr>
-        <w:commentReference w:id="509"/>
-      </w:r>
+        <w:commentReference w:id="567"/>
+      </w:r>
+      <w:ins w:id="568" w:author="Michael Chambers" w:date="2015-11-06T16:19:00Z">
+        <w:r>
+          <w:t xml:space="preserve"> (compared to an expected value of 1.5 binding sites per gene, </w:t>
+        </w:r>
+        <w:r>
+          <w:rPr>
+            <w:i/>
+          </w:rPr>
+          <w:t xml:space="preserve">p </w:t>
+        </w:r>
+        <w:r>
+          <w:rPr>
+            <w:rPrChange w:id="569" w:author="Michael Chambers" w:date="2015-11-06T16:19:00Z">
+              <w:rPr>
+                <w:i/>
+              </w:rPr>
+            </w:rPrChange>
+          </w:rPr>
+          <w:t>&lt;</w:t>
+        </w:r>
+        <w:r>
+          <w:t xml:space="preserve"> 10</w:t>
+        </w:r>
+      </w:ins>
+      <w:ins w:id="570" w:author="Michael Chambers" w:date="2015-11-06T16:20:00Z">
+        <w:r>
+          <w:rPr>
+            <w:vertAlign w:val="superscript"/>
+          </w:rPr>
+          <w:t>-10</w:t>
+        </w:r>
+        <w:r>
+          <w:t xml:space="preserve"> via Monte-Carlo simulation)</w:t>
+        </w:r>
+      </w:ins>
+      <w:ins w:id="571" w:author="Michael Chambers" w:date="2015-11-06T16:19:00Z">
+        <w:r>
+          <w:rPr>
+            <w:i/>
+          </w:rPr>
+          <w:t xml:space="preserve"> </w:t>
+        </w:r>
+      </w:ins>
       <w:r>
         <w:t>.</w:t>
       </w:r>
@@ -5569,7 +6058,34 @@
         <w:t>s</w:t>
       </w:r>
       <w:r>
-        <w:t xml:space="preserve">, as commonly seen for sequence-specific transcription factors, rather than the broad peaks typical of polymeric factors or histone </w:t>
+        <w:t>, as commonly seen for sequence-specific transcription factors</w:t>
+      </w:r>
+      <w:ins w:id="572" w:author="Michael Chambers" w:date="2015-11-06T16:24:00Z">
+        <w:r>
+          <w:t xml:space="preserve"> </w:t>
+        </w:r>
+        <w:r>
+          <w:t>{Ho, 2011 #3117}</w:t>
+        </w:r>
+      </w:ins>
+      <w:r>
+        <w:t>, rather than the broad peaks typical of</w:t>
+      </w:r>
+      <w:ins w:id="573" w:author="Michael Chambers" w:date="2015-11-06T16:25:00Z">
+        <w:r>
+          <w:t xml:space="preserve"> either</w:t>
+        </w:r>
+      </w:ins>
+      <w:r>
+        <w:t xml:space="preserve"> </w:t>
+      </w:r>
+      <w:ins w:id="574" w:author="Michael Chambers" w:date="2015-11-06T16:24:00Z">
+        <w:r>
+          <w:t xml:space="preserve">highly </w:t>
+        </w:r>
+      </w:ins>
+      <w:r>
+        <w:t xml:space="preserve">polymeric factors or histone </w:t>
       </w:r>
       <w:r>
         <w:t>marks</w:t>
@@ -5577,27 +6093,85 @@
       <w:r>
         <w:t xml:space="preserve"> (Fig. </w:t>
       </w:r>
-      <w:ins w:id="510" w:author="Albert Courey" w:date="2015-08-24T16:06:00Z">
+      <w:ins w:id="575" w:author="Albert Courey" w:date="2015-08-24T16:06:00Z">
         <w:r>
           <w:t>2-</w:t>
         </w:r>
       </w:ins>
-      <w:commentRangeStart w:id="511"/>
+      <w:commentRangeStart w:id="576"/>
       <w:r>
         <w:t>9</w:t>
       </w:r>
-      <w:commentRangeEnd w:id="511"/>
+      <w:commentRangeEnd w:id="576"/>
       <w:r>
         <w:rPr>
           <w:rStyle w:val="CommentReference"/>
         </w:rPr>
-        <w:commentReference w:id="511"/>
+        <w:commentReference w:id="576"/>
       </w:r>
       <w:r>
         <w:t>)</w:t>
       </w:r>
       <w:r>
-        <w:t>. However, at all three timepoints, the distribution of peak widths exhibits a prominent tail of much wider peaks in the 1.5 to 2.5 kb range. This indicates that, consistent with previously proposed models of Groucho binding, it may be capable of spreading over relatively large regions of the genome, but this does not appear to be a common mode of chromatin association.</w:t>
+        <w:t>. However, at all three timepoints, the distribution of peak widths exhibits a prominent tail of much wider peaks in the 1.5 to 2.5 kb range. This indicates that, consistent with previously proposed models</w:t>
+      </w:r>
+      <w:del w:id="577" w:author="Michael Chambers" w:date="2015-11-06T16:25:00Z">
+        <w:r>
+          <w:delText xml:space="preserve"> of Groucho binding</w:delText>
+        </w:r>
+      </w:del>
+      <w:r>
+        <w:t>,</w:t>
+      </w:r>
+      <w:del w:id="578" w:author="Michael Chambers" w:date="2015-11-06T16:25:00Z">
+        <w:r>
+          <w:delText xml:space="preserve"> it</w:delText>
+        </w:r>
+      </w:del>
+      <w:r>
+        <w:t xml:space="preserve"> </w:t>
+      </w:r>
+      <w:ins w:id="579" w:author="Michael Chambers" w:date="2015-11-06T16:25:00Z">
+        <w:r>
+          <w:t xml:space="preserve">Groucho </w:t>
+        </w:r>
+      </w:ins>
+      <w:r>
+        <w:t xml:space="preserve">may be capable of spreading over relatively large regions of the </w:t>
+      </w:r>
+      <w:bookmarkStart w:id="580" w:name="_GoBack"/>
+      <w:bookmarkEnd w:id="580"/>
+      <w:r>
+        <w:t>genome</w:t>
+      </w:r>
+      <w:ins w:id="581" w:author="Michael Chambers" w:date="2015-11-06T16:25:00Z">
+        <w:r>
+          <w:t xml:space="preserve">. However, </w:t>
+        </w:r>
+      </w:ins>
+      <w:del w:id="582" w:author="Michael Chambers" w:date="2015-11-06T16:25:00Z">
+        <w:r>
+          <w:delText xml:space="preserve">, but </w:delText>
+        </w:r>
+      </w:del>
+      <w:r>
+        <w:t xml:space="preserve">this does not appear to be a </w:t>
+      </w:r>
+      <w:del w:id="583" w:author="Michael Chambers" w:date="2015-11-06T16:25:00Z">
+        <w:r>
+          <w:delText xml:space="preserve">common </w:delText>
+        </w:r>
+      </w:del>
+      <w:ins w:id="584" w:author="Michael Chambers" w:date="2015-11-06T16:25:00Z">
+        <w:r>
+          <w:t>widespread</w:t>
+        </w:r>
+        <w:r>
+          <w:t xml:space="preserve"> </w:t>
+        </w:r>
+      </w:ins>
+      <w:r>
+        <w:t>mode of chromatin association.</w:t>
       </w:r>
       <w:r>
         <w:t xml:space="preserve"> Average Grouch</w:t>
@@ -5637,7 +6211,7 @@
       <w:r>
         <w:t xml:space="preserve">Groucho binding is enriched </w:t>
       </w:r>
-      <w:del w:id="512" w:author="Albert Courey" w:date="2015-08-25T15:27:00Z">
+      <w:del w:id="585" w:author="Albert Courey" w:date="2015-08-25T15:27:00Z">
         <w:r>
           <w:delText xml:space="preserve">in </w:delText>
         </w:r>
@@ -5645,7 +6219,7 @@
           <w:delText>promoter regions within 500bp of</w:delText>
         </w:r>
       </w:del>
-      <w:ins w:id="513" w:author="Albert Courey" w:date="2015-08-25T15:27:00Z">
+      <w:ins w:id="586" w:author="Albert Courey" w:date="2015-08-25T15:27:00Z">
         <w:r>
           <w:t>close to</w:t>
         </w:r>
@@ -5659,19 +6233,19 @@
       <w:r>
         <w:t>ion start sites (Fig. 2-</w:t>
       </w:r>
-      <w:commentRangeStart w:id="514"/>
+      <w:commentRangeStart w:id="587"/>
       <w:r>
         <w:t>10</w:t>
       </w:r>
       <w:r>
         <w:t>A</w:t>
       </w:r>
-      <w:commentRangeEnd w:id="514"/>
+      <w:commentRangeEnd w:id="587"/>
       <w:r>
         <w:rPr>
           <w:rStyle w:val="CommentReference"/>
         </w:rPr>
-        <w:commentReference w:id="514"/>
+        <w:commentReference w:id="587"/>
       </w:r>
       <w:r>
         <w:t xml:space="preserve">). Regions further upstream (20 kb to 2 kb) are depleted for Gro occupancy, and intermediate range regions (2 kb to 500 </w:t>
@@ -5690,7 +6264,7 @@
       <w:r>
         <w:t xml:space="preserve">or enrichment. Binding within introns and 5’ UTRs is </w:t>
       </w:r>
-      <w:ins w:id="515" w:author="Albert Courey" w:date="2015-08-25T15:28:00Z">
+      <w:ins w:id="588" w:author="Albert Courey" w:date="2015-08-25T15:28:00Z">
         <w:r>
           <w:t xml:space="preserve">also </w:t>
         </w:r>
@@ -5698,12 +6272,12 @@
       <w:r>
         <w:t xml:space="preserve">enriched. This pattern of occupancy is </w:t>
       </w:r>
-      <w:del w:id="516" w:author="Albert Courey" w:date="2015-08-25T15:28:00Z">
+      <w:del w:id="589" w:author="Albert Courey" w:date="2015-08-25T15:28:00Z">
         <w:r>
           <w:delText>at odds with the</w:delText>
         </w:r>
       </w:del>
-      <w:ins w:id="517" w:author="Albert Courey" w:date="2015-08-25T15:28:00Z">
+      <w:ins w:id="590" w:author="Albert Courey" w:date="2015-08-25T15:28:00Z">
         <w:r>
           <w:t>somewhat surprising given the</w:t>
         </w:r>
@@ -5758,7 +6332,7 @@
       <w:r>
         <w:t xml:space="preserve"> </w:t>
       </w:r>
-      <w:commentRangeStart w:id="518"/>
+      <w:commentRangeStart w:id="591"/>
       <w:r>
         <w:t>{</w:t>
       </w:r>
@@ -5770,12 +6344,12 @@
       <w:r>
         <w:t>, 2009 #2955}</w:t>
       </w:r>
-      <w:commentRangeEnd w:id="518"/>
+      <w:commentRangeEnd w:id="591"/>
       <w:r>
         <w:rPr>
           <w:rStyle w:val="CommentReference"/>
         </w:rPr>
-        <w:commentReference w:id="518"/>
+        <w:commentReference w:id="591"/>
       </w:r>
       <w:r>
         <w:t>. Our data</w:t>
@@ -5793,7 +6367,15 @@
         <w:t>(Fig. 2-10</w:t>
       </w:r>
       <w:r>
-        <w:t xml:space="preserve">B). A small fraction of binding overlaps start sites (3 – 10%), and </w:t>
+        <w:t xml:space="preserve">B). A small fraction of binding overlaps </w:t>
+      </w:r>
+      <w:proofErr w:type="gramStart"/>
+      <w:r>
+        <w:t>start</w:t>
+      </w:r>
+      <w:proofErr w:type="gramEnd"/>
+      <w:r>
+        <w:t xml:space="preserve"> sites (3 – 10%), and </w:t>
       </w:r>
       <w:proofErr w:type="spellStart"/>
       <w:r>
@@ -6103,18 +6685,18 @@
       <w:r>
         <w:t xml:space="preserve"> serpent and </w:t>
       </w:r>
-      <w:commentRangeStart w:id="519"/>
+      <w:commentRangeStart w:id="592"/>
       <w:proofErr w:type="spellStart"/>
       <w:r>
         <w:t>ultraspiracle</w:t>
       </w:r>
-      <w:commentRangeEnd w:id="519"/>
+      <w:commentRangeEnd w:id="592"/>
       <w:proofErr w:type="spellEnd"/>
       <w:r>
         <w:rPr>
           <w:rStyle w:val="CommentReference"/>
         </w:rPr>
-        <w:commentReference w:id="519"/>
+        <w:commentReference w:id="592"/>
       </w:r>
       <w:r>
         <w:t xml:space="preserve">. </w:t>
@@ -6191,17 +6773,17 @@
       <w:r>
         <w:t>Gro∆</w:t>
       </w:r>
-      <w:commentRangeStart w:id="520"/>
+      <w:commentRangeStart w:id="593"/>
       <w:r>
         <w:t>SP</w:t>
       </w:r>
-      <w:commentRangeEnd w:id="520"/>
+      <w:commentRangeEnd w:id="593"/>
       <w:proofErr w:type="spellEnd"/>
       <w:r>
         <w:rPr>
           <w:rStyle w:val="CommentReference"/>
         </w:rPr>
-        <w:commentReference w:id="520"/>
+        <w:commentReference w:id="593"/>
       </w:r>
       <w:r>
         <w:t>)</w:t>
@@ -6250,30 +6832,30 @@
       <w:r>
         <w:t xml:space="preserve"> Groucho loss-of-function embryos failed to accumulate Gro transcripts to any significant degree across all </w:t>
       </w:r>
-      <w:commentRangeStart w:id="521"/>
+      <w:commentRangeStart w:id="594"/>
       <w:r>
         <w:t>timepoints</w:t>
       </w:r>
-      <w:commentRangeEnd w:id="521"/>
+      <w:commentRangeEnd w:id="594"/>
       <w:r>
         <w:rPr>
           <w:rStyle w:val="CommentReference"/>
         </w:rPr>
-        <w:commentReference w:id="521"/>
+        <w:commentReference w:id="594"/>
       </w:r>
       <w:r>
         <w:t xml:space="preserve">. </w:t>
       </w:r>
-      <w:commentRangeStart w:id="522"/>
+      <w:commentRangeStart w:id="595"/>
       <w:r>
         <w:t>Wild</w:t>
       </w:r>
-      <w:commentRangeEnd w:id="522"/>
+      <w:commentRangeEnd w:id="595"/>
       <w:r>
         <w:rPr>
           <w:rStyle w:val="CommentReference"/>
         </w:rPr>
-        <w:commentReference w:id="522"/>
+        <w:commentReference w:id="595"/>
       </w:r>
       <w:r>
         <w:t xml:space="preserve">-type embryos exhibit the </w:t>
@@ -6461,16 +7043,16 @@
       <w:r>
         <w:t xml:space="preserve"> at each </w:t>
       </w:r>
-      <w:commentRangeStart w:id="523"/>
+      <w:commentRangeStart w:id="596"/>
       <w:r>
         <w:t>timepoint</w:t>
       </w:r>
-      <w:commentRangeEnd w:id="523"/>
+      <w:commentRangeEnd w:id="596"/>
       <w:r>
         <w:rPr>
           <w:rStyle w:val="CommentReference"/>
         </w:rPr>
-        <w:commentReference w:id="523"/>
+        <w:commentReference w:id="596"/>
       </w:r>
       <w:r>
         <w:t xml:space="preserve">, with the greatest effect seen in the second, 4 </w:t>
@@ -6488,7 +7070,15 @@
         <w:t>fect seen at the final, 6.</w:t>
       </w:r>
       <w:r>
-        <w:t>5 to 9 hour stage</w:t>
+        <w:t xml:space="preserve">5 to </w:t>
+      </w:r>
+      <w:proofErr w:type="gramStart"/>
+      <w:r>
+        <w:t>9 hour</w:t>
+      </w:r>
+      <w:proofErr w:type="gramEnd"/>
+      <w:r>
+        <w:t xml:space="preserve"> stage</w:t>
       </w:r>
       <w:r>
         <w:t xml:space="preserve">. </w:t>
@@ -6608,7 +7198,7 @@
         <w:t>regul</w:t>
       </w:r>
       <w:proofErr w:type="spellEnd"/>
-      <w:ins w:id="524" w:author="Michael Chambers" w:date="2015-09-15T19:58:00Z">
+      <w:ins w:id="597" w:author="Michael Chambers" w:date="2015-09-15T19:58:00Z">
         <w:r>
           <w:tab/>
         </w:r>
@@ -7081,11 +7671,11 @@
         <w:pStyle w:val="Heading2"/>
         <w:spacing w:line="480" w:lineRule="auto"/>
         <w:rPr>
-          <w:ins w:id="525" w:author="Michael Chambers" w:date="2015-08-26T15:52:00Z"/>
-        </w:rPr>
-      </w:pPr>
-      <w:bookmarkStart w:id="526" w:name="revised-results-section"/>
-      <w:bookmarkEnd w:id="526"/>
+          <w:ins w:id="598" w:author="Michael Chambers" w:date="2015-08-26T15:52:00Z"/>
+        </w:rPr>
+      </w:pPr>
+      <w:bookmarkStart w:id="599" w:name="revised-results-section"/>
+      <w:bookmarkEnd w:id="599"/>
       <w:r>
         <w:t>Discussion</w:t>
       </w:r>
@@ -7093,9 +7683,9 @@
     <w:p>
       <w:pPr>
         <w:rPr>
-          <w:ins w:id="527" w:author="Michael Chambers" w:date="2015-08-26T15:52:00Z"/>
-        </w:rPr>
-        <w:pPrChange w:id="528" w:author="Michael Chambers" w:date="2015-08-26T15:52:00Z">
+          <w:ins w:id="600" w:author="Michael Chambers" w:date="2015-08-26T15:52:00Z"/>
+        </w:rPr>
+        <w:pPrChange w:id="601" w:author="Michael Chambers" w:date="2015-08-26T15:52:00Z">
           <w:pPr>
             <w:pStyle w:val="Heading2"/>
             <w:spacing w:line="480" w:lineRule="auto"/>
@@ -7107,11 +7697,11 @@
       <w:pPr>
         <w:spacing w:line="480" w:lineRule="auto"/>
         <w:rPr>
-          <w:ins w:id="529" w:author="Michael Chambers" w:date="2015-08-26T15:52:00Z"/>
+          <w:ins w:id="602" w:author="Michael Chambers" w:date="2015-08-26T15:52:00Z"/>
           <w:i/>
         </w:rPr>
       </w:pPr>
-      <w:ins w:id="530" w:author="Michael Chambers" w:date="2015-08-26T15:52:00Z">
+      <w:ins w:id="603" w:author="Michael Chambers" w:date="2015-08-26T15:52:00Z">
         <w:r>
           <w:rPr>
             <w:i/>
@@ -7138,7 +7728,7 @@
       <w:pPr>
         <w:spacing w:line="480" w:lineRule="auto"/>
         <w:rPr>
-          <w:ins w:id="531" w:author="Michael Chambers" w:date="2015-08-26T15:52:00Z"/>
+          <w:ins w:id="604" w:author="Michael Chambers" w:date="2015-08-26T15:52:00Z"/>
         </w:rPr>
       </w:pPr>
     </w:p>
@@ -7146,10 +7736,10 @@
       <w:pPr>
         <w:spacing w:line="480" w:lineRule="auto"/>
         <w:rPr>
-          <w:ins w:id="532" w:author="Michael Chambers" w:date="2015-08-26T15:52:00Z"/>
-        </w:rPr>
-      </w:pPr>
-      <w:ins w:id="533" w:author="Michael Chambers" w:date="2015-08-26T15:52:00Z">
+          <w:ins w:id="605" w:author="Michael Chambers" w:date="2015-08-26T15:52:00Z"/>
+        </w:rPr>
+      </w:pPr>
+      <w:ins w:id="606" w:author="Michael Chambers" w:date="2015-08-26T15:52:00Z">
         <w:r>
           <w:tab/>
           <w:t xml:space="preserve">In our current study, we have identified thousands of novel Groucho-recruitment sites throughout the Drosophila genome. The majority of these sites are present during only one of the three timepoints analyzed, supporting the conclusion that the majority of these sites are actively participating in developmental gene regulation. The small carry-over of Gro biding from the 1.5 – 4 </w:t>
@@ -7177,10 +7767,10 @@
         <w:spacing w:line="480" w:lineRule="auto"/>
         <w:ind w:firstLine="720"/>
         <w:rPr>
-          <w:ins w:id="534" w:author="Michael Chambers" w:date="2015-08-26T15:52:00Z"/>
-        </w:rPr>
-      </w:pPr>
-      <w:ins w:id="535" w:author="Michael Chambers" w:date="2015-08-26T15:52:00Z">
+          <w:ins w:id="607" w:author="Michael Chambers" w:date="2015-08-26T15:52:00Z"/>
+        </w:rPr>
+      </w:pPr>
+      <w:ins w:id="608" w:author="Michael Chambers" w:date="2015-08-26T15:52:00Z">
         <w:r>
           <w:t xml:space="preserve">During the 1.5 – 4 </w:t>
         </w:r>
@@ -7279,10 +7869,10 @@
         <w:spacing w:line="480" w:lineRule="auto"/>
         <w:ind w:firstLine="720"/>
         <w:rPr>
-          <w:ins w:id="536" w:author="Michael Chambers" w:date="2015-08-26T15:52:00Z"/>
-        </w:rPr>
-      </w:pPr>
-      <w:ins w:id="537" w:author="Michael Chambers" w:date="2015-08-26T15:52:00Z">
+          <w:ins w:id="609" w:author="Michael Chambers" w:date="2015-08-26T15:52:00Z"/>
+        </w:rPr>
+      </w:pPr>
+      <w:ins w:id="610" w:author="Michael Chambers" w:date="2015-08-26T15:52:00Z">
         <w:r>
           <w:t xml:space="preserve">Global analysis of Groucho occupancy additionally reveals that Groucho binding is strongly enriched for binding within genes, specifically within introns, with the highest enrichment exhibited in the 5’ intron of genes. Overexpression of Groucho resulted in 10 to 32% of genes bound by Gro to become repressed, depending on timepoint, reinforcing that Groucho binding within genes is one strategy common to Groucho regulation. The evolution of regulatory regions within introns is common in </w:t>
         </w:r>
@@ -7301,12 +7891,17 @@
         </w:r>
         <w:proofErr w:type="spellEnd"/>
         <w:r>
-          <w:t xml:space="preserve"> and twist have been shown to commonly localize to intronic regions</w:t>
+          <w:t xml:space="preserve"> and twist have been shown to commonly localize to intronic </w:t>
+        </w:r>
+        <w:proofErr w:type="gramStart"/>
+        <w:r>
+          <w:t>regions</w:t>
         </w:r>
         <w:r>
           <w:t>{</w:t>
         </w:r>
         <w:proofErr w:type="spellStart"/>
+        <w:proofErr w:type="gramEnd"/>
         <w:r>
           <w:t>Matyash</w:t>
         </w:r>
@@ -7408,7 +8003,7 @@
     </w:p>
     <w:p>
       <w:pPr>
-        <w:pPrChange w:id="538" w:author="Michael Chambers" w:date="2015-08-26T15:52:00Z">
+        <w:pPrChange w:id="611" w:author="Michael Chambers" w:date="2015-08-26T15:52:00Z">
           <w:pPr>
             <w:pStyle w:val="Heading2"/>
             <w:spacing w:line="480" w:lineRule="auto"/>
@@ -7584,7 +8179,15 @@
         <w:annotationRef/>
       </w:r>
       <w:r>
-        <w:t xml:space="preserve">Did you subtract input peaks. If so, you should say so? </w:t>
+        <w:t xml:space="preserve">Did you subtract input </w:t>
+      </w:r>
+      <w:proofErr w:type="gramStart"/>
+      <w:r>
+        <w:t>peaks.</w:t>
+      </w:r>
+      <w:proofErr w:type="gramEnd"/>
+      <w:r>
+        <w:t xml:space="preserve"> If so, you should say so? </w:t>
       </w:r>
     </w:p>
   </w:comment>
@@ -7743,7 +8346,7 @@
       </w:r>
     </w:p>
   </w:comment>
-  <w:comment w:id="481" w:author="Albert Courey" w:date="2015-08-25T14:44:00Z" w:initials="AC">
+  <w:comment w:id="487" w:author="Albert Courey" w:date="2015-08-25T14:44:00Z" w:initials="AC">
     <w:p>
       <w:pPr>
         <w:pStyle w:val="CommentText"/>
@@ -7775,7 +8378,7 @@
       </w:r>
     </w:p>
   </w:comment>
-  <w:comment w:id="486" w:author="Albert Courey" w:date="2015-08-24T15:51:00Z" w:initials="AC">
+  <w:comment w:id="492" w:author="Albert Courey" w:date="2015-08-24T15:51:00Z" w:initials="AC">
     <w:p>
       <w:pPr>
         <w:pStyle w:val="CommentText"/>
@@ -7791,7 +8394,7 @@
       </w:r>
     </w:p>
   </w:comment>
-  <w:comment w:id="489" w:author="Albert Courey" w:date="2015-08-25T14:45:00Z" w:initials="AC">
+  <w:comment w:id="495" w:author="Albert Courey" w:date="2015-08-25T14:45:00Z" w:initials="AC">
     <w:p>
       <w:pPr>
         <w:pStyle w:val="CommentText"/>
@@ -7807,7 +8410,7 @@
       </w:r>
     </w:p>
   </w:comment>
-  <w:comment w:id="509" w:author="Albert Courey" w:date="2015-08-24T16:05:00Z" w:initials="AC">
+  <w:comment w:id="567" w:author="Albert Courey" w:date="2015-08-24T16:05:00Z" w:initials="AC">
     <w:p>
       <w:pPr>
         <w:pStyle w:val="CommentText"/>
@@ -7819,11 +8422,19 @@
         <w:annotationRef/>
       </w:r>
       <w:r>
-        <w:t>Mike, Can we somehow determine what Figure 2-8B would like like if Gro binding sites were distributed randomly throughout the genome? In other words, if we just had a series of bins, one representing each gene, and then several thousand marbles, one representing each binding site, and then threw the marbles into the bins with our eyes closed, what would be the distribution of the number of marbles per bin?</w:t>
+        <w:t xml:space="preserve">Mike, </w:t>
+      </w:r>
+      <w:proofErr w:type="gramStart"/>
+      <w:r>
+        <w:t>Can</w:t>
+      </w:r>
+      <w:proofErr w:type="gramEnd"/>
+      <w:r>
+        <w:t xml:space="preserve"> we somehow determine what Figure 2-8B would like like if Gro binding sites were distributed randomly throughout the genome? In other words, if we just had a series of bins, one representing each gene, and then several thousand marbles, one representing each binding site, and then threw the marbles into the bins with our eyes closed, what would be the distribution of the number of marbles per bin?</w:t>
       </w:r>
     </w:p>
   </w:comment>
-  <w:comment w:id="511" w:author="Albert Courey" w:date="2015-08-25T14:47:00Z" w:initials="AC">
+  <w:comment w:id="576" w:author="Albert Courey" w:date="2015-08-25T14:47:00Z" w:initials="AC">
     <w:p>
       <w:pPr>
         <w:pStyle w:val="CommentText"/>
@@ -7839,7 +8450,7 @@
       </w:r>
     </w:p>
   </w:comment>
-  <w:comment w:id="514" w:author="Albert Courey" w:date="2015-08-25T15:27:00Z" w:initials="AC">
+  <w:comment w:id="587" w:author="Albert Courey" w:date="2015-08-25T15:27:00Z" w:initials="AC">
     <w:p>
       <w:pPr>
         <w:pStyle w:val="CommentText"/>
@@ -7863,7 +8474,7 @@
       </w:r>
     </w:p>
   </w:comment>
-  <w:comment w:id="518" w:author="Albert Courey" w:date="2015-08-25T15:34:00Z" w:initials="AC">
+  <w:comment w:id="591" w:author="Albert Courey" w:date="2015-08-25T15:34:00Z" w:initials="AC">
     <w:p>
       <w:pPr>
         <w:pStyle w:val="CommentText"/>
@@ -7887,7 +8498,7 @@
       </w:r>
     </w:p>
   </w:comment>
-  <w:comment w:id="519" w:author="Albert Courey" w:date="2015-08-25T15:44:00Z" w:initials="AC">
+  <w:comment w:id="592" w:author="Albert Courey" w:date="2015-08-25T15:44:00Z" w:initials="AC">
     <w:p>
       <w:pPr>
         <w:pStyle w:val="CommentText"/>
@@ -7927,7 +8538,7 @@
       </w:r>
     </w:p>
   </w:comment>
-  <w:comment w:id="520" w:author="Albert Courey" w:date="2015-08-13T11:47:00Z" w:initials="AC">
+  <w:comment w:id="593" w:author="Albert Courey" w:date="2015-08-13T11:47:00Z" w:initials="AC">
     <w:p>
       <w:pPr>
         <w:pStyle w:val="CommentText"/>
@@ -7943,7 +8554,7 @@
       </w:r>
     </w:p>
   </w:comment>
-  <w:comment w:id="521" w:author="Albert Courey" w:date="2015-08-25T16:01:00Z" w:initials="AC">
+  <w:comment w:id="594" w:author="Albert Courey" w:date="2015-08-25T16:01:00Z" w:initials="AC">
     <w:p>
       <w:pPr>
         <w:pStyle w:val="CommentText"/>
@@ -7955,11 +8566,19 @@
         <w:annotationRef/>
       </w:r>
       <w:r>
-        <w:t>What is molecular nature of the mutant allele used to make the LOF embryos? Is it a deletion or a non-sense mutation. If the latter, then is this decrease in transcripts in the LOF due to nonsense mediated decay.</w:t>
+        <w:t xml:space="preserve">What is molecular nature of the mutant allele used to make the LOF embryos? Is it a deletion or a non-sense </w:t>
+      </w:r>
+      <w:proofErr w:type="gramStart"/>
+      <w:r>
+        <w:t>mutation.</w:t>
+      </w:r>
+      <w:proofErr w:type="gramEnd"/>
+      <w:r>
+        <w:t xml:space="preserve"> If the latter, then is this decrease in transcripts in the LOF due to nonsense mediated decay.</w:t>
       </w:r>
     </w:p>
   </w:comment>
-  <w:comment w:id="522" w:author="Albert Courey" w:date="2015-08-25T16:04:00Z" w:initials="AC">
+  <w:comment w:id="595" w:author="Albert Courey" w:date="2015-08-25T16:04:00Z" w:initials="AC">
     <w:p>
       <w:pPr>
         <w:pStyle w:val="CommentText"/>
@@ -7975,7 +8594,7 @@
       </w:r>
     </w:p>
   </w:comment>
-  <w:comment w:id="523" w:author="Albert Courey" w:date="2015-08-13T11:49:00Z" w:initials="AC">
+  <w:comment w:id="596" w:author="Albert Courey" w:date="2015-08-13T11:49:00Z" w:initials="AC">
     <w:p>
       <w:pPr>
         <w:pStyle w:val="CommentText"/>
@@ -9391,7 +10010,7 @@
 </file>
 
 <file path=customXml/itemProps1.xml><?xml version="1.0" encoding="utf-8"?>
-<ds:datastoreItem xmlns:ds="http://schemas.openxmlformats.org/officeDocument/2006/customXml" ds:itemID="{1AAF00D8-789D-584B-9EE0-778BD38C79D1}">
+<ds:datastoreItem xmlns:ds="http://schemas.openxmlformats.org/officeDocument/2006/customXml" ds:itemID="{538C2B23-CADF-7B41-A55A-86721E5A74A3}">
   <ds:schemaRefs>
     <ds:schemaRef ds:uri="http://schemas.openxmlformats.org/officeDocument/2006/bibliography"/>
   </ds:schemaRefs>

</xml_diff>

<commit_message>
Ch2 middle section work
</commit_message>
<xml_diff>
--- a/ch2_groucho.docx
+++ b/ch2_groucho.docx
@@ -6137,50 +6137,79 @@
         </w:r>
       </w:ins>
       <w:r>
-        <w:t xml:space="preserve">may be capable of spreading over relatively large regions of the </w:t>
-      </w:r>
-      <w:bookmarkStart w:id="580" w:name="_GoBack"/>
-      <w:bookmarkEnd w:id="580"/>
-      <w:r>
-        <w:t>genome</w:t>
-      </w:r>
-      <w:ins w:id="581" w:author="Michael Chambers" w:date="2015-11-06T16:25:00Z">
+        <w:t>may be capable of spreading over relatively large regions of the genome</w:t>
+      </w:r>
+      <w:ins w:id="580" w:author="Michael Chambers" w:date="2015-11-06T16:25:00Z">
         <w:r>
           <w:t xml:space="preserve">. However, </w:t>
         </w:r>
       </w:ins>
+      <w:del w:id="581" w:author="Michael Chambers" w:date="2015-11-06T16:25:00Z">
+        <w:r>
+          <w:delText xml:space="preserve">, but </w:delText>
+        </w:r>
+      </w:del>
+      <w:r>
+        <w:t xml:space="preserve">this does not appear to be a </w:t>
+      </w:r>
       <w:del w:id="582" w:author="Michael Chambers" w:date="2015-11-06T16:25:00Z">
         <w:r>
-          <w:delText xml:space="preserve">, but </w:delText>
+          <w:delText xml:space="preserve">common </w:delText>
         </w:r>
       </w:del>
-      <w:r>
-        <w:t xml:space="preserve">this does not appear to be a </w:t>
-      </w:r>
-      <w:del w:id="583" w:author="Michael Chambers" w:date="2015-11-06T16:25:00Z">
-        <w:r>
-          <w:delText xml:space="preserve">common </w:delText>
+      <w:ins w:id="583" w:author="Michael Chambers" w:date="2015-11-06T16:25:00Z">
+        <w:r>
+          <w:t>widespread</w:t>
+        </w:r>
+        <w:r>
+          <w:t xml:space="preserve"> </w:t>
+        </w:r>
+      </w:ins>
+      <w:r>
+        <w:t>mode of chromatin association.</w:t>
+      </w:r>
+      <w:r>
+        <w:t xml:space="preserve"> Average Grouch</w:t>
+      </w:r>
+      <w:r>
+        <w:t>o</w:t>
+      </w:r>
+      <w:r>
+        <w:t xml:space="preserve"> peak widths </w:t>
+      </w:r>
+      <w:ins w:id="584" w:author="Michael Chambers" w:date="2015-11-06T16:46:00Z">
+        <w:r>
+          <w:t xml:space="preserve">increase </w:t>
+        </w:r>
+      </w:ins>
+      <w:del w:id="585" w:author="Michael Chambers" w:date="2015-11-06T16:46:00Z">
+        <w:r>
+          <w:delText>slightly increase</w:delText>
         </w:r>
       </w:del>
-      <w:ins w:id="584" w:author="Michael Chambers" w:date="2015-11-06T16:25:00Z">
-        <w:r>
-          <w:t>widespread</w:t>
-        </w:r>
-        <w:r>
-          <w:t xml:space="preserve"> </w:t>
-        </w:r>
-      </w:ins>
-      <w:r>
-        <w:t>mode of chromatin association.</w:t>
-      </w:r>
-      <w:r>
-        <w:t xml:space="preserve"> Average Grouch</w:t>
-      </w:r>
-      <w:r>
-        <w:t>o</w:t>
-      </w:r>
-      <w:r>
-        <w:t xml:space="preserve"> peak widths slightly increase at later timepoints, though whether this is indicative of a time-dependent change in the way Groucho interacts with chromatin, or slight differences in library composition, is unclear.</w:t>
+      <w:ins w:id="586" w:author="Michael Chambers" w:date="2015-11-06T16:46:00Z">
+        <w:r>
+          <w:t>slightly</w:t>
+        </w:r>
+      </w:ins>
+      <w:r>
+        <w:t xml:space="preserve"> at later timepoints, though whether this is indicative of a time-dependent change in the way Groucho interacts with chromatin</w:t>
+      </w:r>
+      <w:del w:id="587" w:author="Michael Chambers" w:date="2015-11-06T16:47:00Z">
+        <w:r>
+          <w:delText>,</w:delText>
+        </w:r>
+      </w:del>
+      <w:r>
+        <w:t xml:space="preserve"> or slight differences in library composition</w:t>
+      </w:r>
+      <w:del w:id="588" w:author="Michael Chambers" w:date="2015-11-06T16:47:00Z">
+        <w:r>
+          <w:delText>,</w:delText>
+        </w:r>
+      </w:del>
+      <w:r>
+        <w:t xml:space="preserve"> is unclear.</w:t>
       </w:r>
     </w:p>
     <w:p>
@@ -6211,7 +6240,7 @@
       <w:r>
         <w:t xml:space="preserve">Groucho binding is enriched </w:t>
       </w:r>
-      <w:del w:id="585" w:author="Albert Courey" w:date="2015-08-25T15:27:00Z">
+      <w:del w:id="589" w:author="Albert Courey" w:date="2015-08-25T15:27:00Z">
         <w:r>
           <w:delText xml:space="preserve">in </w:delText>
         </w:r>
@@ -6219,7 +6248,7 @@
           <w:delText>promoter regions within 500bp of</w:delText>
         </w:r>
       </w:del>
-      <w:ins w:id="586" w:author="Albert Courey" w:date="2015-08-25T15:27:00Z">
+      <w:ins w:id="590" w:author="Albert Courey" w:date="2015-08-25T15:27:00Z">
         <w:r>
           <w:t>close to</w:t>
         </w:r>
@@ -6233,19 +6262,19 @@
       <w:r>
         <w:t>ion start sites (Fig. 2-</w:t>
       </w:r>
-      <w:commentRangeStart w:id="587"/>
+      <w:commentRangeStart w:id="591"/>
       <w:r>
         <w:t>10</w:t>
       </w:r>
       <w:r>
         <w:t>A</w:t>
       </w:r>
-      <w:commentRangeEnd w:id="587"/>
+      <w:commentRangeEnd w:id="591"/>
       <w:r>
         <w:rPr>
           <w:rStyle w:val="CommentReference"/>
         </w:rPr>
-        <w:commentReference w:id="587"/>
+        <w:commentReference w:id="591"/>
       </w:r>
       <w:r>
         <w:t xml:space="preserve">). Regions further upstream (20 kb to 2 kb) are depleted for Gro occupancy, and intermediate range regions (2 kb to 500 </w:t>
@@ -6264,35 +6293,65 @@
       <w:r>
         <w:t xml:space="preserve">or enrichment. Binding within introns and 5’ UTRs is </w:t>
       </w:r>
-      <w:ins w:id="588" w:author="Albert Courey" w:date="2015-08-25T15:28:00Z">
+      <w:ins w:id="592" w:author="Albert Courey" w:date="2015-08-25T15:28:00Z">
         <w:r>
           <w:t xml:space="preserve">also </w:t>
         </w:r>
       </w:ins>
       <w:r>
-        <w:t xml:space="preserve">enriched. This pattern of occupancy is </w:t>
-      </w:r>
-      <w:del w:id="589" w:author="Albert Courey" w:date="2015-08-25T15:28:00Z">
-        <w:r>
-          <w:delText>at odds with the</w:delText>
+        <w:t xml:space="preserve">enriched. </w:t>
+      </w:r>
+      <w:del w:id="593" w:author="Michael Chambers" w:date="2015-11-06T17:54:00Z">
+        <w:r>
+          <w:delText>This pattern of occupancy is at odds with the</w:delText>
         </w:r>
       </w:del>
-      <w:ins w:id="590" w:author="Albert Courey" w:date="2015-08-25T15:28:00Z">
-        <w:r>
-          <w:t>somewhat surprising given the</w:t>
-        </w:r>
-      </w:ins>
-      <w:r>
-        <w:t xml:space="preserve"> traditional view that Groucho is pri</w:t>
-      </w:r>
-      <w:r>
-        <w:t xml:space="preserve">marily a long-range </w:t>
-      </w:r>
-      <w:proofErr w:type="spellStart"/>
-      <w:r>
-        <w:t>corepressor</w:t>
-      </w:r>
-      <w:proofErr w:type="spellEnd"/>
+      <w:ins w:id="594" w:author="Albert Courey" w:date="2015-08-25T15:28:00Z">
+        <w:del w:id="595" w:author="Michael Chambers" w:date="2015-11-06T17:54:00Z">
+          <w:r>
+            <w:delText>somewhat surprising given the</w:delText>
+          </w:r>
+        </w:del>
+      </w:ins>
+      <w:del w:id="596" w:author="Michael Chambers" w:date="2015-11-06T17:54:00Z">
+        <w:r>
+          <w:delText xml:space="preserve"> traditional view that Groucho is pri</w:delText>
+        </w:r>
+        <w:r>
+          <w:delText>marily a long-range corepressor</w:delText>
+        </w:r>
+      </w:del>
+      <w:ins w:id="597" w:author="Michael Chambers" w:date="2015-11-06T17:54:00Z">
+        <w:r>
+          <w:t xml:space="preserve">This </w:t>
+        </w:r>
+        <w:r>
+          <w:t xml:space="preserve">pattern of recruitment at or near the </w:t>
+        </w:r>
+      </w:ins>
+      <w:ins w:id="598" w:author="Michael Chambers" w:date="2015-11-06T17:58:00Z">
+        <w:r>
+          <w:t>start sites</w:t>
+        </w:r>
+      </w:ins>
+      <w:ins w:id="599" w:author="Michael Chambers" w:date="2015-11-06T17:54:00Z">
+        <w:r>
+          <w:t xml:space="preserve"> of genes, or within the gene bodies, is somewhat unexpected given extensive evidence that Groucho is capable of initiating expression while bound tens of </w:t>
+        </w:r>
+        <w:proofErr w:type="spellStart"/>
+        <w:r>
+          <w:t>kilobases</w:t>
+        </w:r>
+        <w:proofErr w:type="spellEnd"/>
+        <w:r>
+          <w:t xml:space="preserve"> away of a </w:t>
+        </w:r>
+      </w:ins>
+      <w:ins w:id="600" w:author="Michael Chambers" w:date="2015-11-06T17:56:00Z">
+        <w:r>
+          <w:t>regulatory target</w:t>
+        </w:r>
+      </w:ins>
       <w:r>
         <w:t xml:space="preserve"> </w:t>
       </w:r>
@@ -6313,55 +6372,59 @@
       <w:r>
         <w:t>{Barolo, 1997 #2365}</w:t>
       </w:r>
-      <w:r>
-        <w:t xml:space="preserve">, capable of repressing genes several </w:t>
-      </w:r>
-      <w:proofErr w:type="spellStart"/>
-      <w:r>
-        <w:t>kilobases</w:t>
-      </w:r>
-      <w:proofErr w:type="spellEnd"/>
-      <w:r>
-        <w:t xml:space="preserve"> away from its recruitment site, though it has also been shown to be capable of short-range repression through recruitment by additional transcription factors, such as </w:t>
-      </w:r>
-      <w:proofErr w:type="spellStart"/>
-      <w:r>
-        <w:t>knirps</w:t>
-      </w:r>
-      <w:proofErr w:type="spellEnd"/>
-      <w:r>
-        <w:t xml:space="preserve"> </w:t>
-      </w:r>
-      <w:commentRangeStart w:id="591"/>
-      <w:r>
-        <w:t>{</w:t>
-      </w:r>
-      <w:proofErr w:type="spellStart"/>
-      <w:r>
-        <w:t>Payankaulam</w:t>
-      </w:r>
-      <w:proofErr w:type="spellEnd"/>
-      <w:r>
-        <w:t>, 2009 #2955}</w:t>
-      </w:r>
-      <w:commentRangeEnd w:id="591"/>
-      <w:r>
-        <w:rPr>
-          <w:rStyle w:val="CommentReference"/>
-        </w:rPr>
-        <w:commentReference w:id="591"/>
-      </w:r>
-      <w:r>
-        <w:t>. Our data</w:t>
-      </w:r>
-      <w:r>
-        <w:t xml:space="preserve"> indicates that Gro </w:t>
-      </w:r>
-      <w:r>
-        <w:t>preferentially associates near TSSs and within genes.</w:t>
-      </w:r>
-      <w:r>
-        <w:t xml:space="preserve"> Groucho sites exhibit a strong preference for binding within genes, with approximately 50% of peaks occurring within gene bodies across all timepoints </w:t>
+      <w:ins w:id="601" w:author="Michael Chambers" w:date="2015-11-06T17:59:00Z">
+        <w:r>
+          <w:t xml:space="preserve">. </w:t>
+        </w:r>
+      </w:ins>
+      <w:del w:id="602" w:author="Michael Chambers" w:date="2015-11-06T17:59:00Z">
+        <w:r>
+          <w:delText xml:space="preserve">, </w:delText>
+        </w:r>
+      </w:del>
+      <w:del w:id="603" w:author="Michael Chambers" w:date="2015-11-06T17:56:00Z">
+        <w:r>
+          <w:delText xml:space="preserve">capable of repressing genes several kilobases away from its recruitment site, </w:delText>
+        </w:r>
+      </w:del>
+      <w:del w:id="604" w:author="Michael Chambers" w:date="2015-11-06T17:59:00Z">
+        <w:r>
+          <w:delText>though it has also been shown to be capable of short-range repression through recruitment by additional transcription factors, such as knirps</w:delText>
+        </w:r>
+        <w:r>
+          <w:delText xml:space="preserve"> </w:delText>
+        </w:r>
+        <w:commentRangeStart w:id="605"/>
+        <w:r>
+          <w:delText>{Payankaulam, 2009 #2955}</w:delText>
+        </w:r>
+        <w:commentRangeEnd w:id="605"/>
+        <w:r>
+          <w:rPr>
+            <w:rStyle w:val="CommentReference"/>
+          </w:rPr>
+          <w:commentReference w:id="605"/>
+        </w:r>
+        <w:r>
+          <w:delText xml:space="preserve">. </w:delText>
+        </w:r>
+      </w:del>
+      <w:del w:id="606" w:author="Michael Chambers" w:date="2015-11-06T17:57:00Z">
+        <w:r>
+          <w:delText>Our data</w:delText>
+        </w:r>
+        <w:r>
+          <w:delText xml:space="preserve"> indicates that Gro </w:delText>
+        </w:r>
+        <w:r>
+          <w:delText>preferentially associates near TSSs and within genes.</w:delText>
+        </w:r>
+        <w:r>
+          <w:delText xml:space="preserve"> </w:delText>
+        </w:r>
+      </w:del>
+      <w:r>
+        <w:t xml:space="preserve">Groucho sites exhibit a strong preference for binding within genes, with approximately 50% of peaks occurring within gene bodies across all timepoints </w:t>
       </w:r>
       <w:r>
         <w:t>(Fig. 2-10</w:t>
@@ -6400,7 +6463,15 @@
       </w:r>
       <w:proofErr w:type="spellEnd"/>
       <w:r>
-        <w:t xml:space="preserve"> binding sites accurately to a regulatory target, if such a target even exists for each peak.</w:t>
+        <w:t xml:space="preserve"> binding sites accurately to a regulatory target, if such a target </w:t>
+      </w:r>
+      <w:del w:id="607" w:author="Michael Chambers" w:date="2015-11-06T17:59:00Z">
+        <w:r>
+          <w:delText xml:space="preserve">even </w:delText>
+        </w:r>
+      </w:del>
+      <w:r>
+        <w:t>exists for each peak.</w:t>
       </w:r>
     </w:p>
     <w:p>
@@ -6468,6 +6539,11 @@
       <w:r>
         <w:t>genes tend to be longer, more conserved, and more sensitive to mutation than subsequent introns</w:t>
       </w:r>
+      <w:ins w:id="608" w:author="Michael Chambers" w:date="2015-11-06T18:00:00Z">
+        <w:r>
+          <w:t>, and therefore predicted to be enriched for regulatory elements</w:t>
+        </w:r>
+      </w:ins>
       <w:r>
         <w:t xml:space="preserve"> </w:t>
       </w:r>
@@ -6485,222 +6561,376 @@
       <w:r>
         <w:t>.</w:t>
       </w:r>
+      <w:ins w:id="609" w:author="Michael Chambers" w:date="2015-11-06T18:28:00Z">
+        <w:r>
+          <w:t xml:space="preserve"> </w:t>
+        </w:r>
+        <w:r>
+          <w:t xml:space="preserve">The median width of intronic </w:t>
+        </w:r>
+        <w:r>
+          <w:t xml:space="preserve">Groucho binding </w:t>
+        </w:r>
+        <w:r>
+          <w:t xml:space="preserve">sites is </w:t>
+        </w:r>
+        <w:r>
+          <w:t xml:space="preserve">nearly </w:t>
+        </w:r>
+        <w:r>
+          <w:t xml:space="preserve">identical to </w:t>
+        </w:r>
+        <w:r>
+          <w:t xml:space="preserve">that of </w:t>
+        </w:r>
+        <w:proofErr w:type="spellStart"/>
+        <w:r>
+          <w:t>intergenic</w:t>
+        </w:r>
+        <w:proofErr w:type="spellEnd"/>
+        <w:r>
+          <w:t xml:space="preserve"> sites (403 vs 402 </w:t>
+        </w:r>
+        <w:proofErr w:type="spellStart"/>
+        <w:r>
+          <w:t>bp</w:t>
+        </w:r>
+        <w:proofErr w:type="spellEnd"/>
+        <w:r>
+          <w:t>, respectively).</w:t>
+        </w:r>
+      </w:ins>
     </w:p>
     <w:p>
       <w:pPr>
         <w:spacing w:line="480" w:lineRule="auto"/>
         <w:ind w:firstLine="720"/>
       </w:pPr>
-      <w:r>
-        <w:t>However, it is not known whether Groucho peaks arising inside genes are the result of direct recruitment of Groucho to those sites by</w:t>
-      </w:r>
-      <w:r>
-        <w:t xml:space="preserve"> interaction with</w:t>
-      </w:r>
-      <w:r>
-        <w:t xml:space="preserve"> sequence-specific transcription factors, or if Groucho is recruited </w:t>
-      </w:r>
-      <w:r>
-        <w:t xml:space="preserve">to </w:t>
-      </w:r>
-      <w:proofErr w:type="spellStart"/>
-      <w:r>
-        <w:t>intergenic</w:t>
-      </w:r>
-      <w:proofErr w:type="spellEnd"/>
-      <w:r>
-        <w:t xml:space="preserve"> </w:t>
-      </w:r>
-      <w:r>
-        <w:t>regulatory</w:t>
-      </w:r>
-      <w:r>
-        <w:t xml:space="preserve"> regions which are brought into contact with these introns</w:t>
-      </w:r>
-      <w:r>
-        <w:t xml:space="preserve"> through looping or a simila</w:t>
-      </w:r>
-      <w:r>
-        <w:t>r rearrangement of the local topology</w:t>
-      </w:r>
-      <w:r>
-        <w:t xml:space="preserve">, resulting in </w:t>
-      </w:r>
-      <w:proofErr w:type="spellStart"/>
-      <w:r>
-        <w:t>immunoprecipation</w:t>
-      </w:r>
-      <w:proofErr w:type="spellEnd"/>
-      <w:r>
-        <w:t xml:space="preserve"> of these regions</w:t>
-      </w:r>
-      <w:r>
-        <w:t xml:space="preserve"> during ChIP-seq</w:t>
-      </w:r>
-      <w:r>
-        <w:t>.</w:t>
-      </w:r>
-      <w:r>
-        <w:t xml:space="preserve"> </w:t>
-      </w:r>
-      <w:r>
-        <w:t>However, i</w:t>
-      </w:r>
-      <w:r>
-        <w:t>t does appear that the interaction of Groucho with these introns</w:t>
-      </w:r>
-      <w:r>
-        <w:t xml:space="preserve"> is specific due to the </w:t>
-      </w:r>
-      <w:r>
-        <w:t xml:space="preserve">restricted </w:t>
-      </w:r>
-      <w:r>
-        <w:t>siz</w:t>
-      </w:r>
-      <w:r>
-        <w:t>e of the intronic binding sites. The</w:t>
-      </w:r>
-      <w:r>
-        <w:t xml:space="preserve"> median width of intronic sites is identical to </w:t>
-      </w:r>
-      <w:proofErr w:type="spellStart"/>
-      <w:r>
-        <w:t>intergenic</w:t>
-      </w:r>
-      <w:proofErr w:type="spellEnd"/>
-      <w:r>
-        <w:t xml:space="preserve"> sites (403 vs 402 </w:t>
-      </w:r>
-      <w:proofErr w:type="spellStart"/>
-      <w:r>
-        <w:t>bp</w:t>
-      </w:r>
-      <w:proofErr w:type="spellEnd"/>
-      <w:r>
-        <w:t>, respectively). Therefore, some property of the intron is directing Groucho to associate with specific points within. Whether that property is a protein interaction with another intron-associated factor, or a topological property of</w:t>
-      </w:r>
-      <w:r>
-        <w:t xml:space="preserve"> the surround chromatin, is un</w:t>
-      </w:r>
-      <w:r>
-        <w:t>known.</w:t>
-      </w:r>
-    </w:p>
+      <w:moveFromRangeStart w:id="610" w:author="Michael Chambers" w:date="2015-11-06T18:26:00Z" w:name="move434597717"/>
+      <w:moveFrom w:id="611" w:author="Michael Chambers" w:date="2015-11-06T18:26:00Z">
+        <w:r>
+          <w:t>However, it is not known whether Groucho peaks arising inside genes are the result of direct recruitment of Groucho to those sites by</w:t>
+        </w:r>
+        <w:r>
+          <w:t xml:space="preserve"> interaction with</w:t>
+        </w:r>
+        <w:r>
+          <w:t xml:space="preserve"> sequence-specific transcription factors, or if Groucho is recruited </w:t>
+        </w:r>
+        <w:r>
+          <w:t>to intergenic</w:t>
+        </w:r>
+        <w:r>
+          <w:t xml:space="preserve"> </w:t>
+        </w:r>
+        <w:r>
+          <w:t>regulatory</w:t>
+        </w:r>
+        <w:r>
+          <w:t xml:space="preserve"> regions which are brought into contact with these introns</w:t>
+        </w:r>
+        <w:r>
+          <w:t xml:space="preserve"> through looping or a simila</w:t>
+        </w:r>
+        <w:r>
+          <w:t>r rearrangement of the local topology</w:t>
+        </w:r>
+        <w:r>
+          <w:t>, resulting in immunoprecipation of these regions</w:t>
+        </w:r>
+        <w:r>
+          <w:t xml:space="preserve"> during ChIP-seq</w:t>
+        </w:r>
+        <w:r>
+          <w:t>.</w:t>
+        </w:r>
+        <w:r>
+          <w:t xml:space="preserve"> </w:t>
+        </w:r>
+        <w:r>
+          <w:t>However, i</w:t>
+        </w:r>
+        <w:r>
+          <w:t>t does appear that the interaction of Groucho with these introns</w:t>
+        </w:r>
+        <w:r>
+          <w:t xml:space="preserve"> is specific due to the </w:t>
+        </w:r>
+        <w:r>
+          <w:t xml:space="preserve">restricted </w:t>
+        </w:r>
+        <w:r>
+          <w:t>siz</w:t>
+        </w:r>
+        <w:r>
+          <w:t>e of the intronic binding sites. The</w:t>
+        </w:r>
+        <w:r>
+          <w:t xml:space="preserve"> median width of intronic sites is identical to intergenic sites (403 vs 402 bp, respectively). Therefore, some property of the intron is directing Groucho to associate with specific points within. Whether that property is a protein interaction with another intron-associated factor, or a topological property of</w:t>
+        </w:r>
+        <w:r>
+          <w:t xml:space="preserve"> the surround chromatin, is un</w:t>
+        </w:r>
+        <w:r>
+          <w:t>known.</w:t>
+        </w:r>
+      </w:moveFrom>
+    </w:p>
+    <w:moveFromRangeEnd w:id="610"/>
     <w:p>
       <w:pPr>
         <w:spacing w:line="480" w:lineRule="auto"/>
         <w:ind w:firstLine="720"/>
-      </w:pPr>
-      <w:r>
-        <w:t xml:space="preserve">Motif analysis of the intronic Groucho recruitment sites </w:t>
-      </w:r>
-      <w:r>
-        <w:t xml:space="preserve">identifies a small number of transcription factor biding motifs enriched at each timepoint, including some </w:t>
-      </w:r>
+        <w:rPr>
+          <w:del w:id="612" w:author="Michael Chambers" w:date="2015-11-06T19:06:00Z"/>
+        </w:rPr>
+        <w:pPrChange w:id="613" w:author="Michael Chambers" w:date="2015-11-06T19:06:00Z">
+          <w:pPr>
+            <w:spacing w:line="480" w:lineRule="auto"/>
+            <w:ind w:firstLine="720"/>
+          </w:pPr>
+        </w:pPrChange>
+      </w:pPr>
+      <w:r>
+        <w:t xml:space="preserve">Motif analysis of </w:t>
+      </w:r>
+      <w:del w:id="614" w:author="Michael Chambers" w:date="2015-11-06T18:03:00Z">
+        <w:r>
+          <w:delText xml:space="preserve">the </w:delText>
+        </w:r>
+      </w:del>
+      <w:del w:id="615" w:author="Michael Chambers" w:date="2015-11-06T18:54:00Z">
+        <w:r>
+          <w:delText>intronic</w:delText>
+        </w:r>
+      </w:del>
+      <w:r>
+        <w:t xml:space="preserve"> Groucho recruitment sites </w:t>
+      </w:r>
+      <w:r>
+        <w:t xml:space="preserve">identifies a small number of transcription factor biding motifs enriched at each timepoint, including </w:t>
+      </w:r>
+      <w:del w:id="616" w:author="Michael Chambers" w:date="2015-11-06T18:04:00Z">
+        <w:r>
+          <w:delText xml:space="preserve">some </w:delText>
+        </w:r>
+      </w:del>
+      <w:ins w:id="617" w:author="Michael Chambers" w:date="2015-11-06T18:04:00Z">
+        <w:r>
+          <w:t>several</w:t>
+        </w:r>
+        <w:r>
+          <w:t xml:space="preserve"> </w:t>
+        </w:r>
+      </w:ins>
       <w:r>
         <w:t xml:space="preserve">factors known to </w:t>
       </w:r>
-      <w:proofErr w:type="spellStart"/>
-      <w:r>
-        <w:t>colocalize</w:t>
-      </w:r>
-      <w:proofErr w:type="spellEnd"/>
-      <w:r>
-        <w:t xml:space="preserve"> with Groucho</w:t>
-      </w:r>
-      <w:r>
-        <w:t>, including twist</w:t>
-      </w:r>
-      <w:r>
-        <w:t xml:space="preserve"> (</w:t>
-      </w:r>
-      <w:proofErr w:type="spellStart"/>
-      <w:r>
-        <w:t>twi</w:t>
-      </w:r>
-      <w:proofErr w:type="spellEnd"/>
+      <w:ins w:id="618" w:author="Michael Chambers" w:date="2015-11-06T18:04:00Z">
+        <w:r>
+          <w:t xml:space="preserve">interact </w:t>
+        </w:r>
+      </w:ins>
+      <w:del w:id="619" w:author="Michael Chambers" w:date="2015-11-06T18:04:00Z">
+        <w:r>
+          <w:delText xml:space="preserve">colocalize </w:delText>
+        </w:r>
+      </w:del>
+      <w:r>
+        <w:t>with Groucho</w:t>
+      </w:r>
+      <w:r>
+        <w:t>, including</w:t>
+      </w:r>
+      <w:ins w:id="620" w:author="Michael Chambers" w:date="2015-11-06T18:04:00Z">
+        <w:r>
+          <w:t xml:space="preserve"> </w:t>
+        </w:r>
+      </w:ins>
+      <w:ins w:id="621" w:author="Michael Chambers" w:date="2015-11-06T18:05:00Z">
+        <w:r>
+          <w:t>Ventral nervous syndrome defective (</w:t>
+        </w:r>
+        <w:proofErr w:type="spellStart"/>
+        <w:r>
+          <w:t>vnd</w:t>
+        </w:r>
+        <w:proofErr w:type="spellEnd"/>
+        <w:r>
+          <w:t xml:space="preserve">), Sloppy paired 1 (slp1), </w:t>
+        </w:r>
+      </w:ins>
+      <w:r>
+        <w:t xml:space="preserve"> </w:t>
+      </w:r>
+      <w:ins w:id="622" w:author="Michael Chambers" w:date="2015-11-06T18:05:00Z">
+        <w:r>
+          <w:t>Hairy (h),</w:t>
+        </w:r>
+      </w:ins>
+      <w:ins w:id="623" w:author="Michael Chambers" w:date="2015-11-06T18:55:00Z">
+        <w:r>
+          <w:t xml:space="preserve"> </w:t>
+        </w:r>
+        <w:proofErr w:type="spellStart"/>
+        <w:r>
+          <w:t>Huckebein</w:t>
+        </w:r>
+        <w:proofErr w:type="spellEnd"/>
+        <w:r>
+          <w:t xml:space="preserve"> (</w:t>
+        </w:r>
+        <w:proofErr w:type="spellStart"/>
+        <w:r>
+          <w:t>hkb</w:t>
+        </w:r>
+        <w:proofErr w:type="spellEnd"/>
+        <w:r>
+          <w:t>),</w:t>
+        </w:r>
+      </w:ins>
+      <w:ins w:id="624" w:author="Michael Chambers" w:date="2015-11-06T18:05:00Z">
+        <w:r>
+          <w:t xml:space="preserve"> and Brinker (</w:t>
+        </w:r>
+        <w:proofErr w:type="spellStart"/>
+        <w:r>
+          <w:t>brk</w:t>
+        </w:r>
+        <w:proofErr w:type="spellEnd"/>
+        <w:r>
+          <w:t xml:space="preserve">) </w:t>
+        </w:r>
+      </w:ins>
+      <w:del w:id="625" w:author="Michael Chambers" w:date="2015-11-06T18:04:00Z">
+        <w:r>
+          <w:delText>twist</w:delText>
+        </w:r>
+        <w:r>
+          <w:delText xml:space="preserve"> (twi)</w:delText>
+        </w:r>
+        <w:r>
+          <w:delText>, tinman</w:delText>
+        </w:r>
+        <w:r>
+          <w:delText xml:space="preserve"> (tin)</w:delText>
+        </w:r>
+        <w:r>
+          <w:delText>, and pannier</w:delText>
+        </w:r>
+        <w:r>
+          <w:delText xml:space="preserve"> (pnr), </w:delText>
+        </w:r>
+      </w:del>
+      <w:del w:id="626" w:author="Michael Chambers" w:date="2015-11-06T18:06:00Z">
+        <w:r>
+          <w:delText>as well as</w:delText>
+        </w:r>
+        <w:r>
+          <w:delText xml:space="preserve"> previously unassociated factors, including </w:delText>
+        </w:r>
+        <w:r>
+          <w:delText>vielfältig</w:delText>
+        </w:r>
+        <w:r>
+          <w:delText xml:space="preserve"> (vlf)</w:delText>
+        </w:r>
+        <w:r>
+          <w:delText xml:space="preserve"> </w:delText>
+        </w:r>
+      </w:del>
+      <w:r>
+        <w:t>(Fig. 2-12</w:t>
+      </w:r>
       <w:r>
         <w:t>)</w:t>
       </w:r>
       <w:r>
-        <w:t xml:space="preserve">, </w:t>
-      </w:r>
-      <w:proofErr w:type="spellStart"/>
-      <w:r>
-        <w:t>tinman</w:t>
-      </w:r>
-      <w:proofErr w:type="spellEnd"/>
-      <w:r>
-        <w:t xml:space="preserve"> (tin)</w:t>
-      </w:r>
-      <w:r>
-        <w:t>, and pannier</w:t>
-      </w:r>
-      <w:r>
-        <w:t xml:space="preserve"> (</w:t>
-      </w:r>
-      <w:proofErr w:type="spellStart"/>
-      <w:r>
-        <w:t>pnr</w:t>
-      </w:r>
-      <w:proofErr w:type="spellEnd"/>
-      <w:r>
-        <w:t>), as well as</w:t>
-      </w:r>
-      <w:r>
-        <w:t xml:space="preserve"> previously unassociated factors, including </w:t>
-      </w:r>
-      <w:proofErr w:type="spellStart"/>
-      <w:r>
-        <w:t>vielfältig</w:t>
-      </w:r>
-      <w:proofErr w:type="spellEnd"/>
-      <w:r>
-        <w:t xml:space="preserve"> (</w:t>
-      </w:r>
-      <w:proofErr w:type="spellStart"/>
-      <w:r>
-        <w:t>vlf</w:t>
-      </w:r>
-      <w:proofErr w:type="spellEnd"/>
-      <w:r>
-        <w:t>)</w:t>
-      </w:r>
-      <w:r>
-        <w:t xml:space="preserve"> (Fig. 2-12</w:t>
-      </w:r>
-      <w:r>
-        <w:t>)</w:t>
-      </w:r>
-      <w:r>
         <w:t>.</w:t>
       </w:r>
       <w:r>
-        <w:t xml:space="preserve"> Enrichment of motifs are dependent on timepoint, exhibiting significant change over time. Additionally, some motifs are specific to Groucho peaks arising inside genes, such as moti</w:t>
-      </w:r>
-      <w:r>
-        <w:t>fs corresponding to</w:t>
-      </w:r>
-      <w:r>
-        <w:t xml:space="preserve"> serpent and </w:t>
-      </w:r>
-      <w:commentRangeStart w:id="592"/>
-      <w:proofErr w:type="spellStart"/>
-      <w:r>
-        <w:t>ultraspiracle</w:t>
-      </w:r>
-      <w:commentRangeEnd w:id="592"/>
-      <w:proofErr w:type="spellEnd"/>
-      <w:r>
-        <w:rPr>
-          <w:rStyle w:val="CommentReference"/>
-        </w:rPr>
-        <w:commentReference w:id="592"/>
-      </w:r>
-      <w:r>
-        <w:t xml:space="preserve">. </w:t>
-      </w:r>
+        <w:t xml:space="preserve"> Enrichment of motifs </w:t>
+      </w:r>
+      <w:del w:id="627" w:author="Michael Chambers" w:date="2015-11-06T18:06:00Z">
+        <w:r>
+          <w:delText xml:space="preserve">are </w:delText>
+        </w:r>
+      </w:del>
+      <w:ins w:id="628" w:author="Michael Chambers" w:date="2015-11-06T18:55:00Z">
+        <w:r>
+          <w:t xml:space="preserve">varies by timepoint as well as </w:t>
+        </w:r>
+      </w:ins>
+      <w:ins w:id="629" w:author="Michael Chambers" w:date="2015-11-06T19:04:00Z">
+        <w:r>
+          <w:t>location of the Groucho binding site. The majority of factors analyzed exhibit stronger enrichment within Groucho sites within genes.</w:t>
+        </w:r>
+      </w:ins>
+      <w:del w:id="630" w:author="Michael Chambers" w:date="2015-11-06T18:55:00Z">
+        <w:r>
+          <w:delText>dependent on timepoint, exhibiting significant change over time.</w:delText>
+        </w:r>
+      </w:del>
+      <w:moveToRangeStart w:id="631" w:author="Michael Chambers" w:date="2015-11-06T18:26:00Z" w:name="move434597717"/>
+      <w:moveTo w:id="632" w:author="Michael Chambers" w:date="2015-11-06T18:26:00Z">
+        <w:del w:id="633" w:author="Michael Chambers" w:date="2015-11-06T19:05:00Z">
+          <w:r>
+            <w:delText>However, it</w:delText>
+          </w:r>
+        </w:del>
+        <w:del w:id="634" w:author="Michael Chambers" w:date="2015-11-06T19:06:00Z">
+          <w:r>
+            <w:delText xml:space="preserve"> is not known whether Groucho peaks arising inside genes are the result of direct recruitment of Groucho to those sites by interaction with sequence-specific transcription factors, or if Groucho is recruited to intergenic regulatory regions which are brought into contact with these introns through looping or a similar rearrangement of the local topology, resulting in immunoprecipation of these regions during ChIP-seq. However, it does appear that the interaction of Groucho with these introns is specific due to the restricted size of the intronic binding sites. </w:delText>
+          </w:r>
+        </w:del>
+        <w:del w:id="635" w:author="Michael Chambers" w:date="2015-11-06T18:27:00Z">
+          <w:r>
+            <w:delText xml:space="preserve">The median width of intronic sites is identical to intergenic sites (403 vs 402 bp, respectively). </w:delText>
+          </w:r>
+        </w:del>
+        <w:del w:id="636" w:author="Michael Chambers" w:date="2015-11-06T19:06:00Z">
+          <w:r>
+            <w:delText>Therefore, some property of the intron is directing Groucho to associate with specific points within. Whether that property is a protein interaction with another intron-associated factor, or a topological property of the surround chromatin, is unknown.</w:delText>
+          </w:r>
+        </w:del>
+      </w:moveTo>
+    </w:p>
+    <w:moveToRangeEnd w:id="631"/>
+    <w:p>
+      <w:pPr>
+        <w:spacing w:line="480" w:lineRule="auto"/>
+        <w:pPrChange w:id="637" w:author="Michael Chambers" w:date="2015-11-06T19:06:00Z">
+          <w:pPr>
+            <w:spacing w:line="480" w:lineRule="auto"/>
+            <w:ind w:firstLine="720"/>
+          </w:pPr>
+        </w:pPrChange>
+      </w:pPr>
+      <w:del w:id="638" w:author="Michael Chambers" w:date="2015-11-06T18:07:00Z">
+        <w:r>
+          <w:delText xml:space="preserve"> Additionally, some motifs are specific to Groucho peaks arising inside genes, such as moti</w:delText>
+        </w:r>
+        <w:r>
+          <w:delText>fs corresponding to</w:delText>
+        </w:r>
+        <w:r>
+          <w:delText xml:space="preserve"> serpent and </w:delText>
+        </w:r>
+        <w:commentRangeStart w:id="639"/>
+        <w:r>
+          <w:delText>ultraspiracle</w:delText>
+        </w:r>
+        <w:commentRangeEnd w:id="639"/>
+        <w:r>
+          <w:rPr>
+            <w:rStyle w:val="CommentReference"/>
+          </w:rPr>
+          <w:commentReference w:id="639"/>
+        </w:r>
+        <w:r>
+          <w:delText xml:space="preserve">. </w:delText>
+        </w:r>
+      </w:del>
     </w:p>
     <w:p>
       <w:pPr>
@@ -6773,23 +7003,65 @@
       <w:r>
         <w:t>Gro∆</w:t>
       </w:r>
-      <w:commentRangeStart w:id="593"/>
+      <w:commentRangeStart w:id="640"/>
       <w:r>
         <w:t>SP</w:t>
       </w:r>
-      <w:commentRangeEnd w:id="593"/>
+      <w:commentRangeEnd w:id="640"/>
       <w:proofErr w:type="spellEnd"/>
       <w:r>
         <w:rPr>
           <w:rStyle w:val="CommentReference"/>
         </w:rPr>
-        <w:commentReference w:id="593"/>
+        <w:commentReference w:id="640"/>
       </w:r>
       <w:r>
         <w:t>)</w:t>
       </w:r>
       <w:r>
-        <w:t xml:space="preserve">. Additionally, we analyzed the transcriptome of embryos </w:t>
+        <w:t xml:space="preserve">. </w:t>
+      </w:r>
+      <w:ins w:id="641" w:author="Michael Chambers" w:date="2015-11-06T19:18:00Z">
+        <w:r>
+          <w:t xml:space="preserve">Overexpression of a </w:t>
+        </w:r>
+      </w:ins>
+      <w:ins w:id="642" w:author="Michael Chambers" w:date="2015-11-06T19:16:00Z">
+        <w:r>
+          <w:t xml:space="preserve">deletion </w:t>
+        </w:r>
+      </w:ins>
+      <w:ins w:id="643" w:author="Michael Chambers" w:date="2015-11-06T19:18:00Z">
+        <w:r>
+          <w:t>variant of Groucho lacking the SP</w:t>
+        </w:r>
+      </w:ins>
+      <w:ins w:id="644" w:author="Michael Chambers" w:date="2015-11-06T19:16:00Z">
+        <w:r>
+          <w:t xml:space="preserve"> domain was found to result in faulty targeting and </w:t>
+        </w:r>
+      </w:ins>
+      <w:ins w:id="645" w:author="Michael Chambers" w:date="2015-11-06T19:17:00Z">
+        <w:r>
+          <w:t xml:space="preserve">ectopic repression of multiple non-Groucho target genes </w:t>
+        </w:r>
+        <w:r>
+          <w:t>{</w:t>
+        </w:r>
+        <w:proofErr w:type="spellStart"/>
+        <w:r>
+          <w:t>Turki-Judeh</w:t>
+        </w:r>
+        <w:proofErr w:type="spellEnd"/>
+        <w:r>
+          <w:t>, 2012 #2966}</w:t>
+        </w:r>
+        <w:r>
+          <w:t xml:space="preserve">, a trend that we sought to investigate on a genome-wide scale. </w:t>
+        </w:r>
+      </w:ins>
+      <w:r>
+        <w:t xml:space="preserve">Additionally, we analyzed the transcriptome of embryos </w:t>
       </w:r>
       <w:r>
         <w:t xml:space="preserve">lacking maternally-contributed </w:t>
@@ -6803,22 +7075,150 @@
       <w:r>
         <w:t xml:space="preserve">are derived from female </w:t>
       </w:r>
+      <w:ins w:id="646" w:author="Michael Chambers" w:date="2015-11-06T19:58:00Z">
+        <w:r>
+          <w:t xml:space="preserve">chimeric </w:t>
+        </w:r>
+      </w:ins>
       <w:proofErr w:type="spellStart"/>
       <w:r>
         <w:t>germline</w:t>
       </w:r>
       <w:proofErr w:type="spellEnd"/>
       <w:r>
-        <w:t xml:space="preserve"> clones of a Gro allele that give rise to a severely truncated and therefore non-functional Gro </w:t>
-      </w:r>
-      <w:r>
-        <w:t>gene product</w:t>
-      </w:r>
-      <w:r>
-        <w:t>.</w:t>
-      </w:r>
-      <w:r>
-        <w:t xml:space="preserve"> Analysis of Gro transcript levels across samples at each timepoint confirms overexpressing lines accumulated increased transcript levels, with the effect being greatest at the first timepoint</w:t>
+        <w:t xml:space="preserve"> clones </w:t>
+      </w:r>
+      <w:ins w:id="647" w:author="Michael Chambers" w:date="2015-11-06T19:58:00Z">
+        <w:r>
+          <w:t xml:space="preserve">homozygous for </w:t>
+        </w:r>
+        <w:r>
+          <w:rPr>
+            <w:i/>
+          </w:rPr>
+          <w:t>gro</w:t>
+        </w:r>
+        <w:r>
+          <w:rPr>
+            <w:i/>
+            <w:vertAlign w:val="superscript"/>
+          </w:rPr>
+          <w:t>MB36</w:t>
+        </w:r>
+        <w:r>
+          <w:t>, a lethal</w:t>
+        </w:r>
+        <w:r>
+          <w:rPr>
+            <w:i/>
+          </w:rPr>
+          <w:t xml:space="preserve"> </w:t>
+        </w:r>
+      </w:ins>
+      <w:del w:id="648" w:author="Michael Chambers" w:date="2015-11-06T19:58:00Z">
+        <w:r>
+          <w:delText xml:space="preserve">of a Gro </w:delText>
+        </w:r>
+      </w:del>
+      <w:r>
+        <w:t xml:space="preserve">allele that </w:t>
+      </w:r>
+      <w:ins w:id="649" w:author="Michael Chambers" w:date="2015-11-06T19:58:00Z">
+        <w:r>
+          <w:t>introduces an ectopic splice site near the 5</w:t>
+        </w:r>
+      </w:ins>
+      <w:ins w:id="650" w:author="Michael Chambers" w:date="2015-11-06T19:59:00Z">
+        <w:r>
+          <w:t>’</w:t>
+        </w:r>
+        <w:r>
+          <w:t xml:space="preserve"> end of </w:t>
+        </w:r>
+        <w:proofErr w:type="spellStart"/>
+        <w:r>
+          <w:rPr>
+            <w:i/>
+            <w:rPrChange w:id="651" w:author="Michael Chambers" w:date="2015-11-06T20:00:00Z">
+              <w:rPr>
+                <w:i/>
+              </w:rPr>
+            </w:rPrChange>
+          </w:rPr>
+          <w:t>gro</w:t>
+        </w:r>
+      </w:ins>
+      <w:proofErr w:type="spellEnd"/>
+      <w:ins w:id="652" w:author="Michael Chambers" w:date="2015-11-06T20:00:00Z">
+        <w:r>
+          <w:t xml:space="preserve"> </w:t>
+        </w:r>
+        <w:r>
+          <w:t>{Jennings, 2007 #2990}</w:t>
+        </w:r>
+      </w:ins>
+      <w:ins w:id="653" w:author="Michael Chambers" w:date="2015-11-06T19:59:00Z">
+        <w:r>
+          <w:t xml:space="preserve">. The resulting transcript codes the initial 12 amino acids of </w:t>
+        </w:r>
+      </w:ins>
+      <w:ins w:id="654" w:author="Michael Chambers" w:date="2015-11-06T20:00:00Z">
+        <w:r>
+          <w:t xml:space="preserve">Groucho followed by </w:t>
+        </w:r>
+      </w:ins>
+      <w:ins w:id="655" w:author="Michael Chambers" w:date="2015-11-06T20:01:00Z">
+        <w:r>
+          <w:t xml:space="preserve">~100 </w:t>
+        </w:r>
+      </w:ins>
+      <w:ins w:id="656" w:author="Michael Chambers" w:date="2015-11-06T20:02:00Z">
+        <w:r>
+          <w:t xml:space="preserve">amino acids derived from </w:t>
+        </w:r>
+        <w:proofErr w:type="spellStart"/>
+        <w:r>
+          <w:t>frameshifted</w:t>
+        </w:r>
+        <w:proofErr w:type="spellEnd"/>
+        <w:r>
+          <w:t xml:space="preserve"> sequence. The allele produces no detectable Groucho protein, and severely decreased levels of transcript, presumably due to nonsense-mediated </w:t>
+        </w:r>
+      </w:ins>
+      <w:ins w:id="657" w:author="Michael Chambers" w:date="2015-11-06T20:03:00Z">
+        <w:r>
+          <w:t>mRNA decay.</w:t>
+        </w:r>
+      </w:ins>
+      <w:del w:id="658" w:author="Michael Chambers" w:date="2015-11-06T19:59:00Z">
+        <w:r>
+          <w:rPr>
+            <w:rPrChange w:id="659" w:author="Michael Chambers" w:date="2015-11-06T19:59:00Z">
+              <w:rPr/>
+            </w:rPrChange>
+          </w:rPr>
+          <w:delText>give</w:delText>
+        </w:r>
+      </w:del>
+      <w:r>
+        <w:t xml:space="preserve"> </w:t>
+      </w:r>
+      <w:del w:id="660" w:author="Michael Chambers" w:date="2015-11-06T20:03:00Z">
+        <w:r>
+          <w:delText xml:space="preserve">rise to a severely truncated and therefore non-functional Gro </w:delText>
+        </w:r>
+        <w:r>
+          <w:delText>gene product</w:delText>
+        </w:r>
+        <w:r>
+          <w:delText>.</w:delText>
+        </w:r>
+        <w:r>
+          <w:delText xml:space="preserve"> </w:delText>
+        </w:r>
+      </w:del>
+      <w:r>
+        <w:t>Analysis of Gro transcript levels across samples at each timepoint confirms overexpressing lines accumulated increased transcript levels, with the effect being greatest at the first timepoint</w:t>
       </w:r>
       <w:r>
         <w:t xml:space="preserve"> (Fig. 2-13</w:t>
@@ -6827,35 +7227,53 @@
         <w:t>A</w:t>
       </w:r>
       <w:r>
-        <w:t>);</w:t>
-      </w:r>
-      <w:r>
-        <w:t xml:space="preserve"> Groucho loss-of-function embryos failed to accumulate Gro transcripts to any significant degree across all </w:t>
-      </w:r>
-      <w:commentRangeStart w:id="594"/>
+        <w:t>)</w:t>
+      </w:r>
+      <w:ins w:id="661" w:author="Michael Chambers" w:date="2015-11-06T20:03:00Z">
+        <w:r>
+          <w:t xml:space="preserve">. </w:t>
+        </w:r>
+      </w:ins>
+      <w:del w:id="662" w:author="Michael Chambers" w:date="2015-11-06T20:03:00Z">
+        <w:r>
+          <w:delText>;</w:delText>
+        </w:r>
+      </w:del>
+      <w:r>
+        <w:t xml:space="preserve"> </w:t>
+      </w:r>
+      <w:ins w:id="663" w:author="Michael Chambers" w:date="2015-11-06T20:09:00Z">
+        <w:r>
+          <w:t xml:space="preserve">This excess transcript is partially cleared from the embryo by later timepoints, but does not fully return to wild-type levels over the time span analyzed. </w:t>
+        </w:r>
+      </w:ins>
+      <w:r>
+        <w:t xml:space="preserve">Groucho loss-of-function embryos failed to accumulate Gro transcripts to any significant degree across all </w:t>
+      </w:r>
+      <w:commentRangeStart w:id="664"/>
       <w:r>
         <w:t>timepoints</w:t>
       </w:r>
-      <w:commentRangeEnd w:id="594"/>
+      <w:commentRangeEnd w:id="664"/>
       <w:r>
         <w:rPr>
           <w:rStyle w:val="CommentReference"/>
         </w:rPr>
-        <w:commentReference w:id="594"/>
+        <w:commentReference w:id="664"/>
       </w:r>
       <w:r>
         <w:t xml:space="preserve">. </w:t>
       </w:r>
-      <w:commentRangeStart w:id="595"/>
+      <w:commentRangeStart w:id="665"/>
       <w:r>
         <w:t>Wild</w:t>
       </w:r>
-      <w:commentRangeEnd w:id="595"/>
+      <w:commentRangeEnd w:id="665"/>
       <w:r>
         <w:rPr>
           <w:rStyle w:val="CommentReference"/>
         </w:rPr>
-        <w:commentReference w:id="595"/>
+        <w:commentReference w:id="665"/>
       </w:r>
       <w:r>
         <w:t xml:space="preserve">-type embryos exhibit the </w:t>
@@ -6899,7 +7317,20 @@
         <w:t>profiles</w:t>
       </w:r>
       <w:r>
-        <w:t xml:space="preserve"> reveals the transcriptomes cluster </w:t>
+        <w:t xml:space="preserve"> </w:t>
+      </w:r>
+      <w:ins w:id="666" w:author="Michael Chambers" w:date="2015-11-06T20:11:00Z">
+        <w:r>
+          <w:t xml:space="preserve">by </w:t>
+        </w:r>
+      </w:ins>
+      <w:ins w:id="667" w:author="Michael Chambers" w:date="2015-11-06T20:13:00Z">
+        <w:r>
+          <w:t xml:space="preserve">similarity </w:t>
+        </w:r>
+      </w:ins>
+      <w:r>
+        <w:t xml:space="preserve">reveals the transcriptomes cluster </w:t>
       </w:r>
       <w:r>
         <w:t xml:space="preserve">first </w:t>
@@ -6920,16 +7351,76 @@
         <w:t xml:space="preserve"> Groucho loss-of-function samples segregate well from wild-type and overexpression samples, while cluster discrimination between wild-type and overexpression is relatively weak, indicating that loss-of-function embryos exhibit a greater degree of transcriptome deviation from all other samples, while there are enough similarities between overexpression and wild-type embryos that they can cluster together. Groucho loss-of-function samples from the second and third timepoints cluster independently from all other samples at those </w:t>
       </w:r>
       <w:r>
-        <w:t>two timepoints, indicating that</w:t>
-      </w:r>
-      <w:r>
-        <w:t xml:space="preserve"> </w:t>
-      </w:r>
-      <w:r>
-        <w:t xml:space="preserve">the </w:t>
-      </w:r>
-      <w:r>
-        <w:t xml:space="preserve">accumulation of differences in gene regulation has put these embryos on a </w:t>
+        <w:t xml:space="preserve">two timepoints, </w:t>
+      </w:r>
+      <w:del w:id="668" w:author="Michael Chambers" w:date="2015-11-06T20:13:00Z">
+        <w:r>
+          <w:delText xml:space="preserve">indicating </w:delText>
+        </w:r>
+      </w:del>
+      <w:ins w:id="669" w:author="Michael Chambers" w:date="2015-11-06T20:13:00Z">
+        <w:r>
+          <w:t>indicative that</w:t>
+        </w:r>
+        <w:r>
+          <w:t xml:space="preserve"> </w:t>
+        </w:r>
+      </w:ins>
+      <w:del w:id="670" w:author="Michael Chambers" w:date="2015-11-06T20:13:00Z">
+        <w:r>
+          <w:delText>that</w:delText>
+        </w:r>
+        <w:r>
+          <w:delText xml:space="preserve"> </w:delText>
+        </w:r>
+        <w:r>
+          <w:delText xml:space="preserve">the </w:delText>
+        </w:r>
+      </w:del>
+      <w:r>
+        <w:t>accumulat</w:t>
+      </w:r>
+      <w:ins w:id="671" w:author="Michael Chambers" w:date="2015-11-06T20:13:00Z">
+        <w:r>
+          <w:t>ed</w:t>
+        </w:r>
+      </w:ins>
+      <w:del w:id="672" w:author="Michael Chambers" w:date="2015-11-06T20:13:00Z">
+        <w:r>
+          <w:delText>ion of</w:delText>
+        </w:r>
+      </w:del>
+      <w:r>
+        <w:t xml:space="preserve"> differences in gene </w:t>
+      </w:r>
+      <w:del w:id="673" w:author="Michael Chambers" w:date="2015-11-06T20:14:00Z">
+        <w:r>
+          <w:delText xml:space="preserve">regulation </w:delText>
+        </w:r>
+      </w:del>
+      <w:ins w:id="674" w:author="Michael Chambers" w:date="2015-11-06T20:14:00Z">
+        <w:r>
+          <w:t>expression</w:t>
+        </w:r>
+        <w:r>
+          <w:t xml:space="preserve"> </w:t>
+        </w:r>
+      </w:ins>
+      <w:r>
+        <w:t>ha</w:t>
+      </w:r>
+      <w:ins w:id="675" w:author="Michael Chambers" w:date="2015-11-06T20:14:00Z">
+        <w:r>
+          <w:t>ve</w:t>
+        </w:r>
+      </w:ins>
+      <w:del w:id="676" w:author="Michael Chambers" w:date="2015-11-06T20:14:00Z">
+        <w:r>
+          <w:delText>s</w:delText>
+        </w:r>
+      </w:del>
+      <w:r>
+        <w:t xml:space="preserve"> put these embryos on a </w:t>
       </w:r>
       <w:r>
         <w:t>highly divergent</w:t>
@@ -7038,21 +7529,45 @@
         <w:t xml:space="preserve"> with</w:t>
       </w:r>
       <w:r>
-        <w:t xml:space="preserve"> over 10% of genes exhibiting changes in expression level</w:t>
+        <w:t xml:space="preserve"> over 10% of </w:t>
+      </w:r>
+      <w:del w:id="677" w:author="Michael Chambers" w:date="2015-11-06T20:15:00Z">
+        <w:r>
+          <w:delText xml:space="preserve">genes </w:delText>
+        </w:r>
+      </w:del>
+      <w:ins w:id="678" w:author="Michael Chambers" w:date="2015-11-06T20:15:00Z">
+        <w:r>
+          <w:t>expressed genes</w:t>
+        </w:r>
+        <w:r>
+          <w:t xml:space="preserve"> </w:t>
+        </w:r>
+      </w:ins>
+      <w:r>
+        <w:t xml:space="preserve">exhibiting </w:t>
+      </w:r>
+      <w:ins w:id="679" w:author="Michael Chambers" w:date="2015-11-06T20:15:00Z">
+        <w:r>
+          <w:t xml:space="preserve">significant </w:t>
+        </w:r>
+      </w:ins>
+      <w:r>
+        <w:t>changes in expression level</w:t>
       </w:r>
       <w:r>
         <w:t xml:space="preserve"> at each </w:t>
       </w:r>
-      <w:commentRangeStart w:id="596"/>
+      <w:commentRangeStart w:id="680"/>
       <w:r>
         <w:t>timepoint</w:t>
       </w:r>
-      <w:commentRangeEnd w:id="596"/>
+      <w:commentRangeEnd w:id="680"/>
       <w:r>
         <w:rPr>
           <w:rStyle w:val="CommentReference"/>
         </w:rPr>
-        <w:commentReference w:id="596"/>
+        <w:commentReference w:id="680"/>
       </w:r>
       <w:r>
         <w:t xml:space="preserve">, with the greatest effect seen in the second, 4 </w:t>
@@ -7063,8 +7578,26 @@
       <w:r>
         <w:t xml:space="preserve"> 6.5 hour stage (Fig. 2-16</w:t>
       </w:r>
-      <w:r>
-        <w:t>B). Overexpression samples exhibit a smaller yet still significant proportion of differentially expressed genes, with the strongest ef</w:t>
+      <w:ins w:id="681" w:author="Michael Chambers" w:date="2015-11-06T20:18:00Z">
+        <w:r>
+          <w:t>B</w:t>
+        </w:r>
+      </w:ins>
+      <w:del w:id="682" w:author="Michael Chambers" w:date="2015-11-06T20:18:00Z">
+        <w:r>
+          <w:delText>B</w:delText>
+        </w:r>
+      </w:del>
+      <w:r>
+        <w:t>). Overexpression samples exhibit a smaller yet still significant proportion of differentially expressed genes</w:t>
+      </w:r>
+      <w:ins w:id="683" w:author="Michael Chambers" w:date="2015-11-06T20:17:00Z">
+        <w:r>
+          <w:t>, with between 2 and 16% of the expressed genome undergoing differential expression</w:t>
+        </w:r>
+      </w:ins>
+      <w:r>
+        <w:t>, with the strongest ef</w:t>
       </w:r>
       <w:r>
         <w:t>fect seen at the final, 6.</w:t>
@@ -7191,25 +7724,7 @@
         <w:t>ed</w:t>
       </w:r>
       <w:r>
-        <w:t xml:space="preserve"> on genes that exhibit a response of an opposite magnitude in the loss-of-function and one and more overexpression lines (i.e. up-regulated under conditions of lowered Gro dosage and down-</w:t>
-      </w:r>
-      <w:proofErr w:type="spellStart"/>
-      <w:r>
-        <w:t>regul</w:t>
-      </w:r>
-      <w:proofErr w:type="spellEnd"/>
-      <w:ins w:id="597" w:author="Michael Chambers" w:date="2015-09-15T19:58:00Z">
-        <w:r>
-          <w:tab/>
-        </w:r>
-      </w:ins>
-      <w:proofErr w:type="spellStart"/>
-      <w:r>
-        <w:t>ated</w:t>
-      </w:r>
-      <w:proofErr w:type="spellEnd"/>
-      <w:r>
-        <w:t xml:space="preserve"> under increased dosage, or vice-versa). This results in a significant restriction of the effected gene l</w:t>
+        <w:t xml:space="preserve"> on genes that exhibit a response of an opposite magnitude in the loss-of-function and one and more overexpression lines (i.e. up-regulated under conditions of lowered Gro dosage and down-regulated under increased dosage, or vice-versa). This results in a significant restriction of the effected gene l</w:t>
       </w:r>
       <w:r>
         <w:t>ist at each timepoint</w:t>
@@ -7227,10 +7742,28 @@
         <w:t xml:space="preserve">Groucho binding, as determined by ChIP-seq. The resulting gene list </w:t>
       </w:r>
       <w:r>
-        <w:t xml:space="preserve">is significantly reduced, consisting of </w:t>
-      </w:r>
-      <w:r>
-        <w:t>248 genes, of which 151 are common between the 2x and 4x G</w:t>
+        <w:t>is significantly reduced, consistin</w:t>
+      </w:r>
+      <w:bookmarkStart w:id="684" w:name="_GoBack"/>
+      <w:bookmarkEnd w:id="684"/>
+      <w:r>
+        <w:t xml:space="preserve">g of </w:t>
+      </w:r>
+      <w:r>
+        <w:t xml:space="preserve">248 genes, of which 151 are common between the </w:t>
+      </w:r>
+      <w:del w:id="685" w:author="Michael Chambers" w:date="2015-11-06T20:19:00Z">
+        <w:r>
+          <w:delText>2x and 4x</w:delText>
+        </w:r>
+      </w:del>
+      <w:ins w:id="686" w:author="Michael Chambers" w:date="2015-11-06T20:19:00Z">
+        <w:r>
+          <w:t>two full-length</w:t>
+        </w:r>
+      </w:ins>
+      <w:r>
+        <w:t xml:space="preserve"> G</w:t>
       </w:r>
       <w:r>
         <w:t>r</w:t>
@@ -7671,11 +8204,11 @@
         <w:pStyle w:val="Heading2"/>
         <w:spacing w:line="480" w:lineRule="auto"/>
         <w:rPr>
-          <w:ins w:id="598" w:author="Michael Chambers" w:date="2015-08-26T15:52:00Z"/>
-        </w:rPr>
-      </w:pPr>
-      <w:bookmarkStart w:id="599" w:name="revised-results-section"/>
-      <w:bookmarkEnd w:id="599"/>
+          <w:ins w:id="687" w:author="Michael Chambers" w:date="2015-08-26T15:52:00Z"/>
+        </w:rPr>
+      </w:pPr>
+      <w:bookmarkStart w:id="688" w:name="revised-results-section"/>
+      <w:bookmarkEnd w:id="688"/>
       <w:r>
         <w:t>Discussion</w:t>
       </w:r>
@@ -7683,9 +8216,9 @@
     <w:p>
       <w:pPr>
         <w:rPr>
-          <w:ins w:id="600" w:author="Michael Chambers" w:date="2015-08-26T15:52:00Z"/>
-        </w:rPr>
-        <w:pPrChange w:id="601" w:author="Michael Chambers" w:date="2015-08-26T15:52:00Z">
+          <w:ins w:id="689" w:author="Michael Chambers" w:date="2015-08-26T15:52:00Z"/>
+        </w:rPr>
+        <w:pPrChange w:id="690" w:author="Michael Chambers" w:date="2015-08-26T15:52:00Z">
           <w:pPr>
             <w:pStyle w:val="Heading2"/>
             <w:spacing w:line="480" w:lineRule="auto"/>
@@ -7697,11 +8230,11 @@
       <w:pPr>
         <w:spacing w:line="480" w:lineRule="auto"/>
         <w:rPr>
-          <w:ins w:id="602" w:author="Michael Chambers" w:date="2015-08-26T15:52:00Z"/>
+          <w:ins w:id="691" w:author="Michael Chambers" w:date="2015-08-26T15:52:00Z"/>
           <w:i/>
         </w:rPr>
       </w:pPr>
-      <w:ins w:id="603" w:author="Michael Chambers" w:date="2015-08-26T15:52:00Z">
+      <w:ins w:id="692" w:author="Michael Chambers" w:date="2015-08-26T15:52:00Z">
         <w:r>
           <w:rPr>
             <w:i/>
@@ -7728,7 +8261,7 @@
       <w:pPr>
         <w:spacing w:line="480" w:lineRule="auto"/>
         <w:rPr>
-          <w:ins w:id="604" w:author="Michael Chambers" w:date="2015-08-26T15:52:00Z"/>
+          <w:ins w:id="693" w:author="Michael Chambers" w:date="2015-08-26T15:52:00Z"/>
         </w:rPr>
       </w:pPr>
     </w:p>
@@ -7736,10 +8269,10 @@
       <w:pPr>
         <w:spacing w:line="480" w:lineRule="auto"/>
         <w:rPr>
-          <w:ins w:id="605" w:author="Michael Chambers" w:date="2015-08-26T15:52:00Z"/>
-        </w:rPr>
-      </w:pPr>
-      <w:ins w:id="606" w:author="Michael Chambers" w:date="2015-08-26T15:52:00Z">
+          <w:ins w:id="694" w:author="Michael Chambers" w:date="2015-08-26T15:52:00Z"/>
+        </w:rPr>
+      </w:pPr>
+      <w:ins w:id="695" w:author="Michael Chambers" w:date="2015-08-26T15:52:00Z">
         <w:r>
           <w:tab/>
           <w:t xml:space="preserve">In our current study, we have identified thousands of novel Groucho-recruitment sites throughout the Drosophila genome. The majority of these sites are present during only one of the three timepoints analyzed, supporting the conclusion that the majority of these sites are actively participating in developmental gene regulation. The small carry-over of Gro biding from the 1.5 – 4 </w:t>
@@ -7767,10 +8300,10 @@
         <w:spacing w:line="480" w:lineRule="auto"/>
         <w:ind w:firstLine="720"/>
         <w:rPr>
-          <w:ins w:id="607" w:author="Michael Chambers" w:date="2015-08-26T15:52:00Z"/>
-        </w:rPr>
-      </w:pPr>
-      <w:ins w:id="608" w:author="Michael Chambers" w:date="2015-08-26T15:52:00Z">
+          <w:ins w:id="696" w:author="Michael Chambers" w:date="2015-08-26T15:52:00Z"/>
+        </w:rPr>
+      </w:pPr>
+      <w:ins w:id="697" w:author="Michael Chambers" w:date="2015-08-26T15:52:00Z">
         <w:r>
           <w:t xml:space="preserve">During the 1.5 – 4 </w:t>
         </w:r>
@@ -7869,10 +8402,10 @@
         <w:spacing w:line="480" w:lineRule="auto"/>
         <w:ind w:firstLine="720"/>
         <w:rPr>
-          <w:ins w:id="609" w:author="Michael Chambers" w:date="2015-08-26T15:52:00Z"/>
-        </w:rPr>
-      </w:pPr>
-      <w:ins w:id="610" w:author="Michael Chambers" w:date="2015-08-26T15:52:00Z">
+          <w:ins w:id="698" w:author="Michael Chambers" w:date="2015-08-26T15:52:00Z"/>
+        </w:rPr>
+      </w:pPr>
+      <w:ins w:id="699" w:author="Michael Chambers" w:date="2015-08-26T15:52:00Z">
         <w:r>
           <w:t xml:space="preserve">Global analysis of Groucho occupancy additionally reveals that Groucho binding is strongly enriched for binding within genes, specifically within introns, with the highest enrichment exhibited in the 5’ intron of genes. Overexpression of Groucho resulted in 10 to 32% of genes bound by Gro to become repressed, depending on timepoint, reinforcing that Groucho binding within genes is one strategy common to Groucho regulation. The evolution of regulatory regions within introns is common in </w:t>
         </w:r>
@@ -8003,7 +8536,7 @@
     </w:p>
     <w:p>
       <w:pPr>
-        <w:pPrChange w:id="611" w:author="Michael Chambers" w:date="2015-08-26T15:52:00Z">
+        <w:pPrChange w:id="700" w:author="Michael Chambers" w:date="2015-08-26T15:52:00Z">
           <w:pPr>
             <w:pStyle w:val="Heading2"/>
             <w:spacing w:line="480" w:lineRule="auto"/>
@@ -8450,7 +8983,7 @@
       </w:r>
     </w:p>
   </w:comment>
-  <w:comment w:id="587" w:author="Albert Courey" w:date="2015-08-25T15:27:00Z" w:initials="AC">
+  <w:comment w:id="591" w:author="Albert Courey" w:date="2015-08-25T15:27:00Z" w:initials="AC">
     <w:p>
       <w:pPr>
         <w:pStyle w:val="CommentText"/>
@@ -8474,7 +9007,7 @@
       </w:r>
     </w:p>
   </w:comment>
-  <w:comment w:id="591" w:author="Albert Courey" w:date="2015-08-25T15:34:00Z" w:initials="AC">
+  <w:comment w:id="605" w:author="Albert Courey" w:date="2015-08-25T15:34:00Z" w:initials="AC">
     <w:p>
       <w:pPr>
         <w:pStyle w:val="CommentText"/>
@@ -8498,7 +9031,7 @@
       </w:r>
     </w:p>
   </w:comment>
-  <w:comment w:id="592" w:author="Albert Courey" w:date="2015-08-25T15:44:00Z" w:initials="AC">
+  <w:comment w:id="639" w:author="Albert Courey" w:date="2015-08-25T15:44:00Z" w:initials="AC">
     <w:p>
       <w:pPr>
         <w:pStyle w:val="CommentText"/>
@@ -8538,7 +9071,7 @@
       </w:r>
     </w:p>
   </w:comment>
-  <w:comment w:id="593" w:author="Albert Courey" w:date="2015-08-13T11:47:00Z" w:initials="AC">
+  <w:comment w:id="640" w:author="Albert Courey" w:date="2015-08-13T11:47:00Z" w:initials="AC">
     <w:p>
       <w:pPr>
         <w:pStyle w:val="CommentText"/>
@@ -8554,7 +9087,7 @@
       </w:r>
     </w:p>
   </w:comment>
-  <w:comment w:id="594" w:author="Albert Courey" w:date="2015-08-25T16:01:00Z" w:initials="AC">
+  <w:comment w:id="664" w:author="Albert Courey" w:date="2015-08-25T16:01:00Z" w:initials="AC">
     <w:p>
       <w:pPr>
         <w:pStyle w:val="CommentText"/>
@@ -8578,7 +9111,7 @@
       </w:r>
     </w:p>
   </w:comment>
-  <w:comment w:id="595" w:author="Albert Courey" w:date="2015-08-25T16:04:00Z" w:initials="AC">
+  <w:comment w:id="665" w:author="Albert Courey" w:date="2015-08-25T16:04:00Z" w:initials="AC">
     <w:p>
       <w:pPr>
         <w:pStyle w:val="CommentText"/>
@@ -8594,7 +9127,7 @@
       </w:r>
     </w:p>
   </w:comment>
-  <w:comment w:id="596" w:author="Albert Courey" w:date="2015-08-13T11:49:00Z" w:initials="AC">
+  <w:comment w:id="680" w:author="Albert Courey" w:date="2015-08-13T11:49:00Z" w:initials="AC">
     <w:p>
       <w:pPr>
         <w:pStyle w:val="CommentText"/>
@@ -10010,7 +10543,7 @@
 </file>
 
 <file path=customXml/itemProps1.xml><?xml version="1.0" encoding="utf-8"?>
-<ds:datastoreItem xmlns:ds="http://schemas.openxmlformats.org/officeDocument/2006/customXml" ds:itemID="{538C2B23-CADF-7B41-A55A-86721E5A74A3}">
+<ds:datastoreItem xmlns:ds="http://schemas.openxmlformats.org/officeDocument/2006/customXml" ds:itemID="{0CCB608A-17BF-B440-8F69-10FC4603F94E}">
   <ds:schemaRefs>
     <ds:schemaRef ds:uri="http://schemas.openxmlformats.org/officeDocument/2006/bibliography"/>
   </ds:schemaRefs>

</xml_diff>

<commit_message>
About to slice and dice Ch 2
</commit_message>
<xml_diff>
--- a/ch2_groucho.docx
+++ b/ch2_groucho.docx
@@ -9,8 +9,6 @@
           <w:i/>
         </w:rPr>
       </w:pPr>
-      <w:bookmarkStart w:id="0" w:name="_GoBack"/>
-      <w:bookmarkEnd w:id="0"/>
     </w:p>
     <w:p>
       <w:pPr>
@@ -52,16 +50,16 @@
         <w:spacing w:line="480" w:lineRule="auto"/>
         <w:ind w:firstLine="720"/>
       </w:pPr>
-      <w:commentRangeStart w:id="1"/>
+      <w:commentRangeStart w:id="0"/>
       <w:r>
         <w:t>Animal</w:t>
       </w:r>
-      <w:commentRangeEnd w:id="1"/>
+      <w:commentRangeEnd w:id="0"/>
       <w:r>
         <w:rPr>
           <w:rStyle w:val="CommentReference"/>
         </w:rPr>
-        <w:commentReference w:id="1"/>
+        <w:commentReference w:id="0"/>
       </w:r>
       <w:r>
         <w:t xml:space="preserve"> developmental patterning is a vastly complex and intricate process, requiring the integration of multiple temporally and spatially variant signals to define the transcription profile of each cell. The Groucho family of transcriptional </w:t>
@@ -81,7 +79,15 @@
         <w:t xml:space="preserve">Drosophila, </w:t>
       </w:r>
       <w:r>
-        <w:t>Groucho exerts control over gene expression via recruitment to the genome through the action of multiple DNA binding factors to which Groucho binds with tunable affinity. The recruiting factors are generally expressed and/or activated in spatially and temporally regulated domains , and therefore Groucho mediated expression is dependent on the presence and concentration of these factors. Groucho itself is ubiquitously expressed although its activity is regulated post-</w:t>
+        <w:t xml:space="preserve">Groucho exerts control over gene expression via recruitment to the genome through the action of multiple DNA binding factors to which Groucho binds with tunable affinity. The recruiting factors are generally expressed and/or activated in spatially and temporally regulated </w:t>
+      </w:r>
+      <w:proofErr w:type="gramStart"/>
+      <w:r>
+        <w:t>domains ,</w:t>
+      </w:r>
+      <w:proofErr w:type="gramEnd"/>
+      <w:r>
+        <w:t xml:space="preserve"> and therefore Groucho mediated expression is dependent on the presence and concentration of these factors. Groucho itself is ubiquitously expressed although its activity is regulated post-</w:t>
       </w:r>
       <w:proofErr w:type="spellStart"/>
       <w:r>
@@ -100,18 +106,18 @@
       <w:r>
         <w:t xml:space="preserve">Despite the broad importance of Groucho in fly development, a full picture of its regulatory network in the developing embryo has yet to be established. To this end, we have undertaken a </w:t>
       </w:r>
-      <w:commentRangeStart w:id="2"/>
+      <w:commentRangeStart w:id="1"/>
       <w:proofErr w:type="spellStart"/>
       <w:r>
         <w:t>multiomics</w:t>
       </w:r>
-      <w:commentRangeEnd w:id="2"/>
+      <w:commentRangeEnd w:id="1"/>
       <w:proofErr w:type="spellEnd"/>
       <w:r>
         <w:rPr>
           <w:rStyle w:val="CommentReference"/>
         </w:rPr>
-        <w:commentReference w:id="2"/>
+        <w:commentReference w:id="1"/>
       </w:r>
       <w:r>
         <w:t xml:space="preserve"> approach to identify Groucho targets during three discrete stages of embryonic development. At each stage, we have analyzed the embryonic transcriptome of wild-type and Groucho mutant embryos. Additionally, we have utilized high-throughput sequencing of chromatin-associated </w:t>
@@ -226,7 +232,7 @@
         <w:spacing w:line="480" w:lineRule="auto"/>
         <w:ind w:firstLine="720"/>
         <w:rPr>
-          <w:ins w:id="3" w:author="Michael Chambers" w:date="2015-08-27T15:18:00Z"/>
+          <w:ins w:id="2" w:author="Michael Chambers" w:date="2015-08-27T15:18:00Z"/>
         </w:rPr>
       </w:pPr>
       <w:r>
@@ -257,21 +263,21 @@
       <w:r>
         <w:t xml:space="preserve"> development. As Gro mRNA is maternally deposited in the oocyte, high levels of the protein are present from the onset of development, and as such Gro participates in many of the earliest transcriptional decisions in the embryo. Due to the highly-connected position of Gro in the developmental regulatory network, changes in Gro levels or function result in profound developmental abnormalities and </w:t>
       </w:r>
-      <w:commentRangeStart w:id="4"/>
+      <w:commentRangeStart w:id="3"/>
       <w:r>
         <w:t>disease</w:t>
       </w:r>
-      <w:commentRangeEnd w:id="4"/>
+      <w:commentRangeEnd w:id="3"/>
       <w:r>
         <w:rPr>
           <w:rStyle w:val="CommentReference"/>
         </w:rPr>
-        <w:commentReference w:id="4"/>
+        <w:commentReference w:id="3"/>
       </w:r>
       <w:r>
         <w:t>.</w:t>
       </w:r>
-      <w:ins w:id="5" w:author="Michael Chambers" w:date="2015-08-26T15:30:00Z">
+      <w:ins w:id="4" w:author="Michael Chambers" w:date="2015-08-26T15:30:00Z">
         <w:r>
           <w:t xml:space="preserve"> </w:t>
         </w:r>
@@ -282,82 +288,82 @@
         <w:spacing w:line="480" w:lineRule="auto"/>
         <w:ind w:firstLine="720"/>
       </w:pPr>
-      <w:ins w:id="6" w:author="Michael Chambers" w:date="2015-08-26T15:30:00Z">
+      <w:ins w:id="5" w:author="Michael Chambers" w:date="2015-08-26T15:30:00Z">
         <w:r>
           <w:t xml:space="preserve">In this study, we utilize high-throughput sequencing technologies </w:t>
         </w:r>
       </w:ins>
-      <w:ins w:id="7" w:author="Michael Chambers" w:date="2015-08-26T15:31:00Z">
+      <w:ins w:id="6" w:author="Michael Chambers" w:date="2015-08-26T15:31:00Z">
         <w:r>
           <w:t xml:space="preserve">to </w:t>
         </w:r>
       </w:ins>
-      <w:ins w:id="8" w:author="Michael Chambers" w:date="2015-08-26T15:30:00Z">
+      <w:ins w:id="7" w:author="Michael Chambers" w:date="2015-08-26T15:30:00Z">
         <w:r>
           <w:t xml:space="preserve">characterize the dynamics of </w:t>
         </w:r>
       </w:ins>
-      <w:ins w:id="9" w:author="Michael Chambers" w:date="2015-08-26T15:31:00Z">
+      <w:ins w:id="8" w:author="Michael Chambers" w:date="2015-08-26T15:31:00Z">
         <w:r>
           <w:t xml:space="preserve">Groucho genomic binding and </w:t>
         </w:r>
       </w:ins>
-      <w:ins w:id="10" w:author="Michael Chambers" w:date="2015-08-27T15:18:00Z">
+      <w:ins w:id="9" w:author="Michael Chambers" w:date="2015-08-27T15:18:00Z">
         <w:r>
           <w:t xml:space="preserve">to </w:t>
         </w:r>
       </w:ins>
-      <w:ins w:id="11" w:author="Michael Chambers" w:date="2015-08-26T15:34:00Z">
+      <w:ins w:id="10" w:author="Michael Chambers" w:date="2015-08-26T15:34:00Z">
         <w:r>
           <w:t>identify</w:t>
         </w:r>
       </w:ins>
-      <w:ins w:id="12" w:author="Michael Chambers" w:date="2015-08-26T15:31:00Z">
+      <w:ins w:id="11" w:author="Michael Chambers" w:date="2015-08-26T15:31:00Z">
         <w:r>
           <w:t xml:space="preserve"> Groucho repressive targets. </w:t>
         </w:r>
       </w:ins>
-      <w:ins w:id="13" w:author="Michael Chambers" w:date="2015-08-26T15:32:00Z">
+      <w:ins w:id="12" w:author="Michael Chambers" w:date="2015-08-26T15:32:00Z">
         <w:r>
           <w:t>Global analysis of Groucho binding patterns</w:t>
         </w:r>
       </w:ins>
-      <w:ins w:id="14" w:author="Michael Chambers" w:date="2015-08-26T15:35:00Z">
+      <w:ins w:id="13" w:author="Michael Chambers" w:date="2015-08-26T15:35:00Z">
         <w:r>
           <w:t xml:space="preserve"> via ChIP-seq</w:t>
         </w:r>
       </w:ins>
-      <w:ins w:id="15" w:author="Michael Chambers" w:date="2015-08-26T15:32:00Z">
+      <w:ins w:id="14" w:author="Michael Chambers" w:date="2015-08-26T15:32:00Z">
         <w:r>
           <w:t xml:space="preserve"> allows us </w:t>
         </w:r>
       </w:ins>
-      <w:ins w:id="16" w:author="Michael Chambers" w:date="2015-08-26T15:34:00Z">
+      <w:ins w:id="15" w:author="Michael Chambers" w:date="2015-08-26T15:34:00Z">
         <w:r>
           <w:t>to gain insight into the mechanisms of Groucho-mediated repression</w:t>
         </w:r>
       </w:ins>
-      <w:ins w:id="17" w:author="Michael Chambers" w:date="2015-08-27T15:19:00Z">
+      <w:ins w:id="16" w:author="Michael Chambers" w:date="2015-08-27T15:19:00Z">
         <w:r>
           <w:t xml:space="preserve"> via characterization of Groucho localization </w:t>
         </w:r>
       </w:ins>
-      <w:ins w:id="18" w:author="Michael Chambers" w:date="2015-11-04T16:25:00Z">
+      <w:ins w:id="17" w:author="Michael Chambers" w:date="2015-11-04T16:25:00Z">
         <w:r>
           <w:t>to numerous regulatory regions</w:t>
         </w:r>
       </w:ins>
-      <w:ins w:id="19" w:author="Michael Chambers" w:date="2015-08-27T15:19:00Z">
+      <w:ins w:id="18" w:author="Michael Chambers" w:date="2015-08-27T15:19:00Z">
         <w:r>
           <w:t xml:space="preserve"> and how this localization correlates with binding patterns of additional transcription factors, including those known to interact with Gro</w:t>
         </w:r>
       </w:ins>
-      <w:ins w:id="20" w:author="Michael Chambers" w:date="2015-08-26T15:34:00Z">
+      <w:ins w:id="19" w:author="Michael Chambers" w:date="2015-08-26T15:34:00Z">
         <w:r>
           <w:t xml:space="preserve">. </w:t>
         </w:r>
       </w:ins>
-      <w:ins w:id="21" w:author="Michael Chambers" w:date="2015-08-26T15:35:00Z">
+      <w:ins w:id="20" w:author="Michael Chambers" w:date="2015-08-26T15:35:00Z">
         <w:r>
           <w:t xml:space="preserve">Analysis of the embryonic transcriptome under conditions of </w:t>
         </w:r>
@@ -368,18 +374,18 @@
           <w:t xml:space="preserve"> us to dissect Groucho’s role in multiple signaling pathways and, integrated with the ChIP-seq </w:t>
         </w:r>
       </w:ins>
-      <w:ins w:id="22" w:author="Michael Chambers" w:date="2015-08-27T15:20:00Z">
+      <w:ins w:id="21" w:author="Michael Chambers" w:date="2015-08-27T15:20:00Z">
         <w:r>
           <w:t>analysis</w:t>
         </w:r>
       </w:ins>
-      <w:ins w:id="23" w:author="Michael Chambers" w:date="2015-08-26T15:35:00Z">
+      <w:ins w:id="22" w:author="Michael Chambers" w:date="2015-08-26T15:35:00Z">
         <w:r>
           <w:t xml:space="preserve">, to identify these targets and </w:t>
         </w:r>
       </w:ins>
       <w:proofErr w:type="spellStart"/>
-      <w:ins w:id="24" w:author="Michael Chambers" w:date="2015-08-27T15:20:00Z">
+      <w:ins w:id="23" w:author="Michael Chambers" w:date="2015-08-27T15:20:00Z">
         <w:r>
           <w:t>G</w:t>
         </w:r>
@@ -387,18 +393,18 @@
           <w:t>ro</w:t>
         </w:r>
       </w:ins>
-      <w:ins w:id="25" w:author="Michael Chambers" w:date="2015-11-04T16:26:00Z">
+      <w:ins w:id="24" w:author="Michael Chambers" w:date="2015-11-04T16:26:00Z">
         <w:r>
           <w:t>’s</w:t>
         </w:r>
       </w:ins>
       <w:proofErr w:type="spellEnd"/>
-      <w:ins w:id="26" w:author="Michael Chambers" w:date="2015-08-27T15:20:00Z">
+      <w:ins w:id="25" w:author="Michael Chambers" w:date="2015-08-27T15:20:00Z">
         <w:r>
           <w:t xml:space="preserve"> </w:t>
         </w:r>
       </w:ins>
-      <w:ins w:id="27" w:author="Michael Chambers" w:date="2015-08-26T15:35:00Z">
+      <w:ins w:id="26" w:author="Michael Chambers" w:date="2015-08-26T15:35:00Z">
         <w:r>
           <w:t>participatory roles with</w:t>
         </w:r>
@@ -424,7 +430,7 @@
       <w:r>
         <w:t>/MAPK pathway. In addition, although Gro does not bind to DNA directly, it may participate via unknown mechanisms in target gene selection. This is demonstrated by a Gro deletion analysis in which it was shown that deletion of a Gro domain termed the SP domain results in promiscuous repression of genes not normally targeted by Gro</w:t>
       </w:r>
-      <w:ins w:id="28" w:author="Michael Chambers" w:date="2015-11-04T16:27:00Z">
+      <w:ins w:id="27" w:author="Michael Chambers" w:date="2015-11-04T16:27:00Z">
         <w:r>
           <w:t xml:space="preserve"> {</w:t>
         </w:r>
@@ -449,7 +455,7 @@
       <w:r>
         <w:t xml:space="preserve">Despite the extensively documented centrality of Gro in multiple developmental processes, especially in the </w:t>
       </w:r>
-      <w:del w:id="29" w:author="Michael Chambers" w:date="2015-11-04T16:27:00Z">
+      <w:del w:id="28" w:author="Michael Chambers" w:date="2015-11-04T16:27:00Z">
         <w:r>
           <w:delText xml:space="preserve"> </w:delText>
         </w:r>
@@ -483,7 +489,7 @@
       <w:r>
         <w:t>This together with the observations that Gro is required for long-range repression and that it binds core histones has led to the suggestion that Gro-mediated repression may involve spreading along chroma</w:t>
       </w:r>
-      <w:ins w:id="30" w:author="Michael Chambers" w:date="2015-08-27T15:22:00Z">
+      <w:ins w:id="29" w:author="Michael Chambers" w:date="2015-08-27T15:22:00Z">
         <w:r>
           <w:t>t</w:t>
         </w:r>
@@ -533,18 +539,18 @@
         <w:lastRenderedPageBreak/>
         <w:t xml:space="preserve">chromatin presumably through its ability to self-associate </w:t>
       </w:r>
-      <w:commentRangeStart w:id="31"/>
+      <w:commentRangeStart w:id="30"/>
       <w:r>
         <w:t>{Winkler, 2010 #2964}</w:t>
       </w:r>
-      <w:commentRangeEnd w:id="31"/>
+      <w:commentRangeEnd w:id="30"/>
       <w:r>
         <w:rPr>
           <w:rStyle w:val="CommentReference"/>
         </w:rPr>
-        <w:commentReference w:id="31"/>
-      </w:r>
-      <w:ins w:id="32" w:author="Michael Chambers" w:date="2015-08-27T15:21:00Z">
+        <w:commentReference w:id="30"/>
+      </w:r>
+      <w:ins w:id="31" w:author="Michael Chambers" w:date="2015-08-27T15:21:00Z">
         <w:r>
           <w:t xml:space="preserve"> {Martinez, 2008 #2287}</w:t>
         </w:r>
@@ -574,12 +580,12 @@
       <w:r>
         <w:t xml:space="preserve"> indicate that binding is primarily localized to discrete peaks in those cell lines. However, it is unclear to what degree that binding pattern extends to embryos. Genome-wide analysis of binding patterns in embryos presented in this thesis has enabled </w:t>
       </w:r>
-      <w:del w:id="33" w:author="Michael Chambers" w:date="2015-11-04T16:55:00Z">
+      <w:del w:id="32" w:author="Michael Chambers" w:date="2015-11-04T16:55:00Z">
         <w:r>
           <w:delText>me to</w:delText>
         </w:r>
       </w:del>
-      <w:ins w:id="34" w:author="Michael Chambers" w:date="2015-11-04T16:55:00Z">
+      <w:ins w:id="33" w:author="Michael Chambers" w:date="2015-11-04T16:55:00Z">
         <w:r>
           <w:t>us to</w:t>
         </w:r>
@@ -587,21 +593,21 @@
       <w:r>
         <w:t xml:space="preserve"> thoroughly investigate the requirement for spreading in Gro-mediated repression.</w:t>
       </w:r>
-      <w:ins w:id="35" w:author="Albert Courey" w:date="2015-08-24T12:37:00Z">
+      <w:ins w:id="34" w:author="Albert Courey" w:date="2015-08-24T12:37:00Z">
         <w:r>
           <w:t xml:space="preserve"> We find </w:t>
         </w:r>
-        <w:commentRangeStart w:id="36"/>
+        <w:commentRangeStart w:id="35"/>
         <w:r>
           <w:t>tha</w:t>
         </w:r>
       </w:ins>
-      <w:ins w:id="37" w:author="Michael Chambers" w:date="2015-08-27T15:37:00Z">
+      <w:ins w:id="36" w:author="Michael Chambers" w:date="2015-08-27T15:37:00Z">
         <w:r>
           <w:t>t</w:t>
         </w:r>
       </w:ins>
-      <w:ins w:id="38" w:author="Michael Chambers" w:date="2015-08-28T18:55:00Z">
+      <w:ins w:id="37" w:author="Michael Chambers" w:date="2015-08-28T18:55:00Z">
         <w:r>
           <w:t xml:space="preserve"> while Groucho is capable of spreading over long regions of chromatin,</w:t>
         </w:r>
@@ -612,17 +618,17 @@
           <w:t xml:space="preserve">feature of repression, with the majority of Groucho binding </w:t>
         </w:r>
       </w:ins>
-      <w:ins w:id="39" w:author="Michael Chambers" w:date="2015-08-28T18:56:00Z">
+      <w:ins w:id="38" w:author="Michael Chambers" w:date="2015-08-28T18:56:00Z">
         <w:r>
           <w:t>occurring</w:t>
         </w:r>
       </w:ins>
-      <w:ins w:id="40" w:author="Michael Chambers" w:date="2015-08-28T18:55:00Z">
+      <w:ins w:id="39" w:author="Michael Chambers" w:date="2015-08-28T18:55:00Z">
         <w:r>
           <w:t xml:space="preserve"> </w:t>
         </w:r>
       </w:ins>
-      <w:ins w:id="41" w:author="Michael Chambers" w:date="2015-08-28T18:56:00Z">
+      <w:ins w:id="40" w:author="Michael Chambers" w:date="2015-08-28T18:56:00Z">
         <w:r>
           <w:t xml:space="preserve">in discreet peaks </w:t>
         </w:r>
@@ -633,22 +639,22 @@
           <w:t xml:space="preserve">association with site-specific transcription factors. However, these discrete peaks often cluster over longer stretches of chromatin, </w:t>
         </w:r>
       </w:ins>
-      <w:ins w:id="42" w:author="Michael Chambers" w:date="2015-10-13T15:13:00Z">
+      <w:ins w:id="41" w:author="Michael Chambers" w:date="2015-10-13T15:13:00Z">
         <w:r>
           <w:t xml:space="preserve">potentially </w:t>
         </w:r>
       </w:ins>
-      <w:ins w:id="43" w:author="Michael Chambers" w:date="2015-08-28T18:56:00Z">
+      <w:ins w:id="42" w:author="Michael Chambers" w:date="2015-08-28T18:56:00Z">
         <w:r>
           <w:t>indicative</w:t>
         </w:r>
       </w:ins>
-      <w:ins w:id="44" w:author="Michael Chambers" w:date="2015-10-13T15:13:00Z">
+      <w:ins w:id="43" w:author="Michael Chambers" w:date="2015-10-13T15:13:00Z">
         <w:r>
           <w:t xml:space="preserve"> of looped interactions</w:t>
         </w:r>
       </w:ins>
-      <w:ins w:id="45" w:author="Michael Chambers" w:date="2015-10-13T15:16:00Z">
+      <w:ins w:id="44" w:author="Michael Chambers" w:date="2015-10-13T15:16:00Z">
         <w:r>
           <w:t xml:space="preserve">, </w:t>
         </w:r>
@@ -656,46 +662,46 @@
           <w:t xml:space="preserve">or </w:t>
         </w:r>
       </w:ins>
-      <w:ins w:id="46" w:author="Michael Chambers" w:date="2015-11-04T16:56:00Z">
+      <w:ins w:id="45" w:author="Michael Chambers" w:date="2015-11-04T16:56:00Z">
         <w:r>
           <w:t>a similar</w:t>
         </w:r>
       </w:ins>
-      <w:ins w:id="47" w:author="Michael Chambers" w:date="2015-10-13T15:16:00Z">
+      <w:ins w:id="46" w:author="Michael Chambers" w:date="2015-10-13T15:16:00Z">
         <w:r>
           <w:t xml:space="preserve"> topological rearrangement,</w:t>
         </w:r>
       </w:ins>
-      <w:ins w:id="48" w:author="Michael Chambers" w:date="2015-10-13T15:13:00Z">
+      <w:ins w:id="47" w:author="Michael Chambers" w:date="2015-10-13T15:13:00Z">
         <w:r>
           <w:t xml:space="preserve"> between distant regions of chromatin.</w:t>
         </w:r>
       </w:ins>
-      <w:ins w:id="49" w:author="Michael Chambers" w:date="2015-08-27T15:37:00Z">
+      <w:ins w:id="48" w:author="Michael Chambers" w:date="2015-08-27T15:37:00Z">
         <w:r>
           <w:t xml:space="preserve"> </w:t>
         </w:r>
       </w:ins>
-      <w:ins w:id="50" w:author="Albert Courey" w:date="2015-08-24T12:37:00Z">
-        <w:del w:id="51" w:author="Michael Chambers" w:date="2015-08-27T15:37:00Z">
+      <w:ins w:id="49" w:author="Albert Courey" w:date="2015-08-24T12:37:00Z">
+        <w:del w:id="50" w:author="Michael Chambers" w:date="2015-08-27T15:37:00Z">
           <w:r>
             <w:delText>t</w:delText>
           </w:r>
         </w:del>
       </w:ins>
-      <w:commentRangeEnd w:id="36"/>
-      <w:ins w:id="52" w:author="Albert Courey" w:date="2015-08-24T12:38:00Z">
-        <w:del w:id="53" w:author="Michael Chambers" w:date="2015-08-27T15:37:00Z">
+      <w:commentRangeEnd w:id="35"/>
+      <w:ins w:id="51" w:author="Albert Courey" w:date="2015-08-24T12:38:00Z">
+        <w:del w:id="52" w:author="Michael Chambers" w:date="2015-08-27T15:37:00Z">
           <w:r>
             <w:rPr>
               <w:rStyle w:val="CommentReference"/>
             </w:rPr>
-            <w:commentReference w:id="36"/>
+            <w:commentReference w:id="35"/>
           </w:r>
         </w:del>
       </w:ins>
-      <w:ins w:id="54" w:author="Albert Courey" w:date="2015-08-24T12:37:00Z">
-        <w:del w:id="55" w:author="Michael Chambers" w:date="2015-08-27T15:37:00Z">
+      <w:ins w:id="53" w:author="Albert Courey" w:date="2015-08-24T12:37:00Z">
+        <w:del w:id="54" w:author="Michael Chambers" w:date="2015-08-27T15:37:00Z">
           <w:r>
             <w:delText>…..</w:delText>
           </w:r>
@@ -710,17 +716,17 @@
       <w:r>
         <w:t xml:space="preserve">The accurate assignment of a </w:t>
       </w:r>
-      <w:ins w:id="56" w:author="Michael Chambers" w:date="2015-11-04T16:56:00Z">
+      <w:ins w:id="55" w:author="Michael Chambers" w:date="2015-11-04T16:56:00Z">
         <w:r>
           <w:t>regulatory region, or even a</w:t>
         </w:r>
       </w:ins>
-      <w:ins w:id="57" w:author="Michael Chambers" w:date="2015-11-04T16:57:00Z">
+      <w:ins w:id="56" w:author="Michael Chambers" w:date="2015-11-04T16:57:00Z">
         <w:r>
           <w:t>n individual</w:t>
         </w:r>
       </w:ins>
-      <w:ins w:id="58" w:author="Michael Chambers" w:date="2015-11-04T16:56:00Z">
+      <w:ins w:id="57" w:author="Michael Chambers" w:date="2015-11-04T16:56:00Z">
         <w:r>
           <w:t xml:space="preserve"> </w:t>
         </w:r>
@@ -728,7 +734,7 @@
       <w:r>
         <w:t>binding region detected by ChIP-seq</w:t>
       </w:r>
-      <w:ins w:id="59" w:author="Michael Chambers" w:date="2015-11-04T16:57:00Z">
+      <w:ins w:id="58" w:author="Michael Chambers" w:date="2015-11-04T16:57:00Z">
         <w:r>
           <w:t>,</w:t>
         </w:r>
@@ -776,12 +782,12 @@
         <w:lastRenderedPageBreak/>
         <w:t xml:space="preserve">knockdown and Gro-overexpression on the transcriptome measurements at timepoints matching those used in the ChIP-seq analysis. When combined with the ChIP-seq binding profile data, this has allowed </w:t>
       </w:r>
-      <w:ins w:id="60" w:author="Michael Chambers" w:date="2015-11-04T16:57:00Z">
+      <w:ins w:id="59" w:author="Michael Chambers" w:date="2015-11-04T16:57:00Z">
         <w:r>
           <w:t>the</w:t>
         </w:r>
       </w:ins>
-      <w:del w:id="61" w:author="Michael Chambers" w:date="2015-11-04T16:57:00Z">
+      <w:del w:id="60" w:author="Michael Chambers" w:date="2015-11-04T16:57:00Z">
         <w:r>
           <w:delText>me</w:delText>
         </w:r>
@@ -789,22 +795,22 @@
       <w:r>
         <w:t xml:space="preserve"> </w:t>
       </w:r>
-      <w:del w:id="62" w:author="Michael Chambers" w:date="2015-11-04T16:58:00Z">
+      <w:del w:id="61" w:author="Michael Chambers" w:date="2015-11-04T16:58:00Z">
         <w:r>
           <w:delText>produc</w:delText>
         </w:r>
       </w:del>
-      <w:ins w:id="63" w:author="Michael Chambers" w:date="2015-11-04T16:58:00Z">
+      <w:ins w:id="62" w:author="Michael Chambers" w:date="2015-11-04T16:58:00Z">
         <w:r>
           <w:t xml:space="preserve">definition </w:t>
         </w:r>
       </w:ins>
-      <w:ins w:id="64" w:author="Michael Chambers" w:date="2015-11-04T16:57:00Z">
+      <w:ins w:id="63" w:author="Michael Chambers" w:date="2015-11-04T16:57:00Z">
         <w:r>
           <w:t>of</w:t>
         </w:r>
       </w:ins>
-      <w:del w:id="65" w:author="Michael Chambers" w:date="2015-11-04T16:57:00Z">
+      <w:del w:id="64" w:author="Michael Chambers" w:date="2015-11-04T16:57:00Z">
         <w:r>
           <w:delText>e</w:delText>
         </w:r>
@@ -812,74 +818,74 @@
       <w:r>
         <w:t xml:space="preserve"> a high-confidence set of Gro target genes </w:t>
       </w:r>
-      <w:ins w:id="66" w:author="Michael Chambers" w:date="2015-11-04T16:58:00Z">
+      <w:ins w:id="65" w:author="Michael Chambers" w:date="2015-11-04T16:58:00Z">
         <w:r>
           <w:t>across developmental stages</w:t>
         </w:r>
       </w:ins>
-      <w:del w:id="67" w:author="Michael Chambers" w:date="2015-11-04T16:58:00Z">
+      <w:del w:id="66" w:author="Michael Chambers" w:date="2015-11-04T16:58:00Z">
         <w:r>
           <w:delText>at each</w:delText>
         </w:r>
       </w:del>
-      <w:del w:id="68" w:author="Michael Chambers" w:date="2015-08-28T18:58:00Z">
+      <w:del w:id="67" w:author="Michael Chambers" w:date="2015-08-28T18:58:00Z">
         <w:r>
           <w:delText xml:space="preserve"> </w:delText>
         </w:r>
       </w:del>
+      <w:del w:id="68" w:author="Michael Chambers" w:date="2015-11-04T16:58:00Z">
+        <w:r>
+          <w:delText xml:space="preserve"> timepoint</w:delText>
+        </w:r>
+      </w:del>
+      <w:r>
+        <w:t xml:space="preserve">, thus enabling </w:t>
+      </w:r>
       <w:del w:id="69" w:author="Michael Chambers" w:date="2015-11-04T16:58:00Z">
         <w:r>
-          <w:delText xml:space="preserve"> timepoint</w:delText>
+          <w:delText>me to</w:delText>
         </w:r>
       </w:del>
-      <w:r>
-        <w:t xml:space="preserve">, thus enabling </w:t>
-      </w:r>
-      <w:del w:id="70" w:author="Michael Chambers" w:date="2015-11-04T16:58:00Z">
-        <w:r>
-          <w:delText>me to</w:delText>
+      <w:ins w:id="70" w:author="Michael Chambers" w:date="2015-11-04T16:58:00Z">
+        <w:r>
+          <w:t>a more</w:t>
+        </w:r>
+      </w:ins>
+      <w:r>
+        <w:t xml:space="preserve"> thorough</w:t>
+      </w:r>
+      <w:del w:id="71" w:author="Michael Chambers" w:date="2015-11-04T16:58:00Z">
+        <w:r>
+          <w:delText>ly</w:delText>
         </w:r>
       </w:del>
-      <w:ins w:id="71" w:author="Michael Chambers" w:date="2015-11-04T16:58:00Z">
-        <w:r>
-          <w:t>a more</w:t>
-        </w:r>
-      </w:ins>
-      <w:r>
-        <w:t xml:space="preserve"> thorough</w:t>
-      </w:r>
-      <w:del w:id="72" w:author="Michael Chambers" w:date="2015-11-04T16:58:00Z">
-        <w:r>
-          <w:delText>ly</w:delText>
+      <w:r>
+        <w:t xml:space="preserve"> characteriz</w:t>
+      </w:r>
+      <w:ins w:id="72" w:author="Michael Chambers" w:date="2015-11-04T16:58:00Z">
+        <w:r>
+          <w:t>ation of</w:t>
+        </w:r>
+      </w:ins>
+      <w:del w:id="73" w:author="Michael Chambers" w:date="2015-11-04T16:58:00Z">
+        <w:r>
+          <w:delText>e</w:delText>
         </w:r>
       </w:del>
       <w:r>
-        <w:t xml:space="preserve"> characteriz</w:t>
-      </w:r>
-      <w:ins w:id="73" w:author="Michael Chambers" w:date="2015-11-04T16:58:00Z">
-        <w:r>
-          <w:t>ation of</w:t>
-        </w:r>
-      </w:ins>
+        <w:t xml:space="preserve"> the role of Gro during early </w:t>
+      </w:r>
       <w:del w:id="74" w:author="Michael Chambers" w:date="2015-11-04T16:58:00Z">
         <w:r>
-          <w:delText>e</w:delText>
+          <w:delText>development through a broad investigation of its</w:delText>
         </w:r>
       </w:del>
-      <w:r>
-        <w:t xml:space="preserve"> the role of Gro during early </w:t>
-      </w:r>
-      <w:del w:id="75" w:author="Michael Chambers" w:date="2015-11-04T16:58:00Z">
-        <w:r>
-          <w:delText>development through a broad investigation of its</w:delText>
-        </w:r>
-      </w:del>
-      <w:ins w:id="76" w:author="Michael Chambers" w:date="2015-11-04T16:58:00Z">
+      <w:ins w:id="75" w:author="Michael Chambers" w:date="2015-11-04T16:58:00Z">
         <w:r>
           <w:t>development and a significant refinement of the factor</w:t>
         </w:r>
       </w:ins>
-      <w:ins w:id="77" w:author="Michael Chambers" w:date="2015-11-04T16:59:00Z">
+      <w:ins w:id="76" w:author="Michael Chambers" w:date="2015-11-04T16:59:00Z">
         <w:r>
           <w:t>’s</w:t>
         </w:r>
@@ -887,49 +893,49 @@
       <w:r>
         <w:t xml:space="preserve"> influence on the developmentally-regulated gene network.</w:t>
       </w:r>
-      <w:ins w:id="78" w:author="Albert Courey" w:date="2015-08-24T12:39:00Z">
+      <w:ins w:id="77" w:author="Albert Courey" w:date="2015-08-24T12:39:00Z">
         <w:r>
           <w:t xml:space="preserve"> The analysis to be presented here shows </w:t>
         </w:r>
-        <w:commentRangeStart w:id="79"/>
+        <w:commentRangeStart w:id="78"/>
         <w:r>
           <w:t>that</w:t>
         </w:r>
-        <w:commentRangeEnd w:id="79"/>
+        <w:commentRangeEnd w:id="78"/>
         <w:r>
           <w:rPr>
             <w:rStyle w:val="CommentReference"/>
           </w:rPr>
-          <w:commentReference w:id="79"/>
-        </w:r>
-      </w:ins>
-      <w:ins w:id="80" w:author="Michael Chambers" w:date="2015-08-28T18:58:00Z">
+          <w:commentReference w:id="78"/>
+        </w:r>
+      </w:ins>
+      <w:ins w:id="79" w:author="Michael Chambers" w:date="2015-08-28T18:58:00Z">
         <w:r>
           <w:t xml:space="preserve"> Groucho targets are enriched for </w:t>
         </w:r>
       </w:ins>
-      <w:ins w:id="81" w:author="Michael Chambers" w:date="2015-11-04T16:59:00Z">
+      <w:ins w:id="80" w:author="Michael Chambers" w:date="2015-11-04T16:59:00Z">
         <w:r>
           <w:t xml:space="preserve">numerous </w:t>
         </w:r>
       </w:ins>
-      <w:ins w:id="82" w:author="Michael Chambers" w:date="2015-08-28T18:58:00Z">
+      <w:ins w:id="81" w:author="Michael Chambers" w:date="2015-08-28T18:58:00Z">
         <w:r>
           <w:t xml:space="preserve">transcription factors, confirming its role as a pioneering factor in the establishment of </w:t>
         </w:r>
       </w:ins>
-      <w:ins w:id="83" w:author="Michael Chambers" w:date="2015-11-04T16:59:00Z">
+      <w:ins w:id="82" w:author="Michael Chambers" w:date="2015-11-04T16:59:00Z">
         <w:r>
           <w:t>developmental</w:t>
         </w:r>
       </w:ins>
-      <w:ins w:id="84" w:author="Michael Chambers" w:date="2015-08-28T18:58:00Z">
+      <w:ins w:id="83" w:author="Michael Chambers" w:date="2015-08-28T18:58:00Z">
         <w:r>
           <w:t xml:space="preserve"> fate.</w:t>
         </w:r>
       </w:ins>
-      <w:ins w:id="85" w:author="Albert Courey" w:date="2015-08-24T12:39:00Z">
-        <w:del w:id="86" w:author="Michael Chambers" w:date="2015-08-28T18:58:00Z">
+      <w:ins w:id="84" w:author="Albert Courey" w:date="2015-08-24T12:39:00Z">
+        <w:del w:id="85" w:author="Michael Chambers" w:date="2015-08-28T18:58:00Z">
           <w:r>
             <w:delText xml:space="preserve"> …….</w:delText>
           </w:r>
@@ -960,11 +966,11 @@
         <w:spacing w:line="480" w:lineRule="auto"/>
         <w:ind w:left="360"/>
         <w:rPr>
-          <w:ins w:id="87" w:author="Michael Chambers" w:date="2015-08-26T15:49:00Z"/>
+          <w:ins w:id="86" w:author="Michael Chambers" w:date="2015-08-26T15:49:00Z"/>
           <w:i/>
         </w:rPr>
       </w:pPr>
-      <w:ins w:id="88" w:author="Michael Chambers" w:date="2015-08-26T15:49:00Z">
+      <w:ins w:id="87" w:author="Michael Chambers" w:date="2015-08-26T15:49:00Z">
         <w:r>
           <w:rPr>
             <w:i/>
@@ -1011,11 +1017,11 @@
         <w:spacing w:line="480" w:lineRule="auto"/>
         <w:ind w:left="360"/>
         <w:rPr>
-          <w:ins w:id="89" w:author="Michael Chambers" w:date="2015-08-26T15:49:00Z"/>
+          <w:ins w:id="88" w:author="Michael Chambers" w:date="2015-08-26T15:49:00Z"/>
           <w:i/>
         </w:rPr>
       </w:pPr>
-      <w:ins w:id="90" w:author="Michael Chambers" w:date="2015-08-26T15:49:00Z">
+      <w:ins w:id="89" w:author="Michael Chambers" w:date="2015-08-26T15:49:00Z">
         <w:r>
           <w:rPr>
             <w:i/>
@@ -1030,10 +1036,10 @@
         <w:spacing w:line="480" w:lineRule="auto"/>
         <w:ind w:left="360" w:firstLine="360"/>
         <w:rPr>
-          <w:ins w:id="91" w:author="Michael Chambers" w:date="2015-08-26T15:49:00Z"/>
-        </w:rPr>
-      </w:pPr>
-      <w:ins w:id="92" w:author="Michael Chambers" w:date="2015-08-26T15:49:00Z">
+          <w:ins w:id="90" w:author="Michael Chambers" w:date="2015-08-26T15:49:00Z"/>
+        </w:rPr>
+      </w:pPr>
+      <w:ins w:id="91" w:author="Michael Chambers" w:date="2015-08-26T15:49:00Z">
         <w:r>
           <w:t xml:space="preserve">Multiplexed libraries were sequenced on </w:t>
         </w:r>
@@ -1114,11 +1120,11 @@
         <w:spacing w:line="480" w:lineRule="auto"/>
         <w:ind w:left="360"/>
         <w:rPr>
-          <w:ins w:id="93" w:author="Michael Chambers" w:date="2015-08-26T15:49:00Z"/>
+          <w:ins w:id="92" w:author="Michael Chambers" w:date="2015-08-26T15:49:00Z"/>
           <w:i/>
         </w:rPr>
       </w:pPr>
-      <w:ins w:id="94" w:author="Michael Chambers" w:date="2015-08-26T15:49:00Z">
+      <w:ins w:id="93" w:author="Michael Chambers" w:date="2015-08-26T15:49:00Z">
         <w:r>
           <w:rPr>
             <w:i/>
@@ -1148,10 +1154,10 @@
         <w:spacing w:line="480" w:lineRule="auto"/>
         <w:ind w:left="360" w:firstLine="360"/>
         <w:rPr>
-          <w:ins w:id="95" w:author="Michael Chambers" w:date="2015-08-26T15:49:00Z"/>
-        </w:rPr>
-      </w:pPr>
-      <w:ins w:id="96" w:author="Michael Chambers" w:date="2015-08-26T15:49:00Z">
+          <w:ins w:id="94" w:author="Michael Chambers" w:date="2015-08-26T15:49:00Z"/>
+        </w:rPr>
+      </w:pPr>
+      <w:ins w:id="95" w:author="Michael Chambers" w:date="2015-08-26T15:49:00Z">
         <w:r>
           <w:t xml:space="preserve">Staged embryos were manually homogenized in </w:t>
         </w:r>
@@ -1223,11 +1229,11 @@
         <w:spacing w:line="480" w:lineRule="auto"/>
         <w:ind w:left="360"/>
         <w:rPr>
-          <w:ins w:id="97" w:author="Michael Chambers" w:date="2015-08-26T15:49:00Z"/>
+          <w:ins w:id="96" w:author="Michael Chambers" w:date="2015-08-26T15:49:00Z"/>
           <w:i/>
         </w:rPr>
       </w:pPr>
-      <w:ins w:id="98" w:author="Michael Chambers" w:date="2015-08-26T15:49:00Z">
+      <w:ins w:id="97" w:author="Michael Chambers" w:date="2015-08-26T15:49:00Z">
         <w:r>
           <w:rPr>
             <w:i/>
@@ -1253,10 +1259,16 @@
     <w:p>
       <w:pPr>
         <w:spacing w:line="480" w:lineRule="auto"/>
-        <w:ind w:left="720"/>
-        <w:rPr>
-          <w:ins w:id="99" w:author="Michael Chambers" w:date="2015-08-26T15:49:00Z"/>
-        </w:rPr>
+        <w:ind w:left="360" w:firstLine="360"/>
+        <w:rPr>
+          <w:ins w:id="98" w:author="Michael Chambers" w:date="2015-08-26T15:49:00Z"/>
+        </w:rPr>
+        <w:pPrChange w:id="99" w:author="Michael Chambers" w:date="2015-11-11T17:59:00Z">
+          <w:pPr>
+            <w:spacing w:line="480" w:lineRule="auto"/>
+            <w:ind w:left="720"/>
+          </w:pPr>
+        </w:pPrChange>
       </w:pPr>
       <w:ins w:id="100" w:author="Michael Chambers" w:date="2015-08-26T15:49:00Z">
         <w:r>
@@ -3549,7 +3561,15 @@
           <w:t xml:space="preserve"> (</w:t>
         </w:r>
         <w:r>
-          <w:t>3 hours post-fertilization)</w:t>
+          <w:t xml:space="preserve">3 </w:t>
+        </w:r>
+        <w:proofErr w:type="gramStart"/>
+        <w:r>
+          <w:t>hours</w:t>
+        </w:r>
+        <w:proofErr w:type="gramEnd"/>
+        <w:r>
+          <w:t xml:space="preserve"> post-fertilization)</w:t>
         </w:r>
       </w:ins>
       <w:ins w:id="277" w:author="Michael Chambers" w:date="2015-09-24T16:50:00Z">
@@ -3703,7 +3723,15 @@
       </w:ins>
       <w:ins w:id="293" w:author="Michael Chambers" w:date="2015-11-05T16:52:00Z">
         <w:r>
-          <w:t>, and decreasing to negligible levels by 12 hours post-fertilization</w:t>
+          <w:t xml:space="preserve">, and decreasing to negligible levels by 12 </w:t>
+        </w:r>
+        <w:proofErr w:type="gramStart"/>
+        <w:r>
+          <w:t>hours</w:t>
+        </w:r>
+        <w:proofErr w:type="gramEnd"/>
+        <w:r>
+          <w:t xml:space="preserve"> post-fertilization</w:t>
         </w:r>
       </w:ins>
       <w:ins w:id="294" w:author="Michael Chambers" w:date="2015-11-05T16:50:00Z">
@@ -5239,18 +5267,78 @@
         <w:t xml:space="preserve">, a process that </w:t>
       </w:r>
       <w:r>
-        <w:t>is thought to be Groucho-independent. These ventrally-activated genes include rhomboid (rho), single-minded (</w:t>
-      </w:r>
-      <w:proofErr w:type="spellStart"/>
-      <w:r>
+        <w:t xml:space="preserve">is thought to be Groucho-independent. These ventrally-activated genes include </w:t>
+      </w:r>
+      <w:r>
+        <w:rPr>
+          <w:i/>
+          <w:rPrChange w:id="500" w:author="Michael Chambers" w:date="2015-11-11T19:05:00Z">
+            <w:rPr/>
+          </w:rPrChange>
+        </w:rPr>
+        <w:t>rhomboid</w:t>
+      </w:r>
+      <w:r>
+        <w:t xml:space="preserve"> (</w:t>
+      </w:r>
+      <w:r>
+        <w:rPr>
+          <w:i/>
+          <w:rPrChange w:id="501" w:author="Michael Chambers" w:date="2015-11-11T19:05:00Z">
+            <w:rPr/>
+          </w:rPrChange>
+        </w:rPr>
+        <w:t>rho</w:t>
+      </w:r>
+      <w:r>
+        <w:t xml:space="preserve">), </w:t>
+      </w:r>
+      <w:r>
+        <w:rPr>
+          <w:i/>
+          <w:rPrChange w:id="502" w:author="Michael Chambers" w:date="2015-11-11T19:05:00Z">
+            <w:rPr/>
+          </w:rPrChange>
+        </w:rPr>
+        <w:t>single-minded</w:t>
+      </w:r>
+      <w:r>
+        <w:t xml:space="preserve"> (</w:t>
+      </w:r>
+      <w:proofErr w:type="spellStart"/>
+      <w:r>
+        <w:rPr>
+          <w:i/>
+          <w:rPrChange w:id="503" w:author="Michael Chambers" w:date="2015-11-11T19:05:00Z">
+            <w:rPr/>
+          </w:rPrChange>
+        </w:rPr>
         <w:t>sim</w:t>
       </w:r>
       <w:proofErr w:type="spellEnd"/>
       <w:r>
-        <w:t>), and short gastrulation (</w:t>
-      </w:r>
-      <w:proofErr w:type="spellStart"/>
-      <w:r>
+        <w:t xml:space="preserve">), and </w:t>
+      </w:r>
+      <w:r>
+        <w:rPr>
+          <w:i/>
+          <w:rPrChange w:id="504" w:author="Michael Chambers" w:date="2015-11-11T19:05:00Z">
+            <w:rPr/>
+          </w:rPrChange>
+        </w:rPr>
+        <w:t>short gastrulation</w:t>
+      </w:r>
+      <w:r>
+        <w:t xml:space="preserve"> (</w:t>
+      </w:r>
+      <w:proofErr w:type="spellStart"/>
+      <w:r>
+        <w:rPr>
+          <w:i/>
+          <w:rPrChange w:id="505" w:author="Michael Chambers" w:date="2015-11-11T19:05:00Z">
+            <w:rPr/>
+          </w:rPrChange>
+        </w:rPr>
         <w:t>sog</w:t>
       </w:r>
       <w:proofErr w:type="spellEnd"/>
@@ -5266,16 +5354,24 @@
       </w:r>
       <w:proofErr w:type="spellEnd"/>
       <w:r>
-        <w:t>, 1992 #3042;Gonzalez-Crespo, 1993 #3043}</w:t>
-      </w:r>
-      <w:r>
-        <w:t xml:space="preserve">. Loss of Gro activity was shown to result in restricted expression of these </w:t>
+        <w:t>, 1992 #</w:t>
+      </w:r>
+      <w:proofErr w:type="gramStart"/>
+      <w:r>
+        <w:t>3042;Gonzalez</w:t>
+      </w:r>
+      <w:proofErr w:type="gramEnd"/>
+      <w:r>
+        <w:t>-Crespo, 1993 #3043}</w:t>
+      </w:r>
+      <w:r>
+        <w:t xml:space="preserve">. Loss of Gro activity was shown to result in restricted expression of these genes in </w:t>
       </w:r>
       <w:r>
         <w:lastRenderedPageBreak/>
-        <w:t>genes in 1.5 – 2 hour embryos, but did not result in significant change in expression pattern along the dorsoventral axis, so it is hypothesized that Gro is not involved in Dorsal-mediated activation of these genes</w:t>
-      </w:r>
-      <w:ins w:id="500" w:author="Michael Chambers" w:date="2015-11-05T20:49:00Z">
+        <w:t>1.5 – 2 hour embryos, but did not result in significant change in expression pattern along the dorsoventral axis, so it is hypothesized that Gro is not involved in Dorsal-mediated activation of these genes</w:t>
+      </w:r>
+      <w:ins w:id="506" w:author="Michael Chambers" w:date="2015-11-05T20:49:00Z">
         <w:r>
           <w:t xml:space="preserve"> {</w:t>
         </w:r>
@@ -5296,7 +5392,7 @@
       <w:pPr>
         <w:spacing w:line="480" w:lineRule="auto"/>
         <w:rPr>
-          <w:ins w:id="501" w:author="Michael Chambers" w:date="2015-10-09T11:38:00Z"/>
+          <w:ins w:id="507" w:author="Michael Chambers" w:date="2015-10-09T11:38:00Z"/>
         </w:rPr>
       </w:pPr>
       <w:r>
@@ -5306,16 +5402,16 @@
       <w:r>
         <w:t xml:space="preserve">lays a role in </w:t>
       </w:r>
-      <w:commentRangeStart w:id="502"/>
+      <w:commentRangeStart w:id="508"/>
       <w:r>
         <w:t>regulating</w:t>
       </w:r>
-      <w:commentRangeEnd w:id="502"/>
+      <w:commentRangeEnd w:id="508"/>
       <w:r>
         <w:rPr>
           <w:rStyle w:val="CommentReference"/>
         </w:rPr>
-        <w:commentReference w:id="502"/>
+        <w:commentReference w:id="508"/>
       </w:r>
       <w:r>
         <w:t xml:space="preserve"> expression of these genes in some portions of the embryo</w:t>
@@ -5323,12 +5419,12 @@
       <w:r>
         <w:t xml:space="preserve"> (Fig. 2-</w:t>
       </w:r>
-      <w:ins w:id="503" w:author="Michael Chambers" w:date="2015-11-06T23:47:00Z">
+      <w:ins w:id="509" w:author="Michael Chambers" w:date="2015-11-06T23:47:00Z">
         <w:r>
           <w:t>6</w:t>
         </w:r>
       </w:ins>
-      <w:del w:id="504" w:author="Michael Chambers" w:date="2015-11-06T23:47:00Z">
+      <w:del w:id="510" w:author="Michael Chambers" w:date="2015-11-06T23:47:00Z">
         <w:r>
           <w:delText>7</w:delText>
         </w:r>
@@ -5351,7 +5447,21 @@
       </w:r>
       <w:proofErr w:type="spellEnd"/>
       <w:r>
-        <w:t xml:space="preserve"> element (NEE) in 1.5 – 4 hour embryos. </w:t>
+        <w:t xml:space="preserve"> element (NEE)</w:t>
+      </w:r>
+      <w:ins w:id="511" w:author="Michael Chambers" w:date="2015-11-11T19:25:00Z">
+        <w:r>
+          <w:t xml:space="preserve"> upstream of </w:t>
+        </w:r>
+        <w:r>
+          <w:rPr>
+            <w:i/>
+          </w:rPr>
+          <w:t>rho</w:t>
+        </w:r>
+      </w:ins>
+      <w:r>
+        <w:t xml:space="preserve"> in 1.5 – 4 hour embryos. </w:t>
       </w:r>
       <w:r>
         <w:t xml:space="preserve">The area contains multiple Dorsal, Twist, and Snail binding sites, which are </w:t>
@@ -5405,12 +5515,12 @@
       <w:r>
         <w:t xml:space="preserve">ence, which is depleted for Gro, </w:t>
       </w:r>
-      <w:ins w:id="505" w:author="Michael Chambers" w:date="2015-11-05T20:50:00Z">
+      <w:ins w:id="512" w:author="Michael Chambers" w:date="2015-11-05T20:50:00Z">
         <w:r>
           <w:t xml:space="preserve">again </w:t>
         </w:r>
       </w:ins>
-      <w:del w:id="506" w:author="Michael Chambers" w:date="2015-11-05T20:50:00Z">
+      <w:del w:id="513" w:author="Michael Chambers" w:date="2015-11-05T20:50:00Z">
         <w:r>
           <w:delText xml:space="preserve">potentially </w:delText>
         </w:r>
@@ -5424,16 +5534,16 @@
       <w:r>
         <w:t xml:space="preserve"> </w:t>
       </w:r>
-      <w:commentRangeStart w:id="507"/>
+      <w:commentRangeStart w:id="514"/>
       <w:r>
         <w:t>machinery</w:t>
       </w:r>
-      <w:commentRangeEnd w:id="507"/>
+      <w:commentRangeEnd w:id="514"/>
       <w:r>
         <w:rPr>
           <w:rStyle w:val="CommentReference"/>
         </w:rPr>
-        <w:commentReference w:id="507"/>
+        <w:commentReference w:id="514"/>
       </w:r>
       <w:r>
         <w:t>.</w:t>
@@ -5443,25 +5553,25 @@
       <w:pPr>
         <w:spacing w:line="480" w:lineRule="auto"/>
         <w:rPr>
-          <w:ins w:id="508" w:author="Michael Chambers" w:date="2015-11-06T14:24:00Z"/>
-        </w:rPr>
-      </w:pPr>
-      <w:ins w:id="509" w:author="Michael Chambers" w:date="2015-10-09T11:38:00Z">
+          <w:ins w:id="515" w:author="Michael Chambers" w:date="2015-11-06T14:24:00Z"/>
+        </w:rPr>
+      </w:pPr>
+      <w:ins w:id="516" w:author="Michael Chambers" w:date="2015-10-09T11:38:00Z">
         <w:r>
           <w:tab/>
         </w:r>
       </w:ins>
-      <w:ins w:id="510" w:author="Michael Chambers" w:date="2015-10-09T11:47:00Z">
+      <w:ins w:id="517" w:author="Michael Chambers" w:date="2015-10-09T11:47:00Z">
         <w:r>
           <w:t xml:space="preserve">Dorsal binding sites can be subdivided into </w:t>
         </w:r>
       </w:ins>
-      <w:ins w:id="511" w:author="Michael Chambers" w:date="2015-11-06T11:47:00Z">
+      <w:ins w:id="518" w:author="Michael Chambers" w:date="2015-11-06T11:47:00Z">
         <w:r>
           <w:t>three</w:t>
         </w:r>
       </w:ins>
-      <w:ins w:id="512" w:author="Michael Chambers" w:date="2015-10-09T11:47:00Z">
+      <w:ins w:id="519" w:author="Michael Chambers" w:date="2015-10-09T11:47:00Z">
         <w:r>
           <w:t xml:space="preserve"> classes dependent on </w:t>
         </w:r>
@@ -5469,7 +5579,7 @@
           <w:t xml:space="preserve">the resulting expression pattern of the regulated gene </w:t>
         </w:r>
       </w:ins>
-      <w:ins w:id="513" w:author="Michael Chambers" w:date="2015-11-06T11:46:00Z">
+      <w:ins w:id="520" w:author="Michael Chambers" w:date="2015-11-06T11:46:00Z">
         <w:r>
           <w:t>{</w:t>
         </w:r>
@@ -5482,7 +5592,7 @@
           <w:t>, 2006 #5}</w:t>
         </w:r>
       </w:ins>
-      <w:ins w:id="514" w:author="Michael Chambers" w:date="2015-11-05T20:51:00Z">
+      <w:ins w:id="521" w:author="Michael Chambers" w:date="2015-11-05T20:51:00Z">
         <w:r>
           <w:t xml:space="preserve"> {</w:t>
         </w:r>
@@ -5495,58 +5605,58 @@
           <w:t>, 2007 #3025}</w:t>
         </w:r>
       </w:ins>
-      <w:ins w:id="515" w:author="Michael Chambers" w:date="2015-10-09T11:47:00Z">
+      <w:ins w:id="522" w:author="Michael Chambers" w:date="2015-10-09T11:47:00Z">
         <w:r>
           <w:t xml:space="preserve">. This variance </w:t>
         </w:r>
       </w:ins>
-      <w:ins w:id="516" w:author="Michael Chambers" w:date="2015-11-06T11:47:00Z">
+      <w:ins w:id="523" w:author="Michael Chambers" w:date="2015-11-06T11:47:00Z">
         <w:r>
           <w:t xml:space="preserve">is established via the </w:t>
         </w:r>
       </w:ins>
-      <w:ins w:id="517" w:author="Michael Chambers" w:date="2015-11-06T11:49:00Z">
+      <w:ins w:id="524" w:author="Michael Chambers" w:date="2015-11-06T11:49:00Z">
         <w:r>
           <w:t>establishment of Dorsal as an activator or repressor as well as the strength of Dorsal binding, processes poorly understood, but thought to be controlled by the number and patterning of Dorsal binding sites, as well as adjacent recruitment of additional transcription factors. This tightly-controlled definition of Dorsal activity</w:t>
         </w:r>
       </w:ins>
-      <w:ins w:id="518" w:author="Michael Chambers" w:date="2015-10-09T11:47:00Z">
+      <w:ins w:id="525" w:author="Michael Chambers" w:date="2015-10-09T11:47:00Z">
         <w:r>
           <w:t xml:space="preserve"> is critical to the correct </w:t>
         </w:r>
       </w:ins>
-      <w:ins w:id="519" w:author="Michael Chambers" w:date="2015-10-09T11:48:00Z">
+      <w:ins w:id="526" w:author="Michael Chambers" w:date="2015-10-09T11:48:00Z">
         <w:r>
           <w:lastRenderedPageBreak/>
           <w:t>interpretation</w:t>
         </w:r>
       </w:ins>
-      <w:ins w:id="520" w:author="Michael Chambers" w:date="2015-10-09T11:47:00Z">
+      <w:ins w:id="527" w:author="Michael Chambers" w:date="2015-10-09T11:47:00Z">
         <w:r>
           <w:t xml:space="preserve"> </w:t>
         </w:r>
       </w:ins>
-      <w:ins w:id="521" w:author="Michael Chambers" w:date="2015-10-09T11:48:00Z">
+      <w:ins w:id="528" w:author="Michael Chambers" w:date="2015-10-09T11:48:00Z">
         <w:r>
           <w:t>of the Dorsal gradient present along the dorsoventral axis of the early embryo.</w:t>
         </w:r>
       </w:ins>
-      <w:ins w:id="522" w:author="Michael Chambers" w:date="2015-11-06T11:51:00Z">
+      <w:ins w:id="529" w:author="Michael Chambers" w:date="2015-11-06T11:51:00Z">
         <w:r>
           <w:t xml:space="preserve"> Class I regulatory regions result in gene expression in the most ventral regions of the embryo (presumptive mesoderm), indicative of Dorsal mediated activation. Class II regions generate </w:t>
         </w:r>
       </w:ins>
-      <w:ins w:id="523" w:author="Michael Chambers" w:date="2015-11-06T11:52:00Z">
+      <w:ins w:id="530" w:author="Michael Chambers" w:date="2015-11-06T11:52:00Z">
         <w:r>
           <w:t>expression</w:t>
         </w:r>
       </w:ins>
-      <w:ins w:id="524" w:author="Michael Chambers" w:date="2015-11-06T11:51:00Z">
+      <w:ins w:id="531" w:author="Michael Chambers" w:date="2015-11-06T11:51:00Z">
         <w:r>
           <w:t xml:space="preserve"> </w:t>
         </w:r>
       </w:ins>
-      <w:ins w:id="525" w:author="Michael Chambers" w:date="2015-11-06T11:52:00Z">
+      <w:ins w:id="532" w:author="Michael Chambers" w:date="2015-11-06T11:52:00Z">
         <w:r>
           <w:t xml:space="preserve">in </w:t>
         </w:r>
@@ -5570,7 +5680,7 @@
           <w:t xml:space="preserve">), an area with intermediate levels of nuclear Dorsal. Class III regions result in expression in the dorsal ectoderm, which has the lowest Dorsal concentrations. Class III activation </w:t>
         </w:r>
       </w:ins>
-      <w:ins w:id="526" w:author="Michael Chambers" w:date="2015-11-06T11:53:00Z">
+      <w:ins w:id="533" w:author="Michael Chambers" w:date="2015-11-06T11:53:00Z">
         <w:r>
           <w:t xml:space="preserve">is thought to arise from Dorsal-mediated repression in ventral and </w:t>
         </w:r>
@@ -5583,12 +5693,12 @@
           <w:t xml:space="preserve"> regions</w:t>
         </w:r>
       </w:ins>
-      <w:ins w:id="527" w:author="Michael Chambers" w:date="2015-10-09T11:48:00Z">
+      <w:ins w:id="534" w:author="Michael Chambers" w:date="2015-10-09T11:48:00Z">
         <w:r>
           <w:t xml:space="preserve">. </w:t>
         </w:r>
       </w:ins>
-      <w:ins w:id="528" w:author="Michael Chambers" w:date="2015-10-09T13:39:00Z">
+      <w:ins w:id="535" w:author="Michael Chambers" w:date="2015-10-09T13:39:00Z">
         <w:r>
           <w:t>Groucho is found to bind to all three types of sites</w:t>
         </w:r>
@@ -5596,37 +5706,37 @@
           <w:t xml:space="preserve">, with overlap strongest during the second time window, 4 </w:t>
         </w:r>
       </w:ins>
-      <w:ins w:id="529" w:author="Michael Chambers" w:date="2015-10-09T13:41:00Z">
+      <w:ins w:id="536" w:author="Michael Chambers" w:date="2015-10-09T13:41:00Z">
         <w:r>
           <w:t>–</w:t>
         </w:r>
       </w:ins>
-      <w:ins w:id="530" w:author="Michael Chambers" w:date="2015-10-09T13:39:00Z">
+      <w:ins w:id="537" w:author="Michael Chambers" w:date="2015-10-09T13:39:00Z">
         <w:r>
           <w:t xml:space="preserve"> 6.</w:t>
         </w:r>
       </w:ins>
-      <w:ins w:id="531" w:author="Michael Chambers" w:date="2015-10-09T13:41:00Z">
+      <w:ins w:id="538" w:author="Michael Chambers" w:date="2015-10-09T13:41:00Z">
         <w:r>
           <w:t>5 hours (Fig. 2-7</w:t>
         </w:r>
       </w:ins>
-      <w:ins w:id="532" w:author="Michael Chambers" w:date="2015-11-06T11:35:00Z">
+      <w:ins w:id="539" w:author="Michael Chambers" w:date="2015-11-06T11:35:00Z">
         <w:r>
           <w:t>A</w:t>
         </w:r>
       </w:ins>
-      <w:ins w:id="533" w:author="Michael Chambers" w:date="2015-10-09T13:41:00Z">
+      <w:ins w:id="540" w:author="Michael Chambers" w:date="2015-10-09T13:41:00Z">
         <w:r>
           <w:t>).</w:t>
         </w:r>
       </w:ins>
-      <w:ins w:id="534" w:author="Michael Chambers" w:date="2015-11-06T13:59:00Z">
+      <w:ins w:id="541" w:author="Michael Chambers" w:date="2015-11-06T13:59:00Z">
         <w:r>
           <w:t xml:space="preserve"> Association with Class I sites is the lowest by timepoint. </w:t>
         </w:r>
       </w:ins>
-      <w:ins w:id="535" w:author="Michael Chambers" w:date="2015-11-06T14:01:00Z">
+      <w:ins w:id="542" w:author="Michael Chambers" w:date="2015-11-06T14:01:00Z">
         <w:r>
           <w:t>No single class of Dorsal site is significantly over the others, indicating that Groucho either binds to Dorsal more frequently than previously surmised, even in situations (such as Class I sites) where Dorsal is activating transcription. Or that Groucho is often recruited by additional factors in dorsal and</w:t>
         </w:r>
@@ -5637,12 +5747,12 @@
           <w:t xml:space="preserve"> to repress basal or active gene transcription of genes</w:t>
         </w:r>
       </w:ins>
-      <w:ins w:id="536" w:author="Michael Chambers" w:date="2015-11-06T14:24:00Z">
+      <w:ins w:id="543" w:author="Michael Chambers" w:date="2015-11-06T14:24:00Z">
         <w:r>
           <w:t xml:space="preserve"> independent of Dorsal.</w:t>
         </w:r>
       </w:ins>
-      <w:ins w:id="537" w:author="Michael Chambers" w:date="2015-11-06T14:01:00Z">
+      <w:ins w:id="544" w:author="Michael Chambers" w:date="2015-11-06T14:01:00Z">
         <w:r>
           <w:t xml:space="preserve"> </w:t>
         </w:r>
@@ -5655,27 +5765,27 @@
           <w:rFonts w:ascii="Times New Roman" w:eastAsia="Times New Roman" w:hAnsi="Times New Roman" w:cs="Times New Roman"/>
         </w:rPr>
       </w:pPr>
-      <w:ins w:id="538" w:author="Michael Chambers" w:date="2015-11-06T14:24:00Z">
+      <w:ins w:id="545" w:author="Michael Chambers" w:date="2015-11-06T14:24:00Z">
         <w:r>
           <w:tab/>
         </w:r>
       </w:ins>
-      <w:ins w:id="539" w:author="Michael Chambers" w:date="2015-11-06T13:59:00Z">
+      <w:ins w:id="546" w:author="Michael Chambers" w:date="2015-11-06T13:59:00Z">
         <w:r>
           <w:t xml:space="preserve"> </w:t>
         </w:r>
       </w:ins>
-      <w:ins w:id="540" w:author="Michael Chambers" w:date="2015-11-06T14:24:00Z">
+      <w:ins w:id="547" w:author="Michael Chambers" w:date="2015-11-06T14:24:00Z">
         <w:r>
           <w:t>In addition to DV patterning determinants, Dorsal has been found to participate in additional patterning pathways, including the regulation of multiple types of genes involved in segmentation, including gap, pair-rule, segment polarity genes,</w:t>
         </w:r>
       </w:ins>
-      <w:ins w:id="541" w:author="Michael Chambers" w:date="2015-11-06T14:31:00Z">
+      <w:ins w:id="548" w:author="Michael Chambers" w:date="2015-11-06T14:31:00Z">
         <w:r>
           <w:t xml:space="preserve"> and homeotic genes involved in limb specification.</w:t>
         </w:r>
       </w:ins>
-      <w:ins w:id="542" w:author="Michael Chambers" w:date="2015-11-06T14:32:00Z">
+      <w:ins w:id="549" w:author="Michael Chambers" w:date="2015-11-06T14:32:00Z">
         <w:r>
           <w:t xml:space="preserve"> The nature</w:t>
         </w:r>
@@ -5687,7 +5797,7 @@
           <w:t>Dorsal</w:t>
         </w:r>
       </w:ins>
-      <w:ins w:id="543" w:author="Michael Chambers" w:date="2015-11-06T14:43:00Z">
+      <w:ins w:id="550" w:author="Michael Chambers" w:date="2015-11-06T14:43:00Z">
         <w:r>
           <w:t>’s</w:t>
         </w:r>
@@ -5696,7 +5806,7 @@
           <w:t xml:space="preserve"> role</w:t>
         </w:r>
       </w:ins>
-      <w:ins w:id="544" w:author="Michael Chambers" w:date="2015-11-06T14:32:00Z">
+      <w:ins w:id="551" w:author="Michael Chambers" w:date="2015-11-06T14:32:00Z">
         <w:r>
           <w:t xml:space="preserve"> i</w:t>
         </w:r>
@@ -5704,47 +5814,47 @@
           <w:t xml:space="preserve">n these processes remains </w:t>
         </w:r>
       </w:ins>
-      <w:ins w:id="545" w:author="Michael Chambers" w:date="2015-11-06T14:43:00Z">
+      <w:ins w:id="552" w:author="Michael Chambers" w:date="2015-11-06T14:43:00Z">
         <w:r>
           <w:t xml:space="preserve">largely </w:t>
         </w:r>
       </w:ins>
-      <w:ins w:id="546" w:author="Michael Chambers" w:date="2015-11-06T14:32:00Z">
+      <w:ins w:id="553" w:author="Michael Chambers" w:date="2015-11-06T14:32:00Z">
         <w:r>
           <w:t>uninvestigated</w:t>
         </w:r>
       </w:ins>
-      <w:ins w:id="547" w:author="Michael Chambers" w:date="2015-11-06T14:31:00Z">
+      <w:ins w:id="554" w:author="Michael Chambers" w:date="2015-11-06T14:31:00Z">
         <w:r>
           <w:t xml:space="preserve">. </w:t>
         </w:r>
       </w:ins>
-      <w:ins w:id="548" w:author="Michael Chambers" w:date="2015-11-06T14:44:00Z">
+      <w:ins w:id="555" w:author="Michael Chambers" w:date="2015-11-06T14:44:00Z">
         <w:r>
           <w:t xml:space="preserve">A significant number of these sites appear to also recruit Groucho </w:t>
         </w:r>
       </w:ins>
-      <w:ins w:id="549" w:author="Michael Chambers" w:date="2015-11-06T14:45:00Z">
+      <w:ins w:id="556" w:author="Michael Chambers" w:date="2015-11-06T14:45:00Z">
         <w:r>
           <w:t>in</w:t>
         </w:r>
       </w:ins>
-      <w:ins w:id="550" w:author="Michael Chambers" w:date="2015-11-06T14:44:00Z">
+      <w:ins w:id="557" w:author="Michael Chambers" w:date="2015-11-06T14:44:00Z">
         <w:r>
           <w:t xml:space="preserve"> 1.5 </w:t>
         </w:r>
       </w:ins>
-      <w:ins w:id="551" w:author="Michael Chambers" w:date="2015-11-06T14:45:00Z">
+      <w:ins w:id="558" w:author="Michael Chambers" w:date="2015-11-06T14:45:00Z">
         <w:r>
           <w:t>–</w:t>
         </w:r>
       </w:ins>
-      <w:ins w:id="552" w:author="Michael Chambers" w:date="2015-11-06T14:44:00Z">
+      <w:ins w:id="559" w:author="Michael Chambers" w:date="2015-11-06T14:44:00Z">
         <w:r>
           <w:t xml:space="preserve"> </w:t>
         </w:r>
       </w:ins>
-      <w:ins w:id="553" w:author="Michael Chambers" w:date="2015-11-06T14:45:00Z">
+      <w:ins w:id="560" w:author="Michael Chambers" w:date="2015-11-06T14:45:00Z">
         <w:r>
           <w:t xml:space="preserve">6.5 </w:t>
         </w:r>
@@ -5757,7 +5867,7 @@
           <w:t xml:space="preserve"> embryos</w:t>
         </w:r>
       </w:ins>
-      <w:ins w:id="554" w:author="Michael Chambers" w:date="2015-11-06T14:43:00Z">
+      <w:ins w:id="561" w:author="Michael Chambers" w:date="2015-11-06T14:43:00Z">
         <w:r>
           <w:t xml:space="preserve"> (Fig. 2-7</w:t>
         </w:r>
@@ -5765,12 +5875,12 @@
           <w:t>B)</w:t>
         </w:r>
       </w:ins>
-      <w:ins w:id="555" w:author="Michael Chambers" w:date="2015-11-06T14:58:00Z">
+      <w:ins w:id="562" w:author="Michael Chambers" w:date="2015-11-06T14:58:00Z">
         <w:r>
           <w:t xml:space="preserve">, lending credence to </w:t>
         </w:r>
       </w:ins>
-      <w:ins w:id="556" w:author="Michael Chambers" w:date="2015-11-06T15:30:00Z">
+      <w:ins w:id="563" w:author="Michael Chambers" w:date="2015-11-06T15:30:00Z">
         <w:r>
           <w:t>Dorsal potentially participating in t</w:t>
         </w:r>
@@ -5778,12 +5888,12 @@
           <w:t>he regulation of these genes</w:t>
         </w:r>
       </w:ins>
-      <w:ins w:id="557" w:author="Michael Chambers" w:date="2015-11-06T14:43:00Z">
+      <w:ins w:id="564" w:author="Michael Chambers" w:date="2015-11-06T14:43:00Z">
         <w:r>
           <w:t>.</w:t>
         </w:r>
       </w:ins>
-      <w:ins w:id="558" w:author="Michael Chambers" w:date="2015-11-06T15:30:00Z">
+      <w:ins w:id="565" w:author="Michael Chambers" w:date="2015-11-06T15:30:00Z">
         <w:r>
           <w:t xml:space="preserve"> That Groucho would be involved is in itself, not surprising, as numerous examples of </w:t>
         </w:r>
@@ -5792,37 +5902,37 @@
           <w:t>Groucho</w:t>
         </w:r>
       </w:ins>
-      <w:ins w:id="559" w:author="Michael Chambers" w:date="2015-11-06T15:31:00Z">
+      <w:ins w:id="566" w:author="Michael Chambers" w:date="2015-11-06T15:31:00Z">
         <w:r>
           <w:t xml:space="preserve">’s roles in segmentation definition </w:t>
         </w:r>
       </w:ins>
-      <w:ins w:id="560" w:author="Michael Chambers" w:date="2015-11-06T15:37:00Z">
+      <w:ins w:id="567" w:author="Michael Chambers" w:date="2015-11-06T15:37:00Z">
         <w:r>
           <w:t xml:space="preserve">via interaction with Engrailed and Hairy family proteins </w:t>
         </w:r>
       </w:ins>
-      <w:ins w:id="561" w:author="Michael Chambers" w:date="2015-11-06T15:31:00Z">
+      <w:ins w:id="568" w:author="Michael Chambers" w:date="2015-11-06T15:31:00Z">
         <w:r>
           <w:t>have been described previously</w:t>
         </w:r>
       </w:ins>
-      <w:ins w:id="562" w:author="Michael Chambers" w:date="2015-11-06T15:37:00Z">
+      <w:ins w:id="569" w:author="Michael Chambers" w:date="2015-11-06T15:37:00Z">
         <w:r>
           <w:t xml:space="preserve"> </w:t>
         </w:r>
       </w:ins>
-      <w:ins w:id="563" w:author="Michael Chambers" w:date="2015-11-06T15:38:00Z">
+      <w:ins w:id="570" w:author="Michael Chambers" w:date="2015-11-06T15:38:00Z">
         <w:r>
           <w:t>{Jiménez, 1997 #264}</w:t>
         </w:r>
       </w:ins>
-      <w:ins w:id="564" w:author="Michael Chambers" w:date="2015-11-06T15:31:00Z">
+      <w:ins w:id="571" w:author="Michael Chambers" w:date="2015-11-06T15:31:00Z">
         <w:r>
           <w:t xml:space="preserve">. </w:t>
         </w:r>
       </w:ins>
-      <w:ins w:id="565" w:author="Michael Chambers" w:date="2015-11-06T14:43:00Z">
+      <w:ins w:id="572" w:author="Michael Chambers" w:date="2015-11-06T14:43:00Z">
         <w:r>
           <w:t xml:space="preserve"> </w:t>
         </w:r>
@@ -5864,7 +5974,7 @@
         </w:rPr>
         <w:t>small</w:t>
       </w:r>
-      <w:ins w:id="566" w:author="Michael Chambers" w:date="2015-11-06T15:39:00Z">
+      <w:ins w:id="573" w:author="Michael Chambers" w:date="2015-11-06T15:39:00Z">
         <w:r>
           <w:rPr>
             <w:i/>
@@ -5890,22 +6000,22 @@
         <w:spacing w:line="480" w:lineRule="auto"/>
         <w:ind w:firstLine="720"/>
       </w:pPr>
-      <w:ins w:id="567" w:author="Michael Chambers" w:date="2015-11-06T15:41:00Z">
+      <w:ins w:id="574" w:author="Michael Chambers" w:date="2015-11-06T15:41:00Z">
         <w:r>
           <w:t xml:space="preserve">The observation, presented in the previous section, that Groucho binds in multiple discrete peaks adjacent to or within </w:t>
         </w:r>
       </w:ins>
-      <w:ins w:id="568" w:author="Michael Chambers" w:date="2015-11-06T15:42:00Z">
+      <w:ins w:id="575" w:author="Michael Chambers" w:date="2015-11-06T15:42:00Z">
         <w:r>
           <w:t xml:space="preserve">certain </w:t>
         </w:r>
       </w:ins>
-      <w:ins w:id="569" w:author="Michael Chambers" w:date="2015-11-06T15:41:00Z">
+      <w:ins w:id="576" w:author="Michael Chambers" w:date="2015-11-06T15:41:00Z">
         <w:r>
           <w:t>target genes</w:t>
         </w:r>
       </w:ins>
-      <w:ins w:id="570" w:author="Michael Chambers" w:date="2015-11-06T15:42:00Z">
+      <w:ins w:id="577" w:author="Michael Chambers" w:date="2015-11-06T15:42:00Z">
         <w:r>
           <w:t xml:space="preserve"> (</w:t>
         </w:r>
@@ -5945,7 +6055,7 @@
         </w:r>
         <w:r>
           <w:rPr>
-            <w:rPrChange w:id="571" w:author="Michael Chambers" w:date="2015-11-06T15:42:00Z">
+            <w:rPrChange w:id="578" w:author="Michael Chambers" w:date="2015-11-06T15:42:00Z">
               <w:rPr>
                 <w:i/>
               </w:rPr>
@@ -5954,27 +6064,27 @@
           <w:t>)</w:t>
         </w:r>
       </w:ins>
-      <w:ins w:id="572" w:author="Michael Chambers" w:date="2015-11-06T15:41:00Z">
+      <w:ins w:id="579" w:author="Michael Chambers" w:date="2015-11-06T15:41:00Z">
         <w:r>
           <w:t>,</w:t>
         </w:r>
       </w:ins>
-      <w:ins w:id="573" w:author="Michael Chambers" w:date="2015-11-06T15:42:00Z">
+      <w:ins w:id="580" w:author="Michael Chambers" w:date="2015-11-06T15:42:00Z">
         <w:r>
           <w:t xml:space="preserve"> we sought to investigate if these patters of Groucho binding are preserved genome-wide. </w:t>
         </w:r>
       </w:ins>
-      <w:ins w:id="574" w:author="Michael Chambers" w:date="2015-11-06T15:43:00Z">
+      <w:ins w:id="581" w:author="Michael Chambers" w:date="2015-11-06T15:43:00Z">
         <w:r>
           <w:t xml:space="preserve">Choosing the nearest or overlapping gene as a potential Groucho-regulated gene, we see that </w:t>
         </w:r>
       </w:ins>
-      <w:ins w:id="575" w:author="Michael Chambers" w:date="2015-11-06T15:44:00Z">
+      <w:ins w:id="582" w:author="Michael Chambers" w:date="2015-11-06T15:44:00Z">
         <w:r>
           <w:t>there are significantly fewer Groucho-associated genes than there are Groucho binding regions</w:t>
         </w:r>
       </w:ins>
-      <w:del w:id="576" w:author="Michael Chambers" w:date="2015-11-06T15:44:00Z">
+      <w:del w:id="583" w:author="Michael Chambers" w:date="2015-11-06T15:44:00Z">
         <w:r>
           <w:delText xml:space="preserve">Groucho binding regions </w:delText>
         </w:r>
@@ -6000,7 +6110,7 @@
       <w:r>
         <w:t>A)</w:t>
       </w:r>
-      <w:ins w:id="577" w:author="Michael Chambers" w:date="2015-11-06T15:44:00Z">
+      <w:ins w:id="584" w:author="Michael Chambers" w:date="2015-11-06T15:44:00Z">
         <w:r>
           <w:t>,</w:t>
         </w:r>
@@ -6023,7 +6133,7 @@
       <w:r>
         <w:t>-associated genes</w:t>
       </w:r>
-      <w:ins w:id="578" w:author="Michael Chambers" w:date="2015-11-06T15:44:00Z">
+      <w:ins w:id="585" w:author="Michael Chambers" w:date="2015-11-06T15:44:00Z">
         <w:r>
           <w:t xml:space="preserve"> predicted in this fashion</w:t>
         </w:r>
@@ -6046,18 +6156,18 @@
       <w:r>
         <w:t xml:space="preserve">binding sites per associated </w:t>
       </w:r>
-      <w:commentRangeStart w:id="579"/>
+      <w:commentRangeStart w:id="586"/>
       <w:r>
         <w:t>gene</w:t>
       </w:r>
-      <w:commentRangeEnd w:id="579"/>
+      <w:commentRangeEnd w:id="586"/>
       <w:r>
         <w:rPr>
           <w:rStyle w:val="CommentReference"/>
         </w:rPr>
-        <w:commentReference w:id="579"/>
-      </w:r>
-      <w:ins w:id="580" w:author="Michael Chambers" w:date="2015-11-06T16:19:00Z">
+        <w:commentReference w:id="586"/>
+      </w:r>
+      <w:ins w:id="587" w:author="Michael Chambers" w:date="2015-11-06T16:19:00Z">
         <w:r>
           <w:t xml:space="preserve"> (compared to an expected value of 1.5 binding sites per gene, </w:t>
         </w:r>
@@ -6069,7 +6179,7 @@
         </w:r>
         <w:r>
           <w:rPr>
-            <w:rPrChange w:id="581" w:author="Michael Chambers" w:date="2015-11-06T16:19:00Z">
+            <w:rPrChange w:id="588" w:author="Michael Chambers" w:date="2015-11-06T16:19:00Z">
               <w:rPr>
                 <w:i/>
               </w:rPr>
@@ -6081,7 +6191,7 @@
           <w:t xml:space="preserve"> 10</w:t>
         </w:r>
       </w:ins>
-      <w:ins w:id="582" w:author="Michael Chambers" w:date="2015-11-06T16:20:00Z">
+      <w:ins w:id="589" w:author="Michael Chambers" w:date="2015-11-06T16:20:00Z">
         <w:r>
           <w:rPr>
             <w:vertAlign w:val="superscript"/>
@@ -6092,7 +6202,7 @@
           <w:t xml:space="preserve"> via Monte-Carlo simulation)</w:t>
         </w:r>
       </w:ins>
-      <w:ins w:id="583" w:author="Michael Chambers" w:date="2015-11-06T16:19:00Z">
+      <w:ins w:id="590" w:author="Michael Chambers" w:date="2015-11-06T16:19:00Z">
         <w:r>
           <w:rPr>
             <w:i/>
@@ -6120,7 +6230,7 @@
       <w:r>
         <w:t>, as commonly seen for sequence-specific transcription factors</w:t>
       </w:r>
-      <w:ins w:id="584" w:author="Michael Chambers" w:date="2015-11-06T16:24:00Z">
+      <w:ins w:id="591" w:author="Michael Chambers" w:date="2015-11-06T16:24:00Z">
         <w:r>
           <w:t xml:space="preserve"> {Ho, 2011 #3117}</w:t>
         </w:r>
@@ -6128,7 +6238,7 @@
       <w:r>
         <w:t>, rather than the broad peaks typical of</w:t>
       </w:r>
-      <w:ins w:id="585" w:author="Michael Chambers" w:date="2015-11-06T16:25:00Z">
+      <w:ins w:id="592" w:author="Michael Chambers" w:date="2015-11-06T16:25:00Z">
         <w:r>
           <w:t xml:space="preserve"> either</w:t>
         </w:r>
@@ -6136,7 +6246,7 @@
       <w:r>
         <w:t xml:space="preserve"> </w:t>
       </w:r>
-      <w:ins w:id="586" w:author="Michael Chambers" w:date="2015-11-06T16:24:00Z">
+      <w:ins w:id="593" w:author="Michael Chambers" w:date="2015-11-06T16:24:00Z">
         <w:r>
           <w:t xml:space="preserve">highly </w:t>
         </w:r>
@@ -6150,21 +6260,21 @@
       <w:r>
         <w:t xml:space="preserve"> (Fig. </w:t>
       </w:r>
-      <w:ins w:id="587" w:author="Albert Courey" w:date="2015-08-24T16:06:00Z">
+      <w:ins w:id="594" w:author="Albert Courey" w:date="2015-08-24T16:06:00Z">
         <w:r>
           <w:t>2-</w:t>
         </w:r>
       </w:ins>
-      <w:commentRangeStart w:id="588"/>
+      <w:commentRangeStart w:id="595"/>
       <w:r>
         <w:t>9</w:t>
       </w:r>
-      <w:commentRangeEnd w:id="588"/>
+      <w:commentRangeEnd w:id="595"/>
       <w:r>
         <w:rPr>
           <w:rStyle w:val="CommentReference"/>
         </w:rPr>
-        <w:commentReference w:id="588"/>
+        <w:commentReference w:id="595"/>
       </w:r>
       <w:r>
         <w:t>)</w:t>
@@ -6172,7 +6282,7 @@
       <w:r>
         <w:t>. However, at all three timepoints, the distribution of peak widths exhibits a prominent tail of much wider peaks in the 1.5 to 2.5 kb range. This indicates that, consistent with previously proposed models</w:t>
       </w:r>
-      <w:del w:id="589" w:author="Michael Chambers" w:date="2015-11-06T16:25:00Z">
+      <w:del w:id="596" w:author="Michael Chambers" w:date="2015-11-06T16:25:00Z">
         <w:r>
           <w:delText xml:space="preserve"> of Groucho binding</w:delText>
         </w:r>
@@ -6180,7 +6290,7 @@
       <w:r>
         <w:t>,</w:t>
       </w:r>
-      <w:del w:id="590" w:author="Michael Chambers" w:date="2015-11-06T16:25:00Z">
+      <w:del w:id="597" w:author="Michael Chambers" w:date="2015-11-06T16:25:00Z">
         <w:r>
           <w:delText xml:space="preserve"> it</w:delText>
         </w:r>
@@ -6188,7 +6298,7 @@
       <w:r>
         <w:t xml:space="preserve"> </w:t>
       </w:r>
-      <w:ins w:id="591" w:author="Michael Chambers" w:date="2015-11-06T16:25:00Z">
+      <w:ins w:id="598" w:author="Michael Chambers" w:date="2015-11-06T16:25:00Z">
         <w:r>
           <w:t xml:space="preserve">Groucho </w:t>
         </w:r>
@@ -6196,12 +6306,12 @@
       <w:r>
         <w:t>may be capable of spreading over relatively large regions of the genome</w:t>
       </w:r>
-      <w:ins w:id="592" w:author="Michael Chambers" w:date="2015-11-06T16:25:00Z">
+      <w:ins w:id="599" w:author="Michael Chambers" w:date="2015-11-06T16:25:00Z">
         <w:r>
           <w:t xml:space="preserve">. However, </w:t>
         </w:r>
       </w:ins>
-      <w:del w:id="593" w:author="Michael Chambers" w:date="2015-11-06T16:25:00Z">
+      <w:del w:id="600" w:author="Michael Chambers" w:date="2015-11-06T16:25:00Z">
         <w:r>
           <w:delText xml:space="preserve">, but </w:delText>
         </w:r>
@@ -6209,12 +6319,12 @@
       <w:r>
         <w:t xml:space="preserve">this does not appear to be a </w:t>
       </w:r>
-      <w:del w:id="594" w:author="Michael Chambers" w:date="2015-11-06T16:25:00Z">
+      <w:del w:id="601" w:author="Michael Chambers" w:date="2015-11-06T16:25:00Z">
         <w:r>
           <w:delText xml:space="preserve">common </w:delText>
         </w:r>
       </w:del>
-      <w:ins w:id="595" w:author="Michael Chambers" w:date="2015-11-06T16:25:00Z">
+      <w:ins w:id="602" w:author="Michael Chambers" w:date="2015-11-06T16:25:00Z">
         <w:r>
           <w:t xml:space="preserve">widespread </w:t>
         </w:r>
@@ -6231,18 +6341,18 @@
       <w:r>
         <w:t xml:space="preserve"> peak widths </w:t>
       </w:r>
-      <w:ins w:id="596" w:author="Michael Chambers" w:date="2015-11-06T16:46:00Z">
+      <w:ins w:id="603" w:author="Michael Chambers" w:date="2015-11-06T16:46:00Z">
         <w:r>
           <w:t xml:space="preserve">increase </w:t>
         </w:r>
       </w:ins>
-      <w:del w:id="597" w:author="Michael Chambers" w:date="2015-11-06T16:46:00Z">
+      <w:del w:id="604" w:author="Michael Chambers" w:date="2015-11-06T16:46:00Z">
         <w:r>
           <w:lastRenderedPageBreak/>
           <w:delText>slightly increase</w:delText>
         </w:r>
       </w:del>
-      <w:ins w:id="598" w:author="Michael Chambers" w:date="2015-11-06T16:46:00Z">
+      <w:ins w:id="605" w:author="Michael Chambers" w:date="2015-11-06T16:46:00Z">
         <w:r>
           <w:t>slightly</w:t>
         </w:r>
@@ -6250,7 +6360,7 @@
       <w:r>
         <w:t xml:space="preserve"> at later timepoints, though whether this is indicative of a time-dependent change in the way Groucho interacts with chromatin</w:t>
       </w:r>
-      <w:del w:id="599" w:author="Michael Chambers" w:date="2015-11-06T16:47:00Z">
+      <w:del w:id="606" w:author="Michael Chambers" w:date="2015-11-06T16:47:00Z">
         <w:r>
           <w:delText>,</w:delText>
         </w:r>
@@ -6258,7 +6368,7 @@
       <w:r>
         <w:t xml:space="preserve"> or slight differences in library composition</w:t>
       </w:r>
-      <w:del w:id="600" w:author="Michael Chambers" w:date="2015-11-06T16:47:00Z">
+      <w:del w:id="607" w:author="Michael Chambers" w:date="2015-11-06T16:47:00Z">
         <w:r>
           <w:delText>,</w:delText>
         </w:r>
@@ -6295,7 +6405,7 @@
       <w:r>
         <w:t xml:space="preserve">Groucho binding is enriched </w:t>
       </w:r>
-      <w:del w:id="601" w:author="Albert Courey" w:date="2015-08-25T15:27:00Z">
+      <w:del w:id="608" w:author="Albert Courey" w:date="2015-08-25T15:27:00Z">
         <w:r>
           <w:delText xml:space="preserve">in </w:delText>
         </w:r>
@@ -6303,7 +6413,7 @@
           <w:delText>promoter regions within 500bp of</w:delText>
         </w:r>
       </w:del>
-      <w:ins w:id="602" w:author="Albert Courey" w:date="2015-08-25T15:27:00Z">
+      <w:ins w:id="609" w:author="Albert Courey" w:date="2015-08-25T15:27:00Z">
         <w:r>
           <w:t>close to</w:t>
         </w:r>
@@ -6317,19 +6427,19 @@
       <w:r>
         <w:t>ion start sites (Fig. 2-</w:t>
       </w:r>
-      <w:commentRangeStart w:id="603"/>
+      <w:commentRangeStart w:id="610"/>
       <w:r>
         <w:t>10</w:t>
       </w:r>
       <w:r>
         <w:t>A</w:t>
       </w:r>
-      <w:commentRangeEnd w:id="603"/>
+      <w:commentRangeEnd w:id="610"/>
       <w:r>
         <w:rPr>
           <w:rStyle w:val="CommentReference"/>
         </w:rPr>
-        <w:commentReference w:id="603"/>
+        <w:commentReference w:id="610"/>
       </w:r>
       <w:r>
         <w:t xml:space="preserve">). Regions further upstream (20 kb to 2 kb) are depleted for Gro occupancy, and intermediate range regions (2 kb to 500 </w:t>
@@ -6348,7 +6458,7 @@
       <w:r>
         <w:t xml:space="preserve">or enrichment. Binding within introns and 5’ UTRs is </w:t>
       </w:r>
-      <w:ins w:id="604" w:author="Albert Courey" w:date="2015-08-25T15:28:00Z">
+      <w:ins w:id="611" w:author="Albert Courey" w:date="2015-08-25T15:28:00Z">
         <w:r>
           <w:t xml:space="preserve">also </w:t>
         </w:r>
@@ -6356,19 +6466,19 @@
       <w:r>
         <w:t xml:space="preserve">enriched. </w:t>
       </w:r>
-      <w:del w:id="605" w:author="Michael Chambers" w:date="2015-11-06T17:54:00Z">
+      <w:del w:id="612" w:author="Michael Chambers" w:date="2015-11-06T17:54:00Z">
         <w:r>
           <w:delText>This pattern of occupancy is at odds with the</w:delText>
         </w:r>
       </w:del>
-      <w:ins w:id="606" w:author="Albert Courey" w:date="2015-08-25T15:28:00Z">
-        <w:del w:id="607" w:author="Michael Chambers" w:date="2015-11-06T17:54:00Z">
+      <w:ins w:id="613" w:author="Albert Courey" w:date="2015-08-25T15:28:00Z">
+        <w:del w:id="614" w:author="Michael Chambers" w:date="2015-11-06T17:54:00Z">
           <w:r>
             <w:delText>somewhat surprising given the</w:delText>
           </w:r>
         </w:del>
       </w:ins>
-      <w:del w:id="608" w:author="Michael Chambers" w:date="2015-11-06T17:54:00Z">
+      <w:del w:id="615" w:author="Michael Chambers" w:date="2015-11-06T17:54:00Z">
         <w:r>
           <w:delText xml:space="preserve"> traditional view that Groucho is pri</w:delText>
         </w:r>
@@ -6376,7 +6486,7 @@
           <w:delText>marily a long-range corepressor</w:delText>
         </w:r>
       </w:del>
-      <w:ins w:id="609" w:author="Michael Chambers" w:date="2015-11-06T17:54:00Z">
+      <w:ins w:id="616" w:author="Michael Chambers" w:date="2015-11-06T17:54:00Z">
         <w:r>
           <w:t xml:space="preserve">This </w:t>
         </w:r>
@@ -6384,12 +6494,12 @@
           <w:t xml:space="preserve">pattern of recruitment at or near the </w:t>
         </w:r>
       </w:ins>
-      <w:ins w:id="610" w:author="Michael Chambers" w:date="2015-11-06T17:58:00Z">
+      <w:ins w:id="617" w:author="Michael Chambers" w:date="2015-11-06T17:58:00Z">
         <w:r>
           <w:t>start sites</w:t>
         </w:r>
       </w:ins>
-      <w:ins w:id="611" w:author="Michael Chambers" w:date="2015-11-06T17:54:00Z">
+      <w:ins w:id="618" w:author="Michael Chambers" w:date="2015-11-06T17:54:00Z">
         <w:r>
           <w:t xml:space="preserve"> of genes, or within the gene bodies, is somewhat unexpected given extensive evidence that Groucho is capable of initiating expression while bound tens of </w:t>
         </w:r>
@@ -6402,7 +6512,7 @@
           <w:t xml:space="preserve"> away of a </w:t>
         </w:r>
       </w:ins>
-      <w:ins w:id="612" w:author="Michael Chambers" w:date="2015-11-06T17:56:00Z">
+      <w:ins w:id="619" w:author="Michael Chambers" w:date="2015-11-06T17:56:00Z">
         <w:r>
           <w:t>regulatory target</w:t>
         </w:r>
@@ -6427,44 +6537,44 @@
       <w:r>
         <w:t>{Barolo, 1997 #2365}</w:t>
       </w:r>
-      <w:ins w:id="613" w:author="Michael Chambers" w:date="2015-11-06T17:59:00Z">
+      <w:ins w:id="620" w:author="Michael Chambers" w:date="2015-11-06T17:59:00Z">
         <w:r>
           <w:t xml:space="preserve">. </w:t>
         </w:r>
       </w:ins>
-      <w:del w:id="614" w:author="Michael Chambers" w:date="2015-11-06T17:59:00Z">
+      <w:del w:id="621" w:author="Michael Chambers" w:date="2015-11-06T17:59:00Z">
         <w:r>
           <w:delText xml:space="preserve">, </w:delText>
         </w:r>
       </w:del>
-      <w:del w:id="615" w:author="Michael Chambers" w:date="2015-11-06T17:56:00Z">
+      <w:del w:id="622" w:author="Michael Chambers" w:date="2015-11-06T17:56:00Z">
         <w:r>
           <w:delText xml:space="preserve">capable of repressing genes several kilobases away from its recruitment site, </w:delText>
         </w:r>
       </w:del>
-      <w:del w:id="616" w:author="Michael Chambers" w:date="2015-11-06T17:59:00Z">
+      <w:del w:id="623" w:author="Michael Chambers" w:date="2015-11-06T17:59:00Z">
         <w:r>
           <w:delText>though it has also been shown to be capable of short-range repression through recruitment by additional transcription factors, such as knirps</w:delText>
         </w:r>
         <w:r>
           <w:delText xml:space="preserve"> </w:delText>
         </w:r>
-        <w:commentRangeStart w:id="617"/>
+        <w:commentRangeStart w:id="624"/>
         <w:r>
           <w:delText>{Payankaulam, 2009 #2955}</w:delText>
         </w:r>
-        <w:commentRangeEnd w:id="617"/>
+        <w:commentRangeEnd w:id="624"/>
         <w:r>
           <w:rPr>
             <w:rStyle w:val="CommentReference"/>
           </w:rPr>
-          <w:commentReference w:id="617"/>
+          <w:commentReference w:id="624"/>
         </w:r>
         <w:r>
           <w:delText xml:space="preserve">. </w:delText>
         </w:r>
       </w:del>
-      <w:del w:id="618" w:author="Michael Chambers" w:date="2015-11-06T17:57:00Z">
+      <w:del w:id="625" w:author="Michael Chambers" w:date="2015-11-06T17:57:00Z">
         <w:r>
           <w:delText>Our data</w:delText>
         </w:r>
@@ -6485,7 +6595,15 @@
         <w:t>(Fig. 2-10</w:t>
       </w:r>
       <w:r>
-        <w:t xml:space="preserve">B). A small fraction of binding overlaps start sites (3 – 10%), and </w:t>
+        <w:t xml:space="preserve">B). A small fraction of binding overlaps </w:t>
+      </w:r>
+      <w:proofErr w:type="gramStart"/>
+      <w:r>
+        <w:t>start</w:t>
+      </w:r>
+      <w:proofErr w:type="gramEnd"/>
+      <w:r>
+        <w:t xml:space="preserve"> sites (3 – 10%), and </w:t>
       </w:r>
       <w:proofErr w:type="spellStart"/>
       <w:r>
@@ -6512,7 +6630,7 @@
       <w:r>
         <w:t xml:space="preserve"> binding sites accurately to a regulatory target, if such a target </w:t>
       </w:r>
-      <w:del w:id="619" w:author="Michael Chambers" w:date="2015-11-06T17:59:00Z">
+      <w:del w:id="626" w:author="Michael Chambers" w:date="2015-11-06T17:59:00Z">
         <w:r>
           <w:delText xml:space="preserve">even </w:delText>
         </w:r>
@@ -6538,7 +6656,7 @@
       <w:r>
         <w:t xml:space="preserve"> (Fig. 2-11</w:t>
       </w:r>
-      <w:del w:id="620" w:author="Michael Chambers" w:date="2015-11-06T23:51:00Z">
+      <w:del w:id="627" w:author="Michael Chambers" w:date="2015-11-06T23:51:00Z">
         <w:r>
           <w:delText>A</w:delText>
         </w:r>
@@ -6595,7 +6713,7 @@
       <w:r>
         <w:t>genes tend to be longer, more conserved, and more sensitive to mutation than subsequent introns</w:t>
       </w:r>
-      <w:ins w:id="621" w:author="Michael Chambers" w:date="2015-11-06T18:00:00Z">
+      <w:ins w:id="628" w:author="Michael Chambers" w:date="2015-11-06T18:00:00Z">
         <w:r>
           <w:t>, and therefore predicted to be enriched for regulatory elements</w:t>
         </w:r>
@@ -6617,12 +6735,12 @@
       <w:r>
         <w:t>.</w:t>
       </w:r>
-      <w:ins w:id="622" w:author="Michael Chambers" w:date="2015-11-06T18:28:00Z">
+      <w:ins w:id="629" w:author="Michael Chambers" w:date="2015-11-06T18:28:00Z">
         <w:r>
           <w:t xml:space="preserve"> </w:t>
         </w:r>
       </w:ins>
-      <w:ins w:id="623" w:author="Michael Chambers" w:date="2015-11-06T21:11:00Z">
+      <w:ins w:id="630" w:author="Michael Chambers" w:date="2015-11-06T21:11:00Z">
         <w:r>
           <w:t xml:space="preserve">Dorsal-ventral patterning genes in </w:t>
         </w:r>
@@ -6636,27 +6754,27 @@
           <w:t xml:space="preserve">are </w:t>
         </w:r>
       </w:ins>
-      <w:ins w:id="624" w:author="Michael Chambers" w:date="2015-11-06T21:15:00Z">
+      <w:ins w:id="631" w:author="Michael Chambers" w:date="2015-11-06T21:15:00Z">
         <w:r>
           <w:t>documented</w:t>
         </w:r>
       </w:ins>
-      <w:ins w:id="625" w:author="Michael Chambers" w:date="2015-11-06T21:11:00Z">
+      <w:ins w:id="632" w:author="Michael Chambers" w:date="2015-11-06T21:11:00Z">
         <w:r>
           <w:t xml:space="preserve"> to be particularly enriched for </w:t>
         </w:r>
       </w:ins>
-      <w:ins w:id="626" w:author="Michael Chambers" w:date="2015-11-06T21:14:00Z">
+      <w:ins w:id="633" w:author="Michael Chambers" w:date="2015-11-06T21:14:00Z">
         <w:r>
           <w:t>cryptic, remote 5’ exons and, consequently, long initial introns</w:t>
         </w:r>
       </w:ins>
-      <w:ins w:id="627" w:author="Michael Chambers" w:date="2015-11-06T21:15:00Z">
+      <w:ins w:id="634" w:author="Michael Chambers" w:date="2015-11-06T21:15:00Z">
         <w:r>
           <w:t xml:space="preserve"> potentially harboring regulatory features, with over 10% of protein-coding DV genes exhibiting this feature</w:t>
         </w:r>
       </w:ins>
-      <w:ins w:id="628" w:author="Michael Chambers" w:date="2015-11-06T21:16:00Z">
+      <w:ins w:id="635" w:author="Michael Chambers" w:date="2015-11-06T21:16:00Z">
         <w:r>
           <w:t xml:space="preserve"> {</w:t>
         </w:r>
@@ -6669,12 +6787,12 @@
           <w:t>, 2006 #3116}</w:t>
         </w:r>
       </w:ins>
-      <w:ins w:id="629" w:author="Michael Chambers" w:date="2015-11-06T21:13:00Z">
+      <w:ins w:id="636" w:author="Michael Chambers" w:date="2015-11-06T21:13:00Z">
         <w:r>
           <w:t>.</w:t>
         </w:r>
       </w:ins>
-      <w:ins w:id="630" w:author="Michael Chambers" w:date="2015-11-06T21:14:00Z">
+      <w:ins w:id="637" w:author="Michael Chambers" w:date="2015-11-06T21:14:00Z">
         <w:r>
           <w:t xml:space="preserve"> </w:t>
         </w:r>
@@ -6684,27 +6802,12 @@
       <w:pPr>
         <w:spacing w:line="480" w:lineRule="auto"/>
         <w:ind w:firstLine="720"/>
-      </w:pPr>
-      <w:ins w:id="631" w:author="Michael Chambers" w:date="2015-11-06T21:11:00Z">
-        <w:r>
-          <w:tab/>
-        </w:r>
-      </w:ins>
-      <w:ins w:id="632" w:author="Michael Chambers" w:date="2015-11-06T21:18:00Z">
-        <w:r>
-          <w:t xml:space="preserve">To explore potential differences between </w:t>
-        </w:r>
-        <w:proofErr w:type="spellStart"/>
-        <w:r>
-          <w:t>intergenic</w:t>
-        </w:r>
-        <w:proofErr w:type="spellEnd"/>
-        <w:r>
-          <w:t xml:space="preserve"> and gene-overlapping Groucho binding sites, we performed motif analysis on significant peaks from each set. </w:t>
-        </w:r>
-      </w:ins>
-      <w:moveFromRangeStart w:id="633" w:author="Michael Chambers" w:date="2015-11-06T18:26:00Z" w:name="move434597717"/>
-      <w:moveFrom w:id="634" w:author="Michael Chambers" w:date="2015-11-06T18:26:00Z">
+        <w:rPr>
+          <w:del w:id="638" w:author="Michael Chambers" w:date="2015-11-11T19:43:00Z"/>
+        </w:rPr>
+      </w:pPr>
+      <w:moveFromRangeStart w:id="639" w:author="Michael Chambers" w:date="2015-11-06T18:26:00Z" w:name="move434597717"/>
+      <w:moveFrom w:id="640" w:author="Michael Chambers" w:date="2015-11-06T18:26:00Z">
         <w:r>
           <w:t>However, it is not known whether Groucho peaks arising inside genes are the result of direct recruitment of Groucho to those sites by</w:t>
         </w:r>
@@ -6773,24 +6876,24 @@
         </w:r>
       </w:moveFrom>
     </w:p>
-    <w:moveFromRangeEnd w:id="633"/>
+    <w:moveFromRangeEnd w:id="639"/>
     <w:p>
       <w:pPr>
         <w:spacing w:line="480" w:lineRule="auto"/>
         <w:ind w:firstLine="720"/>
         <w:rPr>
-          <w:del w:id="635" w:author="Michael Chambers" w:date="2015-11-06T19:06:00Z"/>
+          <w:del w:id="641" w:author="Michael Chambers" w:date="2015-11-06T19:06:00Z"/>
         </w:rPr>
       </w:pPr>
       <w:r>
         <w:t xml:space="preserve">Motif analysis of </w:t>
       </w:r>
-      <w:del w:id="636" w:author="Michael Chambers" w:date="2015-11-06T18:03:00Z">
+      <w:del w:id="642" w:author="Michael Chambers" w:date="2015-11-06T18:03:00Z">
         <w:r>
           <w:delText xml:space="preserve">the </w:delText>
         </w:r>
       </w:del>
-      <w:del w:id="637" w:author="Michael Chambers" w:date="2015-11-06T18:54:00Z">
+      <w:del w:id="643" w:author="Michael Chambers" w:date="2015-11-06T18:54:00Z">
         <w:r>
           <w:delText>intronic</w:delText>
         </w:r>
@@ -6801,12 +6904,12 @@
       <w:r>
         <w:t xml:space="preserve">identifies a small number of transcription factor biding motifs enriched at each timepoint, including </w:t>
       </w:r>
-      <w:del w:id="638" w:author="Michael Chambers" w:date="2015-11-06T18:04:00Z">
+      <w:del w:id="644" w:author="Michael Chambers" w:date="2015-11-06T18:04:00Z">
         <w:r>
           <w:delText xml:space="preserve">some </w:delText>
         </w:r>
       </w:del>
-      <w:ins w:id="639" w:author="Michael Chambers" w:date="2015-11-06T18:04:00Z">
+      <w:ins w:id="645" w:author="Michael Chambers" w:date="2015-11-06T18:04:00Z">
         <w:r>
           <w:t xml:space="preserve">several </w:t>
         </w:r>
@@ -6814,12 +6917,12 @@
       <w:r>
         <w:t xml:space="preserve">factors known to </w:t>
       </w:r>
-      <w:ins w:id="640" w:author="Michael Chambers" w:date="2015-11-06T18:04:00Z">
+      <w:ins w:id="646" w:author="Michael Chambers" w:date="2015-11-06T18:04:00Z">
         <w:r>
           <w:t xml:space="preserve">interact </w:t>
         </w:r>
       </w:ins>
-      <w:del w:id="641" w:author="Michael Chambers" w:date="2015-11-06T18:04:00Z">
+      <w:del w:id="647" w:author="Michael Chambers" w:date="2015-11-06T18:04:00Z">
         <w:r>
           <w:delText xml:space="preserve">colocalize </w:delText>
         </w:r>
@@ -6830,12 +6933,12 @@
       <w:r>
         <w:t>, including</w:t>
       </w:r>
-      <w:ins w:id="642" w:author="Michael Chambers" w:date="2015-11-06T18:04:00Z">
+      <w:ins w:id="648" w:author="Michael Chambers" w:date="2015-11-06T18:04:00Z">
         <w:r>
           <w:t xml:space="preserve"> </w:t>
         </w:r>
       </w:ins>
-      <w:ins w:id="643" w:author="Michael Chambers" w:date="2015-11-06T18:05:00Z">
+      <w:ins w:id="649" w:author="Michael Chambers" w:date="2015-11-06T18:05:00Z">
         <w:r>
           <w:t>Ventral nervous syndrome defective (</w:t>
         </w:r>
@@ -6851,12 +6954,12 @@
       <w:r>
         <w:t xml:space="preserve"> </w:t>
       </w:r>
-      <w:ins w:id="644" w:author="Michael Chambers" w:date="2015-11-06T18:05:00Z">
+      <w:ins w:id="650" w:author="Michael Chambers" w:date="2015-11-06T18:05:00Z">
         <w:r>
           <w:t>Hairy (h),</w:t>
         </w:r>
       </w:ins>
-      <w:ins w:id="645" w:author="Michael Chambers" w:date="2015-11-06T18:55:00Z">
+      <w:ins w:id="651" w:author="Michael Chambers" w:date="2015-11-06T18:55:00Z">
         <w:r>
           <w:t xml:space="preserve"> </w:t>
         </w:r>
@@ -6877,7 +6980,7 @@
           <w:t>),</w:t>
         </w:r>
       </w:ins>
-      <w:ins w:id="646" w:author="Michael Chambers" w:date="2015-11-06T18:05:00Z">
+      <w:ins w:id="652" w:author="Michael Chambers" w:date="2015-11-06T18:05:00Z">
         <w:r>
           <w:t xml:space="preserve"> and Brinker (</w:t>
         </w:r>
@@ -6890,7 +6993,7 @@
           <w:t xml:space="preserve">) </w:t>
         </w:r>
       </w:ins>
-      <w:del w:id="647" w:author="Michael Chambers" w:date="2015-11-06T18:04:00Z">
+      <w:del w:id="653" w:author="Michael Chambers" w:date="2015-11-06T18:04:00Z">
         <w:r>
           <w:delText>twist</w:delText>
         </w:r>
@@ -6910,7 +7013,7 @@
           <w:delText xml:space="preserve"> (pnr), </w:delText>
         </w:r>
       </w:del>
-      <w:del w:id="648" w:author="Michael Chambers" w:date="2015-11-06T18:06:00Z">
+      <w:del w:id="654" w:author="Michael Chambers" w:date="2015-11-06T18:06:00Z">
         <w:r>
           <w:delText>as well as</w:delText>
         </w:r>
@@ -6939,87 +7042,88 @@
       <w:r>
         <w:t xml:space="preserve"> Enrichment of motifs </w:t>
       </w:r>
-      <w:del w:id="649" w:author="Michael Chambers" w:date="2015-11-06T18:06:00Z">
+      <w:del w:id="655" w:author="Michael Chambers" w:date="2015-11-06T18:06:00Z">
         <w:r>
           <w:delText xml:space="preserve">are </w:delText>
         </w:r>
       </w:del>
-      <w:ins w:id="650" w:author="Michael Chambers" w:date="2015-11-06T18:55:00Z">
+      <w:ins w:id="656" w:author="Michael Chambers" w:date="2015-11-06T18:55:00Z">
         <w:r>
           <w:t xml:space="preserve">varies by timepoint as well as </w:t>
         </w:r>
       </w:ins>
-      <w:ins w:id="651" w:author="Michael Chambers" w:date="2015-11-06T21:18:00Z">
+      <w:ins w:id="657" w:author="Michael Chambers" w:date="2015-11-06T21:18:00Z">
         <w:r>
           <w:t xml:space="preserve">by the </w:t>
         </w:r>
       </w:ins>
-      <w:ins w:id="652" w:author="Michael Chambers" w:date="2015-11-06T19:04:00Z">
+      <w:ins w:id="658" w:author="Michael Chambers" w:date="2015-11-06T19:04:00Z">
         <w:r>
           <w:t xml:space="preserve">location of the Groucho binding site. The majority of factors analyzed exhibit stronger enrichment </w:t>
         </w:r>
       </w:ins>
-      <w:ins w:id="653" w:author="Michael Chambers" w:date="2015-11-06T21:19:00Z">
+      <w:ins w:id="659" w:author="Michael Chambers" w:date="2015-11-06T21:19:00Z">
         <w:r>
           <w:t>for</w:t>
         </w:r>
       </w:ins>
-      <w:ins w:id="654" w:author="Michael Chambers" w:date="2015-11-06T19:04:00Z">
+      <w:ins w:id="660" w:author="Michael Chambers" w:date="2015-11-06T19:04:00Z">
         <w:r>
           <w:t xml:space="preserve"> Groucho sites within genes</w:t>
         </w:r>
       </w:ins>
-      <w:ins w:id="655" w:author="Michael Chambers" w:date="2015-11-06T21:19:00Z">
+      <w:ins w:id="661" w:author="Michael Chambers" w:date="2015-11-06T21:19:00Z">
         <w:r>
           <w:t>, which can be explained by a smaller group of regulators being responsible for Groucho recruitment with genes, or less low-affinity and less specific binding of Groucho in these regions</w:t>
         </w:r>
       </w:ins>
-      <w:ins w:id="656" w:author="Michael Chambers" w:date="2015-11-06T19:04:00Z">
+      <w:ins w:id="662" w:author="Michael Chambers" w:date="2015-11-06T19:04:00Z">
         <w:r>
           <w:t>.</w:t>
         </w:r>
       </w:ins>
-      <w:del w:id="657" w:author="Michael Chambers" w:date="2015-11-06T18:55:00Z">
+      <w:del w:id="663" w:author="Michael Chambers" w:date="2015-11-06T18:55:00Z">
         <w:r>
           <w:delText>dependent on timepoint, exhibiting significant change over time.</w:delText>
         </w:r>
       </w:del>
-      <w:moveToRangeStart w:id="658" w:author="Michael Chambers" w:date="2015-11-06T18:26:00Z" w:name="move434597717"/>
-      <w:moveTo w:id="659" w:author="Michael Chambers" w:date="2015-11-06T18:26:00Z">
-        <w:del w:id="660" w:author="Michael Chambers" w:date="2015-11-06T19:05:00Z">
+      <w:moveToRangeStart w:id="664" w:author="Michael Chambers" w:date="2015-11-06T18:26:00Z" w:name="move434597717"/>
+      <w:moveTo w:id="665" w:author="Michael Chambers" w:date="2015-11-06T18:26:00Z">
+        <w:del w:id="666" w:author="Michael Chambers" w:date="2015-11-06T19:05:00Z">
           <w:r>
             <w:delText>However, it</w:delText>
           </w:r>
         </w:del>
-        <w:del w:id="661" w:author="Michael Chambers" w:date="2015-11-06T19:06:00Z">
+        <w:del w:id="667" w:author="Michael Chambers" w:date="2015-11-06T19:06:00Z">
           <w:r>
             <w:delText xml:space="preserve"> is not known whether Groucho peaks arising inside genes are the result of direct recruitment of Groucho to those sites by interaction with sequence-specific transcription factors, or if Groucho is recruited to intergenic regulatory regions which are brought into contact with these introns through looping or a similar rearrangement of the local topology, resulting in immunoprecipation of these regions during ChIP-seq. However, it does appear that the interaction of Groucho with these introns is specific due to the restricted size of the intronic binding sites. </w:delText>
           </w:r>
         </w:del>
-        <w:del w:id="662" w:author="Michael Chambers" w:date="2015-11-06T18:27:00Z">
+        <w:del w:id="668" w:author="Michael Chambers" w:date="2015-11-06T18:27:00Z">
           <w:r>
             <w:delText xml:space="preserve">The median width of intronic sites is identical to intergenic sites (403 vs 402 bp, respectively). </w:delText>
           </w:r>
         </w:del>
-        <w:del w:id="663" w:author="Michael Chambers" w:date="2015-11-06T19:06:00Z">
+        <w:del w:id="669" w:author="Michael Chambers" w:date="2015-11-06T19:06:00Z">
           <w:r>
             <w:delText>Therefore, some property of the intron is directing Groucho to associate with specific points within. Whether that property is a protein interaction with another intron-associated factor, or a topological property of the surround chromatin, is unknown.</w:delText>
           </w:r>
         </w:del>
       </w:moveTo>
     </w:p>
-    <w:moveToRangeEnd w:id="658"/>
+    <w:moveToRangeEnd w:id="664"/>
     <w:p>
       <w:pPr>
         <w:spacing w:line="480" w:lineRule="auto"/>
-        <w:pPrChange w:id="664" w:author="Michael Chambers" w:date="2015-11-06T19:06:00Z">
+        <w:ind w:firstLine="720"/>
+        <w:pPrChange w:id="670" w:author="Michael Chambers" w:date="2015-11-11T19:43:00Z">
           <w:pPr>
             <w:spacing w:line="480" w:lineRule="auto"/>
             <w:ind w:firstLine="720"/>
           </w:pPr>
         </w:pPrChange>
       </w:pPr>
-      <w:del w:id="665" w:author="Michael Chambers" w:date="2015-11-06T18:07:00Z">
+      <w:del w:id="671" w:author="Michael Chambers" w:date="2015-11-06T18:07:00Z">
         <w:r>
           <w:delText xml:space="preserve"> Additionally, some motifs are specific to Groucho peaks arising inside genes, such as moti</w:delText>
         </w:r>
@@ -7029,16 +7133,16 @@
         <w:r>
           <w:delText xml:space="preserve"> serpent and </w:delText>
         </w:r>
-        <w:commentRangeStart w:id="666"/>
+        <w:commentRangeStart w:id="672"/>
         <w:r>
           <w:delText>ultraspiracle</w:delText>
         </w:r>
-        <w:commentRangeEnd w:id="666"/>
+        <w:commentRangeEnd w:id="672"/>
         <w:r>
           <w:rPr>
             <w:rStyle w:val="CommentReference"/>
           </w:rPr>
-          <w:commentReference w:id="666"/>
+          <w:commentReference w:id="672"/>
         </w:r>
         <w:r>
           <w:delText xml:space="preserve">. </w:delText>
@@ -7049,9 +7153,9 @@
       <w:pPr>
         <w:spacing w:line="480" w:lineRule="auto"/>
         <w:rPr>
-          <w:del w:id="667" w:author="Michael Chambers" w:date="2015-11-06T21:54:00Z"/>
-        </w:rPr>
-        <w:pPrChange w:id="668" w:author="Michael Chambers" w:date="2015-11-06T21:54:00Z">
+          <w:del w:id="673" w:author="Michael Chambers" w:date="2015-11-06T21:54:00Z"/>
+        </w:rPr>
+        <w:pPrChange w:id="674" w:author="Michael Chambers" w:date="2015-11-06T21:54:00Z">
           <w:pPr>
             <w:spacing w:line="480" w:lineRule="auto"/>
             <w:ind w:firstLine="720"/>
@@ -7063,9 +7167,9 @@
       <w:pPr>
         <w:spacing w:line="480" w:lineRule="auto"/>
         <w:rPr>
-          <w:ins w:id="669" w:author="Michael Chambers" w:date="2015-11-06T21:54:00Z"/>
-        </w:rPr>
-        <w:pPrChange w:id="670" w:author="Michael Chambers" w:date="2015-11-06T21:54:00Z">
+          <w:ins w:id="675" w:author="Michael Chambers" w:date="2015-11-06T21:54:00Z"/>
+        </w:rPr>
+        <w:pPrChange w:id="676" w:author="Michael Chambers" w:date="2015-11-06T21:54:00Z">
           <w:pPr>
             <w:spacing w:line="480" w:lineRule="auto"/>
             <w:ind w:firstLine="720"/>
@@ -7077,17 +7181,17 @@
       <w:pPr>
         <w:spacing w:line="480" w:lineRule="auto"/>
         <w:rPr>
-          <w:ins w:id="671" w:author="Michael Chambers" w:date="2015-11-06T21:54:00Z"/>
+          <w:ins w:id="677" w:author="Michael Chambers" w:date="2015-11-06T21:54:00Z"/>
           <w:i/>
         </w:rPr>
-        <w:pPrChange w:id="672" w:author="Michael Chambers" w:date="2015-11-06T21:54:00Z">
+        <w:pPrChange w:id="678" w:author="Michael Chambers" w:date="2015-11-06T21:54:00Z">
           <w:pPr>
             <w:spacing w:line="480" w:lineRule="auto"/>
             <w:ind w:firstLine="720"/>
           </w:pPr>
         </w:pPrChange>
       </w:pPr>
-      <w:ins w:id="673" w:author="Michael Chambers" w:date="2015-11-06T21:54:00Z">
+      <w:ins w:id="679" w:author="Michael Chambers" w:date="2015-11-06T21:54:00Z">
         <w:r>
           <w:rPr>
             <w:i/>
@@ -7096,7 +7200,7 @@
         </w:r>
       </w:ins>
       <w:proofErr w:type="spellStart"/>
-      <w:ins w:id="674" w:author="Michael Chambers" w:date="2015-11-06T22:04:00Z">
+      <w:ins w:id="680" w:author="Michael Chambers" w:date="2015-11-06T22:04:00Z">
         <w:r>
           <w:rPr>
             <w:i/>
@@ -7104,7 +7208,7 @@
           <w:t>co</w:t>
         </w:r>
       </w:ins>
-      <w:ins w:id="675" w:author="Michael Chambers" w:date="2015-11-06T21:54:00Z">
+      <w:ins w:id="681" w:author="Michael Chambers" w:date="2015-11-06T21:54:00Z">
         <w:r>
           <w:rPr>
             <w:i/>
@@ -7113,7 +7217,7 @@
         </w:r>
       </w:ins>
       <w:proofErr w:type="spellEnd"/>
-      <w:ins w:id="676" w:author="Michael Chambers" w:date="2015-11-06T22:04:00Z">
+      <w:ins w:id="682" w:author="Michael Chambers" w:date="2015-11-06T22:04:00Z">
         <w:r>
           <w:rPr>
             <w:i/>
@@ -7121,7 +7225,7 @@
           <w:t xml:space="preserve"> with Dorsal </w:t>
         </w:r>
       </w:ins>
-      <w:ins w:id="677" w:author="Michael Chambers" w:date="2015-11-06T21:54:00Z">
+      <w:ins w:id="683" w:author="Michael Chambers" w:date="2015-11-06T21:54:00Z">
         <w:r>
           <w:rPr>
             <w:i/>
@@ -7134,9 +7238,9 @@
       <w:pPr>
         <w:spacing w:line="480" w:lineRule="auto"/>
         <w:rPr>
-          <w:ins w:id="678" w:author="Michael Chambers" w:date="2015-11-06T21:55:00Z"/>
-        </w:rPr>
-        <w:pPrChange w:id="679" w:author="Michael Chambers" w:date="2015-11-06T21:54:00Z">
+          <w:ins w:id="684" w:author="Michael Chambers" w:date="2015-11-06T21:55:00Z"/>
+        </w:rPr>
+        <w:pPrChange w:id="685" w:author="Michael Chambers" w:date="2015-11-06T21:54:00Z">
           <w:pPr>
             <w:spacing w:line="480" w:lineRule="auto"/>
             <w:ind w:firstLine="720"/>
@@ -7148,21 +7252,21 @@
       <w:pPr>
         <w:spacing w:line="480" w:lineRule="auto"/>
         <w:rPr>
-          <w:ins w:id="680" w:author="Michael Chambers" w:date="2015-11-06T22:22:00Z"/>
-        </w:rPr>
-        <w:pPrChange w:id="681" w:author="Michael Chambers" w:date="2015-11-06T21:54:00Z">
+          <w:ins w:id="686" w:author="Michael Chambers" w:date="2015-11-06T22:22:00Z"/>
+        </w:rPr>
+        <w:pPrChange w:id="687" w:author="Michael Chambers" w:date="2015-11-06T21:54:00Z">
           <w:pPr>
             <w:spacing w:line="480" w:lineRule="auto"/>
             <w:ind w:firstLine="720"/>
           </w:pPr>
         </w:pPrChange>
       </w:pPr>
-      <w:ins w:id="682" w:author="Michael Chambers" w:date="2015-11-06T21:55:00Z">
+      <w:ins w:id="688" w:author="Michael Chambers" w:date="2015-11-06T21:55:00Z">
         <w:r>
           <w:tab/>
         </w:r>
       </w:ins>
-      <w:ins w:id="683" w:author="Michael Chambers" w:date="2015-11-06T22:02:00Z">
+      <w:ins w:id="689" w:author="Michael Chambers" w:date="2015-11-06T22:02:00Z">
         <w:r>
           <w:t xml:space="preserve">Genome-wide analyses of transcription factor binding in the </w:t>
         </w:r>
@@ -7176,7 +7280,7 @@
           <w:t>embryo</w:t>
         </w:r>
       </w:ins>
-      <w:ins w:id="684" w:author="Michael Chambers" w:date="2015-11-06T22:03:00Z">
+      <w:ins w:id="690" w:author="Michael Chambers" w:date="2015-11-06T22:03:00Z">
         <w:r>
           <w:t xml:space="preserve"> has revealed thousands</w:t>
         </w:r>
@@ -7184,37 +7288,38 @@
           <w:t xml:space="preserve"> of regions to which a large number of </w:t>
         </w:r>
       </w:ins>
-      <w:ins w:id="685" w:author="Michael Chambers" w:date="2015-11-06T22:08:00Z">
+      <w:ins w:id="691" w:author="Michael Chambers" w:date="2015-11-06T22:08:00Z">
         <w:r>
           <w:t xml:space="preserve">unrelated </w:t>
         </w:r>
       </w:ins>
-      <w:ins w:id="686" w:author="Michael Chambers" w:date="2015-11-06T22:03:00Z">
-        <w:r>
+      <w:ins w:id="692" w:author="Michael Chambers" w:date="2015-11-06T22:03:00Z">
+        <w:r>
+          <w:lastRenderedPageBreak/>
           <w:t xml:space="preserve">factors bind in an overlapping manner </w:t>
         </w:r>
       </w:ins>
-      <w:ins w:id="687" w:author="Michael Chambers" w:date="2015-11-06T22:11:00Z">
+      <w:ins w:id="693" w:author="Michael Chambers" w:date="2015-11-06T22:11:00Z">
         <w:r>
           <w:t xml:space="preserve">{Consortium, 2010 #759}. </w:t>
         </w:r>
       </w:ins>
-      <w:ins w:id="688" w:author="Michael Chambers" w:date="2015-11-06T22:03:00Z">
+      <w:ins w:id="694" w:author="Michael Chambers" w:date="2015-11-06T22:03:00Z">
         <w:r>
           <w:t xml:space="preserve">While the cause and regulatory ramifications of these </w:t>
         </w:r>
       </w:ins>
-      <w:ins w:id="689" w:author="Michael Chambers" w:date="2015-11-06T22:11:00Z">
+      <w:ins w:id="695" w:author="Michael Chambers" w:date="2015-11-06T22:11:00Z">
         <w:r>
           <w:t xml:space="preserve">highly-occupied </w:t>
         </w:r>
       </w:ins>
-      <w:ins w:id="690" w:author="Michael Chambers" w:date="2015-11-06T22:03:00Z">
+      <w:ins w:id="696" w:author="Michael Chambers" w:date="2015-11-06T22:03:00Z">
         <w:r>
           <w:t xml:space="preserve">regions remain to be fully explored, they appear </w:t>
         </w:r>
       </w:ins>
-      <w:ins w:id="691" w:author="Michael Chambers" w:date="2015-11-06T22:04:00Z">
+      <w:ins w:id="697" w:author="Michael Chambers" w:date="2015-11-06T22:04:00Z">
         <w:r>
           <w:t>to be widespread and persistent</w:t>
         </w:r>
@@ -7222,72 +7327,72 @@
           <w:t>, are often located in areas of active transcription</w:t>
         </w:r>
       </w:ins>
-      <w:ins w:id="692" w:author="Michael Chambers" w:date="2015-11-06T22:09:00Z">
+      <w:ins w:id="698" w:author="Michael Chambers" w:date="2015-11-06T22:09:00Z">
         <w:r>
           <w:t xml:space="preserve"> </w:t>
         </w:r>
       </w:ins>
-      <w:ins w:id="693" w:author="Michael Chambers" w:date="2015-11-06T22:11:00Z">
+      <w:ins w:id="699" w:author="Michael Chambers" w:date="2015-11-06T22:11:00Z">
         <w:r>
           <w:t>{Moorman, 2006 #3119}.</w:t>
         </w:r>
       </w:ins>
-      <w:ins w:id="694" w:author="Michael Chambers" w:date="2015-11-06T22:12:00Z">
+      <w:ins w:id="700" w:author="Michael Chambers" w:date="2015-11-06T22:12:00Z">
         <w:r>
           <w:t xml:space="preserve"> Owing to the requirement of Groucho on the presence of one or more additional factor to facilitate recruitment to chromatin, </w:t>
         </w:r>
       </w:ins>
-      <w:ins w:id="695" w:author="Michael Chambers" w:date="2015-11-06T22:47:00Z">
+      <w:ins w:id="701" w:author="Michael Chambers" w:date="2015-11-06T22:47:00Z">
         <w:r>
           <w:t xml:space="preserve">and the observation that factors can be recruited to these regions </w:t>
         </w:r>
       </w:ins>
-      <w:ins w:id="696" w:author="Michael Chambers" w:date="2015-11-06T22:48:00Z">
+      <w:ins w:id="702" w:author="Michael Chambers" w:date="2015-11-06T22:48:00Z">
         <w:r>
           <w:t>independently from their ability to bind and recognize DNA sequence</w:t>
         </w:r>
       </w:ins>
-      <w:ins w:id="697" w:author="Michael Chambers" w:date="2015-11-06T22:49:00Z">
+      <w:ins w:id="703" w:author="Michael Chambers" w:date="2015-11-06T22:49:00Z">
         <w:r>
           <w:t xml:space="preserve"> {Li, 2008 #2374}</w:t>
         </w:r>
       </w:ins>
-      <w:ins w:id="698" w:author="Michael Chambers" w:date="2015-11-06T22:48:00Z">
+      <w:ins w:id="704" w:author="Michael Chambers" w:date="2015-11-06T22:48:00Z">
         <w:r>
           <w:t xml:space="preserve">, </w:t>
         </w:r>
       </w:ins>
-      <w:ins w:id="699" w:author="Michael Chambers" w:date="2015-11-06T22:12:00Z">
+      <w:ins w:id="705" w:author="Michael Chambers" w:date="2015-11-06T22:12:00Z">
         <w:r>
           <w:t>we expect</w:t>
         </w:r>
       </w:ins>
-      <w:ins w:id="700" w:author="Michael Chambers" w:date="2015-11-06T22:49:00Z">
+      <w:ins w:id="706" w:author="Michael Chambers" w:date="2015-11-06T22:49:00Z">
         <w:r>
           <w:t>ed</w:t>
         </w:r>
       </w:ins>
-      <w:ins w:id="701" w:author="Michael Chambers" w:date="2015-11-06T22:12:00Z">
+      <w:ins w:id="707" w:author="Michael Chambers" w:date="2015-11-06T22:12:00Z">
         <w:r>
           <w:t xml:space="preserve"> that </w:t>
         </w:r>
       </w:ins>
-      <w:ins w:id="702" w:author="Michael Chambers" w:date="2015-11-06T22:49:00Z">
+      <w:ins w:id="708" w:author="Michael Chambers" w:date="2015-11-06T22:49:00Z">
         <w:r>
           <w:t>a significant</w:t>
         </w:r>
       </w:ins>
-      <w:ins w:id="703" w:author="Michael Chambers" w:date="2015-11-06T22:12:00Z">
+      <w:ins w:id="709" w:author="Michael Chambers" w:date="2015-11-06T22:12:00Z">
         <w:r>
           <w:t xml:space="preserve"> fraction of Groucho binding sites would </w:t>
         </w:r>
       </w:ins>
-      <w:ins w:id="704" w:author="Michael Chambers" w:date="2015-11-06T22:13:00Z">
+      <w:ins w:id="710" w:author="Michael Chambers" w:date="2015-11-06T22:13:00Z">
         <w:r>
           <w:t>localize to these areas, termed HOT (highly-occupied target) regions</w:t>
         </w:r>
       </w:ins>
-      <w:ins w:id="705" w:author="Michael Chambers" w:date="2015-11-06T22:14:00Z">
+      <w:ins w:id="711" w:author="Michael Chambers" w:date="2015-11-06T22:14:00Z">
         <w:r>
           <w:t xml:space="preserve"> (Fig. 2-</w:t>
         </w:r>
@@ -7298,48 +7403,48 @@
           <w:t>)</w:t>
         </w:r>
       </w:ins>
-      <w:ins w:id="706" w:author="Michael Chambers" w:date="2015-11-06T22:13:00Z">
+      <w:ins w:id="712" w:author="Michael Chambers" w:date="2015-11-06T22:13:00Z">
         <w:r>
           <w:t>.</w:t>
         </w:r>
       </w:ins>
-      <w:ins w:id="707" w:author="Michael Chambers" w:date="2015-11-06T22:14:00Z">
+      <w:ins w:id="713" w:author="Michael Chambers" w:date="2015-11-06T22:14:00Z">
         <w:r>
           <w:t xml:space="preserve"> We observe that </w:t>
         </w:r>
       </w:ins>
-      <w:ins w:id="708" w:author="Michael Chambers" w:date="2015-11-06T22:50:00Z">
+      <w:ins w:id="714" w:author="Michael Chambers" w:date="2015-11-06T22:50:00Z">
         <w:r>
           <w:t xml:space="preserve">while </w:t>
         </w:r>
       </w:ins>
-      <w:ins w:id="709" w:author="Michael Chambers" w:date="2015-11-06T22:14:00Z">
+      <w:ins w:id="715" w:author="Michael Chambers" w:date="2015-11-06T22:14:00Z">
         <w:r>
           <w:t xml:space="preserve">the total percentage of Groucho regions that overlap a HOT </w:t>
         </w:r>
       </w:ins>
-      <w:ins w:id="710" w:author="Michael Chambers" w:date="2015-11-06T22:50:00Z">
+      <w:ins w:id="716" w:author="Michael Chambers" w:date="2015-11-06T22:50:00Z">
         <w:r>
           <w:t>zone</w:t>
         </w:r>
       </w:ins>
-      <w:ins w:id="711" w:author="Michael Chambers" w:date="2015-11-06T22:14:00Z">
+      <w:ins w:id="717" w:author="Michael Chambers" w:date="2015-11-06T22:14:00Z">
         <w:r>
           <w:t xml:space="preserve"> is largely invariant between time points, Groucho in the 1.5 </w:t>
         </w:r>
       </w:ins>
-      <w:ins w:id="712" w:author="Michael Chambers" w:date="2015-11-06T22:17:00Z">
+      <w:ins w:id="718" w:author="Michael Chambers" w:date="2015-11-06T22:17:00Z">
         <w:r>
           <w:t>–</w:t>
         </w:r>
       </w:ins>
-      <w:ins w:id="713" w:author="Michael Chambers" w:date="2015-11-06T22:14:00Z">
+      <w:ins w:id="719" w:author="Michael Chambers" w:date="2015-11-06T22:14:00Z">
         <w:r>
           <w:t xml:space="preserve"> 4 </w:t>
         </w:r>
       </w:ins>
       <w:proofErr w:type="spellStart"/>
-      <w:ins w:id="714" w:author="Michael Chambers" w:date="2015-11-06T22:17:00Z">
+      <w:ins w:id="720" w:author="Michael Chambers" w:date="2015-11-06T22:17:00Z">
         <w:r>
           <w:t>hr</w:t>
         </w:r>
@@ -7353,7 +7458,7 @@
         </w:r>
       </w:ins>
       <w:proofErr w:type="spellEnd"/>
-      <w:ins w:id="715" w:author="Michael Chambers" w:date="2015-11-06T22:19:00Z">
+      <w:ins w:id="721" w:author="Michael Chambers" w:date="2015-11-06T22:19:00Z">
         <w:r>
           <w:t xml:space="preserve"> (i.e. greater numbers of </w:t>
         </w:r>
@@ -7366,17 +7471,17 @@
           <w:t xml:space="preserve"> </w:t>
         </w:r>
       </w:ins>
-      <w:ins w:id="716" w:author="Michael Chambers" w:date="2015-11-06T22:20:00Z">
+      <w:ins w:id="722" w:author="Michael Chambers" w:date="2015-11-06T22:20:00Z">
         <w:r>
           <w:t>factors)</w:t>
         </w:r>
       </w:ins>
-      <w:ins w:id="717" w:author="Michael Chambers" w:date="2015-11-06T22:50:00Z">
+      <w:ins w:id="723" w:author="Michael Chambers" w:date="2015-11-06T22:50:00Z">
         <w:r>
           <w:t>,</w:t>
         </w:r>
       </w:ins>
-      <w:ins w:id="718" w:author="Michael Chambers" w:date="2015-11-06T22:21:00Z">
+      <w:ins w:id="724" w:author="Michael Chambers" w:date="2015-11-06T22:21:00Z">
         <w:r>
           <w:t xml:space="preserve"> while 6.5 – 9 </w:t>
         </w:r>
@@ -7389,12 +7494,12 @@
           <w:t xml:space="preserve"> Groucho is enriched for</w:t>
         </w:r>
       </w:ins>
-      <w:ins w:id="719" w:author="Michael Chambers" w:date="2015-11-06T22:23:00Z">
+      <w:ins w:id="725" w:author="Michael Chambers" w:date="2015-11-06T22:23:00Z">
         <w:r>
           <w:t xml:space="preserve"> overlap with</w:t>
         </w:r>
       </w:ins>
-      <w:ins w:id="720" w:author="Michael Chambers" w:date="2015-11-06T22:21:00Z">
+      <w:ins w:id="726" w:author="Michael Chambers" w:date="2015-11-06T22:21:00Z">
         <w:r>
           <w:t xml:space="preserve"> lower </w:t>
         </w:r>
@@ -7407,17 +7512,17 @@
           <w:t xml:space="preserve"> </w:t>
         </w:r>
       </w:ins>
-      <w:ins w:id="721" w:author="Michael Chambers" w:date="2015-11-06T22:23:00Z">
+      <w:ins w:id="727" w:author="Michael Chambers" w:date="2015-11-06T22:23:00Z">
         <w:r>
           <w:t>regions</w:t>
         </w:r>
       </w:ins>
-      <w:ins w:id="722" w:author="Michael Chambers" w:date="2015-11-06T22:20:00Z">
+      <w:ins w:id="728" w:author="Michael Chambers" w:date="2015-11-06T22:20:00Z">
         <w:r>
           <w:t>.</w:t>
         </w:r>
       </w:ins>
-      <w:ins w:id="723" w:author="Michael Chambers" w:date="2015-11-06T22:51:00Z">
+      <w:ins w:id="729" w:author="Michael Chambers" w:date="2015-11-06T22:51:00Z">
         <w:r>
           <w:t xml:space="preserve"> </w:t>
         </w:r>
@@ -7427,71 +7532,71 @@
       <w:pPr>
         <w:spacing w:line="480" w:lineRule="auto"/>
         <w:rPr>
-          <w:ins w:id="724" w:author="Michael Chambers" w:date="2015-11-06T21:54:00Z"/>
-        </w:rPr>
-        <w:pPrChange w:id="725" w:author="Michael Chambers" w:date="2015-11-06T21:54:00Z">
+          <w:ins w:id="730" w:author="Michael Chambers" w:date="2015-11-06T21:54:00Z"/>
+        </w:rPr>
+        <w:pPrChange w:id="731" w:author="Michael Chambers" w:date="2015-11-06T21:54:00Z">
           <w:pPr>
             <w:spacing w:line="480" w:lineRule="auto"/>
             <w:ind w:firstLine="720"/>
           </w:pPr>
         </w:pPrChange>
       </w:pPr>
-      <w:ins w:id="726" w:author="Michael Chambers" w:date="2015-11-06T22:22:00Z">
+      <w:ins w:id="732" w:author="Michael Chambers" w:date="2015-11-06T22:22:00Z">
         <w:r>
           <w:tab/>
         </w:r>
       </w:ins>
-      <w:ins w:id="727" w:author="Michael Chambers" w:date="2015-11-06T22:23:00Z">
+      <w:ins w:id="733" w:author="Michael Chambers" w:date="2015-11-06T22:23:00Z">
         <w:r>
           <w:t>To fu</w:t>
         </w:r>
       </w:ins>
-      <w:ins w:id="728" w:author="Michael Chambers" w:date="2015-11-06T22:31:00Z">
+      <w:ins w:id="734" w:author="Michael Chambers" w:date="2015-11-06T22:31:00Z">
         <w:r>
           <w:t>r</w:t>
         </w:r>
       </w:ins>
-      <w:ins w:id="729" w:author="Michael Chambers" w:date="2015-11-06T22:23:00Z">
+      <w:ins w:id="735" w:author="Michael Chambers" w:date="2015-11-06T22:23:00Z">
         <w:r>
           <w:t xml:space="preserve">ther probe the nature of Groucho’s association with these </w:t>
         </w:r>
       </w:ins>
-      <w:ins w:id="730" w:author="Michael Chambers" w:date="2015-11-06T22:39:00Z">
+      <w:ins w:id="736" w:author="Michael Chambers" w:date="2015-11-06T22:39:00Z">
         <w:r>
           <w:t>multiple factor-bound</w:t>
         </w:r>
       </w:ins>
-      <w:ins w:id="731" w:author="Michael Chambers" w:date="2015-11-06T22:23:00Z">
+      <w:ins w:id="737" w:author="Michael Chambers" w:date="2015-11-06T22:23:00Z">
         <w:r>
           <w:t xml:space="preserve"> regions, we calculated the </w:t>
         </w:r>
       </w:ins>
-      <w:ins w:id="732" w:author="Michael Chambers" w:date="2015-11-06T22:25:00Z">
+      <w:ins w:id="738" w:author="Michael Chambers" w:date="2015-11-06T22:25:00Z">
         <w:r>
           <w:t xml:space="preserve">combinatorial </w:t>
         </w:r>
       </w:ins>
-      <w:ins w:id="733" w:author="Michael Chambers" w:date="2015-11-06T22:23:00Z">
+      <w:ins w:id="739" w:author="Michael Chambers" w:date="2015-11-06T22:23:00Z">
         <w:r>
           <w:t xml:space="preserve">overlap of each Groucho binding </w:t>
         </w:r>
       </w:ins>
-      <w:ins w:id="734" w:author="Michael Chambers" w:date="2015-11-06T22:24:00Z">
+      <w:ins w:id="740" w:author="Michael Chambers" w:date="2015-11-06T22:24:00Z">
         <w:r>
           <w:t>segment</w:t>
         </w:r>
       </w:ins>
-      <w:ins w:id="735" w:author="Michael Chambers" w:date="2015-11-06T22:23:00Z">
+      <w:ins w:id="741" w:author="Michael Chambers" w:date="2015-11-06T22:23:00Z">
         <w:r>
           <w:t xml:space="preserve"> with the binding patterns of </w:t>
         </w:r>
       </w:ins>
-      <w:ins w:id="736" w:author="Michael Chambers" w:date="2015-11-06T22:24:00Z">
+      <w:ins w:id="742" w:author="Michael Chambers" w:date="2015-11-06T22:24:00Z">
         <w:r>
           <w:t xml:space="preserve">25 additional transcription factors </w:t>
         </w:r>
       </w:ins>
-      <w:ins w:id="737" w:author="Michael Chambers" w:date="2015-11-06T22:25:00Z">
+      <w:ins w:id="743" w:author="Michael Chambers" w:date="2015-11-06T22:25:00Z">
         <w:r>
           <w:t xml:space="preserve">derived from 2 – 4 </w:t>
         </w:r>
@@ -7504,12 +7609,12 @@
           <w:t xml:space="preserve"> embryos </w:t>
         </w:r>
       </w:ins>
-      <w:ins w:id="738" w:author="Michael Chambers" w:date="2015-11-06T22:26:00Z">
+      <w:ins w:id="744" w:author="Michael Chambers" w:date="2015-11-06T22:26:00Z">
         <w:r>
           <w:t xml:space="preserve">{MacArthur, 2009 #6}. </w:t>
         </w:r>
       </w:ins>
-      <w:ins w:id="739" w:author="Michael Chambers" w:date="2015-11-06T22:27:00Z">
+      <w:ins w:id="745" w:author="Michael Chambers" w:date="2015-11-06T22:27:00Z">
         <w:r>
           <w:t xml:space="preserve">A factor </w:t>
         </w:r>
@@ -7522,109 +7627,112 @@
           <w:t xml:space="preserve"> of the hierarchically clustered Groucho binding regions reveals two major classes of Groucho binding </w:t>
         </w:r>
       </w:ins>
-      <w:ins w:id="740" w:author="Michael Chambers" w:date="2015-11-06T22:39:00Z">
+      <w:ins w:id="746" w:author="Michael Chambers" w:date="2015-11-06T22:39:00Z">
         <w:r>
           <w:t>site</w:t>
         </w:r>
       </w:ins>
-      <w:ins w:id="741" w:author="Michael Chambers" w:date="2015-11-06T22:27:00Z">
+      <w:ins w:id="747" w:author="Michael Chambers" w:date="2015-11-06T22:27:00Z">
         <w:r>
           <w:t>. The first class is characterized by extensive</w:t>
         </w:r>
       </w:ins>
-      <w:ins w:id="742" w:author="Michael Chambers" w:date="2015-11-06T22:32:00Z">
+      <w:ins w:id="748" w:author="Michael Chambers" w:date="2015-11-06T22:32:00Z">
         <w:r>
           <w:t xml:space="preserve">, </w:t>
         </w:r>
       </w:ins>
-      <w:ins w:id="743" w:author="Michael Chambers" w:date="2015-11-06T22:38:00Z">
+      <w:ins w:id="749" w:author="Michael Chambers" w:date="2015-11-06T22:38:00Z">
         <w:r>
           <w:t xml:space="preserve">nearly uniform, </w:t>
         </w:r>
       </w:ins>
-      <w:ins w:id="744" w:author="Michael Chambers" w:date="2015-11-06T22:32:00Z">
+      <w:ins w:id="750" w:author="Michael Chambers" w:date="2015-11-06T22:32:00Z">
+        <w:r>
+          <w:t>overlap</w:t>
+        </w:r>
+      </w:ins>
+      <w:ins w:id="751" w:author="Michael Chambers" w:date="2015-11-06T22:28:00Z">
+        <w:r>
+          <w:t xml:space="preserve"> with six factors: Dorsal, </w:t>
+        </w:r>
+        <w:proofErr w:type="spellStart"/>
+        <w:r>
+          <w:t>Dichaete</w:t>
+        </w:r>
+        <w:proofErr w:type="spellEnd"/>
+        <w:r>
+          <w:t xml:space="preserve">, Medea, Twist, Daughterless, and </w:t>
+        </w:r>
+        <w:proofErr w:type="spellStart"/>
+        <w:r>
+          <w:t>Kruppel</w:t>
+        </w:r>
+        <w:proofErr w:type="spellEnd"/>
+        <w:r>
+          <w:t>, and less</w:t>
+        </w:r>
+      </w:ins>
+      <w:ins w:id="752" w:author="Michael Chambers" w:date="2015-11-06T22:38:00Z">
+        <w:r>
+          <w:t xml:space="preserve">er degrees of </w:t>
+        </w:r>
+      </w:ins>
+      <w:ins w:id="753" w:author="Michael Chambers" w:date="2015-11-06T22:33:00Z">
+        <w:r>
+          <w:t>overlap with one or more additional assayed factor</w:t>
+        </w:r>
+        <w:r>
+          <w:t xml:space="preserve"> (Fig. 2-14</w:t>
+        </w:r>
+        <w:r>
+          <w:t>).</w:t>
+        </w:r>
+      </w:ins>
+      <w:ins w:id="754" w:author="Michael Chambers" w:date="2015-11-06T22:34:00Z">
+        <w:r>
+          <w:t xml:space="preserve"> While Dorsal is a well-studied G</w:t>
+        </w:r>
+        <w:r>
+          <w:t xml:space="preserve">roucho-interacting protein, the degree to which </w:t>
+        </w:r>
         <w:r>
           <w:lastRenderedPageBreak/>
-          <w:t>overlap</w:t>
-        </w:r>
-      </w:ins>
-      <w:ins w:id="745" w:author="Michael Chambers" w:date="2015-11-06T22:28:00Z">
-        <w:r>
-          <w:t xml:space="preserve"> with six factors: Dorsal, </w:t>
+          <w:t xml:space="preserve">Groucho </w:t>
         </w:r>
         <w:proofErr w:type="spellStart"/>
         <w:r>
-          <w:t>Dichaete</w:t>
+          <w:t>colocalizes</w:t>
         </w:r>
         <w:proofErr w:type="spellEnd"/>
         <w:r>
-          <w:t xml:space="preserve">, Medea, Twist, Daughterless, and </w:t>
+          <w:t xml:space="preserve"> with Dorsal is surprising, given that there are at minimum thirteen other factors capable of recruiting Groucho in processes thought to be Dorsal-independent </w:t>
+        </w:r>
+      </w:ins>
+      <w:ins w:id="755" w:author="Michael Chambers" w:date="2015-11-06T22:36:00Z">
+        <w:r>
+          <w:t>{</w:t>
         </w:r>
         <w:proofErr w:type="spellStart"/>
         <w:r>
-          <w:t>Kruppel</w:t>
+          <w:t>Mannervik</w:t>
         </w:r>
         <w:proofErr w:type="spellEnd"/>
         <w:r>
-          <w:t>, and less</w:t>
-        </w:r>
-      </w:ins>
-      <w:ins w:id="746" w:author="Michael Chambers" w:date="2015-11-06T22:38:00Z">
-        <w:r>
-          <w:t xml:space="preserve">er degrees of </w:t>
-        </w:r>
-      </w:ins>
-      <w:ins w:id="747" w:author="Michael Chambers" w:date="2015-11-06T22:33:00Z">
-        <w:r>
-          <w:t>overlap with one or more additional assayed factor</w:t>
-        </w:r>
-        <w:r>
-          <w:t xml:space="preserve"> (Fig. 2-14</w:t>
-        </w:r>
-        <w:r>
-          <w:t>).</w:t>
-        </w:r>
-      </w:ins>
-      <w:ins w:id="748" w:author="Michael Chambers" w:date="2015-11-06T22:34:00Z">
-        <w:r>
-          <w:t xml:space="preserve"> While Dorsal is a well-studied G</w:t>
-        </w:r>
-        <w:r>
-          <w:t xml:space="preserve">roucho-interacting protein, the degree to which Groucho </w:t>
-        </w:r>
-        <w:proofErr w:type="spellStart"/>
-        <w:r>
-          <w:t>colocalizes</w:t>
-        </w:r>
-        <w:proofErr w:type="spellEnd"/>
-        <w:r>
-          <w:t xml:space="preserve"> with Dorsal is surprising, given that there are at minimum thirteen other factors capable of recruiting Groucho in processes thought to be Dorsal-independent </w:t>
-        </w:r>
-      </w:ins>
-      <w:ins w:id="749" w:author="Michael Chambers" w:date="2015-11-06T22:36:00Z">
-        <w:r>
-          <w:t>{</w:t>
-        </w:r>
-        <w:proofErr w:type="spellStart"/>
-        <w:r>
-          <w:t>Mannervik</w:t>
-        </w:r>
-        <w:proofErr w:type="spellEnd"/>
-        <w:r>
           <w:t xml:space="preserve">, 2014 #2280}. </w:t>
         </w:r>
       </w:ins>
-      <w:ins w:id="750" w:author="Michael Chambers" w:date="2015-11-06T22:40:00Z">
+      <w:ins w:id="756" w:author="Michael Chambers" w:date="2015-11-06T22:40:00Z">
         <w:r>
           <w:t xml:space="preserve">The second major class of Groucho binding site, comprising ~25% of Groucho sites in the early embryo, lacks overlap with any of the assayed transcription factors. </w:t>
         </w:r>
       </w:ins>
-      <w:ins w:id="751" w:author="Michael Chambers" w:date="2015-11-06T22:42:00Z">
+      <w:ins w:id="757" w:author="Michael Chambers" w:date="2015-11-06T22:42:00Z">
         <w:r>
           <w:t xml:space="preserve">There are at least two feasible explanations for this observation. Given that overlap was only calculated against 25 of the estimated ~700 transcription factors </w:t>
         </w:r>
       </w:ins>
-      <w:ins w:id="752" w:author="Michael Chambers" w:date="2015-11-06T22:43:00Z">
+      <w:ins w:id="758" w:author="Michael Chambers" w:date="2015-11-06T22:43:00Z">
         <w:r>
           <w:t xml:space="preserve">contained in the </w:t>
         </w:r>
@@ -7638,7 +7746,7 @@
           <w:t xml:space="preserve">genome </w:t>
         </w:r>
       </w:ins>
-      <w:ins w:id="753" w:author="Michael Chambers" w:date="2015-11-06T22:45:00Z">
+      <w:ins w:id="759" w:author="Michael Chambers" w:date="2015-11-06T22:45:00Z">
         <w:r>
           <w:t>{Adams, 2000 #3120}</w:t>
         </w:r>
@@ -7646,17 +7754,17 @@
           <w:t xml:space="preserve">, there could exist factors, or entire classes of factors, to which Groucho is being recruited that have yet to be identified. Additionally, </w:t>
         </w:r>
       </w:ins>
-      <w:ins w:id="754" w:author="Michael Chambers" w:date="2015-11-06T22:56:00Z">
+      <w:ins w:id="760" w:author="Michael Chambers" w:date="2015-11-06T22:56:00Z">
         <w:r>
           <w:t xml:space="preserve">some of </w:t>
         </w:r>
       </w:ins>
-      <w:ins w:id="755" w:author="Michael Chambers" w:date="2015-11-06T22:45:00Z">
+      <w:ins w:id="761" w:author="Michael Chambers" w:date="2015-11-06T22:45:00Z">
         <w:r>
           <w:t xml:space="preserve">these sites may represent recruitment of Groucho to chromatin in a manner not dependent on </w:t>
         </w:r>
       </w:ins>
-      <w:ins w:id="756" w:author="Michael Chambers" w:date="2015-11-06T22:57:00Z">
+      <w:ins w:id="762" w:author="Michael Chambers" w:date="2015-11-06T22:57:00Z">
         <w:r>
           <w:t>additional factors, for example through interaction with histones.</w:t>
         </w:r>
@@ -7665,7 +7773,7 @@
     <w:p>
       <w:pPr>
         <w:spacing w:line="480" w:lineRule="auto"/>
-        <w:pPrChange w:id="757" w:author="Michael Chambers" w:date="2015-11-06T21:54:00Z">
+        <w:pPrChange w:id="763" w:author="Michael Chambers" w:date="2015-11-06T21:54:00Z">
           <w:pPr>
             <w:spacing w:line="480" w:lineRule="auto"/>
             <w:ind w:firstLine="720"/>
@@ -7732,17 +7840,17 @@
       <w:r>
         <w:t>Gro∆</w:t>
       </w:r>
-      <w:commentRangeStart w:id="758"/>
+      <w:commentRangeStart w:id="764"/>
       <w:r>
         <w:t>SP</w:t>
       </w:r>
-      <w:commentRangeEnd w:id="758"/>
+      <w:commentRangeEnd w:id="764"/>
       <w:proofErr w:type="spellEnd"/>
       <w:r>
         <w:rPr>
           <w:rStyle w:val="CommentReference"/>
         </w:rPr>
-        <w:commentReference w:id="758"/>
+        <w:commentReference w:id="764"/>
       </w:r>
       <w:r>
         <w:t>)</w:t>
@@ -7750,33 +7858,29 @@
       <w:r>
         <w:t xml:space="preserve">. </w:t>
       </w:r>
-      <w:ins w:id="759" w:author="Michael Chambers" w:date="2015-11-06T19:18:00Z">
+      <w:ins w:id="765" w:author="Michael Chambers" w:date="2015-11-06T19:18:00Z">
         <w:r>
           <w:t xml:space="preserve">Overexpression of a </w:t>
         </w:r>
       </w:ins>
-      <w:ins w:id="760" w:author="Michael Chambers" w:date="2015-11-06T19:16:00Z">
+      <w:ins w:id="766" w:author="Michael Chambers" w:date="2015-11-06T19:16:00Z">
         <w:r>
           <w:t xml:space="preserve">deletion </w:t>
         </w:r>
       </w:ins>
-      <w:ins w:id="761" w:author="Michael Chambers" w:date="2015-11-06T19:18:00Z">
+      <w:ins w:id="767" w:author="Michael Chambers" w:date="2015-11-06T19:18:00Z">
         <w:r>
           <w:t>variant of Groucho lacking the SP</w:t>
         </w:r>
       </w:ins>
-      <w:ins w:id="762" w:author="Michael Chambers" w:date="2015-11-06T19:16:00Z">
+      <w:ins w:id="768" w:author="Michael Chambers" w:date="2015-11-06T19:16:00Z">
         <w:r>
           <w:t xml:space="preserve"> domain was found to result in faulty targeting and </w:t>
         </w:r>
       </w:ins>
-      <w:ins w:id="763" w:author="Michael Chambers" w:date="2015-11-06T19:17:00Z">
-        <w:r>
-          <w:t xml:space="preserve">ectopic repression </w:t>
-        </w:r>
-        <w:r>
-          <w:lastRenderedPageBreak/>
-          <w:t>of multiple non-Groucho target genes {</w:t>
+      <w:ins w:id="769" w:author="Michael Chambers" w:date="2015-11-06T19:17:00Z">
+        <w:r>
+          <w:t>ectopic repression of multiple non-Groucho target genes {</w:t>
         </w:r>
         <w:proofErr w:type="spellStart"/>
         <w:r>
@@ -7797,12 +7901,16 @@
         <w:t xml:space="preserve">functional </w:t>
       </w:r>
       <w:r>
-        <w:t xml:space="preserve">Groucho. These embryos </w:t>
+        <w:t xml:space="preserve">Groucho. </w:t>
+      </w:r>
+      <w:r>
+        <w:lastRenderedPageBreak/>
+        <w:t xml:space="preserve">These embryos </w:t>
       </w:r>
       <w:r>
         <w:t xml:space="preserve">are derived from female </w:t>
       </w:r>
-      <w:ins w:id="764" w:author="Michael Chambers" w:date="2015-11-06T19:58:00Z">
+      <w:ins w:id="770" w:author="Michael Chambers" w:date="2015-11-06T19:58:00Z">
         <w:r>
           <w:t xml:space="preserve">chimeric </w:t>
         </w:r>
@@ -7815,7 +7923,7 @@
       <w:r>
         <w:t xml:space="preserve"> clones </w:t>
       </w:r>
-      <w:ins w:id="765" w:author="Michael Chambers" w:date="2015-11-06T19:58:00Z">
+      <w:ins w:id="771" w:author="Michael Chambers" w:date="2015-11-06T19:58:00Z">
         <w:r>
           <w:t xml:space="preserve">homozygous for </w:t>
         </w:r>
@@ -7842,7 +7950,7 @@
           <w:t xml:space="preserve"> </w:t>
         </w:r>
       </w:ins>
-      <w:del w:id="766" w:author="Michael Chambers" w:date="2015-11-06T19:58:00Z">
+      <w:del w:id="772" w:author="Michael Chambers" w:date="2015-11-06T19:58:00Z">
         <w:r>
           <w:delText xml:space="preserve">of a Gro </w:delText>
         </w:r>
@@ -7850,12 +7958,12 @@
       <w:r>
         <w:t xml:space="preserve">allele that </w:t>
       </w:r>
-      <w:ins w:id="767" w:author="Michael Chambers" w:date="2015-11-06T19:58:00Z">
+      <w:ins w:id="773" w:author="Michael Chambers" w:date="2015-11-06T19:58:00Z">
         <w:r>
           <w:t>introduces an ectopic splice site near the 5</w:t>
         </w:r>
       </w:ins>
-      <w:ins w:id="768" w:author="Michael Chambers" w:date="2015-11-06T19:59:00Z">
+      <w:ins w:id="774" w:author="Michael Chambers" w:date="2015-11-06T19:59:00Z">
         <w:r>
           <w:t>’</w:t>
         </w:r>
@@ -7871,27 +7979,27 @@
         </w:r>
       </w:ins>
       <w:proofErr w:type="spellEnd"/>
-      <w:ins w:id="769" w:author="Michael Chambers" w:date="2015-11-06T20:00:00Z">
+      <w:ins w:id="775" w:author="Michael Chambers" w:date="2015-11-06T20:00:00Z">
         <w:r>
           <w:t xml:space="preserve"> {Jennings, 2007 #2990}</w:t>
         </w:r>
       </w:ins>
-      <w:ins w:id="770" w:author="Michael Chambers" w:date="2015-11-06T19:59:00Z">
+      <w:ins w:id="776" w:author="Michael Chambers" w:date="2015-11-06T19:59:00Z">
         <w:r>
           <w:t xml:space="preserve">. The resulting transcript codes the initial 12 amino acids of </w:t>
         </w:r>
       </w:ins>
-      <w:ins w:id="771" w:author="Michael Chambers" w:date="2015-11-06T20:00:00Z">
+      <w:ins w:id="777" w:author="Michael Chambers" w:date="2015-11-06T20:00:00Z">
         <w:r>
           <w:t xml:space="preserve">Groucho followed by </w:t>
         </w:r>
       </w:ins>
-      <w:ins w:id="772" w:author="Michael Chambers" w:date="2015-11-06T20:01:00Z">
+      <w:ins w:id="778" w:author="Michael Chambers" w:date="2015-11-06T20:01:00Z">
         <w:r>
           <w:t xml:space="preserve">~100 </w:t>
         </w:r>
       </w:ins>
-      <w:ins w:id="773" w:author="Michael Chambers" w:date="2015-11-06T20:02:00Z">
+      <w:ins w:id="779" w:author="Michael Chambers" w:date="2015-11-06T20:02:00Z">
         <w:r>
           <w:t xml:space="preserve">amino acids derived from </w:t>
         </w:r>
@@ -7904,12 +8012,12 @@
           <w:t xml:space="preserve"> sequence. The allele produces no detectable Groucho protein, and severely decreased levels of transcript, presumably due to nonsense-mediated </w:t>
         </w:r>
       </w:ins>
-      <w:ins w:id="774" w:author="Michael Chambers" w:date="2015-11-06T20:03:00Z">
+      <w:ins w:id="780" w:author="Michael Chambers" w:date="2015-11-06T20:03:00Z">
         <w:r>
           <w:t>mRNA decay.</w:t>
         </w:r>
       </w:ins>
-      <w:del w:id="775" w:author="Michael Chambers" w:date="2015-11-06T19:59:00Z">
+      <w:del w:id="781" w:author="Michael Chambers" w:date="2015-11-06T19:59:00Z">
         <w:r>
           <w:delText>g</w:delText>
         </w:r>
@@ -7920,7 +8028,7 @@
       <w:r>
         <w:t xml:space="preserve"> </w:t>
       </w:r>
-      <w:del w:id="776" w:author="Michael Chambers" w:date="2015-11-06T20:03:00Z">
+      <w:del w:id="782" w:author="Michael Chambers" w:date="2015-11-06T20:03:00Z">
         <w:r>
           <w:delText xml:space="preserve">rise to a severely truncated and therefore non-functional Gro </w:delText>
         </w:r>
@@ -7940,12 +8048,12 @@
       <w:r>
         <w:t xml:space="preserve"> (Fig. 2-1</w:t>
       </w:r>
-      <w:ins w:id="777" w:author="Michael Chambers" w:date="2015-11-06T23:52:00Z">
+      <w:ins w:id="783" w:author="Michael Chambers" w:date="2015-11-06T23:52:00Z">
         <w:r>
           <w:t>6</w:t>
         </w:r>
       </w:ins>
-      <w:del w:id="778" w:author="Michael Chambers" w:date="2015-11-06T23:52:00Z">
+      <w:del w:id="784" w:author="Michael Chambers" w:date="2015-11-06T23:52:00Z">
         <w:r>
           <w:delText>3</w:delText>
         </w:r>
@@ -7956,12 +8064,12 @@
       <w:r>
         <w:t>)</w:t>
       </w:r>
-      <w:ins w:id="779" w:author="Michael Chambers" w:date="2015-11-06T20:03:00Z">
+      <w:ins w:id="785" w:author="Michael Chambers" w:date="2015-11-06T20:03:00Z">
         <w:r>
           <w:t xml:space="preserve">. </w:t>
         </w:r>
       </w:ins>
-      <w:del w:id="780" w:author="Michael Chambers" w:date="2015-11-06T20:03:00Z">
+      <w:del w:id="786" w:author="Michael Chambers" w:date="2015-11-06T20:03:00Z">
         <w:r>
           <w:delText>;</w:delText>
         </w:r>
@@ -7969,7 +8077,7 @@
       <w:r>
         <w:t xml:space="preserve"> </w:t>
       </w:r>
-      <w:ins w:id="781" w:author="Michael Chambers" w:date="2015-11-06T20:09:00Z">
+      <w:ins w:id="787" w:author="Michael Chambers" w:date="2015-11-06T20:09:00Z">
         <w:r>
           <w:t xml:space="preserve">This excess transcript is partially cleared from the embryo by later timepoints, but does not fully return to wild-type levels over the time span analyzed. </w:t>
         </w:r>
@@ -7977,30 +8085,30 @@
       <w:r>
         <w:t xml:space="preserve">Groucho loss-of-function embryos failed to accumulate Gro transcripts to any significant degree across all </w:t>
       </w:r>
-      <w:commentRangeStart w:id="782"/>
+      <w:commentRangeStart w:id="788"/>
       <w:r>
         <w:t>timepoints</w:t>
       </w:r>
-      <w:commentRangeEnd w:id="782"/>
+      <w:commentRangeEnd w:id="788"/>
       <w:r>
         <w:rPr>
           <w:rStyle w:val="CommentReference"/>
         </w:rPr>
-        <w:commentReference w:id="782"/>
+        <w:commentReference w:id="788"/>
       </w:r>
       <w:r>
         <w:t xml:space="preserve">. </w:t>
       </w:r>
-      <w:commentRangeStart w:id="783"/>
+      <w:commentRangeStart w:id="789"/>
       <w:r>
         <w:t>Wild</w:t>
       </w:r>
-      <w:commentRangeEnd w:id="783"/>
+      <w:commentRangeEnd w:id="789"/>
       <w:r>
         <w:rPr>
           <w:rStyle w:val="CommentReference"/>
         </w:rPr>
-        <w:commentReference w:id="783"/>
+        <w:commentReference w:id="789"/>
       </w:r>
       <w:r>
         <w:t xml:space="preserve">-type embryos exhibit the </w:t>
@@ -8020,12 +8128,12 @@
       <w:r>
         <w:t>development proceeds (Fig. 2-1</w:t>
       </w:r>
-      <w:ins w:id="784" w:author="Michael Chambers" w:date="2015-11-06T23:52:00Z">
+      <w:ins w:id="790" w:author="Michael Chambers" w:date="2015-11-06T23:52:00Z">
         <w:r>
           <w:t>6</w:t>
         </w:r>
       </w:ins>
-      <w:del w:id="785" w:author="Michael Chambers" w:date="2015-11-06T23:52:00Z">
+      <w:del w:id="791" w:author="Michael Chambers" w:date="2015-11-06T23:52:00Z">
         <w:r>
           <w:delText>3</w:delText>
         </w:r>
@@ -8056,12 +8164,12 @@
       <w:r>
         <w:t xml:space="preserve"> </w:t>
       </w:r>
-      <w:ins w:id="786" w:author="Michael Chambers" w:date="2015-11-06T20:11:00Z">
+      <w:ins w:id="792" w:author="Michael Chambers" w:date="2015-11-06T20:11:00Z">
         <w:r>
           <w:t xml:space="preserve">by </w:t>
         </w:r>
       </w:ins>
-      <w:ins w:id="787" w:author="Michael Chambers" w:date="2015-11-06T20:13:00Z">
+      <w:ins w:id="793" w:author="Michael Chambers" w:date="2015-11-06T20:13:00Z">
         <w:r>
           <w:t xml:space="preserve">similarity </w:t>
         </w:r>
@@ -8078,12 +8186,12 @@
       <w:r>
         <w:t xml:space="preserve"> (Fig 2-1</w:t>
       </w:r>
-      <w:ins w:id="788" w:author="Michael Chambers" w:date="2015-11-06T23:54:00Z">
+      <w:ins w:id="794" w:author="Michael Chambers" w:date="2015-11-06T23:54:00Z">
         <w:r>
           <w:t>7</w:t>
         </w:r>
       </w:ins>
-      <w:del w:id="789" w:author="Michael Chambers" w:date="2015-11-06T23:54:00Z">
+      <w:del w:id="795" w:author="Michael Chambers" w:date="2015-11-06T23:54:00Z">
         <w:r>
           <w:delText>4</w:delText>
         </w:r>
@@ -8095,76 +8203,76 @@
         <w:t>.</w:t>
       </w:r>
       <w:r>
-        <w:t xml:space="preserve"> Groucho loss-of-function samples segregate well from wild-type and overexpression samples, while cluster discrimination between wild-type and overexpression is relatively weak, indicating that loss-of-function embryos exhibit a greater degree of transcriptome deviation from all other samples, while there are enough similarities between </w:t>
+        <w:t xml:space="preserve"> Groucho loss-of-function samples segregate well from wild-type and overexpression samples, while cluster discrimination between wild-type and overexpression is relatively weak, indicating that loss-of-function embryos exhibit a greater degree of transcriptome deviation from all other samples, while there are enough similarities between overexpression and wild-type embryos that they can cluster together. Groucho loss-of-function samples from the second and third timepoints cluster independently from all other samples at those </w:t>
+      </w:r>
+      <w:r>
+        <w:t xml:space="preserve">two timepoints, </w:t>
+      </w:r>
+      <w:del w:id="796" w:author="Michael Chambers" w:date="2015-11-06T20:13:00Z">
+        <w:r>
+          <w:delText xml:space="preserve">indicating </w:delText>
+        </w:r>
+      </w:del>
+      <w:ins w:id="797" w:author="Michael Chambers" w:date="2015-11-06T20:13:00Z">
+        <w:r>
+          <w:t xml:space="preserve">indicative that </w:t>
+        </w:r>
+      </w:ins>
+      <w:del w:id="798" w:author="Michael Chambers" w:date="2015-11-06T20:13:00Z">
+        <w:r>
+          <w:delText>that</w:delText>
+        </w:r>
+        <w:r>
+          <w:delText xml:space="preserve"> </w:delText>
+        </w:r>
+        <w:r>
+          <w:delText xml:space="preserve">the </w:delText>
+        </w:r>
+      </w:del>
+      <w:r>
+        <w:t>accumulat</w:t>
+      </w:r>
+      <w:ins w:id="799" w:author="Michael Chambers" w:date="2015-11-06T20:13:00Z">
+        <w:r>
+          <w:t>ed</w:t>
+        </w:r>
+      </w:ins>
+      <w:del w:id="800" w:author="Michael Chambers" w:date="2015-11-06T20:13:00Z">
+        <w:r>
+          <w:delText>ion of</w:delText>
+        </w:r>
+      </w:del>
+      <w:r>
+        <w:t xml:space="preserve"> </w:t>
       </w:r>
       <w:r>
         <w:lastRenderedPageBreak/>
-        <w:t xml:space="preserve">overexpression and wild-type embryos that they can cluster together. Groucho loss-of-function samples from the second and third timepoints cluster independently from all other samples at those </w:t>
-      </w:r>
-      <w:r>
-        <w:t xml:space="preserve">two timepoints, </w:t>
-      </w:r>
-      <w:del w:id="790" w:author="Michael Chambers" w:date="2015-11-06T20:13:00Z">
-        <w:r>
-          <w:delText xml:space="preserve">indicating </w:delText>
+        <w:t xml:space="preserve">differences in gene </w:t>
+      </w:r>
+      <w:del w:id="801" w:author="Michael Chambers" w:date="2015-11-06T20:14:00Z">
+        <w:r>
+          <w:delText xml:space="preserve">regulation </w:delText>
         </w:r>
       </w:del>
-      <w:ins w:id="791" w:author="Michael Chambers" w:date="2015-11-06T20:13:00Z">
-        <w:r>
-          <w:t xml:space="preserve">indicative that </w:t>
-        </w:r>
-      </w:ins>
-      <w:del w:id="792" w:author="Michael Chambers" w:date="2015-11-06T20:13:00Z">
-        <w:r>
-          <w:delText>that</w:delText>
-        </w:r>
-        <w:r>
-          <w:delText xml:space="preserve"> </w:delText>
-        </w:r>
-        <w:r>
-          <w:delText xml:space="preserve">the </w:delText>
+      <w:ins w:id="802" w:author="Michael Chambers" w:date="2015-11-06T20:14:00Z">
+        <w:r>
+          <w:t xml:space="preserve">expression </w:t>
+        </w:r>
+      </w:ins>
+      <w:r>
+        <w:t>ha</w:t>
+      </w:r>
+      <w:ins w:id="803" w:author="Michael Chambers" w:date="2015-11-06T20:14:00Z">
+        <w:r>
+          <w:t>ve</w:t>
+        </w:r>
+      </w:ins>
+      <w:del w:id="804" w:author="Michael Chambers" w:date="2015-11-06T20:14:00Z">
+        <w:r>
+          <w:delText>s</w:delText>
         </w:r>
       </w:del>
       <w:r>
-        <w:t>accumulat</w:t>
-      </w:r>
-      <w:ins w:id="793" w:author="Michael Chambers" w:date="2015-11-06T20:13:00Z">
-        <w:r>
-          <w:t>ed</w:t>
-        </w:r>
-      </w:ins>
-      <w:del w:id="794" w:author="Michael Chambers" w:date="2015-11-06T20:13:00Z">
-        <w:r>
-          <w:delText>ion of</w:delText>
-        </w:r>
-      </w:del>
-      <w:r>
-        <w:t xml:space="preserve"> differences in gene </w:t>
-      </w:r>
-      <w:del w:id="795" w:author="Michael Chambers" w:date="2015-11-06T20:14:00Z">
-        <w:r>
-          <w:delText xml:space="preserve">regulation </w:delText>
-        </w:r>
-      </w:del>
-      <w:ins w:id="796" w:author="Michael Chambers" w:date="2015-11-06T20:14:00Z">
-        <w:r>
-          <w:t xml:space="preserve">expression </w:t>
-        </w:r>
-      </w:ins>
-      <w:r>
-        <w:t>ha</w:t>
-      </w:r>
-      <w:ins w:id="797" w:author="Michael Chambers" w:date="2015-11-06T20:14:00Z">
-        <w:r>
-          <w:t>ve</w:t>
-        </w:r>
-      </w:ins>
-      <w:del w:id="798" w:author="Michael Chambers" w:date="2015-11-06T20:14:00Z">
-        <w:r>
-          <w:delText>s</w:delText>
-        </w:r>
-      </w:del>
-      <w:r>
         <w:t xml:space="preserve"> put these embryos on a </w:t>
       </w:r>
       <w:r>
@@ -8179,12 +8287,12 @@
       <w:r>
         <w:t>elopmental trajectory (Fig. 2-1</w:t>
       </w:r>
-      <w:ins w:id="799" w:author="Michael Chambers" w:date="2015-11-06T23:54:00Z">
+      <w:ins w:id="805" w:author="Michael Chambers" w:date="2015-11-06T23:54:00Z">
         <w:r>
           <w:t>7</w:t>
         </w:r>
       </w:ins>
-      <w:del w:id="800" w:author="Michael Chambers" w:date="2015-11-06T23:54:00Z">
+      <w:del w:id="806" w:author="Michael Chambers" w:date="2015-11-06T23:54:00Z">
         <w:r>
           <w:delText>4</w:delText>
         </w:r>
@@ -8213,12 +8321,12 @@
       <w:r>
         <w:t>nges evolve over time (Fig. 2-1</w:t>
       </w:r>
-      <w:ins w:id="801" w:author="Michael Chambers" w:date="2015-11-06T23:54:00Z">
+      <w:ins w:id="807" w:author="Michael Chambers" w:date="2015-11-06T23:54:00Z">
         <w:r>
           <w:t>8</w:t>
         </w:r>
       </w:ins>
-      <w:del w:id="802" w:author="Michael Chambers" w:date="2015-11-06T23:54:00Z">
+      <w:del w:id="808" w:author="Michael Chambers" w:date="2015-11-06T23:54:00Z">
         <w:r>
           <w:delText>5</w:delText>
         </w:r>
@@ -8284,12 +8392,12 @@
       <w:r>
         <w:t xml:space="preserve"> 2-1</w:t>
       </w:r>
-      <w:ins w:id="803" w:author="Michael Chambers" w:date="2015-11-06T23:54:00Z">
+      <w:ins w:id="809" w:author="Michael Chambers" w:date="2015-11-06T23:54:00Z">
         <w:r>
           <w:t>9</w:t>
         </w:r>
       </w:ins>
-      <w:del w:id="804" w:author="Michael Chambers" w:date="2015-11-06T23:54:00Z">
+      <w:del w:id="810" w:author="Michael Chambers" w:date="2015-11-06T23:54:00Z">
         <w:r>
           <w:delText>6</w:delText>
         </w:r>
@@ -8306,12 +8414,12 @@
       <w:r>
         <w:t xml:space="preserve"> over 10% of </w:t>
       </w:r>
-      <w:del w:id="805" w:author="Michael Chambers" w:date="2015-11-06T20:15:00Z">
+      <w:del w:id="811" w:author="Michael Chambers" w:date="2015-11-06T20:15:00Z">
         <w:r>
           <w:delText xml:space="preserve">genes </w:delText>
         </w:r>
       </w:del>
-      <w:ins w:id="806" w:author="Michael Chambers" w:date="2015-11-06T20:15:00Z">
+      <w:ins w:id="812" w:author="Michael Chambers" w:date="2015-11-06T20:15:00Z">
         <w:r>
           <w:t xml:space="preserve">expressed genes </w:t>
         </w:r>
@@ -8319,31 +8427,27 @@
       <w:r>
         <w:t xml:space="preserve">exhibiting </w:t>
       </w:r>
-      <w:ins w:id="807" w:author="Michael Chambers" w:date="2015-11-06T20:15:00Z">
+      <w:ins w:id="813" w:author="Michael Chambers" w:date="2015-11-06T20:15:00Z">
         <w:r>
           <w:t xml:space="preserve">significant </w:t>
         </w:r>
       </w:ins>
       <w:r>
-        <w:t xml:space="preserve">changes in </w:t>
-      </w:r>
-      <w:r>
-        <w:lastRenderedPageBreak/>
-        <w:t>expression level</w:t>
+        <w:t>changes in expression level</w:t>
       </w:r>
       <w:r>
         <w:t xml:space="preserve"> at each </w:t>
       </w:r>
-      <w:commentRangeStart w:id="808"/>
+      <w:commentRangeStart w:id="814"/>
       <w:r>
         <w:t>timepoint</w:t>
       </w:r>
-      <w:commentRangeEnd w:id="808"/>
+      <w:commentRangeEnd w:id="814"/>
       <w:r>
         <w:rPr>
           <w:rStyle w:val="CommentReference"/>
         </w:rPr>
-        <w:commentReference w:id="808"/>
+        <w:commentReference w:id="814"/>
       </w:r>
       <w:r>
         <w:t xml:space="preserve">, with the greatest effect seen in the second, 4 </w:t>
@@ -8354,22 +8458,22 @@
       <w:r>
         <w:t xml:space="preserve"> 6.5 hour stage (Fig. 2-1</w:t>
       </w:r>
-      <w:ins w:id="809" w:author="Michael Chambers" w:date="2015-11-06T23:54:00Z">
+      <w:ins w:id="815" w:author="Michael Chambers" w:date="2015-11-06T23:54:00Z">
         <w:r>
           <w:t>9</w:t>
         </w:r>
       </w:ins>
-      <w:del w:id="810" w:author="Michael Chambers" w:date="2015-11-06T23:54:00Z">
+      <w:del w:id="816" w:author="Michael Chambers" w:date="2015-11-06T23:54:00Z">
         <w:r>
           <w:delText>6</w:delText>
         </w:r>
       </w:del>
-      <w:ins w:id="811" w:author="Michael Chambers" w:date="2015-11-06T20:18:00Z">
+      <w:ins w:id="817" w:author="Michael Chambers" w:date="2015-11-06T20:18:00Z">
         <w:r>
           <w:t>B</w:t>
         </w:r>
       </w:ins>
-      <w:del w:id="812" w:author="Michael Chambers" w:date="2015-11-06T20:18:00Z">
+      <w:del w:id="818" w:author="Michael Chambers" w:date="2015-11-06T20:18:00Z">
         <w:r>
           <w:delText>B</w:delText>
         </w:r>
@@ -8377,9 +8481,13 @@
       <w:r>
         <w:t>). Overexpression samples exhibit a smaller yet still significant proportion of differentially expressed genes</w:t>
       </w:r>
-      <w:ins w:id="813" w:author="Michael Chambers" w:date="2015-11-06T20:17:00Z">
-        <w:r>
-          <w:t>, with between 2 and 16% of the expressed genome undergoing differential expression</w:t>
+      <w:ins w:id="819" w:author="Michael Chambers" w:date="2015-11-06T20:17:00Z">
+        <w:r>
+          <w:t xml:space="preserve">, with between 2 and 16% of </w:t>
+        </w:r>
+        <w:r>
+          <w:lastRenderedPageBreak/>
+          <w:t>the expressed genome undergoing differential expression</w:t>
         </w:r>
       </w:ins>
       <w:r>
@@ -8389,7 +8497,15 @@
         <w:t>fect seen at the final, 6.</w:t>
       </w:r>
       <w:r>
-        <w:t>5 to 9 hour stage</w:t>
+        <w:t xml:space="preserve">5 to </w:t>
+      </w:r>
+      <w:proofErr w:type="gramStart"/>
+      <w:r>
+        <w:t>9 hour</w:t>
+      </w:r>
+      <w:proofErr w:type="gramEnd"/>
+      <w:r>
+        <w:t xml:space="preserve"> stage</w:t>
       </w:r>
       <w:r>
         <w:t xml:space="preserve">. </w:t>
@@ -8406,12 +8522,12 @@
       <w:r>
         <w:t>ross all timepoints (Fig. 2-</w:t>
       </w:r>
-      <w:ins w:id="814" w:author="Michael Chambers" w:date="2015-11-06T23:54:00Z">
+      <w:ins w:id="820" w:author="Michael Chambers" w:date="2015-11-06T23:54:00Z">
         <w:r>
           <w:t>20</w:t>
         </w:r>
       </w:ins>
-      <w:del w:id="815" w:author="Michael Chambers" w:date="2015-11-06T23:54:00Z">
+      <w:del w:id="821" w:author="Michael Chambers" w:date="2015-11-06T23:54:00Z">
         <w:r>
           <w:delText>17</w:delText>
         </w:r>
@@ -8520,12 +8636,12 @@
       <w:r>
         <w:t xml:space="preserve"> (Fig. 2-</w:t>
       </w:r>
-      <w:ins w:id="816" w:author="Michael Chambers" w:date="2015-11-06T23:54:00Z">
+      <w:ins w:id="822" w:author="Michael Chambers" w:date="2015-11-06T23:54:00Z">
         <w:r>
           <w:t>21</w:t>
         </w:r>
       </w:ins>
-      <w:del w:id="817" w:author="Michael Chambers" w:date="2015-11-06T23:54:00Z">
+      <w:del w:id="823" w:author="Michael Chambers" w:date="2015-11-06T23:54:00Z">
         <w:r>
           <w:delText>18</w:delText>
         </w:r>
@@ -8545,12 +8661,12 @@
       <w:r>
         <w:t xml:space="preserve">248 genes, of which 151 are common between the </w:t>
       </w:r>
-      <w:del w:id="818" w:author="Michael Chambers" w:date="2015-11-06T20:19:00Z">
+      <w:del w:id="824" w:author="Michael Chambers" w:date="2015-11-06T20:19:00Z">
         <w:r>
           <w:delText>2x and 4x</w:delText>
         </w:r>
       </w:del>
-      <w:ins w:id="819" w:author="Michael Chambers" w:date="2015-11-06T20:19:00Z">
+      <w:ins w:id="825" w:author="Michael Chambers" w:date="2015-11-06T20:19:00Z">
         <w:r>
           <w:t>two full-length</w:t>
         </w:r>
@@ -8564,12 +8680,12 @@
       <w:r>
         <w:t>o overexpression lines (Fig 2-</w:t>
       </w:r>
-      <w:ins w:id="820" w:author="Michael Chambers" w:date="2015-11-06T23:55:00Z">
+      <w:ins w:id="826" w:author="Michael Chambers" w:date="2015-11-06T23:55:00Z">
         <w:r>
           <w:t>22</w:t>
         </w:r>
       </w:ins>
-      <w:del w:id="821" w:author="Michael Chambers" w:date="2015-11-06T23:55:00Z">
+      <w:del w:id="827" w:author="Michael Chambers" w:date="2015-11-06T23:55:00Z">
         <w:r>
           <w:delText>19</w:delText>
         </w:r>
@@ -8583,23 +8699,26 @@
         <w:spacing w:line="480" w:lineRule="auto"/>
         <w:ind w:firstLine="720"/>
         <w:rPr>
-          <w:ins w:id="822" w:author="Michael Chambers" w:date="2015-11-06T20:55:00Z"/>
-        </w:rPr>
-      </w:pPr>
-      <w:ins w:id="823" w:author="Michael Chambers" w:date="2015-11-06T20:49:00Z">
+          <w:ins w:id="828" w:author="Michael Chambers" w:date="2015-11-06T20:55:00Z"/>
+        </w:rPr>
+      </w:pPr>
+      <w:ins w:id="829" w:author="Michael Chambers" w:date="2015-11-06T20:49:00Z">
+        <w:r>
+          <w:t xml:space="preserve">To further explore the relationship of Groucho occupancy and regulation, we employed a scoring algorithm to quantify the predictive </w:t>
+        </w:r>
+      </w:ins>
+      <w:ins w:id="830" w:author="Michael Chambers" w:date="2015-11-06T20:59:00Z">
+        <w:r>
+          <w:t xml:space="preserve">power of </w:t>
+        </w:r>
+      </w:ins>
+      <w:ins w:id="831" w:author="Michael Chambers" w:date="2015-11-06T20:49:00Z">
+        <w:r>
+          <w:t xml:space="preserve">Groucho binding to changes in expression. To do so, we modified a procedure successfully utilized to </w:t>
+        </w:r>
         <w:r>
           <w:lastRenderedPageBreak/>
-          <w:t xml:space="preserve">To further explore the relationship of Groucho occupancy and regulation, we employed a scoring algorithm to quantify the predictive </w:t>
-        </w:r>
-      </w:ins>
-      <w:ins w:id="824" w:author="Michael Chambers" w:date="2015-11-06T20:59:00Z">
-        <w:r>
-          <w:t xml:space="preserve">power of </w:t>
-        </w:r>
-      </w:ins>
-      <w:ins w:id="825" w:author="Michael Chambers" w:date="2015-11-06T20:49:00Z">
-        <w:r>
-          <w:t xml:space="preserve">Groucho binding to changes in expression. To do so, we modified a procedure successfully utilized to predict the targets of CBP, a </w:t>
+          <w:t xml:space="preserve">predict the targets of CBP, a </w:t>
         </w:r>
         <w:proofErr w:type="spellStart"/>
         <w:r>
@@ -8610,52 +8729,52 @@
           <w:t xml:space="preserve"> </w:t>
         </w:r>
       </w:ins>
-      <w:ins w:id="826" w:author="Michael Chambers" w:date="2015-11-06T20:52:00Z">
+      <w:ins w:id="832" w:author="Michael Chambers" w:date="2015-11-06T20:52:00Z">
         <w:r>
           <w:t>that cooperates with Dorsal to activate gene expression in the early embryo</w:t>
         </w:r>
       </w:ins>
-      <w:ins w:id="827" w:author="Michael Chambers" w:date="2015-11-06T20:53:00Z">
+      <w:ins w:id="833" w:author="Michael Chambers" w:date="2015-11-06T20:53:00Z">
         <w:r>
           <w:t xml:space="preserve">, </w:t>
         </w:r>
       </w:ins>
-      <w:ins w:id="828" w:author="Michael Chambers" w:date="2015-11-06T20:59:00Z">
+      <w:ins w:id="834" w:author="Michael Chambers" w:date="2015-11-06T20:59:00Z">
         <w:r>
           <w:t>using</w:t>
         </w:r>
       </w:ins>
-      <w:ins w:id="829" w:author="Michael Chambers" w:date="2015-11-06T20:53:00Z">
+      <w:ins w:id="835" w:author="Michael Chambers" w:date="2015-11-06T20:53:00Z">
         <w:r>
           <w:t xml:space="preserve"> CBP ChIP-seq data and </w:t>
         </w:r>
       </w:ins>
-      <w:ins w:id="830" w:author="Michael Chambers" w:date="2015-11-06T20:54:00Z">
+      <w:ins w:id="836" w:author="Michael Chambers" w:date="2015-11-06T20:54:00Z">
         <w:r>
           <w:t xml:space="preserve">measurement of </w:t>
         </w:r>
       </w:ins>
-      <w:ins w:id="831" w:author="Michael Chambers" w:date="2015-11-06T20:53:00Z">
+      <w:ins w:id="837" w:author="Michael Chambers" w:date="2015-11-06T20:53:00Z">
         <w:r>
           <w:t xml:space="preserve">a </w:t>
         </w:r>
       </w:ins>
-      <w:ins w:id="832" w:author="Michael Chambers" w:date="2015-11-06T20:54:00Z">
+      <w:ins w:id="838" w:author="Michael Chambers" w:date="2015-11-06T20:54:00Z">
         <w:r>
           <w:t>mutant</w:t>
         </w:r>
       </w:ins>
-      <w:ins w:id="833" w:author="Michael Chambers" w:date="2015-11-06T20:53:00Z">
+      <w:ins w:id="839" w:author="Michael Chambers" w:date="2015-11-06T20:53:00Z">
         <w:r>
           <w:t xml:space="preserve"> </w:t>
         </w:r>
       </w:ins>
-      <w:ins w:id="834" w:author="Michael Chambers" w:date="2015-11-06T20:54:00Z">
+      <w:ins w:id="840" w:author="Michael Chambers" w:date="2015-11-06T20:54:00Z">
         <w:r>
           <w:t>CBP transcriptome</w:t>
         </w:r>
       </w:ins>
-      <w:ins w:id="835" w:author="Michael Chambers" w:date="2015-11-06T20:53:00Z">
+      <w:ins w:id="841" w:author="Michael Chambers" w:date="2015-11-06T20:53:00Z">
         <w:r>
           <w:t xml:space="preserve"> {</w:t>
         </w:r>
@@ -8668,22 +8787,22 @@
           <w:t>, 2012 #3115}</w:t>
         </w:r>
       </w:ins>
-      <w:ins w:id="836" w:author="Michael Chambers" w:date="2015-11-06T20:52:00Z">
+      <w:ins w:id="842" w:author="Michael Chambers" w:date="2015-11-06T20:52:00Z">
         <w:r>
           <w:t>.</w:t>
         </w:r>
       </w:ins>
-      <w:ins w:id="837" w:author="Michael Chambers" w:date="2015-11-06T20:53:00Z">
+      <w:ins w:id="843" w:author="Michael Chambers" w:date="2015-11-06T20:53:00Z">
         <w:r>
           <w:t xml:space="preserve"> On a per-gene basis, a “Groucho occupancy score” was calculated taking into account the number, size, and positioning of any Groucho</w:t>
         </w:r>
       </w:ins>
-      <w:ins w:id="838" w:author="Michael Chambers" w:date="2015-11-06T20:54:00Z">
+      <w:ins w:id="844" w:author="Michael Chambers" w:date="2015-11-06T20:54:00Z">
         <w:r>
           <w:t xml:space="preserve"> peaks. </w:t>
         </w:r>
       </w:ins>
-      <w:ins w:id="839" w:author="Michael Chambers" w:date="2015-11-06T20:55:00Z">
+      <w:ins w:id="845" w:author="Michael Chambers" w:date="2015-11-06T20:55:00Z">
         <w:r>
           <w:t>Operating under a progressively relaxing score cutoff, the number of genes captured with scores above said cutoff that are up- or down-regulated upon Groucho level pertur</w:t>
         </w:r>
@@ -8694,22 +8813,22 @@
           <w:t>).</w:t>
         </w:r>
       </w:ins>
-      <w:ins w:id="840" w:author="Michael Chambers" w:date="2015-11-06T21:00:00Z">
+      <w:ins w:id="846" w:author="Michael Chambers" w:date="2015-11-06T21:00:00Z">
         <w:r>
           <w:t xml:space="preserve"> The inflection point of the resulting </w:t>
         </w:r>
       </w:ins>
-      <w:ins w:id="841" w:author="Michael Chambers" w:date="2015-11-06T21:01:00Z">
+      <w:ins w:id="847" w:author="Michael Chambers" w:date="2015-11-06T21:01:00Z">
         <w:r>
           <w:t>response</w:t>
         </w:r>
       </w:ins>
-      <w:ins w:id="842" w:author="Michael Chambers" w:date="2015-11-06T21:00:00Z">
+      <w:ins w:id="848" w:author="Michael Chambers" w:date="2015-11-06T21:00:00Z">
         <w:r>
           <w:t xml:space="preserve"> </w:t>
         </w:r>
       </w:ins>
-      <w:ins w:id="843" w:author="Michael Chambers" w:date="2015-11-06T21:01:00Z">
+      <w:ins w:id="849" w:author="Michael Chambers" w:date="2015-11-06T21:01:00Z">
         <w:r>
           <w:t>curves can than be used as an empirically-derived threshold for classifying Groucho target genes.</w:t>
         </w:r>
@@ -8720,25 +8839,25 @@
         <w:spacing w:line="480" w:lineRule="auto"/>
         <w:ind w:firstLine="720"/>
         <w:rPr>
-          <w:ins w:id="844" w:author="Michael Chambers" w:date="2015-11-06T20:48:00Z"/>
-        </w:rPr>
-      </w:pPr>
-      <w:ins w:id="845" w:author="Michael Chambers" w:date="2015-11-06T21:00:00Z">
+          <w:ins w:id="850" w:author="Michael Chambers" w:date="2015-11-06T20:48:00Z"/>
+        </w:rPr>
+      </w:pPr>
+      <w:ins w:id="851" w:author="Michael Chambers" w:date="2015-11-06T21:00:00Z">
         <w:r>
           <w:t xml:space="preserve">We find that the changes in gene expression resulting from Groucho overexpression </w:t>
         </w:r>
       </w:ins>
-      <w:ins w:id="846" w:author="Michael Chambers" w:date="2015-11-06T21:01:00Z">
+      <w:ins w:id="852" w:author="Michael Chambers" w:date="2015-11-06T21:01:00Z">
         <w:r>
           <w:t xml:space="preserve">are significantly more predictive of regulation than changes resulting from loss of </w:t>
         </w:r>
       </w:ins>
-      <w:ins w:id="847" w:author="Michael Chambers" w:date="2015-11-06T21:02:00Z">
+      <w:ins w:id="853" w:author="Michael Chambers" w:date="2015-11-06T21:02:00Z">
         <w:r>
           <w:t>Groucho activity</w:t>
         </w:r>
       </w:ins>
-      <w:ins w:id="848" w:author="Michael Chambers" w:date="2015-11-06T21:03:00Z">
+      <w:ins w:id="854" w:author="Michael Chambers" w:date="2015-11-06T21:03:00Z">
         <w:r>
           <w:t xml:space="preserve"> (</w:t>
         </w:r>
@@ -8749,27 +8868,27 @@
           <w:t>C)</w:t>
         </w:r>
       </w:ins>
-      <w:ins w:id="849" w:author="Michael Chambers" w:date="2015-11-06T21:21:00Z">
+      <w:ins w:id="855" w:author="Michael Chambers" w:date="2015-11-06T21:21:00Z">
         <w:r>
           <w:t>, i.e. that Groucho binding to or near a gene more often indicates that that gene can be repressed by increased Groucho availability</w:t>
         </w:r>
       </w:ins>
-      <w:ins w:id="850" w:author="Michael Chambers" w:date="2015-11-06T21:01:00Z">
+      <w:ins w:id="856" w:author="Michael Chambers" w:date="2015-11-06T21:01:00Z">
         <w:r>
           <w:t>.</w:t>
         </w:r>
       </w:ins>
-      <w:ins w:id="851" w:author="Michael Chambers" w:date="2015-11-06T21:22:00Z">
+      <w:ins w:id="857" w:author="Michael Chambers" w:date="2015-11-06T21:22:00Z">
         <w:r>
           <w:t xml:space="preserve"> Very few up-regulated genes are captured by the response curve</w:t>
         </w:r>
       </w:ins>
-      <w:ins w:id="852" w:author="Michael Chambers" w:date="2015-11-06T21:24:00Z">
+      <w:ins w:id="858" w:author="Michael Chambers" w:date="2015-11-06T21:24:00Z">
         <w:r>
           <w:t xml:space="preserve"> in overexpressing lines</w:t>
         </w:r>
       </w:ins>
-      <w:ins w:id="853" w:author="Michael Chambers" w:date="2015-11-06T21:22:00Z">
+      <w:ins w:id="859" w:author="Michael Chambers" w:date="2015-11-06T21:22:00Z">
         <w:r>
           <w:t>, espec</w:t>
         </w:r>
@@ -8777,7 +8896,7 @@
           <w:t xml:space="preserve">ially at early timepoints. In </w:t>
         </w:r>
       </w:ins>
-      <w:ins w:id="854" w:author="Michael Chambers" w:date="2015-11-06T21:24:00Z">
+      <w:ins w:id="860" w:author="Michael Chambers" w:date="2015-11-06T21:24:00Z">
         <w:r>
           <w:rPr>
             <w:i/>
@@ -8792,7 +8911,7 @@
           <w:t>MB36</w:t>
         </w:r>
       </w:ins>
-      <w:ins w:id="855" w:author="Michael Chambers" w:date="2015-11-06T21:25:00Z">
+      <w:ins w:id="861" w:author="Michael Chambers" w:date="2015-11-06T21:25:00Z">
         <w:r>
           <w:rPr>
             <w:i/>
@@ -8803,7 +8922,7 @@
           <w:t xml:space="preserve">embryos, </w:t>
         </w:r>
       </w:ins>
-      <w:ins w:id="856" w:author="Michael Chambers" w:date="2015-11-06T21:31:00Z">
+      <w:ins w:id="862" w:author="Michael Chambers" w:date="2015-11-06T21:31:00Z">
         <w:r>
           <w:t xml:space="preserve">a very slight enrichment of </w:t>
         </w:r>
@@ -8816,7 +8935,7 @@
           <w:t xml:space="preserve"> genes is evident during the first two time spans with clear inflection points</w:t>
         </w:r>
       </w:ins>
-      <w:ins w:id="857" w:author="Michael Chambers" w:date="2015-11-06T21:32:00Z">
+      <w:ins w:id="863" w:author="Michael Chambers" w:date="2015-11-06T21:32:00Z">
         <w:r>
           <w:t xml:space="preserve"> (Fig. 2-24</w:t>
         </w:r>
@@ -8824,7 +8943,7 @@
           <w:t>A)</w:t>
         </w:r>
       </w:ins>
-      <w:ins w:id="858" w:author="Michael Chambers" w:date="2015-11-06T21:31:00Z">
+      <w:ins w:id="864" w:author="Michael Chambers" w:date="2015-11-06T21:31:00Z">
         <w:r>
           <w:t xml:space="preserve">. </w:t>
         </w:r>
@@ -8892,7 +9011,11 @@
       </w:r>
       <w:proofErr w:type="spellEnd"/>
       <w:r>
-        <w:t xml:space="preserve">-regulated genes, this switch in behavior being controlled by the protein’s </w:t>
+        <w:t xml:space="preserve">-regulated genes, </w:t>
+      </w:r>
+      <w:r>
+        <w:lastRenderedPageBreak/>
+        <w:t xml:space="preserve">this switch in behavior being controlled by the protein’s </w:t>
       </w:r>
       <w:proofErr w:type="spellStart"/>
       <w:r>
@@ -8934,12 +9057,12 @@
       <w:r>
         <w:t>. 2-2</w:t>
       </w:r>
-      <w:ins w:id="859" w:author="Michael Chambers" w:date="2015-11-06T23:58:00Z">
+      <w:ins w:id="865" w:author="Michael Chambers" w:date="2015-11-06T23:58:00Z">
         <w:r>
           <w:t>5</w:t>
         </w:r>
       </w:ins>
-      <w:del w:id="860" w:author="Michael Chambers" w:date="2015-11-06T23:58:00Z">
+      <w:del w:id="866" w:author="Michael Chambers" w:date="2015-11-06T23:58:00Z">
         <w:r>
           <w:delText>0</w:delText>
         </w:r>
@@ -8987,6 +9110,7 @@
           <w:i/>
         </w:rPr>
       </w:pPr>
+      <w:bookmarkStart w:id="867" w:name="_GoBack"/>
       <w:r>
         <w:rPr>
           <w:i/>
@@ -8994,6 +9118,7 @@
         <w:t>Groucho-regulated genes are enriched for stalled RNA polymerase</w:t>
       </w:r>
     </w:p>
+    <w:bookmarkEnd w:id="867"/>
     <w:p>
       <w:pPr>
         <w:spacing w:line="480" w:lineRule="auto"/>
@@ -9010,12 +9135,12 @@
       <w:r>
         <w:t>Promot</w:t>
       </w:r>
-      <w:ins w:id="861" w:author="Michael Chambers" w:date="2015-11-06T21:33:00Z">
+      <w:ins w:id="868" w:author="Michael Chambers" w:date="2015-11-06T21:33:00Z">
         <w:r>
           <w:t>e</w:t>
         </w:r>
       </w:ins>
-      <w:del w:id="862" w:author="Michael Chambers" w:date="2015-11-06T21:33:00Z">
+      <w:del w:id="869" w:author="Michael Chambers" w:date="2015-11-06T21:33:00Z">
         <w:r>
           <w:delText>o</w:delText>
         </w:r>
@@ -9059,7 +9184,7 @@
       <w:r>
         <w:t xml:space="preserve"> </w:t>
       </w:r>
-      <w:ins w:id="863" w:author="Michael Chambers" w:date="2015-11-06T21:37:00Z">
+      <w:ins w:id="870" w:author="Michael Chambers" w:date="2015-11-06T21:37:00Z">
         <w:r>
           <w:t xml:space="preserve">in higher eukaryotes </w:t>
         </w:r>
@@ -9084,7 +9209,7 @@
         </w:rPr>
         <w:t>Dr</w:t>
       </w:r>
-      <w:del w:id="864" w:author="Michael Chambers" w:date="2015-11-06T21:44:00Z">
+      <w:del w:id="871" w:author="Michael Chambers" w:date="2015-11-06T21:44:00Z">
         <w:r>
           <w:rPr>
             <w:i/>
@@ -9098,7 +9223,7 @@
         </w:rPr>
         <w:t>os</w:t>
       </w:r>
-      <w:ins w:id="865" w:author="Michael Chambers" w:date="2015-11-06T21:44:00Z">
+      <w:ins w:id="872" w:author="Michael Chambers" w:date="2015-11-06T21:44:00Z">
         <w:r>
           <w:rPr>
             <w:i/>
@@ -9118,12 +9243,12 @@
       <w:r>
         <w:t>genome.</w:t>
       </w:r>
-      <w:ins w:id="866" w:author="Michael Chambers" w:date="2015-11-06T21:37:00Z">
+      <w:ins w:id="873" w:author="Michael Chambers" w:date="2015-11-06T21:37:00Z">
         <w:r>
           <w:t xml:space="preserve"> </w:t>
         </w:r>
       </w:ins>
-      <w:ins w:id="867" w:author="Michael Chambers" w:date="2015-11-06T21:41:00Z">
+      <w:ins w:id="874" w:author="Michael Chambers" w:date="2015-11-06T21:41:00Z">
         <w:r>
           <w:t xml:space="preserve">The majority of development regulators in humans are regulated in some capacity post-initiation {Guenther, 2007 #3118}, as is a large fraction of the </w:t>
         </w:r>
@@ -9137,7 +9262,7 @@
           <w:t>developmental genome</w:t>
         </w:r>
       </w:ins>
-      <w:ins w:id="868" w:author="Michael Chambers" w:date="2015-11-06T21:43:00Z">
+      <w:ins w:id="875" w:author="Michael Chambers" w:date="2015-11-06T21:43:00Z">
         <w:r>
           <w:t xml:space="preserve"> {</w:t>
         </w:r>
@@ -9150,12 +9275,12 @@
           <w:t>, 2007 #3010}</w:t>
         </w:r>
       </w:ins>
-      <w:ins w:id="869" w:author="Michael Chambers" w:date="2015-11-06T21:41:00Z">
+      <w:ins w:id="876" w:author="Michael Chambers" w:date="2015-11-06T21:41:00Z">
         <w:r>
           <w:t xml:space="preserve">. </w:t>
         </w:r>
       </w:ins>
-      <w:ins w:id="870" w:author="Michael Chambers" w:date="2015-11-06T21:37:00Z">
+      <w:ins w:id="877" w:author="Michael Chambers" w:date="2015-11-06T21:37:00Z">
         <w:r>
           <w:t xml:space="preserve"> </w:t>
         </w:r>
@@ -9170,6 +9295,7 @@
         <w:ind w:firstLine="720"/>
       </w:pPr>
       <w:r>
+        <w:lastRenderedPageBreak/>
         <w:t xml:space="preserve">To explore whether Groucho regulation potentially promotes the stalling of polymerase, we undertook to compare Groucho-regulated genes with publically available genome-wide </w:t>
       </w:r>
       <w:proofErr w:type="spellStart"/>
@@ -9274,12 +9400,12 @@
       <w:r>
         <w:t xml:space="preserve"> (Fig. 2-2</w:t>
       </w:r>
-      <w:ins w:id="871" w:author="Michael Chambers" w:date="2015-11-06T23:59:00Z">
+      <w:ins w:id="878" w:author="Michael Chambers" w:date="2015-11-06T23:59:00Z">
         <w:r>
           <w:t>6</w:t>
         </w:r>
       </w:ins>
-      <w:del w:id="872" w:author="Michael Chambers" w:date="2015-11-06T23:59:00Z">
+      <w:del w:id="879" w:author="Michael Chambers" w:date="2015-11-06T23:59:00Z">
         <w:r>
           <w:delText>2</w:delText>
         </w:r>
@@ -9360,11 +9486,11 @@
         <w:pStyle w:val="Heading2"/>
         <w:spacing w:line="480" w:lineRule="auto"/>
         <w:rPr>
-          <w:ins w:id="873" w:author="Michael Chambers" w:date="2015-08-26T15:52:00Z"/>
-        </w:rPr>
-      </w:pPr>
-      <w:bookmarkStart w:id="874" w:name="revised-results-section"/>
-      <w:bookmarkEnd w:id="874"/>
+          <w:ins w:id="880" w:author="Michael Chambers" w:date="2015-08-26T15:52:00Z"/>
+        </w:rPr>
+      </w:pPr>
+      <w:bookmarkStart w:id="881" w:name="revised-results-section"/>
+      <w:bookmarkEnd w:id="881"/>
       <w:r>
         <w:t>Discussion</w:t>
       </w:r>
@@ -9372,9 +9498,9 @@
     <w:p>
       <w:pPr>
         <w:rPr>
-          <w:ins w:id="875" w:author="Michael Chambers" w:date="2015-08-26T15:52:00Z"/>
-        </w:rPr>
-        <w:pPrChange w:id="876" w:author="Michael Chambers" w:date="2015-08-26T15:52:00Z">
+          <w:ins w:id="882" w:author="Michael Chambers" w:date="2015-08-26T15:52:00Z"/>
+        </w:rPr>
+        <w:pPrChange w:id="883" w:author="Michael Chambers" w:date="2015-08-26T15:52:00Z">
           <w:pPr>
             <w:pStyle w:val="Heading2"/>
             <w:spacing w:line="480" w:lineRule="auto"/>
@@ -9387,17 +9513,21 @@
         <w:spacing w:line="480" w:lineRule="auto"/>
         <w:ind w:firstLine="720"/>
         <w:rPr>
-          <w:ins w:id="877" w:author="Michael Chambers" w:date="2015-08-26T15:52:00Z"/>
-        </w:rPr>
-        <w:pPrChange w:id="878" w:author="Michael Chambers" w:date="2015-11-06T22:57:00Z">
+          <w:ins w:id="884" w:author="Michael Chambers" w:date="2015-08-26T15:52:00Z"/>
+        </w:rPr>
+        <w:pPrChange w:id="885" w:author="Michael Chambers" w:date="2015-11-06T22:57:00Z">
           <w:pPr>
             <w:spacing w:line="480" w:lineRule="auto"/>
           </w:pPr>
         </w:pPrChange>
       </w:pPr>
-      <w:ins w:id="879" w:author="Michael Chambers" w:date="2015-08-26T15:52:00Z">
-        <w:r>
-          <w:t xml:space="preserve">In our current study, we have identified thousands of novel Groucho-recruitment sites throughout the Drosophila genome. The majority of these sites are present during only one of the three timepoints analyzed, supporting the conclusion that the majority of these sites are actively participating in developmental gene regulation. The small carry-over of Gro biding from the 1.5 – 4 </w:t>
+      <w:ins w:id="886" w:author="Michael Chambers" w:date="2015-08-26T15:52:00Z">
+        <w:r>
+          <w:t xml:space="preserve">In our current study, we have identified thousands of novel Groucho-recruitment sites throughout the Drosophila genome. The majority of these sites are present during only one of the three timepoints analyzed, supporting the conclusion that the majority of these sites are actively participating in developmental gene </w:t>
+        </w:r>
+        <w:r>
+          <w:lastRenderedPageBreak/>
+          <w:t xml:space="preserve">regulation. The small carry-over of Gro biding from the 1.5 – 4 </w:t>
         </w:r>
         <w:proofErr w:type="spellStart"/>
         <w:r>
@@ -9422,10 +9552,10 @@
         <w:spacing w:line="480" w:lineRule="auto"/>
         <w:ind w:firstLine="720"/>
         <w:rPr>
-          <w:ins w:id="880" w:author="Michael Chambers" w:date="2015-08-26T15:52:00Z"/>
-        </w:rPr>
-      </w:pPr>
-      <w:ins w:id="881" w:author="Michael Chambers" w:date="2015-08-26T15:52:00Z">
+          <w:ins w:id="887" w:author="Michael Chambers" w:date="2015-08-26T15:52:00Z"/>
+        </w:rPr>
+      </w:pPr>
+      <w:ins w:id="888" w:author="Michael Chambers" w:date="2015-08-26T15:52:00Z">
         <w:r>
           <w:t xml:space="preserve">During the 1.5 – 4 </w:t>
         </w:r>
@@ -9515,7 +9645,11 @@
           <w:t xml:space="preserve"> </w:t>
         </w:r>
         <w:r>
-          <w:t xml:space="preserve">locus, where Groucho occupancy is essentially gone following 4 hours of development, despite Zen remaining repressed throughout later stages of development. </w:t>
+          <w:t xml:space="preserve">locus, where Groucho occupancy is </w:t>
+        </w:r>
+        <w:r>
+          <w:lastRenderedPageBreak/>
+          <w:t xml:space="preserve">essentially gone following 4 hours of development, despite Zen remaining repressed throughout later stages of development. </w:t>
         </w:r>
       </w:ins>
     </w:p>
@@ -9524,10 +9658,10 @@
         <w:spacing w:line="480" w:lineRule="auto"/>
         <w:ind w:firstLine="720"/>
         <w:rPr>
-          <w:ins w:id="882" w:author="Michael Chambers" w:date="2015-08-26T15:52:00Z"/>
-        </w:rPr>
-      </w:pPr>
-      <w:ins w:id="883" w:author="Michael Chambers" w:date="2015-08-26T15:52:00Z">
+          <w:ins w:id="889" w:author="Michael Chambers" w:date="2015-08-26T15:52:00Z"/>
+        </w:rPr>
+      </w:pPr>
+      <w:ins w:id="890" w:author="Michael Chambers" w:date="2015-08-26T15:52:00Z">
         <w:r>
           <w:t xml:space="preserve">Global analysis of Groucho occupancy additionally reveals that Groucho binding is strongly enriched for binding within genes, specifically within introns, with the highest enrichment exhibited in the 5’ intron of genes. Overexpression of Groucho resulted in 10 to 32% of genes bound by Gro to become repressed, depending on timepoint, reinforcing that Groucho binding within genes is one strategy common to Groucho regulation. The evolution of regulatory regions within introns is common in </w:t>
         </w:r>
@@ -9546,12 +9680,17 @@
         </w:r>
         <w:proofErr w:type="spellEnd"/>
         <w:r>
-          <w:t xml:space="preserve"> and twist have been shown to commonly localize to intronic regions</w:t>
+          <w:t xml:space="preserve"> and twist have been shown to commonly localize to intronic </w:t>
+        </w:r>
+        <w:proofErr w:type="gramStart"/>
+        <w:r>
+          <w:t>regions</w:t>
         </w:r>
         <w:r>
           <w:t>{</w:t>
         </w:r>
         <w:proofErr w:type="spellStart"/>
+        <w:proofErr w:type="gramEnd"/>
         <w:r>
           <w:t>Matyash</w:t>
         </w:r>
@@ -9606,7 +9745,11 @@
         </w:r>
         <w:proofErr w:type="spellEnd"/>
         <w:r>
-          <w:t xml:space="preserve">, 2011 #2304}.  Due to the relatively slow rate of progression of </w:t>
+          <w:t xml:space="preserve">, 2011 #2304}.  Due to the relatively slow rate of progression </w:t>
+        </w:r>
+        <w:r>
+          <w:lastRenderedPageBreak/>
+          <w:t xml:space="preserve">of </w:t>
         </w:r>
         <w:proofErr w:type="spellStart"/>
         <w:r>
@@ -9653,7 +9796,7 @@
     </w:p>
     <w:p>
       <w:pPr>
-        <w:pPrChange w:id="884" w:author="Michael Chambers" w:date="2015-08-26T15:52:00Z">
+        <w:pPrChange w:id="891" w:author="Michael Chambers" w:date="2015-08-26T15:52:00Z">
           <w:pPr>
             <w:pStyle w:val="Heading2"/>
             <w:spacing w:line="480" w:lineRule="auto"/>
@@ -9681,6 +9824,22 @@
 
 <file path=word/comments.xml><?xml version="1.0" encoding="utf-8"?>
 <w:comments xmlns:wpc="http://schemas.microsoft.com/office/word/2010/wordprocessingCanvas" xmlns:mo="http://schemas.microsoft.com/office/mac/office/2008/main" xmlns:mc="http://schemas.openxmlformats.org/markup-compatibility/2006" xmlns:mv="urn:schemas-microsoft-com:mac:vml" xmlns:o="urn:schemas-microsoft-com:office:office" xmlns:r="http://schemas.openxmlformats.org/officeDocument/2006/relationships" xmlns:m="http://schemas.openxmlformats.org/officeDocument/2006/math" xmlns:v="urn:schemas-microsoft-com:vml" xmlns:wp14="http://schemas.microsoft.com/office/word/2010/wordprocessingDrawing" xmlns:wp="http://schemas.openxmlformats.org/drawingml/2006/wordprocessingDrawing" xmlns:w10="urn:schemas-microsoft-com:office:word" xmlns:w="http://schemas.openxmlformats.org/wordprocessingml/2006/main" xmlns:w14="http://schemas.microsoft.com/office/word/2010/wordml" xmlns:w15="http://schemas.microsoft.com/office/word/2012/wordml" xmlns:wpg="http://schemas.microsoft.com/office/word/2010/wordprocessingGroup" xmlns:wpi="http://schemas.microsoft.com/office/word/2010/wordprocessingInk" xmlns:wne="http://schemas.microsoft.com/office/word/2006/wordml" xmlns:wps="http://schemas.microsoft.com/office/word/2010/wordprocessingShape" mc:Ignorable="w14 w15 wp14">
+  <w:comment w:id="0" w:author="Albert Courey" w:date="2015-08-24T12:25:00Z" w:initials="AC">
+    <w:p>
+      <w:pPr>
+        <w:pStyle w:val="CommentText"/>
+      </w:pPr>
+      <w:r>
+        <w:rPr>
+          <w:rStyle w:val="CommentReference"/>
+        </w:rPr>
+        <w:annotationRef/>
+      </w:r>
+      <w:r>
+        <w:t>A long abstract like this is fine for a thesis. But in that case I would break it up into paragraphs.</w:t>
+      </w:r>
+    </w:p>
+  </w:comment>
   <w:comment w:id="1" w:author="Albert Courey" w:date="2015-08-24T12:25:00Z" w:initials="AC">
     <w:p>
       <w:pPr>
@@ -9693,11 +9852,11 @@
         <w:annotationRef/>
       </w:r>
       <w:r>
-        <w:t>A long abstract like this is fine for a thesis. But in that case I would break it up into paragraphs.</w:t>
+        <w:t>Not sure I like this word, but we can think about it.</w:t>
       </w:r>
     </w:p>
   </w:comment>
-  <w:comment w:id="2" w:author="Albert Courey" w:date="2015-08-24T12:25:00Z" w:initials="AC">
+  <w:comment w:id="3" w:author="Albert Courey" w:date="2015-08-24T12:26:00Z" w:initials="AC">
     <w:p>
       <w:pPr>
         <w:pStyle w:val="CommentText"/>
@@ -9709,11 +9868,11 @@
         <w:annotationRef/>
       </w:r>
       <w:r>
-        <w:t>Not sure I like this word, but we can think about it.</w:t>
+        <w:t>The introduction needs to bring out the unanswered questions about Gro mediated repression and how a study of the type we carried out would allow us to address these questions.</w:t>
       </w:r>
     </w:p>
   </w:comment>
-  <w:comment w:id="4" w:author="Albert Courey" w:date="2015-08-24T12:26:00Z" w:initials="AC">
+  <w:comment w:id="30" w:author="Albert Courey" w:date="2015-08-24T12:26:00Z" w:initials="AC">
     <w:p>
       <w:pPr>
         <w:pStyle w:val="CommentText"/>
@@ -9725,11 +9884,19 @@
         <w:annotationRef/>
       </w:r>
       <w:r>
-        <w:t>The introduction needs to bring out the unanswered questions about Gro mediated repression and how a study of the type we carried out would allow us to address these questions.</w:t>
+        <w:t xml:space="preserve">I think this is also suggested by a paper from </w:t>
+      </w:r>
+      <w:proofErr w:type="spellStart"/>
+      <w:r>
+        <w:t>Arnosti</w:t>
+      </w:r>
+      <w:proofErr w:type="spellEnd"/>
+      <w:r>
+        <w:t>. Try to find this reference and add it.</w:t>
       </w:r>
     </w:p>
   </w:comment>
-  <w:comment w:id="31" w:author="Albert Courey" w:date="2015-08-24T12:26:00Z" w:initials="AC">
+  <w:comment w:id="35" w:author="Albert Courey" w:date="2015-08-24T12:38:00Z" w:initials="AC">
     <w:p>
       <w:pPr>
         <w:pStyle w:val="CommentText"/>
@@ -9741,35 +9908,11 @@
         <w:annotationRef/>
       </w:r>
       <w:r>
-        <w:t xml:space="preserve">I think this is also suggested by a paper from </w:t>
-      </w:r>
-      <w:proofErr w:type="spellStart"/>
-      <w:r>
-        <w:t>Arnosti</w:t>
-      </w:r>
-      <w:proofErr w:type="spellEnd"/>
-      <w:r>
-        <w:t>. Try to find this reference and add it.</w:t>
+        <w:t>Please complete this sentence. You need to state in one, or at most two sentences what we conclude regarding spreading based on the experiments to be presented in this chapter.</w:t>
       </w:r>
     </w:p>
   </w:comment>
-  <w:comment w:id="36" w:author="Albert Courey" w:date="2015-08-24T12:38:00Z" w:initials="AC">
-    <w:p>
-      <w:pPr>
-        <w:pStyle w:val="CommentText"/>
-      </w:pPr>
-      <w:r>
-        <w:rPr>
-          <w:rStyle w:val="CommentReference"/>
-        </w:rPr>
-        <w:annotationRef/>
-      </w:r>
-      <w:r>
-        <w:t>Please complete this sentence. You need to state in one, or at most two sentences what we conclude regarding spreading based on the experiments to be presented in this chapter.</w:t>
-      </w:r>
-    </w:p>
-  </w:comment>
-  <w:comment w:id="79" w:author="Albert Courey" w:date="2015-08-24T12:41:00Z" w:initials="AC">
+  <w:comment w:id="78" w:author="Albert Courey" w:date="2015-08-24T12:41:00Z" w:initials="AC">
     <w:p>
       <w:pPr>
         <w:pStyle w:val="CommentText"/>
@@ -9829,7 +9972,15 @@
         <w:annotationRef/>
       </w:r>
       <w:r>
-        <w:t xml:space="preserve">Did you subtract input peaks. If so, you should say so? </w:t>
+        <w:t xml:space="preserve">Did you subtract input </w:t>
+      </w:r>
+      <w:proofErr w:type="gramStart"/>
+      <w:r>
+        <w:t>peaks.</w:t>
+      </w:r>
+      <w:proofErr w:type="gramEnd"/>
+      <w:r>
+        <w:t xml:space="preserve"> If so, you should say so? </w:t>
       </w:r>
     </w:p>
   </w:comment>
@@ -10020,7 +10171,7 @@
       </w:r>
     </w:p>
   </w:comment>
-  <w:comment w:id="502" w:author="Albert Courey" w:date="2015-08-24T15:51:00Z" w:initials="AC">
+  <w:comment w:id="508" w:author="Albert Courey" w:date="2015-08-24T15:51:00Z" w:initials="AC">
     <w:p>
       <w:pPr>
         <w:pStyle w:val="CommentText"/>
@@ -10036,7 +10187,7 @@
       </w:r>
     </w:p>
   </w:comment>
-  <w:comment w:id="507" w:author="Albert Courey" w:date="2015-08-25T14:45:00Z" w:initials="AC">
+  <w:comment w:id="514" w:author="Albert Courey" w:date="2015-08-25T14:45:00Z" w:initials="AC">
     <w:p>
       <w:pPr>
         <w:pStyle w:val="CommentText"/>
@@ -10052,7 +10203,7 @@
       </w:r>
     </w:p>
   </w:comment>
-  <w:comment w:id="579" w:author="Albert Courey" w:date="2015-08-24T16:05:00Z" w:initials="AC">
+  <w:comment w:id="586" w:author="Albert Courey" w:date="2015-08-24T16:05:00Z" w:initials="AC">
     <w:p>
       <w:pPr>
         <w:pStyle w:val="CommentText"/>
@@ -10064,11 +10215,19 @@
         <w:annotationRef/>
       </w:r>
       <w:r>
-        <w:t>Mike, Can we somehow determine what Figure 2-8B would like like if Gro binding sites were distributed randomly throughout the genome? In other words, if we just had a series of bins, one representing each gene, and then several thousand marbles, one representing each binding site, and then threw the marbles into the bins with our eyes closed, what would be the distribution of the number of marbles per bin?</w:t>
+        <w:t xml:space="preserve">Mike, </w:t>
+      </w:r>
+      <w:proofErr w:type="gramStart"/>
+      <w:r>
+        <w:t>Can</w:t>
+      </w:r>
+      <w:proofErr w:type="gramEnd"/>
+      <w:r>
+        <w:t xml:space="preserve"> we somehow determine what Figure 2-8B would like like if Gro binding sites were distributed randomly throughout the genome? In other words, if we just had a series of bins, one representing each gene, and then several thousand marbles, one representing each binding site, and then threw the marbles into the bins with our eyes closed, what would be the distribution of the number of marbles per bin?</w:t>
       </w:r>
     </w:p>
   </w:comment>
-  <w:comment w:id="588" w:author="Albert Courey" w:date="2015-08-25T14:47:00Z" w:initials="AC">
+  <w:comment w:id="595" w:author="Albert Courey" w:date="2015-08-25T14:47:00Z" w:initials="AC">
     <w:p>
       <w:pPr>
         <w:pStyle w:val="CommentText"/>
@@ -10084,7 +10243,7 @@
       </w:r>
     </w:p>
   </w:comment>
-  <w:comment w:id="603" w:author="Albert Courey" w:date="2015-08-25T15:27:00Z" w:initials="AC">
+  <w:comment w:id="610" w:author="Albert Courey" w:date="2015-08-25T15:27:00Z" w:initials="AC">
     <w:p>
       <w:pPr>
         <w:pStyle w:val="CommentText"/>
@@ -10108,7 +10267,7 @@
       </w:r>
     </w:p>
   </w:comment>
-  <w:comment w:id="617" w:author="Albert Courey" w:date="2015-08-25T15:34:00Z" w:initials="AC">
+  <w:comment w:id="624" w:author="Albert Courey" w:date="2015-08-25T15:34:00Z" w:initials="AC">
     <w:p>
       <w:pPr>
         <w:pStyle w:val="CommentText"/>
@@ -10132,7 +10291,7 @@
       </w:r>
     </w:p>
   </w:comment>
-  <w:comment w:id="666" w:author="Albert Courey" w:date="2015-08-25T15:44:00Z" w:initials="AC">
+  <w:comment w:id="672" w:author="Albert Courey" w:date="2015-08-25T15:44:00Z" w:initials="AC">
     <w:p>
       <w:pPr>
         <w:pStyle w:val="CommentText"/>
@@ -10172,7 +10331,7 @@
       </w:r>
     </w:p>
   </w:comment>
-  <w:comment w:id="758" w:author="Albert Courey" w:date="2015-08-13T11:47:00Z" w:initials="AC">
+  <w:comment w:id="764" w:author="Albert Courey" w:date="2015-08-13T11:47:00Z" w:initials="AC">
     <w:p>
       <w:pPr>
         <w:pStyle w:val="CommentText"/>
@@ -10188,7 +10347,7 @@
       </w:r>
     </w:p>
   </w:comment>
-  <w:comment w:id="782" w:author="Albert Courey" w:date="2015-08-25T16:01:00Z" w:initials="AC">
+  <w:comment w:id="788" w:author="Albert Courey" w:date="2015-08-25T16:01:00Z" w:initials="AC">
     <w:p>
       <w:pPr>
         <w:pStyle w:val="CommentText"/>
@@ -10200,11 +10359,19 @@
         <w:annotationRef/>
       </w:r>
       <w:r>
-        <w:t>What is molecular nature of the mutant allele used to make the LOF embryos? Is it a deletion or a non-sense mutation. If the latter, then is this decrease in transcripts in the LOF due to nonsense mediated decay.</w:t>
+        <w:t xml:space="preserve">What is molecular nature of the mutant allele used to make the LOF embryos? Is it a deletion or a non-sense </w:t>
+      </w:r>
+      <w:proofErr w:type="gramStart"/>
+      <w:r>
+        <w:t>mutation.</w:t>
+      </w:r>
+      <w:proofErr w:type="gramEnd"/>
+      <w:r>
+        <w:t xml:space="preserve"> If the latter, then is this decrease in transcripts in the LOF due to nonsense mediated decay.</w:t>
       </w:r>
     </w:p>
   </w:comment>
-  <w:comment w:id="783" w:author="Albert Courey" w:date="2015-08-25T16:04:00Z" w:initials="AC">
+  <w:comment w:id="789" w:author="Albert Courey" w:date="2015-08-25T16:04:00Z" w:initials="AC">
     <w:p>
       <w:pPr>
         <w:pStyle w:val="CommentText"/>
@@ -10220,7 +10387,7 @@
       </w:r>
     </w:p>
   </w:comment>
-  <w:comment w:id="808" w:author="Albert Courey" w:date="2015-08-13T11:49:00Z" w:initials="AC">
+  <w:comment w:id="814" w:author="Albert Courey" w:date="2015-08-13T11:49:00Z" w:initials="AC">
     <w:p>
       <w:pPr>
         <w:pStyle w:val="CommentText"/>
@@ -11636,7 +11803,7 @@
 </file>
 
 <file path=customXml/itemProps1.xml><?xml version="1.0" encoding="utf-8"?>
-<ds:datastoreItem xmlns:ds="http://schemas.openxmlformats.org/officeDocument/2006/customXml" ds:itemID="{A4C361A8-592E-2F43-9DB9-F84176FEB51F}">
+<ds:datastoreItem xmlns:ds="http://schemas.openxmlformats.org/officeDocument/2006/customXml" ds:itemID="{B9C9E373-C264-CA45-BCAD-C95C981EBD08}">
   <ds:schemaRefs>
     <ds:schemaRef ds:uri="http://schemas.openxmlformats.org/officeDocument/2006/bibliography"/>
   </ds:schemaRefs>

</xml_diff>